<commit_message>
Continued laying out schematics and updated Project Log
</commit_message>
<xml_diff>
--- a/Notes/Chameleon Project Log.docx
+++ b/Notes/Chameleon Project Log.docx
@@ -248,16 +248,7 @@
               <w:rFonts w:ascii="Lucida Sans Unicode" w:hAnsi="Lucida Sans Unicode" w:cs="Lucida Sans Unicode"/>
               <w:color w:val="7F7F7F" w:themeColor="text1" w:themeTint="80"/>
             </w:rPr>
-            <w:t>Cont</w:t>
-          </w:r>
-          <w:bookmarkStart w:id="0" w:name="_GoBack"/>
-          <w:bookmarkEnd w:id="0"/>
-          <w:r>
-            <w:rPr>
-              <w:rFonts w:ascii="Lucida Sans Unicode" w:hAnsi="Lucida Sans Unicode" w:cs="Lucida Sans Unicode"/>
-              <w:color w:val="7F7F7F" w:themeColor="text1" w:themeTint="80"/>
-            </w:rPr>
-            <w:t>ents</w:t>
+            <w:t>Contents</w:t>
           </w:r>
         </w:p>
         <w:p>
@@ -393,7 +384,7 @@
           <w:rFonts w:ascii="Lucida Sans Unicode" w:hAnsi="Lucida Sans Unicode" w:cs="Lucida Sans Unicode"/>
         </w:rPr>
       </w:pPr>
-      <w:bookmarkStart w:id="1" w:name="_Toc324078287"/>
+      <w:bookmarkStart w:id="0" w:name="_Toc324078287"/>
       <w:r>
         <w:rPr>
           <w:rFonts w:ascii="Lucida Sans Unicode" w:hAnsi="Lucida Sans Unicode" w:cs="Lucida Sans Unicode"/>
@@ -425,42 +416,84 @@
         </w:rPr>
         <w:t>06</w:t>
       </w:r>
+      <w:bookmarkEnd w:id="0"/>
+    </w:p>
+    <w:p>
+      <w:pPr>
+        <w:spacing w:after="0" w:line="240" w:lineRule="auto"/>
+      </w:pPr>
+      <w:r>
+        <w:t>I b</w:t>
+      </w:r>
+      <w:r>
+        <w:t>egan setting u</w:t>
+      </w:r>
+      <w:r>
+        <w:t xml:space="preserve">p the bare-bones of the project, starting with creating a new </w:t>
+      </w:r>
+      <w:r>
+        <w:t xml:space="preserve">Git repository. </w:t>
+      </w:r>
+      <w:r>
+        <w:t>I also s</w:t>
+      </w:r>
+      <w:r>
+        <w:t>tarted simple documentation about what the project goals are.</w:t>
+      </w:r>
+    </w:p>
+    <w:p>
+      <w:pPr>
+        <w:spacing w:after="0" w:line="240" w:lineRule="auto"/>
+      </w:pPr>
+    </w:p>
+    <w:p>
+      <w:pPr>
+        <w:spacing w:after="0" w:line="240" w:lineRule="auto"/>
+      </w:pPr>
+      <w:r>
+        <w:t>This project will be based upon the work that I’ve done on other capacitive-sensing projects. The main benefit of capacitive sensors over other methods, like IR LEDs and Diodes/transistors, is that the sensor itself has zero additional cost. While other sensor types require an actual sensor and maybe even an emitter of some sort, which costs money, capacitive sensors are just traces on a PCB. The argument could be made that the resistors and capacitors used with the capacitive sensors also cost money, but in production quantities, it’s an order of magnitude cheaper. All of the external components for a capacitive sensor typically cost less than one cent total in production quantities.</w:t>
+      </w:r>
+    </w:p>
+    <w:p>
+      <w:pPr>
+        <w:pBdr>
+          <w:bottom w:val="single" w:sz="6" w:space="1" w:color="auto"/>
+        </w:pBdr>
+        <w:spacing w:after="0" w:line="240" w:lineRule="auto"/>
+      </w:pPr>
+    </w:p>
+    <w:p>
+      <w:pPr>
+        <w:spacing w:after="0" w:line="240" w:lineRule="auto"/>
+      </w:pPr>
+    </w:p>
+    <w:p>
+      <w:pPr>
+        <w:spacing w:after="0" w:line="240" w:lineRule="auto"/>
+      </w:pPr>
+      <w:r>
+        <w:t>I also began developing the schematics today. Because much of this project is based upon my previous work on capacitive sensors, much of the hard work and res</w:t>
+      </w:r>
+      <w:r>
+        <w:t>earch is already done. So placing</w:t>
+      </w:r>
+      <w:bookmarkStart w:id="1" w:name="_GoBack"/>
       <w:bookmarkEnd w:id="1"/>
+      <w:r>
+        <w:t xml:space="preserve"> the major components was simple.</w:t>
+      </w:r>
     </w:p>
     <w:p>
       <w:pPr>
         <w:spacing w:after="0" w:line="240" w:lineRule="auto"/>
       </w:pPr>
-      <w:r>
-        <w:t>I b</w:t>
-      </w:r>
-      <w:r>
-        <w:t>egan setting u</w:t>
-      </w:r>
-      <w:r>
-        <w:t xml:space="preserve">p the bare-bones of the project, starting with creating a new </w:t>
-      </w:r>
-      <w:r>
-        <w:t xml:space="preserve">Git repository. </w:t>
-      </w:r>
-      <w:r>
-        <w:t>I also s</w:t>
-      </w:r>
-      <w:r>
-        <w:t>tarted simple documentation about what the project goals are.</w:t>
-      </w:r>
     </w:p>
     <w:p>
       <w:pPr>
         <w:spacing w:after="0" w:line="240" w:lineRule="auto"/>
       </w:pPr>
-    </w:p>
-    <w:p>
-      <w:pPr>
-        <w:spacing w:after="0" w:line="240" w:lineRule="auto"/>
-      </w:pPr>
-      <w:r>
-        <w:t>This project will be based upon the work that I’ve done on other capacitive-sensing projects. The main benefit of capacitive sensors over other methods, like IR LEDs and Diodes/transistors, is that the sensor itself has zero additional cost. While other sensor types require an actual sensor and maybe even an emitter of some sort, which costs money, capacitive sensors are just traces on a PCB. The argument could be made that the resistors and capacitors used with the capacitive sensors also cost money, but in production quantities, it’s an order of magnitude cheaper. All of the external components for a capacitive sensor typically cost less than one cent total in production quantities.</w:t>
+      <w:r>
+        <w:t>I’m considering which LED driver to use. Since there are 5 RGB LEDs (15 LEDs total), I’m thinking a 16-bit LED driver would be perfect. It will have to be a chip that can adjust the current or PWM duty cycle of each LED separately. I can also add a status LED to the bottom of the board with the remaining output.</w:t>
       </w:r>
     </w:p>
     <w:sectPr>
@@ -1603,7 +1636,7 @@
 </file>
 
 <file path=customXml/itemProps1.xml><?xml version="1.0" encoding="utf-8"?>
-<ds:datastoreItem xmlns:ds="http://schemas.openxmlformats.org/officeDocument/2006/customXml" ds:itemID="{907D69BE-06B1-46C1-A466-17E4676C7242}">
+<ds:datastoreItem xmlns:ds="http://schemas.openxmlformats.org/officeDocument/2006/customXml" ds:itemID="{C6745675-83E6-4FED-AB18-6020076D2C31}">
   <ds:schemaRefs>
     <ds:schemaRef ds:uri="http://schemas.openxmlformats.org/officeDocument/2006/bibliography"/>
   </ds:schemaRefs>

</xml_diff>

<commit_message>
Heavily updated schematics and Project Log
</commit_message>
<xml_diff>
--- a/Notes/Chameleon Project Log.docx
+++ b/Notes/Chameleon Project Log.docx
@@ -280,7 +280,7 @@
             </w:rPr>
             <w:fldChar w:fldCharType="separate"/>
           </w:r>
-          <w:hyperlink w:anchor="_Toc324078287" w:history="1">
+          <w:hyperlink w:anchor="_Toc324170558" w:history="1">
             <w:r>
               <w:rPr>
                 <w:rStyle w:val="Hyperlink"/>
@@ -308,7 +308,77 @@
                 <w:noProof/>
                 <w:webHidden/>
               </w:rPr>
-              <w:instrText xml:space="preserve"> PAGEREF _Toc324078287 \h </w:instrText>
+              <w:instrText xml:space="preserve"> PAGEREF _Toc324170558 \h </w:instrText>
+            </w:r>
+            <w:r>
+              <w:rPr>
+                <w:noProof/>
+                <w:webHidden/>
+              </w:rPr>
+            </w:r>
+            <w:r>
+              <w:rPr>
+                <w:noProof/>
+                <w:webHidden/>
+              </w:rPr>
+              <w:fldChar w:fldCharType="separate"/>
+            </w:r>
+            <w:r>
+              <w:rPr>
+                <w:noProof/>
+                <w:webHidden/>
+              </w:rPr>
+              <w:t>3</w:t>
+            </w:r>
+            <w:r>
+              <w:rPr>
+                <w:noProof/>
+                <w:webHidden/>
+              </w:rPr>
+              <w:fldChar w:fldCharType="end"/>
+            </w:r>
+          </w:hyperlink>
+        </w:p>
+        <w:p>
+          <w:pPr>
+            <w:pStyle w:val="TOC1"/>
+            <w:tabs>
+              <w:tab w:val="right" w:leader="dot" w:pos="9350"/>
+            </w:tabs>
+            <w:rPr>
+              <w:rFonts w:asciiTheme="minorHAnsi" w:eastAsiaTheme="minorEastAsia" w:hAnsiTheme="minorHAnsi" w:cstheme="minorBidi"/>
+              <w:noProof/>
+            </w:rPr>
+          </w:pPr>
+          <w:hyperlink w:anchor="_Toc324170559" w:history="1">
+            <w:r>
+              <w:rPr>
+                <w:rStyle w:val="Hyperlink"/>
+                <w:rFonts w:ascii="Lucida Sans Unicode" w:hAnsi="Lucida Sans Unicode" w:cs="Lucida Sans Unicode"/>
+                <w:noProof/>
+              </w:rPr>
+              <w:t>2012/05/07</w:t>
+            </w:r>
+            <w:r>
+              <w:rPr>
+                <w:noProof/>
+                <w:webHidden/>
+              </w:rPr>
+              <w:tab/>
+            </w:r>
+            <w:r>
+              <w:rPr>
+                <w:noProof/>
+                <w:webHidden/>
+              </w:rPr>
+              <w:fldChar w:fldCharType="begin"/>
+            </w:r>
+            <w:r>
+              <w:rPr>
+                <w:noProof/>
+                <w:webHidden/>
+              </w:rPr>
+              <w:instrText xml:space="preserve"> PAGEREF _Toc324170559 \h </w:instrText>
             </w:r>
             <w:r>
               <w:rPr>
@@ -384,13 +454,19 @@
           <w:rFonts w:ascii="Lucida Sans Unicode" w:hAnsi="Lucida Sans Unicode" w:cs="Lucida Sans Unicode"/>
         </w:rPr>
       </w:pPr>
-      <w:bookmarkStart w:id="0" w:name="_Toc324078287"/>
+      <w:bookmarkStart w:id="0" w:name="_Toc324170558"/>
       <w:r>
         <w:rPr>
           <w:rFonts w:ascii="Lucida Sans Unicode" w:hAnsi="Lucida Sans Unicode" w:cs="Lucida Sans Unicode"/>
         </w:rPr>
         <w:lastRenderedPageBreak/>
-        <w:t>2012</w:t>
+        <w:t>2012/</w:t>
+      </w:r>
+      <w:r>
+        <w:rPr>
+          <w:rFonts w:ascii="Lucida Sans Unicode" w:hAnsi="Lucida Sans Unicode" w:cs="Lucida Sans Unicode"/>
+        </w:rPr>
+        <w:t>05</w:t>
       </w:r>
       <w:r>
         <w:rPr>
@@ -402,18 +478,6 @@
         <w:rPr>
           <w:rFonts w:ascii="Lucida Sans Unicode" w:hAnsi="Lucida Sans Unicode" w:cs="Lucida Sans Unicode"/>
         </w:rPr>
-        <w:t>05</w:t>
-      </w:r>
-      <w:r>
-        <w:rPr>
-          <w:rFonts w:ascii="Lucida Sans Unicode" w:hAnsi="Lucida Sans Unicode" w:cs="Lucida Sans Unicode"/>
-        </w:rPr>
-        <w:t>/</w:t>
-      </w:r>
-      <w:r>
-        <w:rPr>
-          <w:rFonts w:ascii="Lucida Sans Unicode" w:hAnsi="Lucida Sans Unicode" w:cs="Lucida Sans Unicode"/>
-        </w:rPr>
         <w:t>06</w:t>
       </w:r>
       <w:bookmarkEnd w:id="0"/>
@@ -421,36 +485,66 @@
     <w:p>
       <w:pPr>
         <w:spacing w:after="0" w:line="240" w:lineRule="auto"/>
-      </w:pPr>
-      <w:r>
+        <w:rPr>
+          <w:rFonts w:ascii="Lucida Sans Unicode" w:hAnsi="Lucida Sans Unicode" w:cs="Lucida Sans Unicode"/>
+        </w:rPr>
+      </w:pPr>
+      <w:r>
+        <w:rPr>
+          <w:rFonts w:ascii="Lucida Sans Unicode" w:hAnsi="Lucida Sans Unicode" w:cs="Lucida Sans Unicode"/>
+        </w:rPr>
         <w:t>I b</w:t>
       </w:r>
       <w:r>
+        <w:rPr>
+          <w:rFonts w:ascii="Lucida Sans Unicode" w:hAnsi="Lucida Sans Unicode" w:cs="Lucida Sans Unicode"/>
+        </w:rPr>
         <w:t>egan setting u</w:t>
       </w:r>
       <w:r>
+        <w:rPr>
+          <w:rFonts w:ascii="Lucida Sans Unicode" w:hAnsi="Lucida Sans Unicode" w:cs="Lucida Sans Unicode"/>
+        </w:rPr>
         <w:t xml:space="preserve">p the bare-bones of the project, starting with creating a new </w:t>
       </w:r>
       <w:r>
+        <w:rPr>
+          <w:rFonts w:ascii="Lucida Sans Unicode" w:hAnsi="Lucida Sans Unicode" w:cs="Lucida Sans Unicode"/>
+        </w:rPr>
         <w:t xml:space="preserve">Git repository. </w:t>
       </w:r>
       <w:r>
+        <w:rPr>
+          <w:rFonts w:ascii="Lucida Sans Unicode" w:hAnsi="Lucida Sans Unicode" w:cs="Lucida Sans Unicode"/>
+        </w:rPr>
         <w:t>I also s</w:t>
       </w:r>
       <w:r>
+        <w:rPr>
+          <w:rFonts w:ascii="Lucida Sans Unicode" w:hAnsi="Lucida Sans Unicode" w:cs="Lucida Sans Unicode"/>
+        </w:rPr>
         <w:t>tarted simple documentation about what the project goals are.</w:t>
       </w:r>
     </w:p>
     <w:p>
       <w:pPr>
         <w:spacing w:after="0" w:line="240" w:lineRule="auto"/>
-      </w:pPr>
-    </w:p>
-    <w:p>
-      <w:pPr>
-        <w:spacing w:after="0" w:line="240" w:lineRule="auto"/>
-      </w:pPr>
-      <w:r>
+        <w:rPr>
+          <w:rFonts w:ascii="Lucida Sans Unicode" w:hAnsi="Lucida Sans Unicode" w:cs="Lucida Sans Unicode"/>
+        </w:rPr>
+      </w:pPr>
+    </w:p>
+    <w:p>
+      <w:pPr>
+        <w:spacing w:after="0" w:line="240" w:lineRule="auto"/>
+        <w:rPr>
+          <w:rFonts w:ascii="Lucida Sans Unicode" w:hAnsi="Lucida Sans Unicode" w:cs="Lucida Sans Unicode"/>
+        </w:rPr>
+      </w:pPr>
+      <w:r>
+        <w:rPr>
+          <w:rFonts w:ascii="Lucida Sans Unicode" w:hAnsi="Lucida Sans Unicode" w:cs="Lucida Sans Unicode"/>
+        </w:rPr>
         <w:t>This project will be based upon the work that I’ve done on other capacitive-sensing projects. The main benefit of capacitive sensors over other methods, like IR LEDs and Diodes/transistors, is that the sensor itself has zero additional cost. While other sensor types require an actual sensor and maybe even an emitter of some sort, which costs money, capacitive sensors are just traces on a PCB. The argument could be made that the resistors and capacitors used with the capacitive sensors also cost money, but in production quantities, it’s an order of magnitude cheaper. All of the external components for a capacitive sensor typically cost less than one cent total in production quantities.</w:t>
       </w:r>
     </w:p>
@@ -460,41 +554,961 @@
           <w:bottom w:val="single" w:sz="6" w:space="1" w:color="auto"/>
         </w:pBdr>
         <w:spacing w:after="0" w:line="240" w:lineRule="auto"/>
-      </w:pPr>
-    </w:p>
-    <w:p>
-      <w:pPr>
-        <w:spacing w:after="0" w:line="240" w:lineRule="auto"/>
-      </w:pPr>
-    </w:p>
-    <w:p>
-      <w:pPr>
-        <w:spacing w:after="0" w:line="240" w:lineRule="auto"/>
-      </w:pPr>
-      <w:r>
+        <w:rPr>
+          <w:rFonts w:ascii="Lucida Sans Unicode" w:hAnsi="Lucida Sans Unicode" w:cs="Lucida Sans Unicode"/>
+        </w:rPr>
+      </w:pPr>
+    </w:p>
+    <w:p>
+      <w:pPr>
+        <w:spacing w:after="0" w:line="240" w:lineRule="auto"/>
+        <w:rPr>
+          <w:rFonts w:ascii="Lucida Sans Unicode" w:hAnsi="Lucida Sans Unicode" w:cs="Lucida Sans Unicode"/>
+        </w:rPr>
+      </w:pPr>
+    </w:p>
+    <w:p>
+      <w:pPr>
+        <w:spacing w:after="0" w:line="240" w:lineRule="auto"/>
+        <w:rPr>
+          <w:rFonts w:ascii="Lucida Sans Unicode" w:hAnsi="Lucida Sans Unicode" w:cs="Lucida Sans Unicode"/>
+        </w:rPr>
+      </w:pPr>
+      <w:r>
+        <w:rPr>
+          <w:rFonts w:ascii="Lucida Sans Unicode" w:hAnsi="Lucida Sans Unicode" w:cs="Lucida Sans Unicode"/>
+        </w:rPr>
         <w:t>I also began developing the schematics today. Because much of this project is based upon my previous work on capacitive sensors, much of the hard work and res</w:t>
       </w:r>
       <w:r>
+        <w:rPr>
+          <w:rFonts w:ascii="Lucida Sans Unicode" w:hAnsi="Lucida Sans Unicode" w:cs="Lucida Sans Unicode"/>
+        </w:rPr>
         <w:t>earch is already done. So placing</w:t>
       </w:r>
-      <w:bookmarkStart w:id="1" w:name="_GoBack"/>
+      <w:r>
+        <w:rPr>
+          <w:rFonts w:ascii="Lucida Sans Unicode" w:hAnsi="Lucida Sans Unicode" w:cs="Lucida Sans Unicode"/>
+        </w:rPr>
+        <w:t xml:space="preserve"> the major components was simple.</w:t>
+      </w:r>
+    </w:p>
+    <w:p>
+      <w:pPr>
+        <w:spacing w:after="0" w:line="240" w:lineRule="auto"/>
+        <w:rPr>
+          <w:rFonts w:ascii="Lucida Sans Unicode" w:hAnsi="Lucida Sans Unicode" w:cs="Lucida Sans Unicode"/>
+        </w:rPr>
+      </w:pPr>
+    </w:p>
+    <w:p>
+      <w:pPr>
+        <w:spacing w:after="0" w:line="240" w:lineRule="auto"/>
+        <w:rPr>
+          <w:rFonts w:ascii="Lucida Sans Unicode" w:hAnsi="Lucida Sans Unicode" w:cs="Lucida Sans Unicode"/>
+        </w:rPr>
+      </w:pPr>
+      <w:r>
+        <w:rPr>
+          <w:rFonts w:ascii="Lucida Sans Unicode" w:hAnsi="Lucida Sans Unicode" w:cs="Lucida Sans Unicode"/>
+        </w:rPr>
+        <w:t>I’m considering which LED driver to use. Since there are 5 RGB LEDs (15 LEDs total), I’m thinking a 16-bit LED driver would be perfect. It will have to be a chip that can adjust the current or PWM duty cycle of each LED separately. I can also add a status LED to the bottom of the board with the remaining output.</w:t>
+      </w:r>
+    </w:p>
+    <w:p>
+      <w:pPr>
+        <w:spacing w:after="0" w:line="240" w:lineRule="auto"/>
+        <w:rPr>
+          <w:rFonts w:ascii="Lucida Sans Unicode" w:hAnsi="Lucida Sans Unicode" w:cs="Lucida Sans Unicode"/>
+        </w:rPr>
+      </w:pPr>
+    </w:p>
+    <w:p>
+      <w:pPr>
+        <w:pStyle w:val="Heading1"/>
+        <w:spacing w:before="0" w:line="240" w:lineRule="auto"/>
+        <w:rPr>
+          <w:rFonts w:ascii="Lucida Sans Unicode" w:hAnsi="Lucida Sans Unicode" w:cs="Lucida Sans Unicode"/>
+        </w:rPr>
+      </w:pPr>
+      <w:bookmarkStart w:id="1" w:name="_Toc324170559"/>
+      <w:r>
+        <w:rPr>
+          <w:rFonts w:ascii="Lucida Sans Unicode" w:hAnsi="Lucida Sans Unicode" w:cs="Lucida Sans Unicode"/>
+        </w:rPr>
+        <w:t>2012/05/07</w:t>
+      </w:r>
       <w:bookmarkEnd w:id="1"/>
-      <w:r>
-        <w:t xml:space="preserve"> the major components was simple.</w:t>
-      </w:r>
-    </w:p>
-    <w:p>
-      <w:pPr>
-        <w:spacing w:after="0" w:line="240" w:lineRule="auto"/>
-      </w:pPr>
-    </w:p>
-    <w:p>
-      <w:pPr>
-        <w:spacing w:after="0" w:line="240" w:lineRule="auto"/>
-      </w:pPr>
-      <w:r>
-        <w:t>I’m considering which LED driver to use. Since there are 5 RGB LEDs (15 LEDs total), I’m thinking a 16-bit LED driver would be perfect. It will have to be a chip that can adjust the current or PWM duty cycle of each LED separately. I can also add a status LED to the bottom of the board with the remaining output.</w:t>
-      </w:r>
+    </w:p>
+    <w:p>
+      <w:pPr>
+        <w:spacing w:after="0" w:line="240" w:lineRule="auto"/>
+        <w:rPr>
+          <w:rFonts w:ascii="Lucida Sans Unicode" w:hAnsi="Lucida Sans Unicode" w:cs="Lucida Sans Unicode"/>
+        </w:rPr>
+      </w:pPr>
+      <w:r>
+        <w:rPr>
+          <w:rFonts w:ascii="Lucida Sans Unicode" w:hAnsi="Lucida Sans Unicode" w:cs="Lucida Sans Unicode"/>
+        </w:rPr>
+        <w:t>I’ve c</w:t>
+      </w:r>
+      <w:r>
+        <w:rPr>
+          <w:rFonts w:ascii="Lucida Sans Unicode" w:hAnsi="Lucida Sans Unicode" w:cs="Lucida Sans Unicode"/>
+        </w:rPr>
+        <w:t>ontinued working through the schematic</w:t>
+      </w:r>
+      <w:r>
+        <w:rPr>
+          <w:rFonts w:ascii="Lucida Sans Unicode" w:hAnsi="Lucida Sans Unicode" w:cs="Lucida Sans Unicode"/>
+        </w:rPr>
+        <w:t xml:space="preserve"> today, on a plane ride</w:t>
+      </w:r>
+      <w:r>
+        <w:rPr>
+          <w:rFonts w:ascii="Lucida Sans Unicode" w:hAnsi="Lucida Sans Unicode" w:cs="Lucida Sans Unicode"/>
+        </w:rPr>
+        <w:t xml:space="preserve"> to Arizona</w:t>
+      </w:r>
+      <w:r>
+        <w:rPr>
+          <w:rFonts w:ascii="Lucida Sans Unicode" w:hAnsi="Lucida Sans Unicode" w:cs="Lucida Sans Unicode"/>
+        </w:rPr>
+        <w:t>. I’ve switched the display driver from the AS1107 to the PCA9635, which is better suited to optimally driving the smaller number of LEDs. This may not be the final decision on the driver, though, depending on price.</w:t>
+      </w:r>
+    </w:p>
+    <w:p>
+      <w:pPr>
+        <w:spacing w:after="0" w:line="240" w:lineRule="auto"/>
+        <w:rPr>
+          <w:rFonts w:ascii="Lucida Sans Unicode" w:hAnsi="Lucida Sans Unicode" w:cs="Lucida Sans Unicode"/>
+        </w:rPr>
+      </w:pPr>
+    </w:p>
+    <w:p>
+      <w:pPr>
+        <w:spacing w:after="0" w:line="240" w:lineRule="auto"/>
+        <w:rPr>
+          <w:rFonts w:ascii="Lucida Sans Unicode" w:hAnsi="Lucida Sans Unicode" w:cs="Lucida Sans Unicode"/>
+        </w:rPr>
+      </w:pPr>
+      <w:r>
+        <w:rPr>
+          <w:rFonts w:ascii="Lucida Sans Unicode" w:hAnsi="Lucida Sans Unicode" w:cs="Lucida Sans Unicode"/>
+        </w:rPr>
+        <w:t>Each LED needs a current limiting resistor. Here’s how I determined the value for each.</w:t>
+      </w:r>
+    </w:p>
+    <w:p>
+      <w:pPr>
+        <w:spacing w:after="0" w:line="240" w:lineRule="auto"/>
+        <w:rPr>
+          <w:rFonts w:ascii="Lucida Sans Unicode" w:hAnsi="Lucida Sans Unicode" w:cs="Lucida Sans Unicode"/>
+        </w:rPr>
+      </w:pPr>
+    </w:p>
+    <w:p>
+      <w:pPr>
+        <w:spacing w:after="0" w:line="240" w:lineRule="auto"/>
+        <w:rPr>
+          <w:rFonts w:ascii="Lucida Sans Unicode" w:hAnsi="Lucida Sans Unicode" w:cs="Lucida Sans Unicode"/>
+          <w:b/>
+          <w:u w:val="single"/>
+        </w:rPr>
+      </w:pPr>
+      <w:r>
+        <w:rPr>
+          <w:rFonts w:ascii="Lucida Sans Unicode" w:hAnsi="Lucida Sans Unicode" w:cs="Lucida Sans Unicode"/>
+          <w:b/>
+          <w:u w:val="single"/>
+        </w:rPr>
+        <w:t>RED</w:t>
+      </w:r>
+    </w:p>
+    <w:p>
+      <w:pPr>
+        <w:spacing w:after="0" w:line="240" w:lineRule="auto"/>
+        <w:rPr>
+          <w:rFonts w:ascii="Lucida Sans Unicode" w:hAnsi="Lucida Sans Unicode" w:cs="Lucida Sans Unicode"/>
+          <w:b/>
+          <w:i/>
+        </w:rPr>
+      </w:pPr>
+      <w:r>
+        <w:rPr>
+          <w:rFonts w:ascii="Lucida Sans Unicode" w:hAnsi="Lucida Sans Unicode" w:cs="Lucida Sans Unicode"/>
+          <w:b/>
+          <w:i/>
+        </w:rPr>
+        <w:t>Input Voltage = 5V</w:t>
+      </w:r>
+    </w:p>
+    <w:p>
+      <w:pPr>
+        <w:spacing w:after="0" w:line="240" w:lineRule="auto"/>
+        <w:rPr>
+          <w:rFonts w:ascii="Lucida Sans Unicode" w:hAnsi="Lucida Sans Unicode" w:cs="Lucida Sans Unicode"/>
+        </w:rPr>
+      </w:pPr>
+      <w:r>
+        <w:rPr>
+          <w:rFonts w:ascii="Lucida Sans Unicode" w:hAnsi="Lucida Sans Unicode" w:cs="Lucida Sans Unicode"/>
+          <w:b/>
+          <w:i/>
+        </w:rPr>
+        <w:t>Forward Voltage = 1.8V</w:t>
+      </w:r>
+      <w:r>
+        <w:rPr>
+          <w:rFonts w:ascii="Lucida Sans Unicode" w:hAnsi="Lucida Sans Unicode" w:cs="Lucida Sans Unicode"/>
+        </w:rPr>
+        <w:t xml:space="preserve"> (actually, it ranges from 1.8V to 2.6V, but a drop of only 1.8V means greater current, so I want to choose a resistor value based on this. If I used the </w:t>
+      </w:r>
+      <w:r>
+        <w:rPr>
+          <w:rFonts w:ascii="Lucida Sans Unicode" w:hAnsi="Lucida Sans Unicode" w:cs="Lucida Sans Unicode"/>
+        </w:rPr>
+        <w:lastRenderedPageBreak/>
+        <w:t>2.6V value, and the actual drop were 1.8V, then I might burn up my LED because the current limiting resistor wasn’t of a high enough value)</w:t>
+      </w:r>
+    </w:p>
+    <w:p>
+      <w:pPr>
+        <w:spacing w:after="0" w:line="240" w:lineRule="auto"/>
+        <w:rPr>
+          <w:rFonts w:ascii="Lucida Sans Unicode" w:hAnsi="Lucida Sans Unicode" w:cs="Lucida Sans Unicode"/>
+        </w:rPr>
+      </w:pPr>
+      <w:r>
+        <w:rPr>
+          <w:rFonts w:ascii="Lucida Sans Unicode" w:hAnsi="Lucida Sans Unicode" w:cs="Lucida Sans Unicode"/>
+          <w:b/>
+          <w:i/>
+        </w:rPr>
+        <w:t>My Desired Maximum Current = 15mA</w:t>
+      </w:r>
+      <w:r>
+        <w:rPr>
+          <w:rFonts w:ascii="Lucida Sans Unicode" w:hAnsi="Lucida Sans Unicode" w:cs="Lucida Sans Unicode"/>
+        </w:rPr>
+        <w:t xml:space="preserve"> (or 0.015A for our calculation) (each LED can handle 30mA max, but 15mA should provide plenty of brightness. I may change this to 20mA if the prototype isn’t bright enough)</w:t>
+      </w:r>
+    </w:p>
+    <w:p>
+      <w:pPr>
+        <w:spacing w:after="0" w:line="240" w:lineRule="auto"/>
+        <w:rPr>
+          <w:rFonts w:ascii="Lucida Sans Unicode" w:hAnsi="Lucida Sans Unicode" w:cs="Lucida Sans Unicode"/>
+        </w:rPr>
+      </w:pPr>
+    </w:p>
+    <w:p>
+      <w:pPr>
+        <w:spacing w:after="0" w:line="240" w:lineRule="auto"/>
+        <w:rPr>
+          <w:rFonts w:ascii="Lucida Sans Unicode" w:hAnsi="Lucida Sans Unicode" w:cs="Lucida Sans Unicode"/>
+        </w:rPr>
+      </w:pPr>
+      <w:r>
+        <w:rPr>
+          <w:rFonts w:ascii="Lucida Sans Unicode" w:hAnsi="Lucida Sans Unicode" w:cs="Lucida Sans Unicode"/>
+        </w:rPr>
+        <w:t xml:space="preserve">As you may recall from Ohm’s law, </w:t>
+      </w:r>
+      <m:oMath>
+        <m:r>
+          <w:rPr>
+            <w:rFonts w:ascii="Cambria Math" w:hAnsi="Cambria Math" w:cs="Lucida Sans Unicode"/>
+          </w:rPr>
+          <m:t>E=IR</m:t>
+        </m:r>
+      </m:oMath>
+    </w:p>
+    <w:p>
+      <w:pPr>
+        <w:spacing w:after="0" w:line="240" w:lineRule="auto"/>
+        <w:rPr>
+          <w:rFonts w:ascii="Lucida Sans Unicode" w:hAnsi="Lucida Sans Unicode" w:cs="Lucida Sans Unicode"/>
+        </w:rPr>
+      </w:pPr>
+    </w:p>
+    <w:p>
+      <w:pPr>
+        <w:spacing w:after="0" w:line="240" w:lineRule="auto"/>
+        <w:rPr>
+          <w:rFonts w:ascii="Lucida Sans Unicode" w:hAnsi="Lucida Sans Unicode" w:cs="Lucida Sans Unicode"/>
+        </w:rPr>
+      </w:pPr>
+      <w:r>
+        <w:rPr>
+          <w:rFonts w:ascii="Lucida Sans Unicode" w:hAnsi="Lucida Sans Unicode" w:cs="Lucida Sans Unicode"/>
+        </w:rPr>
+        <w:t xml:space="preserve">To find the value of the resistance needed, you can deduce that </w:t>
+      </w:r>
+      <m:oMath>
+        <m:r>
+          <w:rPr>
+            <w:rFonts w:ascii="Cambria Math" w:hAnsi="Cambria Math" w:cs="Lucida Sans Unicode"/>
+          </w:rPr>
+          <m:t>R=</m:t>
+        </m:r>
+        <m:f>
+          <m:fPr>
+            <m:ctrlPr>
+              <w:rPr>
+                <w:rFonts w:ascii="Cambria Math" w:hAnsi="Cambria Math" w:cs="Lucida Sans Unicode"/>
+                <w:i/>
+              </w:rPr>
+            </m:ctrlPr>
+          </m:fPr>
+          <m:num>
+            <m:r>
+              <w:rPr>
+                <w:rFonts w:ascii="Cambria Math" w:hAnsi="Cambria Math" w:cs="Lucida Sans Unicode"/>
+              </w:rPr>
+              <m:t>E</m:t>
+            </m:r>
+          </m:num>
+          <m:den>
+            <m:r>
+              <w:rPr>
+                <w:rFonts w:ascii="Cambria Math" w:hAnsi="Cambria Math" w:cs="Lucida Sans Unicode"/>
+              </w:rPr>
+              <m:t>I</m:t>
+            </m:r>
+          </m:den>
+        </m:f>
+      </m:oMath>
+    </w:p>
+    <w:p>
+      <w:pPr>
+        <w:spacing w:after="0" w:line="240" w:lineRule="auto"/>
+        <w:rPr>
+          <w:rFonts w:ascii="Lucida Sans Unicode" w:hAnsi="Lucida Sans Unicode" w:cs="Lucida Sans Unicode"/>
+        </w:rPr>
+      </w:pPr>
+    </w:p>
+    <w:p>
+      <w:pPr>
+        <w:spacing w:after="0" w:line="240" w:lineRule="auto"/>
+        <w:rPr>
+          <w:rFonts w:ascii="Lucida Sans Unicode" w:hAnsi="Lucida Sans Unicode" w:cs="Lucida Sans Unicode"/>
+        </w:rPr>
+      </w:pPr>
+      <w:r>
+        <w:rPr>
+          <w:rFonts w:ascii="Lucida Sans Unicode" w:hAnsi="Lucida Sans Unicode" w:cs="Lucida Sans Unicode"/>
+        </w:rPr>
+        <w:t>But you have to recall that E in this case is reduced by the forward voltage of the LED, so</w:t>
+      </w:r>
+    </w:p>
+    <w:p>
+      <w:pPr>
+        <w:spacing w:after="0" w:line="240" w:lineRule="auto"/>
+        <w:rPr>
+          <w:rFonts w:ascii="Lucida Sans Unicode" w:hAnsi="Lucida Sans Unicode" w:cs="Lucida Sans Unicode"/>
+        </w:rPr>
+      </w:pPr>
+      <m:oMathPara>
+        <m:oMath>
+          <m:r>
+            <w:rPr>
+              <w:rFonts w:ascii="Cambria Math" w:hAnsi="Cambria Math" w:cs="Lucida Sans Unicode"/>
+            </w:rPr>
+            <m:t>E=5-1.8=3.2</m:t>
+          </m:r>
+        </m:oMath>
+      </m:oMathPara>
+    </w:p>
+    <w:p>
+      <w:pPr>
+        <w:spacing w:after="0" w:line="240" w:lineRule="auto"/>
+        <w:rPr>
+          <w:rFonts w:ascii="Lucida Sans Unicode" w:hAnsi="Lucida Sans Unicode" w:cs="Lucida Sans Unicode"/>
+        </w:rPr>
+      </w:pPr>
+    </w:p>
+    <w:p>
+      <w:pPr>
+        <w:spacing w:after="0" w:line="240" w:lineRule="auto"/>
+        <w:rPr>
+          <w:rFonts w:ascii="Lucida Sans Unicode" w:hAnsi="Lucida Sans Unicode" w:cs="Lucida Sans Unicode"/>
+        </w:rPr>
+      </w:pPr>
+      <w:r>
+        <w:rPr>
+          <w:rFonts w:ascii="Lucida Sans Unicode" w:hAnsi="Lucida Sans Unicode" w:cs="Lucida Sans Unicode"/>
+        </w:rPr>
+        <w:t xml:space="preserve">And now we can plug everything in: </w:t>
+      </w:r>
+      <m:oMath>
+        <m:r>
+          <w:rPr>
+            <w:rFonts w:ascii="Cambria Math" w:hAnsi="Cambria Math" w:cs="Lucida Sans Unicode"/>
+          </w:rPr>
+          <m:t>R=</m:t>
+        </m:r>
+        <m:f>
+          <m:fPr>
+            <m:ctrlPr>
+              <w:rPr>
+                <w:rFonts w:ascii="Cambria Math" w:hAnsi="Cambria Math" w:cs="Lucida Sans Unicode"/>
+                <w:i/>
+              </w:rPr>
+            </m:ctrlPr>
+          </m:fPr>
+          <m:num>
+            <m:r>
+              <w:rPr>
+                <w:rFonts w:ascii="Cambria Math" w:hAnsi="Cambria Math" w:cs="Lucida Sans Unicode"/>
+              </w:rPr>
+              <m:t>3.2</m:t>
+            </m:r>
+          </m:num>
+          <m:den>
+            <m:r>
+              <w:rPr>
+                <w:rFonts w:ascii="Cambria Math" w:hAnsi="Cambria Math" w:cs="Lucida Sans Unicode"/>
+              </w:rPr>
+              <m:t>0.015</m:t>
+            </m:r>
+          </m:den>
+        </m:f>
+        <m:r>
+          <w:rPr>
+            <w:rFonts w:ascii="Cambria Math" w:hAnsi="Cambria Math" w:cs="Lucida Sans Unicode"/>
+          </w:rPr>
+          <m:t>=~213.3</m:t>
+        </m:r>
+      </m:oMath>
+    </w:p>
+    <w:p>
+      <w:pPr>
+        <w:spacing w:after="0" w:line="240" w:lineRule="auto"/>
+        <w:rPr>
+          <w:rFonts w:ascii="Lucida Sans Unicode" w:hAnsi="Lucida Sans Unicode" w:cs="Lucida Sans Unicode"/>
+        </w:rPr>
+      </w:pPr>
+      <w:r>
+        <w:rPr>
+          <w:rFonts w:ascii="Lucida Sans Unicode" w:hAnsi="Lucida Sans Unicode" w:cs="Lucida Sans Unicode"/>
+        </w:rPr>
+        <w:t>Since 213.3</w:t>
+      </w:r>
+      <w:r>
+        <w:rPr>
+          <w:rFonts w:ascii="Lucida Sans Unicode" w:hAnsi="Lucida Sans Unicode" w:cs="Lucida Sans Unicode"/>
+        </w:rPr>
+        <w:t xml:space="preserve"> </w:t>
+      </w:r>
+      <w:r>
+        <w:rPr>
+          <w:rFonts w:ascii="Lucida Sans Unicode" w:hAnsi="Lucida Sans Unicode" w:cs="Lucida Sans Unicode"/>
+        </w:rPr>
+        <w:t>Ω</w:t>
+      </w:r>
+      <w:r>
+        <w:rPr>
+          <w:rFonts w:ascii="Lucida Sans Unicode" w:hAnsi="Lucida Sans Unicode" w:cs="Lucida Sans Unicode"/>
+        </w:rPr>
+        <w:t xml:space="preserve"> isn’t a common resistor value, we’ll go with 220</w:t>
+      </w:r>
+      <w:r>
+        <w:rPr>
+          <w:rFonts w:ascii="Lucida Sans Unicode" w:hAnsi="Lucida Sans Unicode" w:cs="Lucida Sans Unicode"/>
+        </w:rPr>
+        <w:t xml:space="preserve"> </w:t>
+      </w:r>
+      <w:r>
+        <w:rPr>
+          <w:rFonts w:ascii="Lucida Sans Unicode" w:hAnsi="Lucida Sans Unicode" w:cs="Lucida Sans Unicode"/>
+        </w:rPr>
+        <w:t>Ω</w:t>
+      </w:r>
+      <w:r>
+        <w:rPr>
+          <w:rFonts w:ascii="Lucida Sans Unicode" w:hAnsi="Lucida Sans Unicode" w:cs="Lucida Sans Unicode"/>
+        </w:rPr>
+        <w:t>, which is slightly higher, but inconsequentially so.</w:t>
+      </w:r>
+    </w:p>
+    <w:p>
+      <w:pPr>
+        <w:spacing w:after="0" w:line="240" w:lineRule="auto"/>
+        <w:rPr>
+          <w:rFonts w:ascii="Lucida Sans Unicode" w:hAnsi="Lucida Sans Unicode" w:cs="Lucida Sans Unicode"/>
+        </w:rPr>
+      </w:pPr>
+    </w:p>
+    <w:p>
+      <w:pPr>
+        <w:spacing w:after="0" w:line="240" w:lineRule="auto"/>
+        <w:rPr>
+          <w:rFonts w:ascii="Lucida Sans Unicode" w:hAnsi="Lucida Sans Unicode" w:cs="Lucida Sans Unicode"/>
+        </w:rPr>
+      </w:pPr>
+    </w:p>
+    <w:p>
+      <w:pPr>
+        <w:spacing w:after="0" w:line="240" w:lineRule="auto"/>
+        <w:rPr>
+          <w:rFonts w:ascii="Lucida Sans Unicode" w:hAnsi="Lucida Sans Unicode" w:cs="Lucida Sans Unicode"/>
+          <w:b/>
+          <w:u w:val="single"/>
+        </w:rPr>
+      </w:pPr>
+      <w:r>
+        <w:rPr>
+          <w:rFonts w:ascii="Lucida Sans Unicode" w:hAnsi="Lucida Sans Unicode" w:cs="Lucida Sans Unicode"/>
+          <w:b/>
+          <w:u w:val="single"/>
+        </w:rPr>
+        <w:t>GREEN &amp; BLUE</w:t>
+      </w:r>
+      <w:r>
+        <w:rPr>
+          <w:rFonts w:ascii="Lucida Sans Unicode" w:hAnsi="Lucida Sans Unicode" w:cs="Lucida Sans Unicode"/>
+          <w:b/>
+          <w:u w:val="single"/>
+        </w:rPr>
+        <w:t xml:space="preserve"> (same forward voltage)</w:t>
+      </w:r>
+    </w:p>
+    <w:p>
+      <w:pPr>
+        <w:spacing w:after="0" w:line="240" w:lineRule="auto"/>
+        <w:rPr>
+          <w:rFonts w:ascii="Lucida Sans Unicode" w:hAnsi="Lucida Sans Unicode" w:cs="Lucida Sans Unicode"/>
+          <w:b/>
+          <w:i/>
+        </w:rPr>
+      </w:pPr>
+      <w:r>
+        <w:rPr>
+          <w:rFonts w:ascii="Lucida Sans Unicode" w:hAnsi="Lucida Sans Unicode" w:cs="Lucida Sans Unicode"/>
+          <w:b/>
+          <w:i/>
+        </w:rPr>
+        <w:t>Input Voltage = 5V</w:t>
+      </w:r>
+    </w:p>
+    <w:p>
+      <w:pPr>
+        <w:spacing w:after="0" w:line="240" w:lineRule="auto"/>
+        <w:rPr>
+          <w:rFonts w:ascii="Lucida Sans Unicode" w:hAnsi="Lucida Sans Unicode" w:cs="Lucida Sans Unicode"/>
+        </w:rPr>
+      </w:pPr>
+      <w:r>
+        <w:rPr>
+          <w:rFonts w:ascii="Lucida Sans Unicode" w:hAnsi="Lucida Sans Unicode" w:cs="Lucida Sans Unicode"/>
+          <w:b/>
+          <w:i/>
+        </w:rPr>
+        <w:t xml:space="preserve">Forward Voltage = </w:t>
+      </w:r>
+      <w:r>
+        <w:rPr>
+          <w:rFonts w:ascii="Lucida Sans Unicode" w:hAnsi="Lucida Sans Unicode" w:cs="Lucida Sans Unicode"/>
+          <w:b/>
+          <w:i/>
+        </w:rPr>
+        <w:t>2</w:t>
+      </w:r>
+      <w:r>
+        <w:rPr>
+          <w:rFonts w:ascii="Lucida Sans Unicode" w:hAnsi="Lucida Sans Unicode" w:cs="Lucida Sans Unicode"/>
+          <w:b/>
+          <w:i/>
+        </w:rPr>
+        <w:t>.8V</w:t>
+      </w:r>
+      <w:r>
+        <w:rPr>
+          <w:rFonts w:ascii="Lucida Sans Unicode" w:hAnsi="Lucida Sans Unicode" w:cs="Lucida Sans Unicode"/>
+        </w:rPr>
+        <w:t xml:space="preserve"> (</w:t>
+      </w:r>
+      <w:r>
+        <w:rPr>
+          <w:rFonts w:ascii="Lucida Sans Unicode" w:hAnsi="Lucida Sans Unicode" w:cs="Lucida Sans Unicode"/>
+        </w:rPr>
+        <w:t>Actual values are 2.8V-3.6V</w:t>
+      </w:r>
+      <w:r>
+        <w:rPr>
+          <w:rFonts w:ascii="Lucida Sans Unicode" w:hAnsi="Lucida Sans Unicode" w:cs="Lucida Sans Unicode"/>
+        </w:rPr>
+        <w:t>)</w:t>
+      </w:r>
+    </w:p>
+    <w:p>
+      <w:pPr>
+        <w:spacing w:after="0" w:line="240" w:lineRule="auto"/>
+        <w:rPr>
+          <w:rFonts w:ascii="Lucida Sans Unicode" w:hAnsi="Lucida Sans Unicode" w:cs="Lucida Sans Unicode"/>
+        </w:rPr>
+      </w:pPr>
+      <w:r>
+        <w:rPr>
+          <w:rFonts w:ascii="Lucida Sans Unicode" w:hAnsi="Lucida Sans Unicode" w:cs="Lucida Sans Unicode"/>
+          <w:b/>
+          <w:i/>
+        </w:rPr>
+        <w:t>My Desired Maximum Current = 15mA</w:t>
+      </w:r>
+      <w:r>
+        <w:rPr>
+          <w:rFonts w:ascii="Lucida Sans Unicode" w:hAnsi="Lucida Sans Unicode" w:cs="Lucida Sans Unicode"/>
+        </w:rPr>
+        <w:t xml:space="preserve"> (or 0.015A for our calculation</w:t>
+      </w:r>
+      <w:r>
+        <w:rPr>
+          <w:rFonts w:ascii="Lucida Sans Unicode" w:hAnsi="Lucida Sans Unicode" w:cs="Lucida Sans Unicode"/>
+        </w:rPr>
+        <w:t>)</w:t>
+      </w:r>
+    </w:p>
+    <w:p>
+      <w:pPr>
+        <w:spacing w:after="0" w:line="240" w:lineRule="auto"/>
+        <w:rPr>
+          <w:rFonts w:ascii="Lucida Sans Unicode" w:hAnsi="Lucida Sans Unicode" w:cs="Lucida Sans Unicode"/>
+        </w:rPr>
+      </w:pPr>
+    </w:p>
+    <w:p>
+      <w:pPr>
+        <w:spacing w:after="0" w:line="240" w:lineRule="auto"/>
+        <w:rPr>
+          <w:rFonts w:ascii="Lucida Sans Unicode" w:hAnsi="Lucida Sans Unicode" w:cs="Lucida Sans Unicode"/>
+        </w:rPr>
+      </w:pPr>
+      <w:r>
+        <w:rPr>
+          <w:rFonts w:ascii="Lucida Sans Unicode" w:hAnsi="Lucida Sans Unicode" w:cs="Lucida Sans Unicode"/>
+        </w:rPr>
+        <w:t>Following the same as above, we get</w:t>
+      </w:r>
+    </w:p>
+    <w:p>
+      <w:pPr>
+        <w:spacing w:after="0" w:line="240" w:lineRule="auto"/>
+        <w:rPr>
+          <w:rFonts w:ascii="Lucida Sans Unicode" w:hAnsi="Lucida Sans Unicode" w:cs="Lucida Sans Unicode"/>
+        </w:rPr>
+      </w:pPr>
+      <m:oMathPara>
+        <m:oMath>
+          <m:r>
+            <w:rPr>
+              <w:rFonts w:ascii="Cambria Math" w:hAnsi="Cambria Math" w:cs="Lucida Sans Unicode"/>
+            </w:rPr>
+            <m:t>E=</m:t>
+          </m:r>
+          <m:r>
+            <w:rPr>
+              <w:rFonts w:ascii="Cambria Math" w:hAnsi="Cambria Math" w:cs="Lucida Sans Unicode"/>
+            </w:rPr>
+            <m:t>5-2.8=2</m:t>
+          </m:r>
+          <m:r>
+            <w:rPr>
+              <w:rFonts w:ascii="Cambria Math" w:hAnsi="Cambria Math" w:cs="Lucida Sans Unicode"/>
+            </w:rPr>
+            <m:t>.2</m:t>
+          </m:r>
+        </m:oMath>
+      </m:oMathPara>
+    </w:p>
+    <w:p>
+      <w:pPr>
+        <w:spacing w:after="0" w:line="240" w:lineRule="auto"/>
+        <w:rPr>
+          <w:rFonts w:ascii="Lucida Sans Unicode" w:hAnsi="Lucida Sans Unicode" w:cs="Lucida Sans Unicode"/>
+        </w:rPr>
+      </w:pPr>
+    </w:p>
+    <w:p>
+      <w:pPr>
+        <w:spacing w:after="0" w:line="240" w:lineRule="auto"/>
+        <w:rPr>
+          <w:rFonts w:ascii="Lucida Sans Unicode" w:hAnsi="Lucida Sans Unicode" w:cs="Lucida Sans Unicode"/>
+        </w:rPr>
+      </w:pPr>
+      <w:r>
+        <w:rPr>
+          <w:rFonts w:ascii="Lucida Sans Unicode" w:hAnsi="Lucida Sans Unicode" w:cs="Lucida Sans Unicode"/>
+        </w:rPr>
+        <w:t xml:space="preserve">And now we can plug everything in: </w:t>
+      </w:r>
+      <m:oMath>
+        <m:r>
+          <w:rPr>
+            <w:rFonts w:ascii="Cambria Math" w:hAnsi="Cambria Math" w:cs="Lucida Sans Unicode"/>
+          </w:rPr>
+          <m:t>R=</m:t>
+        </m:r>
+        <m:f>
+          <m:fPr>
+            <m:ctrlPr>
+              <w:rPr>
+                <w:rFonts w:ascii="Cambria Math" w:hAnsi="Cambria Math" w:cs="Lucida Sans Unicode"/>
+                <w:i/>
+              </w:rPr>
+            </m:ctrlPr>
+          </m:fPr>
+          <m:num>
+            <m:r>
+              <w:rPr>
+                <w:rFonts w:ascii="Cambria Math" w:hAnsi="Cambria Math" w:cs="Lucida Sans Unicode"/>
+              </w:rPr>
+              <m:t>2</m:t>
+            </m:r>
+            <m:r>
+              <w:rPr>
+                <w:rFonts w:ascii="Cambria Math" w:hAnsi="Cambria Math" w:cs="Lucida Sans Unicode"/>
+              </w:rPr>
+              <m:t>.2</m:t>
+            </m:r>
+          </m:num>
+          <m:den>
+            <m:r>
+              <w:rPr>
+                <w:rFonts w:ascii="Cambria Math" w:hAnsi="Cambria Math" w:cs="Lucida Sans Unicode"/>
+              </w:rPr>
+              <m:t>0.015</m:t>
+            </m:r>
+          </m:den>
+        </m:f>
+        <m:r>
+          <w:rPr>
+            <w:rFonts w:ascii="Cambria Math" w:hAnsi="Cambria Math" w:cs="Lucida Sans Unicode"/>
+          </w:rPr>
+          <m:t>=~</m:t>
+        </m:r>
+        <m:r>
+          <w:rPr>
+            <w:rFonts w:ascii="Cambria Math" w:hAnsi="Cambria Math" w:cs="Lucida Sans Unicode"/>
+          </w:rPr>
+          <m:t>146.6</m:t>
+        </m:r>
+      </m:oMath>
+    </w:p>
+    <w:p>
+      <w:pPr>
+        <w:spacing w:after="0" w:line="240" w:lineRule="auto"/>
+        <w:rPr>
+          <w:rFonts w:ascii="Lucida Sans Unicode" w:hAnsi="Lucida Sans Unicode" w:cs="Lucida Sans Unicode"/>
+        </w:rPr>
+      </w:pPr>
+      <w:r>
+        <w:rPr>
+          <w:rFonts w:ascii="Lucida Sans Unicode" w:hAnsi="Lucida Sans Unicode" w:cs="Lucida Sans Unicode"/>
+        </w:rPr>
+        <w:t xml:space="preserve">Since </w:t>
+      </w:r>
+      <w:r>
+        <w:rPr>
+          <w:rFonts w:ascii="Lucida Sans Unicode" w:hAnsi="Lucida Sans Unicode" w:cs="Lucida Sans Unicode"/>
+        </w:rPr>
+        <w:t>146.6</w:t>
+      </w:r>
+      <w:r>
+        <w:rPr>
+          <w:rFonts w:ascii="Lucida Sans Unicode" w:hAnsi="Lucida Sans Unicode" w:cs="Lucida Sans Unicode"/>
+        </w:rPr>
+        <w:t xml:space="preserve"> </w:t>
+      </w:r>
+      <w:r>
+        <w:rPr>
+          <w:rFonts w:ascii="Lucida Sans Unicode" w:hAnsi="Lucida Sans Unicode" w:cs="Lucida Sans Unicode"/>
+        </w:rPr>
+        <w:t>Ω</w:t>
+      </w:r>
+      <w:r>
+        <w:rPr>
+          <w:rFonts w:ascii="Lucida Sans Unicode" w:hAnsi="Lucida Sans Unicode" w:cs="Lucida Sans Unicode"/>
+        </w:rPr>
+        <w:t xml:space="preserve"> isn’t a common resistor value, we’ll go with </w:t>
+      </w:r>
+      <w:r>
+        <w:rPr>
+          <w:rFonts w:ascii="Lucida Sans Unicode" w:hAnsi="Lucida Sans Unicode" w:cs="Lucida Sans Unicode"/>
+        </w:rPr>
+        <w:t>150</w:t>
+      </w:r>
+      <w:r>
+        <w:rPr>
+          <w:rFonts w:ascii="Lucida Sans Unicode" w:hAnsi="Lucida Sans Unicode" w:cs="Lucida Sans Unicode"/>
+        </w:rPr>
+        <w:t xml:space="preserve"> Ω</w:t>
+      </w:r>
+      <w:r>
+        <w:rPr>
+          <w:rFonts w:ascii="Lucida Sans Unicode" w:hAnsi="Lucida Sans Unicode" w:cs="Lucida Sans Unicode"/>
+        </w:rPr>
+        <w:t>, which is slightly higher, but inconsequentially so.</w:t>
+      </w:r>
+    </w:p>
+    <w:p>
+      <w:pPr>
+        <w:pBdr>
+          <w:bottom w:val="single" w:sz="6" w:space="1" w:color="auto"/>
+        </w:pBdr>
+        <w:spacing w:after="0" w:line="240" w:lineRule="auto"/>
+        <w:rPr>
+          <w:rFonts w:ascii="Lucida Sans Unicode" w:hAnsi="Lucida Sans Unicode" w:cs="Lucida Sans Unicode"/>
+        </w:rPr>
+      </w:pPr>
+    </w:p>
+    <w:p>
+      <w:pPr>
+        <w:spacing w:after="0" w:line="240" w:lineRule="auto"/>
+        <w:rPr>
+          <w:rFonts w:ascii="Lucida Sans Unicode" w:hAnsi="Lucida Sans Unicode" w:cs="Lucida Sans Unicode"/>
+        </w:rPr>
+      </w:pPr>
+    </w:p>
+    <w:p>
+      <w:pPr>
+        <w:spacing w:after="0" w:line="240" w:lineRule="auto"/>
+        <w:rPr>
+          <w:rFonts w:ascii="Lucida Sans Unicode" w:hAnsi="Lucida Sans Unicode" w:cs="Lucida Sans Unicode"/>
+        </w:rPr>
+      </w:pPr>
+      <w:r>
+        <w:rPr>
+          <w:rFonts w:ascii="Lucida Sans Unicode" w:hAnsi="Lucida Sans Unicode" w:cs="Lucida Sans Unicode"/>
+        </w:rPr>
+        <w:t>I also added the ATTiny44 as the brains for this device. The ATTiny44 is completely swappable with the ATTiny84 if you need more memory (8k vice 4k). It’s a microcontroller I’ve used in past projects as well. It is compatible with Atmel’s QTouch library, and can control up to 4 QMatrix capacitive sensors. In this case, I only need to control 1.</w:t>
+      </w:r>
+    </w:p>
+    <w:p>
+      <w:pPr>
+        <w:spacing w:after="0" w:line="240" w:lineRule="auto"/>
+        <w:rPr>
+          <w:rFonts w:ascii="Lucida Sans Unicode" w:hAnsi="Lucida Sans Unicode" w:cs="Lucida Sans Unicode"/>
+        </w:rPr>
+      </w:pPr>
+    </w:p>
+    <w:p>
+      <w:pPr>
+        <w:spacing w:after="0" w:line="240" w:lineRule="auto"/>
+        <w:rPr>
+          <w:rFonts w:ascii="Lucida Sans Unicode" w:hAnsi="Lucida Sans Unicode" w:cs="Lucida Sans Unicode"/>
+        </w:rPr>
+      </w:pPr>
+      <w:r>
+        <w:rPr>
+          <w:rFonts w:ascii="Lucida Sans Unicode" w:hAnsi="Lucida Sans Unicode" w:cs="Lucida Sans Unicode"/>
+        </w:rPr>
+        <w:lastRenderedPageBreak/>
+        <w:t>While I’ve currently got the SPX29150T-L-5-0/TR in the schematic as the regulator, I’m going to have to change this. Since the battery will be providing</w:t>
+      </w:r>
+      <w:r>
+        <w:rPr>
+          <w:rFonts w:ascii="Lucida Sans Unicode" w:hAnsi="Lucida Sans Unicode" w:cs="Lucida Sans Unicode"/>
+        </w:rPr>
+        <w:t xml:space="preserve"> a nominal</w:t>
+      </w:r>
+      <w:r>
+        <w:rPr>
+          <w:rFonts w:ascii="Lucida Sans Unicode" w:hAnsi="Lucida Sans Unicode" w:cs="Lucida Sans Unicode"/>
+        </w:rPr>
+        <w:t xml:space="preserve"> 4.2V, I’m considering using a boost converter to operate at 5V.</w:t>
+      </w:r>
+    </w:p>
+    <w:p>
+      <w:pPr>
+        <w:spacing w:after="0" w:line="240" w:lineRule="auto"/>
+        <w:rPr>
+          <w:rFonts w:ascii="Lucida Sans Unicode" w:hAnsi="Lucida Sans Unicode" w:cs="Lucida Sans Unicode"/>
+        </w:rPr>
+      </w:pPr>
+    </w:p>
+    <w:p>
+      <w:pPr>
+        <w:spacing w:after="0" w:line="240" w:lineRule="auto"/>
+        <w:rPr>
+          <w:rFonts w:ascii="Lucida Sans Unicode" w:hAnsi="Lucida Sans Unicode" w:cs="Lucida Sans Unicode"/>
+        </w:rPr>
+      </w:pPr>
+      <w:r>
+        <w:rPr>
+          <w:rFonts w:ascii="Lucida Sans Unicode" w:hAnsi="Lucida Sans Unicode" w:cs="Lucida Sans Unicode"/>
+        </w:rPr>
+        <w:t>One thing you’ll notice looking at the schematics is that there are several capacitors associated with the LEDs. The 0.1uF Capacitors are intended to keep the LEDs from interfering with the capacitive sensor when they’re switching on and off. These may not be required, because the PCA9635 “</w:t>
+      </w:r>
+      <w:r>
+        <w:rPr>
+          <w:rFonts w:ascii="Lucida Sans Unicode" w:hAnsi="Lucida Sans Unicode" w:cs="Lucida Sans Unicode"/>
+        </w:rPr>
+        <w:t>LED outputs programmable to logic 1,</w:t>
+      </w:r>
+      <w:r>
+        <w:rPr>
+          <w:rFonts w:ascii="Lucida Sans Unicode" w:hAnsi="Lucida Sans Unicode" w:cs="Lucida Sans Unicode"/>
+        </w:rPr>
+        <w:t xml:space="preserve"> </w:t>
+      </w:r>
+      <w:r>
+        <w:rPr>
+          <w:rFonts w:ascii="Lucida Sans Unicode" w:hAnsi="Lucida Sans Unicode" w:cs="Lucida Sans Unicode"/>
+        </w:rPr>
+        <w:t xml:space="preserve">logic 0 or ‘high-impedance’ (default at power-up) when </w:t>
+      </w:r>
+      <w:r>
+        <w:rPr>
+          <w:rFonts w:ascii="Lucida Sans Unicode" w:hAnsi="Lucida Sans Unicode" w:cs="Lucida Sans Unicode"/>
+          <w:strike/>
+        </w:rPr>
+        <w:t>OE</w:t>
+      </w:r>
+      <w:r>
+        <w:rPr>
+          <w:rFonts w:ascii="Lucida Sans Unicode" w:hAnsi="Lucida Sans Unicode" w:cs="Lucida Sans Unicode"/>
+        </w:rPr>
+        <w:t xml:space="preserve"> is HIGH</w:t>
+      </w:r>
+      <w:r>
+        <w:rPr>
+          <w:rFonts w:ascii="Lucida Sans Unicode" w:hAnsi="Lucida Sans Unicode" w:cs="Lucida Sans Unicode"/>
+        </w:rPr>
+        <w:t>”</w:t>
+      </w:r>
+      <w:r>
+        <w:rPr>
+          <w:rFonts w:ascii="Lucida Sans Unicode" w:hAnsi="Lucida Sans Unicode" w:cs="Lucida Sans Unicode"/>
+        </w:rPr>
+        <w:t>. I’ll have to read more into this, but as long as the outputs are pulled high or low (and not high-impedance)</w:t>
+      </w:r>
+      <w:proofErr w:type="gramStart"/>
+      <w:r>
+        <w:rPr>
+          <w:rFonts w:ascii="Lucida Sans Unicode" w:hAnsi="Lucida Sans Unicode" w:cs="Lucida Sans Unicode"/>
+        </w:rPr>
+        <w:t>,</w:t>
+      </w:r>
+      <w:proofErr w:type="gramEnd"/>
+      <w:r>
+        <w:rPr>
+          <w:rFonts w:ascii="Lucida Sans Unicode" w:hAnsi="Lucida Sans Unicode" w:cs="Lucida Sans Unicode"/>
+        </w:rPr>
+        <w:t xml:space="preserve"> it shouldn’t have negative effects on the sensor. The other key thing is to keep the LEDs as far away from the sensor as possible.</w:t>
+      </w:r>
+    </w:p>
+    <w:p>
+      <w:pPr>
+        <w:spacing w:after="0" w:line="240" w:lineRule="auto"/>
+        <w:rPr>
+          <w:rFonts w:ascii="Lucida Sans Unicode" w:hAnsi="Lucida Sans Unicode" w:cs="Lucida Sans Unicode"/>
+        </w:rPr>
+      </w:pPr>
+      <w:bookmarkStart w:id="2" w:name="_GoBack"/>
+      <w:bookmarkEnd w:id="2"/>
     </w:p>
     <w:sectPr>
       <w:pgSz w:w="12240" w:h="15840"/>
@@ -1348,6 +2362,522 @@
 </w:styles>
 </file>
 
+<file path=word/glossary/document.xml><?xml version="1.0" encoding="utf-8"?>
+<w:glossaryDocument xmlns:wpc="http://schemas.microsoft.com/office/word/2010/wordprocessingCanvas" xmlns:mc="http://schemas.openxmlformats.org/markup-compatibility/2006" xmlns:o="urn:schemas-microsoft-com:office:office" xmlns:r="http://schemas.openxmlformats.org/officeDocument/2006/relationships" xmlns:m="http://schemas.openxmlformats.org/officeDocument/2006/math" xmlns:v="urn:schemas-microsoft-com:vml" xmlns:wp14="http://schemas.microsoft.com/office/word/2010/wordprocessingDrawing" xmlns:wp="http://schemas.openxmlformats.org/drawingml/2006/wordprocessingDrawing" xmlns:w10="urn:schemas-microsoft-com:office:word" xmlns:w="http://schemas.openxmlformats.org/wordprocessingml/2006/main" xmlns:w14="http://schemas.microsoft.com/office/word/2010/wordml" xmlns:wpg="http://schemas.microsoft.com/office/word/2010/wordprocessingGroup" xmlns:wpi="http://schemas.microsoft.com/office/word/2010/wordprocessingInk" xmlns:wne="http://schemas.microsoft.com/office/word/2006/wordml" xmlns:wps="http://schemas.microsoft.com/office/word/2010/wordprocessingShape" mc:Ignorable="w14 wp14"/>
+</file>
+
+<file path=word/glossary/fontTable.xml><?xml version="1.0" encoding="utf-8"?>
+<w:fonts xmlns:mc="http://schemas.openxmlformats.org/markup-compatibility/2006" xmlns:r="http://schemas.openxmlformats.org/officeDocument/2006/relationships" xmlns:w="http://schemas.openxmlformats.org/wordprocessingml/2006/main" xmlns:w14="http://schemas.microsoft.com/office/word/2010/wordml" mc:Ignorable="w14">
+  <w:font w:name="Times New Roman">
+    <w:panose1 w:val="02020603050405020304"/>
+    <w:charset w:val="00"/>
+    <w:family w:val="roman"/>
+    <w:pitch w:val="variable"/>
+    <w:sig w:usb0="E0002AFF" w:usb1="C0007841" w:usb2="00000009" w:usb3="00000000" w:csb0="000001FF" w:csb1="00000000"/>
+  </w:font>
+  <w:font w:name="Calibri">
+    <w:panose1 w:val="020F0502020204030204"/>
+    <w:charset w:val="00"/>
+    <w:family w:val="swiss"/>
+    <w:pitch w:val="variable"/>
+    <w:sig w:usb0="E10002FF" w:usb1="4000ACFF" w:usb2="00000009" w:usb3="00000000" w:csb0="0000019F" w:csb1="00000000"/>
+  </w:font>
+  <w:font w:name="Courier New">
+    <w:panose1 w:val="02070309020205020404"/>
+    <w:charset w:val="00"/>
+    <w:family w:val="modern"/>
+    <w:pitch w:val="fixed"/>
+    <w:sig w:usb0="E0002AFF" w:usb1="C0007843" w:usb2="00000009" w:usb3="00000000" w:csb0="000001FF" w:csb1="00000000"/>
+  </w:font>
+  <w:font w:name="Wingdings">
+    <w:panose1 w:val="05000000000000000000"/>
+    <w:charset w:val="02"/>
+    <w:family w:val="auto"/>
+    <w:pitch w:val="variable"/>
+    <w:sig w:usb0="00000000" w:usb1="10000000" w:usb2="00000000" w:usb3="00000000" w:csb0="80000000" w:csb1="00000000"/>
+  </w:font>
+  <w:font w:name="Symbol">
+    <w:panose1 w:val="05050102010706020507"/>
+    <w:charset w:val="02"/>
+    <w:family w:val="roman"/>
+    <w:pitch w:val="variable"/>
+    <w:sig w:usb0="00000000" w:usb1="10000000" w:usb2="00000000" w:usb3="00000000" w:csb0="80000000" w:csb1="00000000"/>
+  </w:font>
+  <w:font w:name="Cambria">
+    <w:panose1 w:val="02040503050406030204"/>
+    <w:charset w:val="00"/>
+    <w:family w:val="roman"/>
+    <w:pitch w:val="variable"/>
+    <w:sig w:usb0="E00002FF" w:usb1="400004FF" w:usb2="00000000" w:usb3="00000000" w:csb0="0000019F" w:csb1="00000000"/>
+  </w:font>
+  <w:font w:name="Tahoma">
+    <w:panose1 w:val="020B0604030504040204"/>
+    <w:charset w:val="00"/>
+    <w:family w:val="swiss"/>
+    <w:pitch w:val="variable"/>
+    <w:sig w:usb0="E1002EFF" w:usb1="C000605B" w:usb2="00000029" w:usb3="00000000" w:csb0="000101FF" w:csb1="00000000"/>
+  </w:font>
+  <w:font w:name="Lucida Sans Unicode">
+    <w:panose1 w:val="020B0602030504020204"/>
+    <w:charset w:val="00"/>
+    <w:family w:val="swiss"/>
+    <w:pitch w:val="variable"/>
+    <w:sig w:usb0="80000AFF" w:usb1="0000396B" w:usb2="00000000" w:usb3="00000000" w:csb0="000000BF" w:csb1="00000000"/>
+  </w:font>
+  <w:font w:name="Cambria Math">
+    <w:panose1 w:val="02040503050406030204"/>
+    <w:charset w:val="00"/>
+    <w:family w:val="roman"/>
+    <w:pitch w:val="variable"/>
+    <w:sig w:usb0="E00002FF" w:usb1="420024FF" w:usb2="00000000" w:usb3="00000000" w:csb0="0000019F" w:csb1="00000000"/>
+  </w:font>
+</w:fonts>
+</file>
+
+<file path=word/glossary/settings.xml><?xml version="1.0" encoding="utf-8"?>
+<w:settings xmlns:mc="http://schemas.openxmlformats.org/markup-compatibility/2006" xmlns:o="urn:schemas-microsoft-com:office:office" xmlns:r="http://schemas.openxmlformats.org/officeDocument/2006/relationships" xmlns:m="http://schemas.openxmlformats.org/officeDocument/2006/math" xmlns:v="urn:schemas-microsoft-com:vml" xmlns:w10="urn:schemas-microsoft-com:office:word" xmlns:w="http://schemas.openxmlformats.org/wordprocessingml/2006/main" xmlns:w14="http://schemas.microsoft.com/office/word/2010/wordml" xmlns:sl="http://schemas.openxmlformats.org/schemaLibrary/2006/main" mc:Ignorable="w14">
+  <w:view w:val="normal"/>
+  <w:defaultTabStop w:val="720"/>
+  <w:characterSpacingControl w:val="doNotCompress"/>
+  <w:compat>
+    <w:useFELayout/>
+    <w:compatSetting w:name="compatibilityMode" w:uri="http://schemas.microsoft.com/office/word" w:val="14"/>
+    <w:compatSetting w:name="overrideTableStyleFontSizeAndJustification" w:uri="http://schemas.microsoft.com/office/word" w:val="1"/>
+    <w:compatSetting w:name="enableOpenTypeFeatures" w:uri="http://schemas.microsoft.com/office/word" w:val="1"/>
+    <w:compatSetting w:name="doNotFlipMirrorIndents" w:uri="http://schemas.microsoft.com/office/word" w:val="1"/>
+  </w:compat>
+  <w:rsids>
+    <w:rsidRoot w:val="005129C3"/>
+    <w:rsid w:val="002F7583"/>
+    <w:rsid w:val="005129C3"/>
+  </w:rsids>
+  <m:mathPr>
+    <m:mathFont m:val="Cambria Math"/>
+    <m:brkBin m:val="before"/>
+    <m:brkBinSub m:val="--"/>
+    <m:smallFrac m:val="0"/>
+    <m:dispDef/>
+    <m:lMargin m:val="0"/>
+    <m:rMargin m:val="0"/>
+    <m:defJc m:val="centerGroup"/>
+    <m:wrapIndent m:val="1440"/>
+    <m:intLim m:val="subSup"/>
+    <m:naryLim m:val="undOvr"/>
+  </m:mathPr>
+  <w:themeFontLang w:val="en-US"/>
+  <w:clrSchemeMapping w:bg1="light1" w:t1="dark1" w:bg2="light2" w:t2="dark2" w:accent1="accent1" w:accent2="accent2" w:accent3="accent3" w:accent4="accent4" w:accent5="accent5" w:accent6="accent6" w:hyperlink="hyperlink" w:followedHyperlink="followedHyperlink"/>
+  <w:decimalSymbol w:val="."/>
+  <w:listSeparator w:val=","/>
+</w:settings>
+</file>
+
+<file path=word/glossary/styles.xml><?xml version="1.0" encoding="utf-8"?>
+<w:styles xmlns:mc="http://schemas.openxmlformats.org/markup-compatibility/2006" xmlns:r="http://schemas.openxmlformats.org/officeDocument/2006/relationships" xmlns:w="http://schemas.openxmlformats.org/wordprocessingml/2006/main" xmlns:w14="http://schemas.microsoft.com/office/word/2010/wordml" mc:Ignorable="w14">
+  <w:docDefaults>
+    <w:rPrDefault>
+      <w:rPr>
+        <w:rFonts w:asciiTheme="minorHAnsi" w:eastAsiaTheme="minorEastAsia" w:hAnsiTheme="minorHAnsi" w:cstheme="minorBidi"/>
+        <w:sz w:val="22"/>
+        <w:szCs w:val="22"/>
+        <w:lang w:val="en-US" w:eastAsia="en-US" w:bidi="ar-SA"/>
+      </w:rPr>
+    </w:rPrDefault>
+    <w:pPrDefault>
+      <w:pPr>
+        <w:spacing w:after="200" w:line="276" w:lineRule="auto"/>
+      </w:pPr>
+    </w:pPrDefault>
+  </w:docDefaults>
+  <w:latentStyles w:defLockedState="0" w:defUIPriority="99" w:defSemiHidden="1" w:defUnhideWhenUsed="1" w:defQFormat="0" w:count="267">
+    <w:lsdException w:name="Normal" w:semiHidden="0" w:uiPriority="0" w:unhideWhenUsed="0" w:qFormat="1"/>
+    <w:lsdException w:name="heading 1" w:semiHidden="0" w:uiPriority="9" w:unhideWhenUsed="0" w:qFormat="1"/>
+    <w:lsdException w:name="heading 2" w:uiPriority="9" w:qFormat="1"/>
+    <w:lsdException w:name="heading 3" w:uiPriority="9" w:qFormat="1"/>
+    <w:lsdException w:name="heading 4" w:uiPriority="9" w:qFormat="1"/>
+    <w:lsdException w:name="heading 5" w:uiPriority="9" w:qFormat="1"/>
+    <w:lsdException w:name="heading 6" w:uiPriority="9" w:qFormat="1"/>
+    <w:lsdException w:name="heading 7" w:uiPriority="9" w:qFormat="1"/>
+    <w:lsdException w:name="heading 8" w:uiPriority="9" w:qFormat="1"/>
+    <w:lsdException w:name="heading 9" w:uiPriority="9" w:qFormat="1"/>
+    <w:lsdException w:name="toc 1" w:uiPriority="39"/>
+    <w:lsdException w:name="toc 2" w:uiPriority="39"/>
+    <w:lsdException w:name="toc 3" w:uiPriority="39"/>
+    <w:lsdException w:name="toc 4" w:uiPriority="39"/>
+    <w:lsdException w:name="toc 5" w:uiPriority="39"/>
+    <w:lsdException w:name="toc 6" w:uiPriority="39"/>
+    <w:lsdException w:name="toc 7" w:uiPriority="39"/>
+    <w:lsdException w:name="toc 8" w:uiPriority="39"/>
+    <w:lsdException w:name="toc 9" w:uiPriority="39"/>
+    <w:lsdException w:name="caption" w:uiPriority="35" w:qFormat="1"/>
+    <w:lsdException w:name="Title" w:semiHidden="0" w:uiPriority="10" w:unhideWhenUsed="0" w:qFormat="1"/>
+    <w:lsdException w:name="Default Paragraph Font" w:uiPriority="1"/>
+    <w:lsdException w:name="Subtitle" w:semiHidden="0" w:uiPriority="11" w:unhideWhenUsed="0" w:qFormat="1"/>
+    <w:lsdException w:name="Strong" w:semiHidden="0" w:uiPriority="22" w:unhideWhenUsed="0" w:qFormat="1"/>
+    <w:lsdException w:name="Emphasis" w:semiHidden="0" w:uiPriority="20" w:unhideWhenUsed="0" w:qFormat="1"/>
+    <w:lsdException w:name="Table Grid" w:semiHidden="0" w:uiPriority="59" w:unhideWhenUsed="0"/>
+    <w:lsdException w:name="Placeholder Text" w:unhideWhenUsed="0"/>
+    <w:lsdException w:name="No Spacing" w:semiHidden="0" w:uiPriority="1" w:unhideWhenUsed="0" w:qFormat="1"/>
+    <w:lsdException w:name="Light Shading" w:semiHidden="0" w:uiPriority="60" w:unhideWhenUsed="0"/>
+    <w:lsdException w:name="Light List" w:semiHidden="0" w:uiPriority="61" w:unhideWhenUsed="0"/>
+    <w:lsdException w:name="Light Grid" w:semiHidden="0" w:uiPriority="62" w:unhideWhenUsed="0"/>
+    <w:lsdException w:name="Medium Shading 1" w:semiHidden="0" w:uiPriority="63" w:unhideWhenUsed="0"/>
+    <w:lsdException w:name="Medium Shading 2" w:semiHidden="0" w:uiPriority="64" w:unhideWhenUsed="0"/>
+    <w:lsdException w:name="Medium List 1" w:semiHidden="0" w:uiPriority="65" w:unhideWhenUsed="0"/>
+    <w:lsdException w:name="Medium List 2" w:semiHidden="0" w:uiPriority="66" w:unhideWhenUsed="0"/>
+    <w:lsdException w:name="Medium Grid 1" w:semiHidden="0" w:uiPriority="67" w:unhideWhenUsed="0"/>
+    <w:lsdException w:name="Medium Grid 2" w:semiHidden="0" w:uiPriority="68" w:unhideWhenUsed="0"/>
+    <w:lsdException w:name="Medium Grid 3" w:semiHidden="0" w:uiPriority="69" w:unhideWhenUsed="0"/>
+    <w:lsdException w:name="Dark List" w:semiHidden="0" w:uiPriority="70" w:unhideWhenUsed="0"/>
+    <w:lsdException w:name="Colorful Shading" w:semiHidden="0" w:uiPriority="71" w:unhideWhenUsed="0"/>
+    <w:lsdException w:name="Colorful List" w:semiHidden="0" w:uiPriority="72" w:unhideWhenUsed="0"/>
+    <w:lsdException w:name="Colorful Grid" w:semiHidden="0" w:uiPriority="73" w:unhideWhenUsed="0"/>
+    <w:lsdException w:name="Light Shading Accent 1" w:semiHidden="0" w:uiPriority="60" w:unhideWhenUsed="0"/>
+    <w:lsdException w:name="Light List Accent 1" w:semiHidden="0" w:uiPriority="61" w:unhideWhenUsed="0"/>
+    <w:lsdException w:name="Light Grid Accent 1" w:semiHidden="0" w:uiPriority="62" w:unhideWhenUsed="0"/>
+    <w:lsdException w:name="Medium Shading 1 Accent 1" w:semiHidden="0" w:uiPriority="63" w:unhideWhenUsed="0"/>
+    <w:lsdException w:name="Medium Shading 2 Accent 1" w:semiHidden="0" w:uiPriority="64" w:unhideWhenUsed="0"/>
+    <w:lsdException w:name="Medium List 1 Accent 1" w:semiHidden="0" w:uiPriority="65" w:unhideWhenUsed="0"/>
+    <w:lsdException w:name="Revision" w:unhideWhenUsed="0"/>
+    <w:lsdException w:name="List Paragraph" w:semiHidden="0" w:uiPriority="34" w:unhideWhenUsed="0" w:qFormat="1"/>
+    <w:lsdException w:name="Quote" w:semiHidden="0" w:uiPriority="29" w:unhideWhenUsed="0" w:qFormat="1"/>
+    <w:lsdException w:name="Intense Quote" w:semiHidden="0" w:uiPriority="30" w:unhideWhenUsed="0" w:qFormat="1"/>
+    <w:lsdException w:name="Medium List 2 Accent 1" w:semiHidden="0" w:uiPriority="66" w:unhideWhenUsed="0"/>
+    <w:lsdException w:name="Medium Grid 1 Accent 1" w:semiHidden="0" w:uiPriority="67" w:unhideWhenUsed="0"/>
+    <w:lsdException w:name="Medium Grid 2 Accent 1" w:semiHidden="0" w:uiPriority="68" w:unhideWhenUsed="0"/>
+    <w:lsdException w:name="Medium Grid 3 Accent 1" w:semiHidden="0" w:uiPriority="69" w:unhideWhenUsed="0"/>
+    <w:lsdException w:name="Dark List Accent 1" w:semiHidden="0" w:uiPriority="70" w:unhideWhenUsed="0"/>
+    <w:lsdException w:name="Colorful Shading Accent 1" w:semiHidden="0" w:uiPriority="71" w:unhideWhenUsed="0"/>
+    <w:lsdException w:name="Colorful List Accent 1" w:semiHidden="0" w:uiPriority="72" w:unhideWhenUsed="0"/>
+    <w:lsdException w:name="Colorful Grid Accent 1" w:semiHidden="0" w:uiPriority="73" w:unhideWhenUsed="0"/>
+    <w:lsdException w:name="Light Shading Accent 2" w:semiHidden="0" w:uiPriority="60" w:unhideWhenUsed="0"/>
+    <w:lsdException w:name="Light List Accent 2" w:semiHidden="0" w:uiPriority="61" w:unhideWhenUsed="0"/>
+    <w:lsdException w:name="Light Grid Accent 2" w:semiHidden="0" w:uiPriority="62" w:unhideWhenUsed="0"/>
+    <w:lsdException w:name="Medium Shading 1 Accent 2" w:semiHidden="0" w:uiPriority="63" w:unhideWhenUsed="0"/>
+    <w:lsdException w:name="Medium Shading 2 Accent 2" w:semiHidden="0" w:uiPriority="64" w:unhideWhenUsed="0"/>
+    <w:lsdException w:name="Medium List 1 Accent 2" w:semiHidden="0" w:uiPriority="65" w:unhideWhenUsed="0"/>
+    <w:lsdException w:name="Medium List 2 Accent 2" w:semiHidden="0" w:uiPriority="66" w:unhideWhenUsed="0"/>
+    <w:lsdException w:name="Medium Grid 1 Accent 2" w:semiHidden="0" w:uiPriority="67" w:unhideWhenUsed="0"/>
+    <w:lsdException w:name="Medium Grid 2 Accent 2" w:semiHidden="0" w:uiPriority="68" w:unhideWhenUsed="0"/>
+    <w:lsdException w:name="Medium Grid 3 Accent 2" w:semiHidden="0" w:uiPriority="69" w:unhideWhenUsed="0"/>
+    <w:lsdException w:name="Dark List Accent 2" w:semiHidden="0" w:uiPriority="70" w:unhideWhenUsed="0"/>
+    <w:lsdException w:name="Colorful Shading Accent 2" w:semiHidden="0" w:uiPriority="71" w:unhideWhenUsed="0"/>
+    <w:lsdException w:name="Colorful List Accent 2" w:semiHidden="0" w:uiPriority="72" w:unhideWhenUsed="0"/>
+    <w:lsdException w:name="Colorful Grid Accent 2" w:semiHidden="0" w:uiPriority="73" w:unhideWhenUsed="0"/>
+    <w:lsdException w:name="Light Shading Accent 3" w:semiHidden="0" w:uiPriority="60" w:unhideWhenUsed="0"/>
+    <w:lsdException w:name="Light List Accent 3" w:semiHidden="0" w:uiPriority="61" w:unhideWhenUsed="0"/>
+    <w:lsdException w:name="Light Grid Accent 3" w:semiHidden="0" w:uiPriority="62" w:unhideWhenUsed="0"/>
+    <w:lsdException w:name="Medium Shading 1 Accent 3" w:semiHidden="0" w:uiPriority="63" w:unhideWhenUsed="0"/>
+    <w:lsdException w:name="Medium Shading 2 Accent 3" w:semiHidden="0" w:uiPriority="64" w:unhideWhenUsed="0"/>
+    <w:lsdException w:name="Medium List 1 Accent 3" w:semiHidden="0" w:uiPriority="65" w:unhideWhenUsed="0"/>
+    <w:lsdException w:name="Medium List 2 Accent 3" w:semiHidden="0" w:uiPriority="66" w:unhideWhenUsed="0"/>
+    <w:lsdException w:name="Medium Grid 1 Accent 3" w:semiHidden="0" w:uiPriority="67" w:unhideWhenUsed="0"/>
+    <w:lsdException w:name="Medium Grid 2 Accent 3" w:semiHidden="0" w:uiPriority="68" w:unhideWhenUsed="0"/>
+    <w:lsdException w:name="Medium Grid 3 Accent 3" w:semiHidden="0" w:uiPriority="69" w:unhideWhenUsed="0"/>
+    <w:lsdException w:name="Dark List Accent 3" w:semiHidden="0" w:uiPriority="70" w:unhideWhenUsed="0"/>
+    <w:lsdException w:name="Colorful Shading Accent 3" w:semiHidden="0" w:uiPriority="71" w:unhideWhenUsed="0"/>
+    <w:lsdException w:name="Colorful List Accent 3" w:semiHidden="0" w:uiPriority="72" w:unhideWhenUsed="0"/>
+    <w:lsdException w:name="Colorful Grid Accent 3" w:semiHidden="0" w:uiPriority="73" w:unhideWhenUsed="0"/>
+    <w:lsdException w:name="Light Shading Accent 4" w:semiHidden="0" w:uiPriority="60" w:unhideWhenUsed="0"/>
+    <w:lsdException w:name="Light List Accent 4" w:semiHidden="0" w:uiPriority="61" w:unhideWhenUsed="0"/>
+    <w:lsdException w:name="Light Grid Accent 4" w:semiHidden="0" w:uiPriority="62" w:unhideWhenUsed="0"/>
+    <w:lsdException w:name="Medium Shading 1 Accent 4" w:semiHidden="0" w:uiPriority="63" w:unhideWhenUsed="0"/>
+    <w:lsdException w:name="Medium Shading 2 Accent 4" w:semiHidden="0" w:uiPriority="64" w:unhideWhenUsed="0"/>
+    <w:lsdException w:name="Medium List 1 Accent 4" w:semiHidden="0" w:uiPriority="65" w:unhideWhenUsed="0"/>
+    <w:lsdException w:name="Medium List 2 Accent 4" w:semiHidden="0" w:uiPriority="66" w:unhideWhenUsed="0"/>
+    <w:lsdException w:name="Medium Grid 1 Accent 4" w:semiHidden="0" w:uiPriority="67" w:unhideWhenUsed="0"/>
+    <w:lsdException w:name="Medium Grid 2 Accent 4" w:semiHidden="0" w:uiPriority="68" w:unhideWhenUsed="0"/>
+    <w:lsdException w:name="Medium Grid 3 Accent 4" w:semiHidden="0" w:uiPriority="69" w:unhideWhenUsed="0"/>
+    <w:lsdException w:name="Dark List Accent 4" w:semiHidden="0" w:uiPriority="70" w:unhideWhenUsed="0"/>
+    <w:lsdException w:name="Colorful Shading Accent 4" w:semiHidden="0" w:uiPriority="71" w:unhideWhenUsed="0"/>
+    <w:lsdException w:name="Colorful List Accent 4" w:semiHidden="0" w:uiPriority="72" w:unhideWhenUsed="0"/>
+    <w:lsdException w:name="Colorful Grid Accent 4" w:semiHidden="0" w:uiPriority="73" w:unhideWhenUsed="0"/>
+    <w:lsdException w:name="Light Shading Accent 5" w:semiHidden="0" w:uiPriority="60" w:unhideWhenUsed="0"/>
+    <w:lsdException w:name="Light List Accent 5" w:semiHidden="0" w:uiPriority="61" w:unhideWhenUsed="0"/>
+    <w:lsdException w:name="Light Grid Accent 5" w:semiHidden="0" w:uiPriority="62" w:unhideWhenUsed="0"/>
+    <w:lsdException w:name="Medium Shading 1 Accent 5" w:semiHidden="0" w:uiPriority="63" w:unhideWhenUsed="0"/>
+    <w:lsdException w:name="Medium Shading 2 Accent 5" w:semiHidden="0" w:uiPriority="64" w:unhideWhenUsed="0"/>
+    <w:lsdException w:name="Medium List 1 Accent 5" w:semiHidden="0" w:uiPriority="65" w:unhideWhenUsed="0"/>
+    <w:lsdException w:name="Medium List 2 Accent 5" w:semiHidden="0" w:uiPriority="66" w:unhideWhenUsed="0"/>
+    <w:lsdException w:name="Medium Grid 1 Accent 5" w:semiHidden="0" w:uiPriority="67" w:unhideWhenUsed="0"/>
+    <w:lsdException w:name="Medium Grid 2 Accent 5" w:semiHidden="0" w:uiPriority="68" w:unhideWhenUsed="0"/>
+    <w:lsdException w:name="Medium Grid 3 Accent 5" w:semiHidden="0" w:uiPriority="69" w:unhideWhenUsed="0"/>
+    <w:lsdException w:name="Dark List Accent 5" w:semiHidden="0" w:uiPriority="70" w:unhideWhenUsed="0"/>
+    <w:lsdException w:name="Colorful Shading Accent 5" w:semiHidden="0" w:uiPriority="71" w:unhideWhenUsed="0"/>
+    <w:lsdException w:name="Colorful List Accent 5" w:semiHidden="0" w:uiPriority="72" w:unhideWhenUsed="0"/>
+    <w:lsdException w:name="Colorful Grid Accent 5" w:semiHidden="0" w:uiPriority="73" w:unhideWhenUsed="0"/>
+    <w:lsdException w:name="Light Shading Accent 6" w:semiHidden="0" w:uiPriority="60" w:unhideWhenUsed="0"/>
+    <w:lsdException w:name="Light List Accent 6" w:semiHidden="0" w:uiPriority="61" w:unhideWhenUsed="0"/>
+    <w:lsdException w:name="Light Grid Accent 6" w:semiHidden="0" w:uiPriority="62" w:unhideWhenUsed="0"/>
+    <w:lsdException w:name="Medium Shading 1 Accent 6" w:semiHidden="0" w:uiPriority="63" w:unhideWhenUsed="0"/>
+    <w:lsdException w:name="Medium Shading 2 Accent 6" w:semiHidden="0" w:uiPriority="64" w:unhideWhenUsed="0"/>
+    <w:lsdException w:name="Medium List 1 Accent 6" w:semiHidden="0" w:uiPriority="65" w:unhideWhenUsed="0"/>
+    <w:lsdException w:name="Medium List 2 Accent 6" w:semiHidden="0" w:uiPriority="66" w:unhideWhenUsed="0"/>
+    <w:lsdException w:name="Medium Grid 1 Accent 6" w:semiHidden="0" w:uiPriority="67" w:unhideWhenUsed="0"/>
+    <w:lsdException w:name="Medium Grid 2 Accent 6" w:semiHidden="0" w:uiPriority="68" w:unhideWhenUsed="0"/>
+    <w:lsdException w:name="Medium Grid 3 Accent 6" w:semiHidden="0" w:uiPriority="69" w:unhideWhenUsed="0"/>
+    <w:lsdException w:name="Dark List Accent 6" w:semiHidden="0" w:uiPriority="70" w:unhideWhenUsed="0"/>
+    <w:lsdException w:name="Colorful Shading Accent 6" w:semiHidden="0" w:uiPriority="71" w:unhideWhenUsed="0"/>
+    <w:lsdException w:name="Colorful List Accent 6" w:semiHidden="0" w:uiPriority="72" w:unhideWhenUsed="0"/>
+    <w:lsdException w:name="Colorful Grid Accent 6" w:semiHidden="0" w:uiPriority="73" w:unhideWhenUsed="0"/>
+    <w:lsdException w:name="Subtle Emphasis" w:semiHidden="0" w:uiPriority="19" w:unhideWhenUsed="0" w:qFormat="1"/>
+    <w:lsdException w:name="Intense Emphasis" w:semiHidden="0" w:uiPriority="21" w:unhideWhenUsed="0" w:qFormat="1"/>
+    <w:lsdException w:name="Subtle Reference" w:semiHidden="0" w:uiPriority="31" w:unhideWhenUsed="0" w:qFormat="1"/>
+    <w:lsdException w:name="Intense Reference" w:semiHidden="0" w:uiPriority="32" w:unhideWhenUsed="0" w:qFormat="1"/>
+    <w:lsdException w:name="Book Title" w:semiHidden="0" w:uiPriority="33" w:unhideWhenUsed="0" w:qFormat="1"/>
+    <w:lsdException w:name="Bibliography" w:uiPriority="37"/>
+    <w:lsdException w:name="TOC Heading" w:uiPriority="39" w:qFormat="1"/>
+  </w:latentStyles>
+  <w:style w:type="paragraph" w:default="1" w:styleId="Normal">
+    <w:name w:val="Normal"/>
+    <w:qFormat/>
+  </w:style>
+  <w:style w:type="character" w:default="1" w:styleId="DefaultParagraphFont">
+    <w:name w:val="Default Paragraph Font"/>
+    <w:uiPriority w:val="1"/>
+    <w:semiHidden/>
+    <w:unhideWhenUsed/>
+  </w:style>
+  <w:style w:type="table" w:default="1" w:styleId="TableNormal">
+    <w:name w:val="Normal Table"/>
+    <w:uiPriority w:val="99"/>
+    <w:semiHidden/>
+    <w:unhideWhenUsed/>
+    <w:tblPr>
+      <w:tblInd w:w="0" w:type="dxa"/>
+      <w:tblCellMar>
+        <w:top w:w="0" w:type="dxa"/>
+        <w:left w:w="108" w:type="dxa"/>
+        <w:bottom w:w="0" w:type="dxa"/>
+        <w:right w:w="108" w:type="dxa"/>
+      </w:tblCellMar>
+    </w:tblPr>
+  </w:style>
+  <w:style w:type="numbering" w:default="1" w:styleId="NoList">
+    <w:name w:val="No List"/>
+    <w:uiPriority w:val="99"/>
+    <w:semiHidden/>
+    <w:unhideWhenUsed/>
+  </w:style>
+  <w:style w:type="character" w:styleId="PlaceholderText">
+    <w:name w:val="Placeholder Text"/>
+    <w:basedOn w:val="DefaultParagraphFont"/>
+    <w:uiPriority w:val="99"/>
+    <w:semiHidden/>
+    <w:rsid w:val="005129C3"/>
+    <w:rPr>
+      <w:color w:val="808080"/>
+    </w:rPr>
+  </w:style>
+</w:styles>
+</file>
+
+<file path=word/glossary/stylesWithEffects.xml><?xml version="1.0" encoding="utf-8"?>
+<w:styles xmlns:wpc="http://schemas.microsoft.com/office/word/2010/wordprocessingCanvas" xmlns:mc="http://schemas.openxmlformats.org/markup-compatibility/2006" xmlns:o="urn:schemas-microsoft-com:office:office" xmlns:r="http://schemas.openxmlformats.org/officeDocument/2006/relationships" xmlns:m="http://schemas.openxmlformats.org/officeDocument/2006/math" xmlns:v="urn:schemas-microsoft-com:vml" xmlns:wp14="http://schemas.microsoft.com/office/word/2010/wordprocessingDrawing" xmlns:wp="http://schemas.openxmlformats.org/drawingml/2006/wordprocessingDrawing" xmlns:w10="urn:schemas-microsoft-com:office:word" xmlns:w="http://schemas.openxmlformats.org/wordprocessingml/2006/main" xmlns:w14="http://schemas.microsoft.com/office/word/2010/wordml" xmlns:wpg="http://schemas.microsoft.com/office/word/2010/wordprocessingGroup" xmlns:wpi="http://schemas.microsoft.com/office/word/2010/wordprocessingInk" xmlns:wne="http://schemas.microsoft.com/office/word/2006/wordml" xmlns:wps="http://schemas.microsoft.com/office/word/2010/wordprocessingShape" mc:Ignorable="w14 wp14">
+  <w:docDefaults>
+    <w:rPrDefault>
+      <w:rPr>
+        <w:rFonts w:asciiTheme="minorHAnsi" w:eastAsiaTheme="minorEastAsia" w:hAnsiTheme="minorHAnsi" w:cstheme="minorBidi"/>
+        <w:sz w:val="22"/>
+        <w:szCs w:val="22"/>
+        <w:lang w:val="en-US" w:eastAsia="en-US" w:bidi="ar-SA"/>
+      </w:rPr>
+    </w:rPrDefault>
+    <w:pPrDefault>
+      <w:pPr>
+        <w:spacing w:after="200" w:line="276" w:lineRule="auto"/>
+      </w:pPr>
+    </w:pPrDefault>
+  </w:docDefaults>
+  <w:latentStyles w:defLockedState="0" w:defUIPriority="99" w:defSemiHidden="1" w:defUnhideWhenUsed="1" w:defQFormat="0" w:count="267">
+    <w:lsdException w:name="Normal" w:semiHidden="0" w:uiPriority="0" w:unhideWhenUsed="0" w:qFormat="1"/>
+    <w:lsdException w:name="heading 1" w:semiHidden="0" w:uiPriority="9" w:unhideWhenUsed="0" w:qFormat="1"/>
+    <w:lsdException w:name="heading 2" w:uiPriority="9" w:qFormat="1"/>
+    <w:lsdException w:name="heading 3" w:uiPriority="9" w:qFormat="1"/>
+    <w:lsdException w:name="heading 4" w:uiPriority="9" w:qFormat="1"/>
+    <w:lsdException w:name="heading 5" w:uiPriority="9" w:qFormat="1"/>
+    <w:lsdException w:name="heading 6" w:uiPriority="9" w:qFormat="1"/>
+    <w:lsdException w:name="heading 7" w:uiPriority="9" w:qFormat="1"/>
+    <w:lsdException w:name="heading 8" w:uiPriority="9" w:qFormat="1"/>
+    <w:lsdException w:name="heading 9" w:uiPriority="9" w:qFormat="1"/>
+    <w:lsdException w:name="toc 1" w:uiPriority="39"/>
+    <w:lsdException w:name="toc 2" w:uiPriority="39"/>
+    <w:lsdException w:name="toc 3" w:uiPriority="39"/>
+    <w:lsdException w:name="toc 4" w:uiPriority="39"/>
+    <w:lsdException w:name="toc 5" w:uiPriority="39"/>
+    <w:lsdException w:name="toc 6" w:uiPriority="39"/>
+    <w:lsdException w:name="toc 7" w:uiPriority="39"/>
+    <w:lsdException w:name="toc 8" w:uiPriority="39"/>
+    <w:lsdException w:name="toc 9" w:uiPriority="39"/>
+    <w:lsdException w:name="caption" w:uiPriority="35" w:qFormat="1"/>
+    <w:lsdException w:name="Title" w:semiHidden="0" w:uiPriority="10" w:unhideWhenUsed="0" w:qFormat="1"/>
+    <w:lsdException w:name="Default Paragraph Font" w:uiPriority="1"/>
+    <w:lsdException w:name="Subtitle" w:semiHidden="0" w:uiPriority="11" w:unhideWhenUsed="0" w:qFormat="1"/>
+    <w:lsdException w:name="Strong" w:semiHidden="0" w:uiPriority="22" w:unhideWhenUsed="0" w:qFormat="1"/>
+    <w:lsdException w:name="Emphasis" w:semiHidden="0" w:uiPriority="20" w:unhideWhenUsed="0" w:qFormat="1"/>
+    <w:lsdException w:name="Table Grid" w:semiHidden="0" w:uiPriority="59" w:unhideWhenUsed="0"/>
+    <w:lsdException w:name="Placeholder Text" w:unhideWhenUsed="0"/>
+    <w:lsdException w:name="No Spacing" w:semiHidden="0" w:uiPriority="1" w:unhideWhenUsed="0" w:qFormat="1"/>
+    <w:lsdException w:name="Light Shading" w:semiHidden="0" w:uiPriority="60" w:unhideWhenUsed="0"/>
+    <w:lsdException w:name="Light List" w:semiHidden="0" w:uiPriority="61" w:unhideWhenUsed="0"/>
+    <w:lsdException w:name="Light Grid" w:semiHidden="0" w:uiPriority="62" w:unhideWhenUsed="0"/>
+    <w:lsdException w:name="Medium Shading 1" w:semiHidden="0" w:uiPriority="63" w:unhideWhenUsed="0"/>
+    <w:lsdException w:name="Medium Shading 2" w:semiHidden="0" w:uiPriority="64" w:unhideWhenUsed="0"/>
+    <w:lsdException w:name="Medium List 1" w:semiHidden="0" w:uiPriority="65" w:unhideWhenUsed="0"/>
+    <w:lsdException w:name="Medium List 2" w:semiHidden="0" w:uiPriority="66" w:unhideWhenUsed="0"/>
+    <w:lsdException w:name="Medium Grid 1" w:semiHidden="0" w:uiPriority="67" w:unhideWhenUsed="0"/>
+    <w:lsdException w:name="Medium Grid 2" w:semiHidden="0" w:uiPriority="68" w:unhideWhenUsed="0"/>
+    <w:lsdException w:name="Medium Grid 3" w:semiHidden="0" w:uiPriority="69" w:unhideWhenUsed="0"/>
+    <w:lsdException w:name="Dark List" w:semiHidden="0" w:uiPriority="70" w:unhideWhenUsed="0"/>
+    <w:lsdException w:name="Colorful Shading" w:semiHidden="0" w:uiPriority="71" w:unhideWhenUsed="0"/>
+    <w:lsdException w:name="Colorful List" w:semiHidden="0" w:uiPriority="72" w:unhideWhenUsed="0"/>
+    <w:lsdException w:name="Colorful Grid" w:semiHidden="0" w:uiPriority="73" w:unhideWhenUsed="0"/>
+    <w:lsdException w:name="Light Shading Accent 1" w:semiHidden="0" w:uiPriority="60" w:unhideWhenUsed="0"/>
+    <w:lsdException w:name="Light List Accent 1" w:semiHidden="0" w:uiPriority="61" w:unhideWhenUsed="0"/>
+    <w:lsdException w:name="Light Grid Accent 1" w:semiHidden="0" w:uiPriority="62" w:unhideWhenUsed="0"/>
+    <w:lsdException w:name="Medium Shading 1 Accent 1" w:semiHidden="0" w:uiPriority="63" w:unhideWhenUsed="0"/>
+    <w:lsdException w:name="Medium Shading 2 Accent 1" w:semiHidden="0" w:uiPriority="64" w:unhideWhenUsed="0"/>
+    <w:lsdException w:name="Medium List 1 Accent 1" w:semiHidden="0" w:uiPriority="65" w:unhideWhenUsed="0"/>
+    <w:lsdException w:name="Revision" w:unhideWhenUsed="0"/>
+    <w:lsdException w:name="List Paragraph" w:semiHidden="0" w:uiPriority="34" w:unhideWhenUsed="0" w:qFormat="1"/>
+    <w:lsdException w:name="Quote" w:semiHidden="0" w:uiPriority="29" w:unhideWhenUsed="0" w:qFormat="1"/>
+    <w:lsdException w:name="Intense Quote" w:semiHidden="0" w:uiPriority="30" w:unhideWhenUsed="0" w:qFormat="1"/>
+    <w:lsdException w:name="Medium List 2 Accent 1" w:semiHidden="0" w:uiPriority="66" w:unhideWhenUsed="0"/>
+    <w:lsdException w:name="Medium Grid 1 Accent 1" w:semiHidden="0" w:uiPriority="67" w:unhideWhenUsed="0"/>
+    <w:lsdException w:name="Medium Grid 2 Accent 1" w:semiHidden="0" w:uiPriority="68" w:unhideWhenUsed="0"/>
+    <w:lsdException w:name="Medium Grid 3 Accent 1" w:semiHidden="0" w:uiPriority="69" w:unhideWhenUsed="0"/>
+    <w:lsdException w:name="Dark List Accent 1" w:semiHidden="0" w:uiPriority="70" w:unhideWhenUsed="0"/>
+    <w:lsdException w:name="Colorful Shading Accent 1" w:semiHidden="0" w:uiPriority="71" w:unhideWhenUsed="0"/>
+    <w:lsdException w:name="Colorful List Accent 1" w:semiHidden="0" w:uiPriority="72" w:unhideWhenUsed="0"/>
+    <w:lsdException w:name="Colorful Grid Accent 1" w:semiHidden="0" w:uiPriority="73" w:unhideWhenUsed="0"/>
+    <w:lsdException w:name="Light Shading Accent 2" w:semiHidden="0" w:uiPriority="60" w:unhideWhenUsed="0"/>
+    <w:lsdException w:name="Light List Accent 2" w:semiHidden="0" w:uiPriority="61" w:unhideWhenUsed="0"/>
+    <w:lsdException w:name="Light Grid Accent 2" w:semiHidden="0" w:uiPriority="62" w:unhideWhenUsed="0"/>
+    <w:lsdException w:name="Medium Shading 1 Accent 2" w:semiHidden="0" w:uiPriority="63" w:unhideWhenUsed="0"/>
+    <w:lsdException w:name="Medium Shading 2 Accent 2" w:semiHidden="0" w:uiPriority="64" w:unhideWhenUsed="0"/>
+    <w:lsdException w:name="Medium List 1 Accent 2" w:semiHidden="0" w:uiPriority="65" w:unhideWhenUsed="0"/>
+    <w:lsdException w:name="Medium List 2 Accent 2" w:semiHidden="0" w:uiPriority="66" w:unhideWhenUsed="0"/>
+    <w:lsdException w:name="Medium Grid 1 Accent 2" w:semiHidden="0" w:uiPriority="67" w:unhideWhenUsed="0"/>
+    <w:lsdException w:name="Medium Grid 2 Accent 2" w:semiHidden="0" w:uiPriority="68" w:unhideWhenUsed="0"/>
+    <w:lsdException w:name="Medium Grid 3 Accent 2" w:semiHidden="0" w:uiPriority="69" w:unhideWhenUsed="0"/>
+    <w:lsdException w:name="Dark List Accent 2" w:semiHidden="0" w:uiPriority="70" w:unhideWhenUsed="0"/>
+    <w:lsdException w:name="Colorful Shading Accent 2" w:semiHidden="0" w:uiPriority="71" w:unhideWhenUsed="0"/>
+    <w:lsdException w:name="Colorful List Accent 2" w:semiHidden="0" w:uiPriority="72" w:unhideWhenUsed="0"/>
+    <w:lsdException w:name="Colorful Grid Accent 2" w:semiHidden="0" w:uiPriority="73" w:unhideWhenUsed="0"/>
+    <w:lsdException w:name="Light Shading Accent 3" w:semiHidden="0" w:uiPriority="60" w:unhideWhenUsed="0"/>
+    <w:lsdException w:name="Light List Accent 3" w:semiHidden="0" w:uiPriority="61" w:unhideWhenUsed="0"/>
+    <w:lsdException w:name="Light Grid Accent 3" w:semiHidden="0" w:uiPriority="62" w:unhideWhenUsed="0"/>
+    <w:lsdException w:name="Medium Shading 1 Accent 3" w:semiHidden="0" w:uiPriority="63" w:unhideWhenUsed="0"/>
+    <w:lsdException w:name="Medium Shading 2 Accent 3" w:semiHidden="0" w:uiPriority="64" w:unhideWhenUsed="0"/>
+    <w:lsdException w:name="Medium List 1 Accent 3" w:semiHidden="0" w:uiPriority="65" w:unhideWhenUsed="0"/>
+    <w:lsdException w:name="Medium List 2 Accent 3" w:semiHidden="0" w:uiPriority="66" w:unhideWhenUsed="0"/>
+    <w:lsdException w:name="Medium Grid 1 Accent 3" w:semiHidden="0" w:uiPriority="67" w:unhideWhenUsed="0"/>
+    <w:lsdException w:name="Medium Grid 2 Accent 3" w:semiHidden="0" w:uiPriority="68" w:unhideWhenUsed="0"/>
+    <w:lsdException w:name="Medium Grid 3 Accent 3" w:semiHidden="0" w:uiPriority="69" w:unhideWhenUsed="0"/>
+    <w:lsdException w:name="Dark List Accent 3" w:semiHidden="0" w:uiPriority="70" w:unhideWhenUsed="0"/>
+    <w:lsdException w:name="Colorful Shading Accent 3" w:semiHidden="0" w:uiPriority="71" w:unhideWhenUsed="0"/>
+    <w:lsdException w:name="Colorful List Accent 3" w:semiHidden="0" w:uiPriority="72" w:unhideWhenUsed="0"/>
+    <w:lsdException w:name="Colorful Grid Accent 3" w:semiHidden="0" w:uiPriority="73" w:unhideWhenUsed="0"/>
+    <w:lsdException w:name="Light Shading Accent 4" w:semiHidden="0" w:uiPriority="60" w:unhideWhenUsed="0"/>
+    <w:lsdException w:name="Light List Accent 4" w:semiHidden="0" w:uiPriority="61" w:unhideWhenUsed="0"/>
+    <w:lsdException w:name="Light Grid Accent 4" w:semiHidden="0" w:uiPriority="62" w:unhideWhenUsed="0"/>
+    <w:lsdException w:name="Medium Shading 1 Accent 4" w:semiHidden="0" w:uiPriority="63" w:unhideWhenUsed="0"/>
+    <w:lsdException w:name="Medium Shading 2 Accent 4" w:semiHidden="0" w:uiPriority="64" w:unhideWhenUsed="0"/>
+    <w:lsdException w:name="Medium List 1 Accent 4" w:semiHidden="0" w:uiPriority="65" w:unhideWhenUsed="0"/>
+    <w:lsdException w:name="Medium List 2 Accent 4" w:semiHidden="0" w:uiPriority="66" w:unhideWhenUsed="0"/>
+    <w:lsdException w:name="Medium Grid 1 Accent 4" w:semiHidden="0" w:uiPriority="67" w:unhideWhenUsed="0"/>
+    <w:lsdException w:name="Medium Grid 2 Accent 4" w:semiHidden="0" w:uiPriority="68" w:unhideWhenUsed="0"/>
+    <w:lsdException w:name="Medium Grid 3 Accent 4" w:semiHidden="0" w:uiPriority="69" w:unhideWhenUsed="0"/>
+    <w:lsdException w:name="Dark List Accent 4" w:semiHidden="0" w:uiPriority="70" w:unhideWhenUsed="0"/>
+    <w:lsdException w:name="Colorful Shading Accent 4" w:semiHidden="0" w:uiPriority="71" w:unhideWhenUsed="0"/>
+    <w:lsdException w:name="Colorful List Accent 4" w:semiHidden="0" w:uiPriority="72" w:unhideWhenUsed="0"/>
+    <w:lsdException w:name="Colorful Grid Accent 4" w:semiHidden="0" w:uiPriority="73" w:unhideWhenUsed="0"/>
+    <w:lsdException w:name="Light Shading Accent 5" w:semiHidden="0" w:uiPriority="60" w:unhideWhenUsed="0"/>
+    <w:lsdException w:name="Light List Accent 5" w:semiHidden="0" w:uiPriority="61" w:unhideWhenUsed="0"/>
+    <w:lsdException w:name="Light Grid Accent 5" w:semiHidden="0" w:uiPriority="62" w:unhideWhenUsed="0"/>
+    <w:lsdException w:name="Medium Shading 1 Accent 5" w:semiHidden="0" w:uiPriority="63" w:unhideWhenUsed="0"/>
+    <w:lsdException w:name="Medium Shading 2 Accent 5" w:semiHidden="0" w:uiPriority="64" w:unhideWhenUsed="0"/>
+    <w:lsdException w:name="Medium List 1 Accent 5" w:semiHidden="0" w:uiPriority="65" w:unhideWhenUsed="0"/>
+    <w:lsdException w:name="Medium List 2 Accent 5" w:semiHidden="0" w:uiPriority="66" w:unhideWhenUsed="0"/>
+    <w:lsdException w:name="Medium Grid 1 Accent 5" w:semiHidden="0" w:uiPriority="67" w:unhideWhenUsed="0"/>
+    <w:lsdException w:name="Medium Grid 2 Accent 5" w:semiHidden="0" w:uiPriority="68" w:unhideWhenUsed="0"/>
+    <w:lsdException w:name="Medium Grid 3 Accent 5" w:semiHidden="0" w:uiPriority="69" w:unhideWhenUsed="0"/>
+    <w:lsdException w:name="Dark List Accent 5" w:semiHidden="0" w:uiPriority="70" w:unhideWhenUsed="0"/>
+    <w:lsdException w:name="Colorful Shading Accent 5" w:semiHidden="0" w:uiPriority="71" w:unhideWhenUsed="0"/>
+    <w:lsdException w:name="Colorful List Accent 5" w:semiHidden="0" w:uiPriority="72" w:unhideWhenUsed="0"/>
+    <w:lsdException w:name="Colorful Grid Accent 5" w:semiHidden="0" w:uiPriority="73" w:unhideWhenUsed="0"/>
+    <w:lsdException w:name="Light Shading Accent 6" w:semiHidden="0" w:uiPriority="60" w:unhideWhenUsed="0"/>
+    <w:lsdException w:name="Light List Accent 6" w:semiHidden="0" w:uiPriority="61" w:unhideWhenUsed="0"/>
+    <w:lsdException w:name="Light Grid Accent 6" w:semiHidden="0" w:uiPriority="62" w:unhideWhenUsed="0"/>
+    <w:lsdException w:name="Medium Shading 1 Accent 6" w:semiHidden="0" w:uiPriority="63" w:unhideWhenUsed="0"/>
+    <w:lsdException w:name="Medium Shading 2 Accent 6" w:semiHidden="0" w:uiPriority="64" w:unhideWhenUsed="0"/>
+    <w:lsdException w:name="Medium List 1 Accent 6" w:semiHidden="0" w:uiPriority="65" w:unhideWhenUsed="0"/>
+    <w:lsdException w:name="Medium List 2 Accent 6" w:semiHidden="0" w:uiPriority="66" w:unhideWhenUsed="0"/>
+    <w:lsdException w:name="Medium Grid 1 Accent 6" w:semiHidden="0" w:uiPriority="67" w:unhideWhenUsed="0"/>
+    <w:lsdException w:name="Medium Grid 2 Accent 6" w:semiHidden="0" w:uiPriority="68" w:unhideWhenUsed="0"/>
+    <w:lsdException w:name="Medium Grid 3 Accent 6" w:semiHidden="0" w:uiPriority="69" w:unhideWhenUsed="0"/>
+    <w:lsdException w:name="Dark List Accent 6" w:semiHidden="0" w:uiPriority="70" w:unhideWhenUsed="0"/>
+    <w:lsdException w:name="Colorful Shading Accent 6" w:semiHidden="0" w:uiPriority="71" w:unhideWhenUsed="0"/>
+    <w:lsdException w:name="Colorful List Accent 6" w:semiHidden="0" w:uiPriority="72" w:unhideWhenUsed="0"/>
+    <w:lsdException w:name="Colorful Grid Accent 6" w:semiHidden="0" w:uiPriority="73" w:unhideWhenUsed="0"/>
+    <w:lsdException w:name="Subtle Emphasis" w:semiHidden="0" w:uiPriority="19" w:unhideWhenUsed="0" w:qFormat="1"/>
+    <w:lsdException w:name="Intense Emphasis" w:semiHidden="0" w:uiPriority="21" w:unhideWhenUsed="0" w:qFormat="1"/>
+    <w:lsdException w:name="Subtle Reference" w:semiHidden="0" w:uiPriority="31" w:unhideWhenUsed="0" w:qFormat="1"/>
+    <w:lsdException w:name="Intense Reference" w:semiHidden="0" w:uiPriority="32" w:unhideWhenUsed="0" w:qFormat="1"/>
+    <w:lsdException w:name="Book Title" w:semiHidden="0" w:uiPriority="33" w:unhideWhenUsed="0" w:qFormat="1"/>
+    <w:lsdException w:name="Bibliography" w:uiPriority="37"/>
+    <w:lsdException w:name="TOC Heading" w:uiPriority="39" w:qFormat="1"/>
+  </w:latentStyles>
+  <w:style w:type="paragraph" w:default="1" w:styleId="Normal">
+    <w:name w:val="Normal"/>
+    <w:qFormat/>
+  </w:style>
+  <w:style w:type="character" w:default="1" w:styleId="DefaultParagraphFont">
+    <w:name w:val="Default Paragraph Font"/>
+    <w:uiPriority w:val="1"/>
+    <w:semiHidden/>
+    <w:unhideWhenUsed/>
+  </w:style>
+  <w:style w:type="table" w:default="1" w:styleId="TableNormal">
+    <w:name w:val="Normal Table"/>
+    <w:uiPriority w:val="99"/>
+    <w:semiHidden/>
+    <w:unhideWhenUsed/>
+    <w:tblPr>
+      <w:tblInd w:w="0" w:type="dxa"/>
+      <w:tblCellMar>
+        <w:top w:w="0" w:type="dxa"/>
+        <w:left w:w="108" w:type="dxa"/>
+        <w:bottom w:w="0" w:type="dxa"/>
+        <w:right w:w="108" w:type="dxa"/>
+      </w:tblCellMar>
+    </w:tblPr>
+  </w:style>
+  <w:style w:type="numbering" w:default="1" w:styleId="NoList">
+    <w:name w:val="No List"/>
+    <w:uiPriority w:val="99"/>
+    <w:semiHidden/>
+    <w:unhideWhenUsed/>
+  </w:style>
+  <w:style w:type="character" w:styleId="PlaceholderText">
+    <w:name w:val="Placeholder Text"/>
+    <w:basedOn w:val="DefaultParagraphFont"/>
+    <w:uiPriority w:val="99"/>
+    <w:semiHidden/>
+    <w:rsid w:val="005129C3"/>
+    <w:rPr>
+      <w:color w:val="808080"/>
+    </w:rPr>
+  </w:style>
+</w:styles>
+</file>
+
+<file path=word/glossary/webSettings.xml><?xml version="1.0" encoding="utf-8"?>
+<w:webSettings xmlns:mc="http://schemas.openxmlformats.org/markup-compatibility/2006" xmlns:r="http://schemas.openxmlformats.org/officeDocument/2006/relationships" xmlns:w="http://schemas.openxmlformats.org/wordprocessingml/2006/main" xmlns:w14="http://schemas.microsoft.com/office/word/2010/wordml" mc:Ignorable="w14">
+  <w:optimizeForBrowser/>
+  <w:allowPNG/>
+</w:webSettings>
+</file>
+
 <file path=word/theme/theme1.xml><?xml version="1.0" encoding="utf-8"?>
 <a:theme xmlns:a="http://schemas.openxmlformats.org/drawingml/2006/main" name="Office Theme">
   <a:themeElements>
@@ -1636,7 +3166,7 @@
 </file>
 
 <file path=customXml/itemProps1.xml><?xml version="1.0" encoding="utf-8"?>
-<ds:datastoreItem xmlns:ds="http://schemas.openxmlformats.org/officeDocument/2006/customXml" ds:itemID="{C6745675-83E6-4FED-AB18-6020076D2C31}">
+<ds:datastoreItem xmlns:ds="http://schemas.openxmlformats.org/officeDocument/2006/customXml" ds:itemID="{4EF81B7B-BA8A-47AF-AA3B-422A3E43FE30}">
   <ds:schemaRefs>
     <ds:schemaRef ds:uri="http://schemas.openxmlformats.org/officeDocument/2006/bibliography"/>
   </ds:schemaRefs>

</xml_diff>

<commit_message>
Made several updates to BOM, Project Log, and Schematics
</commit_message>
<xml_diff>
--- a/Notes/Chameleon Project Log.docx
+++ b/Notes/Chameleon Project Log.docx
@@ -280,7 +280,7 @@
             </w:rPr>
             <w:fldChar w:fldCharType="separate"/>
           </w:r>
-          <w:hyperlink w:anchor="_Toc324170558" w:history="1">
+          <w:hyperlink w:anchor="_Toc324585778" w:history="1">
             <w:r>
               <w:rPr>
                 <w:rStyle w:val="Hyperlink"/>
@@ -308,7 +308,7 @@
                 <w:noProof/>
                 <w:webHidden/>
               </w:rPr>
-              <w:instrText xml:space="preserve"> PAGEREF _Toc324170558 \h </w:instrText>
+              <w:instrText xml:space="preserve"> PAGEREF _Toc324585778 \h </w:instrText>
             </w:r>
             <w:r>
               <w:rPr>
@@ -350,7 +350,7 @@
               <w:noProof/>
             </w:rPr>
           </w:pPr>
-          <w:hyperlink w:anchor="_Toc324170559" w:history="1">
+          <w:hyperlink w:anchor="_Toc324585779" w:history="1">
             <w:r>
               <w:rPr>
                 <w:rStyle w:val="Hyperlink"/>
@@ -378,7 +378,7 @@
                 <w:noProof/>
                 <w:webHidden/>
               </w:rPr>
-              <w:instrText xml:space="preserve"> PAGEREF _Toc324170559 \h </w:instrText>
+              <w:instrText xml:space="preserve"> PAGEREF _Toc324585779 \h </w:instrText>
             </w:r>
             <w:r>
               <w:rPr>
@@ -411,6 +411,76 @@
         </w:p>
         <w:p>
           <w:pPr>
+            <w:pStyle w:val="TOC1"/>
+            <w:tabs>
+              <w:tab w:val="right" w:leader="dot" w:pos="9350"/>
+            </w:tabs>
+            <w:rPr>
+              <w:rFonts w:asciiTheme="minorHAnsi" w:eastAsiaTheme="minorEastAsia" w:hAnsiTheme="minorHAnsi" w:cstheme="minorBidi"/>
+              <w:noProof/>
+            </w:rPr>
+          </w:pPr>
+          <w:hyperlink w:anchor="_Toc324585780" w:history="1">
+            <w:r>
+              <w:rPr>
+                <w:rStyle w:val="Hyperlink"/>
+                <w:rFonts w:ascii="Lucida Sans Unicode" w:hAnsi="Lucida Sans Unicode" w:cs="Lucida Sans Unicode"/>
+                <w:noProof/>
+              </w:rPr>
+              <w:t>20120512</w:t>
+            </w:r>
+            <w:r>
+              <w:rPr>
+                <w:noProof/>
+                <w:webHidden/>
+              </w:rPr>
+              <w:tab/>
+            </w:r>
+            <w:r>
+              <w:rPr>
+                <w:noProof/>
+                <w:webHidden/>
+              </w:rPr>
+              <w:fldChar w:fldCharType="begin"/>
+            </w:r>
+            <w:r>
+              <w:rPr>
+                <w:noProof/>
+                <w:webHidden/>
+              </w:rPr>
+              <w:instrText xml:space="preserve"> PAGEREF _Toc324585780 \h </w:instrText>
+            </w:r>
+            <w:r>
+              <w:rPr>
+                <w:noProof/>
+                <w:webHidden/>
+              </w:rPr>
+            </w:r>
+            <w:r>
+              <w:rPr>
+                <w:noProof/>
+                <w:webHidden/>
+              </w:rPr>
+              <w:fldChar w:fldCharType="separate"/>
+            </w:r>
+            <w:r>
+              <w:rPr>
+                <w:noProof/>
+                <w:webHidden/>
+              </w:rPr>
+              <w:t>5</w:t>
+            </w:r>
+            <w:r>
+              <w:rPr>
+                <w:noProof/>
+                <w:webHidden/>
+              </w:rPr>
+              <w:fldChar w:fldCharType="end"/>
+            </w:r>
+          </w:hyperlink>
+        </w:p>
+        <w:p>
+          <w:pPr>
             <w:spacing w:after="0" w:line="240" w:lineRule="auto"/>
             <w:rPr>
               <w:rFonts w:ascii="Lucida Sans Unicode" w:hAnsi="Lucida Sans Unicode" w:cs="Lucida Sans Unicode"/>
@@ -454,7 +524,7 @@
           <w:rFonts w:ascii="Lucida Sans Unicode" w:hAnsi="Lucida Sans Unicode" w:cs="Lucida Sans Unicode"/>
         </w:rPr>
       </w:pPr>
-      <w:bookmarkStart w:id="0" w:name="_Toc324170558"/>
+      <w:bookmarkStart w:id="0" w:name="_Toc324585778"/>
       <w:r>
         <w:rPr>
           <w:rFonts w:ascii="Lucida Sans Unicode" w:hAnsi="Lucida Sans Unicode" w:cs="Lucida Sans Unicode"/>
@@ -631,7 +701,7 @@
           <w:rFonts w:ascii="Lucida Sans Unicode" w:hAnsi="Lucida Sans Unicode" w:cs="Lucida Sans Unicode"/>
         </w:rPr>
       </w:pPr>
-      <w:bookmarkStart w:id="1" w:name="_Toc324170559"/>
+      <w:bookmarkStart w:id="1" w:name="_Toc324585779"/>
       <w:r>
         <w:rPr>
           <w:rFonts w:ascii="Lucida Sans Unicode" w:hAnsi="Lucida Sans Unicode" w:cs="Lucida Sans Unicode"/>
@@ -1106,69 +1176,35 @@
           <w:b/>
           <w:i/>
         </w:rPr>
-        <w:t xml:space="preserve">Forward Voltage = </w:t>
-      </w:r>
+        <w:t>Forward Voltage = 2.8V</w:t>
+      </w:r>
+      <w:r>
+        <w:rPr>
+          <w:rFonts w:ascii="Lucida Sans Unicode" w:hAnsi="Lucida Sans Unicode" w:cs="Lucida Sans Unicode"/>
+        </w:rPr>
+        <w:t xml:space="preserve"> (Actual values are 2.8V-3.6V)</w:t>
+      </w:r>
+    </w:p>
+    <w:p>
+      <w:pPr>
+        <w:spacing w:after="0" w:line="240" w:lineRule="auto"/>
+        <w:rPr>
+          <w:rFonts w:ascii="Lucida Sans Unicode" w:hAnsi="Lucida Sans Unicode" w:cs="Lucida Sans Unicode"/>
+        </w:rPr>
+      </w:pPr>
       <w:r>
         <w:rPr>
           <w:rFonts w:ascii="Lucida Sans Unicode" w:hAnsi="Lucida Sans Unicode" w:cs="Lucida Sans Unicode"/>
           <w:b/>
           <w:i/>
         </w:rPr>
-        <w:t>2</w:t>
-      </w:r>
-      <w:r>
-        <w:rPr>
-          <w:rFonts w:ascii="Lucida Sans Unicode" w:hAnsi="Lucida Sans Unicode" w:cs="Lucida Sans Unicode"/>
-          <w:b/>
-          <w:i/>
-        </w:rPr>
-        <w:t>.8V</w:t>
-      </w:r>
-      <w:r>
-        <w:rPr>
-          <w:rFonts w:ascii="Lucida Sans Unicode" w:hAnsi="Lucida Sans Unicode" w:cs="Lucida Sans Unicode"/>
-        </w:rPr>
-        <w:t xml:space="preserve"> (</w:t>
-      </w:r>
-      <w:r>
-        <w:rPr>
-          <w:rFonts w:ascii="Lucida Sans Unicode" w:hAnsi="Lucida Sans Unicode" w:cs="Lucida Sans Unicode"/>
-        </w:rPr>
-        <w:t>Actual values are 2.8V-3.6V</w:t>
-      </w:r>
-      <w:r>
-        <w:rPr>
-          <w:rFonts w:ascii="Lucida Sans Unicode" w:hAnsi="Lucida Sans Unicode" w:cs="Lucida Sans Unicode"/>
-        </w:rPr>
-        <w:t>)</w:t>
-      </w:r>
-    </w:p>
-    <w:p>
-      <w:pPr>
-        <w:spacing w:after="0" w:line="240" w:lineRule="auto"/>
-        <w:rPr>
-          <w:rFonts w:ascii="Lucida Sans Unicode" w:hAnsi="Lucida Sans Unicode" w:cs="Lucida Sans Unicode"/>
-        </w:rPr>
-      </w:pPr>
-      <w:r>
-        <w:rPr>
-          <w:rFonts w:ascii="Lucida Sans Unicode" w:hAnsi="Lucida Sans Unicode" w:cs="Lucida Sans Unicode"/>
-          <w:b/>
-          <w:i/>
-        </w:rPr>
         <w:t>My Desired Maximum Current = 15mA</w:t>
       </w:r>
       <w:r>
         <w:rPr>
           <w:rFonts w:ascii="Lucida Sans Unicode" w:hAnsi="Lucida Sans Unicode" w:cs="Lucida Sans Unicode"/>
         </w:rPr>
-        <w:t xml:space="preserve"> (or 0.015A for our calculation</w:t>
-      </w:r>
-      <w:r>
-        <w:rPr>
-          <w:rFonts w:ascii="Lucida Sans Unicode" w:hAnsi="Lucida Sans Unicode" w:cs="Lucida Sans Unicode"/>
-        </w:rPr>
-        <w:t>)</w:t>
+        <w:t xml:space="preserve"> (or 0.015A for our calculation)</w:t>
       </w:r>
     </w:p>
     <w:p>
@@ -1206,19 +1242,7 @@
             <w:rPr>
               <w:rFonts w:ascii="Cambria Math" w:hAnsi="Cambria Math" w:cs="Lucida Sans Unicode"/>
             </w:rPr>
-            <m:t>E=</m:t>
-          </m:r>
-          <m:r>
-            <w:rPr>
-              <w:rFonts w:ascii="Cambria Math" w:hAnsi="Cambria Math" w:cs="Lucida Sans Unicode"/>
-            </w:rPr>
-            <m:t>5-2.8=2</m:t>
-          </m:r>
-          <m:r>
-            <w:rPr>
-              <w:rFonts w:ascii="Cambria Math" w:hAnsi="Cambria Math" w:cs="Lucida Sans Unicode"/>
-            </w:rPr>
-            <m:t>.2</m:t>
+            <m:t>E=5-2.8=2.2</m:t>
           </m:r>
         </m:oMath>
       </m:oMathPara>
@@ -1265,13 +1289,7 @@
               <w:rPr>
                 <w:rFonts w:ascii="Cambria Math" w:hAnsi="Cambria Math" w:cs="Lucida Sans Unicode"/>
               </w:rPr>
-              <m:t>2</m:t>
-            </m:r>
-            <m:r>
-              <w:rPr>
-                <w:rFonts w:ascii="Cambria Math" w:hAnsi="Cambria Math" w:cs="Lucida Sans Unicode"/>
-              </w:rPr>
-              <m:t>.2</m:t>
+              <m:t>2.2</m:t>
             </m:r>
           </m:num>
           <m:den>
@@ -1287,13 +1305,7 @@
           <w:rPr>
             <w:rFonts w:ascii="Cambria Math" w:hAnsi="Cambria Math" w:cs="Lucida Sans Unicode"/>
           </w:rPr>
-          <m:t>=~</m:t>
-        </m:r>
-        <m:r>
-          <w:rPr>
-            <w:rFonts w:ascii="Cambria Math" w:hAnsi="Cambria Math" w:cs="Lucida Sans Unicode"/>
-          </w:rPr>
-          <m:t>146.6</m:t>
+          <m:t>=~146.6</m:t>
         </m:r>
       </m:oMath>
     </w:p>
@@ -1308,37 +1320,19 @@
         <w:rPr>
           <w:rFonts w:ascii="Lucida Sans Unicode" w:hAnsi="Lucida Sans Unicode" w:cs="Lucida Sans Unicode"/>
         </w:rPr>
-        <w:t xml:space="preserve">Since </w:t>
-      </w:r>
-      <w:r>
-        <w:rPr>
-          <w:rFonts w:ascii="Lucida Sans Unicode" w:hAnsi="Lucida Sans Unicode" w:cs="Lucida Sans Unicode"/>
-        </w:rPr>
-        <w:t>146.6</w:t>
-      </w:r>
-      <w:r>
-        <w:rPr>
-          <w:rFonts w:ascii="Lucida Sans Unicode" w:hAnsi="Lucida Sans Unicode" w:cs="Lucida Sans Unicode"/>
-        </w:rPr>
-        <w:t xml:space="preserve"> </w:t>
-      </w:r>
-      <w:r>
-        <w:rPr>
-          <w:rFonts w:ascii="Lucida Sans Unicode" w:hAnsi="Lucida Sans Unicode" w:cs="Lucida Sans Unicode"/>
-        </w:rPr>
-        <w:t>Ω</w:t>
-      </w:r>
-      <w:r>
-        <w:rPr>
-          <w:rFonts w:ascii="Lucida Sans Unicode" w:hAnsi="Lucida Sans Unicode" w:cs="Lucida Sans Unicode"/>
-        </w:rPr>
-        <w:t xml:space="preserve"> isn’t a common resistor value, we’ll go with </w:t>
-      </w:r>
-      <w:r>
-        <w:rPr>
-          <w:rFonts w:ascii="Lucida Sans Unicode" w:hAnsi="Lucida Sans Unicode" w:cs="Lucida Sans Unicode"/>
-        </w:rPr>
-        <w:t>150</w:t>
+        <w:t>Since 146.6</w:t>
+      </w:r>
+      <w:r>
+        <w:rPr>
+          <w:rFonts w:ascii="Lucida Sans Unicode" w:hAnsi="Lucida Sans Unicode" w:cs="Lucida Sans Unicode"/>
+        </w:rPr>
+        <w:t xml:space="preserve"> Ω</w:t>
+      </w:r>
+      <w:r>
+        <w:rPr>
+          <w:rFonts w:ascii="Lucida Sans Unicode" w:hAnsi="Lucida Sans Unicode" w:cs="Lucida Sans Unicode"/>
+        </w:rPr>
+        <w:t xml:space="preserve"> isn’t a common resistor value, we’ll go with 150</w:t>
       </w:r>
       <w:r>
         <w:rPr>
@@ -1440,25 +1434,7 @@
         <w:rPr>
           <w:rFonts w:ascii="Lucida Sans Unicode" w:hAnsi="Lucida Sans Unicode" w:cs="Lucida Sans Unicode"/>
         </w:rPr>
-        <w:t>One thing you’ll notice looking at the schematics is that there are several capacitors associated with the LEDs. The 0.1uF Capacitors are intended to keep the LEDs from interfering with the capacitive sensor when they’re switching on and off. These may not be required, because the PCA9635 “</w:t>
-      </w:r>
-      <w:r>
-        <w:rPr>
-          <w:rFonts w:ascii="Lucida Sans Unicode" w:hAnsi="Lucida Sans Unicode" w:cs="Lucida Sans Unicode"/>
-        </w:rPr>
-        <w:t>LED outputs programmable to logic 1,</w:t>
-      </w:r>
-      <w:r>
-        <w:rPr>
-          <w:rFonts w:ascii="Lucida Sans Unicode" w:hAnsi="Lucida Sans Unicode" w:cs="Lucida Sans Unicode"/>
-        </w:rPr>
-        <w:t xml:space="preserve"> </w:t>
-      </w:r>
-      <w:r>
-        <w:rPr>
-          <w:rFonts w:ascii="Lucida Sans Unicode" w:hAnsi="Lucida Sans Unicode" w:cs="Lucida Sans Unicode"/>
-        </w:rPr>
-        <w:t xml:space="preserve">logic 0 or ‘high-impedance’ (default at power-up) when </w:t>
+        <w:t xml:space="preserve">One thing you’ll notice looking at the schematics is that there are several capacitors associated with the LEDs. The 0.1uF Capacitors are intended to keep the LEDs from interfering with the capacitive sensor when they’re switching on and off. These may not be required, because the PCA9635 “LED outputs programmable to logic 1, logic 0 or ‘high-impedance’ (default at power-up) when </w:t>
       </w:r>
       <w:r>
         <w:rPr>
@@ -1471,44 +1447,1018 @@
         <w:rPr>
           <w:rFonts w:ascii="Lucida Sans Unicode" w:hAnsi="Lucida Sans Unicode" w:cs="Lucida Sans Unicode"/>
         </w:rPr>
-        <w:t xml:space="preserve"> is HIGH</w:t>
-      </w:r>
-      <w:r>
-        <w:rPr>
-          <w:rFonts w:ascii="Lucida Sans Unicode" w:hAnsi="Lucida Sans Unicode" w:cs="Lucida Sans Unicode"/>
-        </w:rPr>
-        <w:t>”</w:t>
-      </w:r>
-      <w:r>
-        <w:rPr>
-          <w:rFonts w:ascii="Lucida Sans Unicode" w:hAnsi="Lucida Sans Unicode" w:cs="Lucida Sans Unicode"/>
-        </w:rPr>
-        <w:t>. I’ll have to read more into this, but as long as the outputs are pulled high or low (and not high-impedance)</w:t>
-      </w:r>
-      <w:proofErr w:type="gramStart"/>
-      <w:r>
-        <w:rPr>
-          <w:rFonts w:ascii="Lucida Sans Unicode" w:hAnsi="Lucida Sans Unicode" w:cs="Lucida Sans Unicode"/>
-        </w:rPr>
-        <w:t>,</w:t>
-      </w:r>
-      <w:proofErr w:type="gramEnd"/>
-      <w:r>
-        <w:rPr>
-          <w:rFonts w:ascii="Lucida Sans Unicode" w:hAnsi="Lucida Sans Unicode" w:cs="Lucida Sans Unicode"/>
-        </w:rPr>
-        <w:t xml:space="preserve"> it shouldn’t have negative effects on the sensor. The other key thing is to keep the LEDs as far away from the sensor as possible.</w:t>
-      </w:r>
-    </w:p>
-    <w:p>
-      <w:pPr>
-        <w:spacing w:after="0" w:line="240" w:lineRule="auto"/>
-        <w:rPr>
-          <w:rFonts w:ascii="Lucida Sans Unicode" w:hAnsi="Lucida Sans Unicode" w:cs="Lucida Sans Unicode"/>
-        </w:rPr>
-      </w:pPr>
-      <w:bookmarkStart w:id="2" w:name="_GoBack"/>
+        <w:t xml:space="preserve"> is HIGH”</w:t>
+      </w:r>
+      <w:r>
+        <w:rPr>
+          <w:rFonts w:ascii="Lucida Sans Unicode" w:hAnsi="Lucida Sans Unicode" w:cs="Lucida Sans Unicode"/>
+        </w:rPr>
+        <w:t>. I’ll have to read more into this, but as long as the outputs are pulled high or low (and not high-impedance), it shouldn’t have negative effects on the sensor. The other key thing is to keep the LEDs as far away from the sensor as possible.</w:t>
+      </w:r>
+    </w:p>
+    <w:p>
+      <w:pPr>
+        <w:spacing w:after="0" w:line="240" w:lineRule="auto"/>
+        <w:rPr>
+          <w:rFonts w:ascii="Lucida Sans Unicode" w:hAnsi="Lucida Sans Unicode" w:cs="Lucida Sans Unicode"/>
+        </w:rPr>
+      </w:pPr>
+    </w:p>
+    <w:p>
+      <w:pPr>
+        <w:pStyle w:val="Heading1"/>
+        <w:spacing w:before="0" w:line="240" w:lineRule="auto"/>
+        <w:rPr>
+          <w:rFonts w:ascii="Lucida Sans Unicode" w:hAnsi="Lucida Sans Unicode" w:cs="Lucida Sans Unicode"/>
+        </w:rPr>
+      </w:pPr>
+      <w:bookmarkStart w:id="2" w:name="_Toc324585780"/>
+      <w:r>
+        <w:rPr>
+          <w:rFonts w:ascii="Lucida Sans Unicode" w:hAnsi="Lucida Sans Unicode" w:cs="Lucida Sans Unicode"/>
+        </w:rPr>
+        <w:t>20120512</w:t>
+      </w:r>
       <w:bookmarkEnd w:id="2"/>
+    </w:p>
+    <w:p>
+      <w:pPr>
+        <w:spacing w:after="0" w:line="240" w:lineRule="auto"/>
+        <w:rPr>
+          <w:rFonts w:ascii="Lucida Sans Unicode" w:hAnsi="Lucida Sans Unicode" w:cs="Lucida Sans Unicode"/>
+        </w:rPr>
+      </w:pPr>
+      <w:r>
+        <w:rPr>
+          <w:rFonts w:ascii="Lucida Sans Unicode" w:hAnsi="Lucida Sans Unicode" w:cs="Lucida Sans Unicode"/>
+        </w:rPr>
+        <w:t>While I was originally planning to use the PCA9635, I’m now leaning toward the PCA9685 for a couple reasons, directly from the PCA9685 Datasheet:</w:t>
+      </w:r>
+    </w:p>
+    <w:p>
+      <w:pPr>
+        <w:pStyle w:val="ListParagraph"/>
+        <w:numPr>
+          <w:ilvl w:val="0"/>
+          <w:numId w:val="3"/>
+        </w:numPr>
+        <w:spacing w:after="0" w:line="240" w:lineRule="auto"/>
+        <w:rPr>
+          <w:rFonts w:ascii="Lucida Sans Unicode" w:hAnsi="Lucida Sans Unicode" w:cs="Lucida Sans Unicode"/>
+          <w:i/>
+        </w:rPr>
+      </w:pPr>
+      <w:r>
+        <w:rPr>
+          <w:rFonts w:ascii="Lucida Sans Unicode" w:hAnsi="Lucida Sans Unicode" w:cs="Lucida Sans Unicode"/>
+          <w:i/>
+        </w:rPr>
+        <w:t>The PCA9685 allows staggered LED output on and off times to minimize current surges. The on and off time delay is independently programmable for each of the 16 channels.</w:t>
+      </w:r>
+    </w:p>
+    <w:p>
+      <w:pPr>
+        <w:pStyle w:val="ListParagraph"/>
+        <w:numPr>
+          <w:ilvl w:val="0"/>
+          <w:numId w:val="3"/>
+        </w:numPr>
+        <w:spacing w:after="0" w:line="240" w:lineRule="auto"/>
+        <w:rPr>
+          <w:rFonts w:ascii="Lucida Sans Unicode" w:hAnsi="Lucida Sans Unicode" w:cs="Lucida Sans Unicode"/>
+        </w:rPr>
+      </w:pPr>
+      <w:r>
+        <w:rPr>
+          <w:rFonts w:ascii="Lucida Sans Unicode" w:hAnsi="Lucida Sans Unicode" w:cs="Lucida Sans Unicode"/>
+          <w:i/>
+        </w:rPr>
+        <w:t>The PCA9685 has 4096 steps (12-bit PWM) of individual LED brightness control. The PCA9635 has only 256 steps (8-bit PWM).</w:t>
+      </w:r>
+    </w:p>
+    <w:p>
+      <w:pPr>
+        <w:spacing w:after="0" w:line="240" w:lineRule="auto"/>
+        <w:rPr>
+          <w:rFonts w:ascii="Lucida Sans Unicode" w:hAnsi="Lucida Sans Unicode" w:cs="Lucida Sans Unicode"/>
+        </w:rPr>
+      </w:pPr>
+    </w:p>
+    <w:p>
+      <w:pPr>
+        <w:spacing w:after="0" w:line="240" w:lineRule="auto"/>
+        <w:rPr>
+          <w:rFonts w:ascii="Lucida Sans Unicode" w:hAnsi="Lucida Sans Unicode" w:cs="Lucida Sans Unicode"/>
+        </w:rPr>
+      </w:pPr>
+    </w:p>
+    <w:p>
+      <w:pPr>
+        <w:spacing w:after="0" w:line="240" w:lineRule="auto"/>
+        <w:rPr>
+          <w:rFonts w:ascii="Lucida Sans Unicode" w:hAnsi="Lucida Sans Unicode" w:cs="Lucida Sans Unicode"/>
+        </w:rPr>
+      </w:pPr>
+      <w:r>
+        <w:rPr>
+          <w:rFonts w:ascii="Lucida Sans Unicode" w:hAnsi="Lucida Sans Unicode" w:cs="Lucida Sans Unicode"/>
+        </w:rPr>
+        <w:t xml:space="preserve">Also, since we’ll be using a Lithium-Polymer battery with a nominal voltage of 3.7V, I’ve selected the NP1402 Boost regulator. This chip will boost the </w:t>
+      </w:r>
+      <w:r>
+        <w:rPr>
+          <w:rFonts w:ascii="Lucida Sans Unicode" w:hAnsi="Lucida Sans Unicode" w:cs="Lucida Sans Unicode"/>
+        </w:rPr>
+        <w:t>battery input, which ranges from about 3.2V-4.2V, to an output of 5V.</w:t>
+      </w:r>
+    </w:p>
+    <w:p>
+      <w:pPr>
+        <w:spacing w:after="0" w:line="240" w:lineRule="auto"/>
+        <w:rPr>
+          <w:rFonts w:ascii="Lucida Sans Unicode" w:hAnsi="Lucida Sans Unicode" w:cs="Lucida Sans Unicode"/>
+        </w:rPr>
+      </w:pPr>
+    </w:p>
+    <w:p>
+      <w:pPr>
+        <w:spacing w:after="0" w:line="240" w:lineRule="auto"/>
+        <w:rPr>
+          <w:rFonts w:ascii="Lucida Sans Unicode" w:hAnsi="Lucida Sans Unicode" w:cs="Lucida Sans Unicode"/>
+        </w:rPr>
+      </w:pPr>
+      <w:r>
+        <w:rPr>
+          <w:rFonts w:ascii="Lucida Sans Unicode" w:hAnsi="Lucida Sans Unicode" w:cs="Lucida Sans Unicode"/>
+        </w:rPr>
+        <w:t>The NP1402 requires a few external components to operate correctly.</w:t>
+      </w:r>
+    </w:p>
+    <w:p>
+      <w:pPr>
+        <w:spacing w:after="0" w:line="240" w:lineRule="auto"/>
+        <w:rPr>
+          <w:rFonts w:ascii="Lucida Sans Unicode" w:hAnsi="Lucida Sans Unicode" w:cs="Lucida Sans Unicode"/>
+        </w:rPr>
+      </w:pPr>
+    </w:p>
+    <w:p>
+      <w:pPr>
+        <w:spacing w:after="0" w:line="240" w:lineRule="auto"/>
+        <w:rPr>
+          <w:rFonts w:ascii="Lucida Sans Unicode" w:hAnsi="Lucida Sans Unicode" w:cs="Lucida Sans Unicode"/>
+        </w:rPr>
+      </w:pPr>
+      <w:r>
+        <w:rPr>
+          <w:rFonts w:ascii="Lucida Sans Unicode" w:hAnsi="Lucida Sans Unicode" w:cs="Lucida Sans Unicode"/>
+        </w:rPr>
+        <w:t>The most important external component is probably the inductor. The datasheet gives a formula to determine the maximum inductor value, and also gives 27uH as the minimum acceptable value. So, using the formula below, we can determine the range of inductors acceptable for our application:</w:t>
+      </w:r>
+    </w:p>
+    <w:p>
+      <w:pPr>
+        <w:spacing w:after="0" w:line="240" w:lineRule="auto"/>
+        <w:rPr>
+          <w:rFonts w:ascii="Lucida Sans Unicode" w:hAnsi="Lucida Sans Unicode" w:cs="Lucida Sans Unicode"/>
+        </w:rPr>
+      </w:pPr>
+    </w:p>
+    <w:p>
+      <w:pPr>
+        <w:spacing w:after="0" w:line="240" w:lineRule="auto"/>
+        <w:rPr>
+          <w:rFonts w:ascii="Lucida Sans Unicode" w:hAnsi="Lucida Sans Unicode" w:cs="Lucida Sans Unicode"/>
+        </w:rPr>
+      </w:pPr>
+      <m:oMathPara>
+        <m:oMath>
+          <m:r>
+            <w:rPr>
+              <w:rFonts w:ascii="Cambria Math" w:hAnsi="Cambria Math" w:cs="Lucida Sans Unicode"/>
+            </w:rPr>
+            <m:t>L ≤M</m:t>
+          </m:r>
+          <m:d>
+            <m:dPr>
+              <m:ctrlPr>
+                <w:rPr>
+                  <w:rFonts w:ascii="Cambria Math" w:hAnsi="Cambria Math" w:cs="Lucida Sans Unicode"/>
+                  <w:i/>
+                </w:rPr>
+              </m:ctrlPr>
+            </m:dPr>
+            <m:e>
+              <m:f>
+                <m:fPr>
+                  <m:ctrlPr>
+                    <w:rPr>
+                      <w:rFonts w:ascii="Cambria Math" w:hAnsi="Cambria Math" w:cs="Lucida Sans Unicode"/>
+                      <w:i/>
+                    </w:rPr>
+                  </m:ctrlPr>
+                </m:fPr>
+                <m:num>
+                  <m:sSub>
+                    <m:sSubPr>
+                      <m:ctrlPr>
+                        <w:rPr>
+                          <w:rFonts w:ascii="Cambria Math" w:hAnsi="Cambria Math" w:cs="Lucida Sans Unicode"/>
+                          <w:i/>
+                        </w:rPr>
+                      </m:ctrlPr>
+                    </m:sSubPr>
+                    <m:e>
+                      <m:r>
+                        <w:rPr>
+                          <w:rFonts w:ascii="Cambria Math" w:hAnsi="Cambria Math" w:cs="Lucida Sans Unicode"/>
+                        </w:rPr>
+                        <m:t>V</m:t>
+                      </m:r>
+                    </m:e>
+                    <m:sub>
+                      <m:sSup>
+                        <m:sSupPr>
+                          <m:ctrlPr>
+                            <w:rPr>
+                              <w:rFonts w:ascii="Cambria Math" w:hAnsi="Cambria Math" w:cs="Lucida Sans Unicode"/>
+                              <w:i/>
+                            </w:rPr>
+                          </m:ctrlPr>
+                        </m:sSupPr>
+                        <m:e>
+                          <m:r>
+                            <w:rPr>
+                              <w:rFonts w:ascii="Cambria Math" w:hAnsi="Cambria Math" w:cs="Lucida Sans Unicode"/>
+                            </w:rPr>
+                            <m:t>in</m:t>
+                          </m:r>
+                        </m:e>
+                        <m:sup>
+                          <m:r>
+                            <w:rPr>
+                              <w:rFonts w:ascii="Cambria Math" w:hAnsi="Cambria Math" w:cs="Lucida Sans Unicode"/>
+                            </w:rPr>
+                            <m:t>2</m:t>
+                          </m:r>
+                        </m:sup>
+                      </m:sSup>
+                    </m:sub>
+                  </m:sSub>
+                </m:num>
+                <m:den>
+                  <m:sSub>
+                    <m:sSubPr>
+                      <m:ctrlPr>
+                        <w:rPr>
+                          <w:rFonts w:ascii="Cambria Math" w:hAnsi="Cambria Math" w:cs="Lucida Sans Unicode"/>
+                          <w:i/>
+                        </w:rPr>
+                      </m:ctrlPr>
+                    </m:sSubPr>
+                    <m:e>
+                      <m:r>
+                        <w:rPr>
+                          <w:rFonts w:ascii="Cambria Math" w:hAnsi="Cambria Math" w:cs="Lucida Sans Unicode"/>
+                        </w:rPr>
+                        <m:t>V</m:t>
+                      </m:r>
+                    </m:e>
+                    <m:sub>
+                      <m:r>
+                        <w:rPr>
+                          <w:rFonts w:ascii="Cambria Math" w:hAnsi="Cambria Math" w:cs="Lucida Sans Unicode"/>
+                        </w:rPr>
+                        <m:t>out</m:t>
+                      </m:r>
+                    </m:sub>
+                  </m:sSub>
+                  <m:sSub>
+                    <m:sSubPr>
+                      <m:ctrlPr>
+                        <w:rPr>
+                          <w:rFonts w:ascii="Cambria Math" w:hAnsi="Cambria Math" w:cs="Lucida Sans Unicode"/>
+                          <w:i/>
+                        </w:rPr>
+                      </m:ctrlPr>
+                    </m:sSubPr>
+                    <m:e>
+                      <m:r>
+                        <w:rPr>
+                          <w:rFonts w:ascii="Cambria Math" w:hAnsi="Cambria Math" w:cs="Lucida Sans Unicode"/>
+                        </w:rPr>
+                        <m:t>I</m:t>
+                      </m:r>
+                    </m:e>
+                    <m:sub>
+                      <m:r>
+                        <w:rPr>
+                          <w:rFonts w:ascii="Cambria Math" w:hAnsi="Cambria Math" w:cs="Lucida Sans Unicode"/>
+                        </w:rPr>
+                        <m:t>Omax</m:t>
+                      </m:r>
+                    </m:sub>
+                  </m:sSub>
+                </m:den>
+              </m:f>
+            </m:e>
+          </m:d>
+        </m:oMath>
+      </m:oMathPara>
+    </w:p>
+    <w:p>
+      <w:pPr>
+        <w:spacing w:after="0" w:line="240" w:lineRule="auto"/>
+        <w:rPr>
+          <w:rFonts w:ascii="Lucida Sans Unicode" w:hAnsi="Lucida Sans Unicode" w:cs="Lucida Sans Unicode"/>
+        </w:rPr>
+      </w:pPr>
+      <w:r>
+        <w:rPr>
+          <w:rFonts w:ascii="Lucida Sans Unicode" w:hAnsi="Lucida Sans Unicode" w:cs="Lucida Sans Unicode"/>
+        </w:rPr>
+        <w:t>Where:</w:t>
+      </w:r>
+    </w:p>
+    <w:p>
+      <w:pPr>
+        <w:spacing w:after="0" w:line="240" w:lineRule="auto"/>
+        <w:rPr>
+          <w:rFonts w:ascii="Lucida Sans Unicode" w:hAnsi="Lucida Sans Unicode" w:cs="Lucida Sans Unicode"/>
+        </w:rPr>
+      </w:pPr>
+      <w:r>
+        <w:rPr>
+          <w:rFonts w:ascii="Lucida Sans Unicode" w:hAnsi="Lucida Sans Unicode" w:cs="Lucida Sans Unicode"/>
+        </w:rPr>
+        <w:t>M = 8*</w:t>
+      </w:r>
+      <w:r>
+        <w:rPr>
+          <w:rFonts w:ascii="Lucida Sans Unicode" w:hAnsi="Lucida Sans Unicode" w:cs="Lucida Sans Unicode"/>
+        </w:rPr>
+        <w:t>10</w:t>
+      </w:r>
+      <w:r>
+        <w:rPr>
+          <w:rFonts w:ascii="Lucida Sans Unicode" w:hAnsi="Lucida Sans Unicode" w:cs="Lucida Sans Unicode"/>
+          <w:vertAlign w:val="superscript"/>
+        </w:rPr>
+        <w:t>-6</w:t>
+      </w:r>
+    </w:p>
+    <w:p>
+      <w:pPr>
+        <w:spacing w:after="0" w:line="240" w:lineRule="auto"/>
+        <w:rPr>
+          <w:rFonts w:ascii="Lucida Sans Unicode" w:hAnsi="Lucida Sans Unicode" w:cs="Lucida Sans Unicode"/>
+        </w:rPr>
+      </w:pPr>
+      <w:r>
+        <w:rPr>
+          <w:rFonts w:ascii="Lucida Sans Unicode" w:hAnsi="Lucida Sans Unicode" w:cs="Lucida Sans Unicode"/>
+        </w:rPr>
+        <w:lastRenderedPageBreak/>
+        <w:t>So,</w:t>
+      </w:r>
+    </w:p>
+    <w:p>
+      <w:pPr>
+        <w:spacing w:after="0" w:line="240" w:lineRule="auto"/>
+        <w:rPr>
+          <w:rFonts w:ascii="Lucida Sans Unicode" w:hAnsi="Lucida Sans Unicode" w:cs="Lucida Sans Unicode"/>
+        </w:rPr>
+      </w:pPr>
+    </w:p>
+    <w:p>
+      <w:pPr>
+        <w:spacing w:after="0" w:line="240" w:lineRule="auto"/>
+        <w:rPr>
+          <w:rFonts w:ascii="Lucida Sans Unicode" w:hAnsi="Lucida Sans Unicode" w:cs="Lucida Sans Unicode"/>
+        </w:rPr>
+      </w:pPr>
+      <m:oMathPara>
+        <m:oMath>
+          <m:r>
+            <w:rPr>
+              <w:rFonts w:ascii="Cambria Math" w:hAnsi="Cambria Math" w:cs="Lucida Sans Unicode"/>
+            </w:rPr>
+            <m:t xml:space="preserve">L ≤ </m:t>
+          </m:r>
+          <m:d>
+            <m:dPr>
+              <m:ctrlPr>
+                <w:rPr>
+                  <w:rFonts w:ascii="Cambria Math" w:hAnsi="Cambria Math" w:cs="Lucida Sans Unicode"/>
+                  <w:i/>
+                </w:rPr>
+              </m:ctrlPr>
+            </m:dPr>
+            <m:e>
+              <m:r>
+                <w:rPr>
+                  <w:rFonts w:ascii="Cambria Math" w:hAnsi="Cambria Math" w:cs="Lucida Sans Unicode"/>
+                </w:rPr>
+                <m:t>8*</m:t>
+              </m:r>
+              <m:sSup>
+                <m:sSupPr>
+                  <m:ctrlPr>
+                    <w:rPr>
+                      <w:rFonts w:ascii="Cambria Math" w:hAnsi="Cambria Math" w:cs="Lucida Sans Unicode"/>
+                      <w:i/>
+                    </w:rPr>
+                  </m:ctrlPr>
+                </m:sSupPr>
+                <m:e>
+                  <m:r>
+                    <w:rPr>
+                      <w:rFonts w:ascii="Cambria Math" w:hAnsi="Cambria Math" w:cs="Lucida Sans Unicode"/>
+                    </w:rPr>
+                    <m:t>10</m:t>
+                  </m:r>
+                </m:e>
+                <m:sup>
+                  <m:r>
+                    <w:rPr>
+                      <w:rFonts w:ascii="Cambria Math" w:hAnsi="Cambria Math" w:cs="Lucida Sans Unicode"/>
+                    </w:rPr>
+                    <m:t>-</m:t>
+                  </m:r>
+                  <m:r>
+                    <w:rPr>
+                      <w:rFonts w:ascii="Cambria Math" w:hAnsi="Cambria Math" w:cs="Lucida Sans Unicode"/>
+                    </w:rPr>
+                    <m:t>6</m:t>
+                  </m:r>
+                </m:sup>
+              </m:sSup>
+            </m:e>
+          </m:d>
+          <m:d>
+            <m:dPr>
+              <m:ctrlPr>
+                <w:rPr>
+                  <w:rFonts w:ascii="Cambria Math" w:hAnsi="Cambria Math" w:cs="Lucida Sans Unicode"/>
+                  <w:i/>
+                </w:rPr>
+              </m:ctrlPr>
+            </m:dPr>
+            <m:e>
+              <m:f>
+                <m:fPr>
+                  <m:ctrlPr>
+                    <w:rPr>
+                      <w:rFonts w:ascii="Cambria Math" w:hAnsi="Cambria Math" w:cs="Lucida Sans Unicode"/>
+                      <w:i/>
+                    </w:rPr>
+                  </m:ctrlPr>
+                </m:fPr>
+                <m:num>
+                  <m:r>
+                    <w:rPr>
+                      <w:rFonts w:ascii="Cambria Math" w:hAnsi="Cambria Math" w:cs="Lucida Sans Unicode"/>
+                    </w:rPr>
+                    <m:t>3.7</m:t>
+                  </m:r>
+                </m:num>
+                <m:den>
+                  <m:r>
+                    <w:rPr>
+                      <w:rFonts w:ascii="Cambria Math" w:hAnsi="Cambria Math" w:cs="Lucida Sans Unicode"/>
+                    </w:rPr>
+                    <m:t>5*0.200</m:t>
+                  </m:r>
+                </m:den>
+              </m:f>
+            </m:e>
+          </m:d>
+          <m:r>
+            <w:rPr>
+              <w:rFonts w:ascii="Cambria Math" w:hAnsi="Cambria Math" w:cs="Lucida Sans Unicode"/>
+            </w:rPr>
+            <m:t>=0.000008</m:t>
+          </m:r>
+          <m:d>
+            <m:dPr>
+              <m:ctrlPr>
+                <w:rPr>
+                  <w:rFonts w:ascii="Cambria Math" w:hAnsi="Cambria Math" w:cs="Lucida Sans Unicode"/>
+                  <w:i/>
+                </w:rPr>
+              </m:ctrlPr>
+            </m:dPr>
+            <m:e>
+              <m:r>
+                <w:rPr>
+                  <w:rFonts w:ascii="Cambria Math" w:hAnsi="Cambria Math" w:cs="Lucida Sans Unicode"/>
+                </w:rPr>
+                <m:t>3.7</m:t>
+              </m:r>
+            </m:e>
+          </m:d>
+          <m:r>
+            <w:rPr>
+              <w:rFonts w:ascii="Cambria Math" w:hAnsi="Cambria Math" w:cs="Lucida Sans Unicode"/>
+            </w:rPr>
+            <m:t xml:space="preserve">= </m:t>
+          </m:r>
+          <m:r>
+            <w:rPr>
+              <w:rFonts w:ascii="Cambria Math" w:hAnsi="Cambria Math" w:cs="Lucida Sans Unicode"/>
+            </w:rPr>
+            <m:t>0.0000296</m:t>
+          </m:r>
+          <m:r>
+            <w:rPr>
+              <w:rFonts w:ascii="Cambria Math" w:hAnsi="Cambria Math" w:cs="Lucida Sans Unicode"/>
+            </w:rPr>
+            <m:t>≅</m:t>
+          </m:r>
+          <m:r>
+            <w:rPr>
+              <w:rFonts w:ascii="Cambria Math" w:hAnsi="Cambria Math" w:cs="Lucida Sans Unicode"/>
+            </w:rPr>
+            <m:t>29.6uH</m:t>
+          </m:r>
+        </m:oMath>
+      </m:oMathPara>
+    </w:p>
+    <w:p>
+      <w:pPr>
+        <w:spacing w:after="0" w:line="240" w:lineRule="auto"/>
+        <w:rPr>
+          <w:rFonts w:ascii="Lucida Sans Unicode" w:hAnsi="Lucida Sans Unicode" w:cs="Lucida Sans Unicode"/>
+          <w:vertAlign w:val="superscript"/>
+        </w:rPr>
+      </w:pPr>
+    </w:p>
+    <w:p>
+      <w:pPr>
+        <w:spacing w:after="0" w:line="240" w:lineRule="auto"/>
+        <w:rPr>
+          <w:rFonts w:ascii="Lucida Sans Unicode" w:hAnsi="Lucida Sans Unicode" w:cs="Lucida Sans Unicode"/>
+        </w:rPr>
+      </w:pPr>
+      <w:r>
+        <w:rPr>
+          <w:rFonts w:ascii="Lucida Sans Unicode" w:hAnsi="Lucida Sans Unicode" w:cs="Lucida Sans Unicode"/>
+        </w:rPr>
+        <w:t xml:space="preserve">The </w:t>
+      </w:r>
+      <w:r>
+        <w:rPr>
+          <w:rFonts w:ascii="Lucida Sans Unicode" w:hAnsi="Lucida Sans Unicode" w:cs="Lucida Sans Unicode"/>
+        </w:rPr>
+        <w:t>datasheet also notes that as inductor value decreases (toward 27uH), you get the following effects:</w:t>
+      </w:r>
+    </w:p>
+    <w:p>
+      <w:pPr>
+        <w:pStyle w:val="ListParagraph"/>
+        <w:numPr>
+          <w:ilvl w:val="0"/>
+          <w:numId w:val="3"/>
+        </w:numPr>
+        <w:spacing w:after="0" w:line="240" w:lineRule="auto"/>
+        <w:rPr>
+          <w:rFonts w:ascii="Lucida Sans Unicode" w:hAnsi="Lucida Sans Unicode" w:cs="Lucida Sans Unicode"/>
+        </w:rPr>
+      </w:pPr>
+      <w:r>
+        <w:rPr>
+          <w:rFonts w:ascii="Lucida Sans Unicode" w:hAnsi="Lucida Sans Unicode" w:cs="Lucida Sans Unicode"/>
+        </w:rPr>
+        <w:t>Ability to supply higher output current</w:t>
+      </w:r>
+    </w:p>
+    <w:p>
+      <w:pPr>
+        <w:pStyle w:val="ListParagraph"/>
+        <w:numPr>
+          <w:ilvl w:val="0"/>
+          <w:numId w:val="3"/>
+        </w:numPr>
+        <w:spacing w:after="0" w:line="240" w:lineRule="auto"/>
+        <w:rPr>
+          <w:rFonts w:ascii="Lucida Sans Unicode" w:hAnsi="Lucida Sans Unicode" w:cs="Lucida Sans Unicode"/>
+        </w:rPr>
+      </w:pPr>
+      <w:r>
+        <w:rPr>
+          <w:rFonts w:ascii="Lucida Sans Unicode" w:hAnsi="Lucida Sans Unicode" w:cs="Lucida Sans Unicode"/>
+        </w:rPr>
+        <w:t>Increased ripple</w:t>
+      </w:r>
+    </w:p>
+    <w:p>
+      <w:pPr>
+        <w:pStyle w:val="ListParagraph"/>
+        <w:numPr>
+          <w:ilvl w:val="0"/>
+          <w:numId w:val="3"/>
+        </w:numPr>
+        <w:spacing w:after="0" w:line="240" w:lineRule="auto"/>
+        <w:rPr>
+          <w:rFonts w:ascii="Lucida Sans Unicode" w:hAnsi="Lucida Sans Unicode" w:cs="Lucida Sans Unicode"/>
+        </w:rPr>
+      </w:pPr>
+      <w:r>
+        <w:rPr>
+          <w:rFonts w:ascii="Lucida Sans Unicode" w:hAnsi="Lucida Sans Unicode" w:cs="Lucida Sans Unicode"/>
+        </w:rPr>
+        <w:t>Reduced Efficiency</w:t>
+      </w:r>
+    </w:p>
+    <w:p>
+      <w:pPr>
+        <w:spacing w:after="0" w:line="240" w:lineRule="auto"/>
+        <w:rPr>
+          <w:rFonts w:ascii="Lucida Sans Unicode" w:hAnsi="Lucida Sans Unicode" w:cs="Lucida Sans Unicode"/>
+        </w:rPr>
+      </w:pPr>
+    </w:p>
+    <w:p>
+      <w:pPr>
+        <w:spacing w:after="0" w:line="240" w:lineRule="auto"/>
+        <w:rPr>
+          <w:rFonts w:ascii="Lucida Sans Unicode" w:hAnsi="Lucida Sans Unicode" w:cs="Lucida Sans Unicode"/>
+        </w:rPr>
+      </w:pPr>
+      <w:r>
+        <w:rPr>
+          <w:rFonts w:ascii="Lucida Sans Unicode" w:hAnsi="Lucida Sans Unicode" w:cs="Lucida Sans Unicode"/>
+        </w:rPr>
+        <w:t>So it’s really a matter of finding a good balance. I performed a search on Digikey for surface mount inductors between 29uH and 33uH, and with a current saturation of at least 220mA (since I’m expecting to see peak currents of no higher than 200mA). I also limited the component height to 2mm, so that I can ensure the final product will fit in its case. Inductors often tend to be tall components, and I can’t afford to place a part that will stick up 5 or 6mm off the board. I’ll be selecting a 33uH inductor, since that’s a comm</w:t>
+      </w:r>
+      <w:r>
+        <w:rPr>
+          <w:rFonts w:ascii="Lucida Sans Unicode" w:hAnsi="Lucida Sans Unicode" w:cs="Lucida Sans Unicode"/>
+        </w:rPr>
+        <w:t>on value, and easily procurable.</w:t>
+      </w:r>
+    </w:p>
+    <w:p>
+      <w:pPr>
+        <w:spacing w:after="0" w:line="240" w:lineRule="auto"/>
+        <w:rPr>
+          <w:rFonts w:ascii="Lucida Sans Unicode" w:hAnsi="Lucida Sans Unicode" w:cs="Lucida Sans Unicode"/>
+        </w:rPr>
+      </w:pPr>
+    </w:p>
+    <w:p>
+      <w:pPr>
+        <w:spacing w:after="0" w:line="240" w:lineRule="auto"/>
+        <w:rPr>
+          <w:rFonts w:ascii="Lucida Sans Unicode" w:hAnsi="Lucida Sans Unicode" w:cs="Lucida Sans Unicode"/>
+        </w:rPr>
+      </w:pPr>
+    </w:p>
+    <w:p>
+      <w:pPr>
+        <w:spacing w:after="0" w:line="240" w:lineRule="auto"/>
+        <w:rPr>
+          <w:rFonts w:ascii="Lucida Sans Unicode" w:hAnsi="Lucida Sans Unicode" w:cs="Lucida Sans Unicode"/>
+        </w:rPr>
+      </w:pPr>
+      <w:r>
+        <w:rPr>
+          <w:rFonts w:ascii="Lucida Sans Unicode" w:hAnsi="Lucida Sans Unicode" w:cs="Lucida Sans Unicode"/>
+        </w:rPr>
+        <w:t>Next is the diode.</w:t>
+      </w:r>
+    </w:p>
+    <w:p>
+      <w:pPr>
+        <w:spacing w:after="0" w:line="240" w:lineRule="auto"/>
+        <w:rPr>
+          <w:rFonts w:ascii="Lucida Sans Unicode" w:hAnsi="Lucida Sans Unicode" w:cs="Lucida Sans Unicode"/>
+        </w:rPr>
+      </w:pPr>
+    </w:p>
+    <w:p>
+      <w:pPr>
+        <w:spacing w:after="0" w:line="240" w:lineRule="auto"/>
+        <w:rPr>
+          <w:rFonts w:ascii="Lucida Sans Unicode" w:hAnsi="Lucida Sans Unicode" w:cs="Lucida Sans Unicode"/>
+        </w:rPr>
+      </w:pPr>
+      <w:r>
+        <w:rPr>
+          <w:rFonts w:ascii="Lucida Sans Unicode" w:hAnsi="Lucida Sans Unicode" w:cs="Lucida Sans Unicode"/>
+        </w:rPr>
+        <w:t>The Boost Regulator datasheet recommends a diode with the following characteristics:</w:t>
+      </w:r>
+    </w:p>
+    <w:p>
+      <w:pPr>
+        <w:pStyle w:val="ListParagraph"/>
+        <w:numPr>
+          <w:ilvl w:val="0"/>
+          <w:numId w:val="4"/>
+        </w:numPr>
+        <w:spacing w:after="0" w:line="240" w:lineRule="auto"/>
+        <w:rPr>
+          <w:rFonts w:ascii="Lucida Sans Unicode" w:hAnsi="Lucida Sans Unicode" w:cs="Lucida Sans Unicode"/>
+        </w:rPr>
+      </w:pPr>
+      <w:r>
+        <w:rPr>
+          <w:rFonts w:ascii="Lucida Sans Unicode" w:hAnsi="Lucida Sans Unicode" w:cs="Lucida Sans Unicode"/>
+        </w:rPr>
+        <w:t>Small forward voltage, VF &lt; 0.3 V</w:t>
+      </w:r>
+    </w:p>
+    <w:p>
+      <w:pPr>
+        <w:pStyle w:val="ListParagraph"/>
+        <w:numPr>
+          <w:ilvl w:val="0"/>
+          <w:numId w:val="4"/>
+        </w:numPr>
+        <w:spacing w:after="0" w:line="240" w:lineRule="auto"/>
+        <w:rPr>
+          <w:rFonts w:ascii="Lucida Sans Unicode" w:hAnsi="Lucida Sans Unicode" w:cs="Lucida Sans Unicode"/>
+        </w:rPr>
+      </w:pPr>
+      <w:r>
+        <w:rPr>
+          <w:rFonts w:ascii="Lucida Sans Unicode" w:hAnsi="Lucida Sans Unicode" w:cs="Lucida Sans Unicode"/>
+        </w:rPr>
+        <w:t>Small reverse leakage current</w:t>
+      </w:r>
+    </w:p>
+    <w:p>
+      <w:pPr>
+        <w:pStyle w:val="ListParagraph"/>
+        <w:numPr>
+          <w:ilvl w:val="0"/>
+          <w:numId w:val="4"/>
+        </w:numPr>
+        <w:spacing w:after="0" w:line="240" w:lineRule="auto"/>
+        <w:rPr>
+          <w:rFonts w:ascii="Lucida Sans Unicode" w:hAnsi="Lucida Sans Unicode" w:cs="Lucida Sans Unicode"/>
+        </w:rPr>
+      </w:pPr>
+      <w:r>
+        <w:rPr>
+          <w:rFonts w:ascii="Lucida Sans Unicode" w:hAnsi="Lucida Sans Unicode" w:cs="Lucida Sans Unicode"/>
+        </w:rPr>
+        <w:t>Fast reverse recovery time/ switching speed</w:t>
+      </w:r>
+    </w:p>
+    <w:p>
+      <w:pPr>
+        <w:pStyle w:val="ListParagraph"/>
+        <w:numPr>
+          <w:ilvl w:val="0"/>
+          <w:numId w:val="4"/>
+        </w:numPr>
+        <w:spacing w:after="0" w:line="240" w:lineRule="auto"/>
+        <w:rPr>
+          <w:rFonts w:ascii="Lucida Sans Unicode" w:hAnsi="Lucida Sans Unicode" w:cs="Lucida Sans Unicode"/>
+        </w:rPr>
+      </w:pPr>
+      <w:r>
+        <w:rPr>
+          <w:rFonts w:ascii="Lucida Sans Unicode" w:hAnsi="Lucida Sans Unicode" w:cs="Lucida Sans Unicode"/>
+        </w:rPr>
+        <w:t>Rated current larger than peak inductor current</w:t>
+      </w:r>
+    </w:p>
+    <w:p>
+      <w:pPr>
+        <w:pStyle w:val="ListParagraph"/>
+        <w:numPr>
+          <w:ilvl w:val="0"/>
+          <w:numId w:val="4"/>
+        </w:numPr>
+        <w:spacing w:after="0" w:line="240" w:lineRule="auto"/>
+        <w:rPr>
+          <w:rFonts w:ascii="Lucida Sans Unicode" w:hAnsi="Lucida Sans Unicode" w:cs="Lucida Sans Unicode"/>
+        </w:rPr>
+      </w:pPr>
+      <w:r>
+        <w:rPr>
+          <w:rFonts w:ascii="Lucida Sans Unicode" w:hAnsi="Lucida Sans Unicode" w:cs="Lucida Sans Unicode"/>
+        </w:rPr>
+        <w:t>Reverse voltage larger than output voltage</w:t>
+      </w:r>
+    </w:p>
+    <w:p>
+      <w:pPr>
+        <w:spacing w:after="0" w:line="240" w:lineRule="auto"/>
+        <w:rPr>
+          <w:rFonts w:ascii="Lucida Sans Unicode" w:hAnsi="Lucida Sans Unicode" w:cs="Lucida Sans Unicode"/>
+        </w:rPr>
+      </w:pPr>
+    </w:p>
+    <w:p>
+      <w:pPr>
+        <w:spacing w:after="0" w:line="240" w:lineRule="auto"/>
+        <w:rPr>
+          <w:rFonts w:ascii="Lucida Sans Unicode" w:hAnsi="Lucida Sans Unicode" w:cs="Lucida Sans Unicode"/>
+        </w:rPr>
+      </w:pPr>
+      <w:r>
+        <w:rPr>
+          <w:rFonts w:ascii="Lucida Sans Unicode" w:hAnsi="Lucida Sans Unicode" w:cs="Lucida Sans Unicode"/>
+        </w:rPr>
+        <w:t>I was able to find one, using Digikey's parametric search, with the following characteristics, perfectly in line with what's needed:</w:t>
+      </w:r>
+    </w:p>
+    <w:p>
+      <w:pPr>
+        <w:pStyle w:val="ListParagraph"/>
+        <w:numPr>
+          <w:ilvl w:val="0"/>
+          <w:numId w:val="5"/>
+        </w:numPr>
+        <w:spacing w:after="0" w:line="240" w:lineRule="auto"/>
+        <w:rPr>
+          <w:rFonts w:ascii="Lucida Sans Unicode" w:hAnsi="Lucida Sans Unicode" w:cs="Lucida Sans Unicode"/>
+        </w:rPr>
+      </w:pPr>
+      <w:r>
+        <w:rPr>
+          <w:rFonts w:ascii="Lucida Sans Unicode" w:hAnsi="Lucida Sans Unicode" w:cs="Lucida Sans Unicode"/>
+        </w:rPr>
+        <w:t>Forward voltage = 0.29V @ 250mA</w:t>
+      </w:r>
+    </w:p>
+    <w:p>
+      <w:pPr>
+        <w:pStyle w:val="ListParagraph"/>
+        <w:numPr>
+          <w:ilvl w:val="0"/>
+          <w:numId w:val="5"/>
+        </w:numPr>
+        <w:spacing w:after="0" w:line="240" w:lineRule="auto"/>
+        <w:rPr>
+          <w:rFonts w:ascii="Lucida Sans Unicode" w:hAnsi="Lucida Sans Unicode" w:cs="Lucida Sans Unicode"/>
+        </w:rPr>
+      </w:pPr>
+      <w:r>
+        <w:rPr>
+          <w:rFonts w:ascii="Lucida Sans Unicode" w:hAnsi="Lucida Sans Unicode" w:cs="Lucida Sans Unicode"/>
+        </w:rPr>
+        <w:t>Reverse leakage current is a maximum of 100uA @ 30V</w:t>
+      </w:r>
+    </w:p>
+    <w:p>
+      <w:pPr>
+        <w:pStyle w:val="ListParagraph"/>
+        <w:numPr>
+          <w:ilvl w:val="0"/>
+          <w:numId w:val="5"/>
+        </w:numPr>
+        <w:spacing w:after="0" w:line="240" w:lineRule="auto"/>
+        <w:rPr>
+          <w:rFonts w:ascii="Lucida Sans Unicode" w:hAnsi="Lucida Sans Unicode" w:cs="Lucida Sans Unicode"/>
+        </w:rPr>
+      </w:pPr>
+      <w:r>
+        <w:rPr>
+          <w:rFonts w:ascii="Lucida Sans Unicode" w:hAnsi="Lucida Sans Unicode" w:cs="Lucida Sans Unicode"/>
+        </w:rPr>
+        <w:t>Reverse recovery time is 5nS, extremely low</w:t>
+      </w:r>
+    </w:p>
+    <w:p>
+      <w:pPr>
+        <w:pStyle w:val="ListParagraph"/>
+        <w:numPr>
+          <w:ilvl w:val="0"/>
+          <w:numId w:val="5"/>
+        </w:numPr>
+        <w:spacing w:after="0" w:line="240" w:lineRule="auto"/>
+        <w:rPr>
+          <w:rFonts w:ascii="Lucida Sans Unicode" w:hAnsi="Lucida Sans Unicode" w:cs="Lucida Sans Unicode"/>
+        </w:rPr>
+      </w:pPr>
+      <w:r>
+        <w:rPr>
+          <w:rFonts w:ascii="Lucida Sans Unicode" w:hAnsi="Lucida Sans Unicode" w:cs="Lucida Sans Unicode"/>
+        </w:rPr>
+        <w:t>Rated for up to 750mA, well above our peak current of ~200mA</w:t>
+      </w:r>
+    </w:p>
+    <w:p>
+      <w:pPr>
+        <w:pStyle w:val="ListParagraph"/>
+        <w:numPr>
+          <w:ilvl w:val="0"/>
+          <w:numId w:val="5"/>
+        </w:numPr>
+        <w:spacing w:after="0" w:line="240" w:lineRule="auto"/>
+        <w:rPr>
+          <w:rFonts w:ascii="Lucida Sans Unicode" w:hAnsi="Lucida Sans Unicode" w:cs="Lucida Sans Unicode"/>
+        </w:rPr>
+      </w:pPr>
+      <w:r>
+        <w:rPr>
+          <w:rFonts w:ascii="Lucida Sans Unicode" w:hAnsi="Lucida Sans Unicode" w:cs="Lucida Sans Unicode"/>
+        </w:rPr>
+        <w:t>Reverse voltage 40V, well above out peak voltage of ~5V</w:t>
+      </w:r>
+    </w:p>
+    <w:p>
+      <w:pPr>
+        <w:spacing w:after="0" w:line="240" w:lineRule="auto"/>
+        <w:rPr>
+          <w:rFonts w:ascii="Lucida Sans Unicode" w:hAnsi="Lucida Sans Unicode" w:cs="Lucida Sans Unicode"/>
+        </w:rPr>
+      </w:pPr>
+    </w:p>
+    <w:p>
+      <w:pPr>
+        <w:spacing w:after="0" w:line="240" w:lineRule="auto"/>
+        <w:rPr>
+          <w:rFonts w:ascii="Lucida Sans Unicode" w:hAnsi="Lucida Sans Unicode" w:cs="Lucida Sans Unicode"/>
+        </w:rPr>
+      </w:pPr>
+      <w:r>
+        <w:rPr>
+          <w:rFonts w:ascii="Lucida Sans Unicode" w:hAnsi="Lucida Sans Unicode" w:cs="Lucida Sans Unicode"/>
+        </w:rPr>
+        <w:lastRenderedPageBreak/>
+        <w:t xml:space="preserve">Last are the capacitors. </w:t>
+      </w:r>
+      <w:r>
+        <w:rPr>
+          <w:rFonts w:ascii="Lucida Sans Unicode" w:hAnsi="Lucida Sans Unicode" w:cs="Lucida Sans Unicode"/>
+        </w:rPr>
+        <w:t>The important factors for the input capacitor are a small ESR and a value around 10uF.</w:t>
+      </w:r>
+    </w:p>
+    <w:p>
+      <w:pPr>
+        <w:spacing w:after="0" w:line="240" w:lineRule="auto"/>
+        <w:rPr>
+          <w:rFonts w:ascii="Lucida Sans Unicode" w:hAnsi="Lucida Sans Unicode" w:cs="Lucida Sans Unicode"/>
+        </w:rPr>
+      </w:pPr>
+    </w:p>
+    <w:p>
+      <w:pPr>
+        <w:spacing w:after="0" w:line="240" w:lineRule="auto"/>
+        <w:rPr>
+          <w:rFonts w:ascii="Lucida Sans Unicode" w:hAnsi="Lucida Sans Unicode" w:cs="Lucida Sans Unicode"/>
+        </w:rPr>
+      </w:pPr>
+      <w:r>
+        <w:rPr>
+          <w:rFonts w:ascii="Lucida Sans Unicode" w:hAnsi="Lucida Sans Unicode" w:cs="Lucida Sans Unicode"/>
+        </w:rPr>
+        <w:t>The output capacitor requirements are a bit more strict. The datasheet recommends a tantalum capacitor around 47uF to 68uF (or using smaller value capacitors in series to achieve the same overall capacitance). A low ESR is also important. I found a 47uF capacitor with an ESR of 90mOhms, well below the specifications recommended.</w:t>
+      </w:r>
+    </w:p>
+    <w:p>
+      <w:pPr>
+        <w:pBdr>
+          <w:bottom w:val="single" w:sz="6" w:space="1" w:color="auto"/>
+        </w:pBdr>
+        <w:spacing w:after="0" w:line="240" w:lineRule="auto"/>
+        <w:rPr>
+          <w:rFonts w:ascii="Lucida Sans Unicode" w:hAnsi="Lucida Sans Unicode" w:cs="Lucida Sans Unicode"/>
+        </w:rPr>
+      </w:pPr>
+    </w:p>
+    <w:p>
+      <w:pPr>
+        <w:spacing w:after="0" w:line="240" w:lineRule="auto"/>
+        <w:rPr>
+          <w:rFonts w:ascii="Lucida Sans Unicode" w:hAnsi="Lucida Sans Unicode" w:cs="Lucida Sans Unicode"/>
+        </w:rPr>
+      </w:pPr>
+    </w:p>
+    <w:p>
+      <w:pPr>
+        <w:spacing w:after="0" w:line="240" w:lineRule="auto"/>
+        <w:rPr>
+          <w:rFonts w:ascii="Lucida Sans Unicode" w:hAnsi="Lucida Sans Unicode" w:cs="Lucida Sans Unicode"/>
+        </w:rPr>
+      </w:pPr>
+      <w:r>
+        <w:rPr>
+          <w:rFonts w:ascii="Lucida Sans Unicode" w:hAnsi="Lucida Sans Unicode" w:cs="Lucida Sans Unicode"/>
+        </w:rPr>
+        <w:t>I also updated the BOM quite a bit. Still more to do, but it’s getting there. The schematics are still a work in progress at this point, but I should have them just about complete by the end of the day.</w:t>
+      </w:r>
+      <w:r>
+        <w:rPr>
+          <w:rFonts w:ascii="Lucida Sans Unicode" w:hAnsi="Lucida Sans Unicode" w:cs="Lucida Sans Unicode"/>
+        </w:rPr>
+        <w:t xml:space="preserve"> I’m p</w:t>
+      </w:r>
+      <w:bookmarkStart w:id="3" w:name="_GoBack"/>
+      <w:bookmarkEnd w:id="3"/>
+      <w:r>
+        <w:rPr>
+          <w:rFonts w:ascii="Lucida Sans Unicode" w:hAnsi="Lucida Sans Unicode" w:cs="Lucida Sans Unicode"/>
+        </w:rPr>
+        <w:t>ausing at this point to upload my current progress via Git.</w:t>
+      </w:r>
     </w:p>
     <w:sectPr>
       <w:pgSz w:w="12240" w:h="15840"/>
@@ -1575,6 +2525,230 @@
 <file path=word/numbering.xml><?xml version="1.0" encoding="utf-8"?>
 <w:numbering xmlns:wpc="http://schemas.microsoft.com/office/word/2010/wordprocessingCanvas" xmlns:mc="http://schemas.openxmlformats.org/markup-compatibility/2006" xmlns:o="urn:schemas-microsoft-com:office:office" xmlns:r="http://schemas.openxmlformats.org/officeDocument/2006/relationships" xmlns:m="http://schemas.openxmlformats.org/officeDocument/2006/math" xmlns:v="urn:schemas-microsoft-com:vml" xmlns:wp14="http://schemas.microsoft.com/office/word/2010/wordprocessingDrawing" xmlns:wp="http://schemas.openxmlformats.org/drawingml/2006/wordprocessingDrawing" xmlns:w10="urn:schemas-microsoft-com:office:word" xmlns:w="http://schemas.openxmlformats.org/wordprocessingml/2006/main" xmlns:w14="http://schemas.microsoft.com/office/word/2010/wordml" xmlns:wpg="http://schemas.microsoft.com/office/word/2010/wordprocessingGroup" xmlns:wpi="http://schemas.microsoft.com/office/word/2010/wordprocessingInk" xmlns:wne="http://schemas.microsoft.com/office/word/2006/wordml" xmlns:wps="http://schemas.microsoft.com/office/word/2010/wordprocessingShape" mc:Ignorable="w14 wp14">
   <w:abstractNum w:abstractNumId="0">
+    <w:nsid w:val="091D57DA"/>
+    <w:multiLevelType w:val="hybridMultilevel"/>
+    <w:tmpl w:val="3EE2F61C"/>
+    <w:lvl w:ilvl="0" w:tplc="66F8B88A">
+      <w:numFmt w:val="bullet"/>
+      <w:lvlText w:val="-"/>
+      <w:lvlJc w:val="left"/>
+      <w:pPr>
+        <w:ind w:left="720" w:hanging="360"/>
+      </w:pPr>
+      <w:rPr>
+        <w:rFonts w:ascii="Lucida Sans Unicode" w:eastAsia="Calibri" w:hAnsi="Lucida Sans Unicode" w:cs="Lucida Sans Unicode" w:hint="default"/>
+      </w:rPr>
+    </w:lvl>
+    <w:lvl w:ilvl="1" w:tplc="04090003" w:tentative="1">
+      <w:start w:val="1"/>
+      <w:numFmt w:val="bullet"/>
+      <w:lvlText w:val="o"/>
+      <w:lvlJc w:val="left"/>
+      <w:pPr>
+        <w:ind w:left="1440" w:hanging="360"/>
+      </w:pPr>
+      <w:rPr>
+        <w:rFonts w:ascii="Courier New" w:hAnsi="Courier New" w:cs="Courier New" w:hint="default"/>
+      </w:rPr>
+    </w:lvl>
+    <w:lvl w:ilvl="2" w:tplc="04090005" w:tentative="1">
+      <w:start w:val="1"/>
+      <w:numFmt w:val="bullet"/>
+      <w:lvlText w:val=""/>
+      <w:lvlJc w:val="left"/>
+      <w:pPr>
+        <w:ind w:left="2160" w:hanging="360"/>
+      </w:pPr>
+      <w:rPr>
+        <w:rFonts w:ascii="Wingdings" w:hAnsi="Wingdings" w:hint="default"/>
+      </w:rPr>
+    </w:lvl>
+    <w:lvl w:ilvl="3" w:tplc="04090001" w:tentative="1">
+      <w:start w:val="1"/>
+      <w:numFmt w:val="bullet"/>
+      <w:lvlText w:val=""/>
+      <w:lvlJc w:val="left"/>
+      <w:pPr>
+        <w:ind w:left="2880" w:hanging="360"/>
+      </w:pPr>
+      <w:rPr>
+        <w:rFonts w:ascii="Symbol" w:hAnsi="Symbol" w:hint="default"/>
+      </w:rPr>
+    </w:lvl>
+    <w:lvl w:ilvl="4" w:tplc="04090003" w:tentative="1">
+      <w:start w:val="1"/>
+      <w:numFmt w:val="bullet"/>
+      <w:lvlText w:val="o"/>
+      <w:lvlJc w:val="left"/>
+      <w:pPr>
+        <w:ind w:left="3600" w:hanging="360"/>
+      </w:pPr>
+      <w:rPr>
+        <w:rFonts w:ascii="Courier New" w:hAnsi="Courier New" w:cs="Courier New" w:hint="default"/>
+      </w:rPr>
+    </w:lvl>
+    <w:lvl w:ilvl="5" w:tplc="04090005" w:tentative="1">
+      <w:start w:val="1"/>
+      <w:numFmt w:val="bullet"/>
+      <w:lvlText w:val=""/>
+      <w:lvlJc w:val="left"/>
+      <w:pPr>
+        <w:ind w:left="4320" w:hanging="360"/>
+      </w:pPr>
+      <w:rPr>
+        <w:rFonts w:ascii="Wingdings" w:hAnsi="Wingdings" w:hint="default"/>
+      </w:rPr>
+    </w:lvl>
+    <w:lvl w:ilvl="6" w:tplc="04090001" w:tentative="1">
+      <w:start w:val="1"/>
+      <w:numFmt w:val="bullet"/>
+      <w:lvlText w:val=""/>
+      <w:lvlJc w:val="left"/>
+      <w:pPr>
+        <w:ind w:left="5040" w:hanging="360"/>
+      </w:pPr>
+      <w:rPr>
+        <w:rFonts w:ascii="Symbol" w:hAnsi="Symbol" w:hint="default"/>
+      </w:rPr>
+    </w:lvl>
+    <w:lvl w:ilvl="7" w:tplc="04090003" w:tentative="1">
+      <w:start w:val="1"/>
+      <w:numFmt w:val="bullet"/>
+      <w:lvlText w:val="o"/>
+      <w:lvlJc w:val="left"/>
+      <w:pPr>
+        <w:ind w:left="5760" w:hanging="360"/>
+      </w:pPr>
+      <w:rPr>
+        <w:rFonts w:ascii="Courier New" w:hAnsi="Courier New" w:cs="Courier New" w:hint="default"/>
+      </w:rPr>
+    </w:lvl>
+    <w:lvl w:ilvl="8" w:tplc="04090005" w:tentative="1">
+      <w:start w:val="1"/>
+      <w:numFmt w:val="bullet"/>
+      <w:lvlText w:val=""/>
+      <w:lvlJc w:val="left"/>
+      <w:pPr>
+        <w:ind w:left="6480" w:hanging="360"/>
+      </w:pPr>
+      <w:rPr>
+        <w:rFonts w:ascii="Wingdings" w:hAnsi="Wingdings" w:hint="default"/>
+      </w:rPr>
+    </w:lvl>
+  </w:abstractNum>
+  <w:abstractNum w:abstractNumId="1">
+    <w:nsid w:val="2AFF2737"/>
+    <w:multiLevelType w:val="hybridMultilevel"/>
+    <w:tmpl w:val="3D1604CE"/>
+    <w:lvl w:ilvl="0" w:tplc="66F8B88A">
+      <w:numFmt w:val="bullet"/>
+      <w:lvlText w:val="-"/>
+      <w:lvlJc w:val="left"/>
+      <w:pPr>
+        <w:ind w:left="720" w:hanging="360"/>
+      </w:pPr>
+      <w:rPr>
+        <w:rFonts w:ascii="Lucida Sans Unicode" w:eastAsia="Calibri" w:hAnsi="Lucida Sans Unicode" w:cs="Lucida Sans Unicode" w:hint="default"/>
+      </w:rPr>
+    </w:lvl>
+    <w:lvl w:ilvl="1" w:tplc="04090003" w:tentative="1">
+      <w:start w:val="1"/>
+      <w:numFmt w:val="bullet"/>
+      <w:lvlText w:val="o"/>
+      <w:lvlJc w:val="left"/>
+      <w:pPr>
+        <w:ind w:left="1440" w:hanging="360"/>
+      </w:pPr>
+      <w:rPr>
+        <w:rFonts w:ascii="Courier New" w:hAnsi="Courier New" w:cs="Courier New" w:hint="default"/>
+      </w:rPr>
+    </w:lvl>
+    <w:lvl w:ilvl="2" w:tplc="04090005" w:tentative="1">
+      <w:start w:val="1"/>
+      <w:numFmt w:val="bullet"/>
+      <w:lvlText w:val=""/>
+      <w:lvlJc w:val="left"/>
+      <w:pPr>
+        <w:ind w:left="2160" w:hanging="360"/>
+      </w:pPr>
+      <w:rPr>
+        <w:rFonts w:ascii="Wingdings" w:hAnsi="Wingdings" w:hint="default"/>
+      </w:rPr>
+    </w:lvl>
+    <w:lvl w:ilvl="3" w:tplc="04090001" w:tentative="1">
+      <w:start w:val="1"/>
+      <w:numFmt w:val="bullet"/>
+      <w:lvlText w:val=""/>
+      <w:lvlJc w:val="left"/>
+      <w:pPr>
+        <w:ind w:left="2880" w:hanging="360"/>
+      </w:pPr>
+      <w:rPr>
+        <w:rFonts w:ascii="Symbol" w:hAnsi="Symbol" w:hint="default"/>
+      </w:rPr>
+    </w:lvl>
+    <w:lvl w:ilvl="4" w:tplc="04090003" w:tentative="1">
+      <w:start w:val="1"/>
+      <w:numFmt w:val="bullet"/>
+      <w:lvlText w:val="o"/>
+      <w:lvlJc w:val="left"/>
+      <w:pPr>
+        <w:ind w:left="3600" w:hanging="360"/>
+      </w:pPr>
+      <w:rPr>
+        <w:rFonts w:ascii="Courier New" w:hAnsi="Courier New" w:cs="Courier New" w:hint="default"/>
+      </w:rPr>
+    </w:lvl>
+    <w:lvl w:ilvl="5" w:tplc="04090005" w:tentative="1">
+      <w:start w:val="1"/>
+      <w:numFmt w:val="bullet"/>
+      <w:lvlText w:val=""/>
+      <w:lvlJc w:val="left"/>
+      <w:pPr>
+        <w:ind w:left="4320" w:hanging="360"/>
+      </w:pPr>
+      <w:rPr>
+        <w:rFonts w:ascii="Wingdings" w:hAnsi="Wingdings" w:hint="default"/>
+      </w:rPr>
+    </w:lvl>
+    <w:lvl w:ilvl="6" w:tplc="04090001" w:tentative="1">
+      <w:start w:val="1"/>
+      <w:numFmt w:val="bullet"/>
+      <w:lvlText w:val=""/>
+      <w:lvlJc w:val="left"/>
+      <w:pPr>
+        <w:ind w:left="5040" w:hanging="360"/>
+      </w:pPr>
+      <w:rPr>
+        <w:rFonts w:ascii="Symbol" w:hAnsi="Symbol" w:hint="default"/>
+      </w:rPr>
+    </w:lvl>
+    <w:lvl w:ilvl="7" w:tplc="04090003" w:tentative="1">
+      <w:start w:val="1"/>
+      <w:numFmt w:val="bullet"/>
+      <w:lvlText w:val="o"/>
+      <w:lvlJc w:val="left"/>
+      <w:pPr>
+        <w:ind w:left="5760" w:hanging="360"/>
+      </w:pPr>
+      <w:rPr>
+        <w:rFonts w:ascii="Courier New" w:hAnsi="Courier New" w:cs="Courier New" w:hint="default"/>
+      </w:rPr>
+    </w:lvl>
+    <w:lvl w:ilvl="8" w:tplc="04090005" w:tentative="1">
+      <w:start w:val="1"/>
+      <w:numFmt w:val="bullet"/>
+      <w:lvlText w:val=""/>
+      <w:lvlJc w:val="left"/>
+      <w:pPr>
+        <w:ind w:left="6480" w:hanging="360"/>
+      </w:pPr>
+      <w:rPr>
+        <w:rFonts w:ascii="Wingdings" w:hAnsi="Wingdings" w:hint="default"/>
+      </w:rPr>
+    </w:lvl>
+  </w:abstractNum>
+  <w:abstractNum w:abstractNumId="2">
     <w:nsid w:val="5DE67B47"/>
     <w:multiLevelType w:val="hybridMultilevel"/>
     <w:tmpl w:val="5CAE1060"/>
@@ -1663,7 +2837,7 @@
       </w:pPr>
     </w:lvl>
   </w:abstractNum>
-  <w:abstractNum w:abstractNumId="1">
+  <w:abstractNum w:abstractNumId="3">
     <w:nsid w:val="7222402B"/>
     <w:multiLevelType w:val="hybridMultilevel"/>
     <w:tmpl w:val="A82C195C"/>
@@ -1776,10 +2950,131 @@
       </w:rPr>
     </w:lvl>
   </w:abstractNum>
+  <w:abstractNum w:abstractNumId="4">
+    <w:nsid w:val="748F536D"/>
+    <w:multiLevelType w:val="hybridMultilevel"/>
+    <w:tmpl w:val="F58CC1F4"/>
+    <w:lvl w:ilvl="0" w:tplc="66F8B88A">
+      <w:numFmt w:val="bullet"/>
+      <w:lvlText w:val="-"/>
+      <w:lvlJc w:val="left"/>
+      <w:pPr>
+        <w:ind w:left="720" w:hanging="360"/>
+      </w:pPr>
+      <w:rPr>
+        <w:rFonts w:ascii="Lucida Sans Unicode" w:eastAsia="Calibri" w:hAnsi="Lucida Sans Unicode" w:cs="Lucida Sans Unicode" w:hint="default"/>
+      </w:rPr>
+    </w:lvl>
+    <w:lvl w:ilvl="1" w:tplc="04090003" w:tentative="1">
+      <w:start w:val="1"/>
+      <w:numFmt w:val="bullet"/>
+      <w:lvlText w:val="o"/>
+      <w:lvlJc w:val="left"/>
+      <w:pPr>
+        <w:ind w:left="1440" w:hanging="360"/>
+      </w:pPr>
+      <w:rPr>
+        <w:rFonts w:ascii="Courier New" w:hAnsi="Courier New" w:cs="Courier New" w:hint="default"/>
+      </w:rPr>
+    </w:lvl>
+    <w:lvl w:ilvl="2" w:tplc="04090005" w:tentative="1">
+      <w:start w:val="1"/>
+      <w:numFmt w:val="bullet"/>
+      <w:lvlText w:val=""/>
+      <w:lvlJc w:val="left"/>
+      <w:pPr>
+        <w:ind w:left="2160" w:hanging="360"/>
+      </w:pPr>
+      <w:rPr>
+        <w:rFonts w:ascii="Wingdings" w:hAnsi="Wingdings" w:hint="default"/>
+      </w:rPr>
+    </w:lvl>
+    <w:lvl w:ilvl="3" w:tplc="04090001" w:tentative="1">
+      <w:start w:val="1"/>
+      <w:numFmt w:val="bullet"/>
+      <w:lvlText w:val=""/>
+      <w:lvlJc w:val="left"/>
+      <w:pPr>
+        <w:ind w:left="2880" w:hanging="360"/>
+      </w:pPr>
+      <w:rPr>
+        <w:rFonts w:ascii="Symbol" w:hAnsi="Symbol" w:hint="default"/>
+      </w:rPr>
+    </w:lvl>
+    <w:lvl w:ilvl="4" w:tplc="04090003" w:tentative="1">
+      <w:start w:val="1"/>
+      <w:numFmt w:val="bullet"/>
+      <w:lvlText w:val="o"/>
+      <w:lvlJc w:val="left"/>
+      <w:pPr>
+        <w:ind w:left="3600" w:hanging="360"/>
+      </w:pPr>
+      <w:rPr>
+        <w:rFonts w:ascii="Courier New" w:hAnsi="Courier New" w:cs="Courier New" w:hint="default"/>
+      </w:rPr>
+    </w:lvl>
+    <w:lvl w:ilvl="5" w:tplc="04090005" w:tentative="1">
+      <w:start w:val="1"/>
+      <w:numFmt w:val="bullet"/>
+      <w:lvlText w:val=""/>
+      <w:lvlJc w:val="left"/>
+      <w:pPr>
+        <w:ind w:left="4320" w:hanging="360"/>
+      </w:pPr>
+      <w:rPr>
+        <w:rFonts w:ascii="Wingdings" w:hAnsi="Wingdings" w:hint="default"/>
+      </w:rPr>
+    </w:lvl>
+    <w:lvl w:ilvl="6" w:tplc="04090001" w:tentative="1">
+      <w:start w:val="1"/>
+      <w:numFmt w:val="bullet"/>
+      <w:lvlText w:val=""/>
+      <w:lvlJc w:val="left"/>
+      <w:pPr>
+        <w:ind w:left="5040" w:hanging="360"/>
+      </w:pPr>
+      <w:rPr>
+        <w:rFonts w:ascii="Symbol" w:hAnsi="Symbol" w:hint="default"/>
+      </w:rPr>
+    </w:lvl>
+    <w:lvl w:ilvl="7" w:tplc="04090003" w:tentative="1">
+      <w:start w:val="1"/>
+      <w:numFmt w:val="bullet"/>
+      <w:lvlText w:val="o"/>
+      <w:lvlJc w:val="left"/>
+      <w:pPr>
+        <w:ind w:left="5760" w:hanging="360"/>
+      </w:pPr>
+      <w:rPr>
+        <w:rFonts w:ascii="Courier New" w:hAnsi="Courier New" w:cs="Courier New" w:hint="default"/>
+      </w:rPr>
+    </w:lvl>
+    <w:lvl w:ilvl="8" w:tplc="04090005" w:tentative="1">
+      <w:start w:val="1"/>
+      <w:numFmt w:val="bullet"/>
+      <w:lvlText w:val=""/>
+      <w:lvlJc w:val="left"/>
+      <w:pPr>
+        <w:ind w:left="6480" w:hanging="360"/>
+      </w:pPr>
+      <w:rPr>
+        <w:rFonts w:ascii="Wingdings" w:hAnsi="Wingdings" w:hint="default"/>
+      </w:rPr>
+    </w:lvl>
+  </w:abstractNum>
   <w:num w:numId="1">
+    <w:abstractNumId w:val="3"/>
+  </w:num>
+  <w:num w:numId="2">
+    <w:abstractNumId w:val="2"/>
+  </w:num>
+  <w:num w:numId="3">
+    <w:abstractNumId w:val="4"/>
+  </w:num>
+  <w:num w:numId="4">
     <w:abstractNumId w:val="1"/>
   </w:num>
-  <w:num w:numId="2">
+  <w:num w:numId="5">
     <w:abstractNumId w:val="0"/>
   </w:num>
 </w:numbering>
@@ -2368,12 +3663,12 @@
 
 <file path=word/glossary/fontTable.xml><?xml version="1.0" encoding="utf-8"?>
 <w:fonts xmlns:mc="http://schemas.openxmlformats.org/markup-compatibility/2006" xmlns:r="http://schemas.openxmlformats.org/officeDocument/2006/relationships" xmlns:w="http://schemas.openxmlformats.org/wordprocessingml/2006/main" xmlns:w14="http://schemas.microsoft.com/office/word/2010/wordml" mc:Ignorable="w14">
-  <w:font w:name="Times New Roman">
-    <w:panose1 w:val="02020603050405020304"/>
+  <w:font w:name="Lucida Sans Unicode">
+    <w:panose1 w:val="020B0602030504020204"/>
     <w:charset w:val="00"/>
-    <w:family w:val="roman"/>
+    <w:family w:val="swiss"/>
     <w:pitch w:val="variable"/>
-    <w:sig w:usb0="E0002AFF" w:usb1="C0007841" w:usb2="00000009" w:usb3="00000000" w:csb0="000001FF" w:csb1="00000000"/>
+    <w:sig w:usb0="80000AFF" w:usb1="0000396B" w:usb2="00000000" w:usb3="00000000" w:csb0="000000BF" w:csb1="00000000"/>
   </w:font>
   <w:font w:name="Calibri">
     <w:panose1 w:val="020F0502020204030204"/>
@@ -2388,6 +3683,13 @@
     <w:family w:val="modern"/>
     <w:pitch w:val="fixed"/>
     <w:sig w:usb0="E0002AFF" w:usb1="C0007843" w:usb2="00000009" w:usb3="00000000" w:csb0="000001FF" w:csb1="00000000"/>
+  </w:font>
+  <w:font w:name="Times New Roman">
+    <w:panose1 w:val="02020603050405020304"/>
+    <w:charset w:val="00"/>
+    <w:family w:val="roman"/>
+    <w:pitch w:val="variable"/>
+    <w:sig w:usb0="E0002AFF" w:usb1="C0007841" w:usb2="00000009" w:usb3="00000000" w:csb0="000001FF" w:csb1="00000000"/>
   </w:font>
   <w:font w:name="Wingdings">
     <w:panose1 w:val="05000000000000000000"/>
@@ -2417,13 +3719,6 @@
     <w:pitch w:val="variable"/>
     <w:sig w:usb0="E1002EFF" w:usb1="C000605B" w:usb2="00000029" w:usb3="00000000" w:csb0="000101FF" w:csb1="00000000"/>
   </w:font>
-  <w:font w:name="Lucida Sans Unicode">
-    <w:panose1 w:val="020B0602030504020204"/>
-    <w:charset w:val="00"/>
-    <w:family w:val="swiss"/>
-    <w:pitch w:val="variable"/>
-    <w:sig w:usb0="80000AFF" w:usb1="0000396B" w:usb2="00000000" w:usb3="00000000" w:csb0="000000BF" w:csb1="00000000"/>
-  </w:font>
   <w:font w:name="Cambria Math">
     <w:panose1 w:val="02040503050406030204"/>
     <w:charset w:val="00"/>
@@ -2448,8 +3743,10 @@
   </w:compat>
   <w:rsids>
     <w:rsidRoot w:val="005129C3"/>
+    <w:rsid w:val="002057CA"/>
     <w:rsid w:val="002F7583"/>
     <w:rsid w:val="005129C3"/>
+    <w:rsid w:val="00712FDD"/>
   </w:rsids>
   <m:mathPr>
     <m:mathFont m:val="Cambria Math"/>
@@ -2663,7 +3960,7 @@
     <w:basedOn w:val="DefaultParagraphFont"/>
     <w:uiPriority w:val="99"/>
     <w:semiHidden/>
-    <w:rsid w:val="005129C3"/>
+    <w:rsid w:val="002057CA"/>
     <w:rPr>
       <w:color w:val="808080"/>
     </w:rPr>
@@ -2863,7 +4160,7 @@
     <w:basedOn w:val="DefaultParagraphFont"/>
     <w:uiPriority w:val="99"/>
     <w:semiHidden/>
-    <w:rsid w:val="005129C3"/>
+    <w:rsid w:val="002057CA"/>
     <w:rPr>
       <w:color w:val="808080"/>
     </w:rPr>
@@ -3166,7 +4463,7 @@
 </file>
 
 <file path=customXml/itemProps1.xml><?xml version="1.0" encoding="utf-8"?>
-<ds:datastoreItem xmlns:ds="http://schemas.openxmlformats.org/officeDocument/2006/customXml" ds:itemID="{4EF81B7B-BA8A-47AF-AA3B-422A3E43FE30}">
+<ds:datastoreItem xmlns:ds="http://schemas.openxmlformats.org/officeDocument/2006/customXml" ds:itemID="{6AD7E99C-7120-418D-BDDA-45A5E093384A}">
   <ds:schemaRefs>
     <ds:schemaRef ds:uri="http://schemas.openxmlformats.org/officeDocument/2006/bibliography"/>
   </ds:schemaRefs>

</xml_diff>

<commit_message>
Updated Schematics with USB connector, and updated BOM and Project Log
</commit_message>
<xml_diff>
--- a/Notes/Chameleon Project Log.docx
+++ b/Notes/Chameleon Project Log.docx
@@ -1883,13 +1883,7 @@
                     <w:rPr>
                       <w:rFonts w:ascii="Cambria Math" w:hAnsi="Cambria Math" w:cs="Lucida Sans Unicode"/>
                     </w:rPr>
-                    <m:t>-</m:t>
-                  </m:r>
-                  <m:r>
-                    <w:rPr>
-                      <w:rFonts w:ascii="Cambria Math" w:hAnsi="Cambria Math" w:cs="Lucida Sans Unicode"/>
-                    </w:rPr>
-                    <m:t>6</m:t>
+                    <m:t>-6</m:t>
                   </m:r>
                 </m:sup>
               </m:sSup>
@@ -1961,25 +1955,7 @@
             <w:rPr>
               <w:rFonts w:ascii="Cambria Math" w:hAnsi="Cambria Math" w:cs="Lucida Sans Unicode"/>
             </w:rPr>
-            <m:t xml:space="preserve">= </m:t>
-          </m:r>
-          <m:r>
-            <w:rPr>
-              <w:rFonts w:ascii="Cambria Math" w:hAnsi="Cambria Math" w:cs="Lucida Sans Unicode"/>
-            </w:rPr>
-            <m:t>0.0000296</m:t>
-          </m:r>
-          <m:r>
-            <w:rPr>
-              <w:rFonts w:ascii="Cambria Math" w:hAnsi="Cambria Math" w:cs="Lucida Sans Unicode"/>
-            </w:rPr>
-            <m:t>≅</m:t>
-          </m:r>
-          <m:r>
-            <w:rPr>
-              <w:rFonts w:ascii="Cambria Math" w:hAnsi="Cambria Math" w:cs="Lucida Sans Unicode"/>
-            </w:rPr>
-            <m:t>29.6uH</m:t>
+            <m:t>= 0.0000296≅29.6uH</m:t>
           </m:r>
         </m:oMath>
       </m:oMathPara>
@@ -2089,7 +2065,19 @@
         <w:rPr>
           <w:rFonts w:ascii="Lucida Sans Unicode" w:hAnsi="Lucida Sans Unicode" w:cs="Lucida Sans Unicode"/>
         </w:rPr>
-        <w:t>So it’s really a matter of finding a good balance. I performed a search on Digikey for surface mount inductors between 29uH and 33uH, and with a current saturation of at least 220mA (since I’m expecting to see peak currents of no higher than 200mA). I also limited the component height to 2mm, so that I can ensure the final product will fit in its case. Inductors often tend to be tall components, and I can’t afford to place a part that will stick up 5 or 6mm off the board. I’ll be selecting a 33uH inductor, since that’s a comm</w:t>
+        <w:t>So it’s really a matter of finding a good balance. I performed a search on Digikey for surface mount inductors between 29uH and 33uH, and with a c</w:t>
+      </w:r>
+      <w:r>
+        <w:rPr>
+          <w:rFonts w:ascii="Lucida Sans Unicode" w:hAnsi="Lucida Sans Unicode" w:cs="Lucida Sans Unicode"/>
+        </w:rPr>
+        <w:t>urrent saturation of at least 20</w:t>
+      </w:r>
+      <w:r>
+        <w:rPr>
+          <w:rFonts w:ascii="Lucida Sans Unicode" w:hAnsi="Lucida Sans Unicode" w:cs="Lucida Sans Unicode"/>
+        </w:rPr>
+        <w:t>0mA (since I’m expecting to see peak currents of no higher than 200mA). I also limited the component height to 2mm, so that I can ensure the final product will fit in its case. Inductors often tend to be tall components, and I can’t afford to place a part that will stick up 5 or 6mm off the board. I’ll be selecting a 33uH inductor, since that’s a comm</w:t>
       </w:r>
       <w:r>
         <w:rPr>
@@ -2097,6 +2085,14 @@
         </w:rPr>
         <w:t>on value, and easily procurable.</w:t>
       </w:r>
+      <w:r>
+        <w:rPr>
+          <w:rFonts w:ascii="Lucida Sans Unicode" w:hAnsi="Lucida Sans Unicode" w:cs="Lucida Sans Unicode"/>
+        </w:rPr>
+        <w:t xml:space="preserve"> Since the inductor I’m using for input filtering on the AVR microcontroller fits all of these specifications, I’ll just order 2 per board. That works out well.</w:t>
+      </w:r>
+      <w:bookmarkStart w:id="3" w:name="_GoBack"/>
+      <w:bookmarkEnd w:id="3"/>
     </w:p>
     <w:p>
       <w:pPr>
@@ -2381,7 +2377,6 @@
         <w:rPr>
           <w:rFonts w:ascii="Lucida Sans Unicode" w:hAnsi="Lucida Sans Unicode" w:cs="Lucida Sans Unicode"/>
         </w:rPr>
-        <w:lastRenderedPageBreak/>
         <w:t xml:space="preserve">Last are the capacitors. </w:t>
       </w:r>
       <w:r>
@@ -2451,14 +2446,361 @@
         </w:rPr>
         <w:t xml:space="preserve"> I’m p</w:t>
       </w:r>
-      <w:bookmarkStart w:id="3" w:name="_GoBack"/>
-      <w:bookmarkEnd w:id="3"/>
       <w:r>
         <w:rPr>
           <w:rFonts w:ascii="Lucida Sans Unicode" w:hAnsi="Lucida Sans Unicode" w:cs="Lucida Sans Unicode"/>
         </w:rPr>
         <w:t>ausing at this point to upload my current progress via Git.</w:t>
       </w:r>
+    </w:p>
+    <w:p>
+      <w:pPr>
+        <w:pBdr>
+          <w:bottom w:val="single" w:sz="6" w:space="1" w:color="auto"/>
+        </w:pBdr>
+        <w:spacing w:after="0" w:line="240" w:lineRule="auto"/>
+        <w:rPr>
+          <w:rFonts w:ascii="Lucida Sans Unicode" w:hAnsi="Lucida Sans Unicode" w:cs="Lucida Sans Unicode"/>
+        </w:rPr>
+      </w:pPr>
+    </w:p>
+    <w:p>
+      <w:pPr>
+        <w:spacing w:after="0" w:line="240" w:lineRule="auto"/>
+        <w:rPr>
+          <w:rFonts w:ascii="Lucida Sans Unicode" w:hAnsi="Lucida Sans Unicode" w:cs="Lucida Sans Unicode"/>
+        </w:rPr>
+      </w:pPr>
+    </w:p>
+    <w:p>
+      <w:pPr>
+        <w:spacing w:after="0" w:line="240" w:lineRule="auto"/>
+        <w:rPr>
+          <w:rFonts w:ascii="Lucida Sans Unicode" w:hAnsi="Lucida Sans Unicode" w:cs="Lucida Sans Unicode"/>
+        </w:rPr>
+      </w:pPr>
+      <w:r>
+        <w:rPr>
+          <w:rFonts w:ascii="Lucida Sans Unicode" w:hAnsi="Lucida Sans Unicode" w:cs="Lucida Sans Unicode"/>
+        </w:rPr>
+        <w:t>I’ve been continuing work on the schematics, and making good progress. Almost everything is in place now. It’s almost time to annotate the schematics, and move toward the board design.</w:t>
+      </w:r>
+    </w:p>
+    <w:p>
+      <w:pPr>
+        <w:spacing w:after="0" w:line="240" w:lineRule="auto"/>
+        <w:rPr>
+          <w:rFonts w:ascii="Lucida Sans Unicode" w:hAnsi="Lucida Sans Unicode" w:cs="Lucida Sans Unicode"/>
+        </w:rPr>
+      </w:pPr>
+    </w:p>
+    <w:p>
+      <w:pPr>
+        <w:spacing w:after="0" w:line="240" w:lineRule="auto"/>
+        <w:rPr>
+          <w:rFonts w:ascii="Lucida Sans Unicode" w:hAnsi="Lucida Sans Unicode" w:cs="Lucida Sans Unicode"/>
+        </w:rPr>
+      </w:pPr>
+      <w:r>
+        <w:rPr>
+          <w:rFonts w:ascii="Lucida Sans Unicode" w:hAnsi="Lucida Sans Unicode" w:cs="Lucida Sans Unicode"/>
+        </w:rPr>
+        <w:t>I was selecting a USB connector today for charging the battery, and found that cheaper isn’t always better. The very cheapest USB jacks don’t have very detailed datasheets, something that I think is important. It’s good to know as much as possible about a part in order to ensure it has the best chance at meeting your needs.</w:t>
+      </w:r>
+      <w:r>
+        <w:rPr>
+          <w:rFonts w:ascii="Lucida Sans Unicode" w:hAnsi="Lucida Sans Unicode" w:cs="Lucida Sans Unicode"/>
+        </w:rPr>
+        <w:t xml:space="preserve"> For instance, the cheaper models have no information about the current-handling capability of the pins on the connector. This is pretty important if I’m charging something.</w:t>
+      </w:r>
+      <w:r>
+        <w:rPr>
+          <w:rFonts w:ascii="Lucida Sans Unicode" w:hAnsi="Lucida Sans Unicode" w:cs="Lucida Sans Unicode"/>
+        </w:rPr>
+        <w:t xml:space="preserve"> So I’m going wi</w:t>
+      </w:r>
+      <w:r>
+        <w:rPr>
+          <w:rFonts w:ascii="Lucida Sans Unicode" w:hAnsi="Lucida Sans Unicode" w:cs="Lucida Sans Unicode"/>
+        </w:rPr>
+        <w:t>th a connector priced $0.39</w:t>
+      </w:r>
+      <w:r>
+        <w:rPr>
+          <w:rFonts w:ascii="Lucida Sans Unicode" w:hAnsi="Lucida Sans Unicode" w:cs="Lucida Sans Unicode"/>
+        </w:rPr>
+        <w:t xml:space="preserve">, rather than the </w:t>
+      </w:r>
+      <w:r>
+        <w:rPr>
+          <w:rFonts w:ascii="Lucida Sans Unicode" w:hAnsi="Lucida Sans Unicode" w:cs="Lucida Sans Unicode"/>
+        </w:rPr>
+        <w:t>ultra-cheap $0.25 connectors.</w:t>
+      </w:r>
+    </w:p>
+    <w:p>
+      <w:pPr>
+        <w:pBdr>
+          <w:bottom w:val="single" w:sz="6" w:space="1" w:color="auto"/>
+        </w:pBdr>
+        <w:spacing w:after="0" w:line="240" w:lineRule="auto"/>
+        <w:rPr>
+          <w:rFonts w:ascii="Lucida Sans Unicode" w:hAnsi="Lucida Sans Unicode" w:cs="Lucida Sans Unicode"/>
+        </w:rPr>
+      </w:pPr>
+    </w:p>
+    <w:p>
+      <w:pPr>
+        <w:spacing w:after="0" w:line="240" w:lineRule="auto"/>
+        <w:rPr>
+          <w:rFonts w:ascii="Lucida Sans Unicode" w:hAnsi="Lucida Sans Unicode" w:cs="Lucida Sans Unicode"/>
+        </w:rPr>
+      </w:pPr>
+    </w:p>
+    <w:p>
+      <w:pPr>
+        <w:spacing w:after="0" w:line="240" w:lineRule="auto"/>
+        <w:rPr>
+          <w:rFonts w:ascii="Lucida Sans Unicode" w:hAnsi="Lucida Sans Unicode" w:cs="Lucida Sans Unicode"/>
+        </w:rPr>
+      </w:pPr>
+      <w:r>
+        <w:rPr>
+          <w:rFonts w:ascii="Lucida Sans Unicode" w:hAnsi="Lucida Sans Unicode" w:cs="Lucida Sans Unicode"/>
+        </w:rPr>
+        <w:t>Manufacturing is expensive. Right now I’m looking the following:</w:t>
+      </w:r>
+    </w:p>
+    <w:p>
+      <w:pPr>
+        <w:spacing w:after="0" w:line="240" w:lineRule="auto"/>
+        <w:rPr>
+          <w:rFonts w:ascii="Lucida Sans Unicode" w:hAnsi="Lucida Sans Unicode" w:cs="Lucida Sans Unicode"/>
+        </w:rPr>
+      </w:pPr>
+      <w:r>
+        <w:rPr>
+          <w:rFonts w:ascii="Lucida Sans Unicode" w:hAnsi="Lucida Sans Unicode" w:cs="Lucida Sans Unicode"/>
+        </w:rPr>
+        <w:t>Components for PCB:</w:t>
+      </w:r>
+      <w:r>
+        <w:rPr>
+          <w:rFonts w:ascii="Lucida Sans Unicode" w:hAnsi="Lucida Sans Unicode" w:cs="Lucida Sans Unicode"/>
+        </w:rPr>
+        <w:tab/>
+        <w:t>~$5.</w:t>
+      </w:r>
+      <w:r>
+        <w:rPr>
+          <w:rFonts w:ascii="Lucida Sans Unicode" w:hAnsi="Lucida Sans Unicode" w:cs="Lucida Sans Unicode"/>
+        </w:rPr>
+        <w:t>0</w:t>
+      </w:r>
+      <w:r>
+        <w:rPr>
+          <w:rFonts w:ascii="Lucida Sans Unicode" w:hAnsi="Lucida Sans Unicode" w:cs="Lucida Sans Unicode"/>
+        </w:rPr>
+        <w:t>0</w:t>
+      </w:r>
+    </w:p>
+    <w:p>
+      <w:pPr>
+        <w:spacing w:after="0" w:line="240" w:lineRule="auto"/>
+        <w:rPr>
+          <w:rFonts w:ascii="Lucida Sans Unicode" w:hAnsi="Lucida Sans Unicode" w:cs="Lucida Sans Unicode"/>
+        </w:rPr>
+      </w:pPr>
+      <w:r>
+        <w:rPr>
+          <w:rFonts w:ascii="Lucida Sans Unicode" w:hAnsi="Lucida Sans Unicode" w:cs="Lucida Sans Unicode"/>
+        </w:rPr>
+        <w:t>Battery:</w:t>
+      </w:r>
+      <w:r>
+        <w:rPr>
+          <w:rFonts w:ascii="Lucida Sans Unicode" w:hAnsi="Lucida Sans Unicode" w:cs="Lucida Sans Unicode"/>
+        </w:rPr>
+        <w:tab/>
+      </w:r>
+      <w:r>
+        <w:rPr>
+          <w:rFonts w:ascii="Lucida Sans Unicode" w:hAnsi="Lucida Sans Unicode" w:cs="Lucida Sans Unicode"/>
+        </w:rPr>
+        <w:tab/>
+      </w:r>
+      <w:r>
+        <w:rPr>
+          <w:rFonts w:ascii="Lucida Sans Unicode" w:hAnsi="Lucida Sans Unicode" w:cs="Lucida Sans Unicode"/>
+        </w:rPr>
+        <w:tab/>
+        <w:t>~$1.66</w:t>
+      </w:r>
+    </w:p>
+    <w:p>
+      <w:pPr>
+        <w:spacing w:after="0" w:line="240" w:lineRule="auto"/>
+        <w:rPr>
+          <w:rFonts w:ascii="Lucida Sans Unicode" w:hAnsi="Lucida Sans Unicode" w:cs="Lucida Sans Unicode"/>
+        </w:rPr>
+      </w:pPr>
+      <w:r>
+        <w:rPr>
+          <w:rFonts w:ascii="Lucida Sans Unicode" w:hAnsi="Lucida Sans Unicode" w:cs="Lucida Sans Unicode"/>
+        </w:rPr>
+        <w:t>Case:</w:t>
+      </w:r>
+      <w:r>
+        <w:rPr>
+          <w:rFonts w:ascii="Lucida Sans Unicode" w:hAnsi="Lucida Sans Unicode" w:cs="Lucida Sans Unicode"/>
+        </w:rPr>
+        <w:tab/>
+      </w:r>
+      <w:r>
+        <w:rPr>
+          <w:rFonts w:ascii="Lucida Sans Unicode" w:hAnsi="Lucida Sans Unicode" w:cs="Lucida Sans Unicode"/>
+        </w:rPr>
+        <w:tab/>
+      </w:r>
+      <w:r>
+        <w:rPr>
+          <w:rFonts w:ascii="Lucida Sans Unicode" w:hAnsi="Lucida Sans Unicode" w:cs="Lucida Sans Unicode"/>
+        </w:rPr>
+        <w:tab/>
+      </w:r>
+      <w:r>
+        <w:rPr>
+          <w:rFonts w:ascii="Lucida Sans Unicode" w:hAnsi="Lucida Sans Unicode" w:cs="Lucida Sans Unicode"/>
+        </w:rPr>
+        <w:tab/>
+        <w:t>~$</w:t>
+      </w:r>
+      <w:r>
+        <w:rPr>
+          <w:rFonts w:ascii="Lucida Sans Unicode" w:hAnsi="Lucida Sans Unicode" w:cs="Lucida Sans Unicode"/>
+        </w:rPr>
+        <w:t>1.00</w:t>
+      </w:r>
+    </w:p>
+    <w:p>
+      <w:pPr>
+        <w:spacing w:after="0" w:line="240" w:lineRule="auto"/>
+        <w:rPr>
+          <w:rFonts w:ascii="Lucida Sans Unicode" w:hAnsi="Lucida Sans Unicode" w:cs="Lucida Sans Unicode"/>
+        </w:rPr>
+      </w:pPr>
+      <w:r>
+        <w:rPr>
+          <w:rFonts w:ascii="Lucida Sans Unicode" w:hAnsi="Lucida Sans Unicode" w:cs="Lucida Sans Unicode"/>
+        </w:rPr>
+        <w:t>PCB Manufacturing:</w:t>
+      </w:r>
+      <w:r>
+        <w:rPr>
+          <w:rFonts w:ascii="Lucida Sans Unicode" w:hAnsi="Lucida Sans Unicode" w:cs="Lucida Sans Unicode"/>
+        </w:rPr>
+        <w:tab/>
+      </w:r>
+      <w:r>
+        <w:rPr>
+          <w:rFonts w:ascii="Lucida Sans Unicode" w:hAnsi="Lucida Sans Unicode" w:cs="Lucida Sans Unicode"/>
+        </w:rPr>
+        <w:tab/>
+        <w:t>~$1.50</w:t>
+      </w:r>
+    </w:p>
+    <w:p>
+      <w:pPr>
+        <w:spacing w:after="0" w:line="240" w:lineRule="auto"/>
+        <w:rPr>
+          <w:rFonts w:ascii="Lucida Sans Unicode" w:hAnsi="Lucida Sans Unicode" w:cs="Lucida Sans Unicode"/>
+        </w:rPr>
+      </w:pPr>
+      <w:r>
+        <w:rPr>
+          <w:rFonts w:ascii="Lucida Sans Unicode" w:hAnsi="Lucida Sans Unicode" w:cs="Lucida Sans Unicode"/>
+        </w:rPr>
+        <w:t>Assembly:</w:t>
+      </w:r>
+      <w:r>
+        <w:rPr>
+          <w:rFonts w:ascii="Lucida Sans Unicode" w:hAnsi="Lucida Sans Unicode" w:cs="Lucida Sans Unicode"/>
+        </w:rPr>
+        <w:tab/>
+      </w:r>
+      <w:r>
+        <w:rPr>
+          <w:rFonts w:ascii="Lucida Sans Unicode" w:hAnsi="Lucida Sans Unicode" w:cs="Lucida Sans Unicode"/>
+        </w:rPr>
+        <w:tab/>
+      </w:r>
+      <w:r>
+        <w:rPr>
+          <w:rFonts w:ascii="Lucida Sans Unicode" w:hAnsi="Lucida Sans Unicode" w:cs="Lucida Sans Unicode"/>
+        </w:rPr>
+        <w:tab/>
+        <w:t>~$Unknown yet</w:t>
+      </w:r>
+    </w:p>
+    <w:p>
+      <w:pPr>
+        <w:spacing w:after="0" w:line="240" w:lineRule="auto"/>
+        <w:rPr>
+          <w:rFonts w:ascii="Lucida Sans Unicode" w:hAnsi="Lucida Sans Unicode" w:cs="Lucida Sans Unicode"/>
+        </w:rPr>
+      </w:pPr>
+    </w:p>
+    <w:p>
+      <w:pPr>
+        <w:spacing w:after="0" w:line="240" w:lineRule="auto"/>
+        <w:rPr>
+          <w:rFonts w:ascii="Lucida Sans Unicode" w:hAnsi="Lucida Sans Unicode" w:cs="Lucida Sans Unicode"/>
+        </w:rPr>
+      </w:pPr>
+      <w:r>
+        <w:rPr>
+          <w:rFonts w:ascii="Lucida Sans Unicode" w:hAnsi="Lucida Sans Unicode" w:cs="Lucida Sans Unicode"/>
+        </w:rPr>
+        <w:t>A</w:t>
+      </w:r>
+      <w:r>
+        <w:rPr>
+          <w:rFonts w:ascii="Lucida Sans Unicode" w:hAnsi="Lucida Sans Unicode" w:cs="Lucida Sans Unicode"/>
+        </w:rPr>
+        <w:t xml:space="preserve">round </w:t>
+      </w:r>
+      <w:r>
+        <w:rPr>
+          <w:rFonts w:ascii="Lucida Sans Unicode" w:hAnsi="Lucida Sans Unicode" w:cs="Lucida Sans Unicode"/>
+        </w:rPr>
+        <w:t>$</w:t>
+      </w:r>
+      <w:r>
+        <w:rPr>
+          <w:rFonts w:ascii="Lucida Sans Unicode" w:hAnsi="Lucida Sans Unicode" w:cs="Lucida Sans Unicode"/>
+        </w:rPr>
+        <w:t>10.00 or so</w:t>
+      </w:r>
+      <w:r>
+        <w:rPr>
+          <w:rFonts w:ascii="Lucida Sans Unicode" w:hAnsi="Lucida Sans Unicode" w:cs="Lucida Sans Unicode"/>
+        </w:rPr>
+        <w:t xml:space="preserve"> per board.</w:t>
+      </w:r>
+      <w:r>
+        <w:rPr>
+          <w:rFonts w:ascii="Lucida Sans Unicode" w:hAnsi="Lucida Sans Unicode" w:cs="Lucida Sans Unicode"/>
+        </w:rPr>
+        <w:t xml:space="preserve"> This isn’t even including shipping costs.</w:t>
+      </w:r>
+    </w:p>
+    <w:p>
+      <w:pPr>
+        <w:spacing w:after="0" w:line="240" w:lineRule="auto"/>
+        <w:rPr>
+          <w:rFonts w:ascii="Lucida Sans Unicode" w:hAnsi="Lucida Sans Unicode" w:cs="Lucida Sans Unicode"/>
+        </w:rPr>
+      </w:pPr>
     </w:p>
     <w:sectPr>
       <w:pgSz w:w="12240" w:h="15840"/>
@@ -3657,524 +3999,6 @@
 </w:styles>
 </file>
 
-<file path=word/glossary/document.xml><?xml version="1.0" encoding="utf-8"?>
-<w:glossaryDocument xmlns:wpc="http://schemas.microsoft.com/office/word/2010/wordprocessingCanvas" xmlns:mc="http://schemas.openxmlformats.org/markup-compatibility/2006" xmlns:o="urn:schemas-microsoft-com:office:office" xmlns:r="http://schemas.openxmlformats.org/officeDocument/2006/relationships" xmlns:m="http://schemas.openxmlformats.org/officeDocument/2006/math" xmlns:v="urn:schemas-microsoft-com:vml" xmlns:wp14="http://schemas.microsoft.com/office/word/2010/wordprocessingDrawing" xmlns:wp="http://schemas.openxmlformats.org/drawingml/2006/wordprocessingDrawing" xmlns:w10="urn:schemas-microsoft-com:office:word" xmlns:w="http://schemas.openxmlformats.org/wordprocessingml/2006/main" xmlns:w14="http://schemas.microsoft.com/office/word/2010/wordml" xmlns:wpg="http://schemas.microsoft.com/office/word/2010/wordprocessingGroup" xmlns:wpi="http://schemas.microsoft.com/office/word/2010/wordprocessingInk" xmlns:wne="http://schemas.microsoft.com/office/word/2006/wordml" xmlns:wps="http://schemas.microsoft.com/office/word/2010/wordprocessingShape" mc:Ignorable="w14 wp14"/>
-</file>
-
-<file path=word/glossary/fontTable.xml><?xml version="1.0" encoding="utf-8"?>
-<w:fonts xmlns:mc="http://schemas.openxmlformats.org/markup-compatibility/2006" xmlns:r="http://schemas.openxmlformats.org/officeDocument/2006/relationships" xmlns:w="http://schemas.openxmlformats.org/wordprocessingml/2006/main" xmlns:w14="http://schemas.microsoft.com/office/word/2010/wordml" mc:Ignorable="w14">
-  <w:font w:name="Lucida Sans Unicode">
-    <w:panose1 w:val="020B0602030504020204"/>
-    <w:charset w:val="00"/>
-    <w:family w:val="swiss"/>
-    <w:pitch w:val="variable"/>
-    <w:sig w:usb0="80000AFF" w:usb1="0000396B" w:usb2="00000000" w:usb3="00000000" w:csb0="000000BF" w:csb1="00000000"/>
-  </w:font>
-  <w:font w:name="Calibri">
-    <w:panose1 w:val="020F0502020204030204"/>
-    <w:charset w:val="00"/>
-    <w:family w:val="swiss"/>
-    <w:pitch w:val="variable"/>
-    <w:sig w:usb0="E10002FF" w:usb1="4000ACFF" w:usb2="00000009" w:usb3="00000000" w:csb0="0000019F" w:csb1="00000000"/>
-  </w:font>
-  <w:font w:name="Courier New">
-    <w:panose1 w:val="02070309020205020404"/>
-    <w:charset w:val="00"/>
-    <w:family w:val="modern"/>
-    <w:pitch w:val="fixed"/>
-    <w:sig w:usb0="E0002AFF" w:usb1="C0007843" w:usb2="00000009" w:usb3="00000000" w:csb0="000001FF" w:csb1="00000000"/>
-  </w:font>
-  <w:font w:name="Times New Roman">
-    <w:panose1 w:val="02020603050405020304"/>
-    <w:charset w:val="00"/>
-    <w:family w:val="roman"/>
-    <w:pitch w:val="variable"/>
-    <w:sig w:usb0="E0002AFF" w:usb1="C0007841" w:usb2="00000009" w:usb3="00000000" w:csb0="000001FF" w:csb1="00000000"/>
-  </w:font>
-  <w:font w:name="Wingdings">
-    <w:panose1 w:val="05000000000000000000"/>
-    <w:charset w:val="02"/>
-    <w:family w:val="auto"/>
-    <w:pitch w:val="variable"/>
-    <w:sig w:usb0="00000000" w:usb1="10000000" w:usb2="00000000" w:usb3="00000000" w:csb0="80000000" w:csb1="00000000"/>
-  </w:font>
-  <w:font w:name="Symbol">
-    <w:panose1 w:val="05050102010706020507"/>
-    <w:charset w:val="02"/>
-    <w:family w:val="roman"/>
-    <w:pitch w:val="variable"/>
-    <w:sig w:usb0="00000000" w:usb1="10000000" w:usb2="00000000" w:usb3="00000000" w:csb0="80000000" w:csb1="00000000"/>
-  </w:font>
-  <w:font w:name="Cambria">
-    <w:panose1 w:val="02040503050406030204"/>
-    <w:charset w:val="00"/>
-    <w:family w:val="roman"/>
-    <w:pitch w:val="variable"/>
-    <w:sig w:usb0="E00002FF" w:usb1="400004FF" w:usb2="00000000" w:usb3="00000000" w:csb0="0000019F" w:csb1="00000000"/>
-  </w:font>
-  <w:font w:name="Tahoma">
-    <w:panose1 w:val="020B0604030504040204"/>
-    <w:charset w:val="00"/>
-    <w:family w:val="swiss"/>
-    <w:pitch w:val="variable"/>
-    <w:sig w:usb0="E1002EFF" w:usb1="C000605B" w:usb2="00000029" w:usb3="00000000" w:csb0="000101FF" w:csb1="00000000"/>
-  </w:font>
-  <w:font w:name="Cambria Math">
-    <w:panose1 w:val="02040503050406030204"/>
-    <w:charset w:val="00"/>
-    <w:family w:val="roman"/>
-    <w:pitch w:val="variable"/>
-    <w:sig w:usb0="E00002FF" w:usb1="420024FF" w:usb2="00000000" w:usb3="00000000" w:csb0="0000019F" w:csb1="00000000"/>
-  </w:font>
-</w:fonts>
-</file>
-
-<file path=word/glossary/settings.xml><?xml version="1.0" encoding="utf-8"?>
-<w:settings xmlns:mc="http://schemas.openxmlformats.org/markup-compatibility/2006" xmlns:o="urn:schemas-microsoft-com:office:office" xmlns:r="http://schemas.openxmlformats.org/officeDocument/2006/relationships" xmlns:m="http://schemas.openxmlformats.org/officeDocument/2006/math" xmlns:v="urn:schemas-microsoft-com:vml" xmlns:w10="urn:schemas-microsoft-com:office:word" xmlns:w="http://schemas.openxmlformats.org/wordprocessingml/2006/main" xmlns:w14="http://schemas.microsoft.com/office/word/2010/wordml" xmlns:sl="http://schemas.openxmlformats.org/schemaLibrary/2006/main" mc:Ignorable="w14">
-  <w:view w:val="normal"/>
-  <w:defaultTabStop w:val="720"/>
-  <w:characterSpacingControl w:val="doNotCompress"/>
-  <w:compat>
-    <w:useFELayout/>
-    <w:compatSetting w:name="compatibilityMode" w:uri="http://schemas.microsoft.com/office/word" w:val="14"/>
-    <w:compatSetting w:name="overrideTableStyleFontSizeAndJustification" w:uri="http://schemas.microsoft.com/office/word" w:val="1"/>
-    <w:compatSetting w:name="enableOpenTypeFeatures" w:uri="http://schemas.microsoft.com/office/word" w:val="1"/>
-    <w:compatSetting w:name="doNotFlipMirrorIndents" w:uri="http://schemas.microsoft.com/office/word" w:val="1"/>
-  </w:compat>
-  <w:rsids>
-    <w:rsidRoot w:val="005129C3"/>
-    <w:rsid w:val="002057CA"/>
-    <w:rsid w:val="002F7583"/>
-    <w:rsid w:val="005129C3"/>
-    <w:rsid w:val="00712FDD"/>
-  </w:rsids>
-  <m:mathPr>
-    <m:mathFont m:val="Cambria Math"/>
-    <m:brkBin m:val="before"/>
-    <m:brkBinSub m:val="--"/>
-    <m:smallFrac m:val="0"/>
-    <m:dispDef/>
-    <m:lMargin m:val="0"/>
-    <m:rMargin m:val="0"/>
-    <m:defJc m:val="centerGroup"/>
-    <m:wrapIndent m:val="1440"/>
-    <m:intLim m:val="subSup"/>
-    <m:naryLim m:val="undOvr"/>
-  </m:mathPr>
-  <w:themeFontLang w:val="en-US"/>
-  <w:clrSchemeMapping w:bg1="light1" w:t1="dark1" w:bg2="light2" w:t2="dark2" w:accent1="accent1" w:accent2="accent2" w:accent3="accent3" w:accent4="accent4" w:accent5="accent5" w:accent6="accent6" w:hyperlink="hyperlink" w:followedHyperlink="followedHyperlink"/>
-  <w:decimalSymbol w:val="."/>
-  <w:listSeparator w:val=","/>
-</w:settings>
-</file>
-
-<file path=word/glossary/styles.xml><?xml version="1.0" encoding="utf-8"?>
-<w:styles xmlns:mc="http://schemas.openxmlformats.org/markup-compatibility/2006" xmlns:r="http://schemas.openxmlformats.org/officeDocument/2006/relationships" xmlns:w="http://schemas.openxmlformats.org/wordprocessingml/2006/main" xmlns:w14="http://schemas.microsoft.com/office/word/2010/wordml" mc:Ignorable="w14">
-  <w:docDefaults>
-    <w:rPrDefault>
-      <w:rPr>
-        <w:rFonts w:asciiTheme="minorHAnsi" w:eastAsiaTheme="minorEastAsia" w:hAnsiTheme="minorHAnsi" w:cstheme="minorBidi"/>
-        <w:sz w:val="22"/>
-        <w:szCs w:val="22"/>
-        <w:lang w:val="en-US" w:eastAsia="en-US" w:bidi="ar-SA"/>
-      </w:rPr>
-    </w:rPrDefault>
-    <w:pPrDefault>
-      <w:pPr>
-        <w:spacing w:after="200" w:line="276" w:lineRule="auto"/>
-      </w:pPr>
-    </w:pPrDefault>
-  </w:docDefaults>
-  <w:latentStyles w:defLockedState="0" w:defUIPriority="99" w:defSemiHidden="1" w:defUnhideWhenUsed="1" w:defQFormat="0" w:count="267">
-    <w:lsdException w:name="Normal" w:semiHidden="0" w:uiPriority="0" w:unhideWhenUsed="0" w:qFormat="1"/>
-    <w:lsdException w:name="heading 1" w:semiHidden="0" w:uiPriority="9" w:unhideWhenUsed="0" w:qFormat="1"/>
-    <w:lsdException w:name="heading 2" w:uiPriority="9" w:qFormat="1"/>
-    <w:lsdException w:name="heading 3" w:uiPriority="9" w:qFormat="1"/>
-    <w:lsdException w:name="heading 4" w:uiPriority="9" w:qFormat="1"/>
-    <w:lsdException w:name="heading 5" w:uiPriority="9" w:qFormat="1"/>
-    <w:lsdException w:name="heading 6" w:uiPriority="9" w:qFormat="1"/>
-    <w:lsdException w:name="heading 7" w:uiPriority="9" w:qFormat="1"/>
-    <w:lsdException w:name="heading 8" w:uiPriority="9" w:qFormat="1"/>
-    <w:lsdException w:name="heading 9" w:uiPriority="9" w:qFormat="1"/>
-    <w:lsdException w:name="toc 1" w:uiPriority="39"/>
-    <w:lsdException w:name="toc 2" w:uiPriority="39"/>
-    <w:lsdException w:name="toc 3" w:uiPriority="39"/>
-    <w:lsdException w:name="toc 4" w:uiPriority="39"/>
-    <w:lsdException w:name="toc 5" w:uiPriority="39"/>
-    <w:lsdException w:name="toc 6" w:uiPriority="39"/>
-    <w:lsdException w:name="toc 7" w:uiPriority="39"/>
-    <w:lsdException w:name="toc 8" w:uiPriority="39"/>
-    <w:lsdException w:name="toc 9" w:uiPriority="39"/>
-    <w:lsdException w:name="caption" w:uiPriority="35" w:qFormat="1"/>
-    <w:lsdException w:name="Title" w:semiHidden="0" w:uiPriority="10" w:unhideWhenUsed="0" w:qFormat="1"/>
-    <w:lsdException w:name="Default Paragraph Font" w:uiPriority="1"/>
-    <w:lsdException w:name="Subtitle" w:semiHidden="0" w:uiPriority="11" w:unhideWhenUsed="0" w:qFormat="1"/>
-    <w:lsdException w:name="Strong" w:semiHidden="0" w:uiPriority="22" w:unhideWhenUsed="0" w:qFormat="1"/>
-    <w:lsdException w:name="Emphasis" w:semiHidden="0" w:uiPriority="20" w:unhideWhenUsed="0" w:qFormat="1"/>
-    <w:lsdException w:name="Table Grid" w:semiHidden="0" w:uiPriority="59" w:unhideWhenUsed="0"/>
-    <w:lsdException w:name="Placeholder Text" w:unhideWhenUsed="0"/>
-    <w:lsdException w:name="No Spacing" w:semiHidden="0" w:uiPriority="1" w:unhideWhenUsed="0" w:qFormat="1"/>
-    <w:lsdException w:name="Light Shading" w:semiHidden="0" w:uiPriority="60" w:unhideWhenUsed="0"/>
-    <w:lsdException w:name="Light List" w:semiHidden="0" w:uiPriority="61" w:unhideWhenUsed="0"/>
-    <w:lsdException w:name="Light Grid" w:semiHidden="0" w:uiPriority="62" w:unhideWhenUsed="0"/>
-    <w:lsdException w:name="Medium Shading 1" w:semiHidden="0" w:uiPriority="63" w:unhideWhenUsed="0"/>
-    <w:lsdException w:name="Medium Shading 2" w:semiHidden="0" w:uiPriority="64" w:unhideWhenUsed="0"/>
-    <w:lsdException w:name="Medium List 1" w:semiHidden="0" w:uiPriority="65" w:unhideWhenUsed="0"/>
-    <w:lsdException w:name="Medium List 2" w:semiHidden="0" w:uiPriority="66" w:unhideWhenUsed="0"/>
-    <w:lsdException w:name="Medium Grid 1" w:semiHidden="0" w:uiPriority="67" w:unhideWhenUsed="0"/>
-    <w:lsdException w:name="Medium Grid 2" w:semiHidden="0" w:uiPriority="68" w:unhideWhenUsed="0"/>
-    <w:lsdException w:name="Medium Grid 3" w:semiHidden="0" w:uiPriority="69" w:unhideWhenUsed="0"/>
-    <w:lsdException w:name="Dark List" w:semiHidden="0" w:uiPriority="70" w:unhideWhenUsed="0"/>
-    <w:lsdException w:name="Colorful Shading" w:semiHidden="0" w:uiPriority="71" w:unhideWhenUsed="0"/>
-    <w:lsdException w:name="Colorful List" w:semiHidden="0" w:uiPriority="72" w:unhideWhenUsed="0"/>
-    <w:lsdException w:name="Colorful Grid" w:semiHidden="0" w:uiPriority="73" w:unhideWhenUsed="0"/>
-    <w:lsdException w:name="Light Shading Accent 1" w:semiHidden="0" w:uiPriority="60" w:unhideWhenUsed="0"/>
-    <w:lsdException w:name="Light List Accent 1" w:semiHidden="0" w:uiPriority="61" w:unhideWhenUsed="0"/>
-    <w:lsdException w:name="Light Grid Accent 1" w:semiHidden="0" w:uiPriority="62" w:unhideWhenUsed="0"/>
-    <w:lsdException w:name="Medium Shading 1 Accent 1" w:semiHidden="0" w:uiPriority="63" w:unhideWhenUsed="0"/>
-    <w:lsdException w:name="Medium Shading 2 Accent 1" w:semiHidden="0" w:uiPriority="64" w:unhideWhenUsed="0"/>
-    <w:lsdException w:name="Medium List 1 Accent 1" w:semiHidden="0" w:uiPriority="65" w:unhideWhenUsed="0"/>
-    <w:lsdException w:name="Revision" w:unhideWhenUsed="0"/>
-    <w:lsdException w:name="List Paragraph" w:semiHidden="0" w:uiPriority="34" w:unhideWhenUsed="0" w:qFormat="1"/>
-    <w:lsdException w:name="Quote" w:semiHidden="0" w:uiPriority="29" w:unhideWhenUsed="0" w:qFormat="1"/>
-    <w:lsdException w:name="Intense Quote" w:semiHidden="0" w:uiPriority="30" w:unhideWhenUsed="0" w:qFormat="1"/>
-    <w:lsdException w:name="Medium List 2 Accent 1" w:semiHidden="0" w:uiPriority="66" w:unhideWhenUsed="0"/>
-    <w:lsdException w:name="Medium Grid 1 Accent 1" w:semiHidden="0" w:uiPriority="67" w:unhideWhenUsed="0"/>
-    <w:lsdException w:name="Medium Grid 2 Accent 1" w:semiHidden="0" w:uiPriority="68" w:unhideWhenUsed="0"/>
-    <w:lsdException w:name="Medium Grid 3 Accent 1" w:semiHidden="0" w:uiPriority="69" w:unhideWhenUsed="0"/>
-    <w:lsdException w:name="Dark List Accent 1" w:semiHidden="0" w:uiPriority="70" w:unhideWhenUsed="0"/>
-    <w:lsdException w:name="Colorful Shading Accent 1" w:semiHidden="0" w:uiPriority="71" w:unhideWhenUsed="0"/>
-    <w:lsdException w:name="Colorful List Accent 1" w:semiHidden="0" w:uiPriority="72" w:unhideWhenUsed="0"/>
-    <w:lsdException w:name="Colorful Grid Accent 1" w:semiHidden="0" w:uiPriority="73" w:unhideWhenUsed="0"/>
-    <w:lsdException w:name="Light Shading Accent 2" w:semiHidden="0" w:uiPriority="60" w:unhideWhenUsed="0"/>
-    <w:lsdException w:name="Light List Accent 2" w:semiHidden="0" w:uiPriority="61" w:unhideWhenUsed="0"/>
-    <w:lsdException w:name="Light Grid Accent 2" w:semiHidden="0" w:uiPriority="62" w:unhideWhenUsed="0"/>
-    <w:lsdException w:name="Medium Shading 1 Accent 2" w:semiHidden="0" w:uiPriority="63" w:unhideWhenUsed="0"/>
-    <w:lsdException w:name="Medium Shading 2 Accent 2" w:semiHidden="0" w:uiPriority="64" w:unhideWhenUsed="0"/>
-    <w:lsdException w:name="Medium List 1 Accent 2" w:semiHidden="0" w:uiPriority="65" w:unhideWhenUsed="0"/>
-    <w:lsdException w:name="Medium List 2 Accent 2" w:semiHidden="0" w:uiPriority="66" w:unhideWhenUsed="0"/>
-    <w:lsdException w:name="Medium Grid 1 Accent 2" w:semiHidden="0" w:uiPriority="67" w:unhideWhenUsed="0"/>
-    <w:lsdException w:name="Medium Grid 2 Accent 2" w:semiHidden="0" w:uiPriority="68" w:unhideWhenUsed="0"/>
-    <w:lsdException w:name="Medium Grid 3 Accent 2" w:semiHidden="0" w:uiPriority="69" w:unhideWhenUsed="0"/>
-    <w:lsdException w:name="Dark List Accent 2" w:semiHidden="0" w:uiPriority="70" w:unhideWhenUsed="0"/>
-    <w:lsdException w:name="Colorful Shading Accent 2" w:semiHidden="0" w:uiPriority="71" w:unhideWhenUsed="0"/>
-    <w:lsdException w:name="Colorful List Accent 2" w:semiHidden="0" w:uiPriority="72" w:unhideWhenUsed="0"/>
-    <w:lsdException w:name="Colorful Grid Accent 2" w:semiHidden="0" w:uiPriority="73" w:unhideWhenUsed="0"/>
-    <w:lsdException w:name="Light Shading Accent 3" w:semiHidden="0" w:uiPriority="60" w:unhideWhenUsed="0"/>
-    <w:lsdException w:name="Light List Accent 3" w:semiHidden="0" w:uiPriority="61" w:unhideWhenUsed="0"/>
-    <w:lsdException w:name="Light Grid Accent 3" w:semiHidden="0" w:uiPriority="62" w:unhideWhenUsed="0"/>
-    <w:lsdException w:name="Medium Shading 1 Accent 3" w:semiHidden="0" w:uiPriority="63" w:unhideWhenUsed="0"/>
-    <w:lsdException w:name="Medium Shading 2 Accent 3" w:semiHidden="0" w:uiPriority="64" w:unhideWhenUsed="0"/>
-    <w:lsdException w:name="Medium List 1 Accent 3" w:semiHidden="0" w:uiPriority="65" w:unhideWhenUsed="0"/>
-    <w:lsdException w:name="Medium List 2 Accent 3" w:semiHidden="0" w:uiPriority="66" w:unhideWhenUsed="0"/>
-    <w:lsdException w:name="Medium Grid 1 Accent 3" w:semiHidden="0" w:uiPriority="67" w:unhideWhenUsed="0"/>
-    <w:lsdException w:name="Medium Grid 2 Accent 3" w:semiHidden="0" w:uiPriority="68" w:unhideWhenUsed="0"/>
-    <w:lsdException w:name="Medium Grid 3 Accent 3" w:semiHidden="0" w:uiPriority="69" w:unhideWhenUsed="0"/>
-    <w:lsdException w:name="Dark List Accent 3" w:semiHidden="0" w:uiPriority="70" w:unhideWhenUsed="0"/>
-    <w:lsdException w:name="Colorful Shading Accent 3" w:semiHidden="0" w:uiPriority="71" w:unhideWhenUsed="0"/>
-    <w:lsdException w:name="Colorful List Accent 3" w:semiHidden="0" w:uiPriority="72" w:unhideWhenUsed="0"/>
-    <w:lsdException w:name="Colorful Grid Accent 3" w:semiHidden="0" w:uiPriority="73" w:unhideWhenUsed="0"/>
-    <w:lsdException w:name="Light Shading Accent 4" w:semiHidden="0" w:uiPriority="60" w:unhideWhenUsed="0"/>
-    <w:lsdException w:name="Light List Accent 4" w:semiHidden="0" w:uiPriority="61" w:unhideWhenUsed="0"/>
-    <w:lsdException w:name="Light Grid Accent 4" w:semiHidden="0" w:uiPriority="62" w:unhideWhenUsed="0"/>
-    <w:lsdException w:name="Medium Shading 1 Accent 4" w:semiHidden="0" w:uiPriority="63" w:unhideWhenUsed="0"/>
-    <w:lsdException w:name="Medium Shading 2 Accent 4" w:semiHidden="0" w:uiPriority="64" w:unhideWhenUsed="0"/>
-    <w:lsdException w:name="Medium List 1 Accent 4" w:semiHidden="0" w:uiPriority="65" w:unhideWhenUsed="0"/>
-    <w:lsdException w:name="Medium List 2 Accent 4" w:semiHidden="0" w:uiPriority="66" w:unhideWhenUsed="0"/>
-    <w:lsdException w:name="Medium Grid 1 Accent 4" w:semiHidden="0" w:uiPriority="67" w:unhideWhenUsed="0"/>
-    <w:lsdException w:name="Medium Grid 2 Accent 4" w:semiHidden="0" w:uiPriority="68" w:unhideWhenUsed="0"/>
-    <w:lsdException w:name="Medium Grid 3 Accent 4" w:semiHidden="0" w:uiPriority="69" w:unhideWhenUsed="0"/>
-    <w:lsdException w:name="Dark List Accent 4" w:semiHidden="0" w:uiPriority="70" w:unhideWhenUsed="0"/>
-    <w:lsdException w:name="Colorful Shading Accent 4" w:semiHidden="0" w:uiPriority="71" w:unhideWhenUsed="0"/>
-    <w:lsdException w:name="Colorful List Accent 4" w:semiHidden="0" w:uiPriority="72" w:unhideWhenUsed="0"/>
-    <w:lsdException w:name="Colorful Grid Accent 4" w:semiHidden="0" w:uiPriority="73" w:unhideWhenUsed="0"/>
-    <w:lsdException w:name="Light Shading Accent 5" w:semiHidden="0" w:uiPriority="60" w:unhideWhenUsed="0"/>
-    <w:lsdException w:name="Light List Accent 5" w:semiHidden="0" w:uiPriority="61" w:unhideWhenUsed="0"/>
-    <w:lsdException w:name="Light Grid Accent 5" w:semiHidden="0" w:uiPriority="62" w:unhideWhenUsed="0"/>
-    <w:lsdException w:name="Medium Shading 1 Accent 5" w:semiHidden="0" w:uiPriority="63" w:unhideWhenUsed="0"/>
-    <w:lsdException w:name="Medium Shading 2 Accent 5" w:semiHidden="0" w:uiPriority="64" w:unhideWhenUsed="0"/>
-    <w:lsdException w:name="Medium List 1 Accent 5" w:semiHidden="0" w:uiPriority="65" w:unhideWhenUsed="0"/>
-    <w:lsdException w:name="Medium List 2 Accent 5" w:semiHidden="0" w:uiPriority="66" w:unhideWhenUsed="0"/>
-    <w:lsdException w:name="Medium Grid 1 Accent 5" w:semiHidden="0" w:uiPriority="67" w:unhideWhenUsed="0"/>
-    <w:lsdException w:name="Medium Grid 2 Accent 5" w:semiHidden="0" w:uiPriority="68" w:unhideWhenUsed="0"/>
-    <w:lsdException w:name="Medium Grid 3 Accent 5" w:semiHidden="0" w:uiPriority="69" w:unhideWhenUsed="0"/>
-    <w:lsdException w:name="Dark List Accent 5" w:semiHidden="0" w:uiPriority="70" w:unhideWhenUsed="0"/>
-    <w:lsdException w:name="Colorful Shading Accent 5" w:semiHidden="0" w:uiPriority="71" w:unhideWhenUsed="0"/>
-    <w:lsdException w:name="Colorful List Accent 5" w:semiHidden="0" w:uiPriority="72" w:unhideWhenUsed="0"/>
-    <w:lsdException w:name="Colorful Grid Accent 5" w:semiHidden="0" w:uiPriority="73" w:unhideWhenUsed="0"/>
-    <w:lsdException w:name="Light Shading Accent 6" w:semiHidden="0" w:uiPriority="60" w:unhideWhenUsed="0"/>
-    <w:lsdException w:name="Light List Accent 6" w:semiHidden="0" w:uiPriority="61" w:unhideWhenUsed="0"/>
-    <w:lsdException w:name="Light Grid Accent 6" w:semiHidden="0" w:uiPriority="62" w:unhideWhenUsed="0"/>
-    <w:lsdException w:name="Medium Shading 1 Accent 6" w:semiHidden="0" w:uiPriority="63" w:unhideWhenUsed="0"/>
-    <w:lsdException w:name="Medium Shading 2 Accent 6" w:semiHidden="0" w:uiPriority="64" w:unhideWhenUsed="0"/>
-    <w:lsdException w:name="Medium List 1 Accent 6" w:semiHidden="0" w:uiPriority="65" w:unhideWhenUsed="0"/>
-    <w:lsdException w:name="Medium List 2 Accent 6" w:semiHidden="0" w:uiPriority="66" w:unhideWhenUsed="0"/>
-    <w:lsdException w:name="Medium Grid 1 Accent 6" w:semiHidden="0" w:uiPriority="67" w:unhideWhenUsed="0"/>
-    <w:lsdException w:name="Medium Grid 2 Accent 6" w:semiHidden="0" w:uiPriority="68" w:unhideWhenUsed="0"/>
-    <w:lsdException w:name="Medium Grid 3 Accent 6" w:semiHidden="0" w:uiPriority="69" w:unhideWhenUsed="0"/>
-    <w:lsdException w:name="Dark List Accent 6" w:semiHidden="0" w:uiPriority="70" w:unhideWhenUsed="0"/>
-    <w:lsdException w:name="Colorful Shading Accent 6" w:semiHidden="0" w:uiPriority="71" w:unhideWhenUsed="0"/>
-    <w:lsdException w:name="Colorful List Accent 6" w:semiHidden="0" w:uiPriority="72" w:unhideWhenUsed="0"/>
-    <w:lsdException w:name="Colorful Grid Accent 6" w:semiHidden="0" w:uiPriority="73" w:unhideWhenUsed="0"/>
-    <w:lsdException w:name="Subtle Emphasis" w:semiHidden="0" w:uiPriority="19" w:unhideWhenUsed="0" w:qFormat="1"/>
-    <w:lsdException w:name="Intense Emphasis" w:semiHidden="0" w:uiPriority="21" w:unhideWhenUsed="0" w:qFormat="1"/>
-    <w:lsdException w:name="Subtle Reference" w:semiHidden="0" w:uiPriority="31" w:unhideWhenUsed="0" w:qFormat="1"/>
-    <w:lsdException w:name="Intense Reference" w:semiHidden="0" w:uiPriority="32" w:unhideWhenUsed="0" w:qFormat="1"/>
-    <w:lsdException w:name="Book Title" w:semiHidden="0" w:uiPriority="33" w:unhideWhenUsed="0" w:qFormat="1"/>
-    <w:lsdException w:name="Bibliography" w:uiPriority="37"/>
-    <w:lsdException w:name="TOC Heading" w:uiPriority="39" w:qFormat="1"/>
-  </w:latentStyles>
-  <w:style w:type="paragraph" w:default="1" w:styleId="Normal">
-    <w:name w:val="Normal"/>
-    <w:qFormat/>
-  </w:style>
-  <w:style w:type="character" w:default="1" w:styleId="DefaultParagraphFont">
-    <w:name w:val="Default Paragraph Font"/>
-    <w:uiPriority w:val="1"/>
-    <w:semiHidden/>
-    <w:unhideWhenUsed/>
-  </w:style>
-  <w:style w:type="table" w:default="1" w:styleId="TableNormal">
-    <w:name w:val="Normal Table"/>
-    <w:uiPriority w:val="99"/>
-    <w:semiHidden/>
-    <w:unhideWhenUsed/>
-    <w:tblPr>
-      <w:tblInd w:w="0" w:type="dxa"/>
-      <w:tblCellMar>
-        <w:top w:w="0" w:type="dxa"/>
-        <w:left w:w="108" w:type="dxa"/>
-        <w:bottom w:w="0" w:type="dxa"/>
-        <w:right w:w="108" w:type="dxa"/>
-      </w:tblCellMar>
-    </w:tblPr>
-  </w:style>
-  <w:style w:type="numbering" w:default="1" w:styleId="NoList">
-    <w:name w:val="No List"/>
-    <w:uiPriority w:val="99"/>
-    <w:semiHidden/>
-    <w:unhideWhenUsed/>
-  </w:style>
-  <w:style w:type="character" w:styleId="PlaceholderText">
-    <w:name w:val="Placeholder Text"/>
-    <w:basedOn w:val="DefaultParagraphFont"/>
-    <w:uiPriority w:val="99"/>
-    <w:semiHidden/>
-    <w:rsid w:val="002057CA"/>
-    <w:rPr>
-      <w:color w:val="808080"/>
-    </w:rPr>
-  </w:style>
-</w:styles>
-</file>
-
-<file path=word/glossary/stylesWithEffects.xml><?xml version="1.0" encoding="utf-8"?>
-<w:styles xmlns:wpc="http://schemas.microsoft.com/office/word/2010/wordprocessingCanvas" xmlns:mc="http://schemas.openxmlformats.org/markup-compatibility/2006" xmlns:o="urn:schemas-microsoft-com:office:office" xmlns:r="http://schemas.openxmlformats.org/officeDocument/2006/relationships" xmlns:m="http://schemas.openxmlformats.org/officeDocument/2006/math" xmlns:v="urn:schemas-microsoft-com:vml" xmlns:wp14="http://schemas.microsoft.com/office/word/2010/wordprocessingDrawing" xmlns:wp="http://schemas.openxmlformats.org/drawingml/2006/wordprocessingDrawing" xmlns:w10="urn:schemas-microsoft-com:office:word" xmlns:w="http://schemas.openxmlformats.org/wordprocessingml/2006/main" xmlns:w14="http://schemas.microsoft.com/office/word/2010/wordml" xmlns:wpg="http://schemas.microsoft.com/office/word/2010/wordprocessingGroup" xmlns:wpi="http://schemas.microsoft.com/office/word/2010/wordprocessingInk" xmlns:wne="http://schemas.microsoft.com/office/word/2006/wordml" xmlns:wps="http://schemas.microsoft.com/office/word/2010/wordprocessingShape" mc:Ignorable="w14 wp14">
-  <w:docDefaults>
-    <w:rPrDefault>
-      <w:rPr>
-        <w:rFonts w:asciiTheme="minorHAnsi" w:eastAsiaTheme="minorEastAsia" w:hAnsiTheme="minorHAnsi" w:cstheme="minorBidi"/>
-        <w:sz w:val="22"/>
-        <w:szCs w:val="22"/>
-        <w:lang w:val="en-US" w:eastAsia="en-US" w:bidi="ar-SA"/>
-      </w:rPr>
-    </w:rPrDefault>
-    <w:pPrDefault>
-      <w:pPr>
-        <w:spacing w:after="200" w:line="276" w:lineRule="auto"/>
-      </w:pPr>
-    </w:pPrDefault>
-  </w:docDefaults>
-  <w:latentStyles w:defLockedState="0" w:defUIPriority="99" w:defSemiHidden="1" w:defUnhideWhenUsed="1" w:defQFormat="0" w:count="267">
-    <w:lsdException w:name="Normal" w:semiHidden="0" w:uiPriority="0" w:unhideWhenUsed="0" w:qFormat="1"/>
-    <w:lsdException w:name="heading 1" w:semiHidden="0" w:uiPriority="9" w:unhideWhenUsed="0" w:qFormat="1"/>
-    <w:lsdException w:name="heading 2" w:uiPriority="9" w:qFormat="1"/>
-    <w:lsdException w:name="heading 3" w:uiPriority="9" w:qFormat="1"/>
-    <w:lsdException w:name="heading 4" w:uiPriority="9" w:qFormat="1"/>
-    <w:lsdException w:name="heading 5" w:uiPriority="9" w:qFormat="1"/>
-    <w:lsdException w:name="heading 6" w:uiPriority="9" w:qFormat="1"/>
-    <w:lsdException w:name="heading 7" w:uiPriority="9" w:qFormat="1"/>
-    <w:lsdException w:name="heading 8" w:uiPriority="9" w:qFormat="1"/>
-    <w:lsdException w:name="heading 9" w:uiPriority="9" w:qFormat="1"/>
-    <w:lsdException w:name="toc 1" w:uiPriority="39"/>
-    <w:lsdException w:name="toc 2" w:uiPriority="39"/>
-    <w:lsdException w:name="toc 3" w:uiPriority="39"/>
-    <w:lsdException w:name="toc 4" w:uiPriority="39"/>
-    <w:lsdException w:name="toc 5" w:uiPriority="39"/>
-    <w:lsdException w:name="toc 6" w:uiPriority="39"/>
-    <w:lsdException w:name="toc 7" w:uiPriority="39"/>
-    <w:lsdException w:name="toc 8" w:uiPriority="39"/>
-    <w:lsdException w:name="toc 9" w:uiPriority="39"/>
-    <w:lsdException w:name="caption" w:uiPriority="35" w:qFormat="1"/>
-    <w:lsdException w:name="Title" w:semiHidden="0" w:uiPriority="10" w:unhideWhenUsed="0" w:qFormat="1"/>
-    <w:lsdException w:name="Default Paragraph Font" w:uiPriority="1"/>
-    <w:lsdException w:name="Subtitle" w:semiHidden="0" w:uiPriority="11" w:unhideWhenUsed="0" w:qFormat="1"/>
-    <w:lsdException w:name="Strong" w:semiHidden="0" w:uiPriority="22" w:unhideWhenUsed="0" w:qFormat="1"/>
-    <w:lsdException w:name="Emphasis" w:semiHidden="0" w:uiPriority="20" w:unhideWhenUsed="0" w:qFormat="1"/>
-    <w:lsdException w:name="Table Grid" w:semiHidden="0" w:uiPriority="59" w:unhideWhenUsed="0"/>
-    <w:lsdException w:name="Placeholder Text" w:unhideWhenUsed="0"/>
-    <w:lsdException w:name="No Spacing" w:semiHidden="0" w:uiPriority="1" w:unhideWhenUsed="0" w:qFormat="1"/>
-    <w:lsdException w:name="Light Shading" w:semiHidden="0" w:uiPriority="60" w:unhideWhenUsed="0"/>
-    <w:lsdException w:name="Light List" w:semiHidden="0" w:uiPriority="61" w:unhideWhenUsed="0"/>
-    <w:lsdException w:name="Light Grid" w:semiHidden="0" w:uiPriority="62" w:unhideWhenUsed="0"/>
-    <w:lsdException w:name="Medium Shading 1" w:semiHidden="0" w:uiPriority="63" w:unhideWhenUsed="0"/>
-    <w:lsdException w:name="Medium Shading 2" w:semiHidden="0" w:uiPriority="64" w:unhideWhenUsed="0"/>
-    <w:lsdException w:name="Medium List 1" w:semiHidden="0" w:uiPriority="65" w:unhideWhenUsed="0"/>
-    <w:lsdException w:name="Medium List 2" w:semiHidden="0" w:uiPriority="66" w:unhideWhenUsed="0"/>
-    <w:lsdException w:name="Medium Grid 1" w:semiHidden="0" w:uiPriority="67" w:unhideWhenUsed="0"/>
-    <w:lsdException w:name="Medium Grid 2" w:semiHidden="0" w:uiPriority="68" w:unhideWhenUsed="0"/>
-    <w:lsdException w:name="Medium Grid 3" w:semiHidden="0" w:uiPriority="69" w:unhideWhenUsed="0"/>
-    <w:lsdException w:name="Dark List" w:semiHidden="0" w:uiPriority="70" w:unhideWhenUsed="0"/>
-    <w:lsdException w:name="Colorful Shading" w:semiHidden="0" w:uiPriority="71" w:unhideWhenUsed="0"/>
-    <w:lsdException w:name="Colorful List" w:semiHidden="0" w:uiPriority="72" w:unhideWhenUsed="0"/>
-    <w:lsdException w:name="Colorful Grid" w:semiHidden="0" w:uiPriority="73" w:unhideWhenUsed="0"/>
-    <w:lsdException w:name="Light Shading Accent 1" w:semiHidden="0" w:uiPriority="60" w:unhideWhenUsed="0"/>
-    <w:lsdException w:name="Light List Accent 1" w:semiHidden="0" w:uiPriority="61" w:unhideWhenUsed="0"/>
-    <w:lsdException w:name="Light Grid Accent 1" w:semiHidden="0" w:uiPriority="62" w:unhideWhenUsed="0"/>
-    <w:lsdException w:name="Medium Shading 1 Accent 1" w:semiHidden="0" w:uiPriority="63" w:unhideWhenUsed="0"/>
-    <w:lsdException w:name="Medium Shading 2 Accent 1" w:semiHidden="0" w:uiPriority="64" w:unhideWhenUsed="0"/>
-    <w:lsdException w:name="Medium List 1 Accent 1" w:semiHidden="0" w:uiPriority="65" w:unhideWhenUsed="0"/>
-    <w:lsdException w:name="Revision" w:unhideWhenUsed="0"/>
-    <w:lsdException w:name="List Paragraph" w:semiHidden="0" w:uiPriority="34" w:unhideWhenUsed="0" w:qFormat="1"/>
-    <w:lsdException w:name="Quote" w:semiHidden="0" w:uiPriority="29" w:unhideWhenUsed="0" w:qFormat="1"/>
-    <w:lsdException w:name="Intense Quote" w:semiHidden="0" w:uiPriority="30" w:unhideWhenUsed="0" w:qFormat="1"/>
-    <w:lsdException w:name="Medium List 2 Accent 1" w:semiHidden="0" w:uiPriority="66" w:unhideWhenUsed="0"/>
-    <w:lsdException w:name="Medium Grid 1 Accent 1" w:semiHidden="0" w:uiPriority="67" w:unhideWhenUsed="0"/>
-    <w:lsdException w:name="Medium Grid 2 Accent 1" w:semiHidden="0" w:uiPriority="68" w:unhideWhenUsed="0"/>
-    <w:lsdException w:name="Medium Grid 3 Accent 1" w:semiHidden="0" w:uiPriority="69" w:unhideWhenUsed="0"/>
-    <w:lsdException w:name="Dark List Accent 1" w:semiHidden="0" w:uiPriority="70" w:unhideWhenUsed="0"/>
-    <w:lsdException w:name="Colorful Shading Accent 1" w:semiHidden="0" w:uiPriority="71" w:unhideWhenUsed="0"/>
-    <w:lsdException w:name="Colorful List Accent 1" w:semiHidden="0" w:uiPriority="72" w:unhideWhenUsed="0"/>
-    <w:lsdException w:name="Colorful Grid Accent 1" w:semiHidden="0" w:uiPriority="73" w:unhideWhenUsed="0"/>
-    <w:lsdException w:name="Light Shading Accent 2" w:semiHidden="0" w:uiPriority="60" w:unhideWhenUsed="0"/>
-    <w:lsdException w:name="Light List Accent 2" w:semiHidden="0" w:uiPriority="61" w:unhideWhenUsed="0"/>
-    <w:lsdException w:name="Light Grid Accent 2" w:semiHidden="0" w:uiPriority="62" w:unhideWhenUsed="0"/>
-    <w:lsdException w:name="Medium Shading 1 Accent 2" w:semiHidden="0" w:uiPriority="63" w:unhideWhenUsed="0"/>
-    <w:lsdException w:name="Medium Shading 2 Accent 2" w:semiHidden="0" w:uiPriority="64" w:unhideWhenUsed="0"/>
-    <w:lsdException w:name="Medium List 1 Accent 2" w:semiHidden="0" w:uiPriority="65" w:unhideWhenUsed="0"/>
-    <w:lsdException w:name="Medium List 2 Accent 2" w:semiHidden="0" w:uiPriority="66" w:unhideWhenUsed="0"/>
-    <w:lsdException w:name="Medium Grid 1 Accent 2" w:semiHidden="0" w:uiPriority="67" w:unhideWhenUsed="0"/>
-    <w:lsdException w:name="Medium Grid 2 Accent 2" w:semiHidden="0" w:uiPriority="68" w:unhideWhenUsed="0"/>
-    <w:lsdException w:name="Medium Grid 3 Accent 2" w:semiHidden="0" w:uiPriority="69" w:unhideWhenUsed="0"/>
-    <w:lsdException w:name="Dark List Accent 2" w:semiHidden="0" w:uiPriority="70" w:unhideWhenUsed="0"/>
-    <w:lsdException w:name="Colorful Shading Accent 2" w:semiHidden="0" w:uiPriority="71" w:unhideWhenUsed="0"/>
-    <w:lsdException w:name="Colorful List Accent 2" w:semiHidden="0" w:uiPriority="72" w:unhideWhenUsed="0"/>
-    <w:lsdException w:name="Colorful Grid Accent 2" w:semiHidden="0" w:uiPriority="73" w:unhideWhenUsed="0"/>
-    <w:lsdException w:name="Light Shading Accent 3" w:semiHidden="0" w:uiPriority="60" w:unhideWhenUsed="0"/>
-    <w:lsdException w:name="Light List Accent 3" w:semiHidden="0" w:uiPriority="61" w:unhideWhenUsed="0"/>
-    <w:lsdException w:name="Light Grid Accent 3" w:semiHidden="0" w:uiPriority="62" w:unhideWhenUsed="0"/>
-    <w:lsdException w:name="Medium Shading 1 Accent 3" w:semiHidden="0" w:uiPriority="63" w:unhideWhenUsed="0"/>
-    <w:lsdException w:name="Medium Shading 2 Accent 3" w:semiHidden="0" w:uiPriority="64" w:unhideWhenUsed="0"/>
-    <w:lsdException w:name="Medium List 1 Accent 3" w:semiHidden="0" w:uiPriority="65" w:unhideWhenUsed="0"/>
-    <w:lsdException w:name="Medium List 2 Accent 3" w:semiHidden="0" w:uiPriority="66" w:unhideWhenUsed="0"/>
-    <w:lsdException w:name="Medium Grid 1 Accent 3" w:semiHidden="0" w:uiPriority="67" w:unhideWhenUsed="0"/>
-    <w:lsdException w:name="Medium Grid 2 Accent 3" w:semiHidden="0" w:uiPriority="68" w:unhideWhenUsed="0"/>
-    <w:lsdException w:name="Medium Grid 3 Accent 3" w:semiHidden="0" w:uiPriority="69" w:unhideWhenUsed="0"/>
-    <w:lsdException w:name="Dark List Accent 3" w:semiHidden="0" w:uiPriority="70" w:unhideWhenUsed="0"/>
-    <w:lsdException w:name="Colorful Shading Accent 3" w:semiHidden="0" w:uiPriority="71" w:unhideWhenUsed="0"/>
-    <w:lsdException w:name="Colorful List Accent 3" w:semiHidden="0" w:uiPriority="72" w:unhideWhenUsed="0"/>
-    <w:lsdException w:name="Colorful Grid Accent 3" w:semiHidden="0" w:uiPriority="73" w:unhideWhenUsed="0"/>
-    <w:lsdException w:name="Light Shading Accent 4" w:semiHidden="0" w:uiPriority="60" w:unhideWhenUsed="0"/>
-    <w:lsdException w:name="Light List Accent 4" w:semiHidden="0" w:uiPriority="61" w:unhideWhenUsed="0"/>
-    <w:lsdException w:name="Light Grid Accent 4" w:semiHidden="0" w:uiPriority="62" w:unhideWhenUsed="0"/>
-    <w:lsdException w:name="Medium Shading 1 Accent 4" w:semiHidden="0" w:uiPriority="63" w:unhideWhenUsed="0"/>
-    <w:lsdException w:name="Medium Shading 2 Accent 4" w:semiHidden="0" w:uiPriority="64" w:unhideWhenUsed="0"/>
-    <w:lsdException w:name="Medium List 1 Accent 4" w:semiHidden="0" w:uiPriority="65" w:unhideWhenUsed="0"/>
-    <w:lsdException w:name="Medium List 2 Accent 4" w:semiHidden="0" w:uiPriority="66" w:unhideWhenUsed="0"/>
-    <w:lsdException w:name="Medium Grid 1 Accent 4" w:semiHidden="0" w:uiPriority="67" w:unhideWhenUsed="0"/>
-    <w:lsdException w:name="Medium Grid 2 Accent 4" w:semiHidden="0" w:uiPriority="68" w:unhideWhenUsed="0"/>
-    <w:lsdException w:name="Medium Grid 3 Accent 4" w:semiHidden="0" w:uiPriority="69" w:unhideWhenUsed="0"/>
-    <w:lsdException w:name="Dark List Accent 4" w:semiHidden="0" w:uiPriority="70" w:unhideWhenUsed="0"/>
-    <w:lsdException w:name="Colorful Shading Accent 4" w:semiHidden="0" w:uiPriority="71" w:unhideWhenUsed="0"/>
-    <w:lsdException w:name="Colorful List Accent 4" w:semiHidden="0" w:uiPriority="72" w:unhideWhenUsed="0"/>
-    <w:lsdException w:name="Colorful Grid Accent 4" w:semiHidden="0" w:uiPriority="73" w:unhideWhenUsed="0"/>
-    <w:lsdException w:name="Light Shading Accent 5" w:semiHidden="0" w:uiPriority="60" w:unhideWhenUsed="0"/>
-    <w:lsdException w:name="Light List Accent 5" w:semiHidden="0" w:uiPriority="61" w:unhideWhenUsed="0"/>
-    <w:lsdException w:name="Light Grid Accent 5" w:semiHidden="0" w:uiPriority="62" w:unhideWhenUsed="0"/>
-    <w:lsdException w:name="Medium Shading 1 Accent 5" w:semiHidden="0" w:uiPriority="63" w:unhideWhenUsed="0"/>
-    <w:lsdException w:name="Medium Shading 2 Accent 5" w:semiHidden="0" w:uiPriority="64" w:unhideWhenUsed="0"/>
-    <w:lsdException w:name="Medium List 1 Accent 5" w:semiHidden="0" w:uiPriority="65" w:unhideWhenUsed="0"/>
-    <w:lsdException w:name="Medium List 2 Accent 5" w:semiHidden="0" w:uiPriority="66" w:unhideWhenUsed="0"/>
-    <w:lsdException w:name="Medium Grid 1 Accent 5" w:semiHidden="0" w:uiPriority="67" w:unhideWhenUsed="0"/>
-    <w:lsdException w:name="Medium Grid 2 Accent 5" w:semiHidden="0" w:uiPriority="68" w:unhideWhenUsed="0"/>
-    <w:lsdException w:name="Medium Grid 3 Accent 5" w:semiHidden="0" w:uiPriority="69" w:unhideWhenUsed="0"/>
-    <w:lsdException w:name="Dark List Accent 5" w:semiHidden="0" w:uiPriority="70" w:unhideWhenUsed="0"/>
-    <w:lsdException w:name="Colorful Shading Accent 5" w:semiHidden="0" w:uiPriority="71" w:unhideWhenUsed="0"/>
-    <w:lsdException w:name="Colorful List Accent 5" w:semiHidden="0" w:uiPriority="72" w:unhideWhenUsed="0"/>
-    <w:lsdException w:name="Colorful Grid Accent 5" w:semiHidden="0" w:uiPriority="73" w:unhideWhenUsed="0"/>
-    <w:lsdException w:name="Light Shading Accent 6" w:semiHidden="0" w:uiPriority="60" w:unhideWhenUsed="0"/>
-    <w:lsdException w:name="Light List Accent 6" w:semiHidden="0" w:uiPriority="61" w:unhideWhenUsed="0"/>
-    <w:lsdException w:name="Light Grid Accent 6" w:semiHidden="0" w:uiPriority="62" w:unhideWhenUsed="0"/>
-    <w:lsdException w:name="Medium Shading 1 Accent 6" w:semiHidden="0" w:uiPriority="63" w:unhideWhenUsed="0"/>
-    <w:lsdException w:name="Medium Shading 2 Accent 6" w:semiHidden="0" w:uiPriority="64" w:unhideWhenUsed="0"/>
-    <w:lsdException w:name="Medium List 1 Accent 6" w:semiHidden="0" w:uiPriority="65" w:unhideWhenUsed="0"/>
-    <w:lsdException w:name="Medium List 2 Accent 6" w:semiHidden="0" w:uiPriority="66" w:unhideWhenUsed="0"/>
-    <w:lsdException w:name="Medium Grid 1 Accent 6" w:semiHidden="0" w:uiPriority="67" w:unhideWhenUsed="0"/>
-    <w:lsdException w:name="Medium Grid 2 Accent 6" w:semiHidden="0" w:uiPriority="68" w:unhideWhenUsed="0"/>
-    <w:lsdException w:name="Medium Grid 3 Accent 6" w:semiHidden="0" w:uiPriority="69" w:unhideWhenUsed="0"/>
-    <w:lsdException w:name="Dark List Accent 6" w:semiHidden="0" w:uiPriority="70" w:unhideWhenUsed="0"/>
-    <w:lsdException w:name="Colorful Shading Accent 6" w:semiHidden="0" w:uiPriority="71" w:unhideWhenUsed="0"/>
-    <w:lsdException w:name="Colorful List Accent 6" w:semiHidden="0" w:uiPriority="72" w:unhideWhenUsed="0"/>
-    <w:lsdException w:name="Colorful Grid Accent 6" w:semiHidden="0" w:uiPriority="73" w:unhideWhenUsed="0"/>
-    <w:lsdException w:name="Subtle Emphasis" w:semiHidden="0" w:uiPriority="19" w:unhideWhenUsed="0" w:qFormat="1"/>
-    <w:lsdException w:name="Intense Emphasis" w:semiHidden="0" w:uiPriority="21" w:unhideWhenUsed="0" w:qFormat="1"/>
-    <w:lsdException w:name="Subtle Reference" w:semiHidden="0" w:uiPriority="31" w:unhideWhenUsed="0" w:qFormat="1"/>
-    <w:lsdException w:name="Intense Reference" w:semiHidden="0" w:uiPriority="32" w:unhideWhenUsed="0" w:qFormat="1"/>
-    <w:lsdException w:name="Book Title" w:semiHidden="0" w:uiPriority="33" w:unhideWhenUsed="0" w:qFormat="1"/>
-    <w:lsdException w:name="Bibliography" w:uiPriority="37"/>
-    <w:lsdException w:name="TOC Heading" w:uiPriority="39" w:qFormat="1"/>
-  </w:latentStyles>
-  <w:style w:type="paragraph" w:default="1" w:styleId="Normal">
-    <w:name w:val="Normal"/>
-    <w:qFormat/>
-  </w:style>
-  <w:style w:type="character" w:default="1" w:styleId="DefaultParagraphFont">
-    <w:name w:val="Default Paragraph Font"/>
-    <w:uiPriority w:val="1"/>
-    <w:semiHidden/>
-    <w:unhideWhenUsed/>
-  </w:style>
-  <w:style w:type="table" w:default="1" w:styleId="TableNormal">
-    <w:name w:val="Normal Table"/>
-    <w:uiPriority w:val="99"/>
-    <w:semiHidden/>
-    <w:unhideWhenUsed/>
-    <w:tblPr>
-      <w:tblInd w:w="0" w:type="dxa"/>
-      <w:tblCellMar>
-        <w:top w:w="0" w:type="dxa"/>
-        <w:left w:w="108" w:type="dxa"/>
-        <w:bottom w:w="0" w:type="dxa"/>
-        <w:right w:w="108" w:type="dxa"/>
-      </w:tblCellMar>
-    </w:tblPr>
-  </w:style>
-  <w:style w:type="numbering" w:default="1" w:styleId="NoList">
-    <w:name w:val="No List"/>
-    <w:uiPriority w:val="99"/>
-    <w:semiHidden/>
-    <w:unhideWhenUsed/>
-  </w:style>
-  <w:style w:type="character" w:styleId="PlaceholderText">
-    <w:name w:val="Placeholder Text"/>
-    <w:basedOn w:val="DefaultParagraphFont"/>
-    <w:uiPriority w:val="99"/>
-    <w:semiHidden/>
-    <w:rsid w:val="002057CA"/>
-    <w:rPr>
-      <w:color w:val="808080"/>
-    </w:rPr>
-  </w:style>
-</w:styles>
-</file>
-
-<file path=word/glossary/webSettings.xml><?xml version="1.0" encoding="utf-8"?>
-<w:webSettings xmlns:mc="http://schemas.openxmlformats.org/markup-compatibility/2006" xmlns:r="http://schemas.openxmlformats.org/officeDocument/2006/relationships" xmlns:w="http://schemas.openxmlformats.org/wordprocessingml/2006/main" xmlns:w14="http://schemas.microsoft.com/office/word/2010/wordml" mc:Ignorable="w14">
-  <w:optimizeForBrowser/>
-  <w:allowPNG/>
-</w:webSettings>
-</file>
-
 <file path=word/theme/theme1.xml><?xml version="1.0" encoding="utf-8"?>
 <a:theme xmlns:a="http://schemas.openxmlformats.org/drawingml/2006/main" name="Office Theme">
   <a:themeElements>
@@ -4463,7 +4287,7 @@
 </file>
 
 <file path=customXml/itemProps1.xml><?xml version="1.0" encoding="utf-8"?>
-<ds:datastoreItem xmlns:ds="http://schemas.openxmlformats.org/officeDocument/2006/customXml" ds:itemID="{6AD7E99C-7120-418D-BDDA-45A5E093384A}">
+<ds:datastoreItem xmlns:ds="http://schemas.openxmlformats.org/officeDocument/2006/customXml" ds:itemID="{C63E4481-3CD4-446B-B47D-77A2AAE7988A}">
   <ds:schemaRefs>
     <ds:schemaRef ds:uri="http://schemas.openxmlformats.org/officeDocument/2006/bibliography"/>
   </ds:schemaRefs>

</xml_diff>

<commit_message>
Wow, almost 4am. Worked on PCB layout. Needs more work. Components too close together
</commit_message>
<xml_diff>
--- a/Notes/Chameleon Project Log.docx
+++ b/Notes/Chameleon Project Log.docx
@@ -280,7 +280,7 @@
             </w:rPr>
             <w:fldChar w:fldCharType="separate"/>
           </w:r>
-          <w:hyperlink w:anchor="_Toc324585778" w:history="1">
+          <w:hyperlink w:anchor="_Toc324643283" w:history="1">
             <w:r>
               <w:rPr>
                 <w:rStyle w:val="Hyperlink"/>
@@ -308,7 +308,7 @@
                 <w:noProof/>
                 <w:webHidden/>
               </w:rPr>
-              <w:instrText xml:space="preserve"> PAGEREF _Toc324585778 \h </w:instrText>
+              <w:instrText xml:space="preserve"> PAGEREF _Toc324643283 \h </w:instrText>
             </w:r>
             <w:r>
               <w:rPr>
@@ -350,7 +350,7 @@
               <w:noProof/>
             </w:rPr>
           </w:pPr>
-          <w:hyperlink w:anchor="_Toc324585779" w:history="1">
+          <w:hyperlink w:anchor="_Toc324643284" w:history="1">
             <w:r>
               <w:rPr>
                 <w:rStyle w:val="Hyperlink"/>
@@ -378,7 +378,7 @@
                 <w:noProof/>
                 <w:webHidden/>
               </w:rPr>
-              <w:instrText xml:space="preserve"> PAGEREF _Toc324585779 \h </w:instrText>
+              <w:instrText xml:space="preserve"> PAGEREF _Toc324643284 \h </w:instrText>
             </w:r>
             <w:r>
               <w:rPr>
@@ -420,7 +420,7 @@
               <w:noProof/>
             </w:rPr>
           </w:pPr>
-          <w:hyperlink w:anchor="_Toc324585780" w:history="1">
+          <w:hyperlink w:anchor="_Toc324643285" w:history="1">
             <w:r>
               <w:rPr>
                 <w:rStyle w:val="Hyperlink"/>
@@ -448,7 +448,7 @@
                 <w:noProof/>
                 <w:webHidden/>
               </w:rPr>
-              <w:instrText xml:space="preserve"> PAGEREF _Toc324585780 \h </w:instrText>
+              <w:instrText xml:space="preserve"> PAGEREF _Toc324643285 \h </w:instrText>
             </w:r>
             <w:r>
               <w:rPr>
@@ -481,6 +481,76 @@
         </w:p>
         <w:p>
           <w:pPr>
+            <w:pStyle w:val="TOC1"/>
+            <w:tabs>
+              <w:tab w:val="right" w:leader="dot" w:pos="9350"/>
+            </w:tabs>
+            <w:rPr>
+              <w:rFonts w:asciiTheme="minorHAnsi" w:eastAsiaTheme="minorEastAsia" w:hAnsiTheme="minorHAnsi" w:cstheme="minorBidi"/>
+              <w:noProof/>
+            </w:rPr>
+          </w:pPr>
+          <w:hyperlink w:anchor="_Toc324643286" w:history="1">
+            <w:r>
+              <w:rPr>
+                <w:rStyle w:val="Hyperlink"/>
+                <w:rFonts w:ascii="Lucida Sans Unicode" w:hAnsi="Lucida Sans Unicode" w:cs="Lucida Sans Unicode"/>
+                <w:noProof/>
+              </w:rPr>
+              <w:t>2012/05/13</w:t>
+            </w:r>
+            <w:r>
+              <w:rPr>
+                <w:noProof/>
+                <w:webHidden/>
+              </w:rPr>
+              <w:tab/>
+            </w:r>
+            <w:r>
+              <w:rPr>
+                <w:noProof/>
+                <w:webHidden/>
+              </w:rPr>
+              <w:fldChar w:fldCharType="begin"/>
+            </w:r>
+            <w:r>
+              <w:rPr>
+                <w:noProof/>
+                <w:webHidden/>
+              </w:rPr>
+              <w:instrText xml:space="preserve"> PAGEREF _Toc324643286 \h </w:instrText>
+            </w:r>
+            <w:r>
+              <w:rPr>
+                <w:noProof/>
+                <w:webHidden/>
+              </w:rPr>
+            </w:r>
+            <w:r>
+              <w:rPr>
+                <w:noProof/>
+                <w:webHidden/>
+              </w:rPr>
+              <w:fldChar w:fldCharType="separate"/>
+            </w:r>
+            <w:r>
+              <w:rPr>
+                <w:noProof/>
+                <w:webHidden/>
+              </w:rPr>
+              <w:t>8</w:t>
+            </w:r>
+            <w:r>
+              <w:rPr>
+                <w:noProof/>
+                <w:webHidden/>
+              </w:rPr>
+              <w:fldChar w:fldCharType="end"/>
+            </w:r>
+          </w:hyperlink>
+        </w:p>
+        <w:p>
+          <w:pPr>
             <w:spacing w:after="0" w:line="240" w:lineRule="auto"/>
             <w:rPr>
               <w:rFonts w:ascii="Lucida Sans Unicode" w:hAnsi="Lucida Sans Unicode" w:cs="Lucida Sans Unicode"/>
@@ -524,7 +594,7 @@
           <w:rFonts w:ascii="Lucida Sans Unicode" w:hAnsi="Lucida Sans Unicode" w:cs="Lucida Sans Unicode"/>
         </w:rPr>
       </w:pPr>
-      <w:bookmarkStart w:id="0" w:name="_Toc324585778"/>
+      <w:bookmarkStart w:id="0" w:name="_Toc324643283"/>
       <w:r>
         <w:rPr>
           <w:rFonts w:ascii="Lucida Sans Unicode" w:hAnsi="Lucida Sans Unicode" w:cs="Lucida Sans Unicode"/>
@@ -701,7 +771,7 @@
           <w:rFonts w:ascii="Lucida Sans Unicode" w:hAnsi="Lucida Sans Unicode" w:cs="Lucida Sans Unicode"/>
         </w:rPr>
       </w:pPr>
-      <w:bookmarkStart w:id="1" w:name="_Toc324585779"/>
+      <w:bookmarkStart w:id="1" w:name="_Toc324643284"/>
       <w:r>
         <w:rPr>
           <w:rFonts w:ascii="Lucida Sans Unicode" w:hAnsi="Lucida Sans Unicode" w:cs="Lucida Sans Unicode"/>
@@ -1472,7 +1542,7 @@
           <w:rFonts w:ascii="Lucida Sans Unicode" w:hAnsi="Lucida Sans Unicode" w:cs="Lucida Sans Unicode"/>
         </w:rPr>
       </w:pPr>
-      <w:bookmarkStart w:id="2" w:name="_Toc324585780"/>
+      <w:bookmarkStart w:id="2" w:name="_Toc324643285"/>
       <w:r>
         <w:rPr>
           <w:rFonts w:ascii="Lucida Sans Unicode" w:hAnsi="Lucida Sans Unicode" w:cs="Lucida Sans Unicode"/>
@@ -2091,8 +2161,6 @@
         </w:rPr>
         <w:t xml:space="preserve"> Since the inductor I’m using for input filtering on the AVR microcontroller fits all of these specifications, I’ll just order 2 per board. That works out well.</w:t>
       </w:r>
-      <w:bookmarkStart w:id="3" w:name="_GoBack"/>
-      <w:bookmarkEnd w:id="3"/>
     </w:p>
     <w:p>
       <w:pPr>
@@ -2793,6 +2861,100 @@
         </w:rPr>
         <w:t xml:space="preserve"> This isn’t even including shipping costs.</w:t>
       </w:r>
+    </w:p>
+    <w:p>
+      <w:pPr>
+        <w:spacing w:after="0" w:line="240" w:lineRule="auto"/>
+        <w:rPr>
+          <w:rFonts w:ascii="Lucida Sans Unicode" w:hAnsi="Lucida Sans Unicode" w:cs="Lucida Sans Unicode"/>
+        </w:rPr>
+      </w:pPr>
+    </w:p>
+    <w:p>
+      <w:pPr>
+        <w:pStyle w:val="Heading1"/>
+        <w:spacing w:before="0" w:line="240" w:lineRule="auto"/>
+        <w:rPr>
+          <w:rFonts w:ascii="Lucida Sans Unicode" w:hAnsi="Lucida Sans Unicode" w:cs="Lucida Sans Unicode"/>
+        </w:rPr>
+      </w:pPr>
+      <w:bookmarkStart w:id="3" w:name="_Toc324643286"/>
+      <w:r>
+        <w:rPr>
+          <w:rFonts w:ascii="Lucida Sans Unicode" w:hAnsi="Lucida Sans Unicode" w:cs="Lucida Sans Unicode"/>
+        </w:rPr>
+        <w:lastRenderedPageBreak/>
+        <w:t>2012/05/13</w:t>
+      </w:r>
+      <w:bookmarkEnd w:id="3"/>
+    </w:p>
+    <w:p>
+      <w:pPr>
+        <w:spacing w:after="0" w:line="240" w:lineRule="auto"/>
+        <w:rPr>
+          <w:rFonts w:ascii="Lucida Sans Unicode" w:hAnsi="Lucida Sans Unicode" w:cs="Lucida Sans Unicode"/>
+        </w:rPr>
+      </w:pPr>
+      <w:r>
+        <w:rPr>
+          <w:rFonts w:ascii="Lucida Sans Unicode" w:hAnsi="Lucida Sans Unicode" w:cs="Lucida Sans Unicode"/>
+        </w:rPr>
+        <w:t>KiCad can be tricky sometimes. One issue I’ve had in the past is that when I use FreeRoute, there doesn’t seem to be a good way to tell the router what areas to avoid</w:t>
+      </w:r>
+      <w:r>
+        <w:rPr>
+          <w:rFonts w:ascii="Lucida Sans Unicode" w:hAnsi="Lucida Sans Unicode" w:cs="Lucida Sans Unicode"/>
+        </w:rPr>
+        <w:t xml:space="preserve"> (AKA, Keepout regions)</w:t>
+      </w:r>
+      <w:bookmarkStart w:id="4" w:name="_GoBack"/>
+      <w:bookmarkEnd w:id="4"/>
+      <w:r>
+        <w:rPr>
+          <w:rFonts w:ascii="Lucida Sans Unicode" w:hAnsi="Lucida Sans Unicode" w:cs="Lucida Sans Unicode"/>
+        </w:rPr>
+        <w:t>. This is particular problematic when dealing with capacitive sensors. You don’t want traces running behind your sensors.</w:t>
+      </w:r>
+    </w:p>
+    <w:p>
+      <w:pPr>
+        <w:spacing w:after="0" w:line="240" w:lineRule="auto"/>
+        <w:rPr>
+          <w:rFonts w:ascii="Lucida Sans Unicode" w:hAnsi="Lucida Sans Unicode" w:cs="Lucida Sans Unicode"/>
+        </w:rPr>
+      </w:pPr>
+    </w:p>
+    <w:p>
+      <w:pPr>
+        <w:spacing w:after="0" w:line="240" w:lineRule="auto"/>
+        <w:rPr>
+          <w:rFonts w:ascii="Lucida Sans Unicode" w:hAnsi="Lucida Sans Unicode" w:cs="Lucida Sans Unicode"/>
+        </w:rPr>
+      </w:pPr>
+    </w:p>
+    <w:p>
+      <w:pPr>
+        <w:spacing w:after="0" w:line="240" w:lineRule="auto"/>
+        <w:rPr>
+          <w:rFonts w:ascii="Lucida Sans Unicode" w:hAnsi="Lucida Sans Unicode" w:cs="Lucida Sans Unicode"/>
+        </w:rPr>
+      </w:pPr>
+    </w:p>
+    <w:p>
+      <w:pPr>
+        <w:spacing w:after="0" w:line="240" w:lineRule="auto"/>
+        <w:rPr>
+          <w:rFonts w:ascii="Lucida Sans Unicode" w:hAnsi="Lucida Sans Unicode" w:cs="Lucida Sans Unicode"/>
+        </w:rPr>
+      </w:pPr>
+    </w:p>
+    <w:p>
+      <w:pPr>
+        <w:spacing w:after="0" w:line="240" w:lineRule="auto"/>
+        <w:rPr>
+          <w:rFonts w:ascii="Lucida Sans Unicode" w:hAnsi="Lucida Sans Unicode" w:cs="Lucida Sans Unicode"/>
+        </w:rPr>
+      </w:pPr>
     </w:p>
     <w:p>
       <w:pPr>
@@ -4287,7 +4449,7 @@
 </file>
 
 <file path=customXml/itemProps1.xml><?xml version="1.0" encoding="utf-8"?>
-<ds:datastoreItem xmlns:ds="http://schemas.openxmlformats.org/officeDocument/2006/customXml" ds:itemID="{C63E4481-3CD4-446B-B47D-77A2AAE7988A}">
+<ds:datastoreItem xmlns:ds="http://schemas.openxmlformats.org/officeDocument/2006/customXml" ds:itemID="{9B3B4BD0-9082-4EAC-B19B-1BB172B925BB}">
   <ds:schemaRefs>
     <ds:schemaRef ds:uri="http://schemas.openxmlformats.org/officeDocument/2006/bibliography"/>
   </ds:schemaRefs>

</xml_diff>

<commit_message>
Placing and routing today. Read Project Log for more detail
</commit_message>
<xml_diff>
--- a/Notes/Chameleon Project Log.docx
+++ b/Notes/Chameleon Project Log.docx
@@ -248,7 +248,16 @@
               <w:rFonts w:ascii="Lucida Sans Unicode" w:hAnsi="Lucida Sans Unicode" w:cs="Lucida Sans Unicode"/>
               <w:color w:val="7F7F7F" w:themeColor="text1" w:themeTint="80"/>
             </w:rPr>
-            <w:t>Contents</w:t>
+            <w:t>Conte</w:t>
+          </w:r>
+          <w:bookmarkStart w:id="0" w:name="_GoBack"/>
+          <w:bookmarkEnd w:id="0"/>
+          <w:r>
+            <w:rPr>
+              <w:rFonts w:ascii="Lucida Sans Unicode" w:hAnsi="Lucida Sans Unicode" w:cs="Lucida Sans Unicode"/>
+              <w:color w:val="7F7F7F" w:themeColor="text1" w:themeTint="80"/>
+            </w:rPr>
+            <w:t>nts</w:t>
           </w:r>
         </w:p>
         <w:p>
@@ -280,7 +289,7 @@
             </w:rPr>
             <w:fldChar w:fldCharType="separate"/>
           </w:r>
-          <w:hyperlink w:anchor="_Toc324643283" w:history="1">
+          <w:hyperlink w:anchor="_Toc324883055" w:history="1">
             <w:r>
               <w:rPr>
                 <w:rStyle w:val="Hyperlink"/>
@@ -308,7 +317,7 @@
                 <w:noProof/>
                 <w:webHidden/>
               </w:rPr>
-              <w:instrText xml:space="preserve"> PAGEREF _Toc324643283 \h </w:instrText>
+              <w:instrText xml:space="preserve"> PAGEREF _Toc324883055 \h </w:instrText>
             </w:r>
             <w:r>
               <w:rPr>
@@ -350,7 +359,7 @@
               <w:noProof/>
             </w:rPr>
           </w:pPr>
-          <w:hyperlink w:anchor="_Toc324643284" w:history="1">
+          <w:hyperlink w:anchor="_Toc324883056" w:history="1">
             <w:r>
               <w:rPr>
                 <w:rStyle w:val="Hyperlink"/>
@@ -378,7 +387,7 @@
                 <w:noProof/>
                 <w:webHidden/>
               </w:rPr>
-              <w:instrText xml:space="preserve"> PAGEREF _Toc324643284 \h </w:instrText>
+              <w:instrText xml:space="preserve"> PAGEREF _Toc324883056 \h </w:instrText>
             </w:r>
             <w:r>
               <w:rPr>
@@ -420,14 +429,14 @@
               <w:noProof/>
             </w:rPr>
           </w:pPr>
-          <w:hyperlink w:anchor="_Toc324643285" w:history="1">
+          <w:hyperlink w:anchor="_Toc324883057" w:history="1">
             <w:r>
               <w:rPr>
                 <w:rStyle w:val="Hyperlink"/>
                 <w:rFonts w:ascii="Lucida Sans Unicode" w:hAnsi="Lucida Sans Unicode" w:cs="Lucida Sans Unicode"/>
                 <w:noProof/>
               </w:rPr>
-              <w:t>20120512</w:t>
+              <w:t>2012/05/12</w:t>
             </w:r>
             <w:r>
               <w:rPr>
@@ -448,7 +457,7 @@
                 <w:noProof/>
                 <w:webHidden/>
               </w:rPr>
-              <w:instrText xml:space="preserve"> PAGEREF _Toc324643285 \h </w:instrText>
+              <w:instrText xml:space="preserve"> PAGEREF _Toc324883057 \h </w:instrText>
             </w:r>
             <w:r>
               <w:rPr>
@@ -490,7 +499,7 @@
               <w:noProof/>
             </w:rPr>
           </w:pPr>
-          <w:hyperlink w:anchor="_Toc324643286" w:history="1">
+          <w:hyperlink w:anchor="_Toc324883058" w:history="1">
             <w:r>
               <w:rPr>
                 <w:rStyle w:val="Hyperlink"/>
@@ -518,7 +527,77 @@
                 <w:noProof/>
                 <w:webHidden/>
               </w:rPr>
-              <w:instrText xml:space="preserve"> PAGEREF _Toc324643286 \h </w:instrText>
+              <w:instrText xml:space="preserve"> PAGEREF _Toc324883058 \h </w:instrText>
+            </w:r>
+            <w:r>
+              <w:rPr>
+                <w:noProof/>
+                <w:webHidden/>
+              </w:rPr>
+            </w:r>
+            <w:r>
+              <w:rPr>
+                <w:noProof/>
+                <w:webHidden/>
+              </w:rPr>
+              <w:fldChar w:fldCharType="separate"/>
+            </w:r>
+            <w:r>
+              <w:rPr>
+                <w:noProof/>
+                <w:webHidden/>
+              </w:rPr>
+              <w:t>8</w:t>
+            </w:r>
+            <w:r>
+              <w:rPr>
+                <w:noProof/>
+                <w:webHidden/>
+              </w:rPr>
+              <w:fldChar w:fldCharType="end"/>
+            </w:r>
+          </w:hyperlink>
+        </w:p>
+        <w:p>
+          <w:pPr>
+            <w:pStyle w:val="TOC1"/>
+            <w:tabs>
+              <w:tab w:val="right" w:leader="dot" w:pos="9350"/>
+            </w:tabs>
+            <w:rPr>
+              <w:rFonts w:asciiTheme="minorHAnsi" w:eastAsiaTheme="minorEastAsia" w:hAnsiTheme="minorHAnsi" w:cstheme="minorBidi"/>
+              <w:noProof/>
+            </w:rPr>
+          </w:pPr>
+          <w:hyperlink w:anchor="_Toc324883059" w:history="1">
+            <w:r>
+              <w:rPr>
+                <w:rStyle w:val="Hyperlink"/>
+                <w:rFonts w:ascii="Lucida Sans Unicode" w:hAnsi="Lucida Sans Unicode" w:cs="Lucida Sans Unicode"/>
+                <w:noProof/>
+              </w:rPr>
+              <w:t>2012/05/15</w:t>
+            </w:r>
+            <w:r>
+              <w:rPr>
+                <w:noProof/>
+                <w:webHidden/>
+              </w:rPr>
+              <w:tab/>
+            </w:r>
+            <w:r>
+              <w:rPr>
+                <w:noProof/>
+                <w:webHidden/>
+              </w:rPr>
+              <w:fldChar w:fldCharType="begin"/>
+            </w:r>
+            <w:r>
+              <w:rPr>
+                <w:noProof/>
+                <w:webHidden/>
+              </w:rPr>
+              <w:instrText xml:space="preserve"> PAGEREF _Toc324883059 \h </w:instrText>
             </w:r>
             <w:r>
               <w:rPr>
@@ -594,7 +673,7 @@
           <w:rFonts w:ascii="Lucida Sans Unicode" w:hAnsi="Lucida Sans Unicode" w:cs="Lucida Sans Unicode"/>
         </w:rPr>
       </w:pPr>
-      <w:bookmarkStart w:id="0" w:name="_Toc324643283"/>
+      <w:bookmarkStart w:id="1" w:name="_Toc324883055"/>
       <w:r>
         <w:rPr>
           <w:rFonts w:ascii="Lucida Sans Unicode" w:hAnsi="Lucida Sans Unicode" w:cs="Lucida Sans Unicode"/>
@@ -620,7 +699,7 @@
         </w:rPr>
         <w:t>06</w:t>
       </w:r>
-      <w:bookmarkEnd w:id="0"/>
+      <w:bookmarkEnd w:id="1"/>
     </w:p>
     <w:p>
       <w:pPr>
@@ -771,14 +850,14 @@
           <w:rFonts w:ascii="Lucida Sans Unicode" w:hAnsi="Lucida Sans Unicode" w:cs="Lucida Sans Unicode"/>
         </w:rPr>
       </w:pPr>
-      <w:bookmarkStart w:id="1" w:name="_Toc324643284"/>
+      <w:bookmarkStart w:id="2" w:name="_Toc324883056"/>
       <w:r>
         <w:rPr>
           <w:rFonts w:ascii="Lucida Sans Unicode" w:hAnsi="Lucida Sans Unicode" w:cs="Lucida Sans Unicode"/>
         </w:rPr>
         <w:t>2012/05/07</w:t>
       </w:r>
-      <w:bookmarkEnd w:id="1"/>
+      <w:bookmarkEnd w:id="2"/>
     </w:p>
     <w:p>
       <w:pPr>
@@ -903,7 +982,21 @@
         <w:rPr>
           <w:rFonts w:ascii="Lucida Sans Unicode" w:hAnsi="Lucida Sans Unicode" w:cs="Lucida Sans Unicode"/>
         </w:rPr>
-        <w:t xml:space="preserve"> (actually, it ranges from 1.8V to 2.6V, but a drop of only 1.8V means greater current, so I want to choose a resistor value based on this. If I used the </w:t>
+        <w:t xml:space="preserve"> (actually, it ranges from 1.8V to 2.6V, but a drop of only 1.8V </w:t>
+      </w:r>
+      <w:proofErr w:type="gramStart"/>
+      <w:r>
+        <w:rPr>
+          <w:rFonts w:ascii="Lucida Sans Unicode" w:hAnsi="Lucida Sans Unicode" w:cs="Lucida Sans Unicode"/>
+        </w:rPr>
+        <w:t>means</w:t>
+      </w:r>
+      <w:proofErr w:type="gramEnd"/>
+      <w:r>
+        <w:rPr>
+          <w:rFonts w:ascii="Lucida Sans Unicode" w:hAnsi="Lucida Sans Unicode" w:cs="Lucida Sans Unicode"/>
+        </w:rPr>
+        <w:t xml:space="preserve"> greater current, so I want to choose a resistor value based on this. If I used the </w:t>
       </w:r>
       <w:r>
         <w:rPr>
@@ -1523,7 +1616,21 @@
         <w:rPr>
           <w:rFonts w:ascii="Lucida Sans Unicode" w:hAnsi="Lucida Sans Unicode" w:cs="Lucida Sans Unicode"/>
         </w:rPr>
-        <w:t>. I’ll have to read more into this, but as long as the outputs are pulled high or low (and not high-impedance), it shouldn’t have negative effects on the sensor. The other key thing is to keep the LEDs as far away from the sensor as possible.</w:t>
+        <w:t>. I’ll have to read more into this, but as long as the outputs are pulled high or low (and not high-impedance)</w:t>
+      </w:r>
+      <w:proofErr w:type="gramStart"/>
+      <w:r>
+        <w:rPr>
+          <w:rFonts w:ascii="Lucida Sans Unicode" w:hAnsi="Lucida Sans Unicode" w:cs="Lucida Sans Unicode"/>
+        </w:rPr>
+        <w:t>,</w:t>
+      </w:r>
+      <w:proofErr w:type="gramEnd"/>
+      <w:r>
+        <w:rPr>
+          <w:rFonts w:ascii="Lucida Sans Unicode" w:hAnsi="Lucida Sans Unicode" w:cs="Lucida Sans Unicode"/>
+        </w:rPr>
+        <w:t xml:space="preserve"> it shouldn’t have negative effects on the sensor. The other key thing is to keep the LEDs as far away from the sensor as possible.</w:t>
       </w:r>
     </w:p>
     <w:p>
@@ -1542,14 +1649,38 @@
           <w:rFonts w:ascii="Lucida Sans Unicode" w:hAnsi="Lucida Sans Unicode" w:cs="Lucida Sans Unicode"/>
         </w:rPr>
       </w:pPr>
-      <w:bookmarkStart w:id="2" w:name="_Toc324643285"/>
-      <w:r>
-        <w:rPr>
-          <w:rFonts w:ascii="Lucida Sans Unicode" w:hAnsi="Lucida Sans Unicode" w:cs="Lucida Sans Unicode"/>
-        </w:rPr>
-        <w:t>20120512</w:t>
-      </w:r>
-      <w:bookmarkEnd w:id="2"/>
+      <w:bookmarkStart w:id="3" w:name="_Toc324883057"/>
+      <w:r>
+        <w:rPr>
+          <w:rFonts w:ascii="Lucida Sans Unicode" w:hAnsi="Lucida Sans Unicode" w:cs="Lucida Sans Unicode"/>
+        </w:rPr>
+        <w:t>2012</w:t>
+      </w:r>
+      <w:r>
+        <w:rPr>
+          <w:rFonts w:ascii="Lucida Sans Unicode" w:hAnsi="Lucida Sans Unicode" w:cs="Lucida Sans Unicode"/>
+        </w:rPr>
+        <w:t>/</w:t>
+      </w:r>
+      <w:r>
+        <w:rPr>
+          <w:rFonts w:ascii="Lucida Sans Unicode" w:hAnsi="Lucida Sans Unicode" w:cs="Lucida Sans Unicode"/>
+        </w:rPr>
+        <w:t>05</w:t>
+      </w:r>
+      <w:r>
+        <w:rPr>
+          <w:rFonts w:ascii="Lucida Sans Unicode" w:hAnsi="Lucida Sans Unicode" w:cs="Lucida Sans Unicode"/>
+        </w:rPr>
+        <w:t>/</w:t>
+      </w:r>
+      <w:r>
+        <w:rPr>
+          <w:rFonts w:ascii="Lucida Sans Unicode" w:hAnsi="Lucida Sans Unicode" w:cs="Lucida Sans Unicode"/>
+        </w:rPr>
+        <w:t>12</w:t>
+      </w:r>
+      <w:bookmarkEnd w:id="3"/>
     </w:p>
     <w:p>
       <w:pPr>
@@ -2135,7 +2266,21 @@
         <w:rPr>
           <w:rFonts w:ascii="Lucida Sans Unicode" w:hAnsi="Lucida Sans Unicode" w:cs="Lucida Sans Unicode"/>
         </w:rPr>
-        <w:t>So it’s really a matter of finding a good balance. I performed a search on Digikey for surface mount inductors between 29uH and 33uH, and with a c</w:t>
+        <w:t xml:space="preserve">So it’s really a matter of finding a good balance. I performed a search on </w:t>
+      </w:r>
+      <w:proofErr w:type="spellStart"/>
+      <w:r>
+        <w:rPr>
+          <w:rFonts w:ascii="Lucida Sans Unicode" w:hAnsi="Lucida Sans Unicode" w:cs="Lucida Sans Unicode"/>
+        </w:rPr>
+        <w:t>Digikey</w:t>
+      </w:r>
+      <w:proofErr w:type="spellEnd"/>
+      <w:r>
+        <w:rPr>
+          <w:rFonts w:ascii="Lucida Sans Unicode" w:hAnsi="Lucida Sans Unicode" w:cs="Lucida Sans Unicode"/>
+        </w:rPr>
+        <w:t xml:space="preserve"> for surface mount inductors between 29uH and 33uH, and with a c</w:t>
       </w:r>
       <w:r>
         <w:rPr>
@@ -2328,7 +2473,21 @@
         <w:rPr>
           <w:rFonts w:ascii="Lucida Sans Unicode" w:hAnsi="Lucida Sans Unicode" w:cs="Lucida Sans Unicode"/>
         </w:rPr>
-        <w:t>I was able to find one, using Digikey's parametric search, with the following characteristics, perfectly in line with what's needed:</w:t>
+        <w:t xml:space="preserve">I was able to find one, using </w:t>
+      </w:r>
+      <w:proofErr w:type="spellStart"/>
+      <w:r>
+        <w:rPr>
+          <w:rFonts w:ascii="Lucida Sans Unicode" w:hAnsi="Lucida Sans Unicode" w:cs="Lucida Sans Unicode"/>
+        </w:rPr>
+        <w:t>Digikey's</w:t>
+      </w:r>
+      <w:proofErr w:type="spellEnd"/>
+      <w:r>
+        <w:rPr>
+          <w:rFonts w:ascii="Lucida Sans Unicode" w:hAnsi="Lucida Sans Unicode" w:cs="Lucida Sans Unicode"/>
+        </w:rPr>
+        <w:t xml:space="preserve"> parametric search, with the following characteristics, perfectly in line with what's needed:</w:t>
       </w:r>
     </w:p>
     <w:p>
@@ -2473,7 +2632,21 @@
         <w:rPr>
           <w:rFonts w:ascii="Lucida Sans Unicode" w:hAnsi="Lucida Sans Unicode" w:cs="Lucida Sans Unicode"/>
         </w:rPr>
-        <w:t>The output capacitor requirements are a bit more strict. The datasheet recommends a tantalum capacitor around 47uF to 68uF (or using smaller value capacitors in series to achieve the same overall capacitance). A low ESR is also important. I found a 47uF capacitor with an ESR of 90mOhms, well below the specifications recommended.</w:t>
+        <w:t xml:space="preserve">The output capacitor requirements are a bit </w:t>
+      </w:r>
+      <w:proofErr w:type="gramStart"/>
+      <w:r>
+        <w:rPr>
+          <w:rFonts w:ascii="Lucida Sans Unicode" w:hAnsi="Lucida Sans Unicode" w:cs="Lucida Sans Unicode"/>
+        </w:rPr>
+        <w:t>more strict</w:t>
+      </w:r>
+      <w:proofErr w:type="gramEnd"/>
+      <w:r>
+        <w:rPr>
+          <w:rFonts w:ascii="Lucida Sans Unicode" w:hAnsi="Lucida Sans Unicode" w:cs="Lucida Sans Unicode"/>
+        </w:rPr>
+        <w:t>. The datasheet recommends a tantalum capacitor around 47uF to 68uF (or using smaller value capacitors in series to achieve the same overall capacitance). A low ESR is also important. I found a 47uF capacitor with an ESR of 90mOhms, well below the specifications recommended.</w:t>
       </w:r>
     </w:p>
     <w:p>
@@ -2825,6 +2998,7 @@
           <w:rFonts w:ascii="Lucida Sans Unicode" w:hAnsi="Lucida Sans Unicode" w:cs="Lucida Sans Unicode"/>
         </w:rPr>
       </w:pPr>
+      <w:proofErr w:type="gramStart"/>
       <w:r>
         <w:rPr>
           <w:rFonts w:ascii="Lucida Sans Unicode" w:hAnsi="Lucida Sans Unicode" w:cs="Lucida Sans Unicode"/>
@@ -2855,6 +3029,7 @@
         </w:rPr>
         <w:t xml:space="preserve"> per board.</w:t>
       </w:r>
+      <w:proofErr w:type="gramEnd"/>
       <w:r>
         <w:rPr>
           <w:rFonts w:ascii="Lucida Sans Unicode" w:hAnsi="Lucida Sans Unicode" w:cs="Lucida Sans Unicode"/>
@@ -2878,7 +3053,7 @@
           <w:rFonts w:ascii="Lucida Sans Unicode" w:hAnsi="Lucida Sans Unicode" w:cs="Lucida Sans Unicode"/>
         </w:rPr>
       </w:pPr>
-      <w:bookmarkStart w:id="3" w:name="_Toc324643286"/>
+      <w:bookmarkStart w:id="4" w:name="_Toc324883058"/>
       <w:r>
         <w:rPr>
           <w:rFonts w:ascii="Lucida Sans Unicode" w:hAnsi="Lucida Sans Unicode" w:cs="Lucida Sans Unicode"/>
@@ -2886,29 +3061,63 @@
         <w:lastRenderedPageBreak/>
         <w:t>2012/05/13</w:t>
       </w:r>
-      <w:bookmarkEnd w:id="3"/>
-    </w:p>
-    <w:p>
-      <w:pPr>
-        <w:spacing w:after="0" w:line="240" w:lineRule="auto"/>
-        <w:rPr>
-          <w:rFonts w:ascii="Lucida Sans Unicode" w:hAnsi="Lucida Sans Unicode" w:cs="Lucida Sans Unicode"/>
-        </w:rPr>
-      </w:pPr>
-      <w:r>
-        <w:rPr>
-          <w:rFonts w:ascii="Lucida Sans Unicode" w:hAnsi="Lucida Sans Unicode" w:cs="Lucida Sans Unicode"/>
-        </w:rPr>
-        <w:t>KiCad can be tricky sometimes. One issue I’ve had in the past is that when I use FreeRoute, there doesn’t seem to be a good way to tell the router what areas to avoid</w:t>
-      </w:r>
-      <w:r>
-        <w:rPr>
-          <w:rFonts w:ascii="Lucida Sans Unicode" w:hAnsi="Lucida Sans Unicode" w:cs="Lucida Sans Unicode"/>
-        </w:rPr>
-        <w:t xml:space="preserve"> (AKA, Keepout regions)</w:t>
-      </w:r>
-      <w:bookmarkStart w:id="4" w:name="_GoBack"/>
       <w:bookmarkEnd w:id="4"/>
+    </w:p>
+    <w:p>
+      <w:pPr>
+        <w:spacing w:after="0" w:line="240" w:lineRule="auto"/>
+        <w:rPr>
+          <w:rFonts w:ascii="Lucida Sans Unicode" w:hAnsi="Lucida Sans Unicode" w:cs="Lucida Sans Unicode"/>
+        </w:rPr>
+      </w:pPr>
+      <w:proofErr w:type="spellStart"/>
+      <w:r>
+        <w:rPr>
+          <w:rFonts w:ascii="Lucida Sans Unicode" w:hAnsi="Lucida Sans Unicode" w:cs="Lucida Sans Unicode"/>
+        </w:rPr>
+        <w:t>KiCad</w:t>
+      </w:r>
+      <w:proofErr w:type="spellEnd"/>
+      <w:r>
+        <w:rPr>
+          <w:rFonts w:ascii="Lucida Sans Unicode" w:hAnsi="Lucida Sans Unicode" w:cs="Lucida Sans Unicode"/>
+        </w:rPr>
+        <w:t xml:space="preserve"> can be tricky sometimes. One issue I’ve had in the past is that when I use </w:t>
+      </w:r>
+      <w:proofErr w:type="spellStart"/>
+      <w:r>
+        <w:rPr>
+          <w:rFonts w:ascii="Lucida Sans Unicode" w:hAnsi="Lucida Sans Unicode" w:cs="Lucida Sans Unicode"/>
+        </w:rPr>
+        <w:t>FreeRoute</w:t>
+      </w:r>
+      <w:proofErr w:type="spellEnd"/>
+      <w:r>
+        <w:rPr>
+          <w:rFonts w:ascii="Lucida Sans Unicode" w:hAnsi="Lucida Sans Unicode" w:cs="Lucida Sans Unicode"/>
+        </w:rPr>
+        <w:t>, there doesn’t seem to be a good way to tell the router what areas to avoid</w:t>
+      </w:r>
+      <w:r>
+        <w:rPr>
+          <w:rFonts w:ascii="Lucida Sans Unicode" w:hAnsi="Lucida Sans Unicode" w:cs="Lucida Sans Unicode"/>
+        </w:rPr>
+        <w:t xml:space="preserve"> (AKA, </w:t>
+      </w:r>
+      <w:proofErr w:type="spellStart"/>
+      <w:r>
+        <w:rPr>
+          <w:rFonts w:ascii="Lucida Sans Unicode" w:hAnsi="Lucida Sans Unicode" w:cs="Lucida Sans Unicode"/>
+        </w:rPr>
+        <w:t>Keepout</w:t>
+      </w:r>
+      <w:proofErr w:type="spellEnd"/>
+      <w:r>
+        <w:rPr>
+          <w:rFonts w:ascii="Lucida Sans Unicode" w:hAnsi="Lucida Sans Unicode" w:cs="Lucida Sans Unicode"/>
+        </w:rPr>
+        <w:t xml:space="preserve"> regions)</w:t>
+      </w:r>
       <w:r>
         <w:rPr>
           <w:rFonts w:ascii="Lucida Sans Unicode" w:hAnsi="Lucida Sans Unicode" w:cs="Lucida Sans Unicode"/>
@@ -2923,6 +3132,226 @@
           <w:rFonts w:ascii="Lucida Sans Unicode" w:hAnsi="Lucida Sans Unicode" w:cs="Lucida Sans Unicode"/>
         </w:rPr>
       </w:pPr>
+    </w:p>
+    <w:p>
+      <w:pPr>
+        <w:spacing w:after="0" w:line="240" w:lineRule="auto"/>
+        <w:rPr>
+          <w:rFonts w:ascii="Lucida Sans Unicode" w:hAnsi="Lucida Sans Unicode" w:cs="Lucida Sans Unicode"/>
+        </w:rPr>
+      </w:pPr>
+      <w:r>
+        <w:rPr>
+          <w:rFonts w:ascii="Lucida Sans Unicode" w:hAnsi="Lucida Sans Unicode" w:cs="Lucida Sans Unicode"/>
+        </w:rPr>
+        <w:t xml:space="preserve">The workaround is to create fill zones, not attached to any net, in areas you want to keep traces away from. Then, when you export a Spectra Design File for use in </w:t>
+      </w:r>
+      <w:proofErr w:type="spellStart"/>
+      <w:r>
+        <w:rPr>
+          <w:rFonts w:ascii="Lucida Sans Unicode" w:hAnsi="Lucida Sans Unicode" w:cs="Lucida Sans Unicode"/>
+        </w:rPr>
+        <w:t>FreeRoute</w:t>
+      </w:r>
+      <w:proofErr w:type="spellEnd"/>
+      <w:r>
+        <w:rPr>
+          <w:rFonts w:ascii="Lucida Sans Unicode" w:hAnsi="Lucida Sans Unicode" w:cs="Lucida Sans Unicode"/>
+        </w:rPr>
+        <w:t xml:space="preserve">, you edit the file prior to opening </w:t>
+      </w:r>
+      <w:proofErr w:type="spellStart"/>
+      <w:r>
+        <w:rPr>
+          <w:rFonts w:ascii="Lucida Sans Unicode" w:hAnsi="Lucida Sans Unicode" w:cs="Lucida Sans Unicode"/>
+        </w:rPr>
+        <w:t>FreeRoute</w:t>
+      </w:r>
+      <w:proofErr w:type="spellEnd"/>
+      <w:r>
+        <w:rPr>
+          <w:rFonts w:ascii="Lucida Sans Unicode" w:hAnsi="Lucida Sans Unicode" w:cs="Lucida Sans Unicode"/>
+        </w:rPr>
+        <w:t xml:space="preserve">. Here’s a short description of the process: </w:t>
+      </w:r>
+      <w:hyperlink r:id="rId9" w:history="1">
+        <w:r>
+          <w:rPr>
+            <w:rStyle w:val="Hyperlink"/>
+            <w:rFonts w:ascii="Lucida Sans Unicode" w:hAnsi="Lucida Sans Unicode" w:cs="Lucida Sans Unicode"/>
+          </w:rPr>
+          <w:t>http://permalink.gmane.org/gmane.comp.cad.kicad.user/5755</w:t>
+        </w:r>
+      </w:hyperlink>
+    </w:p>
+    <w:p>
+      <w:pPr>
+        <w:spacing w:after="0" w:line="240" w:lineRule="auto"/>
+        <w:rPr>
+          <w:rFonts w:ascii="Lucida Sans Unicode" w:hAnsi="Lucida Sans Unicode" w:cs="Lucida Sans Unicode"/>
+        </w:rPr>
+      </w:pPr>
+    </w:p>
+    <w:p>
+      <w:pPr>
+        <w:pStyle w:val="Heading1"/>
+        <w:spacing w:before="0" w:line="240" w:lineRule="auto"/>
+        <w:rPr>
+          <w:rFonts w:ascii="Lucida Sans Unicode" w:hAnsi="Lucida Sans Unicode" w:cs="Lucida Sans Unicode"/>
+        </w:rPr>
+      </w:pPr>
+      <w:bookmarkStart w:id="5" w:name="_Toc324883059"/>
+      <w:r>
+        <w:rPr>
+          <w:rFonts w:ascii="Lucida Sans Unicode" w:hAnsi="Lucida Sans Unicode" w:cs="Lucida Sans Unicode"/>
+        </w:rPr>
+        <w:t>2012/05/15</w:t>
+      </w:r>
+      <w:bookmarkEnd w:id="5"/>
+    </w:p>
+    <w:p>
+      <w:pPr>
+        <w:spacing w:after="0" w:line="240" w:lineRule="auto"/>
+        <w:rPr>
+          <w:rFonts w:ascii="Lucida Sans Unicode" w:hAnsi="Lucida Sans Unicode" w:cs="Lucida Sans Unicode"/>
+        </w:rPr>
+      </w:pPr>
+      <w:r>
+        <w:rPr>
+          <w:rFonts w:ascii="Lucida Sans Unicode" w:hAnsi="Lucida Sans Unicode" w:cs="Lucida Sans Unicode"/>
+        </w:rPr>
+        <w:t>I’ve been working heavily today on placing and routing. This project is actually pretty difficult to route due to a number of factors:</w:t>
+      </w:r>
+    </w:p>
+    <w:p>
+      <w:pPr>
+        <w:pStyle w:val="ListParagraph"/>
+        <w:numPr>
+          <w:ilvl w:val="0"/>
+          <w:numId w:val="5"/>
+        </w:numPr>
+        <w:spacing w:after="0" w:line="240" w:lineRule="auto"/>
+        <w:rPr>
+          <w:rFonts w:ascii="Lucida Sans Unicode" w:hAnsi="Lucida Sans Unicode" w:cs="Lucida Sans Unicode"/>
+        </w:rPr>
+      </w:pPr>
+      <w:r>
+        <w:rPr>
+          <w:rFonts w:ascii="Lucida Sans Unicode" w:hAnsi="Lucida Sans Unicode" w:cs="Lucida Sans Unicode"/>
+        </w:rPr>
+        <w:t>Overall size of the board compared to number of components. There’s not a lot of free space for tracks</w:t>
+      </w:r>
+    </w:p>
+    <w:p>
+      <w:pPr>
+        <w:pStyle w:val="ListParagraph"/>
+        <w:numPr>
+          <w:ilvl w:val="0"/>
+          <w:numId w:val="5"/>
+        </w:numPr>
+        <w:spacing w:after="0" w:line="240" w:lineRule="auto"/>
+        <w:rPr>
+          <w:rFonts w:ascii="Lucida Sans Unicode" w:hAnsi="Lucida Sans Unicode" w:cs="Lucida Sans Unicode"/>
+        </w:rPr>
+      </w:pPr>
+      <w:r>
+        <w:rPr>
+          <w:rFonts w:ascii="Lucida Sans Unicode" w:hAnsi="Lucida Sans Unicode" w:cs="Lucida Sans Unicode"/>
+        </w:rPr>
+        <w:t>The shape of the board. The actual area for routing traces is a ring, because we don’t want any traces near the capacitive sensor. This is a big challenge!</w:t>
+      </w:r>
+    </w:p>
+    <w:p>
+      <w:pPr>
+        <w:spacing w:after="0" w:line="240" w:lineRule="auto"/>
+        <w:rPr>
+          <w:rFonts w:ascii="Lucida Sans Unicode" w:hAnsi="Lucida Sans Unicode" w:cs="Lucida Sans Unicode"/>
+        </w:rPr>
+      </w:pPr>
+    </w:p>
+    <w:p>
+      <w:pPr>
+        <w:spacing w:after="0" w:line="240" w:lineRule="auto"/>
+        <w:rPr>
+          <w:rFonts w:ascii="Lucida Sans Unicode" w:hAnsi="Lucida Sans Unicode" w:cs="Lucida Sans Unicode"/>
+        </w:rPr>
+      </w:pPr>
+      <w:r>
+        <w:rPr>
+          <w:rFonts w:ascii="Lucida Sans Unicode" w:hAnsi="Lucida Sans Unicode" w:cs="Lucida Sans Unicode"/>
+        </w:rPr>
+        <w:t xml:space="preserve">I’ve been routing many of the easy traces, and most important traces by hand. While it doesn’t look as neat, I turned off the automatic 45 degree trace bends for hand-routing. Otherwise it’s simply too restricting on this particular board. I’m turning it back on for </w:t>
+      </w:r>
+      <w:proofErr w:type="spellStart"/>
+      <w:r>
+        <w:rPr>
+          <w:rFonts w:ascii="Lucida Sans Unicode" w:hAnsi="Lucida Sans Unicode" w:cs="Lucida Sans Unicode"/>
+        </w:rPr>
+        <w:t>autorouting</w:t>
+      </w:r>
+      <w:proofErr w:type="spellEnd"/>
+      <w:r>
+        <w:rPr>
+          <w:rFonts w:ascii="Lucida Sans Unicode" w:hAnsi="Lucida Sans Unicode" w:cs="Lucida Sans Unicode"/>
+        </w:rPr>
+        <w:t>.</w:t>
+      </w:r>
+    </w:p>
+    <w:p>
+      <w:pPr>
+        <w:spacing w:after="0" w:line="240" w:lineRule="auto"/>
+        <w:rPr>
+          <w:rFonts w:ascii="Lucida Sans Unicode" w:hAnsi="Lucida Sans Unicode" w:cs="Lucida Sans Unicode"/>
+        </w:rPr>
+      </w:pPr>
+    </w:p>
+    <w:p>
+      <w:pPr>
+        <w:spacing w:after="0" w:line="240" w:lineRule="auto"/>
+        <w:rPr>
+          <w:rFonts w:ascii="Lucida Sans Unicode" w:hAnsi="Lucida Sans Unicode" w:cs="Lucida Sans Unicode"/>
+        </w:rPr>
+      </w:pPr>
+      <w:r>
+        <w:rPr>
+          <w:rFonts w:ascii="Lucida Sans Unicode" w:hAnsi="Lucida Sans Unicode" w:cs="Lucida Sans Unicode"/>
+        </w:rPr>
+        <w:t xml:space="preserve">If the </w:t>
+      </w:r>
+      <w:proofErr w:type="spellStart"/>
+      <w:r>
+        <w:rPr>
+          <w:rFonts w:ascii="Lucida Sans Unicode" w:hAnsi="Lucida Sans Unicode" w:cs="Lucida Sans Unicode"/>
+        </w:rPr>
+        <w:t>autorouter</w:t>
+      </w:r>
+      <w:proofErr w:type="spellEnd"/>
+      <w:r>
+        <w:rPr>
+          <w:rFonts w:ascii="Lucida Sans Unicode" w:hAnsi="Lucida Sans Unicode" w:cs="Lucida Sans Unicode"/>
+        </w:rPr>
+        <w:t xml:space="preserve"> has problems in a particular area after several passes, I’ll stop the program, move components or route by hand, and then restart. It’s getting there, but this is slow work.</w:t>
+      </w:r>
+      <w:r>
+        <w:rPr>
+          <w:rFonts w:ascii="Lucida Sans Unicode" w:hAnsi="Lucida Sans Unicode" w:cs="Lucida Sans Unicode"/>
+        </w:rPr>
+        <w:t xml:space="preserve"> You simply cannot leave everything up to an </w:t>
+      </w:r>
+      <w:proofErr w:type="spellStart"/>
+      <w:r>
+        <w:rPr>
+          <w:rFonts w:ascii="Lucida Sans Unicode" w:hAnsi="Lucida Sans Unicode" w:cs="Lucida Sans Unicode"/>
+        </w:rPr>
+        <w:t>autorouter</w:t>
+      </w:r>
+      <w:proofErr w:type="spellEnd"/>
+      <w:r>
+        <w:rPr>
+          <w:rFonts w:ascii="Lucida Sans Unicode" w:hAnsi="Lucida Sans Unicode" w:cs="Lucida Sans Unicode"/>
+        </w:rPr>
+        <w:t xml:space="preserve"> and expect it all to work perfectly.</w:t>
+      </w:r>
     </w:p>
     <w:p>
       <w:pPr>
@@ -4449,7 +4878,7 @@
 </file>
 
 <file path=customXml/itemProps1.xml><?xml version="1.0" encoding="utf-8"?>
-<ds:datastoreItem xmlns:ds="http://schemas.openxmlformats.org/officeDocument/2006/customXml" ds:itemID="{9B3B4BD0-9082-4EAC-B19B-1BB172B925BB}">
+<ds:datastoreItem xmlns:ds="http://schemas.openxmlformats.org/officeDocument/2006/customXml" ds:itemID="{0D25D98B-3E2E-4CE1-AE8B-DF4A59D3DB1B}">
   <ds:schemaRefs>
     <ds:schemaRef ds:uri="http://schemas.openxmlformats.org/officeDocument/2006/bibliography"/>
   </ds:schemaRefs>

</xml_diff>

<commit_message>
Completed lots of placing, routing, and autorouting. Also updated Project Log
</commit_message>
<xml_diff>
--- a/Notes/Chameleon Project Log.docx
+++ b/Notes/Chameleon Project Log.docx
@@ -248,7 +248,7 @@
               <w:rFonts w:ascii="Lucida Sans Unicode" w:hAnsi="Lucida Sans Unicode" w:cs="Lucida Sans Unicode"/>
               <w:color w:val="7F7F7F" w:themeColor="text1" w:themeTint="80"/>
             </w:rPr>
-            <w:t>Conte</w:t>
+            <w:t>Content</w:t>
           </w:r>
           <w:bookmarkStart w:id="0" w:name="_GoBack"/>
           <w:bookmarkEnd w:id="0"/>
@@ -257,7 +257,7 @@
               <w:rFonts w:ascii="Lucida Sans Unicode" w:hAnsi="Lucida Sans Unicode" w:cs="Lucida Sans Unicode"/>
               <w:color w:val="7F7F7F" w:themeColor="text1" w:themeTint="80"/>
             </w:rPr>
-            <w:t>nts</w:t>
+            <w:t>s</w:t>
           </w:r>
         </w:p>
         <w:p>
@@ -289,7 +289,7 @@
             </w:rPr>
             <w:fldChar w:fldCharType="separate"/>
           </w:r>
-          <w:hyperlink w:anchor="_Toc324883055" w:history="1">
+          <w:hyperlink w:anchor="_Toc324960956" w:history="1">
             <w:r>
               <w:rPr>
                 <w:rStyle w:val="Hyperlink"/>
@@ -317,7 +317,7 @@
                 <w:noProof/>
                 <w:webHidden/>
               </w:rPr>
-              <w:instrText xml:space="preserve"> PAGEREF _Toc324883055 \h </w:instrText>
+              <w:instrText xml:space="preserve"> PAGEREF _Toc324960956 \h </w:instrText>
             </w:r>
             <w:r>
               <w:rPr>
@@ -359,7 +359,7 @@
               <w:noProof/>
             </w:rPr>
           </w:pPr>
-          <w:hyperlink w:anchor="_Toc324883056" w:history="1">
+          <w:hyperlink w:anchor="_Toc324960957" w:history="1">
             <w:r>
               <w:rPr>
                 <w:rStyle w:val="Hyperlink"/>
@@ -387,7 +387,7 @@
                 <w:noProof/>
                 <w:webHidden/>
               </w:rPr>
-              <w:instrText xml:space="preserve"> PAGEREF _Toc324883056 \h </w:instrText>
+              <w:instrText xml:space="preserve"> PAGEREF _Toc324960957 \h </w:instrText>
             </w:r>
             <w:r>
               <w:rPr>
@@ -429,7 +429,7 @@
               <w:noProof/>
             </w:rPr>
           </w:pPr>
-          <w:hyperlink w:anchor="_Toc324883057" w:history="1">
+          <w:hyperlink w:anchor="_Toc324960958" w:history="1">
             <w:r>
               <w:rPr>
                 <w:rStyle w:val="Hyperlink"/>
@@ -457,7 +457,7 @@
                 <w:noProof/>
                 <w:webHidden/>
               </w:rPr>
-              <w:instrText xml:space="preserve"> PAGEREF _Toc324883057 \h </w:instrText>
+              <w:instrText xml:space="preserve"> PAGEREF _Toc324960958 \h </w:instrText>
             </w:r>
             <w:r>
               <w:rPr>
@@ -499,7 +499,7 @@
               <w:noProof/>
             </w:rPr>
           </w:pPr>
-          <w:hyperlink w:anchor="_Toc324883058" w:history="1">
+          <w:hyperlink w:anchor="_Toc324960959" w:history="1">
             <w:r>
               <w:rPr>
                 <w:rStyle w:val="Hyperlink"/>
@@ -527,7 +527,7 @@
                 <w:noProof/>
                 <w:webHidden/>
               </w:rPr>
-              <w:instrText xml:space="preserve"> PAGEREF _Toc324883058 \h </w:instrText>
+              <w:instrText xml:space="preserve"> PAGEREF _Toc324960959 \h </w:instrText>
             </w:r>
             <w:r>
               <w:rPr>
@@ -569,7 +569,7 @@
               <w:noProof/>
             </w:rPr>
           </w:pPr>
-          <w:hyperlink w:anchor="_Toc324883059" w:history="1">
+          <w:hyperlink w:anchor="_Toc324960960" w:history="1">
             <w:r>
               <w:rPr>
                 <w:rStyle w:val="Hyperlink"/>
@@ -597,7 +597,7 @@
                 <w:noProof/>
                 <w:webHidden/>
               </w:rPr>
-              <w:instrText xml:space="preserve"> PAGEREF _Toc324883059 \h </w:instrText>
+              <w:instrText xml:space="preserve"> PAGEREF _Toc324960960 \h </w:instrText>
             </w:r>
             <w:r>
               <w:rPr>
@@ -618,6 +618,76 @@
                 <w:webHidden/>
               </w:rPr>
               <w:t>8</w:t>
+            </w:r>
+            <w:r>
+              <w:rPr>
+                <w:noProof/>
+                <w:webHidden/>
+              </w:rPr>
+              <w:fldChar w:fldCharType="end"/>
+            </w:r>
+          </w:hyperlink>
+        </w:p>
+        <w:p>
+          <w:pPr>
+            <w:pStyle w:val="TOC1"/>
+            <w:tabs>
+              <w:tab w:val="right" w:leader="dot" w:pos="9350"/>
+            </w:tabs>
+            <w:rPr>
+              <w:rFonts w:asciiTheme="minorHAnsi" w:eastAsiaTheme="minorEastAsia" w:hAnsiTheme="minorHAnsi" w:cstheme="minorBidi"/>
+              <w:noProof/>
+            </w:rPr>
+          </w:pPr>
+          <w:hyperlink w:anchor="_Toc324960961" w:history="1">
+            <w:r>
+              <w:rPr>
+                <w:rStyle w:val="Hyperlink"/>
+                <w:rFonts w:ascii="Lucida Sans Unicode" w:hAnsi="Lucida Sans Unicode" w:cs="Lucida Sans Unicode"/>
+                <w:noProof/>
+              </w:rPr>
+              <w:t>2012/05/16</w:t>
+            </w:r>
+            <w:r>
+              <w:rPr>
+                <w:noProof/>
+                <w:webHidden/>
+              </w:rPr>
+              <w:tab/>
+            </w:r>
+            <w:r>
+              <w:rPr>
+                <w:noProof/>
+                <w:webHidden/>
+              </w:rPr>
+              <w:fldChar w:fldCharType="begin"/>
+            </w:r>
+            <w:r>
+              <w:rPr>
+                <w:noProof/>
+                <w:webHidden/>
+              </w:rPr>
+              <w:instrText xml:space="preserve"> PAGEREF _Toc324960961 \h </w:instrText>
+            </w:r>
+            <w:r>
+              <w:rPr>
+                <w:noProof/>
+                <w:webHidden/>
+              </w:rPr>
+            </w:r>
+            <w:r>
+              <w:rPr>
+                <w:noProof/>
+                <w:webHidden/>
+              </w:rPr>
+              <w:fldChar w:fldCharType="separate"/>
+            </w:r>
+            <w:r>
+              <w:rPr>
+                <w:noProof/>
+                <w:webHidden/>
+              </w:rPr>
+              <w:t>9</w:t>
             </w:r>
             <w:r>
               <w:rPr>
@@ -673,7 +743,7 @@
           <w:rFonts w:ascii="Lucida Sans Unicode" w:hAnsi="Lucida Sans Unicode" w:cs="Lucida Sans Unicode"/>
         </w:rPr>
       </w:pPr>
-      <w:bookmarkStart w:id="1" w:name="_Toc324883055"/>
+      <w:bookmarkStart w:id="1" w:name="_Toc324960956"/>
       <w:r>
         <w:rPr>
           <w:rFonts w:ascii="Lucida Sans Unicode" w:hAnsi="Lucida Sans Unicode" w:cs="Lucida Sans Unicode"/>
@@ -726,11 +796,19 @@
         </w:rPr>
         <w:t xml:space="preserve">p the bare-bones of the project, starting with creating a new </w:t>
       </w:r>
-      <w:r>
-        <w:rPr>
-          <w:rFonts w:ascii="Lucida Sans Unicode" w:hAnsi="Lucida Sans Unicode" w:cs="Lucida Sans Unicode"/>
-        </w:rPr>
-        <w:t xml:space="preserve">Git repository. </w:t>
+      <w:proofErr w:type="spellStart"/>
+      <w:r>
+        <w:rPr>
+          <w:rFonts w:ascii="Lucida Sans Unicode" w:hAnsi="Lucida Sans Unicode" w:cs="Lucida Sans Unicode"/>
+        </w:rPr>
+        <w:t>Git</w:t>
+      </w:r>
+      <w:proofErr w:type="spellEnd"/>
+      <w:r>
+        <w:rPr>
+          <w:rFonts w:ascii="Lucida Sans Unicode" w:hAnsi="Lucida Sans Unicode" w:cs="Lucida Sans Unicode"/>
+        </w:rPr>
+        <w:t xml:space="preserve"> repository. </w:t>
       </w:r>
       <w:r>
         <w:rPr>
@@ -850,7 +928,7 @@
           <w:rFonts w:ascii="Lucida Sans Unicode" w:hAnsi="Lucida Sans Unicode" w:cs="Lucida Sans Unicode"/>
         </w:rPr>
       </w:pPr>
-      <w:bookmarkStart w:id="2" w:name="_Toc324883056"/>
+      <w:bookmarkStart w:id="2" w:name="_Toc324960957"/>
       <w:r>
         <w:rPr>
           <w:rFonts w:ascii="Lucida Sans Unicode" w:hAnsi="Lucida Sans Unicode" w:cs="Lucida Sans Unicode"/>
@@ -982,21 +1060,7 @@
         <w:rPr>
           <w:rFonts w:ascii="Lucida Sans Unicode" w:hAnsi="Lucida Sans Unicode" w:cs="Lucida Sans Unicode"/>
         </w:rPr>
-        <w:t xml:space="preserve"> (actually, it ranges from 1.8V to 2.6V, but a drop of only 1.8V </w:t>
-      </w:r>
-      <w:proofErr w:type="gramStart"/>
-      <w:r>
-        <w:rPr>
-          <w:rFonts w:ascii="Lucida Sans Unicode" w:hAnsi="Lucida Sans Unicode" w:cs="Lucida Sans Unicode"/>
-        </w:rPr>
-        <w:t>means</w:t>
-      </w:r>
-      <w:proofErr w:type="gramEnd"/>
-      <w:r>
-        <w:rPr>
-          <w:rFonts w:ascii="Lucida Sans Unicode" w:hAnsi="Lucida Sans Unicode" w:cs="Lucida Sans Unicode"/>
-        </w:rPr>
-        <w:t xml:space="preserve"> greater current, so I want to choose a resistor value based on this. If I used the </w:t>
+        <w:t xml:space="preserve"> (actually, it ranges from 1.8V to 2.6V, but a drop of only 1.8V means greater current, so I want to choose a resistor value based on this. If I used the </w:t>
       </w:r>
       <w:r>
         <w:rPr>
@@ -1540,7 +1604,35 @@
         <w:rPr>
           <w:rFonts w:ascii="Lucida Sans Unicode" w:hAnsi="Lucida Sans Unicode" w:cs="Lucida Sans Unicode"/>
         </w:rPr>
-        <w:t>I also added the ATTiny44 as the brains for this device. The ATTiny44 is completely swappable with the ATTiny84 if you need more memory (8k vice 4k). It’s a microcontroller I’ve used in past projects as well. It is compatible with Atmel’s QTouch library, and can control up to 4 QMatrix capacitive sensors. In this case, I only need to control 1.</w:t>
+        <w:t xml:space="preserve">I also added the ATTiny44 as the brains for this device. The ATTiny44 is completely swappable with the ATTiny84 if you need more memory (8k vice 4k). It’s a microcontroller I’ve used in past projects as well. It is compatible with Atmel’s </w:t>
+      </w:r>
+      <w:proofErr w:type="spellStart"/>
+      <w:r>
+        <w:rPr>
+          <w:rFonts w:ascii="Lucida Sans Unicode" w:hAnsi="Lucida Sans Unicode" w:cs="Lucida Sans Unicode"/>
+        </w:rPr>
+        <w:t>QTouch</w:t>
+      </w:r>
+      <w:proofErr w:type="spellEnd"/>
+      <w:r>
+        <w:rPr>
+          <w:rFonts w:ascii="Lucida Sans Unicode" w:hAnsi="Lucida Sans Unicode" w:cs="Lucida Sans Unicode"/>
+        </w:rPr>
+        <w:t xml:space="preserve"> library, and can control up to 4 </w:t>
+      </w:r>
+      <w:proofErr w:type="spellStart"/>
+      <w:r>
+        <w:rPr>
+          <w:rFonts w:ascii="Lucida Sans Unicode" w:hAnsi="Lucida Sans Unicode" w:cs="Lucida Sans Unicode"/>
+        </w:rPr>
+        <w:t>QMatrix</w:t>
+      </w:r>
+      <w:proofErr w:type="spellEnd"/>
+      <w:r>
+        <w:rPr>
+          <w:rFonts w:ascii="Lucida Sans Unicode" w:hAnsi="Lucida Sans Unicode" w:cs="Lucida Sans Unicode"/>
+        </w:rPr>
+        <w:t xml:space="preserve"> capacitive sensors. In this case, I only need to control 1.</w:t>
       </w:r>
     </w:p>
     <w:p>
@@ -1649,7 +1741,7 @@
           <w:rFonts w:ascii="Lucida Sans Unicode" w:hAnsi="Lucida Sans Unicode" w:cs="Lucida Sans Unicode"/>
         </w:rPr>
       </w:pPr>
-      <w:bookmarkStart w:id="3" w:name="_Toc324883057"/>
+      <w:bookmarkStart w:id="3" w:name="_Toc324960958"/>
       <w:r>
         <w:rPr>
           <w:rFonts w:ascii="Lucida Sans Unicode" w:hAnsi="Lucida Sans Unicode" w:cs="Lucida Sans Unicode"/>
@@ -2691,7 +2783,21 @@
         <w:rPr>
           <w:rFonts w:ascii="Lucida Sans Unicode" w:hAnsi="Lucida Sans Unicode" w:cs="Lucida Sans Unicode"/>
         </w:rPr>
-        <w:t>ausing at this point to upload my current progress via Git.</w:t>
+        <w:t xml:space="preserve">ausing at this point to upload my current progress via </w:t>
+      </w:r>
+      <w:proofErr w:type="spellStart"/>
+      <w:r>
+        <w:rPr>
+          <w:rFonts w:ascii="Lucida Sans Unicode" w:hAnsi="Lucida Sans Unicode" w:cs="Lucida Sans Unicode"/>
+        </w:rPr>
+        <w:t>Git</w:t>
+      </w:r>
+      <w:proofErr w:type="spellEnd"/>
+      <w:r>
+        <w:rPr>
+          <w:rFonts w:ascii="Lucida Sans Unicode" w:hAnsi="Lucida Sans Unicode" w:cs="Lucida Sans Unicode"/>
+        </w:rPr>
+        <w:t>.</w:t>
       </w:r>
     </w:p>
     <w:p>
@@ -3053,7 +3159,7 @@
           <w:rFonts w:ascii="Lucida Sans Unicode" w:hAnsi="Lucida Sans Unicode" w:cs="Lucida Sans Unicode"/>
         </w:rPr>
       </w:pPr>
-      <w:bookmarkStart w:id="4" w:name="_Toc324883058"/>
+      <w:bookmarkStart w:id="4" w:name="_Toc324960959"/>
       <w:r>
         <w:rPr>
           <w:rFonts w:ascii="Lucida Sans Unicode" w:hAnsi="Lucida Sans Unicode" w:cs="Lucida Sans Unicode"/>
@@ -3200,7 +3306,7 @@
           <w:rFonts w:ascii="Lucida Sans Unicode" w:hAnsi="Lucida Sans Unicode" w:cs="Lucida Sans Unicode"/>
         </w:rPr>
       </w:pPr>
-      <w:bookmarkStart w:id="5" w:name="_Toc324883059"/>
+      <w:bookmarkStart w:id="5" w:name="_Toc324960960"/>
       <w:r>
         <w:rPr>
           <w:rFonts w:ascii="Lucida Sans Unicode" w:hAnsi="Lucida Sans Unicode" w:cs="Lucida Sans Unicode"/>
@@ -3360,6 +3466,392 @@
           <w:rFonts w:ascii="Lucida Sans Unicode" w:hAnsi="Lucida Sans Unicode" w:cs="Lucida Sans Unicode"/>
         </w:rPr>
       </w:pPr>
+    </w:p>
+    <w:p>
+      <w:pPr>
+        <w:spacing w:after="0" w:line="240" w:lineRule="auto"/>
+        <w:rPr>
+          <w:rFonts w:ascii="Lucida Sans Unicode" w:hAnsi="Lucida Sans Unicode" w:cs="Lucida Sans Unicode"/>
+        </w:rPr>
+      </w:pPr>
+      <w:r>
+        <w:rPr>
+          <w:rFonts w:ascii="Lucida Sans Unicode" w:hAnsi="Lucida Sans Unicode" w:cs="Lucida Sans Unicode"/>
+        </w:rPr>
+        <w:t xml:space="preserve">One thing I’ve found very useful is this: make all the critical routes by hand. Go through the process several times of letting </w:t>
+      </w:r>
+      <w:proofErr w:type="spellStart"/>
+      <w:r>
+        <w:rPr>
+          <w:rFonts w:ascii="Lucida Sans Unicode" w:hAnsi="Lucida Sans Unicode" w:cs="Lucida Sans Unicode"/>
+        </w:rPr>
+        <w:t>FreeRoute</w:t>
+      </w:r>
+      <w:proofErr w:type="spellEnd"/>
+      <w:r>
+        <w:rPr>
+          <w:rFonts w:ascii="Lucida Sans Unicode" w:hAnsi="Lucida Sans Unicode" w:cs="Lucida Sans Unicode"/>
+        </w:rPr>
+        <w:t xml:space="preserve"> </w:t>
+      </w:r>
+      <w:r>
+        <w:rPr>
+          <w:rFonts w:ascii="Lucida Sans Unicode" w:hAnsi="Lucida Sans Unicode" w:cs="Lucida Sans Unicode"/>
+        </w:rPr>
+        <w:t xml:space="preserve">work for a bit and then adjusting by hand until </w:t>
+      </w:r>
+      <w:proofErr w:type="spellStart"/>
+      <w:r>
+        <w:rPr>
+          <w:rFonts w:ascii="Lucida Sans Unicode" w:hAnsi="Lucida Sans Unicode" w:cs="Lucida Sans Unicode"/>
+        </w:rPr>
+        <w:t>FreeRoute</w:t>
+      </w:r>
+      <w:proofErr w:type="spellEnd"/>
+      <w:r>
+        <w:rPr>
+          <w:rFonts w:ascii="Lucida Sans Unicode" w:hAnsi="Lucida Sans Unicode" w:cs="Lucida Sans Unicode"/>
+        </w:rPr>
+        <w:t xml:space="preserve"> </w:t>
+      </w:r>
+      <w:r>
+        <w:rPr>
+          <w:rFonts w:ascii="Lucida Sans Unicode" w:hAnsi="Lucida Sans Unicode" w:cs="Lucida Sans Unicode"/>
+        </w:rPr>
+        <w:t xml:space="preserve">can complete all of the routes. Then let </w:t>
+      </w:r>
+      <w:proofErr w:type="spellStart"/>
+      <w:r>
+        <w:rPr>
+          <w:rFonts w:ascii="Lucida Sans Unicode" w:hAnsi="Lucida Sans Unicode" w:cs="Lucida Sans Unicode"/>
+        </w:rPr>
+        <w:t>FreeRoute</w:t>
+      </w:r>
+      <w:proofErr w:type="spellEnd"/>
+      <w:r>
+        <w:rPr>
+          <w:rFonts w:ascii="Lucida Sans Unicode" w:hAnsi="Lucida Sans Unicode" w:cs="Lucida Sans Unicode"/>
+        </w:rPr>
+        <w:t xml:space="preserve"> run overnight on a reasonably powerful computer. The “Batch Optimizer” will run in several passes, and slowly will make things better and better. For instance, in this project, after </w:t>
+      </w:r>
+      <w:r>
+        <w:rPr>
+          <w:rFonts w:ascii="Lucida Sans Unicode" w:hAnsi="Lucida Sans Unicode" w:cs="Lucida Sans Unicode"/>
+        </w:rPr>
+        <w:t>several</w:t>
+      </w:r>
+      <w:r>
+        <w:rPr>
+          <w:rFonts w:ascii="Lucida Sans Unicode" w:hAnsi="Lucida Sans Unicode" w:cs="Lucida Sans Unicode"/>
+        </w:rPr>
+        <w:t xml:space="preserve"> initial routing passes</w:t>
+      </w:r>
+      <w:r>
+        <w:rPr>
+          <w:rFonts w:ascii="Lucida Sans Unicode" w:hAnsi="Lucida Sans Unicode" w:cs="Lucida Sans Unicode"/>
+        </w:rPr>
+        <w:t>,</w:t>
+      </w:r>
+      <w:r>
+        <w:rPr>
+          <w:rFonts w:ascii="Lucida Sans Unicode" w:hAnsi="Lucida Sans Unicode" w:cs="Lucida Sans Unicode"/>
+        </w:rPr>
+        <w:t xml:space="preserve"> there were </w:t>
+      </w:r>
+      <w:r>
+        <w:rPr>
+          <w:rFonts w:ascii="Lucida Sans Unicode" w:hAnsi="Lucida Sans Unicode" w:cs="Lucida Sans Unicode"/>
+        </w:rPr>
+        <w:t>about 50-something</w:t>
+      </w:r>
+      <w:r>
+        <w:rPr>
+          <w:rFonts w:ascii="Lucida Sans Unicode" w:hAnsi="Lucida Sans Unicode" w:cs="Lucida Sans Unicode"/>
+        </w:rPr>
+        <w:t xml:space="preserve"> </w:t>
+      </w:r>
+      <w:proofErr w:type="spellStart"/>
+      <w:r>
+        <w:rPr>
+          <w:rFonts w:ascii="Lucida Sans Unicode" w:hAnsi="Lucida Sans Unicode" w:cs="Lucida Sans Unicode"/>
+        </w:rPr>
+        <w:t>vias</w:t>
+      </w:r>
+      <w:proofErr w:type="spellEnd"/>
+      <w:r>
+        <w:rPr>
+          <w:rFonts w:ascii="Lucida Sans Unicode" w:hAnsi="Lucida Sans Unicode" w:cs="Lucida Sans Unicode"/>
+        </w:rPr>
+        <w:t xml:space="preserve">. </w:t>
+      </w:r>
+      <w:proofErr w:type="spellStart"/>
+      <w:r>
+        <w:rPr>
+          <w:rFonts w:ascii="Lucida Sans Unicode" w:hAnsi="Lucida Sans Unicode" w:cs="Lucida Sans Unicode"/>
+        </w:rPr>
+        <w:t>Vias</w:t>
+      </w:r>
+      <w:proofErr w:type="spellEnd"/>
+      <w:r>
+        <w:rPr>
+          <w:rFonts w:ascii="Lucida Sans Unicode" w:hAnsi="Lucida Sans Unicode" w:cs="Lucida Sans Unicode"/>
+        </w:rPr>
+        <w:t xml:space="preserve"> are a small plated hole that transfers a signal from the front of the board to the back (or to other layers on multi-layer boards), and they’re one of those things that are </w:t>
+      </w:r>
+      <w:r>
+        <w:rPr>
+          <w:rFonts w:ascii="Lucida Sans Unicode" w:hAnsi="Lucida Sans Unicode" w:cs="Lucida Sans Unicode"/>
+        </w:rPr>
+        <w:lastRenderedPageBreak/>
+        <w:t xml:space="preserve">necessary, but generally should be avoided as much as you’re able to. So, I let the optimizer continue running, and by pass </w:t>
+      </w:r>
+      <w:r>
+        <w:rPr>
+          <w:rFonts w:ascii="Lucida Sans Unicode" w:hAnsi="Lucida Sans Unicode" w:cs="Lucida Sans Unicode"/>
+        </w:rPr>
+        <w:t xml:space="preserve">10, </w:t>
+      </w:r>
+      <w:proofErr w:type="gramStart"/>
+      <w:r>
+        <w:rPr>
+          <w:rFonts w:ascii="Lucida Sans Unicode" w:hAnsi="Lucida Sans Unicode" w:cs="Lucida Sans Unicode"/>
+        </w:rPr>
+        <w:t>the via</w:t>
+      </w:r>
+      <w:proofErr w:type="gramEnd"/>
+      <w:r>
+        <w:rPr>
+          <w:rFonts w:ascii="Lucida Sans Unicode" w:hAnsi="Lucida Sans Unicode" w:cs="Lucida Sans Unicode"/>
+        </w:rPr>
+        <w:t xml:space="preserve"> count was down to </w:t>
+      </w:r>
+      <w:r>
+        <w:rPr>
+          <w:rFonts w:ascii="Lucida Sans Unicode" w:hAnsi="Lucida Sans Unicode" w:cs="Lucida Sans Unicode"/>
+        </w:rPr>
+        <w:t>40</w:t>
+      </w:r>
+      <w:r>
+        <w:rPr>
+          <w:rFonts w:ascii="Lucida Sans Unicode" w:hAnsi="Lucida Sans Unicode" w:cs="Lucida Sans Unicode"/>
+        </w:rPr>
+        <w:t>.</w:t>
+      </w:r>
+      <w:r>
+        <w:rPr>
+          <w:rFonts w:ascii="Lucida Sans Unicode" w:hAnsi="Lucida Sans Unicode" w:cs="Lucida Sans Unicode"/>
+        </w:rPr>
+        <w:t xml:space="preserve"> That’s a pretty impressive improvement.</w:t>
+      </w:r>
+    </w:p>
+    <w:p>
+      <w:pPr>
+        <w:spacing w:after="0" w:line="240" w:lineRule="auto"/>
+        <w:rPr>
+          <w:rFonts w:ascii="Lucida Sans Unicode" w:hAnsi="Lucida Sans Unicode" w:cs="Lucida Sans Unicode"/>
+        </w:rPr>
+      </w:pPr>
+    </w:p>
+    <w:p>
+      <w:pPr>
+        <w:spacing w:after="0" w:line="240" w:lineRule="auto"/>
+        <w:rPr>
+          <w:rFonts w:ascii="Lucida Sans Unicode" w:hAnsi="Lucida Sans Unicode" w:cs="Lucida Sans Unicode"/>
+        </w:rPr>
+      </w:pPr>
+      <w:r>
+        <w:rPr>
+          <w:rFonts w:ascii="Lucida Sans Unicode" w:hAnsi="Lucida Sans Unicode" w:cs="Lucida Sans Unicode"/>
+        </w:rPr>
+        <w:t xml:space="preserve">The last thing to keep in mind is that by this point, you should better than the </w:t>
+      </w:r>
+      <w:proofErr w:type="spellStart"/>
+      <w:r>
+        <w:rPr>
+          <w:rFonts w:ascii="Lucida Sans Unicode" w:hAnsi="Lucida Sans Unicode" w:cs="Lucida Sans Unicode"/>
+        </w:rPr>
+        <w:t>autorouter</w:t>
+      </w:r>
+      <w:proofErr w:type="spellEnd"/>
+      <w:r>
+        <w:rPr>
+          <w:rFonts w:ascii="Lucida Sans Unicode" w:hAnsi="Lucida Sans Unicode" w:cs="Lucida Sans Unicode"/>
+        </w:rPr>
+        <w:t xml:space="preserve"> which important traces should go where, and what unusual circumstances need to be taken into account on your board. For instance, once </w:t>
+      </w:r>
+      <w:proofErr w:type="spellStart"/>
+      <w:r>
+        <w:rPr>
+          <w:rFonts w:ascii="Lucida Sans Unicode" w:hAnsi="Lucida Sans Unicode" w:cs="Lucida Sans Unicode"/>
+        </w:rPr>
+        <w:t>autorouting</w:t>
+      </w:r>
+      <w:proofErr w:type="spellEnd"/>
+      <w:r>
+        <w:rPr>
+          <w:rFonts w:ascii="Lucida Sans Unicode" w:hAnsi="Lucida Sans Unicode" w:cs="Lucida Sans Unicode"/>
+        </w:rPr>
+        <w:t xml:space="preserve"> was done on this project, there were two traces running under the “Y” </w:t>
+      </w:r>
+      <w:proofErr w:type="spellStart"/>
+      <w:r>
+        <w:rPr>
+          <w:rFonts w:ascii="Lucida Sans Unicode" w:hAnsi="Lucida Sans Unicode" w:cs="Lucida Sans Unicode"/>
+        </w:rPr>
+        <w:t>QMatrix</w:t>
+      </w:r>
+      <w:proofErr w:type="spellEnd"/>
+      <w:r>
+        <w:rPr>
+          <w:rFonts w:ascii="Lucida Sans Unicode" w:hAnsi="Lucida Sans Unicode" w:cs="Lucida Sans Unicode"/>
+        </w:rPr>
+        <w:t xml:space="preserve"> line of my capacitive sensor, as it routed to the AVR microcontroller. Ideally, you don’t want anything running under “Y” lines, as they tend to greatly decrease sensitivity of the sensors. So, once </w:t>
+      </w:r>
+      <w:proofErr w:type="spellStart"/>
+      <w:r>
+        <w:rPr>
+          <w:rFonts w:ascii="Lucida Sans Unicode" w:hAnsi="Lucida Sans Unicode" w:cs="Lucida Sans Unicode"/>
+        </w:rPr>
+        <w:t>autorouting</w:t>
+      </w:r>
+      <w:proofErr w:type="spellEnd"/>
+      <w:r>
+        <w:rPr>
+          <w:rFonts w:ascii="Lucida Sans Unicode" w:hAnsi="Lucida Sans Unicode" w:cs="Lucida Sans Unicode"/>
+        </w:rPr>
+        <w:t xml:space="preserve"> was complete and the optimizer had done about as well as it could, I stopped it and pushed those two traces away from the “Y” line.</w:t>
+      </w:r>
+    </w:p>
+    <w:p>
+      <w:pPr>
+        <w:spacing w:after="0" w:line="240" w:lineRule="auto"/>
+        <w:rPr>
+          <w:rFonts w:ascii="Lucida Sans Unicode" w:hAnsi="Lucida Sans Unicode" w:cs="Lucida Sans Unicode"/>
+        </w:rPr>
+      </w:pPr>
+    </w:p>
+    <w:p>
+      <w:pPr>
+        <w:pStyle w:val="Heading1"/>
+        <w:spacing w:before="0" w:line="240" w:lineRule="auto"/>
+        <w:rPr>
+          <w:rFonts w:ascii="Lucida Sans Unicode" w:hAnsi="Lucida Sans Unicode" w:cs="Lucida Sans Unicode"/>
+        </w:rPr>
+      </w:pPr>
+      <w:bookmarkStart w:id="6" w:name="_Toc324960961"/>
+      <w:r>
+        <w:rPr>
+          <w:rFonts w:ascii="Lucida Sans Unicode" w:hAnsi="Lucida Sans Unicode" w:cs="Lucida Sans Unicode"/>
+        </w:rPr>
+        <w:t>2012/05/16</w:t>
+      </w:r>
+      <w:bookmarkEnd w:id="6"/>
+    </w:p>
+    <w:p>
+      <w:pPr>
+        <w:spacing w:after="0" w:line="240" w:lineRule="auto"/>
+        <w:rPr>
+          <w:rFonts w:ascii="Lucida Sans Unicode" w:hAnsi="Lucida Sans Unicode" w:cs="Lucida Sans Unicode"/>
+        </w:rPr>
+      </w:pPr>
+      <w:r>
+        <w:rPr>
+          <w:rFonts w:ascii="Lucida Sans Unicode" w:hAnsi="Lucida Sans Unicode" w:cs="Lucida Sans Unicode"/>
+        </w:rPr>
+        <w:t xml:space="preserve">Today was another day of routing. It’s a repetitive process of testing the </w:t>
+      </w:r>
+      <w:proofErr w:type="spellStart"/>
+      <w:r>
+        <w:rPr>
+          <w:rFonts w:ascii="Lucida Sans Unicode" w:hAnsi="Lucida Sans Unicode" w:cs="Lucida Sans Unicode"/>
+        </w:rPr>
+        <w:t>autorouter</w:t>
+      </w:r>
+      <w:proofErr w:type="spellEnd"/>
+      <w:r>
+        <w:rPr>
+          <w:rFonts w:ascii="Lucida Sans Unicode" w:hAnsi="Lucida Sans Unicode" w:cs="Lucida Sans Unicode"/>
+        </w:rPr>
+        <w:t xml:space="preserve">, moving things to better placement, and trying again with the </w:t>
+      </w:r>
+      <w:proofErr w:type="spellStart"/>
+      <w:r>
+        <w:rPr>
+          <w:rFonts w:ascii="Lucida Sans Unicode" w:hAnsi="Lucida Sans Unicode" w:cs="Lucida Sans Unicode"/>
+        </w:rPr>
+        <w:t>autorouter</w:t>
+      </w:r>
+      <w:proofErr w:type="spellEnd"/>
+      <w:r>
+        <w:rPr>
+          <w:rFonts w:ascii="Lucida Sans Unicode" w:hAnsi="Lucida Sans Unicode" w:cs="Lucida Sans Unicode"/>
+        </w:rPr>
+        <w:t xml:space="preserve"> until things get as good as possible. And I think I’ve about gotten to that point. There are no trace failures, and overall everything looks pretty good.</w:t>
+      </w:r>
+    </w:p>
+    <w:p>
+      <w:pPr>
+        <w:spacing w:after="0" w:line="240" w:lineRule="auto"/>
+        <w:rPr>
+          <w:rFonts w:ascii="Lucida Sans Unicode" w:hAnsi="Lucida Sans Unicode" w:cs="Lucida Sans Unicode"/>
+        </w:rPr>
+      </w:pPr>
+    </w:p>
+    <w:p>
+      <w:pPr>
+        <w:spacing w:after="0" w:line="240" w:lineRule="auto"/>
+        <w:rPr>
+          <w:rFonts w:ascii="Lucida Sans Unicode" w:hAnsi="Lucida Sans Unicode" w:cs="Lucida Sans Unicode"/>
+        </w:rPr>
+      </w:pPr>
+      <w:r>
+        <w:rPr>
+          <w:rFonts w:ascii="Lucida Sans Unicode" w:hAnsi="Lucida Sans Unicode" w:cs="Lucida Sans Unicode"/>
+        </w:rPr>
+        <w:t xml:space="preserve">I’m going to do a quick </w:t>
+      </w:r>
+      <w:proofErr w:type="spellStart"/>
+      <w:r>
+        <w:rPr>
+          <w:rFonts w:ascii="Lucida Sans Unicode" w:hAnsi="Lucida Sans Unicode" w:cs="Lucida Sans Unicode"/>
+        </w:rPr>
+        <w:t>git</w:t>
+      </w:r>
+      <w:proofErr w:type="spellEnd"/>
+      <w:r>
+        <w:rPr>
+          <w:rFonts w:ascii="Lucida Sans Unicode" w:hAnsi="Lucida Sans Unicode" w:cs="Lucida Sans Unicode"/>
+        </w:rPr>
+        <w:t xml:space="preserve"> push, though, before I Back Import the Spectra Session file from </w:t>
+      </w:r>
+      <w:proofErr w:type="spellStart"/>
+      <w:r>
+        <w:rPr>
+          <w:rFonts w:ascii="Lucida Sans Unicode" w:hAnsi="Lucida Sans Unicode" w:cs="Lucida Sans Unicode"/>
+        </w:rPr>
+        <w:t>FreeRoute</w:t>
+      </w:r>
+      <w:proofErr w:type="spellEnd"/>
+      <w:r>
+        <w:rPr>
+          <w:rFonts w:ascii="Lucida Sans Unicode" w:hAnsi="Lucida Sans Unicode" w:cs="Lucida Sans Unicode"/>
+        </w:rPr>
+        <w:t xml:space="preserve"> to </w:t>
+      </w:r>
+      <w:proofErr w:type="spellStart"/>
+      <w:r>
+        <w:rPr>
+          <w:rFonts w:ascii="Lucida Sans Unicode" w:hAnsi="Lucida Sans Unicode" w:cs="Lucida Sans Unicode"/>
+        </w:rPr>
+        <w:t>PCBNew</w:t>
+      </w:r>
+      <w:proofErr w:type="spellEnd"/>
+      <w:r>
+        <w:rPr>
+          <w:rFonts w:ascii="Lucida Sans Unicode" w:hAnsi="Lucida Sans Unicode" w:cs="Lucida Sans Unicode"/>
+        </w:rPr>
+        <w:t>. That way, I notice a problem in the future, I can go back to this point and easily correct it, rather than having to rip up all the traces and start from scratch.</w:t>
+      </w:r>
     </w:p>
     <w:p>
       <w:pPr>
@@ -4878,7 +5370,7 @@
 </file>
 
 <file path=customXml/itemProps1.xml><?xml version="1.0" encoding="utf-8"?>
-<ds:datastoreItem xmlns:ds="http://schemas.openxmlformats.org/officeDocument/2006/customXml" ds:itemID="{0D25D98B-3E2E-4CE1-AE8B-DF4A59D3DB1B}">
+<ds:datastoreItem xmlns:ds="http://schemas.openxmlformats.org/officeDocument/2006/customXml" ds:itemID="{E41B1962-4DEF-4B38-A2EF-E9BADD99B472}">
   <ds:schemaRefs>
     <ds:schemaRef ds:uri="http://schemas.openxmlformats.org/officeDocument/2006/bibliography"/>
   </ds:schemaRefs>

</xml_diff>

<commit_message>
Completed Prototype design. Exported Gerbers.
</commit_message>
<xml_diff>
--- a/Notes/Chameleon Project Log.docx
+++ b/Notes/Chameleon Project Log.docx
@@ -248,16 +248,7 @@
               <w:rFonts w:ascii="Lucida Sans Unicode" w:hAnsi="Lucida Sans Unicode" w:cs="Lucida Sans Unicode"/>
               <w:color w:val="7F7F7F" w:themeColor="text1" w:themeTint="80"/>
             </w:rPr>
-            <w:t>Content</w:t>
-          </w:r>
-          <w:bookmarkStart w:id="0" w:name="_GoBack"/>
-          <w:bookmarkEnd w:id="0"/>
-          <w:r>
-            <w:rPr>
-              <w:rFonts w:ascii="Lucida Sans Unicode" w:hAnsi="Lucida Sans Unicode" w:cs="Lucida Sans Unicode"/>
-              <w:color w:val="7F7F7F" w:themeColor="text1" w:themeTint="80"/>
-            </w:rPr>
-            <w:t>s</w:t>
+            <w:t>Contents</w:t>
           </w:r>
         </w:p>
         <w:p>
@@ -743,7 +734,7 @@
           <w:rFonts w:ascii="Lucida Sans Unicode" w:hAnsi="Lucida Sans Unicode" w:cs="Lucida Sans Unicode"/>
         </w:rPr>
       </w:pPr>
-      <w:bookmarkStart w:id="1" w:name="_Toc324960956"/>
+      <w:bookmarkStart w:id="0" w:name="_Toc324960956"/>
       <w:r>
         <w:rPr>
           <w:rFonts w:ascii="Lucida Sans Unicode" w:hAnsi="Lucida Sans Unicode" w:cs="Lucida Sans Unicode"/>
@@ -769,7 +760,7 @@
         </w:rPr>
         <w:t>06</w:t>
       </w:r>
-      <w:bookmarkEnd w:id="1"/>
+      <w:bookmarkEnd w:id="0"/>
     </w:p>
     <w:p>
       <w:pPr>
@@ -796,19 +787,11 @@
         </w:rPr>
         <w:t xml:space="preserve">p the bare-bones of the project, starting with creating a new </w:t>
       </w:r>
-      <w:proofErr w:type="spellStart"/>
-      <w:r>
-        <w:rPr>
-          <w:rFonts w:ascii="Lucida Sans Unicode" w:hAnsi="Lucida Sans Unicode" w:cs="Lucida Sans Unicode"/>
-        </w:rPr>
-        <w:t>Git</w:t>
-      </w:r>
-      <w:proofErr w:type="spellEnd"/>
-      <w:r>
-        <w:rPr>
-          <w:rFonts w:ascii="Lucida Sans Unicode" w:hAnsi="Lucida Sans Unicode" w:cs="Lucida Sans Unicode"/>
-        </w:rPr>
-        <w:t xml:space="preserve"> repository. </w:t>
+      <w:r>
+        <w:rPr>
+          <w:rFonts w:ascii="Lucida Sans Unicode" w:hAnsi="Lucida Sans Unicode" w:cs="Lucida Sans Unicode"/>
+        </w:rPr>
+        <w:t xml:space="preserve">Git repository. </w:t>
       </w:r>
       <w:r>
         <w:rPr>
@@ -928,14 +911,14 @@
           <w:rFonts w:ascii="Lucida Sans Unicode" w:hAnsi="Lucida Sans Unicode" w:cs="Lucida Sans Unicode"/>
         </w:rPr>
       </w:pPr>
-      <w:bookmarkStart w:id="2" w:name="_Toc324960957"/>
+      <w:bookmarkStart w:id="1" w:name="_Toc324960957"/>
       <w:r>
         <w:rPr>
           <w:rFonts w:ascii="Lucida Sans Unicode" w:hAnsi="Lucida Sans Unicode" w:cs="Lucida Sans Unicode"/>
         </w:rPr>
         <w:t>2012/05/07</w:t>
       </w:r>
-      <w:bookmarkEnd w:id="2"/>
+      <w:bookmarkEnd w:id="1"/>
     </w:p>
     <w:p>
       <w:pPr>
@@ -1604,35 +1587,7 @@
         <w:rPr>
           <w:rFonts w:ascii="Lucida Sans Unicode" w:hAnsi="Lucida Sans Unicode" w:cs="Lucida Sans Unicode"/>
         </w:rPr>
-        <w:t xml:space="preserve">I also added the ATTiny44 as the brains for this device. The ATTiny44 is completely swappable with the ATTiny84 if you need more memory (8k vice 4k). It’s a microcontroller I’ve used in past projects as well. It is compatible with Atmel’s </w:t>
-      </w:r>
-      <w:proofErr w:type="spellStart"/>
-      <w:r>
-        <w:rPr>
-          <w:rFonts w:ascii="Lucida Sans Unicode" w:hAnsi="Lucida Sans Unicode" w:cs="Lucida Sans Unicode"/>
-        </w:rPr>
-        <w:t>QTouch</w:t>
-      </w:r>
-      <w:proofErr w:type="spellEnd"/>
-      <w:r>
-        <w:rPr>
-          <w:rFonts w:ascii="Lucida Sans Unicode" w:hAnsi="Lucida Sans Unicode" w:cs="Lucida Sans Unicode"/>
-        </w:rPr>
-        <w:t xml:space="preserve"> library, and can control up to 4 </w:t>
-      </w:r>
-      <w:proofErr w:type="spellStart"/>
-      <w:r>
-        <w:rPr>
-          <w:rFonts w:ascii="Lucida Sans Unicode" w:hAnsi="Lucida Sans Unicode" w:cs="Lucida Sans Unicode"/>
-        </w:rPr>
-        <w:t>QMatrix</w:t>
-      </w:r>
-      <w:proofErr w:type="spellEnd"/>
-      <w:r>
-        <w:rPr>
-          <w:rFonts w:ascii="Lucida Sans Unicode" w:hAnsi="Lucida Sans Unicode" w:cs="Lucida Sans Unicode"/>
-        </w:rPr>
-        <w:t xml:space="preserve"> capacitive sensors. In this case, I only need to control 1.</w:t>
+        <w:t>I also added the ATTiny44 as the brains for this device. The ATTiny44 is completely swappable with the ATTiny84 if you need more memory (8k vice 4k). It’s a microcontroller I’ve used in past projects as well. It is compatible with Atmel’s QTouch library, and can control up to 4 QMatrix capacitive sensors. In this case, I only need to control 1.</w:t>
       </w:r>
     </w:p>
     <w:p>
@@ -1708,21 +1663,7 @@
         <w:rPr>
           <w:rFonts w:ascii="Lucida Sans Unicode" w:hAnsi="Lucida Sans Unicode" w:cs="Lucida Sans Unicode"/>
         </w:rPr>
-        <w:t>. I’ll have to read more into this, but as long as the outputs are pulled high or low (and not high-impedance)</w:t>
-      </w:r>
-      <w:proofErr w:type="gramStart"/>
-      <w:r>
-        <w:rPr>
-          <w:rFonts w:ascii="Lucida Sans Unicode" w:hAnsi="Lucida Sans Unicode" w:cs="Lucida Sans Unicode"/>
-        </w:rPr>
-        <w:t>,</w:t>
-      </w:r>
-      <w:proofErr w:type="gramEnd"/>
-      <w:r>
-        <w:rPr>
-          <w:rFonts w:ascii="Lucida Sans Unicode" w:hAnsi="Lucida Sans Unicode" w:cs="Lucida Sans Unicode"/>
-        </w:rPr>
-        <w:t xml:space="preserve"> it shouldn’t have negative effects on the sensor. The other key thing is to keep the LEDs as far away from the sensor as possible.</w:t>
+        <w:t>. I’ll have to read more into this, but as long as the outputs are pulled high or low (and not high-impedance), it shouldn’t have negative effects on the sensor. The other key thing is to keep the LEDs as far away from the sensor as possible.</w:t>
       </w:r>
     </w:p>
     <w:p>
@@ -1741,7 +1682,7 @@
           <w:rFonts w:ascii="Lucida Sans Unicode" w:hAnsi="Lucida Sans Unicode" w:cs="Lucida Sans Unicode"/>
         </w:rPr>
       </w:pPr>
-      <w:bookmarkStart w:id="3" w:name="_Toc324960958"/>
+      <w:bookmarkStart w:id="2" w:name="_Toc324960958"/>
       <w:r>
         <w:rPr>
           <w:rFonts w:ascii="Lucida Sans Unicode" w:hAnsi="Lucida Sans Unicode" w:cs="Lucida Sans Unicode"/>
@@ -1772,7 +1713,7 @@
         </w:rPr>
         <w:t>12</w:t>
       </w:r>
-      <w:bookmarkEnd w:id="3"/>
+      <w:bookmarkEnd w:id="2"/>
     </w:p>
     <w:p>
       <w:pPr>
@@ -2358,21 +2299,7 @@
         <w:rPr>
           <w:rFonts w:ascii="Lucida Sans Unicode" w:hAnsi="Lucida Sans Unicode" w:cs="Lucida Sans Unicode"/>
         </w:rPr>
-        <w:t xml:space="preserve">So it’s really a matter of finding a good balance. I performed a search on </w:t>
-      </w:r>
-      <w:proofErr w:type="spellStart"/>
-      <w:r>
-        <w:rPr>
-          <w:rFonts w:ascii="Lucida Sans Unicode" w:hAnsi="Lucida Sans Unicode" w:cs="Lucida Sans Unicode"/>
-        </w:rPr>
-        <w:t>Digikey</w:t>
-      </w:r>
-      <w:proofErr w:type="spellEnd"/>
-      <w:r>
-        <w:rPr>
-          <w:rFonts w:ascii="Lucida Sans Unicode" w:hAnsi="Lucida Sans Unicode" w:cs="Lucida Sans Unicode"/>
-        </w:rPr>
-        <w:t xml:space="preserve"> for surface mount inductors between 29uH and 33uH, and with a c</w:t>
+        <w:t>So it’s really a matter of finding a good balance. I performed a search on Digikey for surface mount inductors between 29uH and 33uH, and with a c</w:t>
       </w:r>
       <w:r>
         <w:rPr>
@@ -2565,21 +2492,7 @@
         <w:rPr>
           <w:rFonts w:ascii="Lucida Sans Unicode" w:hAnsi="Lucida Sans Unicode" w:cs="Lucida Sans Unicode"/>
         </w:rPr>
-        <w:t xml:space="preserve">I was able to find one, using </w:t>
-      </w:r>
-      <w:proofErr w:type="spellStart"/>
-      <w:r>
-        <w:rPr>
-          <w:rFonts w:ascii="Lucida Sans Unicode" w:hAnsi="Lucida Sans Unicode" w:cs="Lucida Sans Unicode"/>
-        </w:rPr>
-        <w:t>Digikey's</w:t>
-      </w:r>
-      <w:proofErr w:type="spellEnd"/>
-      <w:r>
-        <w:rPr>
-          <w:rFonts w:ascii="Lucida Sans Unicode" w:hAnsi="Lucida Sans Unicode" w:cs="Lucida Sans Unicode"/>
-        </w:rPr>
-        <w:t xml:space="preserve"> parametric search, with the following characteristics, perfectly in line with what's needed:</w:t>
+        <w:t>I was able to find one, using Digikey's parametric search, with the following characteristics, perfectly in line with what's needed:</w:t>
       </w:r>
     </w:p>
     <w:p>
@@ -2724,21 +2637,7 @@
         <w:rPr>
           <w:rFonts w:ascii="Lucida Sans Unicode" w:hAnsi="Lucida Sans Unicode" w:cs="Lucida Sans Unicode"/>
         </w:rPr>
-        <w:t xml:space="preserve">The output capacitor requirements are a bit </w:t>
-      </w:r>
-      <w:proofErr w:type="gramStart"/>
-      <w:r>
-        <w:rPr>
-          <w:rFonts w:ascii="Lucida Sans Unicode" w:hAnsi="Lucida Sans Unicode" w:cs="Lucida Sans Unicode"/>
-        </w:rPr>
-        <w:t>more strict</w:t>
-      </w:r>
-      <w:proofErr w:type="gramEnd"/>
-      <w:r>
-        <w:rPr>
-          <w:rFonts w:ascii="Lucida Sans Unicode" w:hAnsi="Lucida Sans Unicode" w:cs="Lucida Sans Unicode"/>
-        </w:rPr>
-        <w:t>. The datasheet recommends a tantalum capacitor around 47uF to 68uF (or using smaller value capacitors in series to achieve the same overall capacitance). A low ESR is also important. I found a 47uF capacitor with an ESR of 90mOhms, well below the specifications recommended.</w:t>
+        <w:t>The output capacitor requirements are a bit more strict. The datasheet recommends a tantalum capacitor around 47uF to 68uF (or using smaller value capacitors in series to achieve the same overall capacitance). A low ESR is also important. I found a 47uF capacitor with an ESR of 90mOhms, well below the specifications recommended.</w:t>
       </w:r>
     </w:p>
     <w:p>
@@ -2783,21 +2682,7 @@
         <w:rPr>
           <w:rFonts w:ascii="Lucida Sans Unicode" w:hAnsi="Lucida Sans Unicode" w:cs="Lucida Sans Unicode"/>
         </w:rPr>
-        <w:t xml:space="preserve">ausing at this point to upload my current progress via </w:t>
-      </w:r>
-      <w:proofErr w:type="spellStart"/>
-      <w:r>
-        <w:rPr>
-          <w:rFonts w:ascii="Lucida Sans Unicode" w:hAnsi="Lucida Sans Unicode" w:cs="Lucida Sans Unicode"/>
-        </w:rPr>
-        <w:t>Git</w:t>
-      </w:r>
-      <w:proofErr w:type="spellEnd"/>
-      <w:r>
-        <w:rPr>
-          <w:rFonts w:ascii="Lucida Sans Unicode" w:hAnsi="Lucida Sans Unicode" w:cs="Lucida Sans Unicode"/>
-        </w:rPr>
-        <w:t>.</w:t>
+        <w:t>ausing at this point to upload my current progress via Git.</w:t>
       </w:r>
     </w:p>
     <w:p>
@@ -3104,7 +2989,6 @@
           <w:rFonts w:ascii="Lucida Sans Unicode" w:hAnsi="Lucida Sans Unicode" w:cs="Lucida Sans Unicode"/>
         </w:rPr>
       </w:pPr>
-      <w:proofErr w:type="gramStart"/>
       <w:r>
         <w:rPr>
           <w:rFonts w:ascii="Lucida Sans Unicode" w:hAnsi="Lucida Sans Unicode" w:cs="Lucida Sans Unicode"/>
@@ -3135,7 +3019,6 @@
         </w:rPr>
         <w:t xml:space="preserve"> per board.</w:t>
       </w:r>
-      <w:proofErr w:type="gramEnd"/>
       <w:r>
         <w:rPr>
           <w:rFonts w:ascii="Lucida Sans Unicode" w:hAnsi="Lucida Sans Unicode" w:cs="Lucida Sans Unicode"/>
@@ -3159,7 +3042,7 @@
           <w:rFonts w:ascii="Lucida Sans Unicode" w:hAnsi="Lucida Sans Unicode" w:cs="Lucida Sans Unicode"/>
         </w:rPr>
       </w:pPr>
-      <w:bookmarkStart w:id="4" w:name="_Toc324960959"/>
+      <w:bookmarkStart w:id="3" w:name="_Toc324960959"/>
       <w:r>
         <w:rPr>
           <w:rFonts w:ascii="Lucida Sans Unicode" w:hAnsi="Lucida Sans Unicode" w:cs="Lucida Sans Unicode"/>
@@ -3167,62 +3050,26 @@
         <w:lastRenderedPageBreak/>
         <w:t>2012/05/13</w:t>
       </w:r>
-      <w:bookmarkEnd w:id="4"/>
-    </w:p>
-    <w:p>
-      <w:pPr>
-        <w:spacing w:after="0" w:line="240" w:lineRule="auto"/>
-        <w:rPr>
-          <w:rFonts w:ascii="Lucida Sans Unicode" w:hAnsi="Lucida Sans Unicode" w:cs="Lucida Sans Unicode"/>
-        </w:rPr>
-      </w:pPr>
-      <w:proofErr w:type="spellStart"/>
-      <w:r>
-        <w:rPr>
-          <w:rFonts w:ascii="Lucida Sans Unicode" w:hAnsi="Lucida Sans Unicode" w:cs="Lucida Sans Unicode"/>
-        </w:rPr>
-        <w:t>KiCad</w:t>
-      </w:r>
-      <w:proofErr w:type="spellEnd"/>
-      <w:r>
-        <w:rPr>
-          <w:rFonts w:ascii="Lucida Sans Unicode" w:hAnsi="Lucida Sans Unicode" w:cs="Lucida Sans Unicode"/>
-        </w:rPr>
-        <w:t xml:space="preserve"> can be tricky sometimes. One issue I’ve had in the past is that when I use </w:t>
-      </w:r>
-      <w:proofErr w:type="spellStart"/>
-      <w:r>
-        <w:rPr>
-          <w:rFonts w:ascii="Lucida Sans Unicode" w:hAnsi="Lucida Sans Unicode" w:cs="Lucida Sans Unicode"/>
-        </w:rPr>
-        <w:t>FreeRoute</w:t>
-      </w:r>
-      <w:proofErr w:type="spellEnd"/>
-      <w:r>
-        <w:rPr>
-          <w:rFonts w:ascii="Lucida Sans Unicode" w:hAnsi="Lucida Sans Unicode" w:cs="Lucida Sans Unicode"/>
-        </w:rPr>
-        <w:t>, there doesn’t seem to be a good way to tell the router what areas to avoid</w:t>
-      </w:r>
-      <w:r>
-        <w:rPr>
-          <w:rFonts w:ascii="Lucida Sans Unicode" w:hAnsi="Lucida Sans Unicode" w:cs="Lucida Sans Unicode"/>
-        </w:rPr>
-        <w:t xml:space="preserve"> (AKA, </w:t>
-      </w:r>
-      <w:proofErr w:type="spellStart"/>
-      <w:r>
-        <w:rPr>
-          <w:rFonts w:ascii="Lucida Sans Unicode" w:hAnsi="Lucida Sans Unicode" w:cs="Lucida Sans Unicode"/>
-        </w:rPr>
-        <w:t>Keepout</w:t>
-      </w:r>
-      <w:proofErr w:type="spellEnd"/>
-      <w:r>
-        <w:rPr>
-          <w:rFonts w:ascii="Lucida Sans Unicode" w:hAnsi="Lucida Sans Unicode" w:cs="Lucida Sans Unicode"/>
-        </w:rPr>
-        <w:t xml:space="preserve"> regions)</w:t>
+      <w:bookmarkEnd w:id="3"/>
+    </w:p>
+    <w:p>
+      <w:pPr>
+        <w:spacing w:after="0" w:line="240" w:lineRule="auto"/>
+        <w:rPr>
+          <w:rFonts w:ascii="Lucida Sans Unicode" w:hAnsi="Lucida Sans Unicode" w:cs="Lucida Sans Unicode"/>
+        </w:rPr>
+      </w:pPr>
+      <w:r>
+        <w:rPr>
+          <w:rFonts w:ascii="Lucida Sans Unicode" w:hAnsi="Lucida Sans Unicode" w:cs="Lucida Sans Unicode"/>
+        </w:rPr>
+        <w:t>KiCad can be tricky sometimes. One issue I’ve had in the past is that when I use FreeRoute, there doesn’t seem to be a good way to tell the router what areas to avoid</w:t>
+      </w:r>
+      <w:r>
+        <w:rPr>
+          <w:rFonts w:ascii="Lucida Sans Unicode" w:hAnsi="Lucida Sans Unicode" w:cs="Lucida Sans Unicode"/>
+        </w:rPr>
+        <w:t xml:space="preserve"> (AKA, Keepout regions)</w:t>
       </w:r>
       <w:r>
         <w:rPr>
@@ -3250,35 +3097,7 @@
         <w:rPr>
           <w:rFonts w:ascii="Lucida Sans Unicode" w:hAnsi="Lucida Sans Unicode" w:cs="Lucida Sans Unicode"/>
         </w:rPr>
-        <w:t xml:space="preserve">The workaround is to create fill zones, not attached to any net, in areas you want to keep traces away from. Then, when you export a Spectra Design File for use in </w:t>
-      </w:r>
-      <w:proofErr w:type="spellStart"/>
-      <w:r>
-        <w:rPr>
-          <w:rFonts w:ascii="Lucida Sans Unicode" w:hAnsi="Lucida Sans Unicode" w:cs="Lucida Sans Unicode"/>
-        </w:rPr>
-        <w:t>FreeRoute</w:t>
-      </w:r>
-      <w:proofErr w:type="spellEnd"/>
-      <w:r>
-        <w:rPr>
-          <w:rFonts w:ascii="Lucida Sans Unicode" w:hAnsi="Lucida Sans Unicode" w:cs="Lucida Sans Unicode"/>
-        </w:rPr>
-        <w:t xml:space="preserve">, you edit the file prior to opening </w:t>
-      </w:r>
-      <w:proofErr w:type="spellStart"/>
-      <w:r>
-        <w:rPr>
-          <w:rFonts w:ascii="Lucida Sans Unicode" w:hAnsi="Lucida Sans Unicode" w:cs="Lucida Sans Unicode"/>
-        </w:rPr>
-        <w:t>FreeRoute</w:t>
-      </w:r>
-      <w:proofErr w:type="spellEnd"/>
-      <w:r>
-        <w:rPr>
-          <w:rFonts w:ascii="Lucida Sans Unicode" w:hAnsi="Lucida Sans Unicode" w:cs="Lucida Sans Unicode"/>
-        </w:rPr>
-        <w:t xml:space="preserve">. Here’s a short description of the process: </w:t>
+        <w:t xml:space="preserve">The workaround is to create fill zones, not attached to any net, in areas you want to keep traces away from. Then, when you export a Spectra Design File for use in FreeRoute, you edit the file prior to opening FreeRoute. Here’s a short description of the process: </w:t>
       </w:r>
       <w:hyperlink r:id="rId9" w:history="1">
         <w:r>
@@ -3306,14 +3125,14 @@
           <w:rFonts w:ascii="Lucida Sans Unicode" w:hAnsi="Lucida Sans Unicode" w:cs="Lucida Sans Unicode"/>
         </w:rPr>
       </w:pPr>
-      <w:bookmarkStart w:id="5" w:name="_Toc324960960"/>
+      <w:bookmarkStart w:id="4" w:name="_Toc324960960"/>
       <w:r>
         <w:rPr>
           <w:rFonts w:ascii="Lucida Sans Unicode" w:hAnsi="Lucida Sans Unicode" w:cs="Lucida Sans Unicode"/>
         </w:rPr>
         <w:t>2012/05/15</w:t>
       </w:r>
-      <w:bookmarkEnd w:id="5"/>
+      <w:bookmarkEnd w:id="4"/>
     </w:p>
     <w:p>
       <w:pPr>
@@ -3386,77 +3205,35 @@
         <w:rPr>
           <w:rFonts w:ascii="Lucida Sans Unicode" w:hAnsi="Lucida Sans Unicode" w:cs="Lucida Sans Unicode"/>
         </w:rPr>
-        <w:t xml:space="preserve">I’ve been routing many of the easy traces, and most important traces by hand. While it doesn’t look as neat, I turned off the automatic 45 degree trace bends for hand-routing. Otherwise it’s simply too restricting on this particular board. I’m turning it back on for </w:t>
-      </w:r>
-      <w:proofErr w:type="spellStart"/>
-      <w:r>
-        <w:rPr>
-          <w:rFonts w:ascii="Lucida Sans Unicode" w:hAnsi="Lucida Sans Unicode" w:cs="Lucida Sans Unicode"/>
-        </w:rPr>
-        <w:t>autorouting</w:t>
-      </w:r>
-      <w:proofErr w:type="spellEnd"/>
-      <w:r>
-        <w:rPr>
-          <w:rFonts w:ascii="Lucida Sans Unicode" w:hAnsi="Lucida Sans Unicode" w:cs="Lucida Sans Unicode"/>
-        </w:rPr>
-        <w:t>.</w:t>
-      </w:r>
-    </w:p>
-    <w:p>
-      <w:pPr>
-        <w:spacing w:after="0" w:line="240" w:lineRule="auto"/>
-        <w:rPr>
-          <w:rFonts w:ascii="Lucida Sans Unicode" w:hAnsi="Lucida Sans Unicode" w:cs="Lucida Sans Unicode"/>
-        </w:rPr>
-      </w:pPr>
-    </w:p>
-    <w:p>
-      <w:pPr>
-        <w:spacing w:after="0" w:line="240" w:lineRule="auto"/>
-        <w:rPr>
-          <w:rFonts w:ascii="Lucida Sans Unicode" w:hAnsi="Lucida Sans Unicode" w:cs="Lucida Sans Unicode"/>
-        </w:rPr>
-      </w:pPr>
-      <w:r>
-        <w:rPr>
-          <w:rFonts w:ascii="Lucida Sans Unicode" w:hAnsi="Lucida Sans Unicode" w:cs="Lucida Sans Unicode"/>
-        </w:rPr>
-        <w:t xml:space="preserve">If the </w:t>
-      </w:r>
-      <w:proofErr w:type="spellStart"/>
-      <w:r>
-        <w:rPr>
-          <w:rFonts w:ascii="Lucida Sans Unicode" w:hAnsi="Lucida Sans Unicode" w:cs="Lucida Sans Unicode"/>
-        </w:rPr>
-        <w:t>autorouter</w:t>
-      </w:r>
-      <w:proofErr w:type="spellEnd"/>
-      <w:r>
-        <w:rPr>
-          <w:rFonts w:ascii="Lucida Sans Unicode" w:hAnsi="Lucida Sans Unicode" w:cs="Lucida Sans Unicode"/>
-        </w:rPr>
-        <w:t xml:space="preserve"> has problems in a particular area after several passes, I’ll stop the program, move components or route by hand, and then restart. It’s getting there, but this is slow work.</w:t>
-      </w:r>
-      <w:r>
-        <w:rPr>
-          <w:rFonts w:ascii="Lucida Sans Unicode" w:hAnsi="Lucida Sans Unicode" w:cs="Lucida Sans Unicode"/>
-        </w:rPr>
-        <w:t xml:space="preserve"> You simply cannot leave everything up to an </w:t>
-      </w:r>
-      <w:proofErr w:type="spellStart"/>
-      <w:r>
-        <w:rPr>
-          <w:rFonts w:ascii="Lucida Sans Unicode" w:hAnsi="Lucida Sans Unicode" w:cs="Lucida Sans Unicode"/>
-        </w:rPr>
-        <w:t>autorouter</w:t>
-      </w:r>
-      <w:proofErr w:type="spellEnd"/>
-      <w:r>
-        <w:rPr>
-          <w:rFonts w:ascii="Lucida Sans Unicode" w:hAnsi="Lucida Sans Unicode" w:cs="Lucida Sans Unicode"/>
-        </w:rPr>
-        <w:t xml:space="preserve"> and expect it all to work perfectly.</w:t>
+        <w:t>I’ve been routing many of the easy traces, and most important traces by hand. While it doesn’t look as neat, I turned off the automatic 45 degree trace bends for hand-routing. Otherwise it’s simply too restricting on this particular board. I’m turning it back on for autorouting.</w:t>
+      </w:r>
+    </w:p>
+    <w:p>
+      <w:pPr>
+        <w:spacing w:after="0" w:line="240" w:lineRule="auto"/>
+        <w:rPr>
+          <w:rFonts w:ascii="Lucida Sans Unicode" w:hAnsi="Lucida Sans Unicode" w:cs="Lucida Sans Unicode"/>
+        </w:rPr>
+      </w:pPr>
+    </w:p>
+    <w:p>
+      <w:pPr>
+        <w:spacing w:after="0" w:line="240" w:lineRule="auto"/>
+        <w:rPr>
+          <w:rFonts w:ascii="Lucida Sans Unicode" w:hAnsi="Lucida Sans Unicode" w:cs="Lucida Sans Unicode"/>
+        </w:rPr>
+      </w:pPr>
+      <w:r>
+        <w:rPr>
+          <w:rFonts w:ascii="Lucida Sans Unicode" w:hAnsi="Lucida Sans Unicode" w:cs="Lucida Sans Unicode"/>
+        </w:rPr>
+        <w:t>If the autorouter has problems in a particular area after several passes, I’ll stop the program, move components or route by hand, and then restart. It’s getting there, but this is slow work.</w:t>
+      </w:r>
+      <w:r>
+        <w:rPr>
+          <w:rFonts w:ascii="Lucida Sans Unicode" w:hAnsi="Lucida Sans Unicode" w:cs="Lucida Sans Unicode"/>
+        </w:rPr>
+        <w:t xml:space="preserve"> You simply cannot leave everything up to an autorouter and expect it all to work perfectly.</w:t>
       </w:r>
     </w:p>
     <w:p>
@@ -3480,19 +3257,11 @@
         </w:rPr>
         <w:t xml:space="preserve">One thing I’ve found very useful is this: make all the critical routes by hand. Go through the process several times of letting </w:t>
       </w:r>
-      <w:proofErr w:type="spellStart"/>
-      <w:r>
-        <w:rPr>
-          <w:rFonts w:ascii="Lucida Sans Unicode" w:hAnsi="Lucida Sans Unicode" w:cs="Lucida Sans Unicode"/>
-        </w:rPr>
-        <w:t>FreeRoute</w:t>
-      </w:r>
-      <w:proofErr w:type="spellEnd"/>
-      <w:r>
-        <w:rPr>
-          <w:rFonts w:ascii="Lucida Sans Unicode" w:hAnsi="Lucida Sans Unicode" w:cs="Lucida Sans Unicode"/>
-        </w:rPr>
-        <w:t xml:space="preserve"> </w:t>
+      <w:r>
+        <w:rPr>
+          <w:rFonts w:ascii="Lucida Sans Unicode" w:hAnsi="Lucida Sans Unicode" w:cs="Lucida Sans Unicode"/>
+        </w:rPr>
+        <w:t xml:space="preserve">FreeRoute </w:t>
       </w:r>
       <w:r>
         <w:rPr>
@@ -3500,39 +3269,17 @@
         </w:rPr>
         <w:t xml:space="preserve">work for a bit and then adjusting by hand until </w:t>
       </w:r>
-      <w:proofErr w:type="spellStart"/>
-      <w:r>
-        <w:rPr>
-          <w:rFonts w:ascii="Lucida Sans Unicode" w:hAnsi="Lucida Sans Unicode" w:cs="Lucida Sans Unicode"/>
-        </w:rPr>
-        <w:t>FreeRoute</w:t>
-      </w:r>
-      <w:proofErr w:type="spellEnd"/>
-      <w:r>
-        <w:rPr>
-          <w:rFonts w:ascii="Lucida Sans Unicode" w:hAnsi="Lucida Sans Unicode" w:cs="Lucida Sans Unicode"/>
-        </w:rPr>
-        <w:t xml:space="preserve"> </w:t>
-      </w:r>
-      <w:r>
-        <w:rPr>
-          <w:rFonts w:ascii="Lucida Sans Unicode" w:hAnsi="Lucida Sans Unicode" w:cs="Lucida Sans Unicode"/>
-        </w:rPr>
-        <w:t xml:space="preserve">can complete all of the routes. Then let </w:t>
-      </w:r>
-      <w:proofErr w:type="spellStart"/>
-      <w:r>
-        <w:rPr>
-          <w:rFonts w:ascii="Lucida Sans Unicode" w:hAnsi="Lucida Sans Unicode" w:cs="Lucida Sans Unicode"/>
-        </w:rPr>
-        <w:t>FreeRoute</w:t>
-      </w:r>
-      <w:proofErr w:type="spellEnd"/>
-      <w:r>
-        <w:rPr>
-          <w:rFonts w:ascii="Lucida Sans Unicode" w:hAnsi="Lucida Sans Unicode" w:cs="Lucida Sans Unicode"/>
-        </w:rPr>
-        <w:t xml:space="preserve"> run overnight on a reasonably powerful computer. The “Batch Optimizer” will run in several passes, and slowly will make things better and better. For instance, in this project, after </w:t>
+      <w:r>
+        <w:rPr>
+          <w:rFonts w:ascii="Lucida Sans Unicode" w:hAnsi="Lucida Sans Unicode" w:cs="Lucida Sans Unicode"/>
+        </w:rPr>
+        <w:t xml:space="preserve">FreeRoute </w:t>
+      </w:r>
+      <w:r>
+        <w:rPr>
+          <w:rFonts w:ascii="Lucida Sans Unicode" w:hAnsi="Lucida Sans Unicode" w:cs="Lucida Sans Unicode"/>
+        </w:rPr>
+        <w:t xml:space="preserve">can complete all of the routes. Then let FreeRoute run overnight on a reasonably powerful computer. The “Batch Optimizer” will run in several passes, and slowly will make things better and better. For instance, in this project, after </w:t>
       </w:r>
       <w:r>
         <w:rPr>
@@ -3568,35 +3315,7 @@
         <w:rPr>
           <w:rFonts w:ascii="Lucida Sans Unicode" w:hAnsi="Lucida Sans Unicode" w:cs="Lucida Sans Unicode"/>
         </w:rPr>
-        <w:t xml:space="preserve"> </w:t>
-      </w:r>
-      <w:proofErr w:type="spellStart"/>
-      <w:r>
-        <w:rPr>
-          <w:rFonts w:ascii="Lucida Sans Unicode" w:hAnsi="Lucida Sans Unicode" w:cs="Lucida Sans Unicode"/>
-        </w:rPr>
-        <w:t>vias</w:t>
-      </w:r>
-      <w:proofErr w:type="spellEnd"/>
-      <w:r>
-        <w:rPr>
-          <w:rFonts w:ascii="Lucida Sans Unicode" w:hAnsi="Lucida Sans Unicode" w:cs="Lucida Sans Unicode"/>
-        </w:rPr>
-        <w:t xml:space="preserve">. </w:t>
-      </w:r>
-      <w:proofErr w:type="spellStart"/>
-      <w:r>
-        <w:rPr>
-          <w:rFonts w:ascii="Lucida Sans Unicode" w:hAnsi="Lucida Sans Unicode" w:cs="Lucida Sans Unicode"/>
-        </w:rPr>
-        <w:t>Vias</w:t>
-      </w:r>
-      <w:proofErr w:type="spellEnd"/>
-      <w:r>
-        <w:rPr>
-          <w:rFonts w:ascii="Lucida Sans Unicode" w:hAnsi="Lucida Sans Unicode" w:cs="Lucida Sans Unicode"/>
-        </w:rPr>
-        <w:t xml:space="preserve"> are a small plated hole that transfers a signal from the front of the board to the back (or to other layers on multi-layer boards), and they’re one of those things that are </w:t>
+        <w:t xml:space="preserve"> vias. Vias are a small plated hole that transfers a signal from the front of the board to the back (or to other layers on multi-layer boards), and they’re one of those things that are </w:t>
       </w:r>
       <w:r>
         <w:rPr>
@@ -3609,21 +3328,7 @@
         <w:rPr>
           <w:rFonts w:ascii="Lucida Sans Unicode" w:hAnsi="Lucida Sans Unicode" w:cs="Lucida Sans Unicode"/>
         </w:rPr>
-        <w:t xml:space="preserve">10, </w:t>
-      </w:r>
-      <w:proofErr w:type="gramStart"/>
-      <w:r>
-        <w:rPr>
-          <w:rFonts w:ascii="Lucida Sans Unicode" w:hAnsi="Lucida Sans Unicode" w:cs="Lucida Sans Unicode"/>
-        </w:rPr>
-        <w:t>the via</w:t>
-      </w:r>
-      <w:proofErr w:type="gramEnd"/>
-      <w:r>
-        <w:rPr>
-          <w:rFonts w:ascii="Lucida Sans Unicode" w:hAnsi="Lucida Sans Unicode" w:cs="Lucida Sans Unicode"/>
-        </w:rPr>
-        <w:t xml:space="preserve"> count was down to </w:t>
+        <w:t xml:space="preserve">10, the via count was down to </w:t>
       </w:r>
       <w:r>
         <w:rPr>
@@ -3663,63 +3368,7 @@
         <w:rPr>
           <w:rFonts w:ascii="Lucida Sans Unicode" w:hAnsi="Lucida Sans Unicode" w:cs="Lucida Sans Unicode"/>
         </w:rPr>
-        <w:t xml:space="preserve">The last thing to keep in mind is that by this point, you should better than the </w:t>
-      </w:r>
-      <w:proofErr w:type="spellStart"/>
-      <w:r>
-        <w:rPr>
-          <w:rFonts w:ascii="Lucida Sans Unicode" w:hAnsi="Lucida Sans Unicode" w:cs="Lucida Sans Unicode"/>
-        </w:rPr>
-        <w:t>autorouter</w:t>
-      </w:r>
-      <w:proofErr w:type="spellEnd"/>
-      <w:r>
-        <w:rPr>
-          <w:rFonts w:ascii="Lucida Sans Unicode" w:hAnsi="Lucida Sans Unicode" w:cs="Lucida Sans Unicode"/>
-        </w:rPr>
-        <w:t xml:space="preserve"> which important traces should go where, and what unusual circumstances need to be taken into account on your board. For instance, once </w:t>
-      </w:r>
-      <w:proofErr w:type="spellStart"/>
-      <w:r>
-        <w:rPr>
-          <w:rFonts w:ascii="Lucida Sans Unicode" w:hAnsi="Lucida Sans Unicode" w:cs="Lucida Sans Unicode"/>
-        </w:rPr>
-        <w:t>autorouting</w:t>
-      </w:r>
-      <w:proofErr w:type="spellEnd"/>
-      <w:r>
-        <w:rPr>
-          <w:rFonts w:ascii="Lucida Sans Unicode" w:hAnsi="Lucida Sans Unicode" w:cs="Lucida Sans Unicode"/>
-        </w:rPr>
-        <w:t xml:space="preserve"> was done on this project, there were two traces running under the “Y” </w:t>
-      </w:r>
-      <w:proofErr w:type="spellStart"/>
-      <w:r>
-        <w:rPr>
-          <w:rFonts w:ascii="Lucida Sans Unicode" w:hAnsi="Lucida Sans Unicode" w:cs="Lucida Sans Unicode"/>
-        </w:rPr>
-        <w:t>QMatrix</w:t>
-      </w:r>
-      <w:proofErr w:type="spellEnd"/>
-      <w:r>
-        <w:rPr>
-          <w:rFonts w:ascii="Lucida Sans Unicode" w:hAnsi="Lucida Sans Unicode" w:cs="Lucida Sans Unicode"/>
-        </w:rPr>
-        <w:t xml:space="preserve"> line of my capacitive sensor, as it routed to the AVR microcontroller. Ideally, you don’t want anything running under “Y” lines, as they tend to greatly decrease sensitivity of the sensors. So, once </w:t>
-      </w:r>
-      <w:proofErr w:type="spellStart"/>
-      <w:r>
-        <w:rPr>
-          <w:rFonts w:ascii="Lucida Sans Unicode" w:hAnsi="Lucida Sans Unicode" w:cs="Lucida Sans Unicode"/>
-        </w:rPr>
-        <w:t>autorouting</w:t>
-      </w:r>
-      <w:proofErr w:type="spellEnd"/>
-      <w:r>
-        <w:rPr>
-          <w:rFonts w:ascii="Lucida Sans Unicode" w:hAnsi="Lucida Sans Unicode" w:cs="Lucida Sans Unicode"/>
-        </w:rPr>
-        <w:t xml:space="preserve"> was complete and the optimizer had done about as well as it could, I stopped it and pushed those two traces away from the “Y” line.</w:t>
+        <w:t>The last thing to keep in mind is that by this point, you should better than the autorouter which important traces should go where, and what unusual circumstances need to be taken into account on your board. For instance, once autorouting was done on this project, there were two traces running under the “Y” QMatrix line of my capacitive sensor, as it routed to the AVR microcontroller. Ideally, you don’t want anything running under “Y” lines, as they tend to greatly decrease sensitivity of the sensors. So, once autorouting was complete and the optimizer had done about as well as it could, I stopped it and pushed those two traces away from the “Y” line.</w:t>
       </w:r>
     </w:p>
     <w:p>
@@ -3738,136 +3387,118 @@
           <w:rFonts w:ascii="Lucida Sans Unicode" w:hAnsi="Lucida Sans Unicode" w:cs="Lucida Sans Unicode"/>
         </w:rPr>
       </w:pPr>
-      <w:bookmarkStart w:id="6" w:name="_Toc324960961"/>
+      <w:bookmarkStart w:id="5" w:name="_Toc324960961"/>
       <w:r>
         <w:rPr>
           <w:rFonts w:ascii="Lucida Sans Unicode" w:hAnsi="Lucida Sans Unicode" w:cs="Lucida Sans Unicode"/>
         </w:rPr>
         <w:t>2012/05/16</w:t>
       </w:r>
+      <w:bookmarkEnd w:id="5"/>
+    </w:p>
+    <w:p>
+      <w:pPr>
+        <w:spacing w:after="0" w:line="240" w:lineRule="auto"/>
+        <w:rPr>
+          <w:rFonts w:ascii="Lucida Sans Unicode" w:hAnsi="Lucida Sans Unicode" w:cs="Lucida Sans Unicode"/>
+        </w:rPr>
+      </w:pPr>
+      <w:r>
+        <w:rPr>
+          <w:rFonts w:ascii="Lucida Sans Unicode" w:hAnsi="Lucida Sans Unicode" w:cs="Lucida Sans Unicode"/>
+        </w:rPr>
+        <w:t>Today was another day of routing. It’s a repetitive process of testing the autorouter, moving things to better placement, and trying again with the autorouter until things get as good as possible. And I think I’ve about gotten to that point. There are no trace failures, and overall everything looks pretty good.</w:t>
+      </w:r>
+    </w:p>
+    <w:p>
+      <w:pPr>
+        <w:spacing w:after="0" w:line="240" w:lineRule="auto"/>
+        <w:rPr>
+          <w:rFonts w:ascii="Lucida Sans Unicode" w:hAnsi="Lucida Sans Unicode" w:cs="Lucida Sans Unicode"/>
+        </w:rPr>
+      </w:pPr>
+    </w:p>
+    <w:p>
+      <w:pPr>
+        <w:spacing w:after="0" w:line="240" w:lineRule="auto"/>
+        <w:rPr>
+          <w:rFonts w:ascii="Lucida Sans Unicode" w:hAnsi="Lucida Sans Unicode" w:cs="Lucida Sans Unicode"/>
+        </w:rPr>
+      </w:pPr>
+      <w:r>
+        <w:rPr>
+          <w:rFonts w:ascii="Lucida Sans Unicode" w:hAnsi="Lucida Sans Unicode" w:cs="Lucida Sans Unicode"/>
+        </w:rPr>
+        <w:t>I’m going to do a quick git push, though, before I Back Import the Spectra Session file from FreeRoute to PCBNew. That way, I notice a problem in the future, I can go back to this point and easily correct it, rather than having to rip up all the traces and start from scratch.</w:t>
+      </w:r>
+    </w:p>
+    <w:p>
+      <w:pPr>
+        <w:spacing w:after="0" w:line="240" w:lineRule="auto"/>
+        <w:rPr>
+          <w:rFonts w:ascii="Lucida Sans Unicode" w:hAnsi="Lucida Sans Unicode" w:cs="Lucida Sans Unicode"/>
+        </w:rPr>
+      </w:pPr>
+    </w:p>
+    <w:p>
+      <w:pPr>
+        <w:spacing w:after="0" w:line="240" w:lineRule="auto"/>
+        <w:rPr>
+          <w:rFonts w:ascii="Lucida Sans Unicode" w:hAnsi="Lucida Sans Unicode" w:cs="Lucida Sans Unicode"/>
+        </w:rPr>
+      </w:pPr>
+      <w:r>
+        <w:rPr>
+          <w:rFonts w:ascii="Lucida Sans Unicode" w:hAnsi="Lucida Sans Unicode" w:cs="Lucida Sans Unicode"/>
+        </w:rPr>
+        <w:t>I sent off the Gerber files to PCBCart for manufacture today. I ordered a set of prototype boards with the same specifications that the final boards will have. But first I made a few last edits to part placement and routing. Then I did a “Design Rule Check” to ensure all my pads are connected, all of my trace widths are wide enough, nothing’s crossing that shouldn’t be, etc.</w:t>
+      </w:r>
+    </w:p>
+    <w:p>
+      <w:pPr>
+        <w:spacing w:after="0" w:line="240" w:lineRule="auto"/>
+        <w:rPr>
+          <w:rFonts w:ascii="Lucida Sans Unicode" w:hAnsi="Lucida Sans Unicode" w:cs="Lucida Sans Unicode"/>
+        </w:rPr>
+      </w:pPr>
+    </w:p>
+    <w:p>
+      <w:pPr>
+        <w:spacing w:after="0" w:line="240" w:lineRule="auto"/>
+        <w:rPr>
+          <w:rFonts w:ascii="Lucida Sans Unicode" w:hAnsi="Lucida Sans Unicode" w:cs="Lucida Sans Unicode"/>
+        </w:rPr>
+      </w:pPr>
+      <w:r>
+        <w:rPr>
+          <w:rFonts w:ascii="Lucida Sans Unicode" w:hAnsi="Lucida Sans Unicode" w:cs="Lucida Sans Unicode"/>
+        </w:rPr>
+        <w:t>Then I plotted the Gerber and Drill files per PCBCart’s specifications, reviewed the Gerber’s layer by layer for errors. Finding none, I zipped the Gerbers up and sent them away.</w:t>
+      </w:r>
+    </w:p>
+    <w:p>
+      <w:pPr>
+        <w:spacing w:after="0" w:line="240" w:lineRule="auto"/>
+        <w:rPr>
+          <w:rFonts w:ascii="Lucida Sans Unicode" w:hAnsi="Lucida Sans Unicode" w:cs="Lucida Sans Unicode"/>
+        </w:rPr>
+      </w:pPr>
+    </w:p>
+    <w:p>
+      <w:pPr>
+        <w:spacing w:after="0" w:line="240" w:lineRule="auto"/>
+        <w:rPr>
+          <w:rFonts w:ascii="Lucida Sans Unicode" w:hAnsi="Lucida Sans Unicode" w:cs="Lucida Sans Unicode"/>
+        </w:rPr>
+      </w:pPr>
+      <w:r>
+        <w:rPr>
+          <w:rFonts w:ascii="Lucida Sans Unicode" w:hAnsi="Lucida Sans Unicode" w:cs="Lucida Sans Unicode"/>
+        </w:rPr>
+        <w:t>Now it’s a matter of waiting for the boards to be made and sent back. In the meantime, I have several other projects to be working on.</w:t>
+      </w:r>
+      <w:bookmarkStart w:id="6" w:name="_GoBack"/>
       <w:bookmarkEnd w:id="6"/>
-    </w:p>
-    <w:p>
-      <w:pPr>
-        <w:spacing w:after="0" w:line="240" w:lineRule="auto"/>
-        <w:rPr>
-          <w:rFonts w:ascii="Lucida Sans Unicode" w:hAnsi="Lucida Sans Unicode" w:cs="Lucida Sans Unicode"/>
-        </w:rPr>
-      </w:pPr>
-      <w:r>
-        <w:rPr>
-          <w:rFonts w:ascii="Lucida Sans Unicode" w:hAnsi="Lucida Sans Unicode" w:cs="Lucida Sans Unicode"/>
-        </w:rPr>
-        <w:t xml:space="preserve">Today was another day of routing. It’s a repetitive process of testing the </w:t>
-      </w:r>
-      <w:proofErr w:type="spellStart"/>
-      <w:r>
-        <w:rPr>
-          <w:rFonts w:ascii="Lucida Sans Unicode" w:hAnsi="Lucida Sans Unicode" w:cs="Lucida Sans Unicode"/>
-        </w:rPr>
-        <w:t>autorouter</w:t>
-      </w:r>
-      <w:proofErr w:type="spellEnd"/>
-      <w:r>
-        <w:rPr>
-          <w:rFonts w:ascii="Lucida Sans Unicode" w:hAnsi="Lucida Sans Unicode" w:cs="Lucida Sans Unicode"/>
-        </w:rPr>
-        <w:t xml:space="preserve">, moving things to better placement, and trying again with the </w:t>
-      </w:r>
-      <w:proofErr w:type="spellStart"/>
-      <w:r>
-        <w:rPr>
-          <w:rFonts w:ascii="Lucida Sans Unicode" w:hAnsi="Lucida Sans Unicode" w:cs="Lucida Sans Unicode"/>
-        </w:rPr>
-        <w:t>autorouter</w:t>
-      </w:r>
-      <w:proofErr w:type="spellEnd"/>
-      <w:r>
-        <w:rPr>
-          <w:rFonts w:ascii="Lucida Sans Unicode" w:hAnsi="Lucida Sans Unicode" w:cs="Lucida Sans Unicode"/>
-        </w:rPr>
-        <w:t xml:space="preserve"> until things get as good as possible. And I think I’ve about gotten to that point. There are no trace failures, and overall everything looks pretty good.</w:t>
-      </w:r>
-    </w:p>
-    <w:p>
-      <w:pPr>
-        <w:spacing w:after="0" w:line="240" w:lineRule="auto"/>
-        <w:rPr>
-          <w:rFonts w:ascii="Lucida Sans Unicode" w:hAnsi="Lucida Sans Unicode" w:cs="Lucida Sans Unicode"/>
-        </w:rPr>
-      </w:pPr>
-    </w:p>
-    <w:p>
-      <w:pPr>
-        <w:spacing w:after="0" w:line="240" w:lineRule="auto"/>
-        <w:rPr>
-          <w:rFonts w:ascii="Lucida Sans Unicode" w:hAnsi="Lucida Sans Unicode" w:cs="Lucida Sans Unicode"/>
-        </w:rPr>
-      </w:pPr>
-      <w:r>
-        <w:rPr>
-          <w:rFonts w:ascii="Lucida Sans Unicode" w:hAnsi="Lucida Sans Unicode" w:cs="Lucida Sans Unicode"/>
-        </w:rPr>
-        <w:t xml:space="preserve">I’m going to do a quick </w:t>
-      </w:r>
-      <w:proofErr w:type="spellStart"/>
-      <w:r>
-        <w:rPr>
-          <w:rFonts w:ascii="Lucida Sans Unicode" w:hAnsi="Lucida Sans Unicode" w:cs="Lucida Sans Unicode"/>
-        </w:rPr>
-        <w:t>git</w:t>
-      </w:r>
-      <w:proofErr w:type="spellEnd"/>
-      <w:r>
-        <w:rPr>
-          <w:rFonts w:ascii="Lucida Sans Unicode" w:hAnsi="Lucida Sans Unicode" w:cs="Lucida Sans Unicode"/>
-        </w:rPr>
-        <w:t xml:space="preserve"> push, though, before I Back Import the Spectra Session file from </w:t>
-      </w:r>
-      <w:proofErr w:type="spellStart"/>
-      <w:r>
-        <w:rPr>
-          <w:rFonts w:ascii="Lucida Sans Unicode" w:hAnsi="Lucida Sans Unicode" w:cs="Lucida Sans Unicode"/>
-        </w:rPr>
-        <w:t>FreeRoute</w:t>
-      </w:r>
-      <w:proofErr w:type="spellEnd"/>
-      <w:r>
-        <w:rPr>
-          <w:rFonts w:ascii="Lucida Sans Unicode" w:hAnsi="Lucida Sans Unicode" w:cs="Lucida Sans Unicode"/>
-        </w:rPr>
-        <w:t xml:space="preserve"> to </w:t>
-      </w:r>
-      <w:proofErr w:type="spellStart"/>
-      <w:r>
-        <w:rPr>
-          <w:rFonts w:ascii="Lucida Sans Unicode" w:hAnsi="Lucida Sans Unicode" w:cs="Lucida Sans Unicode"/>
-        </w:rPr>
-        <w:t>PCBNew</w:t>
-      </w:r>
-      <w:proofErr w:type="spellEnd"/>
-      <w:r>
-        <w:rPr>
-          <w:rFonts w:ascii="Lucida Sans Unicode" w:hAnsi="Lucida Sans Unicode" w:cs="Lucida Sans Unicode"/>
-        </w:rPr>
-        <w:t>. That way, I notice a problem in the future, I can go back to this point and easily correct it, rather than having to rip up all the traces and start from scratch.</w:t>
-      </w:r>
-    </w:p>
-    <w:p>
-      <w:pPr>
-        <w:spacing w:after="0" w:line="240" w:lineRule="auto"/>
-        <w:rPr>
-          <w:rFonts w:ascii="Lucida Sans Unicode" w:hAnsi="Lucida Sans Unicode" w:cs="Lucida Sans Unicode"/>
-        </w:rPr>
-      </w:pPr>
-    </w:p>
-    <w:p>
-      <w:pPr>
-        <w:spacing w:after="0" w:line="240" w:lineRule="auto"/>
-        <w:rPr>
-          <w:rFonts w:ascii="Lucida Sans Unicode" w:hAnsi="Lucida Sans Unicode" w:cs="Lucida Sans Unicode"/>
-        </w:rPr>
-      </w:pPr>
     </w:p>
     <w:p>
       <w:pPr>
@@ -5370,7 +5001,7 @@
 </file>
 
 <file path=customXml/itemProps1.xml><?xml version="1.0" encoding="utf-8"?>
-<ds:datastoreItem xmlns:ds="http://schemas.openxmlformats.org/officeDocument/2006/customXml" ds:itemID="{E41B1962-4DEF-4B38-A2EF-E9BADD99B472}">
+<ds:datastoreItem xmlns:ds="http://schemas.openxmlformats.org/officeDocument/2006/customXml" ds:itemID="{9E942326-2DCA-4A5A-9CFA-E72A1A9B69EC}">
   <ds:schemaRefs>
     <ds:schemaRef ds:uri="http://schemas.openxmlformats.org/officeDocument/2006/bibliography"/>
   </ds:schemaRefs>

</xml_diff>

<commit_message>
Slight updates to Project Log
</commit_message>
<xml_diff>
--- a/Notes/Chameleon Project Log.docx
+++ b/Notes/Chameleon Project Log.docx
@@ -250,6 +250,8 @@
             </w:rPr>
             <w:t>Contents</w:t>
           </w:r>
+          <w:bookmarkStart w:id="0" w:name="_GoBack"/>
+          <w:bookmarkEnd w:id="0"/>
         </w:p>
         <w:p>
           <w:pPr>
@@ -280,7 +282,7 @@
             </w:rPr>
             <w:fldChar w:fldCharType="separate"/>
           </w:r>
-          <w:hyperlink w:anchor="_Toc324960956" w:history="1">
+          <w:hyperlink w:anchor="_Toc325213560" w:history="1">
             <w:r>
               <w:rPr>
                 <w:rStyle w:val="Hyperlink"/>
@@ -308,7 +310,7 @@
                 <w:noProof/>
                 <w:webHidden/>
               </w:rPr>
-              <w:instrText xml:space="preserve"> PAGEREF _Toc324960956 \h </w:instrText>
+              <w:instrText xml:space="preserve"> PAGEREF _Toc325213560 \h </w:instrText>
             </w:r>
             <w:r>
               <w:rPr>
@@ -350,7 +352,7 @@
               <w:noProof/>
             </w:rPr>
           </w:pPr>
-          <w:hyperlink w:anchor="_Toc324960957" w:history="1">
+          <w:hyperlink w:anchor="_Toc325213561" w:history="1">
             <w:r>
               <w:rPr>
                 <w:rStyle w:val="Hyperlink"/>
@@ -378,7 +380,7 @@
                 <w:noProof/>
                 <w:webHidden/>
               </w:rPr>
-              <w:instrText xml:space="preserve"> PAGEREF _Toc324960957 \h </w:instrText>
+              <w:instrText xml:space="preserve"> PAGEREF _Toc325213561 \h </w:instrText>
             </w:r>
             <w:r>
               <w:rPr>
@@ -420,7 +422,7 @@
               <w:noProof/>
             </w:rPr>
           </w:pPr>
-          <w:hyperlink w:anchor="_Toc324960958" w:history="1">
+          <w:hyperlink w:anchor="_Toc325213562" w:history="1">
             <w:r>
               <w:rPr>
                 <w:rStyle w:val="Hyperlink"/>
@@ -448,7 +450,7 @@
                 <w:noProof/>
                 <w:webHidden/>
               </w:rPr>
-              <w:instrText xml:space="preserve"> PAGEREF _Toc324960958 \h </w:instrText>
+              <w:instrText xml:space="preserve"> PAGEREF _Toc325213562 \h </w:instrText>
             </w:r>
             <w:r>
               <w:rPr>
@@ -490,7 +492,7 @@
               <w:noProof/>
             </w:rPr>
           </w:pPr>
-          <w:hyperlink w:anchor="_Toc324960959" w:history="1">
+          <w:hyperlink w:anchor="_Toc325213563" w:history="1">
             <w:r>
               <w:rPr>
                 <w:rStyle w:val="Hyperlink"/>
@@ -518,7 +520,7 @@
                 <w:noProof/>
                 <w:webHidden/>
               </w:rPr>
-              <w:instrText xml:space="preserve"> PAGEREF _Toc324960959 \h </w:instrText>
+              <w:instrText xml:space="preserve"> PAGEREF _Toc325213563 \h </w:instrText>
             </w:r>
             <w:r>
               <w:rPr>
@@ -560,7 +562,7 @@
               <w:noProof/>
             </w:rPr>
           </w:pPr>
-          <w:hyperlink w:anchor="_Toc324960960" w:history="1">
+          <w:hyperlink w:anchor="_Toc325213564" w:history="1">
             <w:r>
               <w:rPr>
                 <w:rStyle w:val="Hyperlink"/>
@@ -588,7 +590,7 @@
                 <w:noProof/>
                 <w:webHidden/>
               </w:rPr>
-              <w:instrText xml:space="preserve"> PAGEREF _Toc324960960 \h </w:instrText>
+              <w:instrText xml:space="preserve"> PAGEREF _Toc325213564 \h </w:instrText>
             </w:r>
             <w:r>
               <w:rPr>
@@ -630,7 +632,7 @@
               <w:noProof/>
             </w:rPr>
           </w:pPr>
-          <w:hyperlink w:anchor="_Toc324960961" w:history="1">
+          <w:hyperlink w:anchor="_Toc325213565" w:history="1">
             <w:r>
               <w:rPr>
                 <w:rStyle w:val="Hyperlink"/>
@@ -658,7 +660,7 @@
                 <w:noProof/>
                 <w:webHidden/>
               </w:rPr>
-              <w:instrText xml:space="preserve"> PAGEREF _Toc324960961 \h </w:instrText>
+              <w:instrText xml:space="preserve"> PAGEREF _Toc325213565 \h </w:instrText>
             </w:r>
             <w:r>
               <w:rPr>
@@ -679,6 +681,76 @@
                 <w:webHidden/>
               </w:rPr>
               <w:t>9</w:t>
+            </w:r>
+            <w:r>
+              <w:rPr>
+                <w:noProof/>
+                <w:webHidden/>
+              </w:rPr>
+              <w:fldChar w:fldCharType="end"/>
+            </w:r>
+          </w:hyperlink>
+        </w:p>
+        <w:p>
+          <w:pPr>
+            <w:pStyle w:val="TOC1"/>
+            <w:tabs>
+              <w:tab w:val="right" w:leader="dot" w:pos="9350"/>
+            </w:tabs>
+            <w:rPr>
+              <w:rFonts w:asciiTheme="minorHAnsi" w:eastAsiaTheme="minorEastAsia" w:hAnsiTheme="minorHAnsi" w:cstheme="minorBidi"/>
+              <w:noProof/>
+            </w:rPr>
+          </w:pPr>
+          <w:hyperlink w:anchor="_Toc325213566" w:history="1">
+            <w:r>
+              <w:rPr>
+                <w:rStyle w:val="Hyperlink"/>
+                <w:rFonts w:ascii="Lucida Sans Unicode" w:hAnsi="Lucida Sans Unicode" w:cs="Lucida Sans Unicode"/>
+                <w:noProof/>
+              </w:rPr>
+              <w:t>2012/05/19</w:t>
+            </w:r>
+            <w:r>
+              <w:rPr>
+                <w:noProof/>
+                <w:webHidden/>
+              </w:rPr>
+              <w:tab/>
+            </w:r>
+            <w:r>
+              <w:rPr>
+                <w:noProof/>
+                <w:webHidden/>
+              </w:rPr>
+              <w:fldChar w:fldCharType="begin"/>
+            </w:r>
+            <w:r>
+              <w:rPr>
+                <w:noProof/>
+                <w:webHidden/>
+              </w:rPr>
+              <w:instrText xml:space="preserve"> PAGEREF _Toc325213566 \h </w:instrText>
+            </w:r>
+            <w:r>
+              <w:rPr>
+                <w:noProof/>
+                <w:webHidden/>
+              </w:rPr>
+            </w:r>
+            <w:r>
+              <w:rPr>
+                <w:noProof/>
+                <w:webHidden/>
+              </w:rPr>
+              <w:fldChar w:fldCharType="separate"/>
+            </w:r>
+            <w:r>
+              <w:rPr>
+                <w:noProof/>
+                <w:webHidden/>
+              </w:rPr>
+              <w:t>10</w:t>
             </w:r>
             <w:r>
               <w:rPr>
@@ -734,7 +806,7 @@
           <w:rFonts w:ascii="Lucida Sans Unicode" w:hAnsi="Lucida Sans Unicode" w:cs="Lucida Sans Unicode"/>
         </w:rPr>
       </w:pPr>
-      <w:bookmarkStart w:id="0" w:name="_Toc324960956"/>
+      <w:bookmarkStart w:id="1" w:name="_Toc325213560"/>
       <w:r>
         <w:rPr>
           <w:rFonts w:ascii="Lucida Sans Unicode" w:hAnsi="Lucida Sans Unicode" w:cs="Lucida Sans Unicode"/>
@@ -760,7 +832,7 @@
         </w:rPr>
         <w:t>06</w:t>
       </w:r>
-      <w:bookmarkEnd w:id="0"/>
+      <w:bookmarkEnd w:id="1"/>
     </w:p>
     <w:p>
       <w:pPr>
@@ -911,14 +983,14 @@
           <w:rFonts w:ascii="Lucida Sans Unicode" w:hAnsi="Lucida Sans Unicode" w:cs="Lucida Sans Unicode"/>
         </w:rPr>
       </w:pPr>
-      <w:bookmarkStart w:id="1" w:name="_Toc324960957"/>
+      <w:bookmarkStart w:id="2" w:name="_Toc325213561"/>
       <w:r>
         <w:rPr>
           <w:rFonts w:ascii="Lucida Sans Unicode" w:hAnsi="Lucida Sans Unicode" w:cs="Lucida Sans Unicode"/>
         </w:rPr>
         <w:t>2012/05/07</w:t>
       </w:r>
-      <w:bookmarkEnd w:id="1"/>
+      <w:bookmarkEnd w:id="2"/>
     </w:p>
     <w:p>
       <w:pPr>
@@ -1663,7 +1735,21 @@
         <w:rPr>
           <w:rFonts w:ascii="Lucida Sans Unicode" w:hAnsi="Lucida Sans Unicode" w:cs="Lucida Sans Unicode"/>
         </w:rPr>
-        <w:t>. I’ll have to read more into this, but as long as the outputs are pulled high or low (and not high-impedance), it shouldn’t have negative effects on the sensor. The other key thing is to keep the LEDs as far away from the sensor as possible.</w:t>
+        <w:t>. I’ll have to read more into this, but as long as the outputs are pulled high or low (and not high-impedance)</w:t>
+      </w:r>
+      <w:proofErr w:type="gramStart"/>
+      <w:r>
+        <w:rPr>
+          <w:rFonts w:ascii="Lucida Sans Unicode" w:hAnsi="Lucida Sans Unicode" w:cs="Lucida Sans Unicode"/>
+        </w:rPr>
+        <w:t>,</w:t>
+      </w:r>
+      <w:proofErr w:type="gramEnd"/>
+      <w:r>
+        <w:rPr>
+          <w:rFonts w:ascii="Lucida Sans Unicode" w:hAnsi="Lucida Sans Unicode" w:cs="Lucida Sans Unicode"/>
+        </w:rPr>
+        <w:t xml:space="preserve"> it shouldn’t have negative effects on the sensor. The other key thing is to keep the LEDs as far away from the sensor as possible.</w:t>
       </w:r>
     </w:p>
     <w:p>
@@ -1682,7 +1768,7 @@
           <w:rFonts w:ascii="Lucida Sans Unicode" w:hAnsi="Lucida Sans Unicode" w:cs="Lucida Sans Unicode"/>
         </w:rPr>
       </w:pPr>
-      <w:bookmarkStart w:id="2" w:name="_Toc324960958"/>
+      <w:bookmarkStart w:id="3" w:name="_Toc325213562"/>
       <w:r>
         <w:rPr>
           <w:rFonts w:ascii="Lucida Sans Unicode" w:hAnsi="Lucida Sans Unicode" w:cs="Lucida Sans Unicode"/>
@@ -1713,7 +1799,7 @@
         </w:rPr>
         <w:t>12</w:t>
       </w:r>
-      <w:bookmarkEnd w:id="2"/>
+      <w:bookmarkEnd w:id="3"/>
     </w:p>
     <w:p>
       <w:pPr>
@@ -2299,7 +2385,21 @@
         <w:rPr>
           <w:rFonts w:ascii="Lucida Sans Unicode" w:hAnsi="Lucida Sans Unicode" w:cs="Lucida Sans Unicode"/>
         </w:rPr>
-        <w:t>So it’s really a matter of finding a good balance. I performed a search on Digikey for surface mount inductors between 29uH and 33uH, and with a c</w:t>
+        <w:t xml:space="preserve">So it’s really a matter of finding a good balance. I performed a search on </w:t>
+      </w:r>
+      <w:proofErr w:type="spellStart"/>
+      <w:r>
+        <w:rPr>
+          <w:rFonts w:ascii="Lucida Sans Unicode" w:hAnsi="Lucida Sans Unicode" w:cs="Lucida Sans Unicode"/>
+        </w:rPr>
+        <w:t>Digikey</w:t>
+      </w:r>
+      <w:proofErr w:type="spellEnd"/>
+      <w:r>
+        <w:rPr>
+          <w:rFonts w:ascii="Lucida Sans Unicode" w:hAnsi="Lucida Sans Unicode" w:cs="Lucida Sans Unicode"/>
+        </w:rPr>
+        <w:t xml:space="preserve"> for surface mount inductors between 29uH and 33uH, and with a c</w:t>
       </w:r>
       <w:r>
         <w:rPr>
@@ -2492,7 +2592,21 @@
         <w:rPr>
           <w:rFonts w:ascii="Lucida Sans Unicode" w:hAnsi="Lucida Sans Unicode" w:cs="Lucida Sans Unicode"/>
         </w:rPr>
-        <w:t>I was able to find one, using Digikey's parametric search, with the following characteristics, perfectly in line with what's needed:</w:t>
+        <w:t xml:space="preserve">I was able to find one, using </w:t>
+      </w:r>
+      <w:proofErr w:type="spellStart"/>
+      <w:r>
+        <w:rPr>
+          <w:rFonts w:ascii="Lucida Sans Unicode" w:hAnsi="Lucida Sans Unicode" w:cs="Lucida Sans Unicode"/>
+        </w:rPr>
+        <w:t>Digikey's</w:t>
+      </w:r>
+      <w:proofErr w:type="spellEnd"/>
+      <w:r>
+        <w:rPr>
+          <w:rFonts w:ascii="Lucida Sans Unicode" w:hAnsi="Lucida Sans Unicode" w:cs="Lucida Sans Unicode"/>
+        </w:rPr>
+        <w:t xml:space="preserve"> parametric search, with the following characteristics, perfectly in line with what's needed:</w:t>
       </w:r>
     </w:p>
     <w:p>
@@ -2637,7 +2751,21 @@
         <w:rPr>
           <w:rFonts w:ascii="Lucida Sans Unicode" w:hAnsi="Lucida Sans Unicode" w:cs="Lucida Sans Unicode"/>
         </w:rPr>
-        <w:t>The output capacitor requirements are a bit more strict. The datasheet recommends a tantalum capacitor around 47uF to 68uF (or using smaller value capacitors in series to achieve the same overall capacitance). A low ESR is also important. I found a 47uF capacitor with an ESR of 90mOhms, well below the specifications recommended.</w:t>
+        <w:t xml:space="preserve">The output capacitor requirements are a bit </w:t>
+      </w:r>
+      <w:proofErr w:type="gramStart"/>
+      <w:r>
+        <w:rPr>
+          <w:rFonts w:ascii="Lucida Sans Unicode" w:hAnsi="Lucida Sans Unicode" w:cs="Lucida Sans Unicode"/>
+        </w:rPr>
+        <w:t>more strict</w:t>
+      </w:r>
+      <w:proofErr w:type="gramEnd"/>
+      <w:r>
+        <w:rPr>
+          <w:rFonts w:ascii="Lucida Sans Unicode" w:hAnsi="Lucida Sans Unicode" w:cs="Lucida Sans Unicode"/>
+        </w:rPr>
+        <w:t>. The datasheet recommends a tantalum capacitor around 47uF to 68uF (or using smaller value capacitors in series to achieve the same overall capacitance). A low ESR is also important. I found a 47uF capacitor with an ESR of 90mOhms, well below the specifications recommended.</w:t>
       </w:r>
     </w:p>
     <w:p>
@@ -2989,6 +3117,7 @@
           <w:rFonts w:ascii="Lucida Sans Unicode" w:hAnsi="Lucida Sans Unicode" w:cs="Lucida Sans Unicode"/>
         </w:rPr>
       </w:pPr>
+      <w:proofErr w:type="gramStart"/>
       <w:r>
         <w:rPr>
           <w:rFonts w:ascii="Lucida Sans Unicode" w:hAnsi="Lucida Sans Unicode" w:cs="Lucida Sans Unicode"/>
@@ -3019,6 +3148,7 @@
         </w:rPr>
         <w:t xml:space="preserve"> per board.</w:t>
       </w:r>
+      <w:proofErr w:type="gramEnd"/>
       <w:r>
         <w:rPr>
           <w:rFonts w:ascii="Lucida Sans Unicode" w:hAnsi="Lucida Sans Unicode" w:cs="Lucida Sans Unicode"/>
@@ -3042,7 +3172,7 @@
           <w:rFonts w:ascii="Lucida Sans Unicode" w:hAnsi="Lucida Sans Unicode" w:cs="Lucida Sans Unicode"/>
         </w:rPr>
       </w:pPr>
-      <w:bookmarkStart w:id="3" w:name="_Toc324960959"/>
+      <w:bookmarkStart w:id="4" w:name="_Toc325213563"/>
       <w:r>
         <w:rPr>
           <w:rFonts w:ascii="Lucida Sans Unicode" w:hAnsi="Lucida Sans Unicode" w:cs="Lucida Sans Unicode"/>
@@ -3050,26 +3180,62 @@
         <w:lastRenderedPageBreak/>
         <w:t>2012/05/13</w:t>
       </w:r>
-      <w:bookmarkEnd w:id="3"/>
-    </w:p>
-    <w:p>
-      <w:pPr>
-        <w:spacing w:after="0" w:line="240" w:lineRule="auto"/>
-        <w:rPr>
-          <w:rFonts w:ascii="Lucida Sans Unicode" w:hAnsi="Lucida Sans Unicode" w:cs="Lucida Sans Unicode"/>
-        </w:rPr>
-      </w:pPr>
-      <w:r>
-        <w:rPr>
-          <w:rFonts w:ascii="Lucida Sans Unicode" w:hAnsi="Lucida Sans Unicode" w:cs="Lucida Sans Unicode"/>
-        </w:rPr>
-        <w:t>KiCad can be tricky sometimes. One issue I’ve had in the past is that when I use FreeRoute, there doesn’t seem to be a good way to tell the router what areas to avoid</w:t>
-      </w:r>
-      <w:r>
-        <w:rPr>
-          <w:rFonts w:ascii="Lucida Sans Unicode" w:hAnsi="Lucida Sans Unicode" w:cs="Lucida Sans Unicode"/>
-        </w:rPr>
-        <w:t xml:space="preserve"> (AKA, Keepout regions)</w:t>
+      <w:bookmarkEnd w:id="4"/>
+    </w:p>
+    <w:p>
+      <w:pPr>
+        <w:spacing w:after="0" w:line="240" w:lineRule="auto"/>
+        <w:rPr>
+          <w:rFonts w:ascii="Lucida Sans Unicode" w:hAnsi="Lucida Sans Unicode" w:cs="Lucida Sans Unicode"/>
+        </w:rPr>
+      </w:pPr>
+      <w:proofErr w:type="spellStart"/>
+      <w:r>
+        <w:rPr>
+          <w:rFonts w:ascii="Lucida Sans Unicode" w:hAnsi="Lucida Sans Unicode" w:cs="Lucida Sans Unicode"/>
+        </w:rPr>
+        <w:t>KiCad</w:t>
+      </w:r>
+      <w:proofErr w:type="spellEnd"/>
+      <w:r>
+        <w:rPr>
+          <w:rFonts w:ascii="Lucida Sans Unicode" w:hAnsi="Lucida Sans Unicode" w:cs="Lucida Sans Unicode"/>
+        </w:rPr>
+        <w:t xml:space="preserve"> can be tricky sometimes. One issue I’ve had in the past is that when I use </w:t>
+      </w:r>
+      <w:proofErr w:type="spellStart"/>
+      <w:r>
+        <w:rPr>
+          <w:rFonts w:ascii="Lucida Sans Unicode" w:hAnsi="Lucida Sans Unicode" w:cs="Lucida Sans Unicode"/>
+        </w:rPr>
+        <w:t>FreeRoute</w:t>
+      </w:r>
+      <w:proofErr w:type="spellEnd"/>
+      <w:r>
+        <w:rPr>
+          <w:rFonts w:ascii="Lucida Sans Unicode" w:hAnsi="Lucida Sans Unicode" w:cs="Lucida Sans Unicode"/>
+        </w:rPr>
+        <w:t>, there doesn’t seem to be a good way to tell the router what areas to avoid</w:t>
+      </w:r>
+      <w:r>
+        <w:rPr>
+          <w:rFonts w:ascii="Lucida Sans Unicode" w:hAnsi="Lucida Sans Unicode" w:cs="Lucida Sans Unicode"/>
+        </w:rPr>
+        <w:t xml:space="preserve"> (AKA, </w:t>
+      </w:r>
+      <w:proofErr w:type="spellStart"/>
+      <w:r>
+        <w:rPr>
+          <w:rFonts w:ascii="Lucida Sans Unicode" w:hAnsi="Lucida Sans Unicode" w:cs="Lucida Sans Unicode"/>
+        </w:rPr>
+        <w:t>Keepout</w:t>
+      </w:r>
+      <w:proofErr w:type="spellEnd"/>
+      <w:r>
+        <w:rPr>
+          <w:rFonts w:ascii="Lucida Sans Unicode" w:hAnsi="Lucida Sans Unicode" w:cs="Lucida Sans Unicode"/>
+        </w:rPr>
+        <w:t xml:space="preserve"> regions)</w:t>
       </w:r>
       <w:r>
         <w:rPr>
@@ -3097,7 +3263,35 @@
         <w:rPr>
           <w:rFonts w:ascii="Lucida Sans Unicode" w:hAnsi="Lucida Sans Unicode" w:cs="Lucida Sans Unicode"/>
         </w:rPr>
-        <w:t xml:space="preserve">The workaround is to create fill zones, not attached to any net, in areas you want to keep traces away from. Then, when you export a Spectra Design File for use in FreeRoute, you edit the file prior to opening FreeRoute. Here’s a short description of the process: </w:t>
+        <w:t xml:space="preserve">The workaround is to create fill zones, not attached to any net, in areas you want to keep traces away from. Then, when you export a Spectra Design File for use in </w:t>
+      </w:r>
+      <w:proofErr w:type="spellStart"/>
+      <w:r>
+        <w:rPr>
+          <w:rFonts w:ascii="Lucida Sans Unicode" w:hAnsi="Lucida Sans Unicode" w:cs="Lucida Sans Unicode"/>
+        </w:rPr>
+        <w:t>FreeRoute</w:t>
+      </w:r>
+      <w:proofErr w:type="spellEnd"/>
+      <w:r>
+        <w:rPr>
+          <w:rFonts w:ascii="Lucida Sans Unicode" w:hAnsi="Lucida Sans Unicode" w:cs="Lucida Sans Unicode"/>
+        </w:rPr>
+        <w:t xml:space="preserve">, you edit the file prior to opening </w:t>
+      </w:r>
+      <w:proofErr w:type="spellStart"/>
+      <w:r>
+        <w:rPr>
+          <w:rFonts w:ascii="Lucida Sans Unicode" w:hAnsi="Lucida Sans Unicode" w:cs="Lucida Sans Unicode"/>
+        </w:rPr>
+        <w:t>FreeRoute</w:t>
+      </w:r>
+      <w:proofErr w:type="spellEnd"/>
+      <w:r>
+        <w:rPr>
+          <w:rFonts w:ascii="Lucida Sans Unicode" w:hAnsi="Lucida Sans Unicode" w:cs="Lucida Sans Unicode"/>
+        </w:rPr>
+        <w:t xml:space="preserve">. Here’s a short description of the process: </w:t>
       </w:r>
       <w:hyperlink r:id="rId9" w:history="1">
         <w:r>
@@ -3125,14 +3319,14 @@
           <w:rFonts w:ascii="Lucida Sans Unicode" w:hAnsi="Lucida Sans Unicode" w:cs="Lucida Sans Unicode"/>
         </w:rPr>
       </w:pPr>
-      <w:bookmarkStart w:id="4" w:name="_Toc324960960"/>
+      <w:bookmarkStart w:id="5" w:name="_Toc325213564"/>
       <w:r>
         <w:rPr>
           <w:rFonts w:ascii="Lucida Sans Unicode" w:hAnsi="Lucida Sans Unicode" w:cs="Lucida Sans Unicode"/>
         </w:rPr>
         <w:t>2012/05/15</w:t>
       </w:r>
-      <w:bookmarkEnd w:id="4"/>
+      <w:bookmarkEnd w:id="5"/>
     </w:p>
     <w:p>
       <w:pPr>
@@ -3205,35 +3399,77 @@
         <w:rPr>
           <w:rFonts w:ascii="Lucida Sans Unicode" w:hAnsi="Lucida Sans Unicode" w:cs="Lucida Sans Unicode"/>
         </w:rPr>
-        <w:t>I’ve been routing many of the easy traces, and most important traces by hand. While it doesn’t look as neat, I turned off the automatic 45 degree trace bends for hand-routing. Otherwise it’s simply too restricting on this particular board. I’m turning it back on for autorouting.</w:t>
-      </w:r>
-    </w:p>
-    <w:p>
-      <w:pPr>
-        <w:spacing w:after="0" w:line="240" w:lineRule="auto"/>
-        <w:rPr>
-          <w:rFonts w:ascii="Lucida Sans Unicode" w:hAnsi="Lucida Sans Unicode" w:cs="Lucida Sans Unicode"/>
-        </w:rPr>
-      </w:pPr>
-    </w:p>
-    <w:p>
-      <w:pPr>
-        <w:spacing w:after="0" w:line="240" w:lineRule="auto"/>
-        <w:rPr>
-          <w:rFonts w:ascii="Lucida Sans Unicode" w:hAnsi="Lucida Sans Unicode" w:cs="Lucida Sans Unicode"/>
-        </w:rPr>
-      </w:pPr>
-      <w:r>
-        <w:rPr>
-          <w:rFonts w:ascii="Lucida Sans Unicode" w:hAnsi="Lucida Sans Unicode" w:cs="Lucida Sans Unicode"/>
-        </w:rPr>
-        <w:t>If the autorouter has problems in a particular area after several passes, I’ll stop the program, move components or route by hand, and then restart. It’s getting there, but this is slow work.</w:t>
-      </w:r>
-      <w:r>
-        <w:rPr>
-          <w:rFonts w:ascii="Lucida Sans Unicode" w:hAnsi="Lucida Sans Unicode" w:cs="Lucida Sans Unicode"/>
-        </w:rPr>
-        <w:t xml:space="preserve"> You simply cannot leave everything up to an autorouter and expect it all to work perfectly.</w:t>
+        <w:t xml:space="preserve">I’ve been routing many of the easy traces, and most important traces by hand. While it doesn’t look as neat, I turned off the automatic 45 degree trace bends for hand-routing. Otherwise it’s simply too restricting on this particular board. I’m turning it back on for </w:t>
+      </w:r>
+      <w:proofErr w:type="spellStart"/>
+      <w:r>
+        <w:rPr>
+          <w:rFonts w:ascii="Lucida Sans Unicode" w:hAnsi="Lucida Sans Unicode" w:cs="Lucida Sans Unicode"/>
+        </w:rPr>
+        <w:t>autorouting</w:t>
+      </w:r>
+      <w:proofErr w:type="spellEnd"/>
+      <w:r>
+        <w:rPr>
+          <w:rFonts w:ascii="Lucida Sans Unicode" w:hAnsi="Lucida Sans Unicode" w:cs="Lucida Sans Unicode"/>
+        </w:rPr>
+        <w:t>.</w:t>
+      </w:r>
+    </w:p>
+    <w:p>
+      <w:pPr>
+        <w:spacing w:after="0" w:line="240" w:lineRule="auto"/>
+        <w:rPr>
+          <w:rFonts w:ascii="Lucida Sans Unicode" w:hAnsi="Lucida Sans Unicode" w:cs="Lucida Sans Unicode"/>
+        </w:rPr>
+      </w:pPr>
+    </w:p>
+    <w:p>
+      <w:pPr>
+        <w:spacing w:after="0" w:line="240" w:lineRule="auto"/>
+        <w:rPr>
+          <w:rFonts w:ascii="Lucida Sans Unicode" w:hAnsi="Lucida Sans Unicode" w:cs="Lucida Sans Unicode"/>
+        </w:rPr>
+      </w:pPr>
+      <w:r>
+        <w:rPr>
+          <w:rFonts w:ascii="Lucida Sans Unicode" w:hAnsi="Lucida Sans Unicode" w:cs="Lucida Sans Unicode"/>
+        </w:rPr>
+        <w:t xml:space="preserve">If the </w:t>
+      </w:r>
+      <w:proofErr w:type="spellStart"/>
+      <w:r>
+        <w:rPr>
+          <w:rFonts w:ascii="Lucida Sans Unicode" w:hAnsi="Lucida Sans Unicode" w:cs="Lucida Sans Unicode"/>
+        </w:rPr>
+        <w:t>autorouter</w:t>
+      </w:r>
+      <w:proofErr w:type="spellEnd"/>
+      <w:r>
+        <w:rPr>
+          <w:rFonts w:ascii="Lucida Sans Unicode" w:hAnsi="Lucida Sans Unicode" w:cs="Lucida Sans Unicode"/>
+        </w:rPr>
+        <w:t xml:space="preserve"> has problems in a particular area after several passes, I’ll stop the program, move components or route by hand, and then restart. It’s getting there, but this is slow work.</w:t>
+      </w:r>
+      <w:r>
+        <w:rPr>
+          <w:rFonts w:ascii="Lucida Sans Unicode" w:hAnsi="Lucida Sans Unicode" w:cs="Lucida Sans Unicode"/>
+        </w:rPr>
+        <w:t xml:space="preserve"> You simply cannot leave everything up to an </w:t>
+      </w:r>
+      <w:proofErr w:type="spellStart"/>
+      <w:r>
+        <w:rPr>
+          <w:rFonts w:ascii="Lucida Sans Unicode" w:hAnsi="Lucida Sans Unicode" w:cs="Lucida Sans Unicode"/>
+        </w:rPr>
+        <w:t>autorouter</w:t>
+      </w:r>
+      <w:proofErr w:type="spellEnd"/>
+      <w:r>
+        <w:rPr>
+          <w:rFonts w:ascii="Lucida Sans Unicode" w:hAnsi="Lucida Sans Unicode" w:cs="Lucida Sans Unicode"/>
+        </w:rPr>
+        <w:t xml:space="preserve"> and expect it all to work perfectly.</w:t>
       </w:r>
     </w:p>
     <w:p>
@@ -3257,11 +3493,19 @@
         </w:rPr>
         <w:t xml:space="preserve">One thing I’ve found very useful is this: make all the critical routes by hand. Go through the process several times of letting </w:t>
       </w:r>
-      <w:r>
-        <w:rPr>
-          <w:rFonts w:ascii="Lucida Sans Unicode" w:hAnsi="Lucida Sans Unicode" w:cs="Lucida Sans Unicode"/>
-        </w:rPr>
-        <w:t xml:space="preserve">FreeRoute </w:t>
+      <w:proofErr w:type="spellStart"/>
+      <w:r>
+        <w:rPr>
+          <w:rFonts w:ascii="Lucida Sans Unicode" w:hAnsi="Lucida Sans Unicode" w:cs="Lucida Sans Unicode"/>
+        </w:rPr>
+        <w:t>FreeRoute</w:t>
+      </w:r>
+      <w:proofErr w:type="spellEnd"/>
+      <w:r>
+        <w:rPr>
+          <w:rFonts w:ascii="Lucida Sans Unicode" w:hAnsi="Lucida Sans Unicode" w:cs="Lucida Sans Unicode"/>
+        </w:rPr>
+        <w:t xml:space="preserve"> </w:t>
       </w:r>
       <w:r>
         <w:rPr>
@@ -3269,17 +3513,39 @@
         </w:rPr>
         <w:t xml:space="preserve">work for a bit and then adjusting by hand until </w:t>
       </w:r>
-      <w:r>
-        <w:rPr>
-          <w:rFonts w:ascii="Lucida Sans Unicode" w:hAnsi="Lucida Sans Unicode" w:cs="Lucida Sans Unicode"/>
-        </w:rPr>
-        <w:t xml:space="preserve">FreeRoute </w:t>
-      </w:r>
-      <w:r>
-        <w:rPr>
-          <w:rFonts w:ascii="Lucida Sans Unicode" w:hAnsi="Lucida Sans Unicode" w:cs="Lucida Sans Unicode"/>
-        </w:rPr>
-        <w:t xml:space="preserve">can complete all of the routes. Then let FreeRoute run overnight on a reasonably powerful computer. The “Batch Optimizer” will run in several passes, and slowly will make things better and better. For instance, in this project, after </w:t>
+      <w:proofErr w:type="spellStart"/>
+      <w:r>
+        <w:rPr>
+          <w:rFonts w:ascii="Lucida Sans Unicode" w:hAnsi="Lucida Sans Unicode" w:cs="Lucida Sans Unicode"/>
+        </w:rPr>
+        <w:t>FreeRoute</w:t>
+      </w:r>
+      <w:proofErr w:type="spellEnd"/>
+      <w:r>
+        <w:rPr>
+          <w:rFonts w:ascii="Lucida Sans Unicode" w:hAnsi="Lucida Sans Unicode" w:cs="Lucida Sans Unicode"/>
+        </w:rPr>
+        <w:t xml:space="preserve"> </w:t>
+      </w:r>
+      <w:r>
+        <w:rPr>
+          <w:rFonts w:ascii="Lucida Sans Unicode" w:hAnsi="Lucida Sans Unicode" w:cs="Lucida Sans Unicode"/>
+        </w:rPr>
+        <w:t xml:space="preserve">can complete all of the routes. Then let </w:t>
+      </w:r>
+      <w:proofErr w:type="spellStart"/>
+      <w:r>
+        <w:rPr>
+          <w:rFonts w:ascii="Lucida Sans Unicode" w:hAnsi="Lucida Sans Unicode" w:cs="Lucida Sans Unicode"/>
+        </w:rPr>
+        <w:t>FreeRoute</w:t>
+      </w:r>
+      <w:proofErr w:type="spellEnd"/>
+      <w:r>
+        <w:rPr>
+          <w:rFonts w:ascii="Lucida Sans Unicode" w:hAnsi="Lucida Sans Unicode" w:cs="Lucida Sans Unicode"/>
+        </w:rPr>
+        <w:t xml:space="preserve"> run overnight on a reasonably powerful computer. The “Batch Optimizer” will run in several passes, and slowly will make things better and better. For instance, in this project, after </w:t>
       </w:r>
       <w:r>
         <w:rPr>
@@ -3315,7 +3581,35 @@
         <w:rPr>
           <w:rFonts w:ascii="Lucida Sans Unicode" w:hAnsi="Lucida Sans Unicode" w:cs="Lucida Sans Unicode"/>
         </w:rPr>
-        <w:t xml:space="preserve"> vias. Vias are a small plated hole that transfers a signal from the front of the board to the back (or to other layers on multi-layer boards), and they’re one of those things that are </w:t>
+        <w:t xml:space="preserve"> </w:t>
+      </w:r>
+      <w:proofErr w:type="spellStart"/>
+      <w:r>
+        <w:rPr>
+          <w:rFonts w:ascii="Lucida Sans Unicode" w:hAnsi="Lucida Sans Unicode" w:cs="Lucida Sans Unicode"/>
+        </w:rPr>
+        <w:t>vias</w:t>
+      </w:r>
+      <w:proofErr w:type="spellEnd"/>
+      <w:r>
+        <w:rPr>
+          <w:rFonts w:ascii="Lucida Sans Unicode" w:hAnsi="Lucida Sans Unicode" w:cs="Lucida Sans Unicode"/>
+        </w:rPr>
+        <w:t xml:space="preserve">. </w:t>
+      </w:r>
+      <w:proofErr w:type="spellStart"/>
+      <w:r>
+        <w:rPr>
+          <w:rFonts w:ascii="Lucida Sans Unicode" w:hAnsi="Lucida Sans Unicode" w:cs="Lucida Sans Unicode"/>
+        </w:rPr>
+        <w:t>Vias</w:t>
+      </w:r>
+      <w:proofErr w:type="spellEnd"/>
+      <w:r>
+        <w:rPr>
+          <w:rFonts w:ascii="Lucida Sans Unicode" w:hAnsi="Lucida Sans Unicode" w:cs="Lucida Sans Unicode"/>
+        </w:rPr>
+        <w:t xml:space="preserve"> are a small plated hole that transfers a signal from the front of the board to the back (or to other layers on multi-layer boards), and they’re one of those things that are </w:t>
       </w:r>
       <w:r>
         <w:rPr>
@@ -3328,7 +3622,21 @@
         <w:rPr>
           <w:rFonts w:ascii="Lucida Sans Unicode" w:hAnsi="Lucida Sans Unicode" w:cs="Lucida Sans Unicode"/>
         </w:rPr>
-        <w:t xml:space="preserve">10, the via count was down to </w:t>
+        <w:t xml:space="preserve">10, </w:t>
+      </w:r>
+      <w:proofErr w:type="gramStart"/>
+      <w:r>
+        <w:rPr>
+          <w:rFonts w:ascii="Lucida Sans Unicode" w:hAnsi="Lucida Sans Unicode" w:cs="Lucida Sans Unicode"/>
+        </w:rPr>
+        <w:t>the via</w:t>
+      </w:r>
+      <w:proofErr w:type="gramEnd"/>
+      <w:r>
+        <w:rPr>
+          <w:rFonts w:ascii="Lucida Sans Unicode" w:hAnsi="Lucida Sans Unicode" w:cs="Lucida Sans Unicode"/>
+        </w:rPr>
+        <w:t xml:space="preserve"> count was down to </w:t>
       </w:r>
       <w:r>
         <w:rPr>
@@ -3368,7 +3676,49 @@
         <w:rPr>
           <w:rFonts w:ascii="Lucida Sans Unicode" w:hAnsi="Lucida Sans Unicode" w:cs="Lucida Sans Unicode"/>
         </w:rPr>
-        <w:t>The last thing to keep in mind is that by this point, you should better than the autorouter which important traces should go where, and what unusual circumstances need to be taken into account on your board. For instance, once autorouting was done on this project, there were two traces running under the “Y” QMatrix line of my capacitive sensor, as it routed to the AVR microcontroller. Ideally, you don’t want anything running under “Y” lines, as they tend to greatly decrease sensitivity of the sensors. So, once autorouting was complete and the optimizer had done about as well as it could, I stopped it and pushed those two traces away from the “Y” line.</w:t>
+        <w:t xml:space="preserve">The last thing to keep in mind is that by this point, you should better than the </w:t>
+      </w:r>
+      <w:proofErr w:type="spellStart"/>
+      <w:r>
+        <w:rPr>
+          <w:rFonts w:ascii="Lucida Sans Unicode" w:hAnsi="Lucida Sans Unicode" w:cs="Lucida Sans Unicode"/>
+        </w:rPr>
+        <w:t>autorouter</w:t>
+      </w:r>
+      <w:proofErr w:type="spellEnd"/>
+      <w:r>
+        <w:rPr>
+          <w:rFonts w:ascii="Lucida Sans Unicode" w:hAnsi="Lucida Sans Unicode" w:cs="Lucida Sans Unicode"/>
+        </w:rPr>
+        <w:t xml:space="preserve"> which important traces should go where, and what unusual circumstances need to be taken into account on your board. For instance, once </w:t>
+      </w:r>
+      <w:proofErr w:type="spellStart"/>
+      <w:r>
+        <w:rPr>
+          <w:rFonts w:ascii="Lucida Sans Unicode" w:hAnsi="Lucida Sans Unicode" w:cs="Lucida Sans Unicode"/>
+        </w:rPr>
+        <w:t>autorouting</w:t>
+      </w:r>
+      <w:proofErr w:type="spellEnd"/>
+      <w:r>
+        <w:rPr>
+          <w:rFonts w:ascii="Lucida Sans Unicode" w:hAnsi="Lucida Sans Unicode" w:cs="Lucida Sans Unicode"/>
+        </w:rPr>
+        <w:t xml:space="preserve"> was done on this project, there were two traces running under the “Y” QMatrix line of my capacitive sensor, as it routed to the AVR microcontroller. Ideally, you don’t want anything running under “Y” lines, as they tend to greatly decrease sensitivity of the sensors. So, once </w:t>
+      </w:r>
+      <w:proofErr w:type="spellStart"/>
+      <w:r>
+        <w:rPr>
+          <w:rFonts w:ascii="Lucida Sans Unicode" w:hAnsi="Lucida Sans Unicode" w:cs="Lucida Sans Unicode"/>
+        </w:rPr>
+        <w:t>autorouting</w:t>
+      </w:r>
+      <w:proofErr w:type="spellEnd"/>
+      <w:r>
+        <w:rPr>
+          <w:rFonts w:ascii="Lucida Sans Unicode" w:hAnsi="Lucida Sans Unicode" w:cs="Lucida Sans Unicode"/>
+        </w:rPr>
+        <w:t xml:space="preserve"> was complete and the optimizer had done about as well as it could, I stopped it and pushed those two traces away from the “Y” line.</w:t>
       </w:r>
     </w:p>
     <w:p>
@@ -3387,93 +3737,205 @@
           <w:rFonts w:ascii="Lucida Sans Unicode" w:hAnsi="Lucida Sans Unicode" w:cs="Lucida Sans Unicode"/>
         </w:rPr>
       </w:pPr>
-      <w:bookmarkStart w:id="5" w:name="_Toc324960961"/>
+      <w:bookmarkStart w:id="6" w:name="_Toc325213565"/>
       <w:r>
         <w:rPr>
           <w:rFonts w:ascii="Lucida Sans Unicode" w:hAnsi="Lucida Sans Unicode" w:cs="Lucida Sans Unicode"/>
         </w:rPr>
         <w:t>2012/05/16</w:t>
       </w:r>
-      <w:bookmarkEnd w:id="5"/>
-    </w:p>
-    <w:p>
-      <w:pPr>
-        <w:spacing w:after="0" w:line="240" w:lineRule="auto"/>
-        <w:rPr>
-          <w:rFonts w:ascii="Lucida Sans Unicode" w:hAnsi="Lucida Sans Unicode" w:cs="Lucida Sans Unicode"/>
-        </w:rPr>
-      </w:pPr>
-      <w:r>
-        <w:rPr>
-          <w:rFonts w:ascii="Lucida Sans Unicode" w:hAnsi="Lucida Sans Unicode" w:cs="Lucida Sans Unicode"/>
-        </w:rPr>
-        <w:t>Today was another day of routing. It’s a repetitive process of testing the autorouter, moving things to better placement, and trying again with the autorouter until things get as good as possible. And I think I’ve about gotten to that point. There are no trace failures, and overall everything looks pretty good.</w:t>
-      </w:r>
-    </w:p>
-    <w:p>
-      <w:pPr>
-        <w:spacing w:after="0" w:line="240" w:lineRule="auto"/>
-        <w:rPr>
-          <w:rFonts w:ascii="Lucida Sans Unicode" w:hAnsi="Lucida Sans Unicode" w:cs="Lucida Sans Unicode"/>
-        </w:rPr>
-      </w:pPr>
-    </w:p>
-    <w:p>
-      <w:pPr>
-        <w:spacing w:after="0" w:line="240" w:lineRule="auto"/>
-        <w:rPr>
-          <w:rFonts w:ascii="Lucida Sans Unicode" w:hAnsi="Lucida Sans Unicode" w:cs="Lucida Sans Unicode"/>
-        </w:rPr>
-      </w:pPr>
-      <w:r>
-        <w:rPr>
-          <w:rFonts w:ascii="Lucida Sans Unicode" w:hAnsi="Lucida Sans Unicode" w:cs="Lucida Sans Unicode"/>
-        </w:rPr>
-        <w:t>I’m going to do a quick git push, though, before I Back Import the Spectra Session file from FreeRoute to PCBNew. That way, I notice a problem in the future, I can go back to this point and easily correct it, rather than having to rip up all the traces and start from scratch.</w:t>
-      </w:r>
-    </w:p>
-    <w:p>
-      <w:pPr>
-        <w:spacing w:after="0" w:line="240" w:lineRule="auto"/>
-        <w:rPr>
-          <w:rFonts w:ascii="Lucida Sans Unicode" w:hAnsi="Lucida Sans Unicode" w:cs="Lucida Sans Unicode"/>
-        </w:rPr>
-      </w:pPr>
-    </w:p>
-    <w:p>
-      <w:pPr>
-        <w:spacing w:after="0" w:line="240" w:lineRule="auto"/>
-        <w:rPr>
-          <w:rFonts w:ascii="Lucida Sans Unicode" w:hAnsi="Lucida Sans Unicode" w:cs="Lucida Sans Unicode"/>
-        </w:rPr>
-      </w:pPr>
-      <w:r>
-        <w:rPr>
-          <w:rFonts w:ascii="Lucida Sans Unicode" w:hAnsi="Lucida Sans Unicode" w:cs="Lucida Sans Unicode"/>
-        </w:rPr>
-        <w:t>I sent off the Gerber files to PCBCart for manufacture today. I ordered a set of prototype boards with the same specifications that the final boards will have. But first I made a few last edits to part placement and routing. Then I did a “Design Rule Check” to ensure all my pads are connected, all of my trace widths are wide enough, nothing’s crossing that shouldn’t be, etc.</w:t>
-      </w:r>
-    </w:p>
-    <w:p>
-      <w:pPr>
-        <w:spacing w:after="0" w:line="240" w:lineRule="auto"/>
-        <w:rPr>
-          <w:rFonts w:ascii="Lucida Sans Unicode" w:hAnsi="Lucida Sans Unicode" w:cs="Lucida Sans Unicode"/>
-        </w:rPr>
-      </w:pPr>
-    </w:p>
-    <w:p>
-      <w:pPr>
-        <w:spacing w:after="0" w:line="240" w:lineRule="auto"/>
-        <w:rPr>
-          <w:rFonts w:ascii="Lucida Sans Unicode" w:hAnsi="Lucida Sans Unicode" w:cs="Lucida Sans Unicode"/>
-        </w:rPr>
-      </w:pPr>
-      <w:r>
-        <w:rPr>
-          <w:rFonts w:ascii="Lucida Sans Unicode" w:hAnsi="Lucida Sans Unicode" w:cs="Lucida Sans Unicode"/>
-        </w:rPr>
-        <w:t>Then I plotted the Gerber and Drill files per PCBCart’s specifications, reviewed the Gerber’s layer by layer for errors. Finding none, I zipped the Gerbers up and sent them away.</w:t>
+      <w:bookmarkEnd w:id="6"/>
+    </w:p>
+    <w:p>
+      <w:pPr>
+        <w:spacing w:after="0" w:line="240" w:lineRule="auto"/>
+        <w:rPr>
+          <w:rFonts w:ascii="Lucida Sans Unicode" w:hAnsi="Lucida Sans Unicode" w:cs="Lucida Sans Unicode"/>
+        </w:rPr>
+      </w:pPr>
+      <w:r>
+        <w:rPr>
+          <w:rFonts w:ascii="Lucida Sans Unicode" w:hAnsi="Lucida Sans Unicode" w:cs="Lucida Sans Unicode"/>
+        </w:rPr>
+        <w:t xml:space="preserve">Today was another day of routing. It’s a repetitive process of testing the </w:t>
+      </w:r>
+      <w:proofErr w:type="spellStart"/>
+      <w:r>
+        <w:rPr>
+          <w:rFonts w:ascii="Lucida Sans Unicode" w:hAnsi="Lucida Sans Unicode" w:cs="Lucida Sans Unicode"/>
+        </w:rPr>
+        <w:t>autorouter</w:t>
+      </w:r>
+      <w:proofErr w:type="spellEnd"/>
+      <w:r>
+        <w:rPr>
+          <w:rFonts w:ascii="Lucida Sans Unicode" w:hAnsi="Lucida Sans Unicode" w:cs="Lucida Sans Unicode"/>
+        </w:rPr>
+        <w:t xml:space="preserve">, moving things to better placement, and trying again with the </w:t>
+      </w:r>
+      <w:proofErr w:type="spellStart"/>
+      <w:r>
+        <w:rPr>
+          <w:rFonts w:ascii="Lucida Sans Unicode" w:hAnsi="Lucida Sans Unicode" w:cs="Lucida Sans Unicode"/>
+        </w:rPr>
+        <w:t>autorouter</w:t>
+      </w:r>
+      <w:proofErr w:type="spellEnd"/>
+      <w:r>
+        <w:rPr>
+          <w:rFonts w:ascii="Lucida Sans Unicode" w:hAnsi="Lucida Sans Unicode" w:cs="Lucida Sans Unicode"/>
+        </w:rPr>
+        <w:t xml:space="preserve"> until things get as good as possible. And I think I’ve about gotten to that point. There are no trace failures, and overall everything looks pretty good.</w:t>
+      </w:r>
+    </w:p>
+    <w:p>
+      <w:pPr>
+        <w:spacing w:after="0" w:line="240" w:lineRule="auto"/>
+        <w:rPr>
+          <w:rFonts w:ascii="Lucida Sans Unicode" w:hAnsi="Lucida Sans Unicode" w:cs="Lucida Sans Unicode"/>
+        </w:rPr>
+      </w:pPr>
+    </w:p>
+    <w:p>
+      <w:pPr>
+        <w:spacing w:after="0" w:line="240" w:lineRule="auto"/>
+        <w:rPr>
+          <w:rFonts w:ascii="Lucida Sans Unicode" w:hAnsi="Lucida Sans Unicode" w:cs="Lucida Sans Unicode"/>
+        </w:rPr>
+      </w:pPr>
+      <w:r>
+        <w:rPr>
+          <w:rFonts w:ascii="Lucida Sans Unicode" w:hAnsi="Lucida Sans Unicode" w:cs="Lucida Sans Unicode"/>
+        </w:rPr>
+        <w:t xml:space="preserve">I’m going to do a quick </w:t>
+      </w:r>
+      <w:proofErr w:type="spellStart"/>
+      <w:r>
+        <w:rPr>
+          <w:rFonts w:ascii="Lucida Sans Unicode" w:hAnsi="Lucida Sans Unicode" w:cs="Lucida Sans Unicode"/>
+        </w:rPr>
+        <w:t>git</w:t>
+      </w:r>
+      <w:proofErr w:type="spellEnd"/>
+      <w:r>
+        <w:rPr>
+          <w:rFonts w:ascii="Lucida Sans Unicode" w:hAnsi="Lucida Sans Unicode" w:cs="Lucida Sans Unicode"/>
+        </w:rPr>
+        <w:t xml:space="preserve"> push, though, before I Back Import the Spectra Session file from </w:t>
+      </w:r>
+      <w:proofErr w:type="spellStart"/>
+      <w:r>
+        <w:rPr>
+          <w:rFonts w:ascii="Lucida Sans Unicode" w:hAnsi="Lucida Sans Unicode" w:cs="Lucida Sans Unicode"/>
+        </w:rPr>
+        <w:t>FreeRoute</w:t>
+      </w:r>
+      <w:proofErr w:type="spellEnd"/>
+      <w:r>
+        <w:rPr>
+          <w:rFonts w:ascii="Lucida Sans Unicode" w:hAnsi="Lucida Sans Unicode" w:cs="Lucida Sans Unicode"/>
+        </w:rPr>
+        <w:t xml:space="preserve"> to </w:t>
+      </w:r>
+      <w:proofErr w:type="spellStart"/>
+      <w:r>
+        <w:rPr>
+          <w:rFonts w:ascii="Lucida Sans Unicode" w:hAnsi="Lucida Sans Unicode" w:cs="Lucida Sans Unicode"/>
+        </w:rPr>
+        <w:t>PCBNew</w:t>
+      </w:r>
+      <w:proofErr w:type="spellEnd"/>
+      <w:r>
+        <w:rPr>
+          <w:rFonts w:ascii="Lucida Sans Unicode" w:hAnsi="Lucida Sans Unicode" w:cs="Lucida Sans Unicode"/>
+        </w:rPr>
+        <w:t>. That way, I notice a problem in the future, I can go back to this point and easily correct it, rather than having to rip up all the traces and start from scratch.</w:t>
+      </w:r>
+    </w:p>
+    <w:p>
+      <w:pPr>
+        <w:spacing w:after="0" w:line="240" w:lineRule="auto"/>
+        <w:rPr>
+          <w:rFonts w:ascii="Lucida Sans Unicode" w:hAnsi="Lucida Sans Unicode" w:cs="Lucida Sans Unicode"/>
+        </w:rPr>
+      </w:pPr>
+    </w:p>
+    <w:p>
+      <w:pPr>
+        <w:spacing w:after="0" w:line="240" w:lineRule="auto"/>
+        <w:rPr>
+          <w:rFonts w:ascii="Lucida Sans Unicode" w:hAnsi="Lucida Sans Unicode" w:cs="Lucida Sans Unicode"/>
+        </w:rPr>
+      </w:pPr>
+      <w:r>
+        <w:rPr>
+          <w:rFonts w:ascii="Lucida Sans Unicode" w:hAnsi="Lucida Sans Unicode" w:cs="Lucida Sans Unicode"/>
+        </w:rPr>
+        <w:t xml:space="preserve">I sent off the Gerber files to </w:t>
+      </w:r>
+      <w:proofErr w:type="spellStart"/>
+      <w:r>
+        <w:rPr>
+          <w:rFonts w:ascii="Lucida Sans Unicode" w:hAnsi="Lucida Sans Unicode" w:cs="Lucida Sans Unicode"/>
+        </w:rPr>
+        <w:t>PCBCart</w:t>
+      </w:r>
+      <w:proofErr w:type="spellEnd"/>
+      <w:r>
+        <w:rPr>
+          <w:rFonts w:ascii="Lucida Sans Unicode" w:hAnsi="Lucida Sans Unicode" w:cs="Lucida Sans Unicode"/>
+        </w:rPr>
+        <w:t xml:space="preserve"> for manufacture today. I ordered a set of prototype boards with the same specifications that the final boards will have. But first I made a few last edits to part placement and routing. Then I did a “Design Rule Check” to ensure all my pads are connected, all of my trace widths are wide enough, nothing’s crossing that shouldn’t be, etc.</w:t>
+      </w:r>
+    </w:p>
+    <w:p>
+      <w:pPr>
+        <w:spacing w:after="0" w:line="240" w:lineRule="auto"/>
+        <w:rPr>
+          <w:rFonts w:ascii="Lucida Sans Unicode" w:hAnsi="Lucida Sans Unicode" w:cs="Lucida Sans Unicode"/>
+        </w:rPr>
+      </w:pPr>
+    </w:p>
+    <w:p>
+      <w:pPr>
+        <w:spacing w:after="0" w:line="240" w:lineRule="auto"/>
+        <w:rPr>
+          <w:rFonts w:ascii="Lucida Sans Unicode" w:hAnsi="Lucida Sans Unicode" w:cs="Lucida Sans Unicode"/>
+        </w:rPr>
+      </w:pPr>
+      <w:r>
+        <w:rPr>
+          <w:rFonts w:ascii="Lucida Sans Unicode" w:hAnsi="Lucida Sans Unicode" w:cs="Lucida Sans Unicode"/>
+        </w:rPr>
+        <w:t xml:space="preserve">Then I plotted the Gerber and Drill files per </w:t>
+      </w:r>
+      <w:proofErr w:type="spellStart"/>
+      <w:r>
+        <w:rPr>
+          <w:rFonts w:ascii="Lucida Sans Unicode" w:hAnsi="Lucida Sans Unicode" w:cs="Lucida Sans Unicode"/>
+        </w:rPr>
+        <w:t>PCBCart’s</w:t>
+      </w:r>
+      <w:proofErr w:type="spellEnd"/>
+      <w:r>
+        <w:rPr>
+          <w:rFonts w:ascii="Lucida Sans Unicode" w:hAnsi="Lucida Sans Unicode" w:cs="Lucida Sans Unicode"/>
+        </w:rPr>
+        <w:t xml:space="preserve"> specifications, reviewed the Gerber’s layer by layer for errors. Finding none, I zipped the </w:t>
+      </w:r>
+      <w:proofErr w:type="spellStart"/>
+      <w:r>
+        <w:rPr>
+          <w:rFonts w:ascii="Lucida Sans Unicode" w:hAnsi="Lucida Sans Unicode" w:cs="Lucida Sans Unicode"/>
+        </w:rPr>
+        <w:t>Gerbers</w:t>
+      </w:r>
+      <w:proofErr w:type="spellEnd"/>
+      <w:r>
+        <w:rPr>
+          <w:rFonts w:ascii="Lucida Sans Unicode" w:hAnsi="Lucida Sans Unicode" w:cs="Lucida Sans Unicode"/>
+        </w:rPr>
+        <w:t xml:space="preserve"> up and sent them away.</w:t>
       </w:r>
     </w:p>
     <w:p>
@@ -3497,8 +3959,60 @@
         </w:rPr>
         <w:t>Now it’s a matter of waiting for the boards to be made and sent back. In the meantime, I have several other projects to be working on.</w:t>
       </w:r>
-      <w:bookmarkStart w:id="6" w:name="_GoBack"/>
-      <w:bookmarkEnd w:id="6"/>
+    </w:p>
+    <w:p>
+      <w:pPr>
+        <w:spacing w:after="0" w:line="240" w:lineRule="auto"/>
+        <w:rPr>
+          <w:rFonts w:ascii="Lucida Sans Unicode" w:hAnsi="Lucida Sans Unicode" w:cs="Lucida Sans Unicode"/>
+        </w:rPr>
+      </w:pPr>
+    </w:p>
+    <w:p>
+      <w:pPr>
+        <w:pStyle w:val="Heading1"/>
+        <w:spacing w:before="0" w:line="240" w:lineRule="auto"/>
+        <w:rPr>
+          <w:rFonts w:ascii="Lucida Sans Unicode" w:hAnsi="Lucida Sans Unicode" w:cs="Lucida Sans Unicode"/>
+        </w:rPr>
+      </w:pPr>
+      <w:bookmarkStart w:id="7" w:name="_Toc325213566"/>
+      <w:r>
+        <w:rPr>
+          <w:rFonts w:ascii="Lucida Sans Unicode" w:hAnsi="Lucida Sans Unicode" w:cs="Lucida Sans Unicode"/>
+        </w:rPr>
+        <w:lastRenderedPageBreak/>
+        <w:t>2012/05/19</w:t>
+      </w:r>
+      <w:bookmarkEnd w:id="7"/>
+    </w:p>
+    <w:p>
+      <w:pPr>
+        <w:spacing w:after="0" w:line="240" w:lineRule="auto"/>
+        <w:rPr>
+          <w:rFonts w:ascii="Lucida Sans Unicode" w:hAnsi="Lucida Sans Unicode" w:cs="Lucida Sans Unicode"/>
+        </w:rPr>
+      </w:pPr>
+      <w:r>
+        <w:rPr>
+          <w:rFonts w:ascii="Lucida Sans Unicode" w:hAnsi="Lucida Sans Unicode" w:cs="Lucida Sans Unicode"/>
+        </w:rPr>
+        <w:t xml:space="preserve">I installed Atmel Studio 6 and used the QTouch Project Builder to generate the skeleton for this project. It almost feels like cheating. You input how many sensors, which microcontroller you’ll be using, and which pins </w:t>
+      </w:r>
+      <w:proofErr w:type="gramStart"/>
+      <w:r>
+        <w:rPr>
+          <w:rFonts w:ascii="Lucida Sans Unicode" w:hAnsi="Lucida Sans Unicode" w:cs="Lucida Sans Unicode"/>
+        </w:rPr>
+        <w:t>your</w:t>
+      </w:r>
+      <w:proofErr w:type="gramEnd"/>
+      <w:r>
+        <w:rPr>
+          <w:rFonts w:ascii="Lucida Sans Unicode" w:hAnsi="Lucida Sans Unicode" w:cs="Lucida Sans Unicode"/>
+        </w:rPr>
+        <w:t xml:space="preserve"> using for each channel, and it creates a ready-to-go project. This is very convenient, and will cut probably cut a full day or two of development time, since I don’t have to manually fill all this out in the source files. Wizards can be nice sometimes.</w:t>
+      </w:r>
     </w:p>
     <w:p>
       <w:pPr>
@@ -5001,7 +5515,7 @@
 </file>
 
 <file path=customXml/itemProps1.xml><?xml version="1.0" encoding="utf-8"?>
-<ds:datastoreItem xmlns:ds="http://schemas.openxmlformats.org/officeDocument/2006/customXml" ds:itemID="{9E942326-2DCA-4A5A-9CFA-E72A1A9B69EC}">
+<ds:datastoreItem xmlns:ds="http://schemas.openxmlformats.org/officeDocument/2006/customXml" ds:itemID="{87597B26-BF49-4178-B0B2-DDDCA14A00C8}">
   <ds:schemaRefs>
     <ds:schemaRef ds:uri="http://schemas.openxmlformats.org/officeDocument/2006/bibliography"/>
   </ds:schemaRefs>

</xml_diff>

<commit_message>
Updated Project Log with notes on initial prototype
</commit_message>
<xml_diff>
--- a/Notes/Chameleon Project Log.docx
+++ b/Notes/Chameleon Project Log.docx
@@ -250,8 +250,6 @@
             </w:rPr>
             <w:t>Contents</w:t>
           </w:r>
-          <w:bookmarkStart w:id="0" w:name="_GoBack"/>
-          <w:bookmarkEnd w:id="0"/>
         </w:p>
         <w:p>
           <w:pPr>
@@ -282,7 +280,7 @@
             </w:rPr>
             <w:fldChar w:fldCharType="separate"/>
           </w:r>
-          <w:hyperlink w:anchor="_Toc325213560" w:history="1">
+          <w:hyperlink w:anchor="_Toc326781131" w:history="1">
             <w:r>
               <w:rPr>
                 <w:rStyle w:val="Hyperlink"/>
@@ -310,7 +308,7 @@
                 <w:noProof/>
                 <w:webHidden/>
               </w:rPr>
-              <w:instrText xml:space="preserve"> PAGEREF _Toc325213560 \h </w:instrText>
+              <w:instrText xml:space="preserve"> PAGEREF _Toc326781131 \h </w:instrText>
             </w:r>
             <w:r>
               <w:rPr>
@@ -352,7 +350,7 @@
               <w:noProof/>
             </w:rPr>
           </w:pPr>
-          <w:hyperlink w:anchor="_Toc325213561" w:history="1">
+          <w:hyperlink w:anchor="_Toc326781132" w:history="1">
             <w:r>
               <w:rPr>
                 <w:rStyle w:val="Hyperlink"/>
@@ -380,7 +378,7 @@
                 <w:noProof/>
                 <w:webHidden/>
               </w:rPr>
-              <w:instrText xml:space="preserve"> PAGEREF _Toc325213561 \h </w:instrText>
+              <w:instrText xml:space="preserve"> PAGEREF _Toc326781132 \h </w:instrText>
             </w:r>
             <w:r>
               <w:rPr>
@@ -422,7 +420,7 @@
               <w:noProof/>
             </w:rPr>
           </w:pPr>
-          <w:hyperlink w:anchor="_Toc325213562" w:history="1">
+          <w:hyperlink w:anchor="_Toc326781133" w:history="1">
             <w:r>
               <w:rPr>
                 <w:rStyle w:val="Hyperlink"/>
@@ -450,7 +448,7 @@
                 <w:noProof/>
                 <w:webHidden/>
               </w:rPr>
-              <w:instrText xml:space="preserve"> PAGEREF _Toc325213562 \h </w:instrText>
+              <w:instrText xml:space="preserve"> PAGEREF _Toc326781133 \h </w:instrText>
             </w:r>
             <w:r>
               <w:rPr>
@@ -492,7 +490,7 @@
               <w:noProof/>
             </w:rPr>
           </w:pPr>
-          <w:hyperlink w:anchor="_Toc325213563" w:history="1">
+          <w:hyperlink w:anchor="_Toc326781134" w:history="1">
             <w:r>
               <w:rPr>
                 <w:rStyle w:val="Hyperlink"/>
@@ -520,7 +518,7 @@
                 <w:noProof/>
                 <w:webHidden/>
               </w:rPr>
-              <w:instrText xml:space="preserve"> PAGEREF _Toc325213563 \h </w:instrText>
+              <w:instrText xml:space="preserve"> PAGEREF _Toc326781134 \h </w:instrText>
             </w:r>
             <w:r>
               <w:rPr>
@@ -562,7 +560,7 @@
               <w:noProof/>
             </w:rPr>
           </w:pPr>
-          <w:hyperlink w:anchor="_Toc325213564" w:history="1">
+          <w:hyperlink w:anchor="_Toc326781135" w:history="1">
             <w:r>
               <w:rPr>
                 <w:rStyle w:val="Hyperlink"/>
@@ -590,7 +588,7 @@
                 <w:noProof/>
                 <w:webHidden/>
               </w:rPr>
-              <w:instrText xml:space="preserve"> PAGEREF _Toc325213564 \h </w:instrText>
+              <w:instrText xml:space="preserve"> PAGEREF _Toc326781135 \h </w:instrText>
             </w:r>
             <w:r>
               <w:rPr>
@@ -632,7 +630,7 @@
               <w:noProof/>
             </w:rPr>
           </w:pPr>
-          <w:hyperlink w:anchor="_Toc325213565" w:history="1">
+          <w:hyperlink w:anchor="_Toc326781136" w:history="1">
             <w:r>
               <w:rPr>
                 <w:rStyle w:val="Hyperlink"/>
@@ -660,7 +658,7 @@
                 <w:noProof/>
                 <w:webHidden/>
               </w:rPr>
-              <w:instrText xml:space="preserve"> PAGEREF _Toc325213565 \h </w:instrText>
+              <w:instrText xml:space="preserve"> PAGEREF _Toc326781136 \h </w:instrText>
             </w:r>
             <w:r>
               <w:rPr>
@@ -702,7 +700,7 @@
               <w:noProof/>
             </w:rPr>
           </w:pPr>
-          <w:hyperlink w:anchor="_Toc325213566" w:history="1">
+          <w:hyperlink w:anchor="_Toc326781137" w:history="1">
             <w:r>
               <w:rPr>
                 <w:rStyle w:val="Hyperlink"/>
@@ -730,7 +728,77 @@
                 <w:noProof/>
                 <w:webHidden/>
               </w:rPr>
-              <w:instrText xml:space="preserve"> PAGEREF _Toc325213566 \h </w:instrText>
+              <w:instrText xml:space="preserve"> PAGEREF _Toc326781137 \h </w:instrText>
+            </w:r>
+            <w:r>
+              <w:rPr>
+                <w:noProof/>
+                <w:webHidden/>
+              </w:rPr>
+            </w:r>
+            <w:r>
+              <w:rPr>
+                <w:noProof/>
+                <w:webHidden/>
+              </w:rPr>
+              <w:fldChar w:fldCharType="separate"/>
+            </w:r>
+            <w:r>
+              <w:rPr>
+                <w:noProof/>
+                <w:webHidden/>
+              </w:rPr>
+              <w:t>10</w:t>
+            </w:r>
+            <w:r>
+              <w:rPr>
+                <w:noProof/>
+                <w:webHidden/>
+              </w:rPr>
+              <w:fldChar w:fldCharType="end"/>
+            </w:r>
+          </w:hyperlink>
+        </w:p>
+        <w:p>
+          <w:pPr>
+            <w:pStyle w:val="TOC1"/>
+            <w:tabs>
+              <w:tab w:val="right" w:leader="dot" w:pos="9350"/>
+            </w:tabs>
+            <w:rPr>
+              <w:rFonts w:asciiTheme="minorHAnsi" w:eastAsiaTheme="minorEastAsia" w:hAnsiTheme="minorHAnsi" w:cstheme="minorBidi"/>
+              <w:noProof/>
+            </w:rPr>
+          </w:pPr>
+          <w:hyperlink w:anchor="_Toc326781138" w:history="1">
+            <w:r>
+              <w:rPr>
+                <w:rStyle w:val="Hyperlink"/>
+                <w:rFonts w:ascii="Lucida Sans Unicode" w:hAnsi="Lucida Sans Unicode" w:cs="Lucida Sans Unicode"/>
+                <w:noProof/>
+              </w:rPr>
+              <w:t>2012/06/06</w:t>
+            </w:r>
+            <w:r>
+              <w:rPr>
+                <w:noProof/>
+                <w:webHidden/>
+              </w:rPr>
+              <w:tab/>
+            </w:r>
+            <w:r>
+              <w:rPr>
+                <w:noProof/>
+                <w:webHidden/>
+              </w:rPr>
+              <w:fldChar w:fldCharType="begin"/>
+            </w:r>
+            <w:r>
+              <w:rPr>
+                <w:noProof/>
+                <w:webHidden/>
+              </w:rPr>
+              <w:instrText xml:space="preserve"> PAGEREF _Toc326781138 \h </w:instrText>
             </w:r>
             <w:r>
               <w:rPr>
@@ -806,7 +874,7 @@
           <w:rFonts w:ascii="Lucida Sans Unicode" w:hAnsi="Lucida Sans Unicode" w:cs="Lucida Sans Unicode"/>
         </w:rPr>
       </w:pPr>
-      <w:bookmarkStart w:id="1" w:name="_Toc325213560"/>
+      <w:bookmarkStart w:id="0" w:name="_Toc326781131"/>
       <w:r>
         <w:rPr>
           <w:rFonts w:ascii="Lucida Sans Unicode" w:hAnsi="Lucida Sans Unicode" w:cs="Lucida Sans Unicode"/>
@@ -832,7 +900,7 @@
         </w:rPr>
         <w:t>06</w:t>
       </w:r>
-      <w:bookmarkEnd w:id="1"/>
+      <w:bookmarkEnd w:id="0"/>
     </w:p>
     <w:p>
       <w:pPr>
@@ -983,14 +1051,14 @@
           <w:rFonts w:ascii="Lucida Sans Unicode" w:hAnsi="Lucida Sans Unicode" w:cs="Lucida Sans Unicode"/>
         </w:rPr>
       </w:pPr>
-      <w:bookmarkStart w:id="2" w:name="_Toc325213561"/>
+      <w:bookmarkStart w:id="1" w:name="_Toc326781132"/>
       <w:r>
         <w:rPr>
           <w:rFonts w:ascii="Lucida Sans Unicode" w:hAnsi="Lucida Sans Unicode" w:cs="Lucida Sans Unicode"/>
         </w:rPr>
         <w:t>2012/05/07</w:t>
       </w:r>
-      <w:bookmarkEnd w:id="2"/>
+      <w:bookmarkEnd w:id="1"/>
     </w:p>
     <w:p>
       <w:pPr>
@@ -1735,21 +1803,7 @@
         <w:rPr>
           <w:rFonts w:ascii="Lucida Sans Unicode" w:hAnsi="Lucida Sans Unicode" w:cs="Lucida Sans Unicode"/>
         </w:rPr>
-        <w:t>. I’ll have to read more into this, but as long as the outputs are pulled high or low (and not high-impedance)</w:t>
-      </w:r>
-      <w:proofErr w:type="gramStart"/>
-      <w:r>
-        <w:rPr>
-          <w:rFonts w:ascii="Lucida Sans Unicode" w:hAnsi="Lucida Sans Unicode" w:cs="Lucida Sans Unicode"/>
-        </w:rPr>
-        <w:t>,</w:t>
-      </w:r>
-      <w:proofErr w:type="gramEnd"/>
-      <w:r>
-        <w:rPr>
-          <w:rFonts w:ascii="Lucida Sans Unicode" w:hAnsi="Lucida Sans Unicode" w:cs="Lucida Sans Unicode"/>
-        </w:rPr>
-        <w:t xml:space="preserve"> it shouldn’t have negative effects on the sensor. The other key thing is to keep the LEDs as far away from the sensor as possible.</w:t>
+        <w:t>. I’ll have to read more into this, but as long as the outputs are pulled high or low (and not high-impedance), it shouldn’t have negative effects on the sensor. The other key thing is to keep the LEDs as far away from the sensor as possible.</w:t>
       </w:r>
     </w:p>
     <w:p>
@@ -1768,7 +1822,7 @@
           <w:rFonts w:ascii="Lucida Sans Unicode" w:hAnsi="Lucida Sans Unicode" w:cs="Lucida Sans Unicode"/>
         </w:rPr>
       </w:pPr>
-      <w:bookmarkStart w:id="3" w:name="_Toc325213562"/>
+      <w:bookmarkStart w:id="2" w:name="_Toc326781133"/>
       <w:r>
         <w:rPr>
           <w:rFonts w:ascii="Lucida Sans Unicode" w:hAnsi="Lucida Sans Unicode" w:cs="Lucida Sans Unicode"/>
@@ -1799,7 +1853,7 @@
         </w:rPr>
         <w:t>12</w:t>
       </w:r>
-      <w:bookmarkEnd w:id="3"/>
+      <w:bookmarkEnd w:id="2"/>
     </w:p>
     <w:p>
       <w:pPr>
@@ -2385,21 +2439,7 @@
         <w:rPr>
           <w:rFonts w:ascii="Lucida Sans Unicode" w:hAnsi="Lucida Sans Unicode" w:cs="Lucida Sans Unicode"/>
         </w:rPr>
-        <w:t xml:space="preserve">So it’s really a matter of finding a good balance. I performed a search on </w:t>
-      </w:r>
-      <w:proofErr w:type="spellStart"/>
-      <w:r>
-        <w:rPr>
-          <w:rFonts w:ascii="Lucida Sans Unicode" w:hAnsi="Lucida Sans Unicode" w:cs="Lucida Sans Unicode"/>
-        </w:rPr>
-        <w:t>Digikey</w:t>
-      </w:r>
-      <w:proofErr w:type="spellEnd"/>
-      <w:r>
-        <w:rPr>
-          <w:rFonts w:ascii="Lucida Sans Unicode" w:hAnsi="Lucida Sans Unicode" w:cs="Lucida Sans Unicode"/>
-        </w:rPr>
-        <w:t xml:space="preserve"> for surface mount inductors between 29uH and 33uH, and with a c</w:t>
+        <w:t>So it’s really a matter of finding a good balance. I performed a search on Digikey for surface mount inductors between 29uH and 33uH, and with a c</w:t>
       </w:r>
       <w:r>
         <w:rPr>
@@ -2592,21 +2632,7 @@
         <w:rPr>
           <w:rFonts w:ascii="Lucida Sans Unicode" w:hAnsi="Lucida Sans Unicode" w:cs="Lucida Sans Unicode"/>
         </w:rPr>
-        <w:t xml:space="preserve">I was able to find one, using </w:t>
-      </w:r>
-      <w:proofErr w:type="spellStart"/>
-      <w:r>
-        <w:rPr>
-          <w:rFonts w:ascii="Lucida Sans Unicode" w:hAnsi="Lucida Sans Unicode" w:cs="Lucida Sans Unicode"/>
-        </w:rPr>
-        <w:t>Digikey's</w:t>
-      </w:r>
-      <w:proofErr w:type="spellEnd"/>
-      <w:r>
-        <w:rPr>
-          <w:rFonts w:ascii="Lucida Sans Unicode" w:hAnsi="Lucida Sans Unicode" w:cs="Lucida Sans Unicode"/>
-        </w:rPr>
-        <w:t xml:space="preserve"> parametric search, with the following characteristics, perfectly in line with what's needed:</w:t>
+        <w:t>I was able to find one, using Digikey's parametric search, with the following characteristics, perfectly in line with what's needed:</w:t>
       </w:r>
     </w:p>
     <w:p>
@@ -2751,21 +2777,7 @@
         <w:rPr>
           <w:rFonts w:ascii="Lucida Sans Unicode" w:hAnsi="Lucida Sans Unicode" w:cs="Lucida Sans Unicode"/>
         </w:rPr>
-        <w:t xml:space="preserve">The output capacitor requirements are a bit </w:t>
-      </w:r>
-      <w:proofErr w:type="gramStart"/>
-      <w:r>
-        <w:rPr>
-          <w:rFonts w:ascii="Lucida Sans Unicode" w:hAnsi="Lucida Sans Unicode" w:cs="Lucida Sans Unicode"/>
-        </w:rPr>
-        <w:t>more strict</w:t>
-      </w:r>
-      <w:proofErr w:type="gramEnd"/>
-      <w:r>
-        <w:rPr>
-          <w:rFonts w:ascii="Lucida Sans Unicode" w:hAnsi="Lucida Sans Unicode" w:cs="Lucida Sans Unicode"/>
-        </w:rPr>
-        <w:t>. The datasheet recommends a tantalum capacitor around 47uF to 68uF (or using smaller value capacitors in series to achieve the same overall capacitance). A low ESR is also important. I found a 47uF capacitor with an ESR of 90mOhms, well below the specifications recommended.</w:t>
+        <w:t>The output capacitor requirements are a bit more strict. The datasheet recommends a tantalum capacitor around 47uF to 68uF (or using smaller value capacitors in series to achieve the same overall capacitance). A low ESR is also important. I found a 47uF capacitor with an ESR of 90mOhms, well below the specifications recommended.</w:t>
       </w:r>
     </w:p>
     <w:p>
@@ -3117,7 +3129,6 @@
           <w:rFonts w:ascii="Lucida Sans Unicode" w:hAnsi="Lucida Sans Unicode" w:cs="Lucida Sans Unicode"/>
         </w:rPr>
       </w:pPr>
-      <w:proofErr w:type="gramStart"/>
       <w:r>
         <w:rPr>
           <w:rFonts w:ascii="Lucida Sans Unicode" w:hAnsi="Lucida Sans Unicode" w:cs="Lucida Sans Unicode"/>
@@ -3148,7 +3159,6 @@
         </w:rPr>
         <w:t xml:space="preserve"> per board.</w:t>
       </w:r>
-      <w:proofErr w:type="gramEnd"/>
       <w:r>
         <w:rPr>
           <w:rFonts w:ascii="Lucida Sans Unicode" w:hAnsi="Lucida Sans Unicode" w:cs="Lucida Sans Unicode"/>
@@ -3172,7 +3182,7 @@
           <w:rFonts w:ascii="Lucida Sans Unicode" w:hAnsi="Lucida Sans Unicode" w:cs="Lucida Sans Unicode"/>
         </w:rPr>
       </w:pPr>
-      <w:bookmarkStart w:id="4" w:name="_Toc325213563"/>
+      <w:bookmarkStart w:id="3" w:name="_Toc326781134"/>
       <w:r>
         <w:rPr>
           <w:rFonts w:ascii="Lucida Sans Unicode" w:hAnsi="Lucida Sans Unicode" w:cs="Lucida Sans Unicode"/>
@@ -3180,62 +3190,26 @@
         <w:lastRenderedPageBreak/>
         <w:t>2012/05/13</w:t>
       </w:r>
-      <w:bookmarkEnd w:id="4"/>
-    </w:p>
-    <w:p>
-      <w:pPr>
-        <w:spacing w:after="0" w:line="240" w:lineRule="auto"/>
-        <w:rPr>
-          <w:rFonts w:ascii="Lucida Sans Unicode" w:hAnsi="Lucida Sans Unicode" w:cs="Lucida Sans Unicode"/>
-        </w:rPr>
-      </w:pPr>
-      <w:proofErr w:type="spellStart"/>
-      <w:r>
-        <w:rPr>
-          <w:rFonts w:ascii="Lucida Sans Unicode" w:hAnsi="Lucida Sans Unicode" w:cs="Lucida Sans Unicode"/>
-        </w:rPr>
-        <w:t>KiCad</w:t>
-      </w:r>
-      <w:proofErr w:type="spellEnd"/>
-      <w:r>
-        <w:rPr>
-          <w:rFonts w:ascii="Lucida Sans Unicode" w:hAnsi="Lucida Sans Unicode" w:cs="Lucida Sans Unicode"/>
-        </w:rPr>
-        <w:t xml:space="preserve"> can be tricky sometimes. One issue I’ve had in the past is that when I use </w:t>
-      </w:r>
-      <w:proofErr w:type="spellStart"/>
-      <w:r>
-        <w:rPr>
-          <w:rFonts w:ascii="Lucida Sans Unicode" w:hAnsi="Lucida Sans Unicode" w:cs="Lucida Sans Unicode"/>
-        </w:rPr>
-        <w:t>FreeRoute</w:t>
-      </w:r>
-      <w:proofErr w:type="spellEnd"/>
-      <w:r>
-        <w:rPr>
-          <w:rFonts w:ascii="Lucida Sans Unicode" w:hAnsi="Lucida Sans Unicode" w:cs="Lucida Sans Unicode"/>
-        </w:rPr>
-        <w:t>, there doesn’t seem to be a good way to tell the router what areas to avoid</w:t>
-      </w:r>
-      <w:r>
-        <w:rPr>
-          <w:rFonts w:ascii="Lucida Sans Unicode" w:hAnsi="Lucida Sans Unicode" w:cs="Lucida Sans Unicode"/>
-        </w:rPr>
-        <w:t xml:space="preserve"> (AKA, </w:t>
-      </w:r>
-      <w:proofErr w:type="spellStart"/>
-      <w:r>
-        <w:rPr>
-          <w:rFonts w:ascii="Lucida Sans Unicode" w:hAnsi="Lucida Sans Unicode" w:cs="Lucida Sans Unicode"/>
-        </w:rPr>
-        <w:t>Keepout</w:t>
-      </w:r>
-      <w:proofErr w:type="spellEnd"/>
-      <w:r>
-        <w:rPr>
-          <w:rFonts w:ascii="Lucida Sans Unicode" w:hAnsi="Lucida Sans Unicode" w:cs="Lucida Sans Unicode"/>
-        </w:rPr>
-        <w:t xml:space="preserve"> regions)</w:t>
+      <w:bookmarkEnd w:id="3"/>
+    </w:p>
+    <w:p>
+      <w:pPr>
+        <w:spacing w:after="0" w:line="240" w:lineRule="auto"/>
+        <w:rPr>
+          <w:rFonts w:ascii="Lucida Sans Unicode" w:hAnsi="Lucida Sans Unicode" w:cs="Lucida Sans Unicode"/>
+        </w:rPr>
+      </w:pPr>
+      <w:r>
+        <w:rPr>
+          <w:rFonts w:ascii="Lucida Sans Unicode" w:hAnsi="Lucida Sans Unicode" w:cs="Lucida Sans Unicode"/>
+        </w:rPr>
+        <w:t>KiCad can be tricky sometimes. One issue I’ve had in the past is that when I use FreeRoute, there doesn’t seem to be a good way to tell the router what areas to avoid</w:t>
+      </w:r>
+      <w:r>
+        <w:rPr>
+          <w:rFonts w:ascii="Lucida Sans Unicode" w:hAnsi="Lucida Sans Unicode" w:cs="Lucida Sans Unicode"/>
+        </w:rPr>
+        <w:t xml:space="preserve"> (AKA, Keepout regions)</w:t>
       </w:r>
       <w:r>
         <w:rPr>
@@ -3263,35 +3237,7 @@
         <w:rPr>
           <w:rFonts w:ascii="Lucida Sans Unicode" w:hAnsi="Lucida Sans Unicode" w:cs="Lucida Sans Unicode"/>
         </w:rPr>
-        <w:t xml:space="preserve">The workaround is to create fill zones, not attached to any net, in areas you want to keep traces away from. Then, when you export a Spectra Design File for use in </w:t>
-      </w:r>
-      <w:proofErr w:type="spellStart"/>
-      <w:r>
-        <w:rPr>
-          <w:rFonts w:ascii="Lucida Sans Unicode" w:hAnsi="Lucida Sans Unicode" w:cs="Lucida Sans Unicode"/>
-        </w:rPr>
-        <w:t>FreeRoute</w:t>
-      </w:r>
-      <w:proofErr w:type="spellEnd"/>
-      <w:r>
-        <w:rPr>
-          <w:rFonts w:ascii="Lucida Sans Unicode" w:hAnsi="Lucida Sans Unicode" w:cs="Lucida Sans Unicode"/>
-        </w:rPr>
-        <w:t xml:space="preserve">, you edit the file prior to opening </w:t>
-      </w:r>
-      <w:proofErr w:type="spellStart"/>
-      <w:r>
-        <w:rPr>
-          <w:rFonts w:ascii="Lucida Sans Unicode" w:hAnsi="Lucida Sans Unicode" w:cs="Lucida Sans Unicode"/>
-        </w:rPr>
-        <w:t>FreeRoute</w:t>
-      </w:r>
-      <w:proofErr w:type="spellEnd"/>
-      <w:r>
-        <w:rPr>
-          <w:rFonts w:ascii="Lucida Sans Unicode" w:hAnsi="Lucida Sans Unicode" w:cs="Lucida Sans Unicode"/>
-        </w:rPr>
-        <w:t xml:space="preserve">. Here’s a short description of the process: </w:t>
+        <w:t xml:space="preserve">The workaround is to create fill zones, not attached to any net, in areas you want to keep traces away from. Then, when you export a Spectra Design File for use in FreeRoute, you edit the file prior to opening FreeRoute. Here’s a short description of the process: </w:t>
       </w:r>
       <w:hyperlink r:id="rId9" w:history="1">
         <w:r>
@@ -3319,14 +3265,14 @@
           <w:rFonts w:ascii="Lucida Sans Unicode" w:hAnsi="Lucida Sans Unicode" w:cs="Lucida Sans Unicode"/>
         </w:rPr>
       </w:pPr>
-      <w:bookmarkStart w:id="5" w:name="_Toc325213564"/>
+      <w:bookmarkStart w:id="4" w:name="_Toc326781135"/>
       <w:r>
         <w:rPr>
           <w:rFonts w:ascii="Lucida Sans Unicode" w:hAnsi="Lucida Sans Unicode" w:cs="Lucida Sans Unicode"/>
         </w:rPr>
         <w:t>2012/05/15</w:t>
       </w:r>
-      <w:bookmarkEnd w:id="5"/>
+      <w:bookmarkEnd w:id="4"/>
     </w:p>
     <w:p>
       <w:pPr>
@@ -3399,77 +3345,35 @@
         <w:rPr>
           <w:rFonts w:ascii="Lucida Sans Unicode" w:hAnsi="Lucida Sans Unicode" w:cs="Lucida Sans Unicode"/>
         </w:rPr>
-        <w:t xml:space="preserve">I’ve been routing many of the easy traces, and most important traces by hand. While it doesn’t look as neat, I turned off the automatic 45 degree trace bends for hand-routing. Otherwise it’s simply too restricting on this particular board. I’m turning it back on for </w:t>
-      </w:r>
-      <w:proofErr w:type="spellStart"/>
-      <w:r>
-        <w:rPr>
-          <w:rFonts w:ascii="Lucida Sans Unicode" w:hAnsi="Lucida Sans Unicode" w:cs="Lucida Sans Unicode"/>
-        </w:rPr>
-        <w:t>autorouting</w:t>
-      </w:r>
-      <w:proofErr w:type="spellEnd"/>
-      <w:r>
-        <w:rPr>
-          <w:rFonts w:ascii="Lucida Sans Unicode" w:hAnsi="Lucida Sans Unicode" w:cs="Lucida Sans Unicode"/>
-        </w:rPr>
-        <w:t>.</w:t>
-      </w:r>
-    </w:p>
-    <w:p>
-      <w:pPr>
-        <w:spacing w:after="0" w:line="240" w:lineRule="auto"/>
-        <w:rPr>
-          <w:rFonts w:ascii="Lucida Sans Unicode" w:hAnsi="Lucida Sans Unicode" w:cs="Lucida Sans Unicode"/>
-        </w:rPr>
-      </w:pPr>
-    </w:p>
-    <w:p>
-      <w:pPr>
-        <w:spacing w:after="0" w:line="240" w:lineRule="auto"/>
-        <w:rPr>
-          <w:rFonts w:ascii="Lucida Sans Unicode" w:hAnsi="Lucida Sans Unicode" w:cs="Lucida Sans Unicode"/>
-        </w:rPr>
-      </w:pPr>
-      <w:r>
-        <w:rPr>
-          <w:rFonts w:ascii="Lucida Sans Unicode" w:hAnsi="Lucida Sans Unicode" w:cs="Lucida Sans Unicode"/>
-        </w:rPr>
-        <w:t xml:space="preserve">If the </w:t>
-      </w:r>
-      <w:proofErr w:type="spellStart"/>
-      <w:r>
-        <w:rPr>
-          <w:rFonts w:ascii="Lucida Sans Unicode" w:hAnsi="Lucida Sans Unicode" w:cs="Lucida Sans Unicode"/>
-        </w:rPr>
-        <w:t>autorouter</w:t>
-      </w:r>
-      <w:proofErr w:type="spellEnd"/>
-      <w:r>
-        <w:rPr>
-          <w:rFonts w:ascii="Lucida Sans Unicode" w:hAnsi="Lucida Sans Unicode" w:cs="Lucida Sans Unicode"/>
-        </w:rPr>
-        <w:t xml:space="preserve"> has problems in a particular area after several passes, I’ll stop the program, move components or route by hand, and then restart. It’s getting there, but this is slow work.</w:t>
-      </w:r>
-      <w:r>
-        <w:rPr>
-          <w:rFonts w:ascii="Lucida Sans Unicode" w:hAnsi="Lucida Sans Unicode" w:cs="Lucida Sans Unicode"/>
-        </w:rPr>
-        <w:t xml:space="preserve"> You simply cannot leave everything up to an </w:t>
-      </w:r>
-      <w:proofErr w:type="spellStart"/>
-      <w:r>
-        <w:rPr>
-          <w:rFonts w:ascii="Lucida Sans Unicode" w:hAnsi="Lucida Sans Unicode" w:cs="Lucida Sans Unicode"/>
-        </w:rPr>
-        <w:t>autorouter</w:t>
-      </w:r>
-      <w:proofErr w:type="spellEnd"/>
-      <w:r>
-        <w:rPr>
-          <w:rFonts w:ascii="Lucida Sans Unicode" w:hAnsi="Lucida Sans Unicode" w:cs="Lucida Sans Unicode"/>
-        </w:rPr>
-        <w:t xml:space="preserve"> and expect it all to work perfectly.</w:t>
+        <w:t>I’ve been routing many of the easy traces, and most important traces by hand. While it doesn’t look as neat, I turned off the automatic 45 degree trace bends for hand-routing. Otherwise it’s simply too restricting on this particular board. I’m turning it back on for autorouting.</w:t>
+      </w:r>
+    </w:p>
+    <w:p>
+      <w:pPr>
+        <w:spacing w:after="0" w:line="240" w:lineRule="auto"/>
+        <w:rPr>
+          <w:rFonts w:ascii="Lucida Sans Unicode" w:hAnsi="Lucida Sans Unicode" w:cs="Lucida Sans Unicode"/>
+        </w:rPr>
+      </w:pPr>
+    </w:p>
+    <w:p>
+      <w:pPr>
+        <w:spacing w:after="0" w:line="240" w:lineRule="auto"/>
+        <w:rPr>
+          <w:rFonts w:ascii="Lucida Sans Unicode" w:hAnsi="Lucida Sans Unicode" w:cs="Lucida Sans Unicode"/>
+        </w:rPr>
+      </w:pPr>
+      <w:r>
+        <w:rPr>
+          <w:rFonts w:ascii="Lucida Sans Unicode" w:hAnsi="Lucida Sans Unicode" w:cs="Lucida Sans Unicode"/>
+        </w:rPr>
+        <w:t>If the autorouter has problems in a particular area after several passes, I’ll stop the program, move components or route by hand, and then restart. It’s getting there, but this is slow work.</w:t>
+      </w:r>
+      <w:r>
+        <w:rPr>
+          <w:rFonts w:ascii="Lucida Sans Unicode" w:hAnsi="Lucida Sans Unicode" w:cs="Lucida Sans Unicode"/>
+        </w:rPr>
+        <w:t xml:space="preserve"> You simply cannot leave everything up to an autorouter and expect it all to work perfectly.</w:t>
       </w:r>
     </w:p>
     <w:p>
@@ -3493,19 +3397,11 @@
         </w:rPr>
         <w:t xml:space="preserve">One thing I’ve found very useful is this: make all the critical routes by hand. Go through the process several times of letting </w:t>
       </w:r>
-      <w:proofErr w:type="spellStart"/>
-      <w:r>
-        <w:rPr>
-          <w:rFonts w:ascii="Lucida Sans Unicode" w:hAnsi="Lucida Sans Unicode" w:cs="Lucida Sans Unicode"/>
-        </w:rPr>
-        <w:t>FreeRoute</w:t>
-      </w:r>
-      <w:proofErr w:type="spellEnd"/>
-      <w:r>
-        <w:rPr>
-          <w:rFonts w:ascii="Lucida Sans Unicode" w:hAnsi="Lucida Sans Unicode" w:cs="Lucida Sans Unicode"/>
-        </w:rPr>
-        <w:t xml:space="preserve"> </w:t>
+      <w:r>
+        <w:rPr>
+          <w:rFonts w:ascii="Lucida Sans Unicode" w:hAnsi="Lucida Sans Unicode" w:cs="Lucida Sans Unicode"/>
+        </w:rPr>
+        <w:t xml:space="preserve">FreeRoute </w:t>
       </w:r>
       <w:r>
         <w:rPr>
@@ -3513,39 +3409,17 @@
         </w:rPr>
         <w:t xml:space="preserve">work for a bit and then adjusting by hand until </w:t>
       </w:r>
-      <w:proofErr w:type="spellStart"/>
-      <w:r>
-        <w:rPr>
-          <w:rFonts w:ascii="Lucida Sans Unicode" w:hAnsi="Lucida Sans Unicode" w:cs="Lucida Sans Unicode"/>
-        </w:rPr>
-        <w:t>FreeRoute</w:t>
-      </w:r>
-      <w:proofErr w:type="spellEnd"/>
-      <w:r>
-        <w:rPr>
-          <w:rFonts w:ascii="Lucida Sans Unicode" w:hAnsi="Lucida Sans Unicode" w:cs="Lucida Sans Unicode"/>
-        </w:rPr>
-        <w:t xml:space="preserve"> </w:t>
-      </w:r>
-      <w:r>
-        <w:rPr>
-          <w:rFonts w:ascii="Lucida Sans Unicode" w:hAnsi="Lucida Sans Unicode" w:cs="Lucida Sans Unicode"/>
-        </w:rPr>
-        <w:t xml:space="preserve">can complete all of the routes. Then let </w:t>
-      </w:r>
-      <w:proofErr w:type="spellStart"/>
-      <w:r>
-        <w:rPr>
-          <w:rFonts w:ascii="Lucida Sans Unicode" w:hAnsi="Lucida Sans Unicode" w:cs="Lucida Sans Unicode"/>
-        </w:rPr>
-        <w:t>FreeRoute</w:t>
-      </w:r>
-      <w:proofErr w:type="spellEnd"/>
-      <w:r>
-        <w:rPr>
-          <w:rFonts w:ascii="Lucida Sans Unicode" w:hAnsi="Lucida Sans Unicode" w:cs="Lucida Sans Unicode"/>
-        </w:rPr>
-        <w:t xml:space="preserve"> run overnight on a reasonably powerful computer. The “Batch Optimizer” will run in several passes, and slowly will make things better and better. For instance, in this project, after </w:t>
+      <w:r>
+        <w:rPr>
+          <w:rFonts w:ascii="Lucida Sans Unicode" w:hAnsi="Lucida Sans Unicode" w:cs="Lucida Sans Unicode"/>
+        </w:rPr>
+        <w:t xml:space="preserve">FreeRoute </w:t>
+      </w:r>
+      <w:r>
+        <w:rPr>
+          <w:rFonts w:ascii="Lucida Sans Unicode" w:hAnsi="Lucida Sans Unicode" w:cs="Lucida Sans Unicode"/>
+        </w:rPr>
+        <w:t xml:space="preserve">can complete all of the routes. Then let FreeRoute run overnight on a reasonably powerful computer. The “Batch Optimizer” will run in several passes, and slowly will make things better and better. For instance, in this project, after </w:t>
       </w:r>
       <w:r>
         <w:rPr>
@@ -3581,35 +3455,7 @@
         <w:rPr>
           <w:rFonts w:ascii="Lucida Sans Unicode" w:hAnsi="Lucida Sans Unicode" w:cs="Lucida Sans Unicode"/>
         </w:rPr>
-        <w:t xml:space="preserve"> </w:t>
-      </w:r>
-      <w:proofErr w:type="spellStart"/>
-      <w:r>
-        <w:rPr>
-          <w:rFonts w:ascii="Lucida Sans Unicode" w:hAnsi="Lucida Sans Unicode" w:cs="Lucida Sans Unicode"/>
-        </w:rPr>
-        <w:t>vias</w:t>
-      </w:r>
-      <w:proofErr w:type="spellEnd"/>
-      <w:r>
-        <w:rPr>
-          <w:rFonts w:ascii="Lucida Sans Unicode" w:hAnsi="Lucida Sans Unicode" w:cs="Lucida Sans Unicode"/>
-        </w:rPr>
-        <w:t xml:space="preserve">. </w:t>
-      </w:r>
-      <w:proofErr w:type="spellStart"/>
-      <w:r>
-        <w:rPr>
-          <w:rFonts w:ascii="Lucida Sans Unicode" w:hAnsi="Lucida Sans Unicode" w:cs="Lucida Sans Unicode"/>
-        </w:rPr>
-        <w:t>Vias</w:t>
-      </w:r>
-      <w:proofErr w:type="spellEnd"/>
-      <w:r>
-        <w:rPr>
-          <w:rFonts w:ascii="Lucida Sans Unicode" w:hAnsi="Lucida Sans Unicode" w:cs="Lucida Sans Unicode"/>
-        </w:rPr>
-        <w:t xml:space="preserve"> are a small plated hole that transfers a signal from the front of the board to the back (or to other layers on multi-layer boards), and they’re one of those things that are </w:t>
+        <w:t xml:space="preserve"> vias. Vias are a small plated hole that transfers a signal from the front of the board to the back (or to other layers on multi-layer boards), and they’re one of those things that are </w:t>
       </w:r>
       <w:r>
         <w:rPr>
@@ -3622,21 +3468,7 @@
         <w:rPr>
           <w:rFonts w:ascii="Lucida Sans Unicode" w:hAnsi="Lucida Sans Unicode" w:cs="Lucida Sans Unicode"/>
         </w:rPr>
-        <w:t xml:space="preserve">10, </w:t>
-      </w:r>
-      <w:proofErr w:type="gramStart"/>
-      <w:r>
-        <w:rPr>
-          <w:rFonts w:ascii="Lucida Sans Unicode" w:hAnsi="Lucida Sans Unicode" w:cs="Lucida Sans Unicode"/>
-        </w:rPr>
-        <w:t>the via</w:t>
-      </w:r>
-      <w:proofErr w:type="gramEnd"/>
-      <w:r>
-        <w:rPr>
-          <w:rFonts w:ascii="Lucida Sans Unicode" w:hAnsi="Lucida Sans Unicode" w:cs="Lucida Sans Unicode"/>
-        </w:rPr>
-        <w:t xml:space="preserve"> count was down to </w:t>
+        <w:t xml:space="preserve">10, the via count was down to </w:t>
       </w:r>
       <w:r>
         <w:rPr>
@@ -3676,49 +3508,7 @@
         <w:rPr>
           <w:rFonts w:ascii="Lucida Sans Unicode" w:hAnsi="Lucida Sans Unicode" w:cs="Lucida Sans Unicode"/>
         </w:rPr>
-        <w:t xml:space="preserve">The last thing to keep in mind is that by this point, you should better than the </w:t>
-      </w:r>
-      <w:proofErr w:type="spellStart"/>
-      <w:r>
-        <w:rPr>
-          <w:rFonts w:ascii="Lucida Sans Unicode" w:hAnsi="Lucida Sans Unicode" w:cs="Lucida Sans Unicode"/>
-        </w:rPr>
-        <w:t>autorouter</w:t>
-      </w:r>
-      <w:proofErr w:type="spellEnd"/>
-      <w:r>
-        <w:rPr>
-          <w:rFonts w:ascii="Lucida Sans Unicode" w:hAnsi="Lucida Sans Unicode" w:cs="Lucida Sans Unicode"/>
-        </w:rPr>
-        <w:t xml:space="preserve"> which important traces should go where, and what unusual circumstances need to be taken into account on your board. For instance, once </w:t>
-      </w:r>
-      <w:proofErr w:type="spellStart"/>
-      <w:r>
-        <w:rPr>
-          <w:rFonts w:ascii="Lucida Sans Unicode" w:hAnsi="Lucida Sans Unicode" w:cs="Lucida Sans Unicode"/>
-        </w:rPr>
-        <w:t>autorouting</w:t>
-      </w:r>
-      <w:proofErr w:type="spellEnd"/>
-      <w:r>
-        <w:rPr>
-          <w:rFonts w:ascii="Lucida Sans Unicode" w:hAnsi="Lucida Sans Unicode" w:cs="Lucida Sans Unicode"/>
-        </w:rPr>
-        <w:t xml:space="preserve"> was done on this project, there were two traces running under the “Y” QMatrix line of my capacitive sensor, as it routed to the AVR microcontroller. Ideally, you don’t want anything running under “Y” lines, as they tend to greatly decrease sensitivity of the sensors. So, once </w:t>
-      </w:r>
-      <w:proofErr w:type="spellStart"/>
-      <w:r>
-        <w:rPr>
-          <w:rFonts w:ascii="Lucida Sans Unicode" w:hAnsi="Lucida Sans Unicode" w:cs="Lucida Sans Unicode"/>
-        </w:rPr>
-        <w:t>autorouting</w:t>
-      </w:r>
-      <w:proofErr w:type="spellEnd"/>
-      <w:r>
-        <w:rPr>
-          <w:rFonts w:ascii="Lucida Sans Unicode" w:hAnsi="Lucida Sans Unicode" w:cs="Lucida Sans Unicode"/>
-        </w:rPr>
-        <w:t xml:space="preserve"> was complete and the optimizer had done about as well as it could, I stopped it and pushed those two traces away from the “Y” line.</w:t>
+        <w:t>The last thing to keep in mind is that by this point, you should better than the autorouter which important traces should go where, and what unusual circumstances need to be taken into account on your board. For instance, once autorouting was done on this project, there were two traces running under the “Y” QMatrix line of my capacitive sensor, as it routed to the AVR microcontroller. Ideally, you don’t want anything running under “Y” lines, as they tend to greatly decrease sensitivity of the sensors. So, once autorouting was complete and the optimizer had done about as well as it could, I stopped it and pushed those two traces away from the “Y” line.</w:t>
       </w:r>
     </w:p>
     <w:p>
@@ -3737,205 +3527,93 @@
           <w:rFonts w:ascii="Lucida Sans Unicode" w:hAnsi="Lucida Sans Unicode" w:cs="Lucida Sans Unicode"/>
         </w:rPr>
       </w:pPr>
-      <w:bookmarkStart w:id="6" w:name="_Toc325213565"/>
+      <w:bookmarkStart w:id="5" w:name="_Toc326781136"/>
       <w:r>
         <w:rPr>
           <w:rFonts w:ascii="Lucida Sans Unicode" w:hAnsi="Lucida Sans Unicode" w:cs="Lucida Sans Unicode"/>
         </w:rPr>
         <w:t>2012/05/16</w:t>
       </w:r>
-      <w:bookmarkEnd w:id="6"/>
-    </w:p>
-    <w:p>
-      <w:pPr>
-        <w:spacing w:after="0" w:line="240" w:lineRule="auto"/>
-        <w:rPr>
-          <w:rFonts w:ascii="Lucida Sans Unicode" w:hAnsi="Lucida Sans Unicode" w:cs="Lucida Sans Unicode"/>
-        </w:rPr>
-      </w:pPr>
-      <w:r>
-        <w:rPr>
-          <w:rFonts w:ascii="Lucida Sans Unicode" w:hAnsi="Lucida Sans Unicode" w:cs="Lucida Sans Unicode"/>
-        </w:rPr>
-        <w:t xml:space="preserve">Today was another day of routing. It’s a repetitive process of testing the </w:t>
-      </w:r>
-      <w:proofErr w:type="spellStart"/>
-      <w:r>
-        <w:rPr>
-          <w:rFonts w:ascii="Lucida Sans Unicode" w:hAnsi="Lucida Sans Unicode" w:cs="Lucida Sans Unicode"/>
-        </w:rPr>
-        <w:t>autorouter</w:t>
-      </w:r>
-      <w:proofErr w:type="spellEnd"/>
-      <w:r>
-        <w:rPr>
-          <w:rFonts w:ascii="Lucida Sans Unicode" w:hAnsi="Lucida Sans Unicode" w:cs="Lucida Sans Unicode"/>
-        </w:rPr>
-        <w:t xml:space="preserve">, moving things to better placement, and trying again with the </w:t>
-      </w:r>
-      <w:proofErr w:type="spellStart"/>
-      <w:r>
-        <w:rPr>
-          <w:rFonts w:ascii="Lucida Sans Unicode" w:hAnsi="Lucida Sans Unicode" w:cs="Lucida Sans Unicode"/>
-        </w:rPr>
-        <w:t>autorouter</w:t>
-      </w:r>
-      <w:proofErr w:type="spellEnd"/>
-      <w:r>
-        <w:rPr>
-          <w:rFonts w:ascii="Lucida Sans Unicode" w:hAnsi="Lucida Sans Unicode" w:cs="Lucida Sans Unicode"/>
-        </w:rPr>
-        <w:t xml:space="preserve"> until things get as good as possible. And I think I’ve about gotten to that point. There are no trace failures, and overall everything looks pretty good.</w:t>
-      </w:r>
-    </w:p>
-    <w:p>
-      <w:pPr>
-        <w:spacing w:after="0" w:line="240" w:lineRule="auto"/>
-        <w:rPr>
-          <w:rFonts w:ascii="Lucida Sans Unicode" w:hAnsi="Lucida Sans Unicode" w:cs="Lucida Sans Unicode"/>
-        </w:rPr>
-      </w:pPr>
-    </w:p>
-    <w:p>
-      <w:pPr>
-        <w:spacing w:after="0" w:line="240" w:lineRule="auto"/>
-        <w:rPr>
-          <w:rFonts w:ascii="Lucida Sans Unicode" w:hAnsi="Lucida Sans Unicode" w:cs="Lucida Sans Unicode"/>
-        </w:rPr>
-      </w:pPr>
-      <w:r>
-        <w:rPr>
-          <w:rFonts w:ascii="Lucida Sans Unicode" w:hAnsi="Lucida Sans Unicode" w:cs="Lucida Sans Unicode"/>
-        </w:rPr>
-        <w:t xml:space="preserve">I’m going to do a quick </w:t>
-      </w:r>
-      <w:proofErr w:type="spellStart"/>
-      <w:r>
-        <w:rPr>
-          <w:rFonts w:ascii="Lucida Sans Unicode" w:hAnsi="Lucida Sans Unicode" w:cs="Lucida Sans Unicode"/>
-        </w:rPr>
-        <w:t>git</w:t>
-      </w:r>
-      <w:proofErr w:type="spellEnd"/>
-      <w:r>
-        <w:rPr>
-          <w:rFonts w:ascii="Lucida Sans Unicode" w:hAnsi="Lucida Sans Unicode" w:cs="Lucida Sans Unicode"/>
-        </w:rPr>
-        <w:t xml:space="preserve"> push, though, before I Back Import the Spectra Session file from </w:t>
-      </w:r>
-      <w:proofErr w:type="spellStart"/>
-      <w:r>
-        <w:rPr>
-          <w:rFonts w:ascii="Lucida Sans Unicode" w:hAnsi="Lucida Sans Unicode" w:cs="Lucida Sans Unicode"/>
-        </w:rPr>
-        <w:t>FreeRoute</w:t>
-      </w:r>
-      <w:proofErr w:type="spellEnd"/>
-      <w:r>
-        <w:rPr>
-          <w:rFonts w:ascii="Lucida Sans Unicode" w:hAnsi="Lucida Sans Unicode" w:cs="Lucida Sans Unicode"/>
-        </w:rPr>
-        <w:t xml:space="preserve"> to </w:t>
-      </w:r>
-      <w:proofErr w:type="spellStart"/>
-      <w:r>
-        <w:rPr>
-          <w:rFonts w:ascii="Lucida Sans Unicode" w:hAnsi="Lucida Sans Unicode" w:cs="Lucida Sans Unicode"/>
-        </w:rPr>
-        <w:t>PCBNew</w:t>
-      </w:r>
-      <w:proofErr w:type="spellEnd"/>
-      <w:r>
-        <w:rPr>
-          <w:rFonts w:ascii="Lucida Sans Unicode" w:hAnsi="Lucida Sans Unicode" w:cs="Lucida Sans Unicode"/>
-        </w:rPr>
-        <w:t>. That way, I notice a problem in the future, I can go back to this point and easily correct it, rather than having to rip up all the traces and start from scratch.</w:t>
-      </w:r>
-    </w:p>
-    <w:p>
-      <w:pPr>
-        <w:spacing w:after="0" w:line="240" w:lineRule="auto"/>
-        <w:rPr>
-          <w:rFonts w:ascii="Lucida Sans Unicode" w:hAnsi="Lucida Sans Unicode" w:cs="Lucida Sans Unicode"/>
-        </w:rPr>
-      </w:pPr>
-    </w:p>
-    <w:p>
-      <w:pPr>
-        <w:spacing w:after="0" w:line="240" w:lineRule="auto"/>
-        <w:rPr>
-          <w:rFonts w:ascii="Lucida Sans Unicode" w:hAnsi="Lucida Sans Unicode" w:cs="Lucida Sans Unicode"/>
-        </w:rPr>
-      </w:pPr>
-      <w:r>
-        <w:rPr>
-          <w:rFonts w:ascii="Lucida Sans Unicode" w:hAnsi="Lucida Sans Unicode" w:cs="Lucida Sans Unicode"/>
-        </w:rPr>
-        <w:t xml:space="preserve">I sent off the Gerber files to </w:t>
-      </w:r>
-      <w:proofErr w:type="spellStart"/>
-      <w:r>
-        <w:rPr>
-          <w:rFonts w:ascii="Lucida Sans Unicode" w:hAnsi="Lucida Sans Unicode" w:cs="Lucida Sans Unicode"/>
-        </w:rPr>
-        <w:t>PCBCart</w:t>
-      </w:r>
-      <w:proofErr w:type="spellEnd"/>
-      <w:r>
-        <w:rPr>
-          <w:rFonts w:ascii="Lucida Sans Unicode" w:hAnsi="Lucida Sans Unicode" w:cs="Lucida Sans Unicode"/>
-        </w:rPr>
-        <w:t xml:space="preserve"> for manufacture today. I ordered a set of prototype boards with the same specifications that the final boards will have. But first I made a few last edits to part placement and routing. Then I did a “Design Rule Check” to ensure all my pads are connected, all of my trace widths are wide enough, nothing’s crossing that shouldn’t be, etc.</w:t>
-      </w:r>
-    </w:p>
-    <w:p>
-      <w:pPr>
-        <w:spacing w:after="0" w:line="240" w:lineRule="auto"/>
-        <w:rPr>
-          <w:rFonts w:ascii="Lucida Sans Unicode" w:hAnsi="Lucida Sans Unicode" w:cs="Lucida Sans Unicode"/>
-        </w:rPr>
-      </w:pPr>
-    </w:p>
-    <w:p>
-      <w:pPr>
-        <w:spacing w:after="0" w:line="240" w:lineRule="auto"/>
-        <w:rPr>
-          <w:rFonts w:ascii="Lucida Sans Unicode" w:hAnsi="Lucida Sans Unicode" w:cs="Lucida Sans Unicode"/>
-        </w:rPr>
-      </w:pPr>
-      <w:r>
-        <w:rPr>
-          <w:rFonts w:ascii="Lucida Sans Unicode" w:hAnsi="Lucida Sans Unicode" w:cs="Lucida Sans Unicode"/>
-        </w:rPr>
-        <w:t xml:space="preserve">Then I plotted the Gerber and Drill files per </w:t>
-      </w:r>
-      <w:proofErr w:type="spellStart"/>
-      <w:r>
-        <w:rPr>
-          <w:rFonts w:ascii="Lucida Sans Unicode" w:hAnsi="Lucida Sans Unicode" w:cs="Lucida Sans Unicode"/>
-        </w:rPr>
-        <w:t>PCBCart’s</w:t>
-      </w:r>
-      <w:proofErr w:type="spellEnd"/>
-      <w:r>
-        <w:rPr>
-          <w:rFonts w:ascii="Lucida Sans Unicode" w:hAnsi="Lucida Sans Unicode" w:cs="Lucida Sans Unicode"/>
-        </w:rPr>
-        <w:t xml:space="preserve"> specifications, reviewed the Gerber’s layer by layer for errors. Finding none, I zipped the </w:t>
-      </w:r>
-      <w:proofErr w:type="spellStart"/>
-      <w:r>
-        <w:rPr>
-          <w:rFonts w:ascii="Lucida Sans Unicode" w:hAnsi="Lucida Sans Unicode" w:cs="Lucida Sans Unicode"/>
-        </w:rPr>
-        <w:t>Gerbers</w:t>
-      </w:r>
-      <w:proofErr w:type="spellEnd"/>
-      <w:r>
-        <w:rPr>
-          <w:rFonts w:ascii="Lucida Sans Unicode" w:hAnsi="Lucida Sans Unicode" w:cs="Lucida Sans Unicode"/>
-        </w:rPr>
-        <w:t xml:space="preserve"> up and sent them away.</w:t>
+      <w:bookmarkEnd w:id="5"/>
+    </w:p>
+    <w:p>
+      <w:pPr>
+        <w:spacing w:after="0" w:line="240" w:lineRule="auto"/>
+        <w:rPr>
+          <w:rFonts w:ascii="Lucida Sans Unicode" w:hAnsi="Lucida Sans Unicode" w:cs="Lucida Sans Unicode"/>
+        </w:rPr>
+      </w:pPr>
+      <w:r>
+        <w:rPr>
+          <w:rFonts w:ascii="Lucida Sans Unicode" w:hAnsi="Lucida Sans Unicode" w:cs="Lucida Sans Unicode"/>
+        </w:rPr>
+        <w:t>Today was another day of routing. It’s a repetitive process of testing the autorouter, moving things to better placement, and trying again with the autorouter until things get as good as possible. And I think I’ve about gotten to that point. There are no trace failures, and overall everything looks pretty good.</w:t>
+      </w:r>
+    </w:p>
+    <w:p>
+      <w:pPr>
+        <w:spacing w:after="0" w:line="240" w:lineRule="auto"/>
+        <w:rPr>
+          <w:rFonts w:ascii="Lucida Sans Unicode" w:hAnsi="Lucida Sans Unicode" w:cs="Lucida Sans Unicode"/>
+        </w:rPr>
+      </w:pPr>
+    </w:p>
+    <w:p>
+      <w:pPr>
+        <w:spacing w:after="0" w:line="240" w:lineRule="auto"/>
+        <w:rPr>
+          <w:rFonts w:ascii="Lucida Sans Unicode" w:hAnsi="Lucida Sans Unicode" w:cs="Lucida Sans Unicode"/>
+        </w:rPr>
+      </w:pPr>
+      <w:r>
+        <w:rPr>
+          <w:rFonts w:ascii="Lucida Sans Unicode" w:hAnsi="Lucida Sans Unicode" w:cs="Lucida Sans Unicode"/>
+        </w:rPr>
+        <w:t>I’m going to do a quick git push, though, before I Back Import the Spectra Session file from FreeRoute to PCBNew. That way, I notice a problem in the future, I can go back to this point and easily correct it, rather than having to rip up all the traces and start from scratch.</w:t>
+      </w:r>
+    </w:p>
+    <w:p>
+      <w:pPr>
+        <w:spacing w:after="0" w:line="240" w:lineRule="auto"/>
+        <w:rPr>
+          <w:rFonts w:ascii="Lucida Sans Unicode" w:hAnsi="Lucida Sans Unicode" w:cs="Lucida Sans Unicode"/>
+        </w:rPr>
+      </w:pPr>
+    </w:p>
+    <w:p>
+      <w:pPr>
+        <w:spacing w:after="0" w:line="240" w:lineRule="auto"/>
+        <w:rPr>
+          <w:rFonts w:ascii="Lucida Sans Unicode" w:hAnsi="Lucida Sans Unicode" w:cs="Lucida Sans Unicode"/>
+        </w:rPr>
+      </w:pPr>
+      <w:r>
+        <w:rPr>
+          <w:rFonts w:ascii="Lucida Sans Unicode" w:hAnsi="Lucida Sans Unicode" w:cs="Lucida Sans Unicode"/>
+        </w:rPr>
+        <w:t>I sent off the Gerber files to PCBCart for manufacture today. I ordered a set of prototype boards with the same specifications that the final boards will have. But first I made a few last edits to part placement and routing. Then I did a “Design Rule Check” to ensure all my pads are connected, all of my trace widths are wide enough, nothing’s crossing that shouldn’t be, etc.</w:t>
+      </w:r>
+    </w:p>
+    <w:p>
+      <w:pPr>
+        <w:spacing w:after="0" w:line="240" w:lineRule="auto"/>
+        <w:rPr>
+          <w:rFonts w:ascii="Lucida Sans Unicode" w:hAnsi="Lucida Sans Unicode" w:cs="Lucida Sans Unicode"/>
+        </w:rPr>
+      </w:pPr>
+    </w:p>
+    <w:p>
+      <w:pPr>
+        <w:spacing w:after="0" w:line="240" w:lineRule="auto"/>
+        <w:rPr>
+          <w:rFonts w:ascii="Lucida Sans Unicode" w:hAnsi="Lucida Sans Unicode" w:cs="Lucida Sans Unicode"/>
+        </w:rPr>
+      </w:pPr>
+      <w:r>
+        <w:rPr>
+          <w:rFonts w:ascii="Lucida Sans Unicode" w:hAnsi="Lucida Sans Unicode" w:cs="Lucida Sans Unicode"/>
+        </w:rPr>
+        <w:t>Then I plotted the Gerber and Drill files per PCBCart’s specifications, reviewed the Gerber’s layer by layer for errors. Finding none, I zipped the Gerbers up and sent them away.</w:t>
       </w:r>
     </w:p>
     <w:p>
@@ -3976,7 +3654,7 @@
           <w:rFonts w:ascii="Lucida Sans Unicode" w:hAnsi="Lucida Sans Unicode" w:cs="Lucida Sans Unicode"/>
         </w:rPr>
       </w:pPr>
-      <w:bookmarkStart w:id="7" w:name="_Toc325213566"/>
+      <w:bookmarkStart w:id="6" w:name="_Toc326781137"/>
       <w:r>
         <w:rPr>
           <w:rFonts w:ascii="Lucida Sans Unicode" w:hAnsi="Lucida Sans Unicode" w:cs="Lucida Sans Unicode"/>
@@ -3984,6 +3662,69 @@
         <w:lastRenderedPageBreak/>
         <w:t>2012/05/19</w:t>
       </w:r>
+      <w:bookmarkEnd w:id="6"/>
+    </w:p>
+    <w:p>
+      <w:pPr>
+        <w:spacing w:after="0" w:line="240" w:lineRule="auto"/>
+        <w:rPr>
+          <w:rFonts w:ascii="Lucida Sans Unicode" w:hAnsi="Lucida Sans Unicode" w:cs="Lucida Sans Unicode"/>
+        </w:rPr>
+      </w:pPr>
+      <w:r>
+        <w:rPr>
+          <w:rFonts w:ascii="Lucida Sans Unicode" w:hAnsi="Lucida Sans Unicode" w:cs="Lucida Sans Unicode"/>
+        </w:rPr>
+        <w:t>I installed Atmel Studio 6 and used the QTouch Project Builder to generate the skeleton for this project. It almost feels like cheating. You input how many sensors, which microcontroller you’ll be using, and which pins you</w:t>
+      </w:r>
+      <w:r>
+        <w:rPr>
+          <w:rFonts w:ascii="Lucida Sans Unicode" w:hAnsi="Lucida Sans Unicode" w:cs="Lucida Sans Unicode"/>
+        </w:rPr>
+        <w:t>’</w:t>
+      </w:r>
+      <w:r>
+        <w:rPr>
+          <w:rFonts w:ascii="Lucida Sans Unicode" w:hAnsi="Lucida Sans Unicode" w:cs="Lucida Sans Unicode"/>
+        </w:rPr>
+        <w:t>r</w:t>
+      </w:r>
+      <w:r>
+        <w:rPr>
+          <w:rFonts w:ascii="Lucida Sans Unicode" w:hAnsi="Lucida Sans Unicode" w:cs="Lucida Sans Unicode"/>
+        </w:rPr>
+        <w:t>e</w:t>
+      </w:r>
+      <w:r>
+        <w:rPr>
+          <w:rFonts w:ascii="Lucida Sans Unicode" w:hAnsi="Lucida Sans Unicode" w:cs="Lucida Sans Unicode"/>
+        </w:rPr>
+        <w:t xml:space="preserve"> using for each channel, and it creates a ready-to-go project. This is very convenient, and will cut probably cut a full day or two of development time, since I don’t have to manually fill all this out in the source files. Wizards can be nice sometimes.</w:t>
+      </w:r>
+    </w:p>
+    <w:p>
+      <w:pPr>
+        <w:spacing w:after="0" w:line="240" w:lineRule="auto"/>
+        <w:rPr>
+          <w:rFonts w:ascii="Lucida Sans Unicode" w:hAnsi="Lucida Sans Unicode" w:cs="Lucida Sans Unicode"/>
+        </w:rPr>
+      </w:pPr>
+    </w:p>
+    <w:p>
+      <w:pPr>
+        <w:pStyle w:val="Heading1"/>
+        <w:spacing w:before="0" w:line="240" w:lineRule="auto"/>
+        <w:rPr>
+          <w:rFonts w:ascii="Lucida Sans Unicode" w:hAnsi="Lucida Sans Unicode" w:cs="Lucida Sans Unicode"/>
+        </w:rPr>
+      </w:pPr>
+      <w:bookmarkStart w:id="7" w:name="_Toc326781138"/>
+      <w:r>
+        <w:rPr>
+          <w:rFonts w:ascii="Lucida Sans Unicode" w:hAnsi="Lucida Sans Unicode" w:cs="Lucida Sans Unicode"/>
+        </w:rPr>
+        <w:t>2012/06/06</w:t>
+      </w:r>
       <w:bookmarkEnd w:id="7"/>
     </w:p>
     <w:p>
@@ -3997,38 +3738,117 @@
         <w:rPr>
           <w:rFonts w:ascii="Lucida Sans Unicode" w:hAnsi="Lucida Sans Unicode" w:cs="Lucida Sans Unicode"/>
         </w:rPr>
-        <w:t xml:space="preserve">I installed Atmel Studio 6 and used the QTouch Project Builder to generate the skeleton for this project. It almost feels like cheating. You input how many sensors, which microcontroller you’ll be using, and which pins </w:t>
-      </w:r>
-      <w:proofErr w:type="gramStart"/>
-      <w:r>
-        <w:rPr>
-          <w:rFonts w:ascii="Lucida Sans Unicode" w:hAnsi="Lucida Sans Unicode" w:cs="Lucida Sans Unicode"/>
-        </w:rPr>
-        <w:t>your</w:t>
-      </w:r>
-      <w:proofErr w:type="gramEnd"/>
-      <w:r>
-        <w:rPr>
-          <w:rFonts w:ascii="Lucida Sans Unicode" w:hAnsi="Lucida Sans Unicode" w:cs="Lucida Sans Unicode"/>
-        </w:rPr>
-        <w:t xml:space="preserve"> using for each channel, and it creates a ready-to-go project. This is very convenient, and will cut probably cut a full day or two of development time, since I don’t have to manually fill all this out in the source files. Wizards can be nice sometimes.</w:t>
-      </w:r>
-    </w:p>
-    <w:p>
-      <w:pPr>
-        <w:spacing w:after="0" w:line="240" w:lineRule="auto"/>
-        <w:rPr>
-          <w:rFonts w:ascii="Lucida Sans Unicode" w:hAnsi="Lucida Sans Unicode" w:cs="Lucida Sans Unicode"/>
-        </w:rPr>
-      </w:pPr>
-    </w:p>
-    <w:p>
-      <w:pPr>
-        <w:spacing w:after="0" w:line="240" w:lineRule="auto"/>
-        <w:rPr>
-          <w:rFonts w:ascii="Lucida Sans Unicode" w:hAnsi="Lucida Sans Unicode" w:cs="Lucida Sans Unicode"/>
-        </w:rPr>
-      </w:pPr>
+        <w:t>I’ve received the initial prototype boards from PCBCart, and they look fantastic. I assembled the first board, and have applied power, and nothing burnt up. That’s always a good start.</w:t>
+      </w:r>
+    </w:p>
+    <w:p>
+      <w:pPr>
+        <w:spacing w:after="0" w:line="240" w:lineRule="auto"/>
+        <w:rPr>
+          <w:rFonts w:ascii="Lucida Sans Unicode" w:hAnsi="Lucida Sans Unicode" w:cs="Lucida Sans Unicode"/>
+        </w:rPr>
+      </w:pPr>
+    </w:p>
+    <w:p>
+      <w:pPr>
+        <w:spacing w:after="0" w:line="240" w:lineRule="auto"/>
+        <w:rPr>
+          <w:rFonts w:ascii="Lucida Sans Unicode" w:hAnsi="Lucida Sans Unicode" w:cs="Lucida Sans Unicode"/>
+        </w:rPr>
+      </w:pPr>
+      <w:r>
+        <w:rPr>
+          <w:rFonts w:ascii="Lucida Sans Unicode" w:hAnsi="Lucida Sans Unicode" w:cs="Lucida Sans Unicode"/>
+        </w:rPr>
+        <w:t>I have already discovered a few changes to make from my original design and plans:</w:t>
+      </w:r>
+    </w:p>
+    <w:p>
+      <w:pPr>
+        <w:pStyle w:val="ListParagraph"/>
+        <w:numPr>
+          <w:ilvl w:val="0"/>
+          <w:numId w:val="6"/>
+        </w:numPr>
+        <w:spacing w:after="0" w:line="240" w:lineRule="auto"/>
+        <w:rPr>
+          <w:rFonts w:ascii="Lucida Sans Unicode" w:hAnsi="Lucida Sans Unicode" w:cs="Lucida Sans Unicode"/>
+        </w:rPr>
+      </w:pPr>
+      <w:r>
+        <w:rPr>
+          <w:rFonts w:ascii="Lucida Sans Unicode" w:hAnsi="Lucida Sans Unicode" w:cs="Lucida Sans Unicode"/>
+        </w:rPr>
+        <w:t>The sensor should be placed on the board opposite the SMT components, so that the sensor is flush against the top of the enclosure. This should be very simple to do. Place on opposite side, use 2 vias, and mirror the sensor so that no other movement of traces or parts is required.</w:t>
+      </w:r>
+    </w:p>
+    <w:p>
+      <w:pPr>
+        <w:pStyle w:val="ListParagraph"/>
+        <w:numPr>
+          <w:ilvl w:val="0"/>
+          <w:numId w:val="6"/>
+        </w:numPr>
+        <w:spacing w:after="0" w:line="240" w:lineRule="auto"/>
+        <w:rPr>
+          <w:rFonts w:ascii="Lucida Sans Unicode" w:hAnsi="Lucida Sans Unicode" w:cs="Lucida Sans Unicode"/>
+        </w:rPr>
+      </w:pPr>
+      <w:r>
+        <w:rPr>
+          <w:rFonts w:ascii="Lucida Sans Unicode" w:hAnsi="Lucida Sans Unicode" w:cs="Lucida Sans Unicode"/>
+        </w:rPr>
+        <w:t>The USB Micro-B connector should be moved slightly inward on the board, and a slight flat area should be routed off the edge of the circular PCB where the connector sits. This way the PCB will fit properly and snugly in the enclosure.</w:t>
+      </w:r>
+    </w:p>
+    <w:p>
+      <w:pPr>
+        <w:pStyle w:val="ListParagraph"/>
+        <w:numPr>
+          <w:ilvl w:val="0"/>
+          <w:numId w:val="6"/>
+        </w:numPr>
+        <w:spacing w:after="0" w:line="240" w:lineRule="auto"/>
+        <w:rPr>
+          <w:rFonts w:ascii="Lucida Sans Unicode" w:hAnsi="Lucida Sans Unicode" w:cs="Lucida Sans Unicode"/>
+        </w:rPr>
+      </w:pPr>
+      <w:r>
+        <w:rPr>
+          <w:rFonts w:ascii="Lucida Sans Unicode" w:hAnsi="Lucida Sans Unicode" w:cs="Lucida Sans Unicode"/>
+        </w:rPr>
+        <w:t>I originally specified the inner height of the enclosure at 10mm, which makes the overall height of the enclosure 16-18mm; quite thick! Instead, if the components are on the bottom of the board, against the battery, the inner height can be reduced significantly. Eyeballing it, it looks like about 5mm, making the overall enclosure height 11-13mm. This is much closer to what someone would expect for a beverage coaster; approximately ½ inch total.</w:t>
+      </w:r>
+    </w:p>
+    <w:p>
+      <w:pPr>
+        <w:spacing w:after="0" w:line="240" w:lineRule="auto"/>
+        <w:rPr>
+          <w:rFonts w:ascii="Lucida Sans Unicode" w:hAnsi="Lucida Sans Unicode" w:cs="Lucida Sans Unicode"/>
+        </w:rPr>
+      </w:pPr>
+    </w:p>
+    <w:p>
+      <w:pPr>
+        <w:spacing w:after="0" w:line="240" w:lineRule="auto"/>
+        <w:rPr>
+          <w:rFonts w:ascii="Lucida Sans Unicode" w:hAnsi="Lucida Sans Unicode" w:cs="Lucida Sans Unicode"/>
+        </w:rPr>
+      </w:pPr>
+      <w:r>
+        <w:rPr>
+          <w:rFonts w:ascii="Lucida Sans Unicode" w:hAnsi="Lucida Sans Unicode" w:cs="Lucida Sans Unicode"/>
+        </w:rPr>
+        <w:t xml:space="preserve">This evening I will be testing the battery, installing it with the board, and </w:t>
+      </w:r>
+      <w:r>
+        <w:rPr>
+          <w:rFonts w:ascii="Lucida Sans Unicode" w:hAnsi="Lucida Sans Unicode" w:cs="Lucida Sans Unicode"/>
+        </w:rPr>
+        <w:t>testing that the Atmel AVR microcontroller can be programmed.</w:t>
+      </w:r>
+      <w:bookmarkStart w:id="8" w:name="_GoBack"/>
+      <w:bookmarkEnd w:id="8"/>
     </w:p>
     <w:sectPr>
       <w:pgSz w:w="12240" w:h="15840"/>
@@ -4408,6 +4228,95 @@
     </w:lvl>
   </w:abstractNum>
   <w:abstractNum w:abstractNumId="3">
+    <w:nsid w:val="603A5663"/>
+    <w:multiLevelType w:val="hybridMultilevel"/>
+    <w:tmpl w:val="8F180D8E"/>
+    <w:lvl w:ilvl="0" w:tplc="0409000F">
+      <w:start w:val="1"/>
+      <w:numFmt w:val="decimal"/>
+      <w:lvlText w:val="%1."/>
+      <w:lvlJc w:val="left"/>
+      <w:pPr>
+        <w:ind w:left="720" w:hanging="360"/>
+      </w:pPr>
+      <w:rPr>
+        <w:rFonts w:hint="default"/>
+      </w:rPr>
+    </w:lvl>
+    <w:lvl w:ilvl="1" w:tplc="04090019" w:tentative="1">
+      <w:start w:val="1"/>
+      <w:numFmt w:val="lowerLetter"/>
+      <w:lvlText w:val="%2."/>
+      <w:lvlJc w:val="left"/>
+      <w:pPr>
+        <w:ind w:left="1440" w:hanging="360"/>
+      </w:pPr>
+    </w:lvl>
+    <w:lvl w:ilvl="2" w:tplc="0409001B" w:tentative="1">
+      <w:start w:val="1"/>
+      <w:numFmt w:val="lowerRoman"/>
+      <w:lvlText w:val="%3."/>
+      <w:lvlJc w:val="right"/>
+      <w:pPr>
+        <w:ind w:left="2160" w:hanging="180"/>
+      </w:pPr>
+    </w:lvl>
+    <w:lvl w:ilvl="3" w:tplc="0409000F" w:tentative="1">
+      <w:start w:val="1"/>
+      <w:numFmt w:val="decimal"/>
+      <w:lvlText w:val="%4."/>
+      <w:lvlJc w:val="left"/>
+      <w:pPr>
+        <w:ind w:left="2880" w:hanging="360"/>
+      </w:pPr>
+    </w:lvl>
+    <w:lvl w:ilvl="4" w:tplc="04090019" w:tentative="1">
+      <w:start w:val="1"/>
+      <w:numFmt w:val="lowerLetter"/>
+      <w:lvlText w:val="%5."/>
+      <w:lvlJc w:val="left"/>
+      <w:pPr>
+        <w:ind w:left="3600" w:hanging="360"/>
+      </w:pPr>
+    </w:lvl>
+    <w:lvl w:ilvl="5" w:tplc="0409001B" w:tentative="1">
+      <w:start w:val="1"/>
+      <w:numFmt w:val="lowerRoman"/>
+      <w:lvlText w:val="%6."/>
+      <w:lvlJc w:val="right"/>
+      <w:pPr>
+        <w:ind w:left="4320" w:hanging="180"/>
+      </w:pPr>
+    </w:lvl>
+    <w:lvl w:ilvl="6" w:tplc="0409000F" w:tentative="1">
+      <w:start w:val="1"/>
+      <w:numFmt w:val="decimal"/>
+      <w:lvlText w:val="%7."/>
+      <w:lvlJc w:val="left"/>
+      <w:pPr>
+        <w:ind w:left="5040" w:hanging="360"/>
+      </w:pPr>
+    </w:lvl>
+    <w:lvl w:ilvl="7" w:tplc="04090019" w:tentative="1">
+      <w:start w:val="1"/>
+      <w:numFmt w:val="lowerLetter"/>
+      <w:lvlText w:val="%8."/>
+      <w:lvlJc w:val="left"/>
+      <w:pPr>
+        <w:ind w:left="5760" w:hanging="360"/>
+      </w:pPr>
+    </w:lvl>
+    <w:lvl w:ilvl="8" w:tplc="0409001B" w:tentative="1">
+      <w:start w:val="1"/>
+      <w:numFmt w:val="lowerRoman"/>
+      <w:lvlText w:val="%9."/>
+      <w:lvlJc w:val="right"/>
+      <w:pPr>
+        <w:ind w:left="6480" w:hanging="180"/>
+      </w:pPr>
+    </w:lvl>
+  </w:abstractNum>
+  <w:abstractNum w:abstractNumId="4">
     <w:nsid w:val="7222402B"/>
     <w:multiLevelType w:val="hybridMultilevel"/>
     <w:tmpl w:val="A82C195C"/>
@@ -4520,7 +4429,7 @@
       </w:rPr>
     </w:lvl>
   </w:abstractNum>
-  <w:abstractNum w:abstractNumId="4">
+  <w:abstractNum w:abstractNumId="5">
     <w:nsid w:val="748F536D"/>
     <w:multiLevelType w:val="hybridMultilevel"/>
     <w:tmpl w:val="F58CC1F4"/>
@@ -4633,19 +4542,22 @@
     </w:lvl>
   </w:abstractNum>
   <w:num w:numId="1">
-    <w:abstractNumId w:val="3"/>
+    <w:abstractNumId w:val="4"/>
   </w:num>
   <w:num w:numId="2">
     <w:abstractNumId w:val="2"/>
   </w:num>
   <w:num w:numId="3">
-    <w:abstractNumId w:val="4"/>
+    <w:abstractNumId w:val="5"/>
   </w:num>
   <w:num w:numId="4">
     <w:abstractNumId w:val="1"/>
   </w:num>
   <w:num w:numId="5">
     <w:abstractNumId w:val="0"/>
+  </w:num>
+  <w:num w:numId="6">
+    <w:abstractNumId w:val="3"/>
   </w:num>
 </w:numbering>
 </file>
@@ -5515,7 +5427,7 @@
 </file>
 
 <file path=customXml/itemProps1.xml><?xml version="1.0" encoding="utf-8"?>
-<ds:datastoreItem xmlns:ds="http://schemas.openxmlformats.org/officeDocument/2006/customXml" ds:itemID="{87597B26-BF49-4178-B0B2-DDDCA14A00C8}">
+<ds:datastoreItem xmlns:ds="http://schemas.openxmlformats.org/officeDocument/2006/customXml" ds:itemID="{0D8CE781-AD55-44C8-B223-279030DC0FB4}">
   <ds:schemaRefs>
     <ds:schemaRef ds:uri="http://schemas.openxmlformats.org/officeDocument/2006/bibliography"/>
   </ds:schemaRefs>

</xml_diff>

<commit_message>
Made several updates to Project Log
</commit_message>
<xml_diff>
--- a/Notes/Chameleon Project Log.docx
+++ b/Notes/Chameleon Project Log.docx
@@ -250,6 +250,8 @@
             </w:rPr>
             <w:t>Contents</w:t>
           </w:r>
+          <w:bookmarkStart w:id="0" w:name="_GoBack"/>
+          <w:bookmarkEnd w:id="0"/>
         </w:p>
         <w:p>
           <w:pPr>
@@ -280,7 +282,7 @@
             </w:rPr>
             <w:fldChar w:fldCharType="separate"/>
           </w:r>
-          <w:hyperlink w:anchor="_Toc326781131" w:history="1">
+          <w:hyperlink w:anchor="_Toc327121667" w:history="1">
             <w:r>
               <w:rPr>
                 <w:rStyle w:val="Hyperlink"/>
@@ -308,7 +310,7 @@
                 <w:noProof/>
                 <w:webHidden/>
               </w:rPr>
-              <w:instrText xml:space="preserve"> PAGEREF _Toc326781131 \h </w:instrText>
+              <w:instrText xml:space="preserve"> PAGEREF _Toc327121667 \h </w:instrText>
             </w:r>
             <w:r>
               <w:rPr>
@@ -350,7 +352,7 @@
               <w:noProof/>
             </w:rPr>
           </w:pPr>
-          <w:hyperlink w:anchor="_Toc326781132" w:history="1">
+          <w:hyperlink w:anchor="_Toc327121668" w:history="1">
             <w:r>
               <w:rPr>
                 <w:rStyle w:val="Hyperlink"/>
@@ -378,7 +380,7 @@
                 <w:noProof/>
                 <w:webHidden/>
               </w:rPr>
-              <w:instrText xml:space="preserve"> PAGEREF _Toc326781132 \h </w:instrText>
+              <w:instrText xml:space="preserve"> PAGEREF _Toc327121668 \h </w:instrText>
             </w:r>
             <w:r>
               <w:rPr>
@@ -420,7 +422,7 @@
               <w:noProof/>
             </w:rPr>
           </w:pPr>
-          <w:hyperlink w:anchor="_Toc326781133" w:history="1">
+          <w:hyperlink w:anchor="_Toc327121669" w:history="1">
             <w:r>
               <w:rPr>
                 <w:rStyle w:val="Hyperlink"/>
@@ -448,7 +450,7 @@
                 <w:noProof/>
                 <w:webHidden/>
               </w:rPr>
-              <w:instrText xml:space="preserve"> PAGEREF _Toc326781133 \h </w:instrText>
+              <w:instrText xml:space="preserve"> PAGEREF _Toc327121669 \h </w:instrText>
             </w:r>
             <w:r>
               <w:rPr>
@@ -490,7 +492,7 @@
               <w:noProof/>
             </w:rPr>
           </w:pPr>
-          <w:hyperlink w:anchor="_Toc326781134" w:history="1">
+          <w:hyperlink w:anchor="_Toc327121670" w:history="1">
             <w:r>
               <w:rPr>
                 <w:rStyle w:val="Hyperlink"/>
@@ -518,7 +520,7 @@
                 <w:noProof/>
                 <w:webHidden/>
               </w:rPr>
-              <w:instrText xml:space="preserve"> PAGEREF _Toc326781134 \h </w:instrText>
+              <w:instrText xml:space="preserve"> PAGEREF _Toc327121670 \h </w:instrText>
             </w:r>
             <w:r>
               <w:rPr>
@@ -560,7 +562,7 @@
               <w:noProof/>
             </w:rPr>
           </w:pPr>
-          <w:hyperlink w:anchor="_Toc326781135" w:history="1">
+          <w:hyperlink w:anchor="_Toc327121671" w:history="1">
             <w:r>
               <w:rPr>
                 <w:rStyle w:val="Hyperlink"/>
@@ -588,7 +590,7 @@
                 <w:noProof/>
                 <w:webHidden/>
               </w:rPr>
-              <w:instrText xml:space="preserve"> PAGEREF _Toc326781135 \h </w:instrText>
+              <w:instrText xml:space="preserve"> PAGEREF _Toc327121671 \h </w:instrText>
             </w:r>
             <w:r>
               <w:rPr>
@@ -630,7 +632,7 @@
               <w:noProof/>
             </w:rPr>
           </w:pPr>
-          <w:hyperlink w:anchor="_Toc326781136" w:history="1">
+          <w:hyperlink w:anchor="_Toc327121672" w:history="1">
             <w:r>
               <w:rPr>
                 <w:rStyle w:val="Hyperlink"/>
@@ -658,7 +660,7 @@
                 <w:noProof/>
                 <w:webHidden/>
               </w:rPr>
-              <w:instrText xml:space="preserve"> PAGEREF _Toc326781136 \h </w:instrText>
+              <w:instrText xml:space="preserve"> PAGEREF _Toc327121672 \h </w:instrText>
             </w:r>
             <w:r>
               <w:rPr>
@@ -700,7 +702,7 @@
               <w:noProof/>
             </w:rPr>
           </w:pPr>
-          <w:hyperlink w:anchor="_Toc326781137" w:history="1">
+          <w:hyperlink w:anchor="_Toc327121673" w:history="1">
             <w:r>
               <w:rPr>
                 <w:rStyle w:val="Hyperlink"/>
@@ -728,7 +730,7 @@
                 <w:noProof/>
                 <w:webHidden/>
               </w:rPr>
-              <w:instrText xml:space="preserve"> PAGEREF _Toc326781137 \h </w:instrText>
+              <w:instrText xml:space="preserve"> PAGEREF _Toc327121673 \h </w:instrText>
             </w:r>
             <w:r>
               <w:rPr>
@@ -770,7 +772,7 @@
               <w:noProof/>
             </w:rPr>
           </w:pPr>
-          <w:hyperlink w:anchor="_Toc326781138" w:history="1">
+          <w:hyperlink w:anchor="_Toc327121674" w:history="1">
             <w:r>
               <w:rPr>
                 <w:rStyle w:val="Hyperlink"/>
@@ -798,7 +800,77 @@
                 <w:noProof/>
                 <w:webHidden/>
               </w:rPr>
-              <w:instrText xml:space="preserve"> PAGEREF _Toc326781138 \h </w:instrText>
+              <w:instrText xml:space="preserve"> PAGEREF _Toc327121674 \h </w:instrText>
+            </w:r>
+            <w:r>
+              <w:rPr>
+                <w:noProof/>
+                <w:webHidden/>
+              </w:rPr>
+            </w:r>
+            <w:r>
+              <w:rPr>
+                <w:noProof/>
+                <w:webHidden/>
+              </w:rPr>
+              <w:fldChar w:fldCharType="separate"/>
+            </w:r>
+            <w:r>
+              <w:rPr>
+                <w:noProof/>
+                <w:webHidden/>
+              </w:rPr>
+              <w:t>10</w:t>
+            </w:r>
+            <w:r>
+              <w:rPr>
+                <w:noProof/>
+                <w:webHidden/>
+              </w:rPr>
+              <w:fldChar w:fldCharType="end"/>
+            </w:r>
+          </w:hyperlink>
+        </w:p>
+        <w:p>
+          <w:pPr>
+            <w:pStyle w:val="TOC1"/>
+            <w:tabs>
+              <w:tab w:val="right" w:leader="dot" w:pos="9350"/>
+            </w:tabs>
+            <w:rPr>
+              <w:rFonts w:asciiTheme="minorHAnsi" w:eastAsiaTheme="minorEastAsia" w:hAnsiTheme="minorHAnsi" w:cstheme="minorBidi"/>
+              <w:noProof/>
+            </w:rPr>
+          </w:pPr>
+          <w:hyperlink w:anchor="_Toc327121675" w:history="1">
+            <w:r>
+              <w:rPr>
+                <w:rStyle w:val="Hyperlink"/>
+                <w:rFonts w:ascii="Lucida Sans Unicode" w:hAnsi="Lucida Sans Unicode" w:cs="Lucida Sans Unicode"/>
+                <w:noProof/>
+              </w:rPr>
+              <w:t>2012/06/10</w:t>
+            </w:r>
+            <w:r>
+              <w:rPr>
+                <w:noProof/>
+                <w:webHidden/>
+              </w:rPr>
+              <w:tab/>
+            </w:r>
+            <w:r>
+              <w:rPr>
+                <w:noProof/>
+                <w:webHidden/>
+              </w:rPr>
+              <w:fldChar w:fldCharType="begin"/>
+            </w:r>
+            <w:r>
+              <w:rPr>
+                <w:noProof/>
+                <w:webHidden/>
+              </w:rPr>
+              <w:instrText xml:space="preserve"> PAGEREF _Toc327121675 \h </w:instrText>
             </w:r>
             <w:r>
               <w:rPr>
@@ -874,7 +946,7 @@
           <w:rFonts w:ascii="Lucida Sans Unicode" w:hAnsi="Lucida Sans Unicode" w:cs="Lucida Sans Unicode"/>
         </w:rPr>
       </w:pPr>
-      <w:bookmarkStart w:id="0" w:name="_Toc326781131"/>
+      <w:bookmarkStart w:id="1" w:name="_Toc327121667"/>
       <w:r>
         <w:rPr>
           <w:rFonts w:ascii="Lucida Sans Unicode" w:hAnsi="Lucida Sans Unicode" w:cs="Lucida Sans Unicode"/>
@@ -900,7 +972,7 @@
         </w:rPr>
         <w:t>06</w:t>
       </w:r>
-      <w:bookmarkEnd w:id="0"/>
+      <w:bookmarkEnd w:id="1"/>
     </w:p>
     <w:p>
       <w:pPr>
@@ -927,11 +999,19 @@
         </w:rPr>
         <w:t xml:space="preserve">p the bare-bones of the project, starting with creating a new </w:t>
       </w:r>
-      <w:r>
-        <w:rPr>
-          <w:rFonts w:ascii="Lucida Sans Unicode" w:hAnsi="Lucida Sans Unicode" w:cs="Lucida Sans Unicode"/>
-        </w:rPr>
-        <w:t xml:space="preserve">Git repository. </w:t>
+      <w:proofErr w:type="spellStart"/>
+      <w:r>
+        <w:rPr>
+          <w:rFonts w:ascii="Lucida Sans Unicode" w:hAnsi="Lucida Sans Unicode" w:cs="Lucida Sans Unicode"/>
+        </w:rPr>
+        <w:t>Git</w:t>
+      </w:r>
+      <w:proofErr w:type="spellEnd"/>
+      <w:r>
+        <w:rPr>
+          <w:rFonts w:ascii="Lucida Sans Unicode" w:hAnsi="Lucida Sans Unicode" w:cs="Lucida Sans Unicode"/>
+        </w:rPr>
+        <w:t xml:space="preserve"> repository. </w:t>
       </w:r>
       <w:r>
         <w:rPr>
@@ -1051,14 +1131,14 @@
           <w:rFonts w:ascii="Lucida Sans Unicode" w:hAnsi="Lucida Sans Unicode" w:cs="Lucida Sans Unicode"/>
         </w:rPr>
       </w:pPr>
-      <w:bookmarkStart w:id="1" w:name="_Toc326781132"/>
+      <w:bookmarkStart w:id="2" w:name="_Toc327121668"/>
       <w:r>
         <w:rPr>
           <w:rFonts w:ascii="Lucida Sans Unicode" w:hAnsi="Lucida Sans Unicode" w:cs="Lucida Sans Unicode"/>
         </w:rPr>
         <w:t>2012/05/07</w:t>
       </w:r>
-      <w:bookmarkEnd w:id="1"/>
+      <w:bookmarkEnd w:id="2"/>
     </w:p>
     <w:p>
       <w:pPr>
@@ -1727,7 +1807,35 @@
         <w:rPr>
           <w:rFonts w:ascii="Lucida Sans Unicode" w:hAnsi="Lucida Sans Unicode" w:cs="Lucida Sans Unicode"/>
         </w:rPr>
-        <w:t>I also added the ATTiny44 as the brains for this device. The ATTiny44 is completely swappable with the ATTiny84 if you need more memory (8k vice 4k). It’s a microcontroller I’ve used in past projects as well. It is compatible with Atmel’s QTouch library, and can control up to 4 QMatrix capacitive sensors. In this case, I only need to control 1.</w:t>
+        <w:t xml:space="preserve">I also added the ATTiny44 as the brains for this device. The ATTiny44 is completely swappable with the ATTiny84 if you need more memory (8k vice 4k). It’s a microcontroller I’ve used in past projects as well. It is compatible with Atmel’s </w:t>
+      </w:r>
+      <w:proofErr w:type="spellStart"/>
+      <w:r>
+        <w:rPr>
+          <w:rFonts w:ascii="Lucida Sans Unicode" w:hAnsi="Lucida Sans Unicode" w:cs="Lucida Sans Unicode"/>
+        </w:rPr>
+        <w:t>QTouch</w:t>
+      </w:r>
+      <w:proofErr w:type="spellEnd"/>
+      <w:r>
+        <w:rPr>
+          <w:rFonts w:ascii="Lucida Sans Unicode" w:hAnsi="Lucida Sans Unicode" w:cs="Lucida Sans Unicode"/>
+        </w:rPr>
+        <w:t xml:space="preserve"> library, and can control up to 4 </w:t>
+      </w:r>
+      <w:proofErr w:type="spellStart"/>
+      <w:r>
+        <w:rPr>
+          <w:rFonts w:ascii="Lucida Sans Unicode" w:hAnsi="Lucida Sans Unicode" w:cs="Lucida Sans Unicode"/>
+        </w:rPr>
+        <w:t>QMatrix</w:t>
+      </w:r>
+      <w:proofErr w:type="spellEnd"/>
+      <w:r>
+        <w:rPr>
+          <w:rFonts w:ascii="Lucida Sans Unicode" w:hAnsi="Lucida Sans Unicode" w:cs="Lucida Sans Unicode"/>
+        </w:rPr>
+        <w:t xml:space="preserve"> capacitive sensors. In this case, I only need to control 1.</w:t>
       </w:r>
     </w:p>
     <w:p>
@@ -1803,7 +1911,21 @@
         <w:rPr>
           <w:rFonts w:ascii="Lucida Sans Unicode" w:hAnsi="Lucida Sans Unicode" w:cs="Lucida Sans Unicode"/>
         </w:rPr>
-        <w:t>. I’ll have to read more into this, but as long as the outputs are pulled high or low (and not high-impedance), it shouldn’t have negative effects on the sensor. The other key thing is to keep the LEDs as far away from the sensor as possible.</w:t>
+        <w:t>. I’ll have to read more into this, but as long as the outputs are pulled high or low (and not high-impedance)</w:t>
+      </w:r>
+      <w:proofErr w:type="gramStart"/>
+      <w:r>
+        <w:rPr>
+          <w:rFonts w:ascii="Lucida Sans Unicode" w:hAnsi="Lucida Sans Unicode" w:cs="Lucida Sans Unicode"/>
+        </w:rPr>
+        <w:t>,</w:t>
+      </w:r>
+      <w:proofErr w:type="gramEnd"/>
+      <w:r>
+        <w:rPr>
+          <w:rFonts w:ascii="Lucida Sans Unicode" w:hAnsi="Lucida Sans Unicode" w:cs="Lucida Sans Unicode"/>
+        </w:rPr>
+        <w:t xml:space="preserve"> it shouldn’t have negative effects on the sensor. The other key thing is to keep the LEDs as far away from the sensor as possible.</w:t>
       </w:r>
     </w:p>
     <w:p>
@@ -1822,7 +1944,7 @@
           <w:rFonts w:ascii="Lucida Sans Unicode" w:hAnsi="Lucida Sans Unicode" w:cs="Lucida Sans Unicode"/>
         </w:rPr>
       </w:pPr>
-      <w:bookmarkStart w:id="2" w:name="_Toc326781133"/>
+      <w:bookmarkStart w:id="3" w:name="_Toc327121669"/>
       <w:r>
         <w:rPr>
           <w:rFonts w:ascii="Lucida Sans Unicode" w:hAnsi="Lucida Sans Unicode" w:cs="Lucida Sans Unicode"/>
@@ -1853,7 +1975,7 @@
         </w:rPr>
         <w:t>12</w:t>
       </w:r>
-      <w:bookmarkEnd w:id="2"/>
+      <w:bookmarkEnd w:id="3"/>
     </w:p>
     <w:p>
       <w:pPr>
@@ -2439,7 +2561,21 @@
         <w:rPr>
           <w:rFonts w:ascii="Lucida Sans Unicode" w:hAnsi="Lucida Sans Unicode" w:cs="Lucida Sans Unicode"/>
         </w:rPr>
-        <w:t>So it’s really a matter of finding a good balance. I performed a search on Digikey for surface mount inductors between 29uH and 33uH, and with a c</w:t>
+        <w:t xml:space="preserve">So it’s really a matter of finding a good balance. I performed a search on </w:t>
+      </w:r>
+      <w:proofErr w:type="spellStart"/>
+      <w:r>
+        <w:rPr>
+          <w:rFonts w:ascii="Lucida Sans Unicode" w:hAnsi="Lucida Sans Unicode" w:cs="Lucida Sans Unicode"/>
+        </w:rPr>
+        <w:t>Digikey</w:t>
+      </w:r>
+      <w:proofErr w:type="spellEnd"/>
+      <w:r>
+        <w:rPr>
+          <w:rFonts w:ascii="Lucida Sans Unicode" w:hAnsi="Lucida Sans Unicode" w:cs="Lucida Sans Unicode"/>
+        </w:rPr>
+        <w:t xml:space="preserve"> for surface mount inductors between 29uH and 33uH, and with a c</w:t>
       </w:r>
       <w:r>
         <w:rPr>
@@ -2632,7 +2768,21 @@
         <w:rPr>
           <w:rFonts w:ascii="Lucida Sans Unicode" w:hAnsi="Lucida Sans Unicode" w:cs="Lucida Sans Unicode"/>
         </w:rPr>
-        <w:t>I was able to find one, using Digikey's parametric search, with the following characteristics, perfectly in line with what's needed:</w:t>
+        <w:t xml:space="preserve">I was able to find one, using </w:t>
+      </w:r>
+      <w:proofErr w:type="spellStart"/>
+      <w:r>
+        <w:rPr>
+          <w:rFonts w:ascii="Lucida Sans Unicode" w:hAnsi="Lucida Sans Unicode" w:cs="Lucida Sans Unicode"/>
+        </w:rPr>
+        <w:t>Digikey's</w:t>
+      </w:r>
+      <w:proofErr w:type="spellEnd"/>
+      <w:r>
+        <w:rPr>
+          <w:rFonts w:ascii="Lucida Sans Unicode" w:hAnsi="Lucida Sans Unicode" w:cs="Lucida Sans Unicode"/>
+        </w:rPr>
+        <w:t xml:space="preserve"> parametric search, with the following characteristics, perfectly in line with what's needed:</w:t>
       </w:r>
     </w:p>
     <w:p>
@@ -2777,7 +2927,21 @@
         <w:rPr>
           <w:rFonts w:ascii="Lucida Sans Unicode" w:hAnsi="Lucida Sans Unicode" w:cs="Lucida Sans Unicode"/>
         </w:rPr>
-        <w:t>The output capacitor requirements are a bit more strict. The datasheet recommends a tantalum capacitor around 47uF to 68uF (or using smaller value capacitors in series to achieve the same overall capacitance). A low ESR is also important. I found a 47uF capacitor with an ESR of 90mOhms, well below the specifications recommended.</w:t>
+        <w:t xml:space="preserve">The output capacitor requirements are a bit </w:t>
+      </w:r>
+      <w:proofErr w:type="gramStart"/>
+      <w:r>
+        <w:rPr>
+          <w:rFonts w:ascii="Lucida Sans Unicode" w:hAnsi="Lucida Sans Unicode" w:cs="Lucida Sans Unicode"/>
+        </w:rPr>
+        <w:t>more strict</w:t>
+      </w:r>
+      <w:proofErr w:type="gramEnd"/>
+      <w:r>
+        <w:rPr>
+          <w:rFonts w:ascii="Lucida Sans Unicode" w:hAnsi="Lucida Sans Unicode" w:cs="Lucida Sans Unicode"/>
+        </w:rPr>
+        <w:t>. The datasheet recommends a tantalum capacitor around 47uF to 68uF (or using smaller value capacitors in series to achieve the same overall capacitance). A low ESR is also important. I found a 47uF capacitor with an ESR of 90mOhms, well below the specifications recommended.</w:t>
       </w:r>
     </w:p>
     <w:p>
@@ -2822,7 +2986,21 @@
         <w:rPr>
           <w:rFonts w:ascii="Lucida Sans Unicode" w:hAnsi="Lucida Sans Unicode" w:cs="Lucida Sans Unicode"/>
         </w:rPr>
-        <w:t>ausing at this point to upload my current progress via Git.</w:t>
+        <w:t xml:space="preserve">ausing at this point to upload my current progress via </w:t>
+      </w:r>
+      <w:proofErr w:type="spellStart"/>
+      <w:r>
+        <w:rPr>
+          <w:rFonts w:ascii="Lucida Sans Unicode" w:hAnsi="Lucida Sans Unicode" w:cs="Lucida Sans Unicode"/>
+        </w:rPr>
+        <w:t>Git</w:t>
+      </w:r>
+      <w:proofErr w:type="spellEnd"/>
+      <w:r>
+        <w:rPr>
+          <w:rFonts w:ascii="Lucida Sans Unicode" w:hAnsi="Lucida Sans Unicode" w:cs="Lucida Sans Unicode"/>
+        </w:rPr>
+        <w:t>.</w:t>
       </w:r>
     </w:p>
     <w:p>
@@ -3129,6 +3307,7 @@
           <w:rFonts w:ascii="Lucida Sans Unicode" w:hAnsi="Lucida Sans Unicode" w:cs="Lucida Sans Unicode"/>
         </w:rPr>
       </w:pPr>
+      <w:proofErr w:type="gramStart"/>
       <w:r>
         <w:rPr>
           <w:rFonts w:ascii="Lucida Sans Unicode" w:hAnsi="Lucida Sans Unicode" w:cs="Lucida Sans Unicode"/>
@@ -3159,6 +3338,7 @@
         </w:rPr>
         <w:t xml:space="preserve"> per board.</w:t>
       </w:r>
+      <w:proofErr w:type="gramEnd"/>
       <w:r>
         <w:rPr>
           <w:rFonts w:ascii="Lucida Sans Unicode" w:hAnsi="Lucida Sans Unicode" w:cs="Lucida Sans Unicode"/>
@@ -3182,7 +3362,7 @@
           <w:rFonts w:ascii="Lucida Sans Unicode" w:hAnsi="Lucida Sans Unicode" w:cs="Lucida Sans Unicode"/>
         </w:rPr>
       </w:pPr>
-      <w:bookmarkStart w:id="3" w:name="_Toc326781134"/>
+      <w:bookmarkStart w:id="4" w:name="_Toc327121670"/>
       <w:r>
         <w:rPr>
           <w:rFonts w:ascii="Lucida Sans Unicode" w:hAnsi="Lucida Sans Unicode" w:cs="Lucida Sans Unicode"/>
@@ -3190,26 +3370,62 @@
         <w:lastRenderedPageBreak/>
         <w:t>2012/05/13</w:t>
       </w:r>
-      <w:bookmarkEnd w:id="3"/>
-    </w:p>
-    <w:p>
-      <w:pPr>
-        <w:spacing w:after="0" w:line="240" w:lineRule="auto"/>
-        <w:rPr>
-          <w:rFonts w:ascii="Lucida Sans Unicode" w:hAnsi="Lucida Sans Unicode" w:cs="Lucida Sans Unicode"/>
-        </w:rPr>
-      </w:pPr>
-      <w:r>
-        <w:rPr>
-          <w:rFonts w:ascii="Lucida Sans Unicode" w:hAnsi="Lucida Sans Unicode" w:cs="Lucida Sans Unicode"/>
-        </w:rPr>
-        <w:t>KiCad can be tricky sometimes. One issue I’ve had in the past is that when I use FreeRoute, there doesn’t seem to be a good way to tell the router what areas to avoid</w:t>
-      </w:r>
-      <w:r>
-        <w:rPr>
-          <w:rFonts w:ascii="Lucida Sans Unicode" w:hAnsi="Lucida Sans Unicode" w:cs="Lucida Sans Unicode"/>
-        </w:rPr>
-        <w:t xml:space="preserve"> (AKA, Keepout regions)</w:t>
+      <w:bookmarkEnd w:id="4"/>
+    </w:p>
+    <w:p>
+      <w:pPr>
+        <w:spacing w:after="0" w:line="240" w:lineRule="auto"/>
+        <w:rPr>
+          <w:rFonts w:ascii="Lucida Sans Unicode" w:hAnsi="Lucida Sans Unicode" w:cs="Lucida Sans Unicode"/>
+        </w:rPr>
+      </w:pPr>
+      <w:proofErr w:type="spellStart"/>
+      <w:r>
+        <w:rPr>
+          <w:rFonts w:ascii="Lucida Sans Unicode" w:hAnsi="Lucida Sans Unicode" w:cs="Lucida Sans Unicode"/>
+        </w:rPr>
+        <w:t>KiCad</w:t>
+      </w:r>
+      <w:proofErr w:type="spellEnd"/>
+      <w:r>
+        <w:rPr>
+          <w:rFonts w:ascii="Lucida Sans Unicode" w:hAnsi="Lucida Sans Unicode" w:cs="Lucida Sans Unicode"/>
+        </w:rPr>
+        <w:t xml:space="preserve"> can be tricky sometimes. One issue I’ve had in the past is that when I use </w:t>
+      </w:r>
+      <w:proofErr w:type="spellStart"/>
+      <w:r>
+        <w:rPr>
+          <w:rFonts w:ascii="Lucida Sans Unicode" w:hAnsi="Lucida Sans Unicode" w:cs="Lucida Sans Unicode"/>
+        </w:rPr>
+        <w:t>FreeRoute</w:t>
+      </w:r>
+      <w:proofErr w:type="spellEnd"/>
+      <w:r>
+        <w:rPr>
+          <w:rFonts w:ascii="Lucida Sans Unicode" w:hAnsi="Lucida Sans Unicode" w:cs="Lucida Sans Unicode"/>
+        </w:rPr>
+        <w:t>, there doesn’t seem to be a good way to tell the router what areas to avoid</w:t>
+      </w:r>
+      <w:r>
+        <w:rPr>
+          <w:rFonts w:ascii="Lucida Sans Unicode" w:hAnsi="Lucida Sans Unicode" w:cs="Lucida Sans Unicode"/>
+        </w:rPr>
+        <w:t xml:space="preserve"> (AKA, </w:t>
+      </w:r>
+      <w:proofErr w:type="spellStart"/>
+      <w:r>
+        <w:rPr>
+          <w:rFonts w:ascii="Lucida Sans Unicode" w:hAnsi="Lucida Sans Unicode" w:cs="Lucida Sans Unicode"/>
+        </w:rPr>
+        <w:t>Keepout</w:t>
+      </w:r>
+      <w:proofErr w:type="spellEnd"/>
+      <w:r>
+        <w:rPr>
+          <w:rFonts w:ascii="Lucida Sans Unicode" w:hAnsi="Lucida Sans Unicode" w:cs="Lucida Sans Unicode"/>
+        </w:rPr>
+        <w:t xml:space="preserve"> regions)</w:t>
       </w:r>
       <w:r>
         <w:rPr>
@@ -3237,7 +3453,35 @@
         <w:rPr>
           <w:rFonts w:ascii="Lucida Sans Unicode" w:hAnsi="Lucida Sans Unicode" w:cs="Lucida Sans Unicode"/>
         </w:rPr>
-        <w:t xml:space="preserve">The workaround is to create fill zones, not attached to any net, in areas you want to keep traces away from. Then, when you export a Spectra Design File for use in FreeRoute, you edit the file prior to opening FreeRoute. Here’s a short description of the process: </w:t>
+        <w:t xml:space="preserve">The workaround is to create fill zones, not attached to any net, in areas you want to keep traces away from. Then, when you export a Spectra Design File for use in </w:t>
+      </w:r>
+      <w:proofErr w:type="spellStart"/>
+      <w:r>
+        <w:rPr>
+          <w:rFonts w:ascii="Lucida Sans Unicode" w:hAnsi="Lucida Sans Unicode" w:cs="Lucida Sans Unicode"/>
+        </w:rPr>
+        <w:t>FreeRoute</w:t>
+      </w:r>
+      <w:proofErr w:type="spellEnd"/>
+      <w:r>
+        <w:rPr>
+          <w:rFonts w:ascii="Lucida Sans Unicode" w:hAnsi="Lucida Sans Unicode" w:cs="Lucida Sans Unicode"/>
+        </w:rPr>
+        <w:t xml:space="preserve">, you edit the file prior to opening </w:t>
+      </w:r>
+      <w:proofErr w:type="spellStart"/>
+      <w:r>
+        <w:rPr>
+          <w:rFonts w:ascii="Lucida Sans Unicode" w:hAnsi="Lucida Sans Unicode" w:cs="Lucida Sans Unicode"/>
+        </w:rPr>
+        <w:t>FreeRoute</w:t>
+      </w:r>
+      <w:proofErr w:type="spellEnd"/>
+      <w:r>
+        <w:rPr>
+          <w:rFonts w:ascii="Lucida Sans Unicode" w:hAnsi="Lucida Sans Unicode" w:cs="Lucida Sans Unicode"/>
+        </w:rPr>
+        <w:t xml:space="preserve">. Here’s a short description of the process: </w:t>
       </w:r>
       <w:hyperlink r:id="rId9" w:history="1">
         <w:r>
@@ -3265,14 +3509,14 @@
           <w:rFonts w:ascii="Lucida Sans Unicode" w:hAnsi="Lucida Sans Unicode" w:cs="Lucida Sans Unicode"/>
         </w:rPr>
       </w:pPr>
-      <w:bookmarkStart w:id="4" w:name="_Toc326781135"/>
+      <w:bookmarkStart w:id="5" w:name="_Toc327121671"/>
       <w:r>
         <w:rPr>
           <w:rFonts w:ascii="Lucida Sans Unicode" w:hAnsi="Lucida Sans Unicode" w:cs="Lucida Sans Unicode"/>
         </w:rPr>
         <w:t>2012/05/15</w:t>
       </w:r>
-      <w:bookmarkEnd w:id="4"/>
+      <w:bookmarkEnd w:id="5"/>
     </w:p>
     <w:p>
       <w:pPr>
@@ -3345,35 +3589,77 @@
         <w:rPr>
           <w:rFonts w:ascii="Lucida Sans Unicode" w:hAnsi="Lucida Sans Unicode" w:cs="Lucida Sans Unicode"/>
         </w:rPr>
-        <w:t>I’ve been routing many of the easy traces, and most important traces by hand. While it doesn’t look as neat, I turned off the automatic 45 degree trace bends for hand-routing. Otherwise it’s simply too restricting on this particular board. I’m turning it back on for autorouting.</w:t>
-      </w:r>
-    </w:p>
-    <w:p>
-      <w:pPr>
-        <w:spacing w:after="0" w:line="240" w:lineRule="auto"/>
-        <w:rPr>
-          <w:rFonts w:ascii="Lucida Sans Unicode" w:hAnsi="Lucida Sans Unicode" w:cs="Lucida Sans Unicode"/>
-        </w:rPr>
-      </w:pPr>
-    </w:p>
-    <w:p>
-      <w:pPr>
-        <w:spacing w:after="0" w:line="240" w:lineRule="auto"/>
-        <w:rPr>
-          <w:rFonts w:ascii="Lucida Sans Unicode" w:hAnsi="Lucida Sans Unicode" w:cs="Lucida Sans Unicode"/>
-        </w:rPr>
-      </w:pPr>
-      <w:r>
-        <w:rPr>
-          <w:rFonts w:ascii="Lucida Sans Unicode" w:hAnsi="Lucida Sans Unicode" w:cs="Lucida Sans Unicode"/>
-        </w:rPr>
-        <w:t>If the autorouter has problems in a particular area after several passes, I’ll stop the program, move components or route by hand, and then restart. It’s getting there, but this is slow work.</w:t>
-      </w:r>
-      <w:r>
-        <w:rPr>
-          <w:rFonts w:ascii="Lucida Sans Unicode" w:hAnsi="Lucida Sans Unicode" w:cs="Lucida Sans Unicode"/>
-        </w:rPr>
-        <w:t xml:space="preserve"> You simply cannot leave everything up to an autorouter and expect it all to work perfectly.</w:t>
+        <w:t xml:space="preserve">I’ve been routing many of the easy traces, and most important traces by hand. While it doesn’t look as neat, I turned off the automatic 45 degree trace bends for hand-routing. Otherwise it’s simply too restricting on this particular board. I’m turning it back on for </w:t>
+      </w:r>
+      <w:proofErr w:type="spellStart"/>
+      <w:r>
+        <w:rPr>
+          <w:rFonts w:ascii="Lucida Sans Unicode" w:hAnsi="Lucida Sans Unicode" w:cs="Lucida Sans Unicode"/>
+        </w:rPr>
+        <w:t>autorouting</w:t>
+      </w:r>
+      <w:proofErr w:type="spellEnd"/>
+      <w:r>
+        <w:rPr>
+          <w:rFonts w:ascii="Lucida Sans Unicode" w:hAnsi="Lucida Sans Unicode" w:cs="Lucida Sans Unicode"/>
+        </w:rPr>
+        <w:t>.</w:t>
+      </w:r>
+    </w:p>
+    <w:p>
+      <w:pPr>
+        <w:spacing w:after="0" w:line="240" w:lineRule="auto"/>
+        <w:rPr>
+          <w:rFonts w:ascii="Lucida Sans Unicode" w:hAnsi="Lucida Sans Unicode" w:cs="Lucida Sans Unicode"/>
+        </w:rPr>
+      </w:pPr>
+    </w:p>
+    <w:p>
+      <w:pPr>
+        <w:spacing w:after="0" w:line="240" w:lineRule="auto"/>
+        <w:rPr>
+          <w:rFonts w:ascii="Lucida Sans Unicode" w:hAnsi="Lucida Sans Unicode" w:cs="Lucida Sans Unicode"/>
+        </w:rPr>
+      </w:pPr>
+      <w:r>
+        <w:rPr>
+          <w:rFonts w:ascii="Lucida Sans Unicode" w:hAnsi="Lucida Sans Unicode" w:cs="Lucida Sans Unicode"/>
+        </w:rPr>
+        <w:t xml:space="preserve">If the </w:t>
+      </w:r>
+      <w:proofErr w:type="spellStart"/>
+      <w:r>
+        <w:rPr>
+          <w:rFonts w:ascii="Lucida Sans Unicode" w:hAnsi="Lucida Sans Unicode" w:cs="Lucida Sans Unicode"/>
+        </w:rPr>
+        <w:t>autorouter</w:t>
+      </w:r>
+      <w:proofErr w:type="spellEnd"/>
+      <w:r>
+        <w:rPr>
+          <w:rFonts w:ascii="Lucida Sans Unicode" w:hAnsi="Lucida Sans Unicode" w:cs="Lucida Sans Unicode"/>
+        </w:rPr>
+        <w:t xml:space="preserve"> has problems in a particular area after several passes, I’ll stop the program, move components or route by hand, and then restart. It’s getting there, but this is slow work.</w:t>
+      </w:r>
+      <w:r>
+        <w:rPr>
+          <w:rFonts w:ascii="Lucida Sans Unicode" w:hAnsi="Lucida Sans Unicode" w:cs="Lucida Sans Unicode"/>
+        </w:rPr>
+        <w:t xml:space="preserve"> You simply cannot leave everything up to an </w:t>
+      </w:r>
+      <w:proofErr w:type="spellStart"/>
+      <w:r>
+        <w:rPr>
+          <w:rFonts w:ascii="Lucida Sans Unicode" w:hAnsi="Lucida Sans Unicode" w:cs="Lucida Sans Unicode"/>
+        </w:rPr>
+        <w:t>autorouter</w:t>
+      </w:r>
+      <w:proofErr w:type="spellEnd"/>
+      <w:r>
+        <w:rPr>
+          <w:rFonts w:ascii="Lucida Sans Unicode" w:hAnsi="Lucida Sans Unicode" w:cs="Lucida Sans Unicode"/>
+        </w:rPr>
+        <w:t xml:space="preserve"> and expect it all to work perfectly.</w:t>
       </w:r>
     </w:p>
     <w:p>
@@ -3397,11 +3683,19 @@
         </w:rPr>
         <w:t xml:space="preserve">One thing I’ve found very useful is this: make all the critical routes by hand. Go through the process several times of letting </w:t>
       </w:r>
-      <w:r>
-        <w:rPr>
-          <w:rFonts w:ascii="Lucida Sans Unicode" w:hAnsi="Lucida Sans Unicode" w:cs="Lucida Sans Unicode"/>
-        </w:rPr>
-        <w:t xml:space="preserve">FreeRoute </w:t>
+      <w:proofErr w:type="spellStart"/>
+      <w:r>
+        <w:rPr>
+          <w:rFonts w:ascii="Lucida Sans Unicode" w:hAnsi="Lucida Sans Unicode" w:cs="Lucida Sans Unicode"/>
+        </w:rPr>
+        <w:t>FreeRoute</w:t>
+      </w:r>
+      <w:proofErr w:type="spellEnd"/>
+      <w:r>
+        <w:rPr>
+          <w:rFonts w:ascii="Lucida Sans Unicode" w:hAnsi="Lucida Sans Unicode" w:cs="Lucida Sans Unicode"/>
+        </w:rPr>
+        <w:t xml:space="preserve"> </w:t>
       </w:r>
       <w:r>
         <w:rPr>
@@ -3409,17 +3703,39 @@
         </w:rPr>
         <w:t xml:space="preserve">work for a bit and then adjusting by hand until </w:t>
       </w:r>
-      <w:r>
-        <w:rPr>
-          <w:rFonts w:ascii="Lucida Sans Unicode" w:hAnsi="Lucida Sans Unicode" w:cs="Lucida Sans Unicode"/>
-        </w:rPr>
-        <w:t xml:space="preserve">FreeRoute </w:t>
-      </w:r>
-      <w:r>
-        <w:rPr>
-          <w:rFonts w:ascii="Lucida Sans Unicode" w:hAnsi="Lucida Sans Unicode" w:cs="Lucida Sans Unicode"/>
-        </w:rPr>
-        <w:t xml:space="preserve">can complete all of the routes. Then let FreeRoute run overnight on a reasonably powerful computer. The “Batch Optimizer” will run in several passes, and slowly will make things better and better. For instance, in this project, after </w:t>
+      <w:proofErr w:type="spellStart"/>
+      <w:r>
+        <w:rPr>
+          <w:rFonts w:ascii="Lucida Sans Unicode" w:hAnsi="Lucida Sans Unicode" w:cs="Lucida Sans Unicode"/>
+        </w:rPr>
+        <w:t>FreeRoute</w:t>
+      </w:r>
+      <w:proofErr w:type="spellEnd"/>
+      <w:r>
+        <w:rPr>
+          <w:rFonts w:ascii="Lucida Sans Unicode" w:hAnsi="Lucida Sans Unicode" w:cs="Lucida Sans Unicode"/>
+        </w:rPr>
+        <w:t xml:space="preserve"> </w:t>
+      </w:r>
+      <w:r>
+        <w:rPr>
+          <w:rFonts w:ascii="Lucida Sans Unicode" w:hAnsi="Lucida Sans Unicode" w:cs="Lucida Sans Unicode"/>
+        </w:rPr>
+        <w:t xml:space="preserve">can complete all of the routes. Then let </w:t>
+      </w:r>
+      <w:proofErr w:type="spellStart"/>
+      <w:r>
+        <w:rPr>
+          <w:rFonts w:ascii="Lucida Sans Unicode" w:hAnsi="Lucida Sans Unicode" w:cs="Lucida Sans Unicode"/>
+        </w:rPr>
+        <w:t>FreeRoute</w:t>
+      </w:r>
+      <w:proofErr w:type="spellEnd"/>
+      <w:r>
+        <w:rPr>
+          <w:rFonts w:ascii="Lucida Sans Unicode" w:hAnsi="Lucida Sans Unicode" w:cs="Lucida Sans Unicode"/>
+        </w:rPr>
+        <w:t xml:space="preserve"> run overnight on a reasonably powerful computer. The “Batch Optimizer” will run in several passes, and slowly will make things better and better. For instance, in this project, after </w:t>
       </w:r>
       <w:r>
         <w:rPr>
@@ -3455,20 +3771,70 @@
         <w:rPr>
           <w:rFonts w:ascii="Lucida Sans Unicode" w:hAnsi="Lucida Sans Unicode" w:cs="Lucida Sans Unicode"/>
         </w:rPr>
-        <w:t xml:space="preserve"> vias. Vias are a small plated hole that transfers a signal from the front of the board to the back (or to other layers on multi-layer boards), and they’re one of those things that are </w:t>
-      </w:r>
+        <w:t xml:space="preserve"> </w:t>
+      </w:r>
+      <w:proofErr w:type="spellStart"/>
+      <w:r>
+        <w:rPr>
+          <w:rFonts w:ascii="Lucida Sans Unicode" w:hAnsi="Lucida Sans Unicode" w:cs="Lucida Sans Unicode"/>
+        </w:rPr>
+        <w:t>vias</w:t>
+      </w:r>
+      <w:proofErr w:type="spellEnd"/>
+      <w:r>
+        <w:rPr>
+          <w:rFonts w:ascii="Lucida Sans Unicode" w:hAnsi="Lucida Sans Unicode" w:cs="Lucida Sans Unicode"/>
+        </w:rPr>
+        <w:t xml:space="preserve">. </w:t>
+      </w:r>
+      <w:proofErr w:type="spellStart"/>
+      <w:r>
+        <w:rPr>
+          <w:rFonts w:ascii="Lucida Sans Unicode" w:hAnsi="Lucida Sans Unicode" w:cs="Lucida Sans Unicode"/>
+        </w:rPr>
+        <w:t>Vias</w:t>
+      </w:r>
+      <w:proofErr w:type="spellEnd"/>
+      <w:r>
+        <w:rPr>
+          <w:rFonts w:ascii="Lucida Sans Unicode" w:hAnsi="Lucida Sans Unicode" w:cs="Lucida Sans Unicode"/>
+        </w:rPr>
+        <w:t xml:space="preserve"> are a small plated hole that transfers a signal from the front of the board to the back (or to other layers on multi-layer boards), and they’re one of those things that are </w:t>
+      </w:r>
+      <w:proofErr w:type="gramStart"/>
       <w:r>
         <w:rPr>
           <w:rFonts w:ascii="Lucida Sans Unicode" w:hAnsi="Lucida Sans Unicode" w:cs="Lucida Sans Unicode"/>
         </w:rPr>
         <w:lastRenderedPageBreak/>
-        <w:t xml:space="preserve">necessary, but generally should be avoided as much as you’re able to. So, I let the optimizer continue running, and by pass </w:t>
-      </w:r>
-      <w:r>
-        <w:rPr>
-          <w:rFonts w:ascii="Lucida Sans Unicode" w:hAnsi="Lucida Sans Unicode" w:cs="Lucida Sans Unicode"/>
-        </w:rPr>
-        <w:t xml:space="preserve">10, the via count was down to </w:t>
+        <w:t>necessary</w:t>
+      </w:r>
+      <w:proofErr w:type="gramEnd"/>
+      <w:r>
+        <w:rPr>
+          <w:rFonts w:ascii="Lucida Sans Unicode" w:hAnsi="Lucida Sans Unicode" w:cs="Lucida Sans Unicode"/>
+        </w:rPr>
+        <w:t xml:space="preserve">, but generally should be avoided as much as you’re able to. So, I let the optimizer continue running, and by pass </w:t>
+      </w:r>
+      <w:r>
+        <w:rPr>
+          <w:rFonts w:ascii="Lucida Sans Unicode" w:hAnsi="Lucida Sans Unicode" w:cs="Lucida Sans Unicode"/>
+        </w:rPr>
+        <w:t xml:space="preserve">10, </w:t>
+      </w:r>
+      <w:proofErr w:type="gramStart"/>
+      <w:r>
+        <w:rPr>
+          <w:rFonts w:ascii="Lucida Sans Unicode" w:hAnsi="Lucida Sans Unicode" w:cs="Lucida Sans Unicode"/>
+        </w:rPr>
+        <w:t>the via</w:t>
+      </w:r>
+      <w:proofErr w:type="gramEnd"/>
+      <w:r>
+        <w:rPr>
+          <w:rFonts w:ascii="Lucida Sans Unicode" w:hAnsi="Lucida Sans Unicode" w:cs="Lucida Sans Unicode"/>
+        </w:rPr>
+        <w:t xml:space="preserve"> count was down to </w:t>
       </w:r>
       <w:r>
         <w:rPr>
@@ -3508,7 +3874,63 @@
         <w:rPr>
           <w:rFonts w:ascii="Lucida Sans Unicode" w:hAnsi="Lucida Sans Unicode" w:cs="Lucida Sans Unicode"/>
         </w:rPr>
-        <w:t>The last thing to keep in mind is that by this point, you should better than the autorouter which important traces should go where, and what unusual circumstances need to be taken into account on your board. For instance, once autorouting was done on this project, there were two traces running under the “Y” QMatrix line of my capacitive sensor, as it routed to the AVR microcontroller. Ideally, you don’t want anything running under “Y” lines, as they tend to greatly decrease sensitivity of the sensors. So, once autorouting was complete and the optimizer had done about as well as it could, I stopped it and pushed those two traces away from the “Y” line.</w:t>
+        <w:t xml:space="preserve">The last thing to keep in mind is that by this point, you should better than the </w:t>
+      </w:r>
+      <w:proofErr w:type="spellStart"/>
+      <w:r>
+        <w:rPr>
+          <w:rFonts w:ascii="Lucida Sans Unicode" w:hAnsi="Lucida Sans Unicode" w:cs="Lucida Sans Unicode"/>
+        </w:rPr>
+        <w:t>autorouter</w:t>
+      </w:r>
+      <w:proofErr w:type="spellEnd"/>
+      <w:r>
+        <w:rPr>
+          <w:rFonts w:ascii="Lucida Sans Unicode" w:hAnsi="Lucida Sans Unicode" w:cs="Lucida Sans Unicode"/>
+        </w:rPr>
+        <w:t xml:space="preserve"> which important traces should go where, and what unusual circumstances need to be taken into account on your board. For instance, once </w:t>
+      </w:r>
+      <w:proofErr w:type="spellStart"/>
+      <w:r>
+        <w:rPr>
+          <w:rFonts w:ascii="Lucida Sans Unicode" w:hAnsi="Lucida Sans Unicode" w:cs="Lucida Sans Unicode"/>
+        </w:rPr>
+        <w:t>autorouting</w:t>
+      </w:r>
+      <w:proofErr w:type="spellEnd"/>
+      <w:r>
+        <w:rPr>
+          <w:rFonts w:ascii="Lucida Sans Unicode" w:hAnsi="Lucida Sans Unicode" w:cs="Lucida Sans Unicode"/>
+        </w:rPr>
+        <w:t xml:space="preserve"> was done on this project, there were two traces running under the “Y” </w:t>
+      </w:r>
+      <w:proofErr w:type="spellStart"/>
+      <w:r>
+        <w:rPr>
+          <w:rFonts w:ascii="Lucida Sans Unicode" w:hAnsi="Lucida Sans Unicode" w:cs="Lucida Sans Unicode"/>
+        </w:rPr>
+        <w:t>QMatrix</w:t>
+      </w:r>
+      <w:proofErr w:type="spellEnd"/>
+      <w:r>
+        <w:rPr>
+          <w:rFonts w:ascii="Lucida Sans Unicode" w:hAnsi="Lucida Sans Unicode" w:cs="Lucida Sans Unicode"/>
+        </w:rPr>
+        <w:t xml:space="preserve"> line of my capacitive sensor, as it routed to the AVR microcontroller. Ideally, you don’t want anything running under “Y” lines, as they tend to greatly decrease sensitivity of the sensors. So, once </w:t>
+      </w:r>
+      <w:proofErr w:type="spellStart"/>
+      <w:r>
+        <w:rPr>
+          <w:rFonts w:ascii="Lucida Sans Unicode" w:hAnsi="Lucida Sans Unicode" w:cs="Lucida Sans Unicode"/>
+        </w:rPr>
+        <w:t>autorouting</w:t>
+      </w:r>
+      <w:proofErr w:type="spellEnd"/>
+      <w:r>
+        <w:rPr>
+          <w:rFonts w:ascii="Lucida Sans Unicode" w:hAnsi="Lucida Sans Unicode" w:cs="Lucida Sans Unicode"/>
+        </w:rPr>
+        <w:t xml:space="preserve"> was complete and the optimizer had done about as well as it could, I stopped it and pushed those two traces away from the “Y” line.</w:t>
       </w:r>
     </w:p>
     <w:p>
@@ -3527,93 +3949,205 @@
           <w:rFonts w:ascii="Lucida Sans Unicode" w:hAnsi="Lucida Sans Unicode" w:cs="Lucida Sans Unicode"/>
         </w:rPr>
       </w:pPr>
-      <w:bookmarkStart w:id="5" w:name="_Toc326781136"/>
+      <w:bookmarkStart w:id="6" w:name="_Toc327121672"/>
       <w:r>
         <w:rPr>
           <w:rFonts w:ascii="Lucida Sans Unicode" w:hAnsi="Lucida Sans Unicode" w:cs="Lucida Sans Unicode"/>
         </w:rPr>
         <w:t>2012/05/16</w:t>
       </w:r>
-      <w:bookmarkEnd w:id="5"/>
-    </w:p>
-    <w:p>
-      <w:pPr>
-        <w:spacing w:after="0" w:line="240" w:lineRule="auto"/>
-        <w:rPr>
-          <w:rFonts w:ascii="Lucida Sans Unicode" w:hAnsi="Lucida Sans Unicode" w:cs="Lucida Sans Unicode"/>
-        </w:rPr>
-      </w:pPr>
-      <w:r>
-        <w:rPr>
-          <w:rFonts w:ascii="Lucida Sans Unicode" w:hAnsi="Lucida Sans Unicode" w:cs="Lucida Sans Unicode"/>
-        </w:rPr>
-        <w:t>Today was another day of routing. It’s a repetitive process of testing the autorouter, moving things to better placement, and trying again with the autorouter until things get as good as possible. And I think I’ve about gotten to that point. There are no trace failures, and overall everything looks pretty good.</w:t>
-      </w:r>
-    </w:p>
-    <w:p>
-      <w:pPr>
-        <w:spacing w:after="0" w:line="240" w:lineRule="auto"/>
-        <w:rPr>
-          <w:rFonts w:ascii="Lucida Sans Unicode" w:hAnsi="Lucida Sans Unicode" w:cs="Lucida Sans Unicode"/>
-        </w:rPr>
-      </w:pPr>
-    </w:p>
-    <w:p>
-      <w:pPr>
-        <w:spacing w:after="0" w:line="240" w:lineRule="auto"/>
-        <w:rPr>
-          <w:rFonts w:ascii="Lucida Sans Unicode" w:hAnsi="Lucida Sans Unicode" w:cs="Lucida Sans Unicode"/>
-        </w:rPr>
-      </w:pPr>
-      <w:r>
-        <w:rPr>
-          <w:rFonts w:ascii="Lucida Sans Unicode" w:hAnsi="Lucida Sans Unicode" w:cs="Lucida Sans Unicode"/>
-        </w:rPr>
-        <w:t>I’m going to do a quick git push, though, before I Back Import the Spectra Session file from FreeRoute to PCBNew. That way, I notice a problem in the future, I can go back to this point and easily correct it, rather than having to rip up all the traces and start from scratch.</w:t>
-      </w:r>
-    </w:p>
-    <w:p>
-      <w:pPr>
-        <w:spacing w:after="0" w:line="240" w:lineRule="auto"/>
-        <w:rPr>
-          <w:rFonts w:ascii="Lucida Sans Unicode" w:hAnsi="Lucida Sans Unicode" w:cs="Lucida Sans Unicode"/>
-        </w:rPr>
-      </w:pPr>
-    </w:p>
-    <w:p>
-      <w:pPr>
-        <w:spacing w:after="0" w:line="240" w:lineRule="auto"/>
-        <w:rPr>
-          <w:rFonts w:ascii="Lucida Sans Unicode" w:hAnsi="Lucida Sans Unicode" w:cs="Lucida Sans Unicode"/>
-        </w:rPr>
-      </w:pPr>
-      <w:r>
-        <w:rPr>
-          <w:rFonts w:ascii="Lucida Sans Unicode" w:hAnsi="Lucida Sans Unicode" w:cs="Lucida Sans Unicode"/>
-        </w:rPr>
-        <w:t>I sent off the Gerber files to PCBCart for manufacture today. I ordered a set of prototype boards with the same specifications that the final boards will have. But first I made a few last edits to part placement and routing. Then I did a “Design Rule Check” to ensure all my pads are connected, all of my trace widths are wide enough, nothing’s crossing that shouldn’t be, etc.</w:t>
-      </w:r>
-    </w:p>
-    <w:p>
-      <w:pPr>
-        <w:spacing w:after="0" w:line="240" w:lineRule="auto"/>
-        <w:rPr>
-          <w:rFonts w:ascii="Lucida Sans Unicode" w:hAnsi="Lucida Sans Unicode" w:cs="Lucida Sans Unicode"/>
-        </w:rPr>
-      </w:pPr>
-    </w:p>
-    <w:p>
-      <w:pPr>
-        <w:spacing w:after="0" w:line="240" w:lineRule="auto"/>
-        <w:rPr>
-          <w:rFonts w:ascii="Lucida Sans Unicode" w:hAnsi="Lucida Sans Unicode" w:cs="Lucida Sans Unicode"/>
-        </w:rPr>
-      </w:pPr>
-      <w:r>
-        <w:rPr>
-          <w:rFonts w:ascii="Lucida Sans Unicode" w:hAnsi="Lucida Sans Unicode" w:cs="Lucida Sans Unicode"/>
-        </w:rPr>
-        <w:t>Then I plotted the Gerber and Drill files per PCBCart’s specifications, reviewed the Gerber’s layer by layer for errors. Finding none, I zipped the Gerbers up and sent them away.</w:t>
+      <w:bookmarkEnd w:id="6"/>
+    </w:p>
+    <w:p>
+      <w:pPr>
+        <w:spacing w:after="0" w:line="240" w:lineRule="auto"/>
+        <w:rPr>
+          <w:rFonts w:ascii="Lucida Sans Unicode" w:hAnsi="Lucida Sans Unicode" w:cs="Lucida Sans Unicode"/>
+        </w:rPr>
+      </w:pPr>
+      <w:r>
+        <w:rPr>
+          <w:rFonts w:ascii="Lucida Sans Unicode" w:hAnsi="Lucida Sans Unicode" w:cs="Lucida Sans Unicode"/>
+        </w:rPr>
+        <w:t xml:space="preserve">Today was another day of routing. It’s a repetitive process of testing the </w:t>
+      </w:r>
+      <w:proofErr w:type="spellStart"/>
+      <w:r>
+        <w:rPr>
+          <w:rFonts w:ascii="Lucida Sans Unicode" w:hAnsi="Lucida Sans Unicode" w:cs="Lucida Sans Unicode"/>
+        </w:rPr>
+        <w:t>autorouter</w:t>
+      </w:r>
+      <w:proofErr w:type="spellEnd"/>
+      <w:r>
+        <w:rPr>
+          <w:rFonts w:ascii="Lucida Sans Unicode" w:hAnsi="Lucida Sans Unicode" w:cs="Lucida Sans Unicode"/>
+        </w:rPr>
+        <w:t xml:space="preserve">, moving things to better placement, and trying again with the </w:t>
+      </w:r>
+      <w:proofErr w:type="spellStart"/>
+      <w:r>
+        <w:rPr>
+          <w:rFonts w:ascii="Lucida Sans Unicode" w:hAnsi="Lucida Sans Unicode" w:cs="Lucida Sans Unicode"/>
+        </w:rPr>
+        <w:t>autorouter</w:t>
+      </w:r>
+      <w:proofErr w:type="spellEnd"/>
+      <w:r>
+        <w:rPr>
+          <w:rFonts w:ascii="Lucida Sans Unicode" w:hAnsi="Lucida Sans Unicode" w:cs="Lucida Sans Unicode"/>
+        </w:rPr>
+        <w:t xml:space="preserve"> until things get as good as possible. And I think I’ve about gotten to that point. There are no trace failures, and overall everything looks pretty good.</w:t>
+      </w:r>
+    </w:p>
+    <w:p>
+      <w:pPr>
+        <w:spacing w:after="0" w:line="240" w:lineRule="auto"/>
+        <w:rPr>
+          <w:rFonts w:ascii="Lucida Sans Unicode" w:hAnsi="Lucida Sans Unicode" w:cs="Lucida Sans Unicode"/>
+        </w:rPr>
+      </w:pPr>
+    </w:p>
+    <w:p>
+      <w:pPr>
+        <w:spacing w:after="0" w:line="240" w:lineRule="auto"/>
+        <w:rPr>
+          <w:rFonts w:ascii="Lucida Sans Unicode" w:hAnsi="Lucida Sans Unicode" w:cs="Lucida Sans Unicode"/>
+        </w:rPr>
+      </w:pPr>
+      <w:r>
+        <w:rPr>
+          <w:rFonts w:ascii="Lucida Sans Unicode" w:hAnsi="Lucida Sans Unicode" w:cs="Lucida Sans Unicode"/>
+        </w:rPr>
+        <w:t xml:space="preserve">I’m going to do a quick </w:t>
+      </w:r>
+      <w:proofErr w:type="spellStart"/>
+      <w:r>
+        <w:rPr>
+          <w:rFonts w:ascii="Lucida Sans Unicode" w:hAnsi="Lucida Sans Unicode" w:cs="Lucida Sans Unicode"/>
+        </w:rPr>
+        <w:t>git</w:t>
+      </w:r>
+      <w:proofErr w:type="spellEnd"/>
+      <w:r>
+        <w:rPr>
+          <w:rFonts w:ascii="Lucida Sans Unicode" w:hAnsi="Lucida Sans Unicode" w:cs="Lucida Sans Unicode"/>
+        </w:rPr>
+        <w:t xml:space="preserve"> push, though, before I Back Import the Spectra Session file from </w:t>
+      </w:r>
+      <w:proofErr w:type="spellStart"/>
+      <w:r>
+        <w:rPr>
+          <w:rFonts w:ascii="Lucida Sans Unicode" w:hAnsi="Lucida Sans Unicode" w:cs="Lucida Sans Unicode"/>
+        </w:rPr>
+        <w:t>FreeRoute</w:t>
+      </w:r>
+      <w:proofErr w:type="spellEnd"/>
+      <w:r>
+        <w:rPr>
+          <w:rFonts w:ascii="Lucida Sans Unicode" w:hAnsi="Lucida Sans Unicode" w:cs="Lucida Sans Unicode"/>
+        </w:rPr>
+        <w:t xml:space="preserve"> to </w:t>
+      </w:r>
+      <w:proofErr w:type="spellStart"/>
+      <w:r>
+        <w:rPr>
+          <w:rFonts w:ascii="Lucida Sans Unicode" w:hAnsi="Lucida Sans Unicode" w:cs="Lucida Sans Unicode"/>
+        </w:rPr>
+        <w:t>PCBNew</w:t>
+      </w:r>
+      <w:proofErr w:type="spellEnd"/>
+      <w:r>
+        <w:rPr>
+          <w:rFonts w:ascii="Lucida Sans Unicode" w:hAnsi="Lucida Sans Unicode" w:cs="Lucida Sans Unicode"/>
+        </w:rPr>
+        <w:t>. That way, I notice a problem in the future, I can go back to this point and easily correct it, rather than having to rip up all the traces and start from scratch.</w:t>
+      </w:r>
+    </w:p>
+    <w:p>
+      <w:pPr>
+        <w:spacing w:after="0" w:line="240" w:lineRule="auto"/>
+        <w:rPr>
+          <w:rFonts w:ascii="Lucida Sans Unicode" w:hAnsi="Lucida Sans Unicode" w:cs="Lucida Sans Unicode"/>
+        </w:rPr>
+      </w:pPr>
+    </w:p>
+    <w:p>
+      <w:pPr>
+        <w:spacing w:after="0" w:line="240" w:lineRule="auto"/>
+        <w:rPr>
+          <w:rFonts w:ascii="Lucida Sans Unicode" w:hAnsi="Lucida Sans Unicode" w:cs="Lucida Sans Unicode"/>
+        </w:rPr>
+      </w:pPr>
+      <w:r>
+        <w:rPr>
+          <w:rFonts w:ascii="Lucida Sans Unicode" w:hAnsi="Lucida Sans Unicode" w:cs="Lucida Sans Unicode"/>
+        </w:rPr>
+        <w:t xml:space="preserve">I sent off the Gerber files to </w:t>
+      </w:r>
+      <w:proofErr w:type="spellStart"/>
+      <w:r>
+        <w:rPr>
+          <w:rFonts w:ascii="Lucida Sans Unicode" w:hAnsi="Lucida Sans Unicode" w:cs="Lucida Sans Unicode"/>
+        </w:rPr>
+        <w:t>PCBCart</w:t>
+      </w:r>
+      <w:proofErr w:type="spellEnd"/>
+      <w:r>
+        <w:rPr>
+          <w:rFonts w:ascii="Lucida Sans Unicode" w:hAnsi="Lucida Sans Unicode" w:cs="Lucida Sans Unicode"/>
+        </w:rPr>
+        <w:t xml:space="preserve"> for manufacture today. I ordered a set of prototype boards with the same specifications that the final boards will have. But first I made a few last edits to part placement and routing. Then I did a “Design Rule Check” to ensure all my pads are connected, all of my trace widths are wide enough, nothing’s crossing that shouldn’t be, etc.</w:t>
+      </w:r>
+    </w:p>
+    <w:p>
+      <w:pPr>
+        <w:spacing w:after="0" w:line="240" w:lineRule="auto"/>
+        <w:rPr>
+          <w:rFonts w:ascii="Lucida Sans Unicode" w:hAnsi="Lucida Sans Unicode" w:cs="Lucida Sans Unicode"/>
+        </w:rPr>
+      </w:pPr>
+    </w:p>
+    <w:p>
+      <w:pPr>
+        <w:spacing w:after="0" w:line="240" w:lineRule="auto"/>
+        <w:rPr>
+          <w:rFonts w:ascii="Lucida Sans Unicode" w:hAnsi="Lucida Sans Unicode" w:cs="Lucida Sans Unicode"/>
+        </w:rPr>
+      </w:pPr>
+      <w:r>
+        <w:rPr>
+          <w:rFonts w:ascii="Lucida Sans Unicode" w:hAnsi="Lucida Sans Unicode" w:cs="Lucida Sans Unicode"/>
+        </w:rPr>
+        <w:t xml:space="preserve">Then I plotted the Gerber and Drill files per </w:t>
+      </w:r>
+      <w:proofErr w:type="spellStart"/>
+      <w:r>
+        <w:rPr>
+          <w:rFonts w:ascii="Lucida Sans Unicode" w:hAnsi="Lucida Sans Unicode" w:cs="Lucida Sans Unicode"/>
+        </w:rPr>
+        <w:t>PCBCart’s</w:t>
+      </w:r>
+      <w:proofErr w:type="spellEnd"/>
+      <w:r>
+        <w:rPr>
+          <w:rFonts w:ascii="Lucida Sans Unicode" w:hAnsi="Lucida Sans Unicode" w:cs="Lucida Sans Unicode"/>
+        </w:rPr>
+        <w:t xml:space="preserve"> specifications, reviewed the Gerber’s layer by layer for errors. Finding none, I zipped the </w:t>
+      </w:r>
+      <w:proofErr w:type="spellStart"/>
+      <w:r>
+        <w:rPr>
+          <w:rFonts w:ascii="Lucida Sans Unicode" w:hAnsi="Lucida Sans Unicode" w:cs="Lucida Sans Unicode"/>
+        </w:rPr>
+        <w:t>Gerbers</w:t>
+      </w:r>
+      <w:proofErr w:type="spellEnd"/>
+      <w:r>
+        <w:rPr>
+          <w:rFonts w:ascii="Lucida Sans Unicode" w:hAnsi="Lucida Sans Unicode" w:cs="Lucida Sans Unicode"/>
+        </w:rPr>
+        <w:t xml:space="preserve"> up and sent them away.</w:t>
       </w:r>
     </w:p>
     <w:p>
@@ -3654,7 +4188,7 @@
           <w:rFonts w:ascii="Lucida Sans Unicode" w:hAnsi="Lucida Sans Unicode" w:cs="Lucida Sans Unicode"/>
         </w:rPr>
       </w:pPr>
-      <w:bookmarkStart w:id="6" w:name="_Toc326781137"/>
+      <w:bookmarkStart w:id="7" w:name="_Toc327121673"/>
       <w:r>
         <w:rPr>
           <w:rFonts w:ascii="Lucida Sans Unicode" w:hAnsi="Lucida Sans Unicode" w:cs="Lucida Sans Unicode"/>
@@ -3662,20 +4196,34 @@
         <w:lastRenderedPageBreak/>
         <w:t>2012/05/19</w:t>
       </w:r>
-      <w:bookmarkEnd w:id="6"/>
-    </w:p>
-    <w:p>
-      <w:pPr>
-        <w:spacing w:after="0" w:line="240" w:lineRule="auto"/>
-        <w:rPr>
-          <w:rFonts w:ascii="Lucida Sans Unicode" w:hAnsi="Lucida Sans Unicode" w:cs="Lucida Sans Unicode"/>
-        </w:rPr>
-      </w:pPr>
-      <w:r>
-        <w:rPr>
-          <w:rFonts w:ascii="Lucida Sans Unicode" w:hAnsi="Lucida Sans Unicode" w:cs="Lucida Sans Unicode"/>
-        </w:rPr>
-        <w:t>I installed Atmel Studio 6 and used the QTouch Project Builder to generate the skeleton for this project. It almost feels like cheating. You input how many sensors, which microcontroller you’ll be using, and which pins you</w:t>
+      <w:bookmarkEnd w:id="7"/>
+    </w:p>
+    <w:p>
+      <w:pPr>
+        <w:spacing w:after="0" w:line="240" w:lineRule="auto"/>
+        <w:rPr>
+          <w:rFonts w:ascii="Lucida Sans Unicode" w:hAnsi="Lucida Sans Unicode" w:cs="Lucida Sans Unicode"/>
+        </w:rPr>
+      </w:pPr>
+      <w:r>
+        <w:rPr>
+          <w:rFonts w:ascii="Lucida Sans Unicode" w:hAnsi="Lucida Sans Unicode" w:cs="Lucida Sans Unicode"/>
+        </w:rPr>
+        <w:t xml:space="preserve">I installed Atmel Studio 6 and used the </w:t>
+      </w:r>
+      <w:proofErr w:type="spellStart"/>
+      <w:r>
+        <w:rPr>
+          <w:rFonts w:ascii="Lucida Sans Unicode" w:hAnsi="Lucida Sans Unicode" w:cs="Lucida Sans Unicode"/>
+        </w:rPr>
+        <w:t>QTouch</w:t>
+      </w:r>
+      <w:proofErr w:type="spellEnd"/>
+      <w:r>
+        <w:rPr>
+          <w:rFonts w:ascii="Lucida Sans Unicode" w:hAnsi="Lucida Sans Unicode" w:cs="Lucida Sans Unicode"/>
+        </w:rPr>
+        <w:t xml:space="preserve"> Project Builder to generate the skeleton for this project. It almost feels like cheating. You input how many sensors, which microcontroller you’ll be using, and which pins you</w:t>
       </w:r>
       <w:r>
         <w:rPr>
@@ -3718,27 +4266,41 @@
           <w:rFonts w:ascii="Lucida Sans Unicode" w:hAnsi="Lucida Sans Unicode" w:cs="Lucida Sans Unicode"/>
         </w:rPr>
       </w:pPr>
-      <w:bookmarkStart w:id="7" w:name="_Toc326781138"/>
+      <w:bookmarkStart w:id="8" w:name="_Toc327121674"/>
       <w:r>
         <w:rPr>
           <w:rFonts w:ascii="Lucida Sans Unicode" w:hAnsi="Lucida Sans Unicode" w:cs="Lucida Sans Unicode"/>
         </w:rPr>
         <w:t>2012/06/06</w:t>
       </w:r>
-      <w:bookmarkEnd w:id="7"/>
-    </w:p>
-    <w:p>
-      <w:pPr>
-        <w:spacing w:after="0" w:line="240" w:lineRule="auto"/>
-        <w:rPr>
-          <w:rFonts w:ascii="Lucida Sans Unicode" w:hAnsi="Lucida Sans Unicode" w:cs="Lucida Sans Unicode"/>
-        </w:rPr>
-      </w:pPr>
-      <w:r>
-        <w:rPr>
-          <w:rFonts w:ascii="Lucida Sans Unicode" w:hAnsi="Lucida Sans Unicode" w:cs="Lucida Sans Unicode"/>
-        </w:rPr>
-        <w:t>I’ve received the initial prototype boards from PCBCart, and they look fantastic. I assembled the first board, and have applied power, and nothing burnt up. That’s always a good start.</w:t>
+      <w:bookmarkEnd w:id="8"/>
+    </w:p>
+    <w:p>
+      <w:pPr>
+        <w:spacing w:after="0" w:line="240" w:lineRule="auto"/>
+        <w:rPr>
+          <w:rFonts w:ascii="Lucida Sans Unicode" w:hAnsi="Lucida Sans Unicode" w:cs="Lucida Sans Unicode"/>
+        </w:rPr>
+      </w:pPr>
+      <w:r>
+        <w:rPr>
+          <w:rFonts w:ascii="Lucida Sans Unicode" w:hAnsi="Lucida Sans Unicode" w:cs="Lucida Sans Unicode"/>
+        </w:rPr>
+        <w:t xml:space="preserve">I’ve received the initial prototype boards from </w:t>
+      </w:r>
+      <w:proofErr w:type="spellStart"/>
+      <w:r>
+        <w:rPr>
+          <w:rFonts w:ascii="Lucida Sans Unicode" w:hAnsi="Lucida Sans Unicode" w:cs="Lucida Sans Unicode"/>
+        </w:rPr>
+        <w:t>PCBCart</w:t>
+      </w:r>
+      <w:proofErr w:type="spellEnd"/>
+      <w:r>
+        <w:rPr>
+          <w:rFonts w:ascii="Lucida Sans Unicode" w:hAnsi="Lucida Sans Unicode" w:cs="Lucida Sans Unicode"/>
+        </w:rPr>
+        <w:t>, and they look fantastic. I assembled the first board, and have applied power, and nothing burnt up. That’s always a good start.</w:t>
       </w:r>
     </w:p>
     <w:p>
@@ -3779,7 +4341,21 @@
         <w:rPr>
           <w:rFonts w:ascii="Lucida Sans Unicode" w:hAnsi="Lucida Sans Unicode" w:cs="Lucida Sans Unicode"/>
         </w:rPr>
-        <w:t>The sensor should be placed on the board opposite the SMT components, so that the sensor is flush against the top of the enclosure. This should be very simple to do. Place on opposite side, use 2 vias, and mirror the sensor so that no other movement of traces or parts is required.</w:t>
+        <w:t xml:space="preserve">The sensor should be placed on the board opposite the SMT components, so that the sensor is flush against the top of the enclosure. This should be very simple to do. Place on opposite side, use 2 </w:t>
+      </w:r>
+      <w:proofErr w:type="spellStart"/>
+      <w:r>
+        <w:rPr>
+          <w:rFonts w:ascii="Lucida Sans Unicode" w:hAnsi="Lucida Sans Unicode" w:cs="Lucida Sans Unicode"/>
+        </w:rPr>
+        <w:t>vias</w:t>
+      </w:r>
+      <w:proofErr w:type="spellEnd"/>
+      <w:r>
+        <w:rPr>
+          <w:rFonts w:ascii="Lucida Sans Unicode" w:hAnsi="Lucida Sans Unicode" w:cs="Lucida Sans Unicode"/>
+        </w:rPr>
+        <w:t>, and mirror the sensor so that no other movement of traces or parts is required.</w:t>
       </w:r>
     </w:p>
     <w:p>
@@ -3847,8 +4423,562 @@
         </w:rPr>
         <w:t>testing that the Atmel AVR microcontroller can be programmed.</w:t>
       </w:r>
-      <w:bookmarkStart w:id="8" w:name="_GoBack"/>
-      <w:bookmarkEnd w:id="8"/>
+    </w:p>
+    <w:p>
+      <w:pPr>
+        <w:spacing w:after="0" w:line="240" w:lineRule="auto"/>
+        <w:rPr>
+          <w:rFonts w:ascii="Lucida Sans Unicode" w:hAnsi="Lucida Sans Unicode" w:cs="Lucida Sans Unicode"/>
+        </w:rPr>
+      </w:pPr>
+    </w:p>
+    <w:p>
+      <w:pPr>
+        <w:pStyle w:val="Heading1"/>
+        <w:spacing w:before="0" w:line="240" w:lineRule="auto"/>
+        <w:rPr>
+          <w:rFonts w:ascii="Lucida Sans Unicode" w:hAnsi="Lucida Sans Unicode" w:cs="Lucida Sans Unicode"/>
+        </w:rPr>
+      </w:pPr>
+      <w:bookmarkStart w:id="9" w:name="_Toc327121675"/>
+      <w:r>
+        <w:rPr>
+          <w:rFonts w:ascii="Lucida Sans Unicode" w:hAnsi="Lucida Sans Unicode" w:cs="Lucida Sans Unicode"/>
+        </w:rPr>
+        <w:t>2012/06/10</w:t>
+      </w:r>
+      <w:bookmarkEnd w:id="9"/>
+    </w:p>
+    <w:p>
+      <w:pPr>
+        <w:spacing w:after="0" w:line="240" w:lineRule="auto"/>
+        <w:rPr>
+          <w:rFonts w:ascii="Lucida Sans Unicode" w:hAnsi="Lucida Sans Unicode" w:cs="Lucida Sans Unicode"/>
+        </w:rPr>
+      </w:pPr>
+      <w:r>
+        <w:rPr>
+          <w:rFonts w:ascii="Lucida Sans Unicode" w:hAnsi="Lucida Sans Unicode" w:cs="Lucida Sans Unicode"/>
+        </w:rPr>
+        <w:t>I got a bit too excited in a</w:t>
+      </w:r>
+      <w:r>
+        <w:rPr>
+          <w:rFonts w:ascii="Lucida Sans Unicode" w:hAnsi="Lucida Sans Unicode" w:cs="Lucida Sans Unicode"/>
+        </w:rPr>
+        <w:t>ssembling the initial prototype, and soldered up the whole thing in one go. The microcontroller wouldn’t program, and when I powered the device via USB, the boost converter burnt up. Not nice.</w:t>
+      </w:r>
+    </w:p>
+    <w:p>
+      <w:pPr>
+        <w:spacing w:after="0" w:line="240" w:lineRule="auto"/>
+        <w:rPr>
+          <w:rFonts w:ascii="Lucida Sans Unicode" w:hAnsi="Lucida Sans Unicode" w:cs="Lucida Sans Unicode"/>
+        </w:rPr>
+      </w:pPr>
+    </w:p>
+    <w:p>
+      <w:pPr>
+        <w:spacing w:after="0" w:line="240" w:lineRule="auto"/>
+        <w:rPr>
+          <w:rFonts w:ascii="Lucida Sans Unicode" w:hAnsi="Lucida Sans Unicode" w:cs="Lucida Sans Unicode"/>
+        </w:rPr>
+      </w:pPr>
+      <w:r>
+        <w:rPr>
+          <w:rFonts w:ascii="Lucida Sans Unicode" w:hAnsi="Lucida Sans Unicode" w:cs="Lucida Sans Unicode"/>
+        </w:rPr>
+        <w:lastRenderedPageBreak/>
+        <w:t>The better way to do this sort of thing is to solder up one ‘block’ at a time. For instance, in my second attempt, I first soldered up the microcontroller block, which includes only:</w:t>
+      </w:r>
+    </w:p>
+    <w:p>
+      <w:pPr>
+        <w:pStyle w:val="ListParagraph"/>
+        <w:numPr>
+          <w:ilvl w:val="0"/>
+          <w:numId w:val="5"/>
+        </w:numPr>
+        <w:spacing w:after="0" w:line="240" w:lineRule="auto"/>
+        <w:rPr>
+          <w:rFonts w:ascii="Lucida Sans Unicode" w:hAnsi="Lucida Sans Unicode" w:cs="Lucida Sans Unicode"/>
+        </w:rPr>
+      </w:pPr>
+      <w:r>
+        <w:rPr>
+          <w:rFonts w:ascii="Lucida Sans Unicode" w:hAnsi="Lucida Sans Unicode" w:cs="Lucida Sans Unicode"/>
+        </w:rPr>
+        <w:t>Microcontroller (IC1)</w:t>
+      </w:r>
+    </w:p>
+    <w:p>
+      <w:pPr>
+        <w:pStyle w:val="ListParagraph"/>
+        <w:numPr>
+          <w:ilvl w:val="0"/>
+          <w:numId w:val="5"/>
+        </w:numPr>
+        <w:spacing w:after="0" w:line="240" w:lineRule="auto"/>
+        <w:rPr>
+          <w:rFonts w:ascii="Lucida Sans Unicode" w:hAnsi="Lucida Sans Unicode" w:cs="Lucida Sans Unicode"/>
+        </w:rPr>
+      </w:pPr>
+      <w:r>
+        <w:rPr>
+          <w:rFonts w:ascii="Lucida Sans Unicode" w:hAnsi="Lucida Sans Unicode" w:cs="Lucida Sans Unicode"/>
+        </w:rPr>
+        <w:t>Input inductor (L1)</w:t>
+      </w:r>
+    </w:p>
+    <w:p>
+      <w:pPr>
+        <w:pStyle w:val="ListParagraph"/>
+        <w:numPr>
+          <w:ilvl w:val="0"/>
+          <w:numId w:val="5"/>
+        </w:numPr>
+        <w:spacing w:after="0" w:line="240" w:lineRule="auto"/>
+        <w:rPr>
+          <w:rFonts w:ascii="Lucida Sans Unicode" w:hAnsi="Lucida Sans Unicode" w:cs="Lucida Sans Unicode"/>
+        </w:rPr>
+      </w:pPr>
+      <w:r>
+        <w:rPr>
+          <w:rFonts w:ascii="Lucida Sans Unicode" w:hAnsi="Lucida Sans Unicode" w:cs="Lucida Sans Unicode"/>
+        </w:rPr>
+        <w:t>Decoupling Capacitor (C1)</w:t>
+      </w:r>
+    </w:p>
+    <w:p>
+      <w:pPr>
+        <w:pStyle w:val="ListParagraph"/>
+        <w:numPr>
+          <w:ilvl w:val="0"/>
+          <w:numId w:val="5"/>
+        </w:numPr>
+        <w:spacing w:after="0" w:line="240" w:lineRule="auto"/>
+        <w:rPr>
+          <w:rFonts w:ascii="Lucida Sans Unicode" w:hAnsi="Lucida Sans Unicode" w:cs="Lucida Sans Unicode"/>
+        </w:rPr>
+      </w:pPr>
+      <w:r>
+        <w:rPr>
+          <w:rFonts w:ascii="Lucida Sans Unicode" w:hAnsi="Lucida Sans Unicode" w:cs="Lucida Sans Unicode"/>
+        </w:rPr>
+        <w:t>Reset line components (R5, S2, and C3)</w:t>
+      </w:r>
+    </w:p>
+    <w:p>
+      <w:pPr>
+        <w:pStyle w:val="ListParagraph"/>
+        <w:numPr>
+          <w:ilvl w:val="0"/>
+          <w:numId w:val="5"/>
+        </w:numPr>
+        <w:spacing w:after="0" w:line="240" w:lineRule="auto"/>
+        <w:rPr>
+          <w:rFonts w:ascii="Lucida Sans Unicode" w:hAnsi="Lucida Sans Unicode" w:cs="Lucida Sans Unicode"/>
+        </w:rPr>
+      </w:pPr>
+      <w:r>
+        <w:rPr>
+          <w:rFonts w:ascii="Lucida Sans Unicode" w:hAnsi="Lucida Sans Unicode" w:cs="Lucida Sans Unicode"/>
+        </w:rPr>
+        <w:t>ISP Header (P1)</w:t>
+      </w:r>
+    </w:p>
+    <w:p>
+      <w:pPr>
+        <w:spacing w:after="0" w:line="240" w:lineRule="auto"/>
+        <w:rPr>
+          <w:rFonts w:ascii="Lucida Sans Unicode" w:hAnsi="Lucida Sans Unicode" w:cs="Lucida Sans Unicode"/>
+        </w:rPr>
+      </w:pPr>
+    </w:p>
+    <w:p>
+      <w:pPr>
+        <w:spacing w:after="0" w:line="240" w:lineRule="auto"/>
+        <w:rPr>
+          <w:rFonts w:ascii="Lucida Sans Unicode" w:hAnsi="Lucida Sans Unicode" w:cs="Lucida Sans Unicode"/>
+        </w:rPr>
+      </w:pPr>
+      <w:r>
+        <w:rPr>
+          <w:rFonts w:ascii="Lucida Sans Unicode" w:hAnsi="Lucida Sans Unicode" w:cs="Lucida Sans Unicode"/>
+        </w:rPr>
+        <w:t>By assembling only these components, I was able to check that the microcontroller was wired up correctly and could be programmed. Once confirmed, I added the crystal and crystal capacitors, and checked again that the AVR Microcontroller was programmable.</w:t>
+      </w:r>
+    </w:p>
+    <w:p>
+      <w:pPr>
+        <w:spacing w:after="0" w:line="240" w:lineRule="auto"/>
+        <w:rPr>
+          <w:rFonts w:ascii="Lucida Sans Unicode" w:hAnsi="Lucida Sans Unicode" w:cs="Lucida Sans Unicode"/>
+        </w:rPr>
+      </w:pPr>
+    </w:p>
+    <w:p>
+      <w:pPr>
+        <w:spacing w:after="0" w:line="240" w:lineRule="auto"/>
+        <w:rPr>
+          <w:rFonts w:ascii="Lucida Sans Unicode" w:hAnsi="Lucida Sans Unicode" w:cs="Lucida Sans Unicode"/>
+        </w:rPr>
+      </w:pPr>
+      <w:r>
+        <w:rPr>
+          <w:rFonts w:ascii="Lucida Sans Unicode" w:hAnsi="Lucida Sans Unicode" w:cs="Lucida Sans Unicode"/>
+        </w:rPr>
+        <w:t>Then I moved on, block by block, until everything was soldered in.</w:t>
+      </w:r>
+    </w:p>
+    <w:p>
+      <w:pPr>
+        <w:spacing w:after="0" w:line="240" w:lineRule="auto"/>
+        <w:rPr>
+          <w:rFonts w:ascii="Lucida Sans Unicode" w:hAnsi="Lucida Sans Unicode" w:cs="Lucida Sans Unicode"/>
+        </w:rPr>
+      </w:pPr>
+    </w:p>
+    <w:p>
+      <w:pPr>
+        <w:spacing w:after="0" w:line="240" w:lineRule="auto"/>
+        <w:rPr>
+          <w:rFonts w:ascii="Lucida Sans Unicode" w:hAnsi="Lucida Sans Unicode" w:cs="Lucida Sans Unicode"/>
+        </w:rPr>
+      </w:pPr>
+      <w:r>
+        <w:rPr>
+          <w:rFonts w:ascii="Lucida Sans Unicode" w:hAnsi="Lucida Sans Unicode" w:cs="Lucida Sans Unicode"/>
+        </w:rPr>
+        <w:t>Knowing that there was</w:t>
+      </w:r>
+      <w:r>
+        <w:rPr>
+          <w:rFonts w:ascii="Lucida Sans Unicode" w:hAnsi="Lucida Sans Unicode" w:cs="Lucida Sans Unicode"/>
+        </w:rPr>
+        <w:t xml:space="preserve"> something wrong with the power regulation block on the first prototype, I dug a bit to find what the problem might be.</w:t>
+      </w:r>
+    </w:p>
+    <w:p>
+      <w:pPr>
+        <w:spacing w:after="0" w:line="240" w:lineRule="auto"/>
+        <w:rPr>
+          <w:rFonts w:ascii="Lucida Sans Unicode" w:hAnsi="Lucida Sans Unicode" w:cs="Lucida Sans Unicode"/>
+        </w:rPr>
+      </w:pPr>
+    </w:p>
+    <w:p>
+      <w:pPr>
+        <w:spacing w:after="0" w:line="240" w:lineRule="auto"/>
+        <w:rPr>
+          <w:rFonts w:ascii="Lucida Sans Unicode" w:hAnsi="Lucida Sans Unicode" w:cs="Lucida Sans Unicode"/>
+        </w:rPr>
+      </w:pPr>
+      <w:r>
+        <w:rPr>
+          <w:rFonts w:ascii="Lucida Sans Unicode" w:hAnsi="Lucida Sans Unicode" w:cs="Lucida Sans Unicode"/>
+        </w:rPr>
+        <w:t xml:space="preserve">D1, the </w:t>
+      </w:r>
+      <w:proofErr w:type="spellStart"/>
+      <w:r>
+        <w:rPr>
+          <w:rFonts w:ascii="Lucida Sans Unicode" w:hAnsi="Lucida Sans Unicode" w:cs="Lucida Sans Unicode"/>
+        </w:rPr>
+        <w:t>schottky</w:t>
+      </w:r>
+      <w:proofErr w:type="spellEnd"/>
+      <w:r>
+        <w:rPr>
+          <w:rFonts w:ascii="Lucida Sans Unicode" w:hAnsi="Lucida Sans Unicode" w:cs="Lucida Sans Unicode"/>
+        </w:rPr>
+        <w:t xml:space="preserve"> diode used in the power regulation block, is incorrectly placed on the </w:t>
+      </w:r>
+      <w:proofErr w:type="gramStart"/>
+      <w:r>
+        <w:rPr>
+          <w:rFonts w:ascii="Lucida Sans Unicode" w:hAnsi="Lucida Sans Unicode" w:cs="Lucida Sans Unicode"/>
+        </w:rPr>
+        <w:t>PCB.</w:t>
+      </w:r>
+      <w:proofErr w:type="gramEnd"/>
+      <w:r>
+        <w:rPr>
+          <w:rFonts w:ascii="Lucida Sans Unicode" w:hAnsi="Lucida Sans Unicode" w:cs="Lucida Sans Unicode"/>
+        </w:rPr>
+        <w:t xml:space="preserve"> The schematic uses a 2-pin representation of the diode, since a diode only actually has two parts, and anode and a cathode. The actual device used, though, has three pins, one of which has no electrical connection. Basically, the cathode was unconnected, which caused some significant problems. I corrected this in the prototype by canting the diode to the side so that the anode and cathode are both connected. The only real problem with this, other than aesthetics, is that that third pin provides additional physical stability for the chip. I don’t foresee this being a problem with the prototyping, but it will clearly need to be corrected in the final product.</w:t>
+      </w:r>
+    </w:p>
+    <w:p>
+      <w:pPr>
+        <w:pBdr>
+          <w:bottom w:val="single" w:sz="6" w:space="1" w:color="auto"/>
+        </w:pBdr>
+        <w:spacing w:after="0" w:line="240" w:lineRule="auto"/>
+        <w:rPr>
+          <w:rFonts w:ascii="Lucida Sans Unicode" w:hAnsi="Lucida Sans Unicode" w:cs="Lucida Sans Unicode"/>
+        </w:rPr>
+      </w:pPr>
+    </w:p>
+    <w:p>
+      <w:pPr>
+        <w:spacing w:after="0" w:line="240" w:lineRule="auto"/>
+        <w:rPr>
+          <w:rFonts w:ascii="Lucida Sans Unicode" w:hAnsi="Lucida Sans Unicode" w:cs="Lucida Sans Unicode"/>
+        </w:rPr>
+      </w:pPr>
+    </w:p>
+    <w:p>
+      <w:pPr>
+        <w:spacing w:after="0" w:line="240" w:lineRule="auto"/>
+        <w:rPr>
+          <w:rFonts w:ascii="Lucida Sans Unicode" w:hAnsi="Lucida Sans Unicode" w:cs="Lucida Sans Unicode"/>
+        </w:rPr>
+      </w:pPr>
+      <w:r>
+        <w:rPr>
+          <w:rFonts w:ascii="Lucida Sans Unicode" w:hAnsi="Lucida Sans Unicode" w:cs="Lucida Sans Unicode"/>
+        </w:rPr>
+        <w:t xml:space="preserve">On the firmware side of things, I’m using </w:t>
+      </w:r>
+      <w:r>
+        <w:rPr>
+          <w:rFonts w:ascii="Lucida Sans Unicode" w:hAnsi="Lucida Sans Unicode" w:cs="Lucida Sans Unicode"/>
+        </w:rPr>
+        <w:t>Donald R. Blake</w:t>
+      </w:r>
+      <w:r>
+        <w:rPr>
+          <w:rFonts w:ascii="Lucida Sans Unicode" w:hAnsi="Lucida Sans Unicode" w:cs="Lucida Sans Unicode"/>
+        </w:rPr>
+        <w:t xml:space="preserve">’s USI TWI Slave driver, which is based on Atmel’s </w:t>
+      </w:r>
+      <w:r>
+        <w:rPr>
+          <w:rFonts w:ascii="Lucida Sans Unicode" w:hAnsi="Lucida Sans Unicode" w:cs="Lucida Sans Unicode"/>
+        </w:rPr>
+        <w:t>Application Note AVR312</w:t>
+      </w:r>
+      <w:r>
+        <w:rPr>
+          <w:rFonts w:ascii="Lucida Sans Unicode" w:hAnsi="Lucida Sans Unicode" w:cs="Lucida Sans Unicode"/>
+        </w:rPr>
+        <w:t xml:space="preserve">: </w:t>
+      </w:r>
+      <w:r>
+        <w:rPr>
+          <w:rFonts w:ascii="Lucida Sans Unicode" w:hAnsi="Lucida Sans Unicode" w:cs="Lucida Sans Unicode"/>
+        </w:rPr>
+        <w:t>Using the USI Module</w:t>
+      </w:r>
+      <w:r>
+        <w:rPr>
+          <w:rFonts w:ascii="Lucida Sans Unicode" w:hAnsi="Lucida Sans Unicode" w:cs="Lucida Sans Unicode"/>
+        </w:rPr>
+        <w:t xml:space="preserve"> </w:t>
+      </w:r>
+      <w:r>
+        <w:rPr>
+          <w:rFonts w:ascii="Lucida Sans Unicode" w:hAnsi="Lucida Sans Unicode" w:cs="Lucida Sans Unicode"/>
+        </w:rPr>
+        <w:t>as an I2C slave</w:t>
+      </w:r>
+      <w:r>
+        <w:rPr>
+          <w:rFonts w:ascii="Lucida Sans Unicode" w:hAnsi="Lucida Sans Unicode" w:cs="Lucida Sans Unicode"/>
+        </w:rPr>
+        <w:t>. I may rewrite/refine his code in the future, but for initial testing, there’s no point in reinventing the wheel.</w:t>
+      </w:r>
+    </w:p>
+    <w:p>
+      <w:pPr>
+        <w:pBdr>
+          <w:bottom w:val="single" w:sz="6" w:space="1" w:color="auto"/>
+        </w:pBdr>
+        <w:spacing w:after="0" w:line="240" w:lineRule="auto"/>
+        <w:rPr>
+          <w:rFonts w:ascii="Lucida Sans Unicode" w:hAnsi="Lucida Sans Unicode" w:cs="Lucida Sans Unicode"/>
+        </w:rPr>
+      </w:pPr>
+    </w:p>
+    <w:p>
+      <w:pPr>
+        <w:spacing w:after="0" w:line="240" w:lineRule="auto"/>
+        <w:rPr>
+          <w:rFonts w:ascii="Lucida Sans Unicode" w:hAnsi="Lucida Sans Unicode" w:cs="Lucida Sans Unicode"/>
+        </w:rPr>
+      </w:pPr>
+    </w:p>
+    <w:p>
+      <w:pPr>
+        <w:spacing w:after="0" w:line="240" w:lineRule="auto"/>
+        <w:rPr>
+          <w:rFonts w:ascii="Lucida Sans Unicode" w:hAnsi="Lucida Sans Unicode" w:cs="Lucida Sans Unicode"/>
+        </w:rPr>
+      </w:pPr>
+      <w:r>
+        <w:rPr>
+          <w:rFonts w:ascii="Lucida Sans Unicode" w:hAnsi="Lucida Sans Unicode" w:cs="Lucida Sans Unicode"/>
+        </w:rPr>
+        <w:t xml:space="preserve">Another trip-up: </w:t>
+      </w:r>
+      <w:proofErr w:type="spellStart"/>
+      <w:r>
+        <w:rPr>
+          <w:rFonts w:ascii="Lucida Sans Unicode" w:hAnsi="Lucida Sans Unicode" w:cs="Lucida Sans Unicode"/>
+        </w:rPr>
+        <w:t>QMatrix</w:t>
+      </w:r>
+      <w:proofErr w:type="spellEnd"/>
+      <w:r>
+        <w:rPr>
+          <w:rFonts w:ascii="Lucida Sans Unicode" w:hAnsi="Lucida Sans Unicode" w:cs="Lucida Sans Unicode"/>
+        </w:rPr>
+        <w:t xml:space="preserve"> can be used with ATTiny44</w:t>
+      </w:r>
+      <w:r>
+        <w:rPr>
+          <w:rFonts w:ascii="Lucida Sans Unicode" w:hAnsi="Lucida Sans Unicode" w:cs="Lucida Sans Unicode"/>
+          <w:b/>
+        </w:rPr>
+        <w:t>A</w:t>
+      </w:r>
+      <w:r>
+        <w:rPr>
+          <w:rFonts w:ascii="Lucida Sans Unicode" w:hAnsi="Lucida Sans Unicode" w:cs="Lucida Sans Unicode"/>
+        </w:rPr>
+        <w:t xml:space="preserve">, or ATTiny84, but not ATTiny44, which is what I ordered. Whoops. </w:t>
+      </w:r>
+      <w:proofErr w:type="gramStart"/>
+      <w:r>
+        <w:rPr>
+          <w:rFonts w:ascii="Lucida Sans Unicode" w:hAnsi="Lucida Sans Unicode" w:cs="Lucida Sans Unicode"/>
+        </w:rPr>
+        <w:t>New chip on the way.</w:t>
+      </w:r>
+      <w:proofErr w:type="gramEnd"/>
+    </w:p>
+    <w:p>
+      <w:pPr>
+        <w:pBdr>
+          <w:bottom w:val="single" w:sz="6" w:space="1" w:color="auto"/>
+        </w:pBdr>
+        <w:spacing w:after="0" w:line="240" w:lineRule="auto"/>
+        <w:rPr>
+          <w:rFonts w:ascii="Lucida Sans Unicode" w:hAnsi="Lucida Sans Unicode" w:cs="Lucida Sans Unicode"/>
+        </w:rPr>
+      </w:pPr>
+    </w:p>
+    <w:p>
+      <w:pPr>
+        <w:spacing w:after="0" w:line="240" w:lineRule="auto"/>
+        <w:rPr>
+          <w:rFonts w:ascii="Lucida Sans Unicode" w:hAnsi="Lucida Sans Unicode" w:cs="Lucida Sans Unicode"/>
+        </w:rPr>
+      </w:pPr>
+    </w:p>
+    <w:p>
+      <w:pPr>
+        <w:spacing w:after="0" w:line="240" w:lineRule="auto"/>
+        <w:rPr>
+          <w:rFonts w:ascii="Lucida Sans Unicode" w:hAnsi="Lucida Sans Unicode" w:cs="Lucida Sans Unicode"/>
+        </w:rPr>
+      </w:pPr>
+      <w:r>
+        <w:rPr>
+          <w:rFonts w:ascii="Lucida Sans Unicode" w:hAnsi="Lucida Sans Unicode" w:cs="Lucida Sans Unicode"/>
+        </w:rPr>
+        <w:t>A few further changes I plan to make on the next iteration of Chameleon:</w:t>
+      </w:r>
+    </w:p>
+    <w:p>
+      <w:pPr>
+        <w:pStyle w:val="ListParagraph"/>
+        <w:numPr>
+          <w:ilvl w:val="0"/>
+          <w:numId w:val="5"/>
+        </w:numPr>
+        <w:spacing w:after="0" w:line="240" w:lineRule="auto"/>
+        <w:rPr>
+          <w:rFonts w:ascii="Lucida Sans Unicode" w:hAnsi="Lucida Sans Unicode" w:cs="Lucida Sans Unicode"/>
+        </w:rPr>
+      </w:pPr>
+      <w:r>
+        <w:rPr>
+          <w:rFonts w:ascii="Lucida Sans Unicode" w:hAnsi="Lucida Sans Unicode" w:cs="Lucida Sans Unicode"/>
+        </w:rPr>
+        <w:t>Place sensor and LEDs on one side of the board, remaining components on the other</w:t>
+      </w:r>
+    </w:p>
+    <w:p>
+      <w:pPr>
+        <w:pStyle w:val="ListParagraph"/>
+        <w:numPr>
+          <w:ilvl w:val="0"/>
+          <w:numId w:val="5"/>
+        </w:numPr>
+        <w:spacing w:after="0" w:line="240" w:lineRule="auto"/>
+        <w:rPr>
+          <w:rFonts w:ascii="Lucida Sans Unicode" w:hAnsi="Lucida Sans Unicode" w:cs="Lucida Sans Unicode"/>
+        </w:rPr>
+      </w:pPr>
+      <w:r>
+        <w:rPr>
+          <w:rFonts w:ascii="Lucida Sans Unicode" w:hAnsi="Lucida Sans Unicode" w:cs="Lucida Sans Unicode"/>
+        </w:rPr>
+        <w:t>Improve connection of battery leads to board. Use double-holes for strain-relief</w:t>
+      </w:r>
+    </w:p>
+    <w:p>
+      <w:pPr>
+        <w:pStyle w:val="ListParagraph"/>
+        <w:numPr>
+          <w:ilvl w:val="0"/>
+          <w:numId w:val="5"/>
+        </w:numPr>
+        <w:spacing w:after="0" w:line="240" w:lineRule="auto"/>
+        <w:rPr>
+          <w:rFonts w:ascii="Lucida Sans Unicode" w:hAnsi="Lucida Sans Unicode" w:cs="Lucida Sans Unicode"/>
+        </w:rPr>
+      </w:pPr>
+      <w:r>
+        <w:rPr>
+          <w:rFonts w:ascii="Lucida Sans Unicode" w:hAnsi="Lucida Sans Unicode" w:cs="Lucida Sans Unicode"/>
+        </w:rPr>
+        <w:t>Correct D1 placement</w:t>
+      </w:r>
+    </w:p>
+    <w:p>
+      <w:pPr>
+        <w:pStyle w:val="ListParagraph"/>
+        <w:numPr>
+          <w:ilvl w:val="0"/>
+          <w:numId w:val="5"/>
+        </w:numPr>
+        <w:spacing w:after="0" w:line="240" w:lineRule="auto"/>
+        <w:rPr>
+          <w:rFonts w:ascii="Lucida Sans Unicode" w:hAnsi="Lucida Sans Unicode" w:cs="Lucida Sans Unicode"/>
+        </w:rPr>
+      </w:pPr>
+      <w:r>
+        <w:rPr>
+          <w:rFonts w:ascii="Lucida Sans Unicode" w:hAnsi="Lucida Sans Unicode" w:cs="Lucida Sans Unicode"/>
+        </w:rPr>
+        <w:t>Add TP3, which will be VCC</w:t>
+      </w:r>
+    </w:p>
+    <w:p>
+      <w:pPr>
+        <w:pStyle w:val="ListParagraph"/>
+        <w:numPr>
+          <w:ilvl w:val="0"/>
+          <w:numId w:val="5"/>
+        </w:numPr>
+        <w:spacing w:after="0" w:line="240" w:lineRule="auto"/>
+        <w:rPr>
+          <w:rFonts w:ascii="Lucida Sans Unicode" w:hAnsi="Lucida Sans Unicode" w:cs="Lucida Sans Unicode"/>
+        </w:rPr>
+      </w:pPr>
     </w:p>
     <w:sectPr>
       <w:pgSz w:w="12240" w:h="15840"/>
@@ -5427,7 +6557,7 @@
 </file>
 
 <file path=customXml/itemProps1.xml><?xml version="1.0" encoding="utf-8"?>
-<ds:datastoreItem xmlns:ds="http://schemas.openxmlformats.org/officeDocument/2006/customXml" ds:itemID="{0D8CE781-AD55-44C8-B223-279030DC0FB4}">
+<ds:datastoreItem xmlns:ds="http://schemas.openxmlformats.org/officeDocument/2006/customXml" ds:itemID="{7DD0C120-D8D5-40CB-816C-A5804B4D1783}">
   <ds:schemaRefs>
     <ds:schemaRef ds:uri="http://schemas.openxmlformats.org/officeDocument/2006/bibliography"/>
   </ds:schemaRefs>

</xml_diff>

<commit_message>
Updated Project Log - minor
</commit_message>
<xml_diff>
--- a/Notes/Chameleon Project Log.docx
+++ b/Notes/Chameleon Project Log.docx
@@ -250,8 +250,6 @@
             </w:rPr>
             <w:t>Contents</w:t>
           </w:r>
-          <w:bookmarkStart w:id="0" w:name="_GoBack"/>
-          <w:bookmarkEnd w:id="0"/>
         </w:p>
         <w:p>
           <w:pPr>
@@ -946,7 +944,7 @@
           <w:rFonts w:ascii="Lucida Sans Unicode" w:hAnsi="Lucida Sans Unicode" w:cs="Lucida Sans Unicode"/>
         </w:rPr>
       </w:pPr>
-      <w:bookmarkStart w:id="1" w:name="_Toc327121667"/>
+      <w:bookmarkStart w:id="0" w:name="_Toc327121667"/>
       <w:r>
         <w:rPr>
           <w:rFonts w:ascii="Lucida Sans Unicode" w:hAnsi="Lucida Sans Unicode" w:cs="Lucida Sans Unicode"/>
@@ -972,7 +970,7 @@
         </w:rPr>
         <w:t>06</w:t>
       </w:r>
-      <w:bookmarkEnd w:id="1"/>
+      <w:bookmarkEnd w:id="0"/>
     </w:p>
     <w:p>
       <w:pPr>
@@ -1131,14 +1129,14 @@
           <w:rFonts w:ascii="Lucida Sans Unicode" w:hAnsi="Lucida Sans Unicode" w:cs="Lucida Sans Unicode"/>
         </w:rPr>
       </w:pPr>
-      <w:bookmarkStart w:id="2" w:name="_Toc327121668"/>
+      <w:bookmarkStart w:id="1" w:name="_Toc327121668"/>
       <w:r>
         <w:rPr>
           <w:rFonts w:ascii="Lucida Sans Unicode" w:hAnsi="Lucida Sans Unicode" w:cs="Lucida Sans Unicode"/>
         </w:rPr>
         <w:t>2012/05/07</w:t>
       </w:r>
-      <w:bookmarkEnd w:id="2"/>
+      <w:bookmarkEnd w:id="1"/>
     </w:p>
     <w:p>
       <w:pPr>
@@ -1944,7 +1942,7 @@
           <w:rFonts w:ascii="Lucida Sans Unicode" w:hAnsi="Lucida Sans Unicode" w:cs="Lucida Sans Unicode"/>
         </w:rPr>
       </w:pPr>
-      <w:bookmarkStart w:id="3" w:name="_Toc327121669"/>
+      <w:bookmarkStart w:id="2" w:name="_Toc327121669"/>
       <w:r>
         <w:rPr>
           <w:rFonts w:ascii="Lucida Sans Unicode" w:hAnsi="Lucida Sans Unicode" w:cs="Lucida Sans Unicode"/>
@@ -1975,7 +1973,7 @@
         </w:rPr>
         <w:t>12</w:t>
       </w:r>
-      <w:bookmarkEnd w:id="3"/>
+      <w:bookmarkEnd w:id="2"/>
     </w:p>
     <w:p>
       <w:pPr>
@@ -3362,7 +3360,7 @@
           <w:rFonts w:ascii="Lucida Sans Unicode" w:hAnsi="Lucida Sans Unicode" w:cs="Lucida Sans Unicode"/>
         </w:rPr>
       </w:pPr>
-      <w:bookmarkStart w:id="4" w:name="_Toc327121670"/>
+      <w:bookmarkStart w:id="3" w:name="_Toc327121670"/>
       <w:r>
         <w:rPr>
           <w:rFonts w:ascii="Lucida Sans Unicode" w:hAnsi="Lucida Sans Unicode" w:cs="Lucida Sans Unicode"/>
@@ -3370,7 +3368,7 @@
         <w:lastRenderedPageBreak/>
         <w:t>2012/05/13</w:t>
       </w:r>
-      <w:bookmarkEnd w:id="4"/>
+      <w:bookmarkEnd w:id="3"/>
     </w:p>
     <w:p>
       <w:pPr>
@@ -3509,14 +3507,14 @@
           <w:rFonts w:ascii="Lucida Sans Unicode" w:hAnsi="Lucida Sans Unicode" w:cs="Lucida Sans Unicode"/>
         </w:rPr>
       </w:pPr>
-      <w:bookmarkStart w:id="5" w:name="_Toc327121671"/>
+      <w:bookmarkStart w:id="4" w:name="_Toc327121671"/>
       <w:r>
         <w:rPr>
           <w:rFonts w:ascii="Lucida Sans Unicode" w:hAnsi="Lucida Sans Unicode" w:cs="Lucida Sans Unicode"/>
         </w:rPr>
         <w:t>2012/05/15</w:t>
       </w:r>
-      <w:bookmarkEnd w:id="5"/>
+      <w:bookmarkEnd w:id="4"/>
     </w:p>
     <w:p>
       <w:pPr>
@@ -3801,20 +3799,12 @@
         </w:rPr>
         <w:t xml:space="preserve"> are a small plated hole that transfers a signal from the front of the board to the back (or to other layers on multi-layer boards), and they’re one of those things that are </w:t>
       </w:r>
-      <w:proofErr w:type="gramStart"/>
       <w:r>
         <w:rPr>
           <w:rFonts w:ascii="Lucida Sans Unicode" w:hAnsi="Lucida Sans Unicode" w:cs="Lucida Sans Unicode"/>
         </w:rPr>
         <w:lastRenderedPageBreak/>
-        <w:t>necessary</w:t>
-      </w:r>
-      <w:proofErr w:type="gramEnd"/>
-      <w:r>
-        <w:rPr>
-          <w:rFonts w:ascii="Lucida Sans Unicode" w:hAnsi="Lucida Sans Unicode" w:cs="Lucida Sans Unicode"/>
-        </w:rPr>
-        <w:t xml:space="preserve">, but generally should be avoided as much as you’re able to. So, I let the optimizer continue running, and by pass </w:t>
+        <w:t xml:space="preserve">necessary, but generally should be avoided as much as you’re able to. So, I let the optimizer continue running, and by pass </w:t>
       </w:r>
       <w:r>
         <w:rPr>
@@ -3949,14 +3939,14 @@
           <w:rFonts w:ascii="Lucida Sans Unicode" w:hAnsi="Lucida Sans Unicode" w:cs="Lucida Sans Unicode"/>
         </w:rPr>
       </w:pPr>
-      <w:bookmarkStart w:id="6" w:name="_Toc327121672"/>
+      <w:bookmarkStart w:id="5" w:name="_Toc327121672"/>
       <w:r>
         <w:rPr>
           <w:rFonts w:ascii="Lucida Sans Unicode" w:hAnsi="Lucida Sans Unicode" w:cs="Lucida Sans Unicode"/>
         </w:rPr>
         <w:t>2012/05/16</w:t>
       </w:r>
-      <w:bookmarkEnd w:id="6"/>
+      <w:bookmarkEnd w:id="5"/>
     </w:p>
     <w:p>
       <w:pPr>
@@ -4188,7 +4178,7 @@
           <w:rFonts w:ascii="Lucida Sans Unicode" w:hAnsi="Lucida Sans Unicode" w:cs="Lucida Sans Unicode"/>
         </w:rPr>
       </w:pPr>
-      <w:bookmarkStart w:id="7" w:name="_Toc327121673"/>
+      <w:bookmarkStart w:id="6" w:name="_Toc327121673"/>
       <w:r>
         <w:rPr>
           <w:rFonts w:ascii="Lucida Sans Unicode" w:hAnsi="Lucida Sans Unicode" w:cs="Lucida Sans Unicode"/>
@@ -4196,7 +4186,7 @@
         <w:lastRenderedPageBreak/>
         <w:t>2012/05/19</w:t>
       </w:r>
-      <w:bookmarkEnd w:id="7"/>
+      <w:bookmarkEnd w:id="6"/>
     </w:p>
     <w:p>
       <w:pPr>
@@ -4266,14 +4256,14 @@
           <w:rFonts w:ascii="Lucida Sans Unicode" w:hAnsi="Lucida Sans Unicode" w:cs="Lucida Sans Unicode"/>
         </w:rPr>
       </w:pPr>
-      <w:bookmarkStart w:id="8" w:name="_Toc327121674"/>
+      <w:bookmarkStart w:id="7" w:name="_Toc327121674"/>
       <w:r>
         <w:rPr>
           <w:rFonts w:ascii="Lucida Sans Unicode" w:hAnsi="Lucida Sans Unicode" w:cs="Lucida Sans Unicode"/>
         </w:rPr>
         <w:t>2012/06/06</w:t>
       </w:r>
-      <w:bookmarkEnd w:id="8"/>
+      <w:bookmarkEnd w:id="7"/>
     </w:p>
     <w:p>
       <w:pPr>
@@ -4440,14 +4430,14 @@
           <w:rFonts w:ascii="Lucida Sans Unicode" w:hAnsi="Lucida Sans Unicode" w:cs="Lucida Sans Unicode"/>
         </w:rPr>
       </w:pPr>
-      <w:bookmarkStart w:id="9" w:name="_Toc327121675"/>
+      <w:bookmarkStart w:id="8" w:name="_Toc327121675"/>
       <w:r>
         <w:rPr>
           <w:rFonts w:ascii="Lucida Sans Unicode" w:hAnsi="Lucida Sans Unicode" w:cs="Lucida Sans Unicode"/>
         </w:rPr>
         <w:t>2012/06/10</w:t>
       </w:r>
-      <w:bookmarkEnd w:id="9"/>
+      <w:bookmarkEnd w:id="8"/>
     </w:p>
     <w:p>
       <w:pPr>
@@ -4692,21 +4682,7 @@
         <w:rPr>
           <w:rFonts w:ascii="Lucida Sans Unicode" w:hAnsi="Lucida Sans Unicode" w:cs="Lucida Sans Unicode"/>
         </w:rPr>
-        <w:t xml:space="preserve"> diode used in the power regulation block, is incorrectly placed on the </w:t>
-      </w:r>
-      <w:proofErr w:type="gramStart"/>
-      <w:r>
-        <w:rPr>
-          <w:rFonts w:ascii="Lucida Sans Unicode" w:hAnsi="Lucida Sans Unicode" w:cs="Lucida Sans Unicode"/>
-        </w:rPr>
-        <w:t>PCB.</w:t>
-      </w:r>
-      <w:proofErr w:type="gramEnd"/>
-      <w:r>
-        <w:rPr>
-          <w:rFonts w:ascii="Lucida Sans Unicode" w:hAnsi="Lucida Sans Unicode" w:cs="Lucida Sans Unicode"/>
-        </w:rPr>
-        <w:t xml:space="preserve"> The schematic uses a 2-pin representation of the diode, since a diode only actually has two parts, and anode and a cathode. The actual device used, though, has three pins, one of which has no electrical connection. Basically, the cathode was unconnected, which caused some significant problems. I corrected this in the prototype by canting the diode to the side so that the anode and cathode are both connected. The only real problem with this, other than aesthetics, is that that third pin provides additional physical stability for the chip. I don’t foresee this being a problem with the prototyping, but it will clearly need to be corrected in the final product.</w:t>
+        <w:t xml:space="preserve"> diode used in the power regulation block, is incorrectly placed on the PCB. The schematic uses a 2-pin representation of the diode, since a diode only actually has two parts, and anode and a cathode. The actual device used, though, has three pins, one of which has no electrical connection. Basically, the cathode was unconnected, which caused some significant problems. I corrected this in the prototype by canting the diode to the side so that the anode and cathode are both connected. The only real problem with this, other than aesthetics, is that that third pin provides additional physical stability for the chip. I don’t foresee this being a problem with the prototyping, but it will clearly need to be corrected in the final product.</w:t>
       </w:r>
     </w:p>
     <w:p>
@@ -4857,6 +4833,81 @@
         <w:t>New chip on the way.</w:t>
       </w:r>
       <w:proofErr w:type="gramEnd"/>
+    </w:p>
+    <w:p>
+      <w:pPr>
+        <w:spacing w:after="0" w:line="240" w:lineRule="auto"/>
+        <w:rPr>
+          <w:rFonts w:ascii="Lucida Sans Unicode" w:hAnsi="Lucida Sans Unicode" w:cs="Lucida Sans Unicode"/>
+        </w:rPr>
+      </w:pPr>
+      <w:r>
+        <w:rPr>
+          <w:rFonts w:ascii="Lucida Sans Unicode" w:hAnsi="Lucida Sans Unicode" w:cs="Lucida Sans Unicode"/>
+          <w:b/>
+        </w:rPr>
+        <w:lastRenderedPageBreak/>
+        <w:t>NOTE</w:t>
+      </w:r>
+      <w:r>
+        <w:rPr>
+          <w:rFonts w:ascii="Lucida Sans Unicode" w:hAnsi="Lucida Sans Unicode" w:cs="Lucida Sans Unicode"/>
+          <w:b/>
+        </w:rPr>
+        <w:t xml:space="preserve"> 2012/07/03</w:t>
+      </w:r>
+      <w:r>
+        <w:rPr>
+          <w:rFonts w:ascii="Lucida Sans Unicode" w:hAnsi="Lucida Sans Unicode" w:cs="Lucida Sans Unicode"/>
+          <w:b/>
+        </w:rPr>
+        <w:t xml:space="preserve">: Contacted </w:t>
+      </w:r>
+      <w:proofErr w:type="gramStart"/>
+      <w:r>
+        <w:rPr>
+          <w:rFonts w:ascii="Lucida Sans Unicode" w:hAnsi="Lucida Sans Unicode" w:cs="Lucida Sans Unicode"/>
+          <w:b/>
+        </w:rPr>
+        <w:t>Atmel,</w:t>
+      </w:r>
+      <w:proofErr w:type="gramEnd"/>
+      <w:r>
+        <w:rPr>
+          <w:rFonts w:ascii="Lucida Sans Unicode" w:hAnsi="Lucida Sans Unicode" w:cs="Lucida Sans Unicode"/>
+          <w:b/>
+        </w:rPr>
+        <w:t xml:space="preserve"> and this is untrue. ATTiny44 and ATTiny44A </w:t>
+      </w:r>
+      <w:proofErr w:type="gramStart"/>
+      <w:r>
+        <w:rPr>
+          <w:rFonts w:ascii="Lucida Sans Unicode" w:hAnsi="Lucida Sans Unicode" w:cs="Lucida Sans Unicode"/>
+          <w:b/>
+        </w:rPr>
+        <w:t>are</w:t>
+      </w:r>
+      <w:proofErr w:type="gramEnd"/>
+      <w:r>
+        <w:rPr>
+          <w:rFonts w:ascii="Lucida Sans Unicode" w:hAnsi="Lucida Sans Unicode" w:cs="Lucida Sans Unicode"/>
+          <w:b/>
+        </w:rPr>
+        <w:t xml:space="preserve"> drop-in replaceable in touch applications.</w:t>
+      </w:r>
+      <w:r>
+        <w:rPr>
+          <w:rFonts w:ascii="Lucida Sans Unicode" w:hAnsi="Lucida Sans Unicode" w:cs="Lucida Sans Unicode"/>
+          <w:b/>
+        </w:rPr>
+        <w:t xml:space="preserve"> </w:t>
+      </w:r>
+      <w:r>
+        <w:rPr>
+          <w:rFonts w:ascii="Lucida Sans Unicode" w:hAnsi="Lucida Sans Unicode" w:cs="Lucida Sans Unicode"/>
+        </w:rPr>
+        <w:t>(But for my application, I’m now going with ATTiny84 for the larger memory.</w:t>
+      </w:r>
     </w:p>
     <w:p>
       <w:pPr>
@@ -4969,16 +5020,50 @@
     </w:p>
     <w:p>
       <w:pPr>
-        <w:pStyle w:val="ListParagraph"/>
-        <w:numPr>
-          <w:ilvl w:val="0"/>
-          <w:numId w:val="5"/>
-        </w:numPr>
-        <w:spacing w:after="0" w:line="240" w:lineRule="auto"/>
-        <w:rPr>
-          <w:rFonts w:ascii="Lucida Sans Unicode" w:hAnsi="Lucida Sans Unicode" w:cs="Lucida Sans Unicode"/>
-        </w:rPr>
-      </w:pPr>
+        <w:spacing w:after="0" w:line="240" w:lineRule="auto"/>
+        <w:rPr>
+          <w:rFonts w:ascii="Lucida Sans Unicode" w:hAnsi="Lucida Sans Unicode" w:cs="Lucida Sans Unicode"/>
+        </w:rPr>
+      </w:pPr>
+    </w:p>
+    <w:p>
+      <w:pPr>
+        <w:pStyle w:val="Heading1"/>
+        <w:spacing w:before="0" w:line="240" w:lineRule="auto"/>
+        <w:rPr>
+          <w:rFonts w:ascii="Lucida Sans Unicode" w:hAnsi="Lucida Sans Unicode" w:cs="Lucida Sans Unicode"/>
+        </w:rPr>
+      </w:pPr>
+      <w:bookmarkStart w:id="9" w:name="_GoBack"/>
+      <w:r>
+        <w:rPr>
+          <w:rFonts w:ascii="Lucida Sans Unicode" w:hAnsi="Lucida Sans Unicode" w:cs="Lucida Sans Unicode"/>
+        </w:rPr>
+        <w:t>2012/07/03</w:t>
+      </w:r>
+    </w:p>
+    <w:bookmarkEnd w:id="9"/>
+    <w:p>
+      <w:pPr>
+        <w:spacing w:after="0" w:line="240" w:lineRule="auto"/>
+        <w:rPr>
+          <w:rFonts w:ascii="Lucida Sans Unicode" w:hAnsi="Lucida Sans Unicode" w:cs="Lucida Sans Unicode"/>
+        </w:rPr>
+      </w:pPr>
+      <w:r>
+        <w:rPr>
+          <w:rFonts w:ascii="Lucida Sans Unicode" w:hAnsi="Lucida Sans Unicode" w:cs="Lucida Sans Unicode"/>
+        </w:rPr>
+        <w:t xml:space="preserve">It has been a busy few weeks at work, which has prevented much work on this project. </w:t>
+      </w:r>
+      <w:proofErr w:type="gramStart"/>
+      <w:r>
+        <w:rPr>
+          <w:rFonts w:ascii="Lucida Sans Unicode" w:hAnsi="Lucida Sans Unicode" w:cs="Lucida Sans Unicode"/>
+        </w:rPr>
+        <w:t>Getting back to it now.</w:t>
+      </w:r>
+      <w:proofErr w:type="gramEnd"/>
     </w:p>
     <w:sectPr>
       <w:pgSz w:w="12240" w:h="15840"/>
@@ -6557,7 +6642,7 @@
 </file>
 
 <file path=customXml/itemProps1.xml><?xml version="1.0" encoding="utf-8"?>
-<ds:datastoreItem xmlns:ds="http://schemas.openxmlformats.org/officeDocument/2006/customXml" ds:itemID="{7DD0C120-D8D5-40CB-816C-A5804B4D1783}">
+<ds:datastoreItem xmlns:ds="http://schemas.openxmlformats.org/officeDocument/2006/customXml" ds:itemID="{3686D879-0ADF-4F37-A931-2056C3371398}">
   <ds:schemaRefs>
     <ds:schemaRef ds:uri="http://schemas.openxmlformats.org/officeDocument/2006/bibliography"/>
   </ds:schemaRefs>

</xml_diff>

<commit_message>
Updated Project Log and initial working code for LEDs
</commit_message>
<xml_diff>
--- a/Notes/Chameleon Project Log.docx
+++ b/Notes/Chameleon Project Log.docx
@@ -280,7 +280,7 @@
             </w:rPr>
             <w:fldChar w:fldCharType="separate"/>
           </w:r>
-          <w:hyperlink w:anchor="_Toc327121667" w:history="1">
+          <w:hyperlink w:anchor="_Toc331963733" w:history="1">
             <w:r>
               <w:rPr>
                 <w:rStyle w:val="Hyperlink"/>
@@ -308,7 +308,7 @@
                 <w:noProof/>
                 <w:webHidden/>
               </w:rPr>
-              <w:instrText xml:space="preserve"> PAGEREF _Toc327121667 \h </w:instrText>
+              <w:instrText xml:space="preserve"> PAGEREF _Toc331963733 \h </w:instrText>
             </w:r>
             <w:r>
               <w:rPr>
@@ -350,7 +350,7 @@
               <w:noProof/>
             </w:rPr>
           </w:pPr>
-          <w:hyperlink w:anchor="_Toc327121668" w:history="1">
+          <w:hyperlink w:anchor="_Toc331963734" w:history="1">
             <w:r>
               <w:rPr>
                 <w:rStyle w:val="Hyperlink"/>
@@ -378,7 +378,7 @@
                 <w:noProof/>
                 <w:webHidden/>
               </w:rPr>
-              <w:instrText xml:space="preserve"> PAGEREF _Toc327121668 \h </w:instrText>
+              <w:instrText xml:space="preserve"> PAGEREF _Toc331963734 \h </w:instrText>
             </w:r>
             <w:r>
               <w:rPr>
@@ -420,7 +420,7 @@
               <w:noProof/>
             </w:rPr>
           </w:pPr>
-          <w:hyperlink w:anchor="_Toc327121669" w:history="1">
+          <w:hyperlink w:anchor="_Toc331963735" w:history="1">
             <w:r>
               <w:rPr>
                 <w:rStyle w:val="Hyperlink"/>
@@ -448,7 +448,7 @@
                 <w:noProof/>
                 <w:webHidden/>
               </w:rPr>
-              <w:instrText xml:space="preserve"> PAGEREF _Toc327121669 \h </w:instrText>
+              <w:instrText xml:space="preserve"> PAGEREF _Toc331963735 \h </w:instrText>
             </w:r>
             <w:r>
               <w:rPr>
@@ -490,7 +490,7 @@
               <w:noProof/>
             </w:rPr>
           </w:pPr>
-          <w:hyperlink w:anchor="_Toc327121670" w:history="1">
+          <w:hyperlink w:anchor="_Toc331963736" w:history="1">
             <w:r>
               <w:rPr>
                 <w:rStyle w:val="Hyperlink"/>
@@ -518,7 +518,7 @@
                 <w:noProof/>
                 <w:webHidden/>
               </w:rPr>
-              <w:instrText xml:space="preserve"> PAGEREF _Toc327121670 \h </w:instrText>
+              <w:instrText xml:space="preserve"> PAGEREF _Toc331963736 \h </w:instrText>
             </w:r>
             <w:r>
               <w:rPr>
@@ -560,7 +560,7 @@
               <w:noProof/>
             </w:rPr>
           </w:pPr>
-          <w:hyperlink w:anchor="_Toc327121671" w:history="1">
+          <w:hyperlink w:anchor="_Toc331963737" w:history="1">
             <w:r>
               <w:rPr>
                 <w:rStyle w:val="Hyperlink"/>
@@ -588,7 +588,7 @@
                 <w:noProof/>
                 <w:webHidden/>
               </w:rPr>
-              <w:instrText xml:space="preserve"> PAGEREF _Toc327121671 \h </w:instrText>
+              <w:instrText xml:space="preserve"> PAGEREF _Toc331963737 \h </w:instrText>
             </w:r>
             <w:r>
               <w:rPr>
@@ -630,7 +630,7 @@
               <w:noProof/>
             </w:rPr>
           </w:pPr>
-          <w:hyperlink w:anchor="_Toc327121672" w:history="1">
+          <w:hyperlink w:anchor="_Toc331963738" w:history="1">
             <w:r>
               <w:rPr>
                 <w:rStyle w:val="Hyperlink"/>
@@ -658,7 +658,7 @@
                 <w:noProof/>
                 <w:webHidden/>
               </w:rPr>
-              <w:instrText xml:space="preserve"> PAGEREF _Toc327121672 \h </w:instrText>
+              <w:instrText xml:space="preserve"> PAGEREF _Toc331963738 \h </w:instrText>
             </w:r>
             <w:r>
               <w:rPr>
@@ -700,7 +700,7 @@
               <w:noProof/>
             </w:rPr>
           </w:pPr>
-          <w:hyperlink w:anchor="_Toc327121673" w:history="1">
+          <w:hyperlink w:anchor="_Toc331963739" w:history="1">
             <w:r>
               <w:rPr>
                 <w:rStyle w:val="Hyperlink"/>
@@ -728,7 +728,7 @@
                 <w:noProof/>
                 <w:webHidden/>
               </w:rPr>
-              <w:instrText xml:space="preserve"> PAGEREF _Toc327121673 \h </w:instrText>
+              <w:instrText xml:space="preserve"> PAGEREF _Toc331963739 \h </w:instrText>
             </w:r>
             <w:r>
               <w:rPr>
@@ -770,7 +770,7 @@
               <w:noProof/>
             </w:rPr>
           </w:pPr>
-          <w:hyperlink w:anchor="_Toc327121674" w:history="1">
+          <w:hyperlink w:anchor="_Toc331963740" w:history="1">
             <w:r>
               <w:rPr>
                 <w:rStyle w:val="Hyperlink"/>
@@ -798,7 +798,7 @@
                 <w:noProof/>
                 <w:webHidden/>
               </w:rPr>
-              <w:instrText xml:space="preserve"> PAGEREF _Toc327121674 \h </w:instrText>
+              <w:instrText xml:space="preserve"> PAGEREF _Toc331963740 \h </w:instrText>
             </w:r>
             <w:r>
               <w:rPr>
@@ -840,7 +840,7 @@
               <w:noProof/>
             </w:rPr>
           </w:pPr>
-          <w:hyperlink w:anchor="_Toc327121675" w:history="1">
+          <w:hyperlink w:anchor="_Toc331963741" w:history="1">
             <w:r>
               <w:rPr>
                 <w:rStyle w:val="Hyperlink"/>
@@ -868,7 +868,7 @@
                 <w:noProof/>
                 <w:webHidden/>
               </w:rPr>
-              <w:instrText xml:space="preserve"> PAGEREF _Toc327121675 \h </w:instrText>
+              <w:instrText xml:space="preserve"> PAGEREF _Toc331963741 \h </w:instrText>
             </w:r>
             <w:r>
               <w:rPr>
@@ -889,6 +889,426 @@
                 <w:webHidden/>
               </w:rPr>
               <w:t>10</w:t>
+            </w:r>
+            <w:r>
+              <w:rPr>
+                <w:noProof/>
+                <w:webHidden/>
+              </w:rPr>
+              <w:fldChar w:fldCharType="end"/>
+            </w:r>
+          </w:hyperlink>
+        </w:p>
+        <w:p>
+          <w:pPr>
+            <w:pStyle w:val="TOC1"/>
+            <w:tabs>
+              <w:tab w:val="right" w:leader="dot" w:pos="9350"/>
+            </w:tabs>
+            <w:rPr>
+              <w:rFonts w:asciiTheme="minorHAnsi" w:eastAsiaTheme="minorEastAsia" w:hAnsiTheme="minorHAnsi" w:cstheme="minorBidi"/>
+              <w:noProof/>
+            </w:rPr>
+          </w:pPr>
+          <w:hyperlink w:anchor="_Toc331963742" w:history="1">
+            <w:r>
+              <w:rPr>
+                <w:rStyle w:val="Hyperlink"/>
+                <w:rFonts w:ascii="Lucida Sans Unicode" w:hAnsi="Lucida Sans Unicode" w:cs="Lucida Sans Unicode"/>
+                <w:noProof/>
+              </w:rPr>
+              <w:t>2012/07/03</w:t>
+            </w:r>
+            <w:r>
+              <w:rPr>
+                <w:noProof/>
+                <w:webHidden/>
+              </w:rPr>
+              <w:tab/>
+            </w:r>
+            <w:r>
+              <w:rPr>
+                <w:noProof/>
+                <w:webHidden/>
+              </w:rPr>
+              <w:fldChar w:fldCharType="begin"/>
+            </w:r>
+            <w:r>
+              <w:rPr>
+                <w:noProof/>
+                <w:webHidden/>
+              </w:rPr>
+              <w:instrText xml:space="preserve"> PAGEREF _Toc331963742 \h </w:instrText>
+            </w:r>
+            <w:r>
+              <w:rPr>
+                <w:noProof/>
+                <w:webHidden/>
+              </w:rPr>
+            </w:r>
+            <w:r>
+              <w:rPr>
+                <w:noProof/>
+                <w:webHidden/>
+              </w:rPr>
+              <w:fldChar w:fldCharType="separate"/>
+            </w:r>
+            <w:r>
+              <w:rPr>
+                <w:noProof/>
+                <w:webHidden/>
+              </w:rPr>
+              <w:t>12</w:t>
+            </w:r>
+            <w:r>
+              <w:rPr>
+                <w:noProof/>
+                <w:webHidden/>
+              </w:rPr>
+              <w:fldChar w:fldCharType="end"/>
+            </w:r>
+          </w:hyperlink>
+        </w:p>
+        <w:p>
+          <w:pPr>
+            <w:pStyle w:val="TOC1"/>
+            <w:tabs>
+              <w:tab w:val="right" w:leader="dot" w:pos="9350"/>
+            </w:tabs>
+            <w:rPr>
+              <w:rFonts w:asciiTheme="minorHAnsi" w:eastAsiaTheme="minorEastAsia" w:hAnsiTheme="minorHAnsi" w:cstheme="minorBidi"/>
+              <w:noProof/>
+            </w:rPr>
+          </w:pPr>
+          <w:hyperlink w:anchor="_Toc331963743" w:history="1">
+            <w:r>
+              <w:rPr>
+                <w:rStyle w:val="Hyperlink"/>
+                <w:rFonts w:ascii="Lucida Sans Unicode" w:hAnsi="Lucida Sans Unicode" w:cs="Lucida Sans Unicode"/>
+                <w:noProof/>
+              </w:rPr>
+              <w:t>2012/07/04</w:t>
+            </w:r>
+            <w:r>
+              <w:rPr>
+                <w:noProof/>
+                <w:webHidden/>
+              </w:rPr>
+              <w:tab/>
+            </w:r>
+            <w:r>
+              <w:rPr>
+                <w:noProof/>
+                <w:webHidden/>
+              </w:rPr>
+              <w:fldChar w:fldCharType="begin"/>
+            </w:r>
+            <w:r>
+              <w:rPr>
+                <w:noProof/>
+                <w:webHidden/>
+              </w:rPr>
+              <w:instrText xml:space="preserve"> PAGEREF _Toc331963743 \h </w:instrText>
+            </w:r>
+            <w:r>
+              <w:rPr>
+                <w:noProof/>
+                <w:webHidden/>
+              </w:rPr>
+            </w:r>
+            <w:r>
+              <w:rPr>
+                <w:noProof/>
+                <w:webHidden/>
+              </w:rPr>
+              <w:fldChar w:fldCharType="separate"/>
+            </w:r>
+            <w:r>
+              <w:rPr>
+                <w:noProof/>
+                <w:webHidden/>
+              </w:rPr>
+              <w:t>12</w:t>
+            </w:r>
+            <w:r>
+              <w:rPr>
+                <w:noProof/>
+                <w:webHidden/>
+              </w:rPr>
+              <w:fldChar w:fldCharType="end"/>
+            </w:r>
+          </w:hyperlink>
+        </w:p>
+        <w:p>
+          <w:pPr>
+            <w:pStyle w:val="TOC1"/>
+            <w:tabs>
+              <w:tab w:val="right" w:leader="dot" w:pos="9350"/>
+            </w:tabs>
+            <w:rPr>
+              <w:rFonts w:asciiTheme="minorHAnsi" w:eastAsiaTheme="minorEastAsia" w:hAnsiTheme="minorHAnsi" w:cstheme="minorBidi"/>
+              <w:noProof/>
+            </w:rPr>
+          </w:pPr>
+          <w:hyperlink w:anchor="_Toc331963744" w:history="1">
+            <w:r>
+              <w:rPr>
+                <w:rStyle w:val="Hyperlink"/>
+                <w:rFonts w:ascii="Lucida Sans Unicode" w:hAnsi="Lucida Sans Unicode" w:cs="Lucida Sans Unicode"/>
+                <w:noProof/>
+              </w:rPr>
+              <w:t>2012/07/24</w:t>
+            </w:r>
+            <w:r>
+              <w:rPr>
+                <w:noProof/>
+                <w:webHidden/>
+              </w:rPr>
+              <w:tab/>
+            </w:r>
+            <w:r>
+              <w:rPr>
+                <w:noProof/>
+                <w:webHidden/>
+              </w:rPr>
+              <w:fldChar w:fldCharType="begin"/>
+            </w:r>
+            <w:r>
+              <w:rPr>
+                <w:noProof/>
+                <w:webHidden/>
+              </w:rPr>
+              <w:instrText xml:space="preserve"> PAGEREF _Toc331963744 \h </w:instrText>
+            </w:r>
+            <w:r>
+              <w:rPr>
+                <w:noProof/>
+                <w:webHidden/>
+              </w:rPr>
+            </w:r>
+            <w:r>
+              <w:rPr>
+                <w:noProof/>
+                <w:webHidden/>
+              </w:rPr>
+              <w:fldChar w:fldCharType="separate"/>
+            </w:r>
+            <w:r>
+              <w:rPr>
+                <w:noProof/>
+                <w:webHidden/>
+              </w:rPr>
+              <w:t>12</w:t>
+            </w:r>
+            <w:r>
+              <w:rPr>
+                <w:noProof/>
+                <w:webHidden/>
+              </w:rPr>
+              <w:fldChar w:fldCharType="end"/>
+            </w:r>
+          </w:hyperlink>
+        </w:p>
+        <w:p>
+          <w:pPr>
+            <w:pStyle w:val="TOC1"/>
+            <w:tabs>
+              <w:tab w:val="right" w:leader="dot" w:pos="9350"/>
+            </w:tabs>
+            <w:rPr>
+              <w:rFonts w:asciiTheme="minorHAnsi" w:eastAsiaTheme="minorEastAsia" w:hAnsiTheme="minorHAnsi" w:cstheme="minorBidi"/>
+              <w:noProof/>
+            </w:rPr>
+          </w:pPr>
+          <w:hyperlink w:anchor="_Toc331963745" w:history="1">
+            <w:r>
+              <w:rPr>
+                <w:rStyle w:val="Hyperlink"/>
+                <w:rFonts w:ascii="Lucida Sans Unicode" w:hAnsi="Lucida Sans Unicode" w:cs="Lucida Sans Unicode"/>
+                <w:noProof/>
+              </w:rPr>
+              <w:t>2012/07/30</w:t>
+            </w:r>
+            <w:r>
+              <w:rPr>
+                <w:noProof/>
+                <w:webHidden/>
+              </w:rPr>
+              <w:tab/>
+            </w:r>
+            <w:r>
+              <w:rPr>
+                <w:noProof/>
+                <w:webHidden/>
+              </w:rPr>
+              <w:fldChar w:fldCharType="begin"/>
+            </w:r>
+            <w:r>
+              <w:rPr>
+                <w:noProof/>
+                <w:webHidden/>
+              </w:rPr>
+              <w:instrText xml:space="preserve"> PAGEREF _Toc331963745 \h </w:instrText>
+            </w:r>
+            <w:r>
+              <w:rPr>
+                <w:noProof/>
+                <w:webHidden/>
+              </w:rPr>
+            </w:r>
+            <w:r>
+              <w:rPr>
+                <w:noProof/>
+                <w:webHidden/>
+              </w:rPr>
+              <w:fldChar w:fldCharType="separate"/>
+            </w:r>
+            <w:r>
+              <w:rPr>
+                <w:noProof/>
+                <w:webHidden/>
+              </w:rPr>
+              <w:t>13</w:t>
+            </w:r>
+            <w:r>
+              <w:rPr>
+                <w:noProof/>
+                <w:webHidden/>
+              </w:rPr>
+              <w:fldChar w:fldCharType="end"/>
+            </w:r>
+          </w:hyperlink>
+        </w:p>
+        <w:p>
+          <w:pPr>
+            <w:pStyle w:val="TOC1"/>
+            <w:tabs>
+              <w:tab w:val="right" w:leader="dot" w:pos="9350"/>
+            </w:tabs>
+            <w:rPr>
+              <w:rFonts w:asciiTheme="minorHAnsi" w:eastAsiaTheme="minorEastAsia" w:hAnsiTheme="minorHAnsi" w:cstheme="minorBidi"/>
+              <w:noProof/>
+            </w:rPr>
+          </w:pPr>
+          <w:hyperlink w:anchor="_Toc331963746" w:history="1">
+            <w:r>
+              <w:rPr>
+                <w:rStyle w:val="Hyperlink"/>
+                <w:rFonts w:ascii="Lucida Sans Unicode" w:hAnsi="Lucida Sans Unicode" w:cs="Lucida Sans Unicode"/>
+                <w:noProof/>
+              </w:rPr>
+              <w:t>2012/07/31</w:t>
+            </w:r>
+            <w:r>
+              <w:rPr>
+                <w:noProof/>
+                <w:webHidden/>
+              </w:rPr>
+              <w:tab/>
+            </w:r>
+            <w:r>
+              <w:rPr>
+                <w:noProof/>
+                <w:webHidden/>
+              </w:rPr>
+              <w:fldChar w:fldCharType="begin"/>
+            </w:r>
+            <w:r>
+              <w:rPr>
+                <w:noProof/>
+                <w:webHidden/>
+              </w:rPr>
+              <w:instrText xml:space="preserve"> PAGEREF _Toc331963746 \h </w:instrText>
+            </w:r>
+            <w:r>
+              <w:rPr>
+                <w:noProof/>
+                <w:webHidden/>
+              </w:rPr>
+            </w:r>
+            <w:r>
+              <w:rPr>
+                <w:noProof/>
+                <w:webHidden/>
+              </w:rPr>
+              <w:fldChar w:fldCharType="separate"/>
+            </w:r>
+            <w:r>
+              <w:rPr>
+                <w:noProof/>
+                <w:webHidden/>
+              </w:rPr>
+              <w:t>13</w:t>
+            </w:r>
+            <w:r>
+              <w:rPr>
+                <w:noProof/>
+                <w:webHidden/>
+              </w:rPr>
+              <w:fldChar w:fldCharType="end"/>
+            </w:r>
+          </w:hyperlink>
+        </w:p>
+        <w:p>
+          <w:pPr>
+            <w:pStyle w:val="TOC1"/>
+            <w:tabs>
+              <w:tab w:val="right" w:leader="dot" w:pos="9350"/>
+            </w:tabs>
+            <w:rPr>
+              <w:rFonts w:asciiTheme="minorHAnsi" w:eastAsiaTheme="minorEastAsia" w:hAnsiTheme="minorHAnsi" w:cstheme="minorBidi"/>
+              <w:noProof/>
+            </w:rPr>
+          </w:pPr>
+          <w:hyperlink w:anchor="_Toc331963747" w:history="1">
+            <w:r>
+              <w:rPr>
+                <w:rStyle w:val="Hyperlink"/>
+                <w:rFonts w:ascii="Lucida Sans Unicode" w:hAnsi="Lucida Sans Unicode" w:cs="Lucida Sans Unicode"/>
+                <w:noProof/>
+              </w:rPr>
+              <w:t>2012/08/05</w:t>
+            </w:r>
+            <w:r>
+              <w:rPr>
+                <w:noProof/>
+                <w:webHidden/>
+              </w:rPr>
+              <w:tab/>
+            </w:r>
+            <w:r>
+              <w:rPr>
+                <w:noProof/>
+                <w:webHidden/>
+              </w:rPr>
+              <w:fldChar w:fldCharType="begin"/>
+            </w:r>
+            <w:r>
+              <w:rPr>
+                <w:noProof/>
+                <w:webHidden/>
+              </w:rPr>
+              <w:instrText xml:space="preserve"> PAGEREF _Toc331963747 \h </w:instrText>
+            </w:r>
+            <w:r>
+              <w:rPr>
+                <w:noProof/>
+                <w:webHidden/>
+              </w:rPr>
+            </w:r>
+            <w:r>
+              <w:rPr>
+                <w:noProof/>
+                <w:webHidden/>
+              </w:rPr>
+              <w:fldChar w:fldCharType="separate"/>
+            </w:r>
+            <w:r>
+              <w:rPr>
+                <w:noProof/>
+                <w:webHidden/>
+              </w:rPr>
+              <w:t>14</w:t>
             </w:r>
             <w:r>
               <w:rPr>
@@ -944,7 +1364,7 @@
           <w:rFonts w:ascii="Lucida Sans Unicode" w:hAnsi="Lucida Sans Unicode" w:cs="Lucida Sans Unicode"/>
         </w:rPr>
       </w:pPr>
-      <w:bookmarkStart w:id="0" w:name="_Toc327121667"/>
+      <w:bookmarkStart w:id="0" w:name="_Toc331963733"/>
       <w:r>
         <w:rPr>
           <w:rFonts w:ascii="Lucida Sans Unicode" w:hAnsi="Lucida Sans Unicode" w:cs="Lucida Sans Unicode"/>
@@ -997,19 +1417,11 @@
         </w:rPr>
         <w:t xml:space="preserve">p the bare-bones of the project, starting with creating a new </w:t>
       </w:r>
-      <w:proofErr w:type="spellStart"/>
-      <w:r>
-        <w:rPr>
-          <w:rFonts w:ascii="Lucida Sans Unicode" w:hAnsi="Lucida Sans Unicode" w:cs="Lucida Sans Unicode"/>
-        </w:rPr>
-        <w:t>Git</w:t>
-      </w:r>
-      <w:proofErr w:type="spellEnd"/>
-      <w:r>
-        <w:rPr>
-          <w:rFonts w:ascii="Lucida Sans Unicode" w:hAnsi="Lucida Sans Unicode" w:cs="Lucida Sans Unicode"/>
-        </w:rPr>
-        <w:t xml:space="preserve"> repository. </w:t>
+      <w:r>
+        <w:rPr>
+          <w:rFonts w:ascii="Lucida Sans Unicode" w:hAnsi="Lucida Sans Unicode" w:cs="Lucida Sans Unicode"/>
+        </w:rPr>
+        <w:t xml:space="preserve">Git repository. </w:t>
       </w:r>
       <w:r>
         <w:rPr>
@@ -1129,7 +1541,7 @@
           <w:rFonts w:ascii="Lucida Sans Unicode" w:hAnsi="Lucida Sans Unicode" w:cs="Lucida Sans Unicode"/>
         </w:rPr>
       </w:pPr>
-      <w:bookmarkStart w:id="1" w:name="_Toc327121668"/>
+      <w:bookmarkStart w:id="1" w:name="_Toc331963734"/>
       <w:r>
         <w:rPr>
           <w:rFonts w:ascii="Lucida Sans Unicode" w:hAnsi="Lucida Sans Unicode" w:cs="Lucida Sans Unicode"/>
@@ -1805,35 +2217,7 @@
         <w:rPr>
           <w:rFonts w:ascii="Lucida Sans Unicode" w:hAnsi="Lucida Sans Unicode" w:cs="Lucida Sans Unicode"/>
         </w:rPr>
-        <w:t xml:space="preserve">I also added the ATTiny44 as the brains for this device. The ATTiny44 is completely swappable with the ATTiny84 if you need more memory (8k vice 4k). It’s a microcontroller I’ve used in past projects as well. It is compatible with Atmel’s </w:t>
-      </w:r>
-      <w:proofErr w:type="spellStart"/>
-      <w:r>
-        <w:rPr>
-          <w:rFonts w:ascii="Lucida Sans Unicode" w:hAnsi="Lucida Sans Unicode" w:cs="Lucida Sans Unicode"/>
-        </w:rPr>
-        <w:t>QTouch</w:t>
-      </w:r>
-      <w:proofErr w:type="spellEnd"/>
-      <w:r>
-        <w:rPr>
-          <w:rFonts w:ascii="Lucida Sans Unicode" w:hAnsi="Lucida Sans Unicode" w:cs="Lucida Sans Unicode"/>
-        </w:rPr>
-        <w:t xml:space="preserve"> library, and can control up to 4 </w:t>
-      </w:r>
-      <w:proofErr w:type="spellStart"/>
-      <w:r>
-        <w:rPr>
-          <w:rFonts w:ascii="Lucida Sans Unicode" w:hAnsi="Lucida Sans Unicode" w:cs="Lucida Sans Unicode"/>
-        </w:rPr>
-        <w:t>QMatrix</w:t>
-      </w:r>
-      <w:proofErr w:type="spellEnd"/>
-      <w:r>
-        <w:rPr>
-          <w:rFonts w:ascii="Lucida Sans Unicode" w:hAnsi="Lucida Sans Unicode" w:cs="Lucida Sans Unicode"/>
-        </w:rPr>
-        <w:t xml:space="preserve"> capacitive sensors. In this case, I only need to control 1.</w:t>
+        <w:t>I also added the ATTiny44 as the brains for this device. The ATTiny44 is completely swappable with the ATTiny84 if you need more memory (8k vice 4k). It’s a microcontroller I’ve used in past projects as well. It is compatible with Atmel’s QTouch library, and can control up to 4 QMatrix capacitive sensors. In this case, I only need to control 1.</w:t>
       </w:r>
     </w:p>
     <w:p>
@@ -1909,21 +2293,7 @@
         <w:rPr>
           <w:rFonts w:ascii="Lucida Sans Unicode" w:hAnsi="Lucida Sans Unicode" w:cs="Lucida Sans Unicode"/>
         </w:rPr>
-        <w:t>. I’ll have to read more into this, but as long as the outputs are pulled high or low (and not high-impedance)</w:t>
-      </w:r>
-      <w:proofErr w:type="gramStart"/>
-      <w:r>
-        <w:rPr>
-          <w:rFonts w:ascii="Lucida Sans Unicode" w:hAnsi="Lucida Sans Unicode" w:cs="Lucida Sans Unicode"/>
-        </w:rPr>
-        <w:t>,</w:t>
-      </w:r>
-      <w:proofErr w:type="gramEnd"/>
-      <w:r>
-        <w:rPr>
-          <w:rFonts w:ascii="Lucida Sans Unicode" w:hAnsi="Lucida Sans Unicode" w:cs="Lucida Sans Unicode"/>
-        </w:rPr>
-        <w:t xml:space="preserve"> it shouldn’t have negative effects on the sensor. The other key thing is to keep the LEDs as far away from the sensor as possible.</w:t>
+        <w:t>. I’ll have to read more into this, but as long as the outputs are pulled high or low (and not high-impedance), it shouldn’t have negative effects on the sensor. The other key thing is to keep the LEDs as far away from the sensor as possible.</w:t>
       </w:r>
     </w:p>
     <w:p>
@@ -1942,7 +2312,7 @@
           <w:rFonts w:ascii="Lucida Sans Unicode" w:hAnsi="Lucida Sans Unicode" w:cs="Lucida Sans Unicode"/>
         </w:rPr>
       </w:pPr>
-      <w:bookmarkStart w:id="2" w:name="_Toc327121669"/>
+      <w:bookmarkStart w:id="2" w:name="_Toc331963735"/>
       <w:r>
         <w:rPr>
           <w:rFonts w:ascii="Lucida Sans Unicode" w:hAnsi="Lucida Sans Unicode" w:cs="Lucida Sans Unicode"/>
@@ -2559,21 +2929,7 @@
         <w:rPr>
           <w:rFonts w:ascii="Lucida Sans Unicode" w:hAnsi="Lucida Sans Unicode" w:cs="Lucida Sans Unicode"/>
         </w:rPr>
-        <w:t xml:space="preserve">So it’s really a matter of finding a good balance. I performed a search on </w:t>
-      </w:r>
-      <w:proofErr w:type="spellStart"/>
-      <w:r>
-        <w:rPr>
-          <w:rFonts w:ascii="Lucida Sans Unicode" w:hAnsi="Lucida Sans Unicode" w:cs="Lucida Sans Unicode"/>
-        </w:rPr>
-        <w:t>Digikey</w:t>
-      </w:r>
-      <w:proofErr w:type="spellEnd"/>
-      <w:r>
-        <w:rPr>
-          <w:rFonts w:ascii="Lucida Sans Unicode" w:hAnsi="Lucida Sans Unicode" w:cs="Lucida Sans Unicode"/>
-        </w:rPr>
-        <w:t xml:space="preserve"> for surface mount inductors between 29uH and 33uH, and with a c</w:t>
+        <w:t>So it’s really a matter of finding a good balance. I performed a search on Digikey for surface mount inductors between 29uH and 33uH, and with a c</w:t>
       </w:r>
       <w:r>
         <w:rPr>
@@ -2766,21 +3122,7 @@
         <w:rPr>
           <w:rFonts w:ascii="Lucida Sans Unicode" w:hAnsi="Lucida Sans Unicode" w:cs="Lucida Sans Unicode"/>
         </w:rPr>
-        <w:t xml:space="preserve">I was able to find one, using </w:t>
-      </w:r>
-      <w:proofErr w:type="spellStart"/>
-      <w:r>
-        <w:rPr>
-          <w:rFonts w:ascii="Lucida Sans Unicode" w:hAnsi="Lucida Sans Unicode" w:cs="Lucida Sans Unicode"/>
-        </w:rPr>
-        <w:t>Digikey's</w:t>
-      </w:r>
-      <w:proofErr w:type="spellEnd"/>
-      <w:r>
-        <w:rPr>
-          <w:rFonts w:ascii="Lucida Sans Unicode" w:hAnsi="Lucida Sans Unicode" w:cs="Lucida Sans Unicode"/>
-        </w:rPr>
-        <w:t xml:space="preserve"> parametric search, with the following characteristics, perfectly in line with what's needed:</w:t>
+        <w:t>I was able to find one, using Digikey's parametric search, with the following characteristics, perfectly in line with what's needed:</w:t>
       </w:r>
     </w:p>
     <w:p>
@@ -2925,21 +3267,7 @@
         <w:rPr>
           <w:rFonts w:ascii="Lucida Sans Unicode" w:hAnsi="Lucida Sans Unicode" w:cs="Lucida Sans Unicode"/>
         </w:rPr>
-        <w:t xml:space="preserve">The output capacitor requirements are a bit </w:t>
-      </w:r>
-      <w:proofErr w:type="gramStart"/>
-      <w:r>
-        <w:rPr>
-          <w:rFonts w:ascii="Lucida Sans Unicode" w:hAnsi="Lucida Sans Unicode" w:cs="Lucida Sans Unicode"/>
-        </w:rPr>
-        <w:t>more strict</w:t>
-      </w:r>
-      <w:proofErr w:type="gramEnd"/>
-      <w:r>
-        <w:rPr>
-          <w:rFonts w:ascii="Lucida Sans Unicode" w:hAnsi="Lucida Sans Unicode" w:cs="Lucida Sans Unicode"/>
-        </w:rPr>
-        <w:t>. The datasheet recommends a tantalum capacitor around 47uF to 68uF (or using smaller value capacitors in series to achieve the same overall capacitance). A low ESR is also important. I found a 47uF capacitor with an ESR of 90mOhms, well below the specifications recommended.</w:t>
+        <w:t>The output capacitor requirements are a bit more strict. The datasheet recommends a tantalum capacitor around 47uF to 68uF (or using smaller value capacitors in series to achieve the same overall capacitance). A low ESR is also important. I found a 47uF capacitor with an ESR of 90mOhms, well below the specifications recommended.</w:t>
       </w:r>
     </w:p>
     <w:p>
@@ -2984,21 +3312,7 @@
         <w:rPr>
           <w:rFonts w:ascii="Lucida Sans Unicode" w:hAnsi="Lucida Sans Unicode" w:cs="Lucida Sans Unicode"/>
         </w:rPr>
-        <w:t xml:space="preserve">ausing at this point to upload my current progress via </w:t>
-      </w:r>
-      <w:proofErr w:type="spellStart"/>
-      <w:r>
-        <w:rPr>
-          <w:rFonts w:ascii="Lucida Sans Unicode" w:hAnsi="Lucida Sans Unicode" w:cs="Lucida Sans Unicode"/>
-        </w:rPr>
-        <w:t>Git</w:t>
-      </w:r>
-      <w:proofErr w:type="spellEnd"/>
-      <w:r>
-        <w:rPr>
-          <w:rFonts w:ascii="Lucida Sans Unicode" w:hAnsi="Lucida Sans Unicode" w:cs="Lucida Sans Unicode"/>
-        </w:rPr>
-        <w:t>.</w:t>
+        <w:t>ausing at this point to upload my current progress via Git.</w:t>
       </w:r>
     </w:p>
     <w:p>
@@ -3305,7 +3619,6 @@
           <w:rFonts w:ascii="Lucida Sans Unicode" w:hAnsi="Lucida Sans Unicode" w:cs="Lucida Sans Unicode"/>
         </w:rPr>
       </w:pPr>
-      <w:proofErr w:type="gramStart"/>
       <w:r>
         <w:rPr>
           <w:rFonts w:ascii="Lucida Sans Unicode" w:hAnsi="Lucida Sans Unicode" w:cs="Lucida Sans Unicode"/>
@@ -3336,7 +3649,6 @@
         </w:rPr>
         <w:t xml:space="preserve"> per board.</w:t>
       </w:r>
-      <w:proofErr w:type="gramEnd"/>
       <w:r>
         <w:rPr>
           <w:rFonts w:ascii="Lucida Sans Unicode" w:hAnsi="Lucida Sans Unicode" w:cs="Lucida Sans Unicode"/>
@@ -3360,7 +3672,7 @@
           <w:rFonts w:ascii="Lucida Sans Unicode" w:hAnsi="Lucida Sans Unicode" w:cs="Lucida Sans Unicode"/>
         </w:rPr>
       </w:pPr>
-      <w:bookmarkStart w:id="3" w:name="_Toc327121670"/>
+      <w:bookmarkStart w:id="3" w:name="_Toc331963736"/>
       <w:r>
         <w:rPr>
           <w:rFonts w:ascii="Lucida Sans Unicode" w:hAnsi="Lucida Sans Unicode" w:cs="Lucida Sans Unicode"/>
@@ -3377,53 +3689,17 @@
           <w:rFonts w:ascii="Lucida Sans Unicode" w:hAnsi="Lucida Sans Unicode" w:cs="Lucida Sans Unicode"/>
         </w:rPr>
       </w:pPr>
-      <w:proofErr w:type="spellStart"/>
-      <w:r>
-        <w:rPr>
-          <w:rFonts w:ascii="Lucida Sans Unicode" w:hAnsi="Lucida Sans Unicode" w:cs="Lucida Sans Unicode"/>
-        </w:rPr>
-        <w:t>KiCad</w:t>
-      </w:r>
-      <w:proofErr w:type="spellEnd"/>
-      <w:r>
-        <w:rPr>
-          <w:rFonts w:ascii="Lucida Sans Unicode" w:hAnsi="Lucida Sans Unicode" w:cs="Lucida Sans Unicode"/>
-        </w:rPr>
-        <w:t xml:space="preserve"> can be tricky sometimes. One issue I’ve had in the past is that when I use </w:t>
-      </w:r>
-      <w:proofErr w:type="spellStart"/>
-      <w:r>
-        <w:rPr>
-          <w:rFonts w:ascii="Lucida Sans Unicode" w:hAnsi="Lucida Sans Unicode" w:cs="Lucida Sans Unicode"/>
-        </w:rPr>
-        <w:t>FreeRoute</w:t>
-      </w:r>
-      <w:proofErr w:type="spellEnd"/>
-      <w:r>
-        <w:rPr>
-          <w:rFonts w:ascii="Lucida Sans Unicode" w:hAnsi="Lucida Sans Unicode" w:cs="Lucida Sans Unicode"/>
-        </w:rPr>
-        <w:t>, there doesn’t seem to be a good way to tell the router what areas to avoid</w:t>
-      </w:r>
-      <w:r>
-        <w:rPr>
-          <w:rFonts w:ascii="Lucida Sans Unicode" w:hAnsi="Lucida Sans Unicode" w:cs="Lucida Sans Unicode"/>
-        </w:rPr>
-        <w:t xml:space="preserve"> (AKA, </w:t>
-      </w:r>
-      <w:proofErr w:type="spellStart"/>
-      <w:r>
-        <w:rPr>
-          <w:rFonts w:ascii="Lucida Sans Unicode" w:hAnsi="Lucida Sans Unicode" w:cs="Lucida Sans Unicode"/>
-        </w:rPr>
-        <w:t>Keepout</w:t>
-      </w:r>
-      <w:proofErr w:type="spellEnd"/>
-      <w:r>
-        <w:rPr>
-          <w:rFonts w:ascii="Lucida Sans Unicode" w:hAnsi="Lucida Sans Unicode" w:cs="Lucida Sans Unicode"/>
-        </w:rPr>
-        <w:t xml:space="preserve"> regions)</w:t>
+      <w:r>
+        <w:rPr>
+          <w:rFonts w:ascii="Lucida Sans Unicode" w:hAnsi="Lucida Sans Unicode" w:cs="Lucida Sans Unicode"/>
+        </w:rPr>
+        <w:t>KiCad can be tricky sometimes. One issue I’ve had in the past is that when I use FreeRoute, there doesn’t seem to be a good way to tell the router what areas to avoid</w:t>
+      </w:r>
+      <w:r>
+        <w:rPr>
+          <w:rFonts w:ascii="Lucida Sans Unicode" w:hAnsi="Lucida Sans Unicode" w:cs="Lucida Sans Unicode"/>
+        </w:rPr>
+        <w:t xml:space="preserve"> (AKA, Keepout regions)</w:t>
       </w:r>
       <w:r>
         <w:rPr>
@@ -3451,35 +3727,7 @@
         <w:rPr>
           <w:rFonts w:ascii="Lucida Sans Unicode" w:hAnsi="Lucida Sans Unicode" w:cs="Lucida Sans Unicode"/>
         </w:rPr>
-        <w:t xml:space="preserve">The workaround is to create fill zones, not attached to any net, in areas you want to keep traces away from. Then, when you export a Spectra Design File for use in </w:t>
-      </w:r>
-      <w:proofErr w:type="spellStart"/>
-      <w:r>
-        <w:rPr>
-          <w:rFonts w:ascii="Lucida Sans Unicode" w:hAnsi="Lucida Sans Unicode" w:cs="Lucida Sans Unicode"/>
-        </w:rPr>
-        <w:t>FreeRoute</w:t>
-      </w:r>
-      <w:proofErr w:type="spellEnd"/>
-      <w:r>
-        <w:rPr>
-          <w:rFonts w:ascii="Lucida Sans Unicode" w:hAnsi="Lucida Sans Unicode" w:cs="Lucida Sans Unicode"/>
-        </w:rPr>
-        <w:t xml:space="preserve">, you edit the file prior to opening </w:t>
-      </w:r>
-      <w:proofErr w:type="spellStart"/>
-      <w:r>
-        <w:rPr>
-          <w:rFonts w:ascii="Lucida Sans Unicode" w:hAnsi="Lucida Sans Unicode" w:cs="Lucida Sans Unicode"/>
-        </w:rPr>
-        <w:t>FreeRoute</w:t>
-      </w:r>
-      <w:proofErr w:type="spellEnd"/>
-      <w:r>
-        <w:rPr>
-          <w:rFonts w:ascii="Lucida Sans Unicode" w:hAnsi="Lucida Sans Unicode" w:cs="Lucida Sans Unicode"/>
-        </w:rPr>
-        <w:t xml:space="preserve">. Here’s a short description of the process: </w:t>
+        <w:t xml:space="preserve">The workaround is to create fill zones, not attached to any net, in areas you want to keep traces away from. Then, when you export a Spectra Design File for use in FreeRoute, you edit the file prior to opening FreeRoute. Here’s a short description of the process: </w:t>
       </w:r>
       <w:hyperlink r:id="rId9" w:history="1">
         <w:r>
@@ -3507,7 +3755,7 @@
           <w:rFonts w:ascii="Lucida Sans Unicode" w:hAnsi="Lucida Sans Unicode" w:cs="Lucida Sans Unicode"/>
         </w:rPr>
       </w:pPr>
-      <w:bookmarkStart w:id="4" w:name="_Toc327121671"/>
+      <w:bookmarkStart w:id="4" w:name="_Toc331963737"/>
       <w:r>
         <w:rPr>
           <w:rFonts w:ascii="Lucida Sans Unicode" w:hAnsi="Lucida Sans Unicode" w:cs="Lucida Sans Unicode"/>
@@ -3587,77 +3835,35 @@
         <w:rPr>
           <w:rFonts w:ascii="Lucida Sans Unicode" w:hAnsi="Lucida Sans Unicode" w:cs="Lucida Sans Unicode"/>
         </w:rPr>
-        <w:t xml:space="preserve">I’ve been routing many of the easy traces, and most important traces by hand. While it doesn’t look as neat, I turned off the automatic 45 degree trace bends for hand-routing. Otherwise it’s simply too restricting on this particular board. I’m turning it back on for </w:t>
-      </w:r>
-      <w:proofErr w:type="spellStart"/>
-      <w:r>
-        <w:rPr>
-          <w:rFonts w:ascii="Lucida Sans Unicode" w:hAnsi="Lucida Sans Unicode" w:cs="Lucida Sans Unicode"/>
-        </w:rPr>
-        <w:t>autorouting</w:t>
-      </w:r>
-      <w:proofErr w:type="spellEnd"/>
-      <w:r>
-        <w:rPr>
-          <w:rFonts w:ascii="Lucida Sans Unicode" w:hAnsi="Lucida Sans Unicode" w:cs="Lucida Sans Unicode"/>
-        </w:rPr>
-        <w:t>.</w:t>
-      </w:r>
-    </w:p>
-    <w:p>
-      <w:pPr>
-        <w:spacing w:after="0" w:line="240" w:lineRule="auto"/>
-        <w:rPr>
-          <w:rFonts w:ascii="Lucida Sans Unicode" w:hAnsi="Lucida Sans Unicode" w:cs="Lucida Sans Unicode"/>
-        </w:rPr>
-      </w:pPr>
-    </w:p>
-    <w:p>
-      <w:pPr>
-        <w:spacing w:after="0" w:line="240" w:lineRule="auto"/>
-        <w:rPr>
-          <w:rFonts w:ascii="Lucida Sans Unicode" w:hAnsi="Lucida Sans Unicode" w:cs="Lucida Sans Unicode"/>
-        </w:rPr>
-      </w:pPr>
-      <w:r>
-        <w:rPr>
-          <w:rFonts w:ascii="Lucida Sans Unicode" w:hAnsi="Lucida Sans Unicode" w:cs="Lucida Sans Unicode"/>
-        </w:rPr>
-        <w:t xml:space="preserve">If the </w:t>
-      </w:r>
-      <w:proofErr w:type="spellStart"/>
-      <w:r>
-        <w:rPr>
-          <w:rFonts w:ascii="Lucida Sans Unicode" w:hAnsi="Lucida Sans Unicode" w:cs="Lucida Sans Unicode"/>
-        </w:rPr>
-        <w:t>autorouter</w:t>
-      </w:r>
-      <w:proofErr w:type="spellEnd"/>
-      <w:r>
-        <w:rPr>
-          <w:rFonts w:ascii="Lucida Sans Unicode" w:hAnsi="Lucida Sans Unicode" w:cs="Lucida Sans Unicode"/>
-        </w:rPr>
-        <w:t xml:space="preserve"> has problems in a particular area after several passes, I’ll stop the program, move components or route by hand, and then restart. It’s getting there, but this is slow work.</w:t>
-      </w:r>
-      <w:r>
-        <w:rPr>
-          <w:rFonts w:ascii="Lucida Sans Unicode" w:hAnsi="Lucida Sans Unicode" w:cs="Lucida Sans Unicode"/>
-        </w:rPr>
-        <w:t xml:space="preserve"> You simply cannot leave everything up to an </w:t>
-      </w:r>
-      <w:proofErr w:type="spellStart"/>
-      <w:r>
-        <w:rPr>
-          <w:rFonts w:ascii="Lucida Sans Unicode" w:hAnsi="Lucida Sans Unicode" w:cs="Lucida Sans Unicode"/>
-        </w:rPr>
-        <w:t>autorouter</w:t>
-      </w:r>
-      <w:proofErr w:type="spellEnd"/>
-      <w:r>
-        <w:rPr>
-          <w:rFonts w:ascii="Lucida Sans Unicode" w:hAnsi="Lucida Sans Unicode" w:cs="Lucida Sans Unicode"/>
-        </w:rPr>
-        <w:t xml:space="preserve"> and expect it all to work perfectly.</w:t>
+        <w:t>I’ve been routing many of the easy traces, and most important traces by hand. While it doesn’t look as neat, I turned off the automatic 45 degree trace bends for hand-routing. Otherwise it’s simply too restricting on this particular board. I’m turning it back on for autorouting.</w:t>
+      </w:r>
+    </w:p>
+    <w:p>
+      <w:pPr>
+        <w:spacing w:after="0" w:line="240" w:lineRule="auto"/>
+        <w:rPr>
+          <w:rFonts w:ascii="Lucida Sans Unicode" w:hAnsi="Lucida Sans Unicode" w:cs="Lucida Sans Unicode"/>
+        </w:rPr>
+      </w:pPr>
+    </w:p>
+    <w:p>
+      <w:pPr>
+        <w:spacing w:after="0" w:line="240" w:lineRule="auto"/>
+        <w:rPr>
+          <w:rFonts w:ascii="Lucida Sans Unicode" w:hAnsi="Lucida Sans Unicode" w:cs="Lucida Sans Unicode"/>
+        </w:rPr>
+      </w:pPr>
+      <w:r>
+        <w:rPr>
+          <w:rFonts w:ascii="Lucida Sans Unicode" w:hAnsi="Lucida Sans Unicode" w:cs="Lucida Sans Unicode"/>
+        </w:rPr>
+        <w:t>If the autorouter has problems in a particular area after several passes, I’ll stop the program, move components or route by hand, and then restart. It’s getting there, but this is slow work.</w:t>
+      </w:r>
+      <w:r>
+        <w:rPr>
+          <w:rFonts w:ascii="Lucida Sans Unicode" w:hAnsi="Lucida Sans Unicode" w:cs="Lucida Sans Unicode"/>
+        </w:rPr>
+        <w:t xml:space="preserve"> You simply cannot leave everything up to an autorouter and expect it all to work perfectly.</w:t>
       </w:r>
     </w:p>
     <w:p>
@@ -3681,19 +3887,11 @@
         </w:rPr>
         <w:t xml:space="preserve">One thing I’ve found very useful is this: make all the critical routes by hand. Go through the process several times of letting </w:t>
       </w:r>
-      <w:proofErr w:type="spellStart"/>
-      <w:r>
-        <w:rPr>
-          <w:rFonts w:ascii="Lucida Sans Unicode" w:hAnsi="Lucida Sans Unicode" w:cs="Lucida Sans Unicode"/>
-        </w:rPr>
-        <w:t>FreeRoute</w:t>
-      </w:r>
-      <w:proofErr w:type="spellEnd"/>
-      <w:r>
-        <w:rPr>
-          <w:rFonts w:ascii="Lucida Sans Unicode" w:hAnsi="Lucida Sans Unicode" w:cs="Lucida Sans Unicode"/>
-        </w:rPr>
-        <w:t xml:space="preserve"> </w:t>
+      <w:r>
+        <w:rPr>
+          <w:rFonts w:ascii="Lucida Sans Unicode" w:hAnsi="Lucida Sans Unicode" w:cs="Lucida Sans Unicode"/>
+        </w:rPr>
+        <w:t xml:space="preserve">FreeRoute </w:t>
       </w:r>
       <w:r>
         <w:rPr>
@@ -3701,39 +3899,17 @@
         </w:rPr>
         <w:t xml:space="preserve">work for a bit and then adjusting by hand until </w:t>
       </w:r>
-      <w:proofErr w:type="spellStart"/>
-      <w:r>
-        <w:rPr>
-          <w:rFonts w:ascii="Lucida Sans Unicode" w:hAnsi="Lucida Sans Unicode" w:cs="Lucida Sans Unicode"/>
-        </w:rPr>
-        <w:t>FreeRoute</w:t>
-      </w:r>
-      <w:proofErr w:type="spellEnd"/>
-      <w:r>
-        <w:rPr>
-          <w:rFonts w:ascii="Lucida Sans Unicode" w:hAnsi="Lucida Sans Unicode" w:cs="Lucida Sans Unicode"/>
-        </w:rPr>
-        <w:t xml:space="preserve"> </w:t>
-      </w:r>
-      <w:r>
-        <w:rPr>
-          <w:rFonts w:ascii="Lucida Sans Unicode" w:hAnsi="Lucida Sans Unicode" w:cs="Lucida Sans Unicode"/>
-        </w:rPr>
-        <w:t xml:space="preserve">can complete all of the routes. Then let </w:t>
-      </w:r>
-      <w:proofErr w:type="spellStart"/>
-      <w:r>
-        <w:rPr>
-          <w:rFonts w:ascii="Lucida Sans Unicode" w:hAnsi="Lucida Sans Unicode" w:cs="Lucida Sans Unicode"/>
-        </w:rPr>
-        <w:t>FreeRoute</w:t>
-      </w:r>
-      <w:proofErr w:type="spellEnd"/>
-      <w:r>
-        <w:rPr>
-          <w:rFonts w:ascii="Lucida Sans Unicode" w:hAnsi="Lucida Sans Unicode" w:cs="Lucida Sans Unicode"/>
-        </w:rPr>
-        <w:t xml:space="preserve"> run overnight on a reasonably powerful computer. The “Batch Optimizer” will run in several passes, and slowly will make things better and better. For instance, in this project, after </w:t>
+      <w:r>
+        <w:rPr>
+          <w:rFonts w:ascii="Lucida Sans Unicode" w:hAnsi="Lucida Sans Unicode" w:cs="Lucida Sans Unicode"/>
+        </w:rPr>
+        <w:t xml:space="preserve">FreeRoute </w:t>
+      </w:r>
+      <w:r>
+        <w:rPr>
+          <w:rFonts w:ascii="Lucida Sans Unicode" w:hAnsi="Lucida Sans Unicode" w:cs="Lucida Sans Unicode"/>
+        </w:rPr>
+        <w:t xml:space="preserve">can complete all of the routes. Then let FreeRoute run overnight on a reasonably powerful computer. The “Batch Optimizer” will run in several passes, and slowly will make things better and better. For instance, in this project, after </w:t>
       </w:r>
       <w:r>
         <w:rPr>
@@ -3769,35 +3945,7 @@
         <w:rPr>
           <w:rFonts w:ascii="Lucida Sans Unicode" w:hAnsi="Lucida Sans Unicode" w:cs="Lucida Sans Unicode"/>
         </w:rPr>
-        <w:t xml:space="preserve"> </w:t>
-      </w:r>
-      <w:proofErr w:type="spellStart"/>
-      <w:r>
-        <w:rPr>
-          <w:rFonts w:ascii="Lucida Sans Unicode" w:hAnsi="Lucida Sans Unicode" w:cs="Lucida Sans Unicode"/>
-        </w:rPr>
-        <w:t>vias</w:t>
-      </w:r>
-      <w:proofErr w:type="spellEnd"/>
-      <w:r>
-        <w:rPr>
-          <w:rFonts w:ascii="Lucida Sans Unicode" w:hAnsi="Lucida Sans Unicode" w:cs="Lucida Sans Unicode"/>
-        </w:rPr>
-        <w:t xml:space="preserve">. </w:t>
-      </w:r>
-      <w:proofErr w:type="spellStart"/>
-      <w:r>
-        <w:rPr>
-          <w:rFonts w:ascii="Lucida Sans Unicode" w:hAnsi="Lucida Sans Unicode" w:cs="Lucida Sans Unicode"/>
-        </w:rPr>
-        <w:t>Vias</w:t>
-      </w:r>
-      <w:proofErr w:type="spellEnd"/>
-      <w:r>
-        <w:rPr>
-          <w:rFonts w:ascii="Lucida Sans Unicode" w:hAnsi="Lucida Sans Unicode" w:cs="Lucida Sans Unicode"/>
-        </w:rPr>
-        <w:t xml:space="preserve"> are a small plated hole that transfers a signal from the front of the board to the back (or to other layers on multi-layer boards), and they’re one of those things that are </w:t>
+        <w:t xml:space="preserve"> vias. Vias are a small plated hole that transfers a signal from the front of the board to the back (or to other layers on multi-layer boards), and they’re one of those things that are </w:t>
       </w:r>
       <w:r>
         <w:rPr>
@@ -3810,21 +3958,7 @@
         <w:rPr>
           <w:rFonts w:ascii="Lucida Sans Unicode" w:hAnsi="Lucida Sans Unicode" w:cs="Lucida Sans Unicode"/>
         </w:rPr>
-        <w:t xml:space="preserve">10, </w:t>
-      </w:r>
-      <w:proofErr w:type="gramStart"/>
-      <w:r>
-        <w:rPr>
-          <w:rFonts w:ascii="Lucida Sans Unicode" w:hAnsi="Lucida Sans Unicode" w:cs="Lucida Sans Unicode"/>
-        </w:rPr>
-        <w:t>the via</w:t>
-      </w:r>
-      <w:proofErr w:type="gramEnd"/>
-      <w:r>
-        <w:rPr>
-          <w:rFonts w:ascii="Lucida Sans Unicode" w:hAnsi="Lucida Sans Unicode" w:cs="Lucida Sans Unicode"/>
-        </w:rPr>
-        <w:t xml:space="preserve"> count was down to </w:t>
+        <w:t xml:space="preserve">10, the via count was down to </w:t>
       </w:r>
       <w:r>
         <w:rPr>
@@ -3864,63 +3998,7 @@
         <w:rPr>
           <w:rFonts w:ascii="Lucida Sans Unicode" w:hAnsi="Lucida Sans Unicode" w:cs="Lucida Sans Unicode"/>
         </w:rPr>
-        <w:t xml:space="preserve">The last thing to keep in mind is that by this point, you should better than the </w:t>
-      </w:r>
-      <w:proofErr w:type="spellStart"/>
-      <w:r>
-        <w:rPr>
-          <w:rFonts w:ascii="Lucida Sans Unicode" w:hAnsi="Lucida Sans Unicode" w:cs="Lucida Sans Unicode"/>
-        </w:rPr>
-        <w:t>autorouter</w:t>
-      </w:r>
-      <w:proofErr w:type="spellEnd"/>
-      <w:r>
-        <w:rPr>
-          <w:rFonts w:ascii="Lucida Sans Unicode" w:hAnsi="Lucida Sans Unicode" w:cs="Lucida Sans Unicode"/>
-        </w:rPr>
-        <w:t xml:space="preserve"> which important traces should go where, and what unusual circumstances need to be taken into account on your board. For instance, once </w:t>
-      </w:r>
-      <w:proofErr w:type="spellStart"/>
-      <w:r>
-        <w:rPr>
-          <w:rFonts w:ascii="Lucida Sans Unicode" w:hAnsi="Lucida Sans Unicode" w:cs="Lucida Sans Unicode"/>
-        </w:rPr>
-        <w:t>autorouting</w:t>
-      </w:r>
-      <w:proofErr w:type="spellEnd"/>
-      <w:r>
-        <w:rPr>
-          <w:rFonts w:ascii="Lucida Sans Unicode" w:hAnsi="Lucida Sans Unicode" w:cs="Lucida Sans Unicode"/>
-        </w:rPr>
-        <w:t xml:space="preserve"> was done on this project, there were two traces running under the “Y” </w:t>
-      </w:r>
-      <w:proofErr w:type="spellStart"/>
-      <w:r>
-        <w:rPr>
-          <w:rFonts w:ascii="Lucida Sans Unicode" w:hAnsi="Lucida Sans Unicode" w:cs="Lucida Sans Unicode"/>
-        </w:rPr>
-        <w:t>QMatrix</w:t>
-      </w:r>
-      <w:proofErr w:type="spellEnd"/>
-      <w:r>
-        <w:rPr>
-          <w:rFonts w:ascii="Lucida Sans Unicode" w:hAnsi="Lucida Sans Unicode" w:cs="Lucida Sans Unicode"/>
-        </w:rPr>
-        <w:t xml:space="preserve"> line of my capacitive sensor, as it routed to the AVR microcontroller. Ideally, you don’t want anything running under “Y” lines, as they tend to greatly decrease sensitivity of the sensors. So, once </w:t>
-      </w:r>
-      <w:proofErr w:type="spellStart"/>
-      <w:r>
-        <w:rPr>
-          <w:rFonts w:ascii="Lucida Sans Unicode" w:hAnsi="Lucida Sans Unicode" w:cs="Lucida Sans Unicode"/>
-        </w:rPr>
-        <w:t>autorouting</w:t>
-      </w:r>
-      <w:proofErr w:type="spellEnd"/>
-      <w:r>
-        <w:rPr>
-          <w:rFonts w:ascii="Lucida Sans Unicode" w:hAnsi="Lucida Sans Unicode" w:cs="Lucida Sans Unicode"/>
-        </w:rPr>
-        <w:t xml:space="preserve"> was complete and the optimizer had done about as well as it could, I stopped it and pushed those two traces away from the “Y” line.</w:t>
+        <w:t>The last thing to keep in mind is that by this point, you should better than the autorouter which important traces should go where, and what unusual circumstances need to be taken into account on your board. For instance, once autorouting was done on this project, there were two traces running under the “Y” QMatrix line of my capacitive sensor, as it routed to the AVR microcontroller. Ideally, you don’t want anything running under “Y” lines, as they tend to greatly decrease sensitivity of the sensors. So, once autorouting was complete and the optimizer had done about as well as it could, I stopped it and pushed those two traces away from the “Y” line.</w:t>
       </w:r>
     </w:p>
     <w:p>
@@ -3939,7 +4017,7 @@
           <w:rFonts w:ascii="Lucida Sans Unicode" w:hAnsi="Lucida Sans Unicode" w:cs="Lucida Sans Unicode"/>
         </w:rPr>
       </w:pPr>
-      <w:bookmarkStart w:id="5" w:name="_Toc327121672"/>
+      <w:bookmarkStart w:id="5" w:name="_Toc331963738"/>
       <w:r>
         <w:rPr>
           <w:rFonts w:ascii="Lucida Sans Unicode" w:hAnsi="Lucida Sans Unicode" w:cs="Lucida Sans Unicode"/>
@@ -3959,185 +4037,73 @@
         <w:rPr>
           <w:rFonts w:ascii="Lucida Sans Unicode" w:hAnsi="Lucida Sans Unicode" w:cs="Lucida Sans Unicode"/>
         </w:rPr>
-        <w:t xml:space="preserve">Today was another day of routing. It’s a repetitive process of testing the </w:t>
-      </w:r>
-      <w:proofErr w:type="spellStart"/>
-      <w:r>
-        <w:rPr>
-          <w:rFonts w:ascii="Lucida Sans Unicode" w:hAnsi="Lucida Sans Unicode" w:cs="Lucida Sans Unicode"/>
-        </w:rPr>
-        <w:t>autorouter</w:t>
-      </w:r>
-      <w:proofErr w:type="spellEnd"/>
-      <w:r>
-        <w:rPr>
-          <w:rFonts w:ascii="Lucida Sans Unicode" w:hAnsi="Lucida Sans Unicode" w:cs="Lucida Sans Unicode"/>
-        </w:rPr>
-        <w:t xml:space="preserve">, moving things to better placement, and trying again with the </w:t>
-      </w:r>
-      <w:proofErr w:type="spellStart"/>
-      <w:r>
-        <w:rPr>
-          <w:rFonts w:ascii="Lucida Sans Unicode" w:hAnsi="Lucida Sans Unicode" w:cs="Lucida Sans Unicode"/>
-        </w:rPr>
-        <w:t>autorouter</w:t>
-      </w:r>
-      <w:proofErr w:type="spellEnd"/>
-      <w:r>
-        <w:rPr>
-          <w:rFonts w:ascii="Lucida Sans Unicode" w:hAnsi="Lucida Sans Unicode" w:cs="Lucida Sans Unicode"/>
-        </w:rPr>
-        <w:t xml:space="preserve"> until things get as good as possible. And I think I’ve about gotten to that point. There are no trace failures, and overall everything looks pretty good.</w:t>
-      </w:r>
-    </w:p>
-    <w:p>
-      <w:pPr>
-        <w:spacing w:after="0" w:line="240" w:lineRule="auto"/>
-        <w:rPr>
-          <w:rFonts w:ascii="Lucida Sans Unicode" w:hAnsi="Lucida Sans Unicode" w:cs="Lucida Sans Unicode"/>
-        </w:rPr>
-      </w:pPr>
-    </w:p>
-    <w:p>
-      <w:pPr>
-        <w:spacing w:after="0" w:line="240" w:lineRule="auto"/>
-        <w:rPr>
-          <w:rFonts w:ascii="Lucida Sans Unicode" w:hAnsi="Lucida Sans Unicode" w:cs="Lucida Sans Unicode"/>
-        </w:rPr>
-      </w:pPr>
-      <w:r>
-        <w:rPr>
-          <w:rFonts w:ascii="Lucida Sans Unicode" w:hAnsi="Lucida Sans Unicode" w:cs="Lucida Sans Unicode"/>
-        </w:rPr>
-        <w:t xml:space="preserve">I’m going to do a quick </w:t>
-      </w:r>
-      <w:proofErr w:type="spellStart"/>
-      <w:r>
-        <w:rPr>
-          <w:rFonts w:ascii="Lucida Sans Unicode" w:hAnsi="Lucida Sans Unicode" w:cs="Lucida Sans Unicode"/>
-        </w:rPr>
-        <w:t>git</w:t>
-      </w:r>
-      <w:proofErr w:type="spellEnd"/>
-      <w:r>
-        <w:rPr>
-          <w:rFonts w:ascii="Lucida Sans Unicode" w:hAnsi="Lucida Sans Unicode" w:cs="Lucida Sans Unicode"/>
-        </w:rPr>
-        <w:t xml:space="preserve"> push, though, before I Back Import the Spectra Session file from </w:t>
-      </w:r>
-      <w:proofErr w:type="spellStart"/>
-      <w:r>
-        <w:rPr>
-          <w:rFonts w:ascii="Lucida Sans Unicode" w:hAnsi="Lucida Sans Unicode" w:cs="Lucida Sans Unicode"/>
-        </w:rPr>
-        <w:t>FreeRoute</w:t>
-      </w:r>
-      <w:proofErr w:type="spellEnd"/>
-      <w:r>
-        <w:rPr>
-          <w:rFonts w:ascii="Lucida Sans Unicode" w:hAnsi="Lucida Sans Unicode" w:cs="Lucida Sans Unicode"/>
-        </w:rPr>
-        <w:t xml:space="preserve"> to </w:t>
-      </w:r>
-      <w:proofErr w:type="spellStart"/>
-      <w:r>
-        <w:rPr>
-          <w:rFonts w:ascii="Lucida Sans Unicode" w:hAnsi="Lucida Sans Unicode" w:cs="Lucida Sans Unicode"/>
-        </w:rPr>
-        <w:t>PCBNew</w:t>
-      </w:r>
-      <w:proofErr w:type="spellEnd"/>
-      <w:r>
-        <w:rPr>
-          <w:rFonts w:ascii="Lucida Sans Unicode" w:hAnsi="Lucida Sans Unicode" w:cs="Lucida Sans Unicode"/>
-        </w:rPr>
-        <w:t>. That way, I notice a problem in the future, I can go back to this point and easily correct it, rather than having to rip up all the traces and start from scratch.</w:t>
-      </w:r>
-    </w:p>
-    <w:p>
-      <w:pPr>
-        <w:spacing w:after="0" w:line="240" w:lineRule="auto"/>
-        <w:rPr>
-          <w:rFonts w:ascii="Lucida Sans Unicode" w:hAnsi="Lucida Sans Unicode" w:cs="Lucida Sans Unicode"/>
-        </w:rPr>
-      </w:pPr>
-    </w:p>
-    <w:p>
-      <w:pPr>
-        <w:spacing w:after="0" w:line="240" w:lineRule="auto"/>
-        <w:rPr>
-          <w:rFonts w:ascii="Lucida Sans Unicode" w:hAnsi="Lucida Sans Unicode" w:cs="Lucida Sans Unicode"/>
-        </w:rPr>
-      </w:pPr>
-      <w:r>
-        <w:rPr>
-          <w:rFonts w:ascii="Lucida Sans Unicode" w:hAnsi="Lucida Sans Unicode" w:cs="Lucida Sans Unicode"/>
-        </w:rPr>
-        <w:t xml:space="preserve">I sent off the Gerber files to </w:t>
-      </w:r>
-      <w:proofErr w:type="spellStart"/>
-      <w:r>
-        <w:rPr>
-          <w:rFonts w:ascii="Lucida Sans Unicode" w:hAnsi="Lucida Sans Unicode" w:cs="Lucida Sans Unicode"/>
-        </w:rPr>
-        <w:t>PCBCart</w:t>
-      </w:r>
-      <w:proofErr w:type="spellEnd"/>
-      <w:r>
-        <w:rPr>
-          <w:rFonts w:ascii="Lucida Sans Unicode" w:hAnsi="Lucida Sans Unicode" w:cs="Lucida Sans Unicode"/>
-        </w:rPr>
-        <w:t xml:space="preserve"> for manufacture today. I ordered a set of prototype boards with the same specifications that the final boards will have. But first I made a few last edits to part placement and routing. Then I did a “Design Rule Check” to ensure all my pads are connected, all of my trace widths are wide enough, nothing’s crossing that shouldn’t be, etc.</w:t>
-      </w:r>
-    </w:p>
-    <w:p>
-      <w:pPr>
-        <w:spacing w:after="0" w:line="240" w:lineRule="auto"/>
-        <w:rPr>
-          <w:rFonts w:ascii="Lucida Sans Unicode" w:hAnsi="Lucida Sans Unicode" w:cs="Lucida Sans Unicode"/>
-        </w:rPr>
-      </w:pPr>
-    </w:p>
-    <w:p>
-      <w:pPr>
-        <w:spacing w:after="0" w:line="240" w:lineRule="auto"/>
-        <w:rPr>
-          <w:rFonts w:ascii="Lucida Sans Unicode" w:hAnsi="Lucida Sans Unicode" w:cs="Lucida Sans Unicode"/>
-        </w:rPr>
-      </w:pPr>
-      <w:r>
-        <w:rPr>
-          <w:rFonts w:ascii="Lucida Sans Unicode" w:hAnsi="Lucida Sans Unicode" w:cs="Lucida Sans Unicode"/>
-        </w:rPr>
-        <w:t xml:space="preserve">Then I plotted the Gerber and Drill files per </w:t>
-      </w:r>
-      <w:proofErr w:type="spellStart"/>
-      <w:r>
-        <w:rPr>
-          <w:rFonts w:ascii="Lucida Sans Unicode" w:hAnsi="Lucida Sans Unicode" w:cs="Lucida Sans Unicode"/>
-        </w:rPr>
-        <w:t>PCBCart’s</w:t>
-      </w:r>
-      <w:proofErr w:type="spellEnd"/>
-      <w:r>
-        <w:rPr>
-          <w:rFonts w:ascii="Lucida Sans Unicode" w:hAnsi="Lucida Sans Unicode" w:cs="Lucida Sans Unicode"/>
-        </w:rPr>
-        <w:t xml:space="preserve"> specifications, reviewed the Gerber’s layer by layer for errors. Finding none, I zipped the </w:t>
-      </w:r>
-      <w:proofErr w:type="spellStart"/>
-      <w:r>
-        <w:rPr>
-          <w:rFonts w:ascii="Lucida Sans Unicode" w:hAnsi="Lucida Sans Unicode" w:cs="Lucida Sans Unicode"/>
-        </w:rPr>
-        <w:t>Gerbers</w:t>
-      </w:r>
-      <w:proofErr w:type="spellEnd"/>
-      <w:r>
-        <w:rPr>
-          <w:rFonts w:ascii="Lucida Sans Unicode" w:hAnsi="Lucida Sans Unicode" w:cs="Lucida Sans Unicode"/>
-        </w:rPr>
-        <w:t xml:space="preserve"> up and sent them away.</w:t>
+        <w:t>Today was another day of routing. It’s a repetitive process of testing the autorouter, moving things to better placement, and trying again with the autorouter until things get as good as possible. And I think I’ve about gotten to that point. There are no trace failures, and overall everything looks pretty good.</w:t>
+      </w:r>
+    </w:p>
+    <w:p>
+      <w:pPr>
+        <w:spacing w:after="0" w:line="240" w:lineRule="auto"/>
+        <w:rPr>
+          <w:rFonts w:ascii="Lucida Sans Unicode" w:hAnsi="Lucida Sans Unicode" w:cs="Lucida Sans Unicode"/>
+        </w:rPr>
+      </w:pPr>
+    </w:p>
+    <w:p>
+      <w:pPr>
+        <w:spacing w:after="0" w:line="240" w:lineRule="auto"/>
+        <w:rPr>
+          <w:rFonts w:ascii="Lucida Sans Unicode" w:hAnsi="Lucida Sans Unicode" w:cs="Lucida Sans Unicode"/>
+        </w:rPr>
+      </w:pPr>
+      <w:r>
+        <w:rPr>
+          <w:rFonts w:ascii="Lucida Sans Unicode" w:hAnsi="Lucida Sans Unicode" w:cs="Lucida Sans Unicode"/>
+        </w:rPr>
+        <w:t>I’m going to do a quick git push, though, before I Back Import the Spectra Session file from FreeRoute to PCBNew. That way, I notice a problem in the future, I can go back to this point and easily correct it, rather than having to rip up all the traces and start from scratch.</w:t>
+      </w:r>
+    </w:p>
+    <w:p>
+      <w:pPr>
+        <w:spacing w:after="0" w:line="240" w:lineRule="auto"/>
+        <w:rPr>
+          <w:rFonts w:ascii="Lucida Sans Unicode" w:hAnsi="Lucida Sans Unicode" w:cs="Lucida Sans Unicode"/>
+        </w:rPr>
+      </w:pPr>
+    </w:p>
+    <w:p>
+      <w:pPr>
+        <w:spacing w:after="0" w:line="240" w:lineRule="auto"/>
+        <w:rPr>
+          <w:rFonts w:ascii="Lucida Sans Unicode" w:hAnsi="Lucida Sans Unicode" w:cs="Lucida Sans Unicode"/>
+        </w:rPr>
+      </w:pPr>
+      <w:r>
+        <w:rPr>
+          <w:rFonts w:ascii="Lucida Sans Unicode" w:hAnsi="Lucida Sans Unicode" w:cs="Lucida Sans Unicode"/>
+        </w:rPr>
+        <w:t>I sent off the Gerber files to PCBCart for manufacture today. I ordered a set of prototype boards with the same specifications that the final boards will have. But first I made a few last edits to part placement and routing. Then I did a “Design Rule Check” to ensure all my pads are connected, all of my trace widths are wide enough, nothing’s crossing that shouldn’t be, etc.</w:t>
+      </w:r>
+    </w:p>
+    <w:p>
+      <w:pPr>
+        <w:spacing w:after="0" w:line="240" w:lineRule="auto"/>
+        <w:rPr>
+          <w:rFonts w:ascii="Lucida Sans Unicode" w:hAnsi="Lucida Sans Unicode" w:cs="Lucida Sans Unicode"/>
+        </w:rPr>
+      </w:pPr>
+    </w:p>
+    <w:p>
+      <w:pPr>
+        <w:spacing w:after="0" w:line="240" w:lineRule="auto"/>
+        <w:rPr>
+          <w:rFonts w:ascii="Lucida Sans Unicode" w:hAnsi="Lucida Sans Unicode" w:cs="Lucida Sans Unicode"/>
+        </w:rPr>
+      </w:pPr>
+      <w:r>
+        <w:rPr>
+          <w:rFonts w:ascii="Lucida Sans Unicode" w:hAnsi="Lucida Sans Unicode" w:cs="Lucida Sans Unicode"/>
+        </w:rPr>
+        <w:t>Then I plotted the Gerber and Drill files per PCBCart’s specifications, reviewed the Gerber’s layer by layer for errors. Finding none, I zipped the Gerbers up and sent them away.</w:t>
       </w:r>
     </w:p>
     <w:p>
@@ -4178,7 +4144,7 @@
           <w:rFonts w:ascii="Lucida Sans Unicode" w:hAnsi="Lucida Sans Unicode" w:cs="Lucida Sans Unicode"/>
         </w:rPr>
       </w:pPr>
-      <w:bookmarkStart w:id="6" w:name="_Toc327121673"/>
+      <w:bookmarkStart w:id="6" w:name="_Toc331963739"/>
       <w:r>
         <w:rPr>
           <w:rFonts w:ascii="Lucida Sans Unicode" w:hAnsi="Lucida Sans Unicode" w:cs="Lucida Sans Unicode"/>
@@ -4199,21 +4165,7 @@
         <w:rPr>
           <w:rFonts w:ascii="Lucida Sans Unicode" w:hAnsi="Lucida Sans Unicode" w:cs="Lucida Sans Unicode"/>
         </w:rPr>
-        <w:t xml:space="preserve">I installed Atmel Studio 6 and used the </w:t>
-      </w:r>
-      <w:proofErr w:type="spellStart"/>
-      <w:r>
-        <w:rPr>
-          <w:rFonts w:ascii="Lucida Sans Unicode" w:hAnsi="Lucida Sans Unicode" w:cs="Lucida Sans Unicode"/>
-        </w:rPr>
-        <w:t>QTouch</w:t>
-      </w:r>
-      <w:proofErr w:type="spellEnd"/>
-      <w:r>
-        <w:rPr>
-          <w:rFonts w:ascii="Lucida Sans Unicode" w:hAnsi="Lucida Sans Unicode" w:cs="Lucida Sans Unicode"/>
-        </w:rPr>
-        <w:t xml:space="preserve"> Project Builder to generate the skeleton for this project. It almost feels like cheating. You input how many sensors, which microcontroller you’ll be using, and which pins you</w:t>
+        <w:t>I installed Atmel Studio 6 and used the QTouch Project Builder to generate the skeleton for this project. It almost feels like cheating. You input how many sensors, which microcontroller you’ll be using, and which pins you</w:t>
       </w:r>
       <w:r>
         <w:rPr>
@@ -4256,7 +4208,7 @@
           <w:rFonts w:ascii="Lucida Sans Unicode" w:hAnsi="Lucida Sans Unicode" w:cs="Lucida Sans Unicode"/>
         </w:rPr>
       </w:pPr>
-      <w:bookmarkStart w:id="7" w:name="_Toc327121674"/>
+      <w:bookmarkStart w:id="7" w:name="_Toc331963740"/>
       <w:r>
         <w:rPr>
           <w:rFonts w:ascii="Lucida Sans Unicode" w:hAnsi="Lucida Sans Unicode" w:cs="Lucida Sans Unicode"/>
@@ -4276,21 +4228,7 @@
         <w:rPr>
           <w:rFonts w:ascii="Lucida Sans Unicode" w:hAnsi="Lucida Sans Unicode" w:cs="Lucida Sans Unicode"/>
         </w:rPr>
-        <w:t xml:space="preserve">I’ve received the initial prototype boards from </w:t>
-      </w:r>
-      <w:proofErr w:type="spellStart"/>
-      <w:r>
-        <w:rPr>
-          <w:rFonts w:ascii="Lucida Sans Unicode" w:hAnsi="Lucida Sans Unicode" w:cs="Lucida Sans Unicode"/>
-        </w:rPr>
-        <w:t>PCBCart</w:t>
-      </w:r>
-      <w:proofErr w:type="spellEnd"/>
-      <w:r>
-        <w:rPr>
-          <w:rFonts w:ascii="Lucida Sans Unicode" w:hAnsi="Lucida Sans Unicode" w:cs="Lucida Sans Unicode"/>
-        </w:rPr>
-        <w:t>, and they look fantastic. I assembled the first board, and have applied power, and nothing burnt up. That’s always a good start.</w:t>
+        <w:t>I’ve received the initial prototype boards from PCBCart, and they look fantastic. I assembled the first board, and have applied power, and nothing burnt up. That’s always a good start.</w:t>
       </w:r>
     </w:p>
     <w:p>
@@ -4331,21 +4269,7 @@
         <w:rPr>
           <w:rFonts w:ascii="Lucida Sans Unicode" w:hAnsi="Lucida Sans Unicode" w:cs="Lucida Sans Unicode"/>
         </w:rPr>
-        <w:t xml:space="preserve">The sensor should be placed on the board opposite the SMT components, so that the sensor is flush against the top of the enclosure. This should be very simple to do. Place on opposite side, use 2 </w:t>
-      </w:r>
-      <w:proofErr w:type="spellStart"/>
-      <w:r>
-        <w:rPr>
-          <w:rFonts w:ascii="Lucida Sans Unicode" w:hAnsi="Lucida Sans Unicode" w:cs="Lucida Sans Unicode"/>
-        </w:rPr>
-        <w:t>vias</w:t>
-      </w:r>
-      <w:proofErr w:type="spellEnd"/>
-      <w:r>
-        <w:rPr>
-          <w:rFonts w:ascii="Lucida Sans Unicode" w:hAnsi="Lucida Sans Unicode" w:cs="Lucida Sans Unicode"/>
-        </w:rPr>
-        <w:t>, and mirror the sensor so that no other movement of traces or parts is required.</w:t>
+        <w:t>The sensor should be placed on the board opposite the SMT components, so that the sensor is flush against the top of the enclosure. This should be very simple to do. Place on opposite side, use 2 vias, and mirror the sensor so that no other movement of traces or parts is required.</w:t>
       </w:r>
     </w:p>
     <w:p>
@@ -4430,7 +4354,7 @@
           <w:rFonts w:ascii="Lucida Sans Unicode" w:hAnsi="Lucida Sans Unicode" w:cs="Lucida Sans Unicode"/>
         </w:rPr>
       </w:pPr>
-      <w:bookmarkStart w:id="8" w:name="_Toc327121675"/>
+      <w:bookmarkStart w:id="8" w:name="_Toc331963741"/>
       <w:r>
         <w:rPr>
           <w:rFonts w:ascii="Lucida Sans Unicode" w:hAnsi="Lucida Sans Unicode" w:cs="Lucida Sans Unicode"/>
@@ -4668,21 +4592,7 @@
         <w:rPr>
           <w:rFonts w:ascii="Lucida Sans Unicode" w:hAnsi="Lucida Sans Unicode" w:cs="Lucida Sans Unicode"/>
         </w:rPr>
-        <w:t xml:space="preserve">D1, the </w:t>
-      </w:r>
-      <w:proofErr w:type="spellStart"/>
-      <w:r>
-        <w:rPr>
-          <w:rFonts w:ascii="Lucida Sans Unicode" w:hAnsi="Lucida Sans Unicode" w:cs="Lucida Sans Unicode"/>
-        </w:rPr>
-        <w:t>schottky</w:t>
-      </w:r>
-      <w:proofErr w:type="spellEnd"/>
-      <w:r>
-        <w:rPr>
-          <w:rFonts w:ascii="Lucida Sans Unicode" w:hAnsi="Lucida Sans Unicode" w:cs="Lucida Sans Unicode"/>
-        </w:rPr>
-        <w:t xml:space="preserve"> diode used in the power regulation block, is incorrectly placed on the PCB. The schematic uses a 2-pin representation of the diode, since a diode only actually has two parts, and anode and a cathode. The actual device used, though, has three pins, one of which has no electrical connection. Basically, the cathode was unconnected, which caused some significant problems. I corrected this in the prototype by canting the diode to the side so that the anode and cathode are both connected. The only real problem with this, other than aesthetics, is that that third pin provides additional physical stability for the chip. I don’t foresee this being a problem with the prototyping, but it will clearly need to be corrected in the final product.</w:t>
+        <w:t>D1, the schottky diode used in the power regulation block, is incorrectly placed on the PCB. The schematic uses a 2-pin representation of the diode, since a diode only actually has two parts, and anode and a cathode. The actual device used, though, has three pins, one of which has no electrical connection. Basically, the cathode was unconnected, which caused some significant problems. I corrected this in the prototype by canting the diode to the side so that the anode and cathode are both connected. The only real problem with this, other than aesthetics, is that that third pin provides additional physical stability for the chip. I don’t foresee this being a problem with the prototyping, but it will clearly need to be corrected in the final product.</w:t>
       </w:r>
     </w:p>
     <w:p>
@@ -4796,21 +4706,7 @@
         <w:rPr>
           <w:rFonts w:ascii="Lucida Sans Unicode" w:hAnsi="Lucida Sans Unicode" w:cs="Lucida Sans Unicode"/>
         </w:rPr>
-        <w:t xml:space="preserve">Another trip-up: </w:t>
-      </w:r>
-      <w:proofErr w:type="spellStart"/>
-      <w:r>
-        <w:rPr>
-          <w:rFonts w:ascii="Lucida Sans Unicode" w:hAnsi="Lucida Sans Unicode" w:cs="Lucida Sans Unicode"/>
-        </w:rPr>
-        <w:t>QMatrix</w:t>
-      </w:r>
-      <w:proofErr w:type="spellEnd"/>
-      <w:r>
-        <w:rPr>
-          <w:rFonts w:ascii="Lucida Sans Unicode" w:hAnsi="Lucida Sans Unicode" w:cs="Lucida Sans Unicode"/>
-        </w:rPr>
-        <w:t xml:space="preserve"> can be used with ATTiny44</w:t>
+        <w:t>Another trip-up: QMatrix can be used with ATTiny44</w:t>
       </w:r>
       <w:r>
         <w:rPr>
@@ -4823,16 +4719,8 @@
         <w:rPr>
           <w:rFonts w:ascii="Lucida Sans Unicode" w:hAnsi="Lucida Sans Unicode" w:cs="Lucida Sans Unicode"/>
         </w:rPr>
-        <w:t xml:space="preserve">, or ATTiny84, but not ATTiny44, which is what I ordered. Whoops. </w:t>
-      </w:r>
-      <w:proofErr w:type="gramStart"/>
-      <w:r>
-        <w:rPr>
-          <w:rFonts w:ascii="Lucida Sans Unicode" w:hAnsi="Lucida Sans Unicode" w:cs="Lucida Sans Unicode"/>
-        </w:rPr>
-        <w:t>New chip on the way.</w:t>
-      </w:r>
-      <w:proofErr w:type="gramEnd"/>
+        <w:t>, or ATTiny84, but not ATTiny44, which is what I ordered. Whoops. New chip on the way.</w:t>
+      </w:r>
     </w:p>
     <w:p>
       <w:pPr>
@@ -4861,39 +4749,7 @@
           <w:rFonts w:ascii="Lucida Sans Unicode" w:hAnsi="Lucida Sans Unicode" w:cs="Lucida Sans Unicode"/>
           <w:b/>
         </w:rPr>
-        <w:t xml:space="preserve">: Contacted </w:t>
-      </w:r>
-      <w:proofErr w:type="gramStart"/>
-      <w:r>
-        <w:rPr>
-          <w:rFonts w:ascii="Lucida Sans Unicode" w:hAnsi="Lucida Sans Unicode" w:cs="Lucida Sans Unicode"/>
-          <w:b/>
-        </w:rPr>
-        <w:t>Atmel,</w:t>
-      </w:r>
-      <w:proofErr w:type="gramEnd"/>
-      <w:r>
-        <w:rPr>
-          <w:rFonts w:ascii="Lucida Sans Unicode" w:hAnsi="Lucida Sans Unicode" w:cs="Lucida Sans Unicode"/>
-          <w:b/>
-        </w:rPr>
-        <w:t xml:space="preserve"> and this is untrue. ATTiny44 and ATTiny44A </w:t>
-      </w:r>
-      <w:proofErr w:type="gramStart"/>
-      <w:r>
-        <w:rPr>
-          <w:rFonts w:ascii="Lucida Sans Unicode" w:hAnsi="Lucida Sans Unicode" w:cs="Lucida Sans Unicode"/>
-          <w:b/>
-        </w:rPr>
-        <w:t>are</w:t>
-      </w:r>
-      <w:proofErr w:type="gramEnd"/>
-      <w:r>
-        <w:rPr>
-          <w:rFonts w:ascii="Lucida Sans Unicode" w:hAnsi="Lucida Sans Unicode" w:cs="Lucida Sans Unicode"/>
-          <w:b/>
-        </w:rPr>
-        <w:t xml:space="preserve"> drop-in replaceable in touch applications.</w:t>
+        <w:t>: Contacted Atmel, and this is untrue. ATTiny44 and ATTiny44A are drop-in replaceable in touch applications.</w:t>
       </w:r>
       <w:r>
         <w:rPr>
@@ -5034,36 +4890,794 @@
           <w:rFonts w:ascii="Lucida Sans Unicode" w:hAnsi="Lucida Sans Unicode" w:cs="Lucida Sans Unicode"/>
         </w:rPr>
       </w:pPr>
-      <w:bookmarkStart w:id="9" w:name="_GoBack"/>
+      <w:bookmarkStart w:id="9" w:name="_Toc331963742"/>
       <w:r>
         <w:rPr>
           <w:rFonts w:ascii="Lucida Sans Unicode" w:hAnsi="Lucida Sans Unicode" w:cs="Lucida Sans Unicode"/>
         </w:rPr>
         <w:t>2012/07/03</w:t>
       </w:r>
-    </w:p>
-    <w:bookmarkEnd w:id="9"/>
-    <w:p>
-      <w:pPr>
-        <w:spacing w:after="0" w:line="240" w:lineRule="auto"/>
-        <w:rPr>
-          <w:rFonts w:ascii="Lucida Sans Unicode" w:hAnsi="Lucida Sans Unicode" w:cs="Lucida Sans Unicode"/>
-        </w:rPr>
-      </w:pPr>
-      <w:r>
-        <w:rPr>
-          <w:rFonts w:ascii="Lucida Sans Unicode" w:hAnsi="Lucida Sans Unicode" w:cs="Lucida Sans Unicode"/>
-        </w:rPr>
-        <w:t xml:space="preserve">It has been a busy few weeks at work, which has prevented much work on this project. </w:t>
-      </w:r>
-      <w:proofErr w:type="gramStart"/>
-      <w:r>
-        <w:rPr>
-          <w:rFonts w:ascii="Lucida Sans Unicode" w:hAnsi="Lucida Sans Unicode" w:cs="Lucida Sans Unicode"/>
-        </w:rPr>
-        <w:t>Getting back to it now.</w:t>
-      </w:r>
-      <w:proofErr w:type="gramEnd"/>
+      <w:bookmarkEnd w:id="9"/>
+    </w:p>
+    <w:p>
+      <w:pPr>
+        <w:spacing w:after="0" w:line="240" w:lineRule="auto"/>
+        <w:rPr>
+          <w:rFonts w:ascii="Lucida Sans Unicode" w:hAnsi="Lucida Sans Unicode" w:cs="Lucida Sans Unicode"/>
+        </w:rPr>
+      </w:pPr>
+      <w:r>
+        <w:rPr>
+          <w:rFonts w:ascii="Lucida Sans Unicode" w:hAnsi="Lucida Sans Unicode" w:cs="Lucida Sans Unicode"/>
+        </w:rPr>
+        <w:t>It has been a busy few weeks at work, which has prevented much work on this project. Getting back to it now.</w:t>
+      </w:r>
+    </w:p>
+    <w:p>
+      <w:pPr>
+        <w:spacing w:after="0" w:line="240" w:lineRule="auto"/>
+        <w:rPr>
+          <w:rFonts w:ascii="Lucida Sans Unicode" w:hAnsi="Lucida Sans Unicode" w:cs="Lucida Sans Unicode"/>
+        </w:rPr>
+      </w:pPr>
+    </w:p>
+    <w:p>
+      <w:pPr>
+        <w:pStyle w:val="Heading1"/>
+        <w:spacing w:before="0" w:line="240" w:lineRule="auto"/>
+        <w:rPr>
+          <w:rFonts w:ascii="Lucida Sans Unicode" w:hAnsi="Lucida Sans Unicode" w:cs="Lucida Sans Unicode"/>
+        </w:rPr>
+      </w:pPr>
+      <w:bookmarkStart w:id="10" w:name="_Toc331963743"/>
+      <w:r>
+        <w:rPr>
+          <w:rFonts w:ascii="Lucida Sans Unicode" w:hAnsi="Lucida Sans Unicode" w:cs="Lucida Sans Unicode"/>
+        </w:rPr>
+        <w:t>2012/07/04</w:t>
+      </w:r>
+      <w:bookmarkEnd w:id="10"/>
+    </w:p>
+    <w:p>
+      <w:pPr>
+        <w:spacing w:after="0" w:line="240" w:lineRule="auto"/>
+        <w:rPr>
+          <w:rFonts w:ascii="Lucida Sans Unicode" w:hAnsi="Lucida Sans Unicode" w:cs="Lucida Sans Unicode"/>
+        </w:rPr>
+      </w:pPr>
+      <w:r>
+        <w:rPr>
+          <w:rFonts w:ascii="Lucida Sans Unicode" w:hAnsi="Lucida Sans Unicode" w:cs="Lucida Sans Unicode"/>
+        </w:rPr>
+        <w:t>One thing to note: Since I failed to add an on/off switch the prototypes, I’ve found that if the battery voltage decreases too much, as I try to charge the battery and operate the circuit at the same time, the battery charges just enough to start blinking, powers the LDO, and depletes the small charge that had built up in the battery. This cycle repeats over and over again, resulting in the LEDs blinking at a rate of about 1Hz. I’ve remedied this temporarily by powering the circuit via a 5V bench supply that can supply a greater amount of current than the little wall-USB adapter I’m using.</w:t>
+      </w:r>
+      <w:r>
+        <w:rPr>
+          <w:rFonts w:ascii="Lucida Sans Unicode" w:hAnsi="Lucida Sans Unicode" w:cs="Lucida Sans Unicode"/>
+        </w:rPr>
+        <w:t xml:space="preserve"> This seems to be effective.</w:t>
+      </w:r>
+    </w:p>
+    <w:p>
+      <w:pPr>
+        <w:spacing w:after="0" w:line="240" w:lineRule="auto"/>
+        <w:rPr>
+          <w:rFonts w:ascii="Lucida Sans Unicode" w:hAnsi="Lucida Sans Unicode" w:cs="Lucida Sans Unicode"/>
+        </w:rPr>
+      </w:pPr>
+    </w:p>
+    <w:p>
+      <w:pPr>
+        <w:pStyle w:val="Heading1"/>
+        <w:spacing w:before="0" w:line="240" w:lineRule="auto"/>
+        <w:rPr>
+          <w:rFonts w:ascii="Lucida Sans Unicode" w:hAnsi="Lucida Sans Unicode" w:cs="Lucida Sans Unicode"/>
+        </w:rPr>
+      </w:pPr>
+      <w:bookmarkStart w:id="11" w:name="_Toc331963744"/>
+      <w:r>
+        <w:rPr>
+          <w:rFonts w:ascii="Lucida Sans Unicode" w:hAnsi="Lucida Sans Unicode" w:cs="Lucida Sans Unicode"/>
+        </w:rPr>
+        <w:t>2012/07/24</w:t>
+      </w:r>
+      <w:bookmarkEnd w:id="11"/>
+    </w:p>
+    <w:p>
+      <w:pPr>
+        <w:spacing w:after="0" w:line="240" w:lineRule="auto"/>
+        <w:rPr>
+          <w:rFonts w:ascii="Lucida Sans Unicode" w:hAnsi="Lucida Sans Unicode" w:cs="Lucida Sans Unicode"/>
+        </w:rPr>
+      </w:pPr>
+      <w:r>
+        <w:rPr>
+          <w:rFonts w:ascii="Lucida Sans Unicode" w:hAnsi="Lucida Sans Unicode" w:cs="Lucida Sans Unicode"/>
+        </w:rPr>
+        <w:t>I found that the resistors I used for pull-ups on the TWI lines for the PCA9685 were valued to high. I was using 10K resistors. I discovered the problem when trying to use a logic analyzer to troubleshoot I2C. The LED driver would never acknowledge, and there were what looked like momentary pulses where there should have been none. At first I thought it was the code I was using, so I tried another well-known I2C library, and same results.</w:t>
+      </w:r>
+    </w:p>
+    <w:p>
+      <w:pPr>
+        <w:spacing w:after="0" w:line="240" w:lineRule="auto"/>
+        <w:rPr>
+          <w:rFonts w:ascii="Lucida Sans Unicode" w:hAnsi="Lucida Sans Unicode" w:cs="Lucida Sans Unicode"/>
+        </w:rPr>
+      </w:pPr>
+    </w:p>
+    <w:p>
+      <w:pPr>
+        <w:spacing w:after="0" w:line="240" w:lineRule="auto"/>
+        <w:rPr>
+          <w:rFonts w:ascii="Lucida Sans Unicode" w:hAnsi="Lucida Sans Unicode" w:cs="Lucida Sans Unicode"/>
+        </w:rPr>
+      </w:pPr>
+      <w:r>
+        <w:rPr>
+          <w:rFonts w:ascii="Lucida Sans Unicode" w:hAnsi="Lucida Sans Unicode" w:cs="Lucida Sans Unicode"/>
+        </w:rPr>
+        <w:t xml:space="preserve">Pulling out my o-scope, I found a lot of crossover on the bus. Researching on the internet, I found that 10K is often much too high a value for the pull-ups on I2C. People seemed to find success with values between 1.2K and 3K. So I bought a book of </w:t>
+      </w:r>
+      <w:r>
+        <w:rPr>
+          <w:rFonts w:ascii="Lucida Sans Unicode" w:hAnsi="Lucida Sans Unicode" w:cs="Lucida Sans Unicode"/>
+        </w:rPr>
+        <w:lastRenderedPageBreak/>
+        <w:t>0805 resistors from Adafruit to try different values (0805, because finding books of 1205 or 1210 seems about impossible).</w:t>
+      </w:r>
+    </w:p>
+    <w:p>
+      <w:pPr>
+        <w:spacing w:after="0" w:line="240" w:lineRule="auto"/>
+        <w:rPr>
+          <w:rFonts w:ascii="Lucida Sans Unicode" w:hAnsi="Lucida Sans Unicode" w:cs="Lucida Sans Unicode"/>
+        </w:rPr>
+      </w:pPr>
+    </w:p>
+    <w:p>
+      <w:pPr>
+        <w:spacing w:after="0" w:line="240" w:lineRule="auto"/>
+        <w:rPr>
+          <w:rFonts w:ascii="Lucida Sans Unicode" w:hAnsi="Lucida Sans Unicode" w:cs="Lucida Sans Unicode"/>
+        </w:rPr>
+      </w:pPr>
+      <w:r>
+        <w:rPr>
+          <w:rFonts w:ascii="Lucida Sans Unicode" w:hAnsi="Lucida Sans Unicode" w:cs="Lucida Sans Unicode"/>
+        </w:rPr>
+        <w:t>After replacing the 10K resistors with 1.5K resistors, I am finally getting an acknowledge from the PCA9685 when I address it</w:t>
+      </w:r>
+      <w:r>
+        <w:rPr>
+          <w:rFonts w:ascii="Lucida Sans Unicode" w:hAnsi="Lucida Sans Unicode" w:cs="Lucida Sans Unicode"/>
+        </w:rPr>
+        <w:t xml:space="preserve"> (write: 170, read: 171)</w:t>
+      </w:r>
+      <w:r>
+        <w:rPr>
+          <w:rFonts w:ascii="Lucida Sans Unicode" w:hAnsi="Lucida Sans Unicode" w:cs="Lucida Sans Unicode"/>
+        </w:rPr>
+        <w:t>.</w:t>
+      </w:r>
+    </w:p>
+    <w:p>
+      <w:pPr>
+        <w:spacing w:after="0" w:line="240" w:lineRule="auto"/>
+        <w:rPr>
+          <w:rFonts w:ascii="Lucida Sans Unicode" w:hAnsi="Lucida Sans Unicode" w:cs="Lucida Sans Unicode"/>
+        </w:rPr>
+      </w:pPr>
+    </w:p>
+    <w:p>
+      <w:pPr>
+        <w:spacing w:after="0" w:line="240" w:lineRule="auto"/>
+        <w:rPr>
+          <w:rFonts w:ascii="Lucida Sans Unicode" w:hAnsi="Lucida Sans Unicode" w:cs="Lucida Sans Unicode"/>
+        </w:rPr>
+      </w:pPr>
+      <w:r>
+        <w:rPr>
+          <w:rFonts w:ascii="Lucida Sans Unicode" w:hAnsi="Lucida Sans Unicode" w:cs="Lucida Sans Unicode"/>
+        </w:rPr>
+        <w:t>Not it’s just a matter of programming this baby!</w:t>
+      </w:r>
+    </w:p>
+    <w:p>
+      <w:pPr>
+        <w:spacing w:after="0" w:line="240" w:lineRule="auto"/>
+        <w:rPr>
+          <w:rFonts w:ascii="Lucida Sans Unicode" w:hAnsi="Lucida Sans Unicode" w:cs="Lucida Sans Unicode"/>
+        </w:rPr>
+      </w:pPr>
+    </w:p>
+    <w:p>
+      <w:pPr>
+        <w:spacing w:after="0" w:line="240" w:lineRule="auto"/>
+        <w:rPr>
+          <w:rFonts w:ascii="Lucida Sans Unicode" w:hAnsi="Lucida Sans Unicode" w:cs="Lucida Sans Unicode"/>
+        </w:rPr>
+      </w:pPr>
+      <w:r>
+        <w:rPr>
+          <w:rFonts w:ascii="Lucida Sans Unicode" w:hAnsi="Lucida Sans Unicode" w:cs="Lucida Sans Unicode"/>
+        </w:rPr>
+        <w:t>Also, the PCA9685 has very fine pitch leads, and is difficult to solder correctly. I only just finally got all of the LEDs on both full prototypes working today!</w:t>
+      </w:r>
+      <w:r>
+        <w:rPr>
+          <w:rFonts w:ascii="Lucida Sans Unicode" w:hAnsi="Lucida Sans Unicode" w:cs="Lucida Sans Unicode"/>
+        </w:rPr>
+        <w:t xml:space="preserve"> If the LEDs don’t light, it’s very likely these tiny connections to the chip that are at fault.</w:t>
+      </w:r>
+    </w:p>
+    <w:p>
+      <w:pPr>
+        <w:spacing w:after="0" w:line="240" w:lineRule="auto"/>
+        <w:rPr>
+          <w:rFonts w:ascii="Lucida Sans Unicode" w:hAnsi="Lucida Sans Unicode" w:cs="Lucida Sans Unicode"/>
+        </w:rPr>
+      </w:pPr>
+    </w:p>
+    <w:p>
+      <w:pPr>
+        <w:pStyle w:val="Heading1"/>
+        <w:spacing w:before="0" w:line="240" w:lineRule="auto"/>
+        <w:rPr>
+          <w:rFonts w:ascii="Lucida Sans Unicode" w:hAnsi="Lucida Sans Unicode" w:cs="Lucida Sans Unicode"/>
+        </w:rPr>
+      </w:pPr>
+      <w:bookmarkStart w:id="12" w:name="_Toc331963745"/>
+      <w:r>
+        <w:rPr>
+          <w:rFonts w:ascii="Lucida Sans Unicode" w:hAnsi="Lucida Sans Unicode" w:cs="Lucida Sans Unicode"/>
+        </w:rPr>
+        <w:t>2012/07/30</w:t>
+      </w:r>
+      <w:bookmarkEnd w:id="12"/>
+    </w:p>
+    <w:p>
+      <w:pPr>
+        <w:spacing w:after="0" w:line="240" w:lineRule="auto"/>
+        <w:rPr>
+          <w:rFonts w:ascii="Lucida Sans Unicode" w:hAnsi="Lucida Sans Unicode" w:cs="Lucida Sans Unicode"/>
+        </w:rPr>
+      </w:pPr>
+      <w:r>
+        <w:rPr>
+          <w:rFonts w:ascii="Lucida Sans Unicode" w:hAnsi="Lucida Sans Unicode" w:cs="Lucida Sans Unicode"/>
+        </w:rPr>
+        <w:t>I’m trying to pull the RESET line low, and for some reason it’s not working. I did notice that I doubled up on the pull-up resistors on the reset line. I put one 10k near the AVR’s Reset pin and another near the PCA9685’s Reset pin, effectively dropping the resistance to 5k. While this shouldn’t prevent me from being able to toggle Reset via the AVR, I’m removing the resistor near the PCA9685.</w:t>
+      </w:r>
+    </w:p>
+    <w:p>
+      <w:pPr>
+        <w:spacing w:after="0" w:line="240" w:lineRule="auto"/>
+        <w:rPr>
+          <w:rFonts w:ascii="Lucida Sans Unicode" w:hAnsi="Lucida Sans Unicode" w:cs="Lucida Sans Unicode"/>
+        </w:rPr>
+      </w:pPr>
+    </w:p>
+    <w:p>
+      <w:pPr>
+        <w:spacing w:after="0" w:line="240" w:lineRule="auto"/>
+        <w:rPr>
+          <w:rFonts w:ascii="Lucida Sans Unicode" w:hAnsi="Lucida Sans Unicode" w:cs="Lucida Sans Unicode"/>
+        </w:rPr>
+      </w:pPr>
+      <w:r>
+        <w:rPr>
+          <w:rFonts w:ascii="Lucida Sans Unicode" w:hAnsi="Lucida Sans Unicode" w:cs="Lucida Sans Unicode"/>
+        </w:rPr>
+        <w:t xml:space="preserve">Wow. I feel stupid. Of course I can’t set </w:t>
+      </w:r>
+      <w:r>
+        <w:rPr>
+          <w:rFonts w:ascii="Lucida Sans Unicode" w:hAnsi="Lucida Sans Unicode" w:cs="Lucida Sans Unicode"/>
+        </w:rPr>
+        <w:t xml:space="preserve">RESET low. It would reset the AVR. (Well, you can if you program the </w:t>
+      </w:r>
+      <w:r>
+        <w:rPr>
+          <w:rFonts w:ascii="Lucida Sans Unicode" w:hAnsi="Lucida Sans Unicode" w:cs="Lucida Sans Unicode"/>
+        </w:rPr>
+        <w:t>RSTDISBL</w:t>
+      </w:r>
+      <w:r>
+        <w:rPr>
+          <w:rFonts w:ascii="Lucida Sans Unicode" w:hAnsi="Lucida Sans Unicode" w:cs="Lucida Sans Unicode"/>
+        </w:rPr>
+        <w:t xml:space="preserve"> fuse, but then you need a high-voltage programmer [AVR042: </w:t>
+      </w:r>
+      <w:r>
+        <w:rPr>
+          <w:rFonts w:ascii="Lucida Sans Unicode" w:hAnsi="Lucida Sans Unicode" w:cs="Lucida Sans Unicode"/>
+        </w:rPr>
+        <w:t>AVR Hardware Design</w:t>
+      </w:r>
+      <w:r>
+        <w:rPr>
+          <w:rFonts w:ascii="Lucida Sans Unicode" w:hAnsi="Lucida Sans Unicode" w:cs="Lucida Sans Unicode"/>
+        </w:rPr>
+        <w:t xml:space="preserve"> </w:t>
+      </w:r>
+      <w:r>
+        <w:rPr>
+          <w:rFonts w:ascii="Lucida Sans Unicode" w:hAnsi="Lucida Sans Unicode" w:cs="Lucida Sans Unicode"/>
+        </w:rPr>
+        <w:t>Considerations</w:t>
+      </w:r>
+      <w:r>
+        <w:rPr>
+          <w:rFonts w:ascii="Lucida Sans Unicode" w:hAnsi="Lucida Sans Unicode" w:cs="Lucida Sans Unicode"/>
+        </w:rPr>
+        <w:t>]). To remedy this on the prototype, I’m going to use the PA7 on the AVR, which I had designated as “Mode” to toggle the PCA9685. This necessitates some creative cutting (of the Reset line to the PCA9685) and splicing the mode IO pin to the Reset line on the PCA9685. I’ll also replace the 10K resistor to the PCA9685’s Reset.</w:t>
+      </w:r>
+    </w:p>
+    <w:p>
+      <w:pPr>
+        <w:spacing w:after="0" w:line="240" w:lineRule="auto"/>
+        <w:rPr>
+          <w:rFonts w:ascii="Lucida Sans Unicode" w:hAnsi="Lucida Sans Unicode" w:cs="Lucida Sans Unicode"/>
+        </w:rPr>
+      </w:pPr>
+    </w:p>
+    <w:p>
+      <w:pPr>
+        <w:spacing w:after="0" w:line="240" w:lineRule="auto"/>
+        <w:rPr>
+          <w:rFonts w:ascii="Lucida Sans Unicode" w:hAnsi="Lucida Sans Unicode" w:cs="Lucida Sans Unicode"/>
+        </w:rPr>
+      </w:pPr>
+      <w:r>
+        <w:rPr>
+          <w:rFonts w:ascii="Lucida Sans Unicode" w:hAnsi="Lucida Sans Unicode" w:cs="Lucida Sans Unicode"/>
+        </w:rPr>
+        <w:t>Correction: Simply cut the reset line (as mentioned above) and tie OE to ground. Problem solved.</w:t>
+      </w:r>
+    </w:p>
+    <w:p>
+      <w:pPr>
+        <w:spacing w:after="0" w:line="240" w:lineRule="auto"/>
+        <w:rPr>
+          <w:rFonts w:ascii="Lucida Sans Unicode" w:hAnsi="Lucida Sans Unicode" w:cs="Lucida Sans Unicode"/>
+        </w:rPr>
+      </w:pPr>
+    </w:p>
+    <w:p>
+      <w:pPr>
+        <w:pStyle w:val="Heading1"/>
+        <w:spacing w:before="0" w:line="240" w:lineRule="auto"/>
+        <w:rPr>
+          <w:rFonts w:ascii="Lucida Sans Unicode" w:hAnsi="Lucida Sans Unicode" w:cs="Lucida Sans Unicode"/>
+        </w:rPr>
+      </w:pPr>
+      <w:bookmarkStart w:id="13" w:name="_Toc331963746"/>
+      <w:r>
+        <w:rPr>
+          <w:rFonts w:ascii="Lucida Sans Unicode" w:hAnsi="Lucida Sans Unicode" w:cs="Lucida Sans Unicode"/>
+        </w:rPr>
+        <w:t>2012/07/31</w:t>
+      </w:r>
+      <w:bookmarkEnd w:id="13"/>
+    </w:p>
+    <w:p>
+      <w:pPr>
+        <w:spacing w:after="0" w:line="240" w:lineRule="auto"/>
+        <w:rPr>
+          <w:rFonts w:ascii="Lucida Sans Unicode" w:hAnsi="Lucida Sans Unicode" w:cs="Lucida Sans Unicode"/>
+        </w:rPr>
+      </w:pPr>
+      <w:r>
+        <w:rPr>
+          <w:rFonts w:ascii="Lucida Sans Unicode" w:hAnsi="Lucida Sans Unicode" w:cs="Lucida Sans Unicode"/>
+        </w:rPr>
+        <w:t xml:space="preserve">Another little issue, which will be pretty easy to correct, </w:t>
+      </w:r>
+      <w:r>
+        <w:rPr>
+          <w:rFonts w:ascii="Lucida Sans Unicode" w:hAnsi="Lucida Sans Unicode" w:cs="Lucida Sans Unicode"/>
+        </w:rPr>
+        <w:t>is that I didn’t place the LEDs in order around the board. So instead of a simple ‘for’ loop counting up, I have to be a bit more creative. Oh well. Will fix in the next version.</w:t>
+      </w:r>
+      <w:r>
+        <w:rPr>
+          <w:rFonts w:ascii="Lucida Sans Unicode" w:hAnsi="Lucida Sans Unicode" w:cs="Lucida Sans Unicode"/>
+        </w:rPr>
+        <w:t xml:space="preserve"> In the meantime I’ve replaced the single for loop with three in order to get the lighting animation working with all LEDs lighting in the correct order.</w:t>
+      </w:r>
+      <w:bookmarkStart w:id="14" w:name="_GoBack"/>
+      <w:bookmarkEnd w:id="14"/>
+    </w:p>
+    <w:p>
+      <w:pPr>
+        <w:spacing w:after="0" w:line="240" w:lineRule="auto"/>
+        <w:rPr>
+          <w:rFonts w:ascii="Lucida Sans Unicode" w:hAnsi="Lucida Sans Unicode" w:cs="Lucida Sans Unicode"/>
+        </w:rPr>
+      </w:pPr>
+    </w:p>
+    <w:p>
+      <w:pPr>
+        <w:spacing w:after="0" w:line="240" w:lineRule="auto"/>
+        <w:rPr>
+          <w:rFonts w:ascii="Lucida Sans Unicode" w:hAnsi="Lucida Sans Unicode" w:cs="Lucida Sans Unicode"/>
+        </w:rPr>
+      </w:pPr>
+      <w:r>
+        <w:rPr>
+          <w:rFonts w:ascii="Lucida Sans Unicode" w:hAnsi="Lucida Sans Unicode" w:cs="Lucida Sans Unicode"/>
+        </w:rPr>
+        <w:lastRenderedPageBreak/>
+        <w:t>One other thing of note: the resistor values I’m currently using are acceptable, but at 100% brightness, the LEDs are really just too bright. 1% brightness using PWM is still surprisingly bright. In the next iteration, I will use higher valued current limiting resistors, which will give me a more appropriate range of brightness values. Double the current resistance would probably be a good start.</w:t>
+      </w:r>
+    </w:p>
+    <w:p>
+      <w:pPr>
+        <w:spacing w:after="0" w:line="240" w:lineRule="auto"/>
+        <w:rPr>
+          <w:rFonts w:ascii="Lucida Sans Unicode" w:hAnsi="Lucida Sans Unicode" w:cs="Lucida Sans Unicode"/>
+        </w:rPr>
+      </w:pPr>
+    </w:p>
+    <w:p>
+      <w:pPr>
+        <w:pStyle w:val="Heading1"/>
+        <w:spacing w:before="0" w:line="240" w:lineRule="auto"/>
+        <w:rPr>
+          <w:rFonts w:ascii="Lucida Sans Unicode" w:hAnsi="Lucida Sans Unicode" w:cs="Lucida Sans Unicode"/>
+        </w:rPr>
+      </w:pPr>
+      <w:bookmarkStart w:id="15" w:name="_Toc331963747"/>
+      <w:r>
+        <w:rPr>
+          <w:rFonts w:ascii="Lucida Sans Unicode" w:hAnsi="Lucida Sans Unicode" w:cs="Lucida Sans Unicode"/>
+        </w:rPr>
+        <w:t>2012/08/05</w:t>
+      </w:r>
+      <w:bookmarkEnd w:id="15"/>
+    </w:p>
+    <w:p>
+      <w:pPr>
+        <w:spacing w:after="0" w:line="240" w:lineRule="auto"/>
+        <w:rPr>
+          <w:rFonts w:ascii="Lucida Sans Unicode" w:hAnsi="Lucida Sans Unicode" w:cs="Lucida Sans Unicode"/>
+        </w:rPr>
+      </w:pPr>
+      <w:r>
+        <w:rPr>
+          <w:rFonts w:ascii="Lucida Sans Unicode" w:hAnsi="Lucida Sans Unicode" w:cs="Lucida Sans Unicode"/>
+        </w:rPr>
+        <w:t>I ran into another problem this past week.</w:t>
+      </w:r>
+      <w:r>
+        <w:rPr>
+          <w:rFonts w:ascii="Lucida Sans Unicode" w:hAnsi="Lucida Sans Unicode" w:cs="Lucida Sans Unicode"/>
+        </w:rPr>
+        <w:t xml:space="preserve"> All three of my boards were no longer programmable. I’m inserting the forum post I wrote, asking for assistance with this problem:</w:t>
+      </w:r>
+    </w:p>
+    <w:p>
+      <w:pPr>
+        <w:spacing w:after="0" w:line="240" w:lineRule="auto"/>
+        <w:rPr>
+          <w:rFonts w:ascii="Lucida Sans Unicode" w:hAnsi="Lucida Sans Unicode" w:cs="Lucida Sans Unicode"/>
+        </w:rPr>
+      </w:pPr>
+    </w:p>
+    <w:p>
+      <w:pPr>
+        <w:spacing w:after="0" w:line="240" w:lineRule="auto"/>
+        <w:rPr>
+          <w:rFonts w:ascii="Lucida Sans Unicode" w:hAnsi="Lucida Sans Unicode" w:cs="Lucida Sans Unicode"/>
+        </w:rPr>
+      </w:pPr>
+      <w:r>
+        <w:rPr>
+          <w:highlight w:val="lightGray"/>
+        </w:rPr>
+        <w:t>Problem synopsis: I've been working on a prototype project built on custom PCBs utilizing the ATTiny84. I have 3 separate prototype boards. Two have external power source (lithium battery with boost converter), one does not. Other than that they are all exactly the same. I have successfully programmed the tiny84's on these boards dozens of times each, and have not had problems. This evening I was writing new code and programmed one board, and there was a mismatch (sadly, didn't get a screenshot, but it was something like 0x00 != 0x01). I started over, and then began getting 'initialization failed' errors, which I was unable to account for or resolve.</w:t>
+      </w:r>
+      <w:r>
+        <w:rPr>
+          <w:highlight w:val="lightGray"/>
+        </w:rPr>
+        <w:br/>
+      </w:r>
+      <w:r>
+        <w:rPr>
+          <w:highlight w:val="lightGray"/>
+        </w:rPr>
+        <w:br/>
+        <w:t>Considering that my code may have (somehow?) damaged the chip, I switched to another known-good board and tried to simply reach the chip via avrdude with the following command:</w:t>
+      </w:r>
+      <w:r>
+        <w:rPr>
+          <w:highlight w:val="lightGray"/>
+        </w:rPr>
+        <w:br/>
+      </w:r>
+      <w:r>
+        <w:rPr>
+          <w:highlight w:val="lightGray"/>
+        </w:rPr>
+        <w:br/>
+        <w:t>avrdude -c usbtiny -p attiny84</w:t>
+      </w:r>
+      <w:r>
+        <w:rPr>
+          <w:highlight w:val="lightGray"/>
+        </w:rPr>
+        <w:br/>
+      </w:r>
+      <w:r>
+        <w:rPr>
+          <w:highlight w:val="lightGray"/>
+        </w:rPr>
+        <w:br/>
+        <w:t>I got 'initialization failed' on this board as well. Both boards are externally powered. So, moving on, I applied the jumper to my USBtinyISP and tried reaching the non-externally-powered prototype board. Same result. All three of these boards were able to accept programming earlier in the day, and no physical changes had been made since.</w:t>
+      </w:r>
+      <w:r>
+        <w:rPr>
+          <w:highlight w:val="lightGray"/>
+        </w:rPr>
+        <w:br/>
+      </w:r>
+      <w:r>
+        <w:rPr>
+          <w:highlight w:val="lightGray"/>
+        </w:rPr>
+        <w:br/>
+        <w:t>I have on hand some boards from a different project which use the ATTiny44, so I tried the same thing with these, and AVRDude was able to talk to this chip no problem. Likewise, I was able to communicate with an ATMega16 on another board.</w:t>
+      </w:r>
+      <w:r>
+        <w:rPr>
+          <w:highlight w:val="lightGray"/>
+        </w:rPr>
+        <w:br/>
+      </w:r>
+      <w:r>
+        <w:rPr>
+          <w:highlight w:val="lightGray"/>
+        </w:rPr>
+        <w:br/>
+        <w:t>It seems I only have problems programming the ATTiny84.</w:t>
+      </w:r>
+      <w:r>
+        <w:rPr>
+          <w:highlight w:val="lightGray"/>
+        </w:rPr>
+        <w:br/>
+      </w:r>
+      <w:r>
+        <w:rPr>
+          <w:highlight w:val="lightGray"/>
+        </w:rPr>
+        <w:br/>
+        <w:t>1. USBtiny from kit. I've used it hundreds of times successfully.</w:t>
+      </w:r>
+      <w:r>
+        <w:rPr>
+          <w:highlight w:val="lightGray"/>
+        </w:rPr>
+        <w:br/>
+      </w:r>
+      <w:r>
+        <w:rPr>
+          <w:highlight w:val="lightGray"/>
+        </w:rPr>
+        <w:br/>
+        <w:t>2. Windows 7 Pro. I've had no problems using this computer for AVR programming over the past several months</w:t>
+      </w:r>
+      <w:r>
+        <w:rPr>
+          <w:highlight w:val="lightGray"/>
+        </w:rPr>
+        <w:br/>
+      </w:r>
+      <w:r>
+        <w:rPr>
+          <w:highlight w:val="lightGray"/>
+        </w:rPr>
+        <w:br/>
+        <w:t>3. I'm using Atmel Studio 6, but programming via AVRDude. The target chip is ATTiny84.</w:t>
+      </w:r>
+      <w:r>
+        <w:rPr>
+          <w:highlight w:val="lightGray"/>
+        </w:rPr>
+        <w:br/>
+      </w:r>
+      <w:r>
+        <w:rPr>
+          <w:highlight w:val="lightGray"/>
+        </w:rPr>
+        <w:br/>
+        <w:t>4. The USBtinyISP has worked without problem for a few years (since 2007!)</w:t>
+      </w:r>
+      <w:r>
+        <w:rPr>
+          <w:highlight w:val="lightGray"/>
+        </w:rPr>
+        <w:br/>
+      </w:r>
+      <w:r>
+        <w:rPr>
+          <w:highlight w:val="lightGray"/>
+        </w:rPr>
+        <w:br/>
+        <w:t xml:space="preserve">5. The attached screenshot shows several failed attempts to reach my chip on 3 different boards, and </w:t>
+      </w:r>
+      <w:r>
+        <w:rPr>
+          <w:highlight w:val="lightGray"/>
+        </w:rPr>
+        <w:lastRenderedPageBreak/>
+        <w:t>then a successful attempt to reach an actual ATTiny44 on a completely different target board. As you'll see on the screenshot, I'm typing in ATTiny44, vice 84, but I should still get a message that there's a chip address mismatch if everything were working correctly.</w:t>
+      </w:r>
+      <w:r>
+        <w:rPr>
+          <w:highlight w:val="lightGray"/>
+        </w:rPr>
+        <w:br/>
+      </w:r>
+      <w:r>
+        <w:rPr>
+          <w:highlight w:val="lightGray"/>
+        </w:rPr>
+        <w:br/>
+        <w:t>6. I don't have a camera on hand, but the kit has worked without problem for years, and there is no visible damage or faults. The USBtinyISP can currently program an ATTiny44 or ATMega16, but not an ATTiny84.</w:t>
+      </w:r>
+      <w:r>
+        <w:rPr>
+          <w:highlight w:val="lightGray"/>
+        </w:rPr>
+        <w:br/>
+      </w:r>
+      <w:r>
+        <w:rPr>
+          <w:highlight w:val="lightGray"/>
+        </w:rPr>
+        <w:br/>
+        <w:t xml:space="preserve">Any ideas? I was on such a roll tonight, and then this came up </w:t>
+      </w:r>
+      <w:r>
+        <w:rPr>
+          <w:noProof/>
+          <w:highlight w:val="lightGray"/>
+        </w:rPr>
+        <w:drawing>
+          <wp:inline distT="0" distB="0" distL="0" distR="0" wp14:anchorId="7E729472" wp14:editId="0CB5DC8B">
+            <wp:extent cx="142875" cy="142875"/>
+            <wp:effectExtent l="0" t="0" r="0" b="0"/>
+            <wp:docPr id="2" name="Picture 2" descr=":("/>
+            <wp:cNvGraphicFramePr>
+              <a:graphicFrameLocks xmlns:a="http://schemas.openxmlformats.org/drawingml/2006/main" noChangeAspect="1"/>
+            </wp:cNvGraphicFramePr>
+            <a:graphic xmlns:a="http://schemas.openxmlformats.org/drawingml/2006/main">
+              <a:graphicData uri="http://schemas.openxmlformats.org/drawingml/2006/picture">
+                <pic:pic xmlns:pic="http://schemas.openxmlformats.org/drawingml/2006/picture">
+                  <pic:nvPicPr>
+                    <pic:cNvPr id="0" name="Picture 6" descr=":("/>
+                    <pic:cNvPicPr>
+                      <a:picLocks noChangeAspect="1" noChangeArrowheads="1"/>
+                    </pic:cNvPicPr>
+                  </pic:nvPicPr>
+                  <pic:blipFill>
+                    <a:blip r:embed="rId10">
+                      <a:extLst>
+                        <a:ext uri="{28A0092B-C50C-407E-A947-70E740481C1C}">
+                          <a14:useLocalDpi xmlns:a14="http://schemas.microsoft.com/office/drawing/2010/main" val="0"/>
+                        </a:ext>
+                      </a:extLst>
+                    </a:blip>
+                    <a:srcRect/>
+                    <a:stretch>
+                      <a:fillRect/>
+                    </a:stretch>
+                  </pic:blipFill>
+                  <pic:spPr bwMode="auto">
+                    <a:xfrm>
+                      <a:off x="0" y="0"/>
+                      <a:ext cx="142875" cy="142875"/>
+                    </a:xfrm>
+                    <a:prstGeom prst="rect">
+                      <a:avLst/>
+                    </a:prstGeom>
+                    <a:noFill/>
+                    <a:ln>
+                      <a:noFill/>
+                    </a:ln>
+                  </pic:spPr>
+                </pic:pic>
+              </a:graphicData>
+            </a:graphic>
+          </wp:inline>
+        </w:drawing>
+      </w:r>
+      <w:r>
+        <w:rPr>
+          <w:highlight w:val="lightGray"/>
+        </w:rPr>
+        <w:br/>
+      </w:r>
+      <w:r>
+        <w:rPr>
+          <w:highlight w:val="lightGray"/>
+        </w:rPr>
+        <w:br/>
+        <w:t>Thanks,</w:t>
+      </w:r>
+      <w:r>
+        <w:rPr>
+          <w:highlight w:val="lightGray"/>
+        </w:rPr>
+        <w:br/>
+      </w:r>
+      <w:r>
+        <w:rPr>
+          <w:highlight w:val="lightGray"/>
+        </w:rPr>
+        <w:br/>
+        <w:t>- Jack</w:t>
+      </w:r>
+    </w:p>
+    <w:p>
+      <w:pPr>
+        <w:spacing w:after="0" w:line="240" w:lineRule="auto"/>
+        <w:rPr>
+          <w:rFonts w:ascii="Lucida Sans Unicode" w:hAnsi="Lucida Sans Unicode" w:cs="Lucida Sans Unicode"/>
+        </w:rPr>
+      </w:pPr>
+    </w:p>
+    <w:p>
+      <w:pPr>
+        <w:spacing w:after="0" w:line="240" w:lineRule="auto"/>
+        <w:rPr>
+          <w:rFonts w:ascii="Lucida Sans Unicode" w:hAnsi="Lucida Sans Unicode" w:cs="Lucida Sans Unicode"/>
+        </w:rPr>
+      </w:pPr>
+    </w:p>
+    <w:p>
+      <w:pPr>
+        <w:spacing w:after="0" w:line="240" w:lineRule="auto"/>
+        <w:rPr>
+          <w:rFonts w:ascii="Lucida Sans Unicode" w:hAnsi="Lucida Sans Unicode" w:cs="Lucida Sans Unicode"/>
+        </w:rPr>
+      </w:pPr>
+      <w:r>
+        <w:rPr>
+          <w:rFonts w:ascii="Lucida Sans Unicode" w:hAnsi="Lucida Sans Unicode" w:cs="Lucida Sans Unicode"/>
+        </w:rPr>
+        <w:t xml:space="preserve">I really didn’t get any responses that were too helpful. Mostly just people suggesting I check that everything was connected properly. Since I suddenly was </w:t>
+      </w:r>
+      <w:r>
+        <w:rPr>
+          <w:rFonts w:ascii="Lucida Sans Unicode" w:hAnsi="Lucida Sans Unicode" w:cs="Lucida Sans Unicode"/>
+        </w:rPr>
+        <w:t>unable to communicate with the chips on 3 different boards, and hadn’t made any hardware changes that affected all three boards, I was a bit stuck.</w:t>
+      </w:r>
+    </w:p>
+    <w:p>
+      <w:pPr>
+        <w:spacing w:after="0" w:line="240" w:lineRule="auto"/>
+        <w:rPr>
+          <w:rFonts w:ascii="Lucida Sans Unicode" w:hAnsi="Lucida Sans Unicode" w:cs="Lucida Sans Unicode"/>
+        </w:rPr>
+      </w:pPr>
+    </w:p>
+    <w:p>
+      <w:pPr>
+        <w:spacing w:after="0" w:line="240" w:lineRule="auto"/>
+        <w:rPr>
+          <w:rFonts w:ascii="Lucida Sans Unicode" w:hAnsi="Lucida Sans Unicode" w:cs="Lucida Sans Unicode"/>
+        </w:rPr>
+      </w:pPr>
+      <w:r>
+        <w:rPr>
+          <w:rFonts w:ascii="Lucida Sans Unicode" w:hAnsi="Lucida Sans Unicode" w:cs="Lucida Sans Unicode"/>
+        </w:rPr>
+        <w:t>Today, though, I considered that maybe I needed to once again adjust the resistor values (R1, R2, &amp;R3) on the ISP lines to the PCA9685 in case they were just too low for the programmer for some reason. Maybe the programmer had been able to *JUST BARELY* program the chips, and for some reason that line was now crossed? I replaced the 1.5K resistors with 2.7K resistors, and kept the 10K resistor for R3. Happily, everything worked out. I have now successfully programmed the chips, and they’re animating exactly as expected.</w:t>
+      </w:r>
     </w:p>
     <w:sectPr>
       <w:pgSz w:w="12240" w:h="15840"/>
@@ -6642,7 +7256,7 @@
 </file>
 
 <file path=customXml/itemProps1.xml><?xml version="1.0" encoding="utf-8"?>
-<ds:datastoreItem xmlns:ds="http://schemas.openxmlformats.org/officeDocument/2006/customXml" ds:itemID="{3686D879-0ADF-4F37-A931-2056C3371398}">
+<ds:datastoreItem xmlns:ds="http://schemas.openxmlformats.org/officeDocument/2006/customXml" ds:itemID="{5C616FA9-7B5F-4BD4-9136-DB99679D6197}">
   <ds:schemaRefs>
     <ds:schemaRef ds:uri="http://schemas.openxmlformats.org/officeDocument/2006/bibliography"/>
   </ds:schemaRefs>

</xml_diff>

<commit_message>
Corrected the majority of known issues in Schematics and PCB, and updated BOM and Project Log
</commit_message>
<xml_diff>
--- a/Notes/Chameleon Project Log.docx
+++ b/Notes/Chameleon Project Log.docx
@@ -280,7 +280,7 @@
             </w:rPr>
             <w:fldChar w:fldCharType="separate"/>
           </w:r>
-          <w:hyperlink w:anchor="_Toc331963733" w:history="1">
+          <w:hyperlink w:anchor="_Toc332639419" w:history="1">
             <w:r>
               <w:rPr>
                 <w:rStyle w:val="Hyperlink"/>
@@ -308,7 +308,7 @@
                 <w:noProof/>
                 <w:webHidden/>
               </w:rPr>
-              <w:instrText xml:space="preserve"> PAGEREF _Toc331963733 \h </w:instrText>
+              <w:instrText xml:space="preserve"> PAGEREF _Toc332639419 \h </w:instrText>
             </w:r>
             <w:r>
               <w:rPr>
@@ -350,7 +350,7 @@
               <w:noProof/>
             </w:rPr>
           </w:pPr>
-          <w:hyperlink w:anchor="_Toc331963734" w:history="1">
+          <w:hyperlink w:anchor="_Toc332639420" w:history="1">
             <w:r>
               <w:rPr>
                 <w:rStyle w:val="Hyperlink"/>
@@ -378,7 +378,7 @@
                 <w:noProof/>
                 <w:webHidden/>
               </w:rPr>
-              <w:instrText xml:space="preserve"> PAGEREF _Toc331963734 \h </w:instrText>
+              <w:instrText xml:space="preserve"> PAGEREF _Toc332639420 \h </w:instrText>
             </w:r>
             <w:r>
               <w:rPr>
@@ -420,7 +420,7 @@
               <w:noProof/>
             </w:rPr>
           </w:pPr>
-          <w:hyperlink w:anchor="_Toc331963735" w:history="1">
+          <w:hyperlink w:anchor="_Toc332639421" w:history="1">
             <w:r>
               <w:rPr>
                 <w:rStyle w:val="Hyperlink"/>
@@ -448,7 +448,7 @@
                 <w:noProof/>
                 <w:webHidden/>
               </w:rPr>
-              <w:instrText xml:space="preserve"> PAGEREF _Toc331963735 \h </w:instrText>
+              <w:instrText xml:space="preserve"> PAGEREF _Toc332639421 \h </w:instrText>
             </w:r>
             <w:r>
               <w:rPr>
@@ -490,7 +490,7 @@
               <w:noProof/>
             </w:rPr>
           </w:pPr>
-          <w:hyperlink w:anchor="_Toc331963736" w:history="1">
+          <w:hyperlink w:anchor="_Toc332639422" w:history="1">
             <w:r>
               <w:rPr>
                 <w:rStyle w:val="Hyperlink"/>
@@ -518,7 +518,7 @@
                 <w:noProof/>
                 <w:webHidden/>
               </w:rPr>
-              <w:instrText xml:space="preserve"> PAGEREF _Toc331963736 \h </w:instrText>
+              <w:instrText xml:space="preserve"> PAGEREF _Toc332639422 \h </w:instrText>
             </w:r>
             <w:r>
               <w:rPr>
@@ -560,7 +560,7 @@
               <w:noProof/>
             </w:rPr>
           </w:pPr>
-          <w:hyperlink w:anchor="_Toc331963737" w:history="1">
+          <w:hyperlink w:anchor="_Toc332639423" w:history="1">
             <w:r>
               <w:rPr>
                 <w:rStyle w:val="Hyperlink"/>
@@ -588,7 +588,7 @@
                 <w:noProof/>
                 <w:webHidden/>
               </w:rPr>
-              <w:instrText xml:space="preserve"> PAGEREF _Toc331963737 \h </w:instrText>
+              <w:instrText xml:space="preserve"> PAGEREF _Toc332639423 \h </w:instrText>
             </w:r>
             <w:r>
               <w:rPr>
@@ -630,7 +630,7 @@
               <w:noProof/>
             </w:rPr>
           </w:pPr>
-          <w:hyperlink w:anchor="_Toc331963738" w:history="1">
+          <w:hyperlink w:anchor="_Toc332639424" w:history="1">
             <w:r>
               <w:rPr>
                 <w:rStyle w:val="Hyperlink"/>
@@ -658,7 +658,7 @@
                 <w:noProof/>
                 <w:webHidden/>
               </w:rPr>
-              <w:instrText xml:space="preserve"> PAGEREF _Toc331963738 \h </w:instrText>
+              <w:instrText xml:space="preserve"> PAGEREF _Toc332639424 \h </w:instrText>
             </w:r>
             <w:r>
               <w:rPr>
@@ -700,7 +700,7 @@
               <w:noProof/>
             </w:rPr>
           </w:pPr>
-          <w:hyperlink w:anchor="_Toc331963739" w:history="1">
+          <w:hyperlink w:anchor="_Toc332639425" w:history="1">
             <w:r>
               <w:rPr>
                 <w:rStyle w:val="Hyperlink"/>
@@ -728,7 +728,7 @@
                 <w:noProof/>
                 <w:webHidden/>
               </w:rPr>
-              <w:instrText xml:space="preserve"> PAGEREF _Toc331963739 \h </w:instrText>
+              <w:instrText xml:space="preserve"> PAGEREF _Toc332639425 \h </w:instrText>
             </w:r>
             <w:r>
               <w:rPr>
@@ -770,7 +770,7 @@
               <w:noProof/>
             </w:rPr>
           </w:pPr>
-          <w:hyperlink w:anchor="_Toc331963740" w:history="1">
+          <w:hyperlink w:anchor="_Toc332639426" w:history="1">
             <w:r>
               <w:rPr>
                 <w:rStyle w:val="Hyperlink"/>
@@ -798,7 +798,7 @@
                 <w:noProof/>
                 <w:webHidden/>
               </w:rPr>
-              <w:instrText xml:space="preserve"> PAGEREF _Toc331963740 \h </w:instrText>
+              <w:instrText xml:space="preserve"> PAGEREF _Toc332639426 \h </w:instrText>
             </w:r>
             <w:r>
               <w:rPr>
@@ -840,7 +840,7 @@
               <w:noProof/>
             </w:rPr>
           </w:pPr>
-          <w:hyperlink w:anchor="_Toc331963741" w:history="1">
+          <w:hyperlink w:anchor="_Toc332639427" w:history="1">
             <w:r>
               <w:rPr>
                 <w:rStyle w:val="Hyperlink"/>
@@ -868,7 +868,7 @@
                 <w:noProof/>
                 <w:webHidden/>
               </w:rPr>
-              <w:instrText xml:space="preserve"> PAGEREF _Toc331963741 \h </w:instrText>
+              <w:instrText xml:space="preserve"> PAGEREF _Toc332639427 \h </w:instrText>
             </w:r>
             <w:r>
               <w:rPr>
@@ -910,7 +910,7 @@
               <w:noProof/>
             </w:rPr>
           </w:pPr>
-          <w:hyperlink w:anchor="_Toc331963742" w:history="1">
+          <w:hyperlink w:anchor="_Toc332639428" w:history="1">
             <w:r>
               <w:rPr>
                 <w:rStyle w:val="Hyperlink"/>
@@ -938,7 +938,7 @@
                 <w:noProof/>
                 <w:webHidden/>
               </w:rPr>
-              <w:instrText xml:space="preserve"> PAGEREF _Toc331963742 \h </w:instrText>
+              <w:instrText xml:space="preserve"> PAGEREF _Toc332639428 \h </w:instrText>
             </w:r>
             <w:r>
               <w:rPr>
@@ -980,7 +980,7 @@
               <w:noProof/>
             </w:rPr>
           </w:pPr>
-          <w:hyperlink w:anchor="_Toc331963743" w:history="1">
+          <w:hyperlink w:anchor="_Toc332639429" w:history="1">
             <w:r>
               <w:rPr>
                 <w:rStyle w:val="Hyperlink"/>
@@ -1008,7 +1008,7 @@
                 <w:noProof/>
                 <w:webHidden/>
               </w:rPr>
-              <w:instrText xml:space="preserve"> PAGEREF _Toc331963743 \h </w:instrText>
+              <w:instrText xml:space="preserve"> PAGEREF _Toc332639429 \h </w:instrText>
             </w:r>
             <w:r>
               <w:rPr>
@@ -1050,7 +1050,7 @@
               <w:noProof/>
             </w:rPr>
           </w:pPr>
-          <w:hyperlink w:anchor="_Toc331963744" w:history="1">
+          <w:hyperlink w:anchor="_Toc332639430" w:history="1">
             <w:r>
               <w:rPr>
                 <w:rStyle w:val="Hyperlink"/>
@@ -1078,7 +1078,7 @@
                 <w:noProof/>
                 <w:webHidden/>
               </w:rPr>
-              <w:instrText xml:space="preserve"> PAGEREF _Toc331963744 \h </w:instrText>
+              <w:instrText xml:space="preserve"> PAGEREF _Toc332639430 \h </w:instrText>
             </w:r>
             <w:r>
               <w:rPr>
@@ -1120,7 +1120,7 @@
               <w:noProof/>
             </w:rPr>
           </w:pPr>
-          <w:hyperlink w:anchor="_Toc331963745" w:history="1">
+          <w:hyperlink w:anchor="_Toc332639431" w:history="1">
             <w:r>
               <w:rPr>
                 <w:rStyle w:val="Hyperlink"/>
@@ -1148,7 +1148,7 @@
                 <w:noProof/>
                 <w:webHidden/>
               </w:rPr>
-              <w:instrText xml:space="preserve"> PAGEREF _Toc331963745 \h </w:instrText>
+              <w:instrText xml:space="preserve"> PAGEREF _Toc332639431 \h </w:instrText>
             </w:r>
             <w:r>
               <w:rPr>
@@ -1190,7 +1190,7 @@
               <w:noProof/>
             </w:rPr>
           </w:pPr>
-          <w:hyperlink w:anchor="_Toc331963746" w:history="1">
+          <w:hyperlink w:anchor="_Toc332639432" w:history="1">
             <w:r>
               <w:rPr>
                 <w:rStyle w:val="Hyperlink"/>
@@ -1218,7 +1218,7 @@
                 <w:noProof/>
                 <w:webHidden/>
               </w:rPr>
-              <w:instrText xml:space="preserve"> PAGEREF _Toc331963746 \h </w:instrText>
+              <w:instrText xml:space="preserve"> PAGEREF _Toc332639432 \h </w:instrText>
             </w:r>
             <w:r>
               <w:rPr>
@@ -1260,7 +1260,7 @@
               <w:noProof/>
             </w:rPr>
           </w:pPr>
-          <w:hyperlink w:anchor="_Toc331963747" w:history="1">
+          <w:hyperlink w:anchor="_Toc332639433" w:history="1">
             <w:r>
               <w:rPr>
                 <w:rStyle w:val="Hyperlink"/>
@@ -1288,7 +1288,7 @@
                 <w:noProof/>
                 <w:webHidden/>
               </w:rPr>
-              <w:instrText xml:space="preserve"> PAGEREF _Toc331963747 \h </w:instrText>
+              <w:instrText xml:space="preserve"> PAGEREF _Toc332639433 \h </w:instrText>
             </w:r>
             <w:r>
               <w:rPr>
@@ -1309,6 +1309,76 @@
                 <w:webHidden/>
               </w:rPr>
               <w:t>14</w:t>
+            </w:r>
+            <w:r>
+              <w:rPr>
+                <w:noProof/>
+                <w:webHidden/>
+              </w:rPr>
+              <w:fldChar w:fldCharType="end"/>
+            </w:r>
+          </w:hyperlink>
+        </w:p>
+        <w:p>
+          <w:pPr>
+            <w:pStyle w:val="TOC1"/>
+            <w:tabs>
+              <w:tab w:val="right" w:leader="dot" w:pos="9350"/>
+            </w:tabs>
+            <w:rPr>
+              <w:rFonts w:asciiTheme="minorHAnsi" w:eastAsiaTheme="minorEastAsia" w:hAnsiTheme="minorHAnsi" w:cstheme="minorBidi"/>
+              <w:noProof/>
+            </w:rPr>
+          </w:pPr>
+          <w:hyperlink w:anchor="_Toc332639434" w:history="1">
+            <w:r>
+              <w:rPr>
+                <w:rStyle w:val="Hyperlink"/>
+                <w:rFonts w:ascii="Lucida Sans Unicode" w:hAnsi="Lucida Sans Unicode" w:cs="Lucida Sans Unicode"/>
+                <w:noProof/>
+              </w:rPr>
+              <w:t>2012/08/13</w:t>
+            </w:r>
+            <w:r>
+              <w:rPr>
+                <w:noProof/>
+                <w:webHidden/>
+              </w:rPr>
+              <w:tab/>
+            </w:r>
+            <w:r>
+              <w:rPr>
+                <w:noProof/>
+                <w:webHidden/>
+              </w:rPr>
+              <w:fldChar w:fldCharType="begin"/>
+            </w:r>
+            <w:r>
+              <w:rPr>
+                <w:noProof/>
+                <w:webHidden/>
+              </w:rPr>
+              <w:instrText xml:space="preserve"> PAGEREF _Toc332639434 \h </w:instrText>
+            </w:r>
+            <w:r>
+              <w:rPr>
+                <w:noProof/>
+                <w:webHidden/>
+              </w:rPr>
+            </w:r>
+            <w:r>
+              <w:rPr>
+                <w:noProof/>
+                <w:webHidden/>
+              </w:rPr>
+              <w:fldChar w:fldCharType="separate"/>
+            </w:r>
+            <w:r>
+              <w:rPr>
+                <w:noProof/>
+                <w:webHidden/>
+              </w:rPr>
+              <w:t>15</w:t>
             </w:r>
             <w:r>
               <w:rPr>
@@ -1364,7 +1434,7 @@
           <w:rFonts w:ascii="Lucida Sans Unicode" w:hAnsi="Lucida Sans Unicode" w:cs="Lucida Sans Unicode"/>
         </w:rPr>
       </w:pPr>
-      <w:bookmarkStart w:id="0" w:name="_Toc331963733"/>
+      <w:bookmarkStart w:id="0" w:name="_Toc332639419"/>
       <w:r>
         <w:rPr>
           <w:rFonts w:ascii="Lucida Sans Unicode" w:hAnsi="Lucida Sans Unicode" w:cs="Lucida Sans Unicode"/>
@@ -1541,7 +1611,7 @@
           <w:rFonts w:ascii="Lucida Sans Unicode" w:hAnsi="Lucida Sans Unicode" w:cs="Lucida Sans Unicode"/>
         </w:rPr>
       </w:pPr>
-      <w:bookmarkStart w:id="1" w:name="_Toc331963734"/>
+      <w:bookmarkStart w:id="1" w:name="_Toc332639420"/>
       <w:r>
         <w:rPr>
           <w:rFonts w:ascii="Lucida Sans Unicode" w:hAnsi="Lucida Sans Unicode" w:cs="Lucida Sans Unicode"/>
@@ -2312,7 +2382,7 @@
           <w:rFonts w:ascii="Lucida Sans Unicode" w:hAnsi="Lucida Sans Unicode" w:cs="Lucida Sans Unicode"/>
         </w:rPr>
       </w:pPr>
-      <w:bookmarkStart w:id="2" w:name="_Toc331963735"/>
+      <w:bookmarkStart w:id="2" w:name="_Toc332639421"/>
       <w:r>
         <w:rPr>
           <w:rFonts w:ascii="Lucida Sans Unicode" w:hAnsi="Lucida Sans Unicode" w:cs="Lucida Sans Unicode"/>
@@ -3672,7 +3742,7 @@
           <w:rFonts w:ascii="Lucida Sans Unicode" w:hAnsi="Lucida Sans Unicode" w:cs="Lucida Sans Unicode"/>
         </w:rPr>
       </w:pPr>
-      <w:bookmarkStart w:id="3" w:name="_Toc331963736"/>
+      <w:bookmarkStart w:id="3" w:name="_Toc332639422"/>
       <w:r>
         <w:rPr>
           <w:rFonts w:ascii="Lucida Sans Unicode" w:hAnsi="Lucida Sans Unicode" w:cs="Lucida Sans Unicode"/>
@@ -3755,7 +3825,7 @@
           <w:rFonts w:ascii="Lucida Sans Unicode" w:hAnsi="Lucida Sans Unicode" w:cs="Lucida Sans Unicode"/>
         </w:rPr>
       </w:pPr>
-      <w:bookmarkStart w:id="4" w:name="_Toc331963737"/>
+      <w:bookmarkStart w:id="4" w:name="_Toc332639423"/>
       <w:r>
         <w:rPr>
           <w:rFonts w:ascii="Lucida Sans Unicode" w:hAnsi="Lucida Sans Unicode" w:cs="Lucida Sans Unicode"/>
@@ -4017,7 +4087,7 @@
           <w:rFonts w:ascii="Lucida Sans Unicode" w:hAnsi="Lucida Sans Unicode" w:cs="Lucida Sans Unicode"/>
         </w:rPr>
       </w:pPr>
-      <w:bookmarkStart w:id="5" w:name="_Toc331963738"/>
+      <w:bookmarkStart w:id="5" w:name="_Toc332639424"/>
       <w:r>
         <w:rPr>
           <w:rFonts w:ascii="Lucida Sans Unicode" w:hAnsi="Lucida Sans Unicode" w:cs="Lucida Sans Unicode"/>
@@ -4144,7 +4214,7 @@
           <w:rFonts w:ascii="Lucida Sans Unicode" w:hAnsi="Lucida Sans Unicode" w:cs="Lucida Sans Unicode"/>
         </w:rPr>
       </w:pPr>
-      <w:bookmarkStart w:id="6" w:name="_Toc331963739"/>
+      <w:bookmarkStart w:id="6" w:name="_Toc332639425"/>
       <w:r>
         <w:rPr>
           <w:rFonts w:ascii="Lucida Sans Unicode" w:hAnsi="Lucida Sans Unicode" w:cs="Lucida Sans Unicode"/>
@@ -4208,7 +4278,7 @@
           <w:rFonts w:ascii="Lucida Sans Unicode" w:hAnsi="Lucida Sans Unicode" w:cs="Lucida Sans Unicode"/>
         </w:rPr>
       </w:pPr>
-      <w:bookmarkStart w:id="7" w:name="_Toc331963740"/>
+      <w:bookmarkStart w:id="7" w:name="_Toc332639426"/>
       <w:r>
         <w:rPr>
           <w:rFonts w:ascii="Lucida Sans Unicode" w:hAnsi="Lucida Sans Unicode" w:cs="Lucida Sans Unicode"/>
@@ -4354,7 +4424,7 @@
           <w:rFonts w:ascii="Lucida Sans Unicode" w:hAnsi="Lucida Sans Unicode" w:cs="Lucida Sans Unicode"/>
         </w:rPr>
       </w:pPr>
-      <w:bookmarkStart w:id="8" w:name="_Toc331963741"/>
+      <w:bookmarkStart w:id="8" w:name="_Toc332639427"/>
       <w:r>
         <w:rPr>
           <w:rFonts w:ascii="Lucida Sans Unicode" w:hAnsi="Lucida Sans Unicode" w:cs="Lucida Sans Unicode"/>
@@ -4890,7 +4960,7 @@
           <w:rFonts w:ascii="Lucida Sans Unicode" w:hAnsi="Lucida Sans Unicode" w:cs="Lucida Sans Unicode"/>
         </w:rPr>
       </w:pPr>
-      <w:bookmarkStart w:id="9" w:name="_Toc331963742"/>
+      <w:bookmarkStart w:id="9" w:name="_Toc332639428"/>
       <w:r>
         <w:rPr>
           <w:rFonts w:ascii="Lucida Sans Unicode" w:hAnsi="Lucida Sans Unicode" w:cs="Lucida Sans Unicode"/>
@@ -4929,7 +4999,7 @@
           <w:rFonts w:ascii="Lucida Sans Unicode" w:hAnsi="Lucida Sans Unicode" w:cs="Lucida Sans Unicode"/>
         </w:rPr>
       </w:pPr>
-      <w:bookmarkStart w:id="10" w:name="_Toc331963743"/>
+      <w:bookmarkStart w:id="10" w:name="_Toc332639429"/>
       <w:r>
         <w:rPr>
           <w:rFonts w:ascii="Lucida Sans Unicode" w:hAnsi="Lucida Sans Unicode" w:cs="Lucida Sans Unicode"/>
@@ -4974,7 +5044,7 @@
           <w:rFonts w:ascii="Lucida Sans Unicode" w:hAnsi="Lucida Sans Unicode" w:cs="Lucida Sans Unicode"/>
         </w:rPr>
       </w:pPr>
-      <w:bookmarkStart w:id="11" w:name="_Toc331963744"/>
+      <w:bookmarkStart w:id="11" w:name="_Toc332639430"/>
       <w:r>
         <w:rPr>
           <w:rFonts w:ascii="Lucida Sans Unicode" w:hAnsi="Lucida Sans Unicode" w:cs="Lucida Sans Unicode"/>
@@ -5126,7 +5196,7 @@
           <w:rFonts w:ascii="Lucida Sans Unicode" w:hAnsi="Lucida Sans Unicode" w:cs="Lucida Sans Unicode"/>
         </w:rPr>
       </w:pPr>
-      <w:bookmarkStart w:id="12" w:name="_Toc331963745"/>
+      <w:bookmarkStart w:id="12" w:name="_Toc332639431"/>
       <w:r>
         <w:rPr>
           <w:rFonts w:ascii="Lucida Sans Unicode" w:hAnsi="Lucida Sans Unicode" w:cs="Lucida Sans Unicode"/>
@@ -5251,7 +5321,7 @@
           <w:rFonts w:ascii="Lucida Sans Unicode" w:hAnsi="Lucida Sans Unicode" w:cs="Lucida Sans Unicode"/>
         </w:rPr>
       </w:pPr>
-      <w:bookmarkStart w:id="13" w:name="_Toc331963746"/>
+      <w:bookmarkStart w:id="13" w:name="_Toc332639432"/>
       <w:r>
         <w:rPr>
           <w:rFonts w:ascii="Lucida Sans Unicode" w:hAnsi="Lucida Sans Unicode" w:cs="Lucida Sans Unicode"/>
@@ -5285,8 +5355,6 @@
         </w:rPr>
         <w:t xml:space="preserve"> In the meantime I’ve replaced the single for loop with three in order to get the lighting animation working with all LEDs lighting in the correct order.</w:t>
       </w:r>
-      <w:bookmarkStart w:id="14" w:name="_GoBack"/>
-      <w:bookmarkEnd w:id="14"/>
     </w:p>
     <w:p>
       <w:pPr>
@@ -5327,14 +5395,14 @@
           <w:rFonts w:ascii="Lucida Sans Unicode" w:hAnsi="Lucida Sans Unicode" w:cs="Lucida Sans Unicode"/>
         </w:rPr>
       </w:pPr>
-      <w:bookmarkStart w:id="15" w:name="_Toc331963747"/>
+      <w:bookmarkStart w:id="14" w:name="_Toc332639433"/>
       <w:r>
         <w:rPr>
           <w:rFonts w:ascii="Lucida Sans Unicode" w:hAnsi="Lucida Sans Unicode" w:cs="Lucida Sans Unicode"/>
         </w:rPr>
         <w:t>2012/08/05</w:t>
       </w:r>
-      <w:bookmarkEnd w:id="15"/>
+      <w:bookmarkEnd w:id="14"/>
     </w:p>
     <w:p>
       <w:pPr>
@@ -5677,6 +5745,272 @@
           <w:rFonts w:ascii="Lucida Sans Unicode" w:hAnsi="Lucida Sans Unicode" w:cs="Lucida Sans Unicode"/>
         </w:rPr>
         <w:t>Today, though, I considered that maybe I needed to once again adjust the resistor values (R1, R2, &amp;R3) on the ISP lines to the PCA9685 in case they were just too low for the programmer for some reason. Maybe the programmer had been able to *JUST BARELY* program the chips, and for some reason that line was now crossed? I replaced the 1.5K resistors with 2.7K resistors, and kept the 10K resistor for R3. Happily, everything worked out. I have now successfully programmed the chips, and they’re animating exactly as expected.</w:t>
+      </w:r>
+    </w:p>
+    <w:p>
+      <w:pPr>
+        <w:spacing w:after="0" w:line="240" w:lineRule="auto"/>
+        <w:rPr>
+          <w:rFonts w:ascii="Lucida Sans Unicode" w:hAnsi="Lucida Sans Unicode" w:cs="Lucida Sans Unicode"/>
+        </w:rPr>
+      </w:pPr>
+    </w:p>
+    <w:p>
+      <w:pPr>
+        <w:pStyle w:val="Heading1"/>
+        <w:spacing w:before="0" w:line="240" w:lineRule="auto"/>
+        <w:rPr>
+          <w:rFonts w:ascii="Lucida Sans Unicode" w:hAnsi="Lucida Sans Unicode" w:cs="Lucida Sans Unicode"/>
+        </w:rPr>
+      </w:pPr>
+      <w:bookmarkStart w:id="15" w:name="_Toc332639434"/>
+      <w:r>
+        <w:rPr>
+          <w:rFonts w:ascii="Lucida Sans Unicode" w:hAnsi="Lucida Sans Unicode" w:cs="Lucida Sans Unicode"/>
+        </w:rPr>
+        <w:t>2012/08/13</w:t>
+      </w:r>
+      <w:bookmarkEnd w:id="15"/>
+    </w:p>
+    <w:p>
+      <w:pPr>
+        <w:spacing w:after="0" w:line="240" w:lineRule="auto"/>
+        <w:rPr>
+          <w:rFonts w:ascii="Lucida Sans Unicode" w:hAnsi="Lucida Sans Unicode" w:cs="Lucida Sans Unicode"/>
+        </w:rPr>
+      </w:pPr>
+      <w:r>
+        <w:rPr>
+          <w:rFonts w:ascii="Lucida Sans Unicode" w:hAnsi="Lucida Sans Unicode" w:cs="Lucida Sans Unicode"/>
+        </w:rPr>
+        <w:t>At this point I’ve identified numerous areas for improvement, and today I’ll start incorporating those changes back into the schematics and PCB design.</w:t>
+      </w:r>
+    </w:p>
+    <w:p>
+      <w:pPr>
+        <w:spacing w:after="0" w:line="240" w:lineRule="auto"/>
+        <w:rPr>
+          <w:rFonts w:ascii="Lucida Sans Unicode" w:hAnsi="Lucida Sans Unicode" w:cs="Lucida Sans Unicode"/>
+        </w:rPr>
+      </w:pPr>
+    </w:p>
+    <w:p>
+      <w:pPr>
+        <w:pStyle w:val="ListParagraph"/>
+        <w:numPr>
+          <w:ilvl w:val="0"/>
+          <w:numId w:val="5"/>
+        </w:numPr>
+        <w:spacing w:after="0" w:line="240" w:lineRule="auto"/>
+        <w:rPr>
+          <w:rFonts w:ascii="Lucida Sans Unicode" w:hAnsi="Lucida Sans Unicode" w:cs="Lucida Sans Unicode"/>
+        </w:rPr>
+      </w:pPr>
+      <w:r>
+        <w:rPr>
+          <w:rFonts w:ascii="Lucida Sans Unicode" w:hAnsi="Lucida Sans Unicode" w:cs="Lucida Sans Unicode"/>
+        </w:rPr>
+        <w:t>LED current limiting resistors -&gt; At the current values of 150 and 220 Ohms the LEDs are brighter than necessary. Event at 1% Pulse Width Modulation they’re pretty bright. The best solution seems to be to dim them via the resistors, so that I get a more widely useable range of brightness.</w:t>
+      </w:r>
+      <w:r>
+        <w:rPr>
+          <w:rFonts w:ascii="Lucida Sans Unicode" w:hAnsi="Lucida Sans Unicode" w:cs="Lucida Sans Unicode"/>
+        </w:rPr>
+        <w:t xml:space="preserve"> </w:t>
+      </w:r>
+      <w:r>
+        <w:rPr>
+          <w:rFonts w:ascii="Lucida Sans Unicode" w:hAnsi="Lucida Sans Unicode" w:cs="Lucida Sans Unicode"/>
+        </w:rPr>
+        <w:t xml:space="preserve">Using the calculations we previously used to determine the resistor values, I’m now aiming for a maximum current of 10mA, rather than the previous 15mA. This results in resistors of 320 Ohms for Red LEDs and 220 Ohms for Blue and Green LEDs. </w:t>
+      </w:r>
+      <w:r>
+        <w:rPr>
+          <w:rFonts w:ascii="Lucida Sans Unicode" w:hAnsi="Lucida Sans Unicode" w:cs="Lucida Sans Unicode"/>
+        </w:rPr>
+        <w:t xml:space="preserve">The red status </w:t>
+      </w:r>
+      <w:r>
+        <w:rPr>
+          <w:rFonts w:ascii="Lucida Sans Unicode" w:hAnsi="Lucida Sans Unicode" w:cs="Lucida Sans Unicode"/>
+        </w:rPr>
+        <w:lastRenderedPageBreak/>
+        <w:t>indicator LED is quite bright as well, so I’ll increase its current limiting resistor to 330 as well</w:t>
+      </w:r>
+      <w:bookmarkStart w:id="16" w:name="_GoBack"/>
+      <w:bookmarkEnd w:id="16"/>
+      <w:r>
+        <w:rPr>
+          <w:rFonts w:ascii="Lucida Sans Unicode" w:hAnsi="Lucida Sans Unicode" w:cs="Lucida Sans Unicode"/>
+        </w:rPr>
+        <w:t>.</w:t>
+      </w:r>
+    </w:p>
+    <w:p>
+      <w:pPr>
+        <w:pStyle w:val="ListParagraph"/>
+        <w:numPr>
+          <w:ilvl w:val="0"/>
+          <w:numId w:val="5"/>
+        </w:numPr>
+        <w:spacing w:after="0" w:line="240" w:lineRule="auto"/>
+        <w:rPr>
+          <w:rFonts w:ascii="Lucida Sans Unicode" w:hAnsi="Lucida Sans Unicode" w:cs="Lucida Sans Unicode"/>
+        </w:rPr>
+      </w:pPr>
+      <w:r>
+        <w:rPr>
+          <w:rFonts w:ascii="Lucida Sans Unicode" w:hAnsi="Lucida Sans Unicode" w:cs="Lucida Sans Unicode"/>
+        </w:rPr>
+        <w:t>Began breaking all the tracks on the PCB. There are going to be enough modifications to the original design that a full re-route will be required.</w:t>
+      </w:r>
+    </w:p>
+    <w:p>
+      <w:pPr>
+        <w:pStyle w:val="ListParagraph"/>
+        <w:numPr>
+          <w:ilvl w:val="0"/>
+          <w:numId w:val="5"/>
+        </w:numPr>
+        <w:spacing w:after="0" w:line="240" w:lineRule="auto"/>
+        <w:rPr>
+          <w:rFonts w:ascii="Lucida Sans Unicode" w:hAnsi="Lucida Sans Unicode" w:cs="Lucida Sans Unicode"/>
+        </w:rPr>
+      </w:pPr>
+      <w:r>
+        <w:rPr>
+          <w:rFonts w:ascii="Lucida Sans Unicode" w:hAnsi="Lucida Sans Unicode" w:cs="Lucida Sans Unicode"/>
+        </w:rPr>
+        <w:t>Moved the USB connector slightly toward the center of the board, and added a straight cut to accommodate placement of the connector. This way it’s not sticking out past the edge of the board, and will fit correctly inside the case.</w:t>
+      </w:r>
+    </w:p>
+    <w:p>
+      <w:pPr>
+        <w:pStyle w:val="ListParagraph"/>
+        <w:numPr>
+          <w:ilvl w:val="0"/>
+          <w:numId w:val="5"/>
+        </w:numPr>
+        <w:spacing w:after="0" w:line="240" w:lineRule="auto"/>
+        <w:rPr>
+          <w:rFonts w:ascii="Lucida Sans Unicode" w:hAnsi="Lucida Sans Unicode" w:cs="Lucida Sans Unicode"/>
+        </w:rPr>
+      </w:pPr>
+      <w:r>
+        <w:rPr>
+          <w:rFonts w:ascii="Lucida Sans Unicode" w:hAnsi="Lucida Sans Unicode" w:cs="Lucida Sans Unicode"/>
+        </w:rPr>
+        <w:t>Reduced the size of the test point and battery pads.</w:t>
+      </w:r>
+    </w:p>
+    <w:p>
+      <w:pPr>
+        <w:pStyle w:val="ListParagraph"/>
+        <w:numPr>
+          <w:ilvl w:val="0"/>
+          <w:numId w:val="5"/>
+        </w:numPr>
+        <w:spacing w:after="0" w:line="240" w:lineRule="auto"/>
+        <w:rPr>
+          <w:rFonts w:ascii="Lucida Sans Unicode" w:hAnsi="Lucida Sans Unicode" w:cs="Lucida Sans Unicode"/>
+        </w:rPr>
+      </w:pPr>
+      <w:r>
+        <w:rPr>
+          <w:rFonts w:ascii="Lucida Sans Unicode" w:hAnsi="Lucida Sans Unicode" w:cs="Lucida Sans Unicode"/>
+        </w:rPr>
+        <w:t>Modified Diode D1 to use pins 1 &amp; 3 (correct) rather than 1 &amp; 2</w:t>
+      </w:r>
+      <w:r>
+        <w:rPr>
+          <w:rFonts w:ascii="Lucida Sans Unicode" w:hAnsi="Lucida Sans Unicode" w:cs="Lucida Sans Unicode"/>
+        </w:rPr>
+        <w:t>, and updated this in the PCB design</w:t>
+      </w:r>
+      <w:r>
+        <w:rPr>
+          <w:rFonts w:ascii="Lucida Sans Unicode" w:hAnsi="Lucida Sans Unicode" w:cs="Lucida Sans Unicode"/>
+        </w:rPr>
+        <w:t>.</w:t>
+      </w:r>
+    </w:p>
+    <w:p>
+      <w:pPr>
+        <w:pStyle w:val="ListParagraph"/>
+        <w:numPr>
+          <w:ilvl w:val="0"/>
+          <w:numId w:val="5"/>
+        </w:numPr>
+        <w:spacing w:after="0" w:line="240" w:lineRule="auto"/>
+        <w:rPr>
+          <w:rFonts w:ascii="Lucida Sans Unicode" w:hAnsi="Lucida Sans Unicode" w:cs="Lucida Sans Unicode"/>
+        </w:rPr>
+      </w:pPr>
+      <w:r>
+        <w:rPr>
+          <w:rFonts w:ascii="Lucida Sans Unicode" w:hAnsi="Lucida Sans Unicode" w:cs="Lucida Sans Unicode"/>
+        </w:rPr>
+        <w:t>Increased the lead lengths on the SOT23-5 package to make soldering easier.</w:t>
+      </w:r>
+    </w:p>
+    <w:p>
+      <w:pPr>
+        <w:pStyle w:val="ListParagraph"/>
+        <w:numPr>
+          <w:ilvl w:val="0"/>
+          <w:numId w:val="5"/>
+        </w:numPr>
+        <w:spacing w:after="0" w:line="240" w:lineRule="auto"/>
+        <w:rPr>
+          <w:rFonts w:ascii="Lucida Sans Unicode" w:hAnsi="Lucida Sans Unicode" w:cs="Lucida Sans Unicode"/>
+        </w:rPr>
+      </w:pPr>
+      <w:r>
+        <w:rPr>
+          <w:rFonts w:ascii="Lucida Sans Unicode" w:hAnsi="Lucida Sans Unicode" w:cs="Lucida Sans Unicode"/>
+        </w:rPr>
+        <w:t>Increased the lead lengths on the PLCC-5050 LED package to make soldering easier.</w:t>
+      </w:r>
+    </w:p>
+    <w:p>
+      <w:pPr>
+        <w:pStyle w:val="ListParagraph"/>
+        <w:numPr>
+          <w:ilvl w:val="0"/>
+          <w:numId w:val="5"/>
+        </w:numPr>
+        <w:spacing w:after="0" w:line="240" w:lineRule="auto"/>
+        <w:rPr>
+          <w:rFonts w:ascii="Lucida Sans Unicode" w:hAnsi="Lucida Sans Unicode" w:cs="Lucida Sans Unicode"/>
+        </w:rPr>
+      </w:pPr>
+      <w:r>
+        <w:rPr>
+          <w:rFonts w:ascii="Lucida Sans Unicode" w:hAnsi="Lucida Sans Unicode" w:cs="Lucida Sans Unicode"/>
+        </w:rPr>
+        <w:t>Tied OE on the PCA9685 to ground directly.</w:t>
+      </w:r>
+    </w:p>
+    <w:p>
+      <w:pPr>
+        <w:spacing w:after="0" w:line="240" w:lineRule="auto"/>
+        <w:rPr>
+          <w:rFonts w:ascii="Lucida Sans Unicode" w:hAnsi="Lucida Sans Unicode" w:cs="Lucida Sans Unicode"/>
+        </w:rPr>
+      </w:pPr>
+    </w:p>
+    <w:p>
+      <w:pPr>
+        <w:spacing w:after="0" w:line="240" w:lineRule="auto"/>
+        <w:rPr>
+          <w:rFonts w:ascii="Lucida Sans Unicode" w:hAnsi="Lucida Sans Unicode" w:cs="Lucida Sans Unicode"/>
+        </w:rPr>
+      </w:pPr>
+      <w:r>
+        <w:rPr>
+          <w:rFonts w:ascii="Lucida Sans Unicode" w:hAnsi="Lucida Sans Unicode" w:cs="Lucida Sans Unicode"/>
+        </w:rPr>
+        <w:t>I’ll work on routing shortly, but for now I’ll make a quick Git push.</w:t>
       </w:r>
     </w:p>
     <w:sectPr>
@@ -7256,7 +7590,7 @@
 </file>
 
 <file path=customXml/itemProps1.xml><?xml version="1.0" encoding="utf-8"?>
-<ds:datastoreItem xmlns:ds="http://schemas.openxmlformats.org/officeDocument/2006/customXml" ds:itemID="{5C616FA9-7B5F-4BD4-9136-DB99679D6197}">
+<ds:datastoreItem xmlns:ds="http://schemas.openxmlformats.org/officeDocument/2006/customXml" ds:itemID="{4A7C715C-EED9-4456-9443-DE7A5AB1CFD2}">
   <ds:schemaRefs>
     <ds:schemaRef ds:uri="http://schemas.openxmlformats.org/officeDocument/2006/bibliography"/>
   </ds:schemaRefs>

</xml_diff>

<commit_message>
Successful Touch Sense test. Updated Firmware and Project Log
</commit_message>
<xml_diff>
--- a/Notes/Chameleon Project Log.docx
+++ b/Notes/Chameleon Project Log.docx
@@ -5837,8 +5837,6 @@
         <w:lastRenderedPageBreak/>
         <w:t>indicator LED is quite bright as well, so I’ll increase its current limiting resistor to 330 as well</w:t>
       </w:r>
-      <w:bookmarkStart w:id="16" w:name="_GoBack"/>
-      <w:bookmarkEnd w:id="16"/>
       <w:r>
         <w:rPr>
           <w:rFonts w:ascii="Lucida Sans Unicode" w:hAnsi="Lucida Sans Unicode" w:cs="Lucida Sans Unicode"/>
@@ -6012,6 +6010,41 @@
         </w:rPr>
         <w:t>I’ll work on routing shortly, but for now I’ll make a quick Git push.</w:t>
       </w:r>
+    </w:p>
+    <w:p>
+      <w:pPr>
+        <w:pBdr>
+          <w:bottom w:val="single" w:sz="6" w:space="1" w:color="auto"/>
+        </w:pBdr>
+        <w:spacing w:after="0" w:line="240" w:lineRule="auto"/>
+        <w:rPr>
+          <w:rFonts w:ascii="Lucida Sans Unicode" w:hAnsi="Lucida Sans Unicode" w:cs="Lucida Sans Unicode"/>
+        </w:rPr>
+      </w:pPr>
+    </w:p>
+    <w:p>
+      <w:pPr>
+        <w:spacing w:after="0" w:line="240" w:lineRule="auto"/>
+        <w:rPr>
+          <w:rFonts w:ascii="Lucida Sans Unicode" w:hAnsi="Lucida Sans Unicode" w:cs="Lucida Sans Unicode"/>
+        </w:rPr>
+      </w:pPr>
+    </w:p>
+    <w:p>
+      <w:pPr>
+        <w:spacing w:after="0" w:line="240" w:lineRule="auto"/>
+        <w:rPr>
+          <w:rFonts w:ascii="Lucida Sans Unicode" w:hAnsi="Lucida Sans Unicode" w:cs="Lucida Sans Unicode"/>
+        </w:rPr>
+      </w:pPr>
+      <w:r>
+        <w:rPr>
+          <w:rFonts w:ascii="Lucida Sans Unicode" w:hAnsi="Lucida Sans Unicode" w:cs="Lucida Sans Unicode"/>
+        </w:rPr>
+        <w:t>I’ve adjusted the firmware test a bit, and now have successfully been able to sense touches. The red status LED blinks when my finger or a cup/glass of water is over the sensor, but doesn’t blink if an empty cup/glass is placed over it.</w:t>
+      </w:r>
+      <w:bookmarkStart w:id="16" w:name="_GoBack"/>
+      <w:bookmarkEnd w:id="16"/>
     </w:p>
     <w:sectPr>
       <w:pgSz w:w="12240" w:h="15840"/>
@@ -7590,7 +7623,7 @@
 </file>
 
 <file path=customXml/itemProps1.xml><?xml version="1.0" encoding="utf-8"?>
-<ds:datastoreItem xmlns:ds="http://schemas.openxmlformats.org/officeDocument/2006/customXml" ds:itemID="{4A7C715C-EED9-4456-9443-DE7A5AB1CFD2}">
+<ds:datastoreItem xmlns:ds="http://schemas.openxmlformats.org/officeDocument/2006/customXml" ds:itemID="{080B30F1-21C6-4EC0-AE8B-1D359B7607B5}">
   <ds:schemaRefs>
     <ds:schemaRef ds:uri="http://schemas.openxmlformats.org/officeDocument/2006/bibliography"/>
   </ds:schemaRefs>

</xml_diff>

<commit_message>
Added I2C series resistors, updated Project Log, added PDF version of Project Log
</commit_message>
<xml_diff>
--- a/Notes/Chameleon Project Log.docx
+++ b/Notes/Chameleon Project Log.docx
@@ -280,7 +280,7 @@
             </w:rPr>
             <w:fldChar w:fldCharType="separate"/>
           </w:r>
-          <w:hyperlink w:anchor="_Toc332639419" w:history="1">
+          <w:hyperlink w:anchor="_Toc333867394" w:history="1">
             <w:r>
               <w:rPr>
                 <w:rStyle w:val="Hyperlink"/>
@@ -308,7 +308,7 @@
                 <w:noProof/>
                 <w:webHidden/>
               </w:rPr>
-              <w:instrText xml:space="preserve"> PAGEREF _Toc332639419 \h </w:instrText>
+              <w:instrText xml:space="preserve"> PAGEREF _Toc333867394 \h </w:instrText>
             </w:r>
             <w:r>
               <w:rPr>
@@ -350,7 +350,7 @@
               <w:noProof/>
             </w:rPr>
           </w:pPr>
-          <w:hyperlink w:anchor="_Toc332639420" w:history="1">
+          <w:hyperlink w:anchor="_Toc333867395" w:history="1">
             <w:r>
               <w:rPr>
                 <w:rStyle w:val="Hyperlink"/>
@@ -378,7 +378,7 @@
                 <w:noProof/>
                 <w:webHidden/>
               </w:rPr>
-              <w:instrText xml:space="preserve"> PAGEREF _Toc332639420 \h </w:instrText>
+              <w:instrText xml:space="preserve"> PAGEREF _Toc333867395 \h </w:instrText>
             </w:r>
             <w:r>
               <w:rPr>
@@ -420,7 +420,7 @@
               <w:noProof/>
             </w:rPr>
           </w:pPr>
-          <w:hyperlink w:anchor="_Toc332639421" w:history="1">
+          <w:hyperlink w:anchor="_Toc333867396" w:history="1">
             <w:r>
               <w:rPr>
                 <w:rStyle w:val="Hyperlink"/>
@@ -448,7 +448,7 @@
                 <w:noProof/>
                 <w:webHidden/>
               </w:rPr>
-              <w:instrText xml:space="preserve"> PAGEREF _Toc332639421 \h </w:instrText>
+              <w:instrText xml:space="preserve"> PAGEREF _Toc333867396 \h </w:instrText>
             </w:r>
             <w:r>
               <w:rPr>
@@ -490,7 +490,7 @@
               <w:noProof/>
             </w:rPr>
           </w:pPr>
-          <w:hyperlink w:anchor="_Toc332639422" w:history="1">
+          <w:hyperlink w:anchor="_Toc333867397" w:history="1">
             <w:r>
               <w:rPr>
                 <w:rStyle w:val="Hyperlink"/>
@@ -518,7 +518,7 @@
                 <w:noProof/>
                 <w:webHidden/>
               </w:rPr>
-              <w:instrText xml:space="preserve"> PAGEREF _Toc332639422 \h </w:instrText>
+              <w:instrText xml:space="preserve"> PAGEREF _Toc333867397 \h </w:instrText>
             </w:r>
             <w:r>
               <w:rPr>
@@ -560,7 +560,7 @@
               <w:noProof/>
             </w:rPr>
           </w:pPr>
-          <w:hyperlink w:anchor="_Toc332639423" w:history="1">
+          <w:hyperlink w:anchor="_Toc333867398" w:history="1">
             <w:r>
               <w:rPr>
                 <w:rStyle w:val="Hyperlink"/>
@@ -588,7 +588,7 @@
                 <w:noProof/>
                 <w:webHidden/>
               </w:rPr>
-              <w:instrText xml:space="preserve"> PAGEREF _Toc332639423 \h </w:instrText>
+              <w:instrText xml:space="preserve"> PAGEREF _Toc333867398 \h </w:instrText>
             </w:r>
             <w:r>
               <w:rPr>
@@ -630,7 +630,7 @@
               <w:noProof/>
             </w:rPr>
           </w:pPr>
-          <w:hyperlink w:anchor="_Toc332639424" w:history="1">
+          <w:hyperlink w:anchor="_Toc333867399" w:history="1">
             <w:r>
               <w:rPr>
                 <w:rStyle w:val="Hyperlink"/>
@@ -658,7 +658,7 @@
                 <w:noProof/>
                 <w:webHidden/>
               </w:rPr>
-              <w:instrText xml:space="preserve"> PAGEREF _Toc332639424 \h </w:instrText>
+              <w:instrText xml:space="preserve"> PAGEREF _Toc333867399 \h </w:instrText>
             </w:r>
             <w:r>
               <w:rPr>
@@ -700,7 +700,7 @@
               <w:noProof/>
             </w:rPr>
           </w:pPr>
-          <w:hyperlink w:anchor="_Toc332639425" w:history="1">
+          <w:hyperlink w:anchor="_Toc333867400" w:history="1">
             <w:r>
               <w:rPr>
                 <w:rStyle w:val="Hyperlink"/>
@@ -728,7 +728,7 @@
                 <w:noProof/>
                 <w:webHidden/>
               </w:rPr>
-              <w:instrText xml:space="preserve"> PAGEREF _Toc332639425 \h </w:instrText>
+              <w:instrText xml:space="preserve"> PAGEREF _Toc333867400 \h </w:instrText>
             </w:r>
             <w:r>
               <w:rPr>
@@ -770,7 +770,7 @@
               <w:noProof/>
             </w:rPr>
           </w:pPr>
-          <w:hyperlink w:anchor="_Toc332639426" w:history="1">
+          <w:hyperlink w:anchor="_Toc333867401" w:history="1">
             <w:r>
               <w:rPr>
                 <w:rStyle w:val="Hyperlink"/>
@@ -798,7 +798,7 @@
                 <w:noProof/>
                 <w:webHidden/>
               </w:rPr>
-              <w:instrText xml:space="preserve"> PAGEREF _Toc332639426 \h </w:instrText>
+              <w:instrText xml:space="preserve"> PAGEREF _Toc333867401 \h </w:instrText>
             </w:r>
             <w:r>
               <w:rPr>
@@ -840,7 +840,7 @@
               <w:noProof/>
             </w:rPr>
           </w:pPr>
-          <w:hyperlink w:anchor="_Toc332639427" w:history="1">
+          <w:hyperlink w:anchor="_Toc333867402" w:history="1">
             <w:r>
               <w:rPr>
                 <w:rStyle w:val="Hyperlink"/>
@@ -868,7 +868,7 @@
                 <w:noProof/>
                 <w:webHidden/>
               </w:rPr>
-              <w:instrText xml:space="preserve"> PAGEREF _Toc332639427 \h </w:instrText>
+              <w:instrText xml:space="preserve"> PAGEREF _Toc333867402 \h </w:instrText>
             </w:r>
             <w:r>
               <w:rPr>
@@ -910,7 +910,7 @@
               <w:noProof/>
             </w:rPr>
           </w:pPr>
-          <w:hyperlink w:anchor="_Toc332639428" w:history="1">
+          <w:hyperlink w:anchor="_Toc333867403" w:history="1">
             <w:r>
               <w:rPr>
                 <w:rStyle w:val="Hyperlink"/>
@@ -938,7 +938,7 @@
                 <w:noProof/>
                 <w:webHidden/>
               </w:rPr>
-              <w:instrText xml:space="preserve"> PAGEREF _Toc332639428 \h </w:instrText>
+              <w:instrText xml:space="preserve"> PAGEREF _Toc333867403 \h </w:instrText>
             </w:r>
             <w:r>
               <w:rPr>
@@ -980,7 +980,7 @@
               <w:noProof/>
             </w:rPr>
           </w:pPr>
-          <w:hyperlink w:anchor="_Toc332639429" w:history="1">
+          <w:hyperlink w:anchor="_Toc333867404" w:history="1">
             <w:r>
               <w:rPr>
                 <w:rStyle w:val="Hyperlink"/>
@@ -1008,7 +1008,7 @@
                 <w:noProof/>
                 <w:webHidden/>
               </w:rPr>
-              <w:instrText xml:space="preserve"> PAGEREF _Toc332639429 \h </w:instrText>
+              <w:instrText xml:space="preserve"> PAGEREF _Toc333867404 \h </w:instrText>
             </w:r>
             <w:r>
               <w:rPr>
@@ -1050,7 +1050,7 @@
               <w:noProof/>
             </w:rPr>
           </w:pPr>
-          <w:hyperlink w:anchor="_Toc332639430" w:history="1">
+          <w:hyperlink w:anchor="_Toc333867405" w:history="1">
             <w:r>
               <w:rPr>
                 <w:rStyle w:val="Hyperlink"/>
@@ -1078,7 +1078,7 @@
                 <w:noProof/>
                 <w:webHidden/>
               </w:rPr>
-              <w:instrText xml:space="preserve"> PAGEREF _Toc332639430 \h </w:instrText>
+              <w:instrText xml:space="preserve"> PAGEREF _Toc333867405 \h </w:instrText>
             </w:r>
             <w:r>
               <w:rPr>
@@ -1120,7 +1120,7 @@
               <w:noProof/>
             </w:rPr>
           </w:pPr>
-          <w:hyperlink w:anchor="_Toc332639431" w:history="1">
+          <w:hyperlink w:anchor="_Toc333867406" w:history="1">
             <w:r>
               <w:rPr>
                 <w:rStyle w:val="Hyperlink"/>
@@ -1148,7 +1148,7 @@
                 <w:noProof/>
                 <w:webHidden/>
               </w:rPr>
-              <w:instrText xml:space="preserve"> PAGEREF _Toc332639431 \h </w:instrText>
+              <w:instrText xml:space="preserve"> PAGEREF _Toc333867406 \h </w:instrText>
             </w:r>
             <w:r>
               <w:rPr>
@@ -1190,7 +1190,7 @@
               <w:noProof/>
             </w:rPr>
           </w:pPr>
-          <w:hyperlink w:anchor="_Toc332639432" w:history="1">
+          <w:hyperlink w:anchor="_Toc333867407" w:history="1">
             <w:r>
               <w:rPr>
                 <w:rStyle w:val="Hyperlink"/>
@@ -1218,7 +1218,7 @@
                 <w:noProof/>
                 <w:webHidden/>
               </w:rPr>
-              <w:instrText xml:space="preserve"> PAGEREF _Toc332639432 \h </w:instrText>
+              <w:instrText xml:space="preserve"> PAGEREF _Toc333867407 \h </w:instrText>
             </w:r>
             <w:r>
               <w:rPr>
@@ -1260,7 +1260,7 @@
               <w:noProof/>
             </w:rPr>
           </w:pPr>
-          <w:hyperlink w:anchor="_Toc332639433" w:history="1">
+          <w:hyperlink w:anchor="_Toc333867408" w:history="1">
             <w:r>
               <w:rPr>
                 <w:rStyle w:val="Hyperlink"/>
@@ -1288,7 +1288,7 @@
                 <w:noProof/>
                 <w:webHidden/>
               </w:rPr>
-              <w:instrText xml:space="preserve"> PAGEREF _Toc332639433 \h </w:instrText>
+              <w:instrText xml:space="preserve"> PAGEREF _Toc333867408 \h </w:instrText>
             </w:r>
             <w:r>
               <w:rPr>
@@ -1330,7 +1330,7 @@
               <w:noProof/>
             </w:rPr>
           </w:pPr>
-          <w:hyperlink w:anchor="_Toc332639434" w:history="1">
+          <w:hyperlink w:anchor="_Toc333867409" w:history="1">
             <w:r>
               <w:rPr>
                 <w:rStyle w:val="Hyperlink"/>
@@ -1358,7 +1358,7 @@
                 <w:noProof/>
                 <w:webHidden/>
               </w:rPr>
-              <w:instrText xml:space="preserve"> PAGEREF _Toc332639434 \h </w:instrText>
+              <w:instrText xml:space="preserve"> PAGEREF _Toc333867409 \h </w:instrText>
             </w:r>
             <w:r>
               <w:rPr>
@@ -1379,6 +1379,76 @@
                 <w:webHidden/>
               </w:rPr>
               <w:t>15</w:t>
+            </w:r>
+            <w:r>
+              <w:rPr>
+                <w:noProof/>
+                <w:webHidden/>
+              </w:rPr>
+              <w:fldChar w:fldCharType="end"/>
+            </w:r>
+          </w:hyperlink>
+        </w:p>
+        <w:p>
+          <w:pPr>
+            <w:pStyle w:val="TOC1"/>
+            <w:tabs>
+              <w:tab w:val="right" w:leader="dot" w:pos="9350"/>
+            </w:tabs>
+            <w:rPr>
+              <w:rFonts w:asciiTheme="minorHAnsi" w:eastAsiaTheme="minorEastAsia" w:hAnsiTheme="minorHAnsi" w:cstheme="minorBidi"/>
+              <w:noProof/>
+            </w:rPr>
+          </w:pPr>
+          <w:hyperlink w:anchor="_Toc333867410" w:history="1">
+            <w:r>
+              <w:rPr>
+                <w:rStyle w:val="Hyperlink"/>
+                <w:rFonts w:ascii="Lucida Sans Unicode" w:hAnsi="Lucida Sans Unicode" w:cs="Lucida Sans Unicode"/>
+                <w:noProof/>
+              </w:rPr>
+              <w:t>2012/08/27</w:t>
+            </w:r>
+            <w:r>
+              <w:rPr>
+                <w:noProof/>
+                <w:webHidden/>
+              </w:rPr>
+              <w:tab/>
+            </w:r>
+            <w:r>
+              <w:rPr>
+                <w:noProof/>
+                <w:webHidden/>
+              </w:rPr>
+              <w:fldChar w:fldCharType="begin"/>
+            </w:r>
+            <w:r>
+              <w:rPr>
+                <w:noProof/>
+                <w:webHidden/>
+              </w:rPr>
+              <w:instrText xml:space="preserve"> PAGEREF _Toc333867410 \h </w:instrText>
+            </w:r>
+            <w:r>
+              <w:rPr>
+                <w:noProof/>
+                <w:webHidden/>
+              </w:rPr>
+            </w:r>
+            <w:r>
+              <w:rPr>
+                <w:noProof/>
+                <w:webHidden/>
+              </w:rPr>
+              <w:fldChar w:fldCharType="separate"/>
+            </w:r>
+            <w:r>
+              <w:rPr>
+                <w:noProof/>
+                <w:webHidden/>
+              </w:rPr>
+              <w:t>16</w:t>
             </w:r>
             <w:r>
               <w:rPr>
@@ -1434,7 +1504,7 @@
           <w:rFonts w:ascii="Lucida Sans Unicode" w:hAnsi="Lucida Sans Unicode" w:cs="Lucida Sans Unicode"/>
         </w:rPr>
       </w:pPr>
-      <w:bookmarkStart w:id="0" w:name="_Toc332639419"/>
+      <w:bookmarkStart w:id="0" w:name="_Toc333867394"/>
       <w:r>
         <w:rPr>
           <w:rFonts w:ascii="Lucida Sans Unicode" w:hAnsi="Lucida Sans Unicode" w:cs="Lucida Sans Unicode"/>
@@ -1611,7 +1681,7 @@
           <w:rFonts w:ascii="Lucida Sans Unicode" w:hAnsi="Lucida Sans Unicode" w:cs="Lucida Sans Unicode"/>
         </w:rPr>
       </w:pPr>
-      <w:bookmarkStart w:id="1" w:name="_Toc332639420"/>
+      <w:bookmarkStart w:id="1" w:name="_Toc333867395"/>
       <w:r>
         <w:rPr>
           <w:rFonts w:ascii="Lucida Sans Unicode" w:hAnsi="Lucida Sans Unicode" w:cs="Lucida Sans Unicode"/>
@@ -2382,7 +2452,7 @@
           <w:rFonts w:ascii="Lucida Sans Unicode" w:hAnsi="Lucida Sans Unicode" w:cs="Lucida Sans Unicode"/>
         </w:rPr>
       </w:pPr>
-      <w:bookmarkStart w:id="2" w:name="_Toc332639421"/>
+      <w:bookmarkStart w:id="2" w:name="_Toc333867396"/>
       <w:r>
         <w:rPr>
           <w:rFonts w:ascii="Lucida Sans Unicode" w:hAnsi="Lucida Sans Unicode" w:cs="Lucida Sans Unicode"/>
@@ -3742,7 +3812,7 @@
           <w:rFonts w:ascii="Lucida Sans Unicode" w:hAnsi="Lucida Sans Unicode" w:cs="Lucida Sans Unicode"/>
         </w:rPr>
       </w:pPr>
-      <w:bookmarkStart w:id="3" w:name="_Toc332639422"/>
+      <w:bookmarkStart w:id="3" w:name="_Toc333867397"/>
       <w:r>
         <w:rPr>
           <w:rFonts w:ascii="Lucida Sans Unicode" w:hAnsi="Lucida Sans Unicode" w:cs="Lucida Sans Unicode"/>
@@ -3825,7 +3895,7 @@
           <w:rFonts w:ascii="Lucida Sans Unicode" w:hAnsi="Lucida Sans Unicode" w:cs="Lucida Sans Unicode"/>
         </w:rPr>
       </w:pPr>
-      <w:bookmarkStart w:id="4" w:name="_Toc332639423"/>
+      <w:bookmarkStart w:id="4" w:name="_Toc333867398"/>
       <w:r>
         <w:rPr>
           <w:rFonts w:ascii="Lucida Sans Unicode" w:hAnsi="Lucida Sans Unicode" w:cs="Lucida Sans Unicode"/>
@@ -4087,7 +4157,7 @@
           <w:rFonts w:ascii="Lucida Sans Unicode" w:hAnsi="Lucida Sans Unicode" w:cs="Lucida Sans Unicode"/>
         </w:rPr>
       </w:pPr>
-      <w:bookmarkStart w:id="5" w:name="_Toc332639424"/>
+      <w:bookmarkStart w:id="5" w:name="_Toc333867399"/>
       <w:r>
         <w:rPr>
           <w:rFonts w:ascii="Lucida Sans Unicode" w:hAnsi="Lucida Sans Unicode" w:cs="Lucida Sans Unicode"/>
@@ -4214,7 +4284,7 @@
           <w:rFonts w:ascii="Lucida Sans Unicode" w:hAnsi="Lucida Sans Unicode" w:cs="Lucida Sans Unicode"/>
         </w:rPr>
       </w:pPr>
-      <w:bookmarkStart w:id="6" w:name="_Toc332639425"/>
+      <w:bookmarkStart w:id="6" w:name="_Toc333867400"/>
       <w:r>
         <w:rPr>
           <w:rFonts w:ascii="Lucida Sans Unicode" w:hAnsi="Lucida Sans Unicode" w:cs="Lucida Sans Unicode"/>
@@ -4278,7 +4348,7 @@
           <w:rFonts w:ascii="Lucida Sans Unicode" w:hAnsi="Lucida Sans Unicode" w:cs="Lucida Sans Unicode"/>
         </w:rPr>
       </w:pPr>
-      <w:bookmarkStart w:id="7" w:name="_Toc332639426"/>
+      <w:bookmarkStart w:id="7" w:name="_Toc333867401"/>
       <w:r>
         <w:rPr>
           <w:rFonts w:ascii="Lucida Sans Unicode" w:hAnsi="Lucida Sans Unicode" w:cs="Lucida Sans Unicode"/>
@@ -4424,7 +4494,7 @@
           <w:rFonts w:ascii="Lucida Sans Unicode" w:hAnsi="Lucida Sans Unicode" w:cs="Lucida Sans Unicode"/>
         </w:rPr>
       </w:pPr>
-      <w:bookmarkStart w:id="8" w:name="_Toc332639427"/>
+      <w:bookmarkStart w:id="8" w:name="_Toc333867402"/>
       <w:r>
         <w:rPr>
           <w:rFonts w:ascii="Lucida Sans Unicode" w:hAnsi="Lucida Sans Unicode" w:cs="Lucida Sans Unicode"/>
@@ -4960,7 +5030,7 @@
           <w:rFonts w:ascii="Lucida Sans Unicode" w:hAnsi="Lucida Sans Unicode" w:cs="Lucida Sans Unicode"/>
         </w:rPr>
       </w:pPr>
-      <w:bookmarkStart w:id="9" w:name="_Toc332639428"/>
+      <w:bookmarkStart w:id="9" w:name="_Toc333867403"/>
       <w:r>
         <w:rPr>
           <w:rFonts w:ascii="Lucida Sans Unicode" w:hAnsi="Lucida Sans Unicode" w:cs="Lucida Sans Unicode"/>
@@ -4999,7 +5069,7 @@
           <w:rFonts w:ascii="Lucida Sans Unicode" w:hAnsi="Lucida Sans Unicode" w:cs="Lucida Sans Unicode"/>
         </w:rPr>
       </w:pPr>
-      <w:bookmarkStart w:id="10" w:name="_Toc332639429"/>
+      <w:bookmarkStart w:id="10" w:name="_Toc333867404"/>
       <w:r>
         <w:rPr>
           <w:rFonts w:ascii="Lucida Sans Unicode" w:hAnsi="Lucida Sans Unicode" w:cs="Lucida Sans Unicode"/>
@@ -5044,7 +5114,7 @@
           <w:rFonts w:ascii="Lucida Sans Unicode" w:hAnsi="Lucida Sans Unicode" w:cs="Lucida Sans Unicode"/>
         </w:rPr>
       </w:pPr>
-      <w:bookmarkStart w:id="11" w:name="_Toc332639430"/>
+      <w:bookmarkStart w:id="11" w:name="_Toc333867405"/>
       <w:r>
         <w:rPr>
           <w:rFonts w:ascii="Lucida Sans Unicode" w:hAnsi="Lucida Sans Unicode" w:cs="Lucida Sans Unicode"/>
@@ -5196,7 +5266,7 @@
           <w:rFonts w:ascii="Lucida Sans Unicode" w:hAnsi="Lucida Sans Unicode" w:cs="Lucida Sans Unicode"/>
         </w:rPr>
       </w:pPr>
-      <w:bookmarkStart w:id="12" w:name="_Toc332639431"/>
+      <w:bookmarkStart w:id="12" w:name="_Toc333867406"/>
       <w:r>
         <w:rPr>
           <w:rFonts w:ascii="Lucida Sans Unicode" w:hAnsi="Lucida Sans Unicode" w:cs="Lucida Sans Unicode"/>
@@ -5321,7 +5391,7 @@
           <w:rFonts w:ascii="Lucida Sans Unicode" w:hAnsi="Lucida Sans Unicode" w:cs="Lucida Sans Unicode"/>
         </w:rPr>
       </w:pPr>
-      <w:bookmarkStart w:id="13" w:name="_Toc332639432"/>
+      <w:bookmarkStart w:id="13" w:name="_Toc333867407"/>
       <w:r>
         <w:rPr>
           <w:rFonts w:ascii="Lucida Sans Unicode" w:hAnsi="Lucida Sans Unicode" w:cs="Lucida Sans Unicode"/>
@@ -5395,7 +5465,7 @@
           <w:rFonts w:ascii="Lucida Sans Unicode" w:hAnsi="Lucida Sans Unicode" w:cs="Lucida Sans Unicode"/>
         </w:rPr>
       </w:pPr>
-      <w:bookmarkStart w:id="14" w:name="_Toc332639433"/>
+      <w:bookmarkStart w:id="14" w:name="_Toc333867408"/>
       <w:r>
         <w:rPr>
           <w:rFonts w:ascii="Lucida Sans Unicode" w:hAnsi="Lucida Sans Unicode" w:cs="Lucida Sans Unicode"/>
@@ -5763,7 +5833,7 @@
           <w:rFonts w:ascii="Lucida Sans Unicode" w:hAnsi="Lucida Sans Unicode" w:cs="Lucida Sans Unicode"/>
         </w:rPr>
       </w:pPr>
-      <w:bookmarkStart w:id="15" w:name="_Toc332639434"/>
+      <w:bookmarkStart w:id="15" w:name="_Toc333867409"/>
       <w:r>
         <w:rPr>
           <w:rFonts w:ascii="Lucida Sans Unicode" w:hAnsi="Lucida Sans Unicode" w:cs="Lucida Sans Unicode"/>
@@ -6043,8 +6113,271 @@
         </w:rPr>
         <w:t>I’ve adjusted the firmware test a bit, and now have successfully been able to sense touches. The red status LED blinks when my finger or a cup/glass of water is over the sensor, but doesn’t blink if an empty cup/glass is placed over it.</w:t>
       </w:r>
-      <w:bookmarkStart w:id="16" w:name="_GoBack"/>
+    </w:p>
+    <w:p>
+      <w:pPr>
+        <w:spacing w:after="0" w:line="240" w:lineRule="auto"/>
+        <w:rPr>
+          <w:rFonts w:ascii="Lucida Sans Unicode" w:hAnsi="Lucida Sans Unicode" w:cs="Lucida Sans Unicode"/>
+        </w:rPr>
+      </w:pPr>
+    </w:p>
+    <w:p>
+      <w:pPr>
+        <w:pStyle w:val="Heading1"/>
+        <w:spacing w:before="0" w:line="240" w:lineRule="auto"/>
+        <w:rPr>
+          <w:rFonts w:ascii="Lucida Sans Unicode" w:hAnsi="Lucida Sans Unicode" w:cs="Lucida Sans Unicode"/>
+        </w:rPr>
+      </w:pPr>
+      <w:bookmarkStart w:id="16" w:name="_Toc333867410"/>
+      <w:r>
+        <w:rPr>
+          <w:rFonts w:ascii="Lucida Sans Unicode" w:hAnsi="Lucida Sans Unicode" w:cs="Lucida Sans Unicode"/>
+        </w:rPr>
+        <w:t>2012/08/27</w:t>
+      </w:r>
       <w:bookmarkEnd w:id="16"/>
+    </w:p>
+    <w:p>
+      <w:pPr>
+        <w:spacing w:after="0" w:line="240" w:lineRule="auto"/>
+        <w:rPr>
+          <w:rFonts w:ascii="Lucida Sans Unicode" w:hAnsi="Lucida Sans Unicode" w:cs="Lucida Sans Unicode"/>
+        </w:rPr>
+      </w:pPr>
+      <w:r>
+        <w:rPr>
+          <w:rFonts w:ascii="Lucida Sans Unicode" w:hAnsi="Lucida Sans Unicode" w:cs="Lucida Sans Unicode"/>
+        </w:rPr>
+        <w:t>I’ve still been having minor problems getting some of the boards to program correctly. Since the ISP and I2C lines are shared, I thought I should take another look to see if Atmel had any advice on sharing these lines</w:t>
+      </w:r>
+      <w:r>
+        <w:rPr>
+          <w:rFonts w:ascii="Lucida Sans Unicode" w:hAnsi="Lucida Sans Unicode" w:cs="Lucida Sans Unicode"/>
+        </w:rPr>
+        <w:t>. Perhaps the PCA9685 is interfering with programming the ATTiny84 in some way</w:t>
+      </w:r>
+      <w:bookmarkStart w:id="17" w:name="_GoBack"/>
+      <w:bookmarkEnd w:id="17"/>
+      <w:r>
+        <w:rPr>
+          <w:rFonts w:ascii="Lucida Sans Unicode" w:hAnsi="Lucida Sans Unicode" w:cs="Lucida Sans Unicode"/>
+        </w:rPr>
+        <w:t>. I thought I’d seen mention of this topic before.</w:t>
+      </w:r>
+    </w:p>
+    <w:p>
+      <w:pPr>
+        <w:spacing w:after="0" w:line="240" w:lineRule="auto"/>
+        <w:rPr>
+          <w:rFonts w:ascii="Lucida Sans Unicode" w:hAnsi="Lucida Sans Unicode" w:cs="Lucida Sans Unicode"/>
+        </w:rPr>
+      </w:pPr>
+    </w:p>
+    <w:p>
+      <w:pPr>
+        <w:spacing w:after="0" w:line="240" w:lineRule="auto"/>
+        <w:rPr>
+          <w:rFonts w:ascii="Lucida Sans Unicode" w:hAnsi="Lucida Sans Unicode" w:cs="Lucida Sans Unicode"/>
+        </w:rPr>
+      </w:pPr>
+      <w:r>
+        <w:rPr>
+          <w:rFonts w:ascii="Lucida Sans Unicode" w:hAnsi="Lucida Sans Unicode" w:cs="Lucida Sans Unicode"/>
+        </w:rPr>
+        <w:t xml:space="preserve">AVR Note </w:t>
+      </w:r>
+      <w:r>
+        <w:rPr>
+          <w:rFonts w:ascii="Lucida Sans Unicode" w:hAnsi="Lucida Sans Unicode" w:cs="Lucida Sans Unicode"/>
+        </w:rPr>
+        <w:t>AVR042</w:t>
+      </w:r>
+      <w:r>
+        <w:rPr>
+          <w:rFonts w:ascii="Lucida Sans Unicode" w:hAnsi="Lucida Sans Unicode" w:cs="Lucida Sans Unicode"/>
+        </w:rPr>
+        <w:t xml:space="preserve"> (</w:t>
+      </w:r>
+      <w:r>
+        <w:rPr>
+          <w:rFonts w:ascii="Lucida Sans Unicode" w:hAnsi="Lucida Sans Unicode" w:cs="Lucida Sans Unicode"/>
+        </w:rPr>
+        <w:t>AVR Hardware Design Considerations</w:t>
+      </w:r>
+      <w:r>
+        <w:rPr>
+          <w:rFonts w:ascii="Lucida Sans Unicode" w:hAnsi="Lucida Sans Unicode" w:cs="Lucida Sans Unicode"/>
+        </w:rPr>
+        <w:t>) does cover this. Here’s what it says:</w:t>
+      </w:r>
+    </w:p>
+    <w:p>
+      <w:pPr>
+        <w:spacing w:after="0" w:line="240" w:lineRule="auto"/>
+        <w:rPr>
+          <w:rFonts w:ascii="Lucida Sans Unicode" w:hAnsi="Lucida Sans Unicode" w:cs="Lucida Sans Unicode"/>
+        </w:rPr>
+      </w:pPr>
+    </w:p>
+    <w:p>
+      <w:pPr>
+        <w:spacing w:after="0" w:line="240" w:lineRule="auto"/>
+        <w:rPr>
+          <w:rFonts w:ascii="Lucida Sans Unicode" w:hAnsi="Lucida Sans Unicode" w:cs="Lucida Sans Unicode"/>
+          <w:i/>
+        </w:rPr>
+      </w:pPr>
+      <w:r>
+        <w:rPr>
+          <w:rFonts w:ascii="Lucida Sans Unicode" w:hAnsi="Lucida Sans Unicode" w:cs="Lucida Sans Unicode"/>
+          <w:i/>
+        </w:rPr>
+        <w:t>If additional devices are connected to the ISP lines, the programmer must be</w:t>
+      </w:r>
+      <w:r>
+        <w:rPr>
+          <w:rFonts w:ascii="Lucida Sans Unicode" w:hAnsi="Lucida Sans Unicode" w:cs="Lucida Sans Unicode"/>
+          <w:i/>
+        </w:rPr>
+        <w:t xml:space="preserve"> </w:t>
+      </w:r>
+      <w:r>
+        <w:rPr>
+          <w:rFonts w:ascii="Lucida Sans Unicode" w:hAnsi="Lucida Sans Unicode" w:cs="Lucida Sans Unicode"/>
+          <w:i/>
+        </w:rPr>
+        <w:t>protected from any device, other than the AVR, that may try to drive the lines. This is</w:t>
+      </w:r>
+      <w:r>
+        <w:rPr>
+          <w:rFonts w:ascii="Lucida Sans Unicode" w:hAnsi="Lucida Sans Unicode" w:cs="Lucida Sans Unicode"/>
+          <w:i/>
+        </w:rPr>
+        <w:t xml:space="preserve"> </w:t>
+      </w:r>
+      <w:r>
+        <w:rPr>
+          <w:rFonts w:ascii="Lucida Sans Unicode" w:hAnsi="Lucida Sans Unicode" w:cs="Lucida Sans Unicode"/>
+          <w:i/>
+        </w:rPr>
+        <w:t>especially important with the SPI bus, as it is similar to the ISP interface. Applying</w:t>
+      </w:r>
+      <w:r>
+        <w:rPr>
+          <w:rFonts w:ascii="Lucida Sans Unicode" w:hAnsi="Lucida Sans Unicode" w:cs="Lucida Sans Unicode"/>
+          <w:i/>
+        </w:rPr>
+        <w:t xml:space="preserve"> </w:t>
+      </w:r>
+      <w:r>
+        <w:rPr>
+          <w:rFonts w:ascii="Lucida Sans Unicode" w:hAnsi="Lucida Sans Unicode" w:cs="Lucida Sans Unicode"/>
+          <w:i/>
+        </w:rPr>
+        <w:t xml:space="preserve">series resistors </w:t>
+      </w:r>
+      <w:r>
+        <w:rPr>
+          <w:rFonts w:ascii="Lucida Sans Unicode" w:hAnsi="Lucida Sans Unicode" w:cs="Lucida Sans Unicode"/>
+          <w:i/>
+        </w:rPr>
+        <w:t>o</w:t>
+      </w:r>
+      <w:r>
+        <w:rPr>
+          <w:rFonts w:ascii="Lucida Sans Unicode" w:hAnsi="Lucida Sans Unicode" w:cs="Lucida Sans Unicode"/>
+          <w:i/>
+        </w:rPr>
+        <w:t>n the SPI lines, as depicted in Figure 4-2, is the easiest way to</w:t>
+      </w:r>
+      <w:r>
+        <w:rPr>
+          <w:rFonts w:ascii="Lucida Sans Unicode" w:hAnsi="Lucida Sans Unicode" w:cs="Lucida Sans Unicode"/>
+          <w:i/>
+        </w:rPr>
+        <w:t xml:space="preserve"> </w:t>
+      </w:r>
+      <w:r>
+        <w:rPr>
+          <w:rFonts w:ascii="Lucida Sans Unicode" w:hAnsi="Lucida Sans Unicode" w:cs="Lucida Sans Unicode"/>
+          <w:i/>
+        </w:rPr>
+        <w:t>achieve this.</w:t>
+      </w:r>
+    </w:p>
+    <w:p>
+      <w:pPr>
+        <w:spacing w:after="0" w:line="240" w:lineRule="auto"/>
+        <w:rPr>
+          <w:rFonts w:ascii="Lucida Sans Unicode" w:hAnsi="Lucida Sans Unicode" w:cs="Lucida Sans Unicode"/>
+        </w:rPr>
+      </w:pPr>
+    </w:p>
+    <w:p>
+      <w:pPr>
+        <w:spacing w:after="0" w:line="240" w:lineRule="auto"/>
+        <w:rPr>
+          <w:rFonts w:ascii="Lucida Sans Unicode" w:hAnsi="Lucida Sans Unicode" w:cs="Lucida Sans Unicode"/>
+        </w:rPr>
+      </w:pPr>
+      <w:r>
+        <w:rPr>
+          <w:rFonts w:ascii="Lucida Sans Unicode" w:hAnsi="Lucida Sans Unicode" w:cs="Lucida Sans Unicode"/>
+        </w:rPr>
+        <w:lastRenderedPageBreak/>
+        <w:t xml:space="preserve">Unfortunately, while a diagram is provided, no values are given for the series resistors. Some research online at the </w:t>
+      </w:r>
+      <w:hyperlink r:id="rId11" w:history="1">
+        <w:r>
+          <w:rPr>
+            <w:rStyle w:val="Hyperlink"/>
+            <w:rFonts w:ascii="Lucida Sans Unicode" w:hAnsi="Lucida Sans Unicode" w:cs="Lucida Sans Unicode"/>
+          </w:rPr>
+          <w:t>AVRFreaks</w:t>
+        </w:r>
+      </w:hyperlink>
+      <w:r>
+        <w:rPr>
+          <w:rFonts w:ascii="Lucida Sans Unicode" w:hAnsi="Lucida Sans Unicode" w:cs="Lucida Sans Unicode"/>
+        </w:rPr>
+        <w:t xml:space="preserve"> forums</w:t>
+      </w:r>
+      <w:r>
+        <w:rPr>
+          <w:rFonts w:ascii="Lucida Sans Unicode" w:hAnsi="Lucida Sans Unicode" w:cs="Lucida Sans Unicode"/>
+        </w:rPr>
+        <w:t xml:space="preserve"> showed that people have gotten good results with values from about 1k to 4.7k. Since I’m already using 1.5k resistors as pull-ups, I’ll try these first, and make substitutions as necessary.</w:t>
+      </w:r>
+      <w:r>
+        <w:rPr>
+          <w:rFonts w:ascii="Lucida Sans Unicode" w:hAnsi="Lucida Sans Unicode" w:cs="Lucida Sans Unicode"/>
+        </w:rPr>
+        <w:t xml:space="preserve"> I’ve not placed series resistors on the SCK (SCL) and MOSI (SDA) lines going to the PCA9685.</w:t>
+      </w:r>
+    </w:p>
+    <w:p>
+      <w:pPr>
+        <w:spacing w:after="0" w:line="240" w:lineRule="auto"/>
+        <w:rPr>
+          <w:rFonts w:ascii="Lucida Sans Unicode" w:hAnsi="Lucida Sans Unicode" w:cs="Lucida Sans Unicode"/>
+        </w:rPr>
+      </w:pPr>
+    </w:p>
+    <w:p>
+      <w:pPr>
+        <w:spacing w:after="0" w:line="240" w:lineRule="auto"/>
+        <w:rPr>
+          <w:rFonts w:ascii="Lucida Sans Unicode" w:hAnsi="Lucida Sans Unicode" w:cs="Lucida Sans Unicode"/>
+        </w:rPr>
+      </w:pPr>
+      <w:r>
+        <w:rPr>
+          <w:rFonts w:ascii="Lucida Sans Unicode" w:hAnsi="Lucida Sans Unicode" w:cs="Lucida Sans Unicode"/>
+        </w:rPr>
+        <w:t>Hopefully that will correct the issue.</w:t>
+      </w:r>
     </w:p>
     <w:sectPr>
       <w:pgSz w:w="12240" w:h="15840"/>
@@ -7623,7 +7956,7 @@
 </file>
 
 <file path=customXml/itemProps1.xml><?xml version="1.0" encoding="utf-8"?>
-<ds:datastoreItem xmlns:ds="http://schemas.openxmlformats.org/officeDocument/2006/customXml" ds:itemID="{080B30F1-21C6-4EC0-AE8B-1D359B7607B5}">
+<ds:datastoreItem xmlns:ds="http://schemas.openxmlformats.org/officeDocument/2006/customXml" ds:itemID="{9F2DCF18-D703-4C2D-AA74-9E87629664A7}">
   <ds:schemaRefs>
     <ds:schemaRef ds:uri="http://schemas.openxmlformats.org/officeDocument/2006/bibliography"/>
   </ds:schemaRefs>

</xml_diff>

<commit_message>
Updated schematics and Project Log with new resistor values, and added PDF BOM
</commit_message>
<xml_diff>
--- a/Notes/Chameleon Project Log.docx
+++ b/Notes/Chameleon Project Log.docx
@@ -1557,11 +1557,19 @@
         </w:rPr>
         <w:t xml:space="preserve">p the bare-bones of the project, starting with creating a new </w:t>
       </w:r>
-      <w:r>
-        <w:rPr>
-          <w:rFonts w:ascii="Lucida Sans Unicode" w:hAnsi="Lucida Sans Unicode" w:cs="Lucida Sans Unicode"/>
-        </w:rPr>
-        <w:t xml:space="preserve">Git repository. </w:t>
+      <w:proofErr w:type="spellStart"/>
+      <w:r>
+        <w:rPr>
+          <w:rFonts w:ascii="Lucida Sans Unicode" w:hAnsi="Lucida Sans Unicode" w:cs="Lucida Sans Unicode"/>
+        </w:rPr>
+        <w:t>Git</w:t>
+      </w:r>
+      <w:proofErr w:type="spellEnd"/>
+      <w:r>
+        <w:rPr>
+          <w:rFonts w:ascii="Lucida Sans Unicode" w:hAnsi="Lucida Sans Unicode" w:cs="Lucida Sans Unicode"/>
+        </w:rPr>
+        <w:t xml:space="preserve"> repository. </w:t>
       </w:r>
       <w:r>
         <w:rPr>
@@ -2357,7 +2365,35 @@
         <w:rPr>
           <w:rFonts w:ascii="Lucida Sans Unicode" w:hAnsi="Lucida Sans Unicode" w:cs="Lucida Sans Unicode"/>
         </w:rPr>
-        <w:t>I also added the ATTiny44 as the brains for this device. The ATTiny44 is completely swappable with the ATTiny84 if you need more memory (8k vice 4k). It’s a microcontroller I’ve used in past projects as well. It is compatible with Atmel’s QTouch library, and can control up to 4 QMatrix capacitive sensors. In this case, I only need to control 1.</w:t>
+        <w:t xml:space="preserve">I also added the ATTiny44 as the brains for this device. The ATTiny44 is completely swappable with the ATTiny84 if you need more memory (8k vice 4k). It’s a microcontroller I’ve used in past projects as well. It is compatible with Atmel’s </w:t>
+      </w:r>
+      <w:proofErr w:type="spellStart"/>
+      <w:r>
+        <w:rPr>
+          <w:rFonts w:ascii="Lucida Sans Unicode" w:hAnsi="Lucida Sans Unicode" w:cs="Lucida Sans Unicode"/>
+        </w:rPr>
+        <w:t>QTouch</w:t>
+      </w:r>
+      <w:proofErr w:type="spellEnd"/>
+      <w:r>
+        <w:rPr>
+          <w:rFonts w:ascii="Lucida Sans Unicode" w:hAnsi="Lucida Sans Unicode" w:cs="Lucida Sans Unicode"/>
+        </w:rPr>
+        <w:t xml:space="preserve"> library, and can control up to 4 </w:t>
+      </w:r>
+      <w:proofErr w:type="spellStart"/>
+      <w:r>
+        <w:rPr>
+          <w:rFonts w:ascii="Lucida Sans Unicode" w:hAnsi="Lucida Sans Unicode" w:cs="Lucida Sans Unicode"/>
+        </w:rPr>
+        <w:t>QMatrix</w:t>
+      </w:r>
+      <w:proofErr w:type="spellEnd"/>
+      <w:r>
+        <w:rPr>
+          <w:rFonts w:ascii="Lucida Sans Unicode" w:hAnsi="Lucida Sans Unicode" w:cs="Lucida Sans Unicode"/>
+        </w:rPr>
+        <w:t xml:space="preserve"> capacitive sensors. In this case, I only need to control 1.</w:t>
       </w:r>
     </w:p>
     <w:p>
@@ -2433,7 +2469,21 @@
         <w:rPr>
           <w:rFonts w:ascii="Lucida Sans Unicode" w:hAnsi="Lucida Sans Unicode" w:cs="Lucida Sans Unicode"/>
         </w:rPr>
-        <w:t>. I’ll have to read more into this, but as long as the outputs are pulled high or low (and not high-impedance), it shouldn’t have negative effects on the sensor. The other key thing is to keep the LEDs as far away from the sensor as possible.</w:t>
+        <w:t>. I’ll have to read more into this, but as long as the outputs are pulled high or low (and not high-impedance)</w:t>
+      </w:r>
+      <w:proofErr w:type="gramStart"/>
+      <w:r>
+        <w:rPr>
+          <w:rFonts w:ascii="Lucida Sans Unicode" w:hAnsi="Lucida Sans Unicode" w:cs="Lucida Sans Unicode"/>
+        </w:rPr>
+        <w:t>,</w:t>
+      </w:r>
+      <w:proofErr w:type="gramEnd"/>
+      <w:r>
+        <w:rPr>
+          <w:rFonts w:ascii="Lucida Sans Unicode" w:hAnsi="Lucida Sans Unicode" w:cs="Lucida Sans Unicode"/>
+        </w:rPr>
+        <w:t xml:space="preserve"> it shouldn’t have negative effects on the sensor. The other key thing is to keep the LEDs as far away from the sensor as possible.</w:t>
       </w:r>
     </w:p>
     <w:p>
@@ -3069,7 +3119,21 @@
         <w:rPr>
           <w:rFonts w:ascii="Lucida Sans Unicode" w:hAnsi="Lucida Sans Unicode" w:cs="Lucida Sans Unicode"/>
         </w:rPr>
-        <w:t>So it’s really a matter of finding a good balance. I performed a search on Digikey for surface mount inductors between 29uH and 33uH, and with a c</w:t>
+        <w:t xml:space="preserve">So it’s really a matter of finding a good balance. I performed a search on </w:t>
+      </w:r>
+      <w:proofErr w:type="spellStart"/>
+      <w:r>
+        <w:rPr>
+          <w:rFonts w:ascii="Lucida Sans Unicode" w:hAnsi="Lucida Sans Unicode" w:cs="Lucida Sans Unicode"/>
+        </w:rPr>
+        <w:t>Digikey</w:t>
+      </w:r>
+      <w:proofErr w:type="spellEnd"/>
+      <w:r>
+        <w:rPr>
+          <w:rFonts w:ascii="Lucida Sans Unicode" w:hAnsi="Lucida Sans Unicode" w:cs="Lucida Sans Unicode"/>
+        </w:rPr>
+        <w:t xml:space="preserve"> for surface mount inductors between 29uH and 33uH, and with a c</w:t>
       </w:r>
       <w:r>
         <w:rPr>
@@ -3262,7 +3326,21 @@
         <w:rPr>
           <w:rFonts w:ascii="Lucida Sans Unicode" w:hAnsi="Lucida Sans Unicode" w:cs="Lucida Sans Unicode"/>
         </w:rPr>
-        <w:t>I was able to find one, using Digikey's parametric search, with the following characteristics, perfectly in line with what's needed:</w:t>
+        <w:t xml:space="preserve">I was able to find one, using </w:t>
+      </w:r>
+      <w:proofErr w:type="spellStart"/>
+      <w:r>
+        <w:rPr>
+          <w:rFonts w:ascii="Lucida Sans Unicode" w:hAnsi="Lucida Sans Unicode" w:cs="Lucida Sans Unicode"/>
+        </w:rPr>
+        <w:t>Digikey's</w:t>
+      </w:r>
+      <w:proofErr w:type="spellEnd"/>
+      <w:r>
+        <w:rPr>
+          <w:rFonts w:ascii="Lucida Sans Unicode" w:hAnsi="Lucida Sans Unicode" w:cs="Lucida Sans Unicode"/>
+        </w:rPr>
+        <w:t xml:space="preserve"> parametric search, with the following characteristics, perfectly in line with what's needed:</w:t>
       </w:r>
     </w:p>
     <w:p>
@@ -3407,7 +3485,21 @@
         <w:rPr>
           <w:rFonts w:ascii="Lucida Sans Unicode" w:hAnsi="Lucida Sans Unicode" w:cs="Lucida Sans Unicode"/>
         </w:rPr>
-        <w:t>The output capacitor requirements are a bit more strict. The datasheet recommends a tantalum capacitor around 47uF to 68uF (or using smaller value capacitors in series to achieve the same overall capacitance). A low ESR is also important. I found a 47uF capacitor with an ESR of 90mOhms, well below the specifications recommended.</w:t>
+        <w:t xml:space="preserve">The output capacitor requirements are a bit </w:t>
+      </w:r>
+      <w:proofErr w:type="gramStart"/>
+      <w:r>
+        <w:rPr>
+          <w:rFonts w:ascii="Lucida Sans Unicode" w:hAnsi="Lucida Sans Unicode" w:cs="Lucida Sans Unicode"/>
+        </w:rPr>
+        <w:t>more strict</w:t>
+      </w:r>
+      <w:proofErr w:type="gramEnd"/>
+      <w:r>
+        <w:rPr>
+          <w:rFonts w:ascii="Lucida Sans Unicode" w:hAnsi="Lucida Sans Unicode" w:cs="Lucida Sans Unicode"/>
+        </w:rPr>
+        <w:t>. The datasheet recommends a tantalum capacitor around 47uF to 68uF (or using smaller value capacitors in series to achieve the same overall capacitance). A low ESR is also important. I found a 47uF capacitor with an ESR of 90mOhms, well below the specifications recommended.</w:t>
       </w:r>
     </w:p>
     <w:p>
@@ -3452,7 +3544,21 @@
         <w:rPr>
           <w:rFonts w:ascii="Lucida Sans Unicode" w:hAnsi="Lucida Sans Unicode" w:cs="Lucida Sans Unicode"/>
         </w:rPr>
-        <w:t>ausing at this point to upload my current progress via Git.</w:t>
+        <w:t xml:space="preserve">ausing at this point to upload my current progress via </w:t>
+      </w:r>
+      <w:proofErr w:type="spellStart"/>
+      <w:r>
+        <w:rPr>
+          <w:rFonts w:ascii="Lucida Sans Unicode" w:hAnsi="Lucida Sans Unicode" w:cs="Lucida Sans Unicode"/>
+        </w:rPr>
+        <w:t>Git</w:t>
+      </w:r>
+      <w:proofErr w:type="spellEnd"/>
+      <w:r>
+        <w:rPr>
+          <w:rFonts w:ascii="Lucida Sans Unicode" w:hAnsi="Lucida Sans Unicode" w:cs="Lucida Sans Unicode"/>
+        </w:rPr>
+        <w:t>.</w:t>
       </w:r>
     </w:p>
     <w:p>
@@ -3759,6 +3865,7 @@
           <w:rFonts w:ascii="Lucida Sans Unicode" w:hAnsi="Lucida Sans Unicode" w:cs="Lucida Sans Unicode"/>
         </w:rPr>
       </w:pPr>
+      <w:proofErr w:type="gramStart"/>
       <w:r>
         <w:rPr>
           <w:rFonts w:ascii="Lucida Sans Unicode" w:hAnsi="Lucida Sans Unicode" w:cs="Lucida Sans Unicode"/>
@@ -3789,6 +3896,7 @@
         </w:rPr>
         <w:t xml:space="preserve"> per board.</w:t>
       </w:r>
+      <w:proofErr w:type="gramEnd"/>
       <w:r>
         <w:rPr>
           <w:rFonts w:ascii="Lucida Sans Unicode" w:hAnsi="Lucida Sans Unicode" w:cs="Lucida Sans Unicode"/>
@@ -3829,17 +3937,53 @@
           <w:rFonts w:ascii="Lucida Sans Unicode" w:hAnsi="Lucida Sans Unicode" w:cs="Lucida Sans Unicode"/>
         </w:rPr>
       </w:pPr>
-      <w:r>
-        <w:rPr>
-          <w:rFonts w:ascii="Lucida Sans Unicode" w:hAnsi="Lucida Sans Unicode" w:cs="Lucida Sans Unicode"/>
-        </w:rPr>
-        <w:t>KiCad can be tricky sometimes. One issue I’ve had in the past is that when I use FreeRoute, there doesn’t seem to be a good way to tell the router what areas to avoid</w:t>
-      </w:r>
-      <w:r>
-        <w:rPr>
-          <w:rFonts w:ascii="Lucida Sans Unicode" w:hAnsi="Lucida Sans Unicode" w:cs="Lucida Sans Unicode"/>
-        </w:rPr>
-        <w:t xml:space="preserve"> (AKA, Keepout regions)</w:t>
+      <w:proofErr w:type="spellStart"/>
+      <w:r>
+        <w:rPr>
+          <w:rFonts w:ascii="Lucida Sans Unicode" w:hAnsi="Lucida Sans Unicode" w:cs="Lucida Sans Unicode"/>
+        </w:rPr>
+        <w:t>KiCad</w:t>
+      </w:r>
+      <w:proofErr w:type="spellEnd"/>
+      <w:r>
+        <w:rPr>
+          <w:rFonts w:ascii="Lucida Sans Unicode" w:hAnsi="Lucida Sans Unicode" w:cs="Lucida Sans Unicode"/>
+        </w:rPr>
+        <w:t xml:space="preserve"> can be tricky sometimes. One issue I’ve had in the past is that when I use </w:t>
+      </w:r>
+      <w:proofErr w:type="spellStart"/>
+      <w:r>
+        <w:rPr>
+          <w:rFonts w:ascii="Lucida Sans Unicode" w:hAnsi="Lucida Sans Unicode" w:cs="Lucida Sans Unicode"/>
+        </w:rPr>
+        <w:t>FreeRoute</w:t>
+      </w:r>
+      <w:proofErr w:type="spellEnd"/>
+      <w:r>
+        <w:rPr>
+          <w:rFonts w:ascii="Lucida Sans Unicode" w:hAnsi="Lucida Sans Unicode" w:cs="Lucida Sans Unicode"/>
+        </w:rPr>
+        <w:t>, there doesn’t seem to be a good way to tell the router what areas to avoid</w:t>
+      </w:r>
+      <w:r>
+        <w:rPr>
+          <w:rFonts w:ascii="Lucida Sans Unicode" w:hAnsi="Lucida Sans Unicode" w:cs="Lucida Sans Unicode"/>
+        </w:rPr>
+        <w:t xml:space="preserve"> (AKA, </w:t>
+      </w:r>
+      <w:proofErr w:type="spellStart"/>
+      <w:r>
+        <w:rPr>
+          <w:rFonts w:ascii="Lucida Sans Unicode" w:hAnsi="Lucida Sans Unicode" w:cs="Lucida Sans Unicode"/>
+        </w:rPr>
+        <w:t>Keepout</w:t>
+      </w:r>
+      <w:proofErr w:type="spellEnd"/>
+      <w:r>
+        <w:rPr>
+          <w:rFonts w:ascii="Lucida Sans Unicode" w:hAnsi="Lucida Sans Unicode" w:cs="Lucida Sans Unicode"/>
+        </w:rPr>
+        <w:t xml:space="preserve"> regions)</w:t>
       </w:r>
       <w:r>
         <w:rPr>
@@ -3867,7 +4011,35 @@
         <w:rPr>
           <w:rFonts w:ascii="Lucida Sans Unicode" w:hAnsi="Lucida Sans Unicode" w:cs="Lucida Sans Unicode"/>
         </w:rPr>
-        <w:t xml:space="preserve">The workaround is to create fill zones, not attached to any net, in areas you want to keep traces away from. Then, when you export a Spectra Design File for use in FreeRoute, you edit the file prior to opening FreeRoute. Here’s a short description of the process: </w:t>
+        <w:t xml:space="preserve">The workaround is to create fill zones, not attached to any net, in areas you want to keep traces away from. Then, when you export a Spectra Design File for use in </w:t>
+      </w:r>
+      <w:proofErr w:type="spellStart"/>
+      <w:r>
+        <w:rPr>
+          <w:rFonts w:ascii="Lucida Sans Unicode" w:hAnsi="Lucida Sans Unicode" w:cs="Lucida Sans Unicode"/>
+        </w:rPr>
+        <w:t>FreeRoute</w:t>
+      </w:r>
+      <w:proofErr w:type="spellEnd"/>
+      <w:r>
+        <w:rPr>
+          <w:rFonts w:ascii="Lucida Sans Unicode" w:hAnsi="Lucida Sans Unicode" w:cs="Lucida Sans Unicode"/>
+        </w:rPr>
+        <w:t xml:space="preserve">, you edit the file prior to opening </w:t>
+      </w:r>
+      <w:proofErr w:type="spellStart"/>
+      <w:r>
+        <w:rPr>
+          <w:rFonts w:ascii="Lucida Sans Unicode" w:hAnsi="Lucida Sans Unicode" w:cs="Lucida Sans Unicode"/>
+        </w:rPr>
+        <w:t>FreeRoute</w:t>
+      </w:r>
+      <w:proofErr w:type="spellEnd"/>
+      <w:r>
+        <w:rPr>
+          <w:rFonts w:ascii="Lucida Sans Unicode" w:hAnsi="Lucida Sans Unicode" w:cs="Lucida Sans Unicode"/>
+        </w:rPr>
+        <w:t xml:space="preserve">. Here’s a short description of the process: </w:t>
       </w:r>
       <w:hyperlink r:id="rId9" w:history="1">
         <w:r>
@@ -3975,35 +4147,77 @@
         <w:rPr>
           <w:rFonts w:ascii="Lucida Sans Unicode" w:hAnsi="Lucida Sans Unicode" w:cs="Lucida Sans Unicode"/>
         </w:rPr>
-        <w:t>I’ve been routing many of the easy traces, and most important traces by hand. While it doesn’t look as neat, I turned off the automatic 45 degree trace bends for hand-routing. Otherwise it’s simply too restricting on this particular board. I’m turning it back on for autorouting.</w:t>
-      </w:r>
-    </w:p>
-    <w:p>
-      <w:pPr>
-        <w:spacing w:after="0" w:line="240" w:lineRule="auto"/>
-        <w:rPr>
-          <w:rFonts w:ascii="Lucida Sans Unicode" w:hAnsi="Lucida Sans Unicode" w:cs="Lucida Sans Unicode"/>
-        </w:rPr>
-      </w:pPr>
-    </w:p>
-    <w:p>
-      <w:pPr>
-        <w:spacing w:after="0" w:line="240" w:lineRule="auto"/>
-        <w:rPr>
-          <w:rFonts w:ascii="Lucida Sans Unicode" w:hAnsi="Lucida Sans Unicode" w:cs="Lucida Sans Unicode"/>
-        </w:rPr>
-      </w:pPr>
-      <w:r>
-        <w:rPr>
-          <w:rFonts w:ascii="Lucida Sans Unicode" w:hAnsi="Lucida Sans Unicode" w:cs="Lucida Sans Unicode"/>
-        </w:rPr>
-        <w:t>If the autorouter has problems in a particular area after several passes, I’ll stop the program, move components or route by hand, and then restart. It’s getting there, but this is slow work.</w:t>
-      </w:r>
-      <w:r>
-        <w:rPr>
-          <w:rFonts w:ascii="Lucida Sans Unicode" w:hAnsi="Lucida Sans Unicode" w:cs="Lucida Sans Unicode"/>
-        </w:rPr>
-        <w:t xml:space="preserve"> You simply cannot leave everything up to an autorouter and expect it all to work perfectly.</w:t>
+        <w:t xml:space="preserve">I’ve been routing many of the easy traces, and most important traces by hand. While it doesn’t look as neat, I turned off the automatic 45 degree trace bends for hand-routing. Otherwise it’s simply too restricting on this particular board. I’m turning it back on for </w:t>
+      </w:r>
+      <w:proofErr w:type="spellStart"/>
+      <w:r>
+        <w:rPr>
+          <w:rFonts w:ascii="Lucida Sans Unicode" w:hAnsi="Lucida Sans Unicode" w:cs="Lucida Sans Unicode"/>
+        </w:rPr>
+        <w:t>autorouting</w:t>
+      </w:r>
+      <w:proofErr w:type="spellEnd"/>
+      <w:r>
+        <w:rPr>
+          <w:rFonts w:ascii="Lucida Sans Unicode" w:hAnsi="Lucida Sans Unicode" w:cs="Lucida Sans Unicode"/>
+        </w:rPr>
+        <w:t>.</w:t>
+      </w:r>
+    </w:p>
+    <w:p>
+      <w:pPr>
+        <w:spacing w:after="0" w:line="240" w:lineRule="auto"/>
+        <w:rPr>
+          <w:rFonts w:ascii="Lucida Sans Unicode" w:hAnsi="Lucida Sans Unicode" w:cs="Lucida Sans Unicode"/>
+        </w:rPr>
+      </w:pPr>
+    </w:p>
+    <w:p>
+      <w:pPr>
+        <w:spacing w:after="0" w:line="240" w:lineRule="auto"/>
+        <w:rPr>
+          <w:rFonts w:ascii="Lucida Sans Unicode" w:hAnsi="Lucida Sans Unicode" w:cs="Lucida Sans Unicode"/>
+        </w:rPr>
+      </w:pPr>
+      <w:r>
+        <w:rPr>
+          <w:rFonts w:ascii="Lucida Sans Unicode" w:hAnsi="Lucida Sans Unicode" w:cs="Lucida Sans Unicode"/>
+        </w:rPr>
+        <w:t xml:space="preserve">If the </w:t>
+      </w:r>
+      <w:proofErr w:type="spellStart"/>
+      <w:r>
+        <w:rPr>
+          <w:rFonts w:ascii="Lucida Sans Unicode" w:hAnsi="Lucida Sans Unicode" w:cs="Lucida Sans Unicode"/>
+        </w:rPr>
+        <w:t>autorouter</w:t>
+      </w:r>
+      <w:proofErr w:type="spellEnd"/>
+      <w:r>
+        <w:rPr>
+          <w:rFonts w:ascii="Lucida Sans Unicode" w:hAnsi="Lucida Sans Unicode" w:cs="Lucida Sans Unicode"/>
+        </w:rPr>
+        <w:t xml:space="preserve"> has problems in a particular area after several passes, I’ll stop the program, move components or route by hand, and then restart. It’s getting there, but this is slow work.</w:t>
+      </w:r>
+      <w:r>
+        <w:rPr>
+          <w:rFonts w:ascii="Lucida Sans Unicode" w:hAnsi="Lucida Sans Unicode" w:cs="Lucida Sans Unicode"/>
+        </w:rPr>
+        <w:t xml:space="preserve"> You simply cannot leave everything up to an </w:t>
+      </w:r>
+      <w:proofErr w:type="spellStart"/>
+      <w:r>
+        <w:rPr>
+          <w:rFonts w:ascii="Lucida Sans Unicode" w:hAnsi="Lucida Sans Unicode" w:cs="Lucida Sans Unicode"/>
+        </w:rPr>
+        <w:t>autorouter</w:t>
+      </w:r>
+      <w:proofErr w:type="spellEnd"/>
+      <w:r>
+        <w:rPr>
+          <w:rFonts w:ascii="Lucida Sans Unicode" w:hAnsi="Lucida Sans Unicode" w:cs="Lucida Sans Unicode"/>
+        </w:rPr>
+        <w:t xml:space="preserve"> and expect it all to work perfectly.</w:t>
       </w:r>
     </w:p>
     <w:p>
@@ -4027,11 +4241,19 @@
         </w:rPr>
         <w:t xml:space="preserve">One thing I’ve found very useful is this: make all the critical routes by hand. Go through the process several times of letting </w:t>
       </w:r>
-      <w:r>
-        <w:rPr>
-          <w:rFonts w:ascii="Lucida Sans Unicode" w:hAnsi="Lucida Sans Unicode" w:cs="Lucida Sans Unicode"/>
-        </w:rPr>
-        <w:t xml:space="preserve">FreeRoute </w:t>
+      <w:proofErr w:type="spellStart"/>
+      <w:r>
+        <w:rPr>
+          <w:rFonts w:ascii="Lucida Sans Unicode" w:hAnsi="Lucida Sans Unicode" w:cs="Lucida Sans Unicode"/>
+        </w:rPr>
+        <w:t>FreeRoute</w:t>
+      </w:r>
+      <w:proofErr w:type="spellEnd"/>
+      <w:r>
+        <w:rPr>
+          <w:rFonts w:ascii="Lucida Sans Unicode" w:hAnsi="Lucida Sans Unicode" w:cs="Lucida Sans Unicode"/>
+        </w:rPr>
+        <w:t xml:space="preserve"> </w:t>
       </w:r>
       <w:r>
         <w:rPr>
@@ -4039,17 +4261,39 @@
         </w:rPr>
         <w:t xml:space="preserve">work for a bit and then adjusting by hand until </w:t>
       </w:r>
-      <w:r>
-        <w:rPr>
-          <w:rFonts w:ascii="Lucida Sans Unicode" w:hAnsi="Lucida Sans Unicode" w:cs="Lucida Sans Unicode"/>
-        </w:rPr>
-        <w:t xml:space="preserve">FreeRoute </w:t>
-      </w:r>
-      <w:r>
-        <w:rPr>
-          <w:rFonts w:ascii="Lucida Sans Unicode" w:hAnsi="Lucida Sans Unicode" w:cs="Lucida Sans Unicode"/>
-        </w:rPr>
-        <w:t xml:space="preserve">can complete all of the routes. Then let FreeRoute run overnight on a reasonably powerful computer. The “Batch Optimizer” will run in several passes, and slowly will make things better and better. For instance, in this project, after </w:t>
+      <w:proofErr w:type="spellStart"/>
+      <w:r>
+        <w:rPr>
+          <w:rFonts w:ascii="Lucida Sans Unicode" w:hAnsi="Lucida Sans Unicode" w:cs="Lucida Sans Unicode"/>
+        </w:rPr>
+        <w:t>FreeRoute</w:t>
+      </w:r>
+      <w:proofErr w:type="spellEnd"/>
+      <w:r>
+        <w:rPr>
+          <w:rFonts w:ascii="Lucida Sans Unicode" w:hAnsi="Lucida Sans Unicode" w:cs="Lucida Sans Unicode"/>
+        </w:rPr>
+        <w:t xml:space="preserve"> </w:t>
+      </w:r>
+      <w:r>
+        <w:rPr>
+          <w:rFonts w:ascii="Lucida Sans Unicode" w:hAnsi="Lucida Sans Unicode" w:cs="Lucida Sans Unicode"/>
+        </w:rPr>
+        <w:t xml:space="preserve">can complete all of the routes. Then let </w:t>
+      </w:r>
+      <w:proofErr w:type="spellStart"/>
+      <w:r>
+        <w:rPr>
+          <w:rFonts w:ascii="Lucida Sans Unicode" w:hAnsi="Lucida Sans Unicode" w:cs="Lucida Sans Unicode"/>
+        </w:rPr>
+        <w:t>FreeRoute</w:t>
+      </w:r>
+      <w:proofErr w:type="spellEnd"/>
+      <w:r>
+        <w:rPr>
+          <w:rFonts w:ascii="Lucida Sans Unicode" w:hAnsi="Lucida Sans Unicode" w:cs="Lucida Sans Unicode"/>
+        </w:rPr>
+        <w:t xml:space="preserve"> run overnight on a reasonably powerful computer. The “Batch Optimizer” will run in several passes, and slowly will make things better and better. For instance, in this project, after </w:t>
       </w:r>
       <w:r>
         <w:rPr>
@@ -4085,7 +4329,35 @@
         <w:rPr>
           <w:rFonts w:ascii="Lucida Sans Unicode" w:hAnsi="Lucida Sans Unicode" w:cs="Lucida Sans Unicode"/>
         </w:rPr>
-        <w:t xml:space="preserve"> vias. Vias are a small plated hole that transfers a signal from the front of the board to the back (or to other layers on multi-layer boards), and they’re one of those things that are </w:t>
+        <w:t xml:space="preserve"> </w:t>
+      </w:r>
+      <w:proofErr w:type="spellStart"/>
+      <w:r>
+        <w:rPr>
+          <w:rFonts w:ascii="Lucida Sans Unicode" w:hAnsi="Lucida Sans Unicode" w:cs="Lucida Sans Unicode"/>
+        </w:rPr>
+        <w:t>vias</w:t>
+      </w:r>
+      <w:proofErr w:type="spellEnd"/>
+      <w:r>
+        <w:rPr>
+          <w:rFonts w:ascii="Lucida Sans Unicode" w:hAnsi="Lucida Sans Unicode" w:cs="Lucida Sans Unicode"/>
+        </w:rPr>
+        <w:t xml:space="preserve">. </w:t>
+      </w:r>
+      <w:proofErr w:type="spellStart"/>
+      <w:r>
+        <w:rPr>
+          <w:rFonts w:ascii="Lucida Sans Unicode" w:hAnsi="Lucida Sans Unicode" w:cs="Lucida Sans Unicode"/>
+        </w:rPr>
+        <w:t>Vias</w:t>
+      </w:r>
+      <w:proofErr w:type="spellEnd"/>
+      <w:r>
+        <w:rPr>
+          <w:rFonts w:ascii="Lucida Sans Unicode" w:hAnsi="Lucida Sans Unicode" w:cs="Lucida Sans Unicode"/>
+        </w:rPr>
+        <w:t xml:space="preserve"> are a small plated hole that transfers a signal from the front of the board to the back (or to other layers on multi-layer boards), and they’re one of those things that are </w:t>
       </w:r>
       <w:r>
         <w:rPr>
@@ -4098,7 +4370,21 @@
         <w:rPr>
           <w:rFonts w:ascii="Lucida Sans Unicode" w:hAnsi="Lucida Sans Unicode" w:cs="Lucida Sans Unicode"/>
         </w:rPr>
-        <w:t xml:space="preserve">10, the via count was down to </w:t>
+        <w:t xml:space="preserve">10, </w:t>
+      </w:r>
+      <w:proofErr w:type="gramStart"/>
+      <w:r>
+        <w:rPr>
+          <w:rFonts w:ascii="Lucida Sans Unicode" w:hAnsi="Lucida Sans Unicode" w:cs="Lucida Sans Unicode"/>
+        </w:rPr>
+        <w:t>the via</w:t>
+      </w:r>
+      <w:proofErr w:type="gramEnd"/>
+      <w:r>
+        <w:rPr>
+          <w:rFonts w:ascii="Lucida Sans Unicode" w:hAnsi="Lucida Sans Unicode" w:cs="Lucida Sans Unicode"/>
+        </w:rPr>
+        <w:t xml:space="preserve"> count was down to </w:t>
       </w:r>
       <w:r>
         <w:rPr>
@@ -4138,7 +4424,63 @@
         <w:rPr>
           <w:rFonts w:ascii="Lucida Sans Unicode" w:hAnsi="Lucida Sans Unicode" w:cs="Lucida Sans Unicode"/>
         </w:rPr>
-        <w:t>The last thing to keep in mind is that by this point, you should better than the autorouter which important traces should go where, and what unusual circumstances need to be taken into account on your board. For instance, once autorouting was done on this project, there were two traces running under the “Y” QMatrix line of my capacitive sensor, as it routed to the AVR microcontroller. Ideally, you don’t want anything running under “Y” lines, as they tend to greatly decrease sensitivity of the sensors. So, once autorouting was complete and the optimizer had done about as well as it could, I stopped it and pushed those two traces away from the “Y” line.</w:t>
+        <w:t xml:space="preserve">The last thing to keep in mind is that by this point, you should better than the </w:t>
+      </w:r>
+      <w:proofErr w:type="spellStart"/>
+      <w:r>
+        <w:rPr>
+          <w:rFonts w:ascii="Lucida Sans Unicode" w:hAnsi="Lucida Sans Unicode" w:cs="Lucida Sans Unicode"/>
+        </w:rPr>
+        <w:t>autorouter</w:t>
+      </w:r>
+      <w:proofErr w:type="spellEnd"/>
+      <w:r>
+        <w:rPr>
+          <w:rFonts w:ascii="Lucida Sans Unicode" w:hAnsi="Lucida Sans Unicode" w:cs="Lucida Sans Unicode"/>
+        </w:rPr>
+        <w:t xml:space="preserve"> which important traces should go where, and what unusual circumstances need to be taken into account on your board. For instance, once </w:t>
+      </w:r>
+      <w:proofErr w:type="spellStart"/>
+      <w:r>
+        <w:rPr>
+          <w:rFonts w:ascii="Lucida Sans Unicode" w:hAnsi="Lucida Sans Unicode" w:cs="Lucida Sans Unicode"/>
+        </w:rPr>
+        <w:t>autorouting</w:t>
+      </w:r>
+      <w:proofErr w:type="spellEnd"/>
+      <w:r>
+        <w:rPr>
+          <w:rFonts w:ascii="Lucida Sans Unicode" w:hAnsi="Lucida Sans Unicode" w:cs="Lucida Sans Unicode"/>
+        </w:rPr>
+        <w:t xml:space="preserve"> was done on this project, there were two traces running under the “Y” </w:t>
+      </w:r>
+      <w:proofErr w:type="spellStart"/>
+      <w:r>
+        <w:rPr>
+          <w:rFonts w:ascii="Lucida Sans Unicode" w:hAnsi="Lucida Sans Unicode" w:cs="Lucida Sans Unicode"/>
+        </w:rPr>
+        <w:t>QMatrix</w:t>
+      </w:r>
+      <w:proofErr w:type="spellEnd"/>
+      <w:r>
+        <w:rPr>
+          <w:rFonts w:ascii="Lucida Sans Unicode" w:hAnsi="Lucida Sans Unicode" w:cs="Lucida Sans Unicode"/>
+        </w:rPr>
+        <w:t xml:space="preserve"> line of my capacitive sensor, as it routed to the AVR microcontroller. Ideally, you don’t want anything running under “Y” lines, as they tend to greatly decrease sensitivity of the sensors. So, once </w:t>
+      </w:r>
+      <w:proofErr w:type="spellStart"/>
+      <w:r>
+        <w:rPr>
+          <w:rFonts w:ascii="Lucida Sans Unicode" w:hAnsi="Lucida Sans Unicode" w:cs="Lucida Sans Unicode"/>
+        </w:rPr>
+        <w:t>autorouting</w:t>
+      </w:r>
+      <w:proofErr w:type="spellEnd"/>
+      <w:r>
+        <w:rPr>
+          <w:rFonts w:ascii="Lucida Sans Unicode" w:hAnsi="Lucida Sans Unicode" w:cs="Lucida Sans Unicode"/>
+        </w:rPr>
+        <w:t xml:space="preserve"> was complete and the optimizer had done about as well as it could, I stopped it and pushed those two traces away from the “Y” line.</w:t>
       </w:r>
     </w:p>
     <w:p>
@@ -4177,73 +4519,185 @@
         <w:rPr>
           <w:rFonts w:ascii="Lucida Sans Unicode" w:hAnsi="Lucida Sans Unicode" w:cs="Lucida Sans Unicode"/>
         </w:rPr>
-        <w:t>Today was another day of routing. It’s a repetitive process of testing the autorouter, moving things to better placement, and trying again with the autorouter until things get as good as possible. And I think I’ve about gotten to that point. There are no trace failures, and overall everything looks pretty good.</w:t>
-      </w:r>
-    </w:p>
-    <w:p>
-      <w:pPr>
-        <w:spacing w:after="0" w:line="240" w:lineRule="auto"/>
-        <w:rPr>
-          <w:rFonts w:ascii="Lucida Sans Unicode" w:hAnsi="Lucida Sans Unicode" w:cs="Lucida Sans Unicode"/>
-        </w:rPr>
-      </w:pPr>
-    </w:p>
-    <w:p>
-      <w:pPr>
-        <w:spacing w:after="0" w:line="240" w:lineRule="auto"/>
-        <w:rPr>
-          <w:rFonts w:ascii="Lucida Sans Unicode" w:hAnsi="Lucida Sans Unicode" w:cs="Lucida Sans Unicode"/>
-        </w:rPr>
-      </w:pPr>
-      <w:r>
-        <w:rPr>
-          <w:rFonts w:ascii="Lucida Sans Unicode" w:hAnsi="Lucida Sans Unicode" w:cs="Lucida Sans Unicode"/>
-        </w:rPr>
-        <w:t>I’m going to do a quick git push, though, before I Back Import the Spectra Session file from FreeRoute to PCBNew. That way, I notice a problem in the future, I can go back to this point and easily correct it, rather than having to rip up all the traces and start from scratch.</w:t>
-      </w:r>
-    </w:p>
-    <w:p>
-      <w:pPr>
-        <w:spacing w:after="0" w:line="240" w:lineRule="auto"/>
-        <w:rPr>
-          <w:rFonts w:ascii="Lucida Sans Unicode" w:hAnsi="Lucida Sans Unicode" w:cs="Lucida Sans Unicode"/>
-        </w:rPr>
-      </w:pPr>
-    </w:p>
-    <w:p>
-      <w:pPr>
-        <w:spacing w:after="0" w:line="240" w:lineRule="auto"/>
-        <w:rPr>
-          <w:rFonts w:ascii="Lucida Sans Unicode" w:hAnsi="Lucida Sans Unicode" w:cs="Lucida Sans Unicode"/>
-        </w:rPr>
-      </w:pPr>
-      <w:r>
-        <w:rPr>
-          <w:rFonts w:ascii="Lucida Sans Unicode" w:hAnsi="Lucida Sans Unicode" w:cs="Lucida Sans Unicode"/>
-        </w:rPr>
-        <w:t>I sent off the Gerber files to PCBCart for manufacture today. I ordered a set of prototype boards with the same specifications that the final boards will have. But first I made a few last edits to part placement and routing. Then I did a “Design Rule Check” to ensure all my pads are connected, all of my trace widths are wide enough, nothing’s crossing that shouldn’t be, etc.</w:t>
-      </w:r>
-    </w:p>
-    <w:p>
-      <w:pPr>
-        <w:spacing w:after="0" w:line="240" w:lineRule="auto"/>
-        <w:rPr>
-          <w:rFonts w:ascii="Lucida Sans Unicode" w:hAnsi="Lucida Sans Unicode" w:cs="Lucida Sans Unicode"/>
-        </w:rPr>
-      </w:pPr>
-    </w:p>
-    <w:p>
-      <w:pPr>
-        <w:spacing w:after="0" w:line="240" w:lineRule="auto"/>
-        <w:rPr>
-          <w:rFonts w:ascii="Lucida Sans Unicode" w:hAnsi="Lucida Sans Unicode" w:cs="Lucida Sans Unicode"/>
-        </w:rPr>
-      </w:pPr>
-      <w:r>
-        <w:rPr>
-          <w:rFonts w:ascii="Lucida Sans Unicode" w:hAnsi="Lucida Sans Unicode" w:cs="Lucida Sans Unicode"/>
-        </w:rPr>
-        <w:t>Then I plotted the Gerber and Drill files per PCBCart’s specifications, reviewed the Gerber’s layer by layer for errors. Finding none, I zipped the Gerbers up and sent them away.</w:t>
+        <w:t xml:space="preserve">Today was another day of routing. It’s a repetitive process of testing the </w:t>
+      </w:r>
+      <w:proofErr w:type="spellStart"/>
+      <w:r>
+        <w:rPr>
+          <w:rFonts w:ascii="Lucida Sans Unicode" w:hAnsi="Lucida Sans Unicode" w:cs="Lucida Sans Unicode"/>
+        </w:rPr>
+        <w:t>autorouter</w:t>
+      </w:r>
+      <w:proofErr w:type="spellEnd"/>
+      <w:r>
+        <w:rPr>
+          <w:rFonts w:ascii="Lucida Sans Unicode" w:hAnsi="Lucida Sans Unicode" w:cs="Lucida Sans Unicode"/>
+        </w:rPr>
+        <w:t xml:space="preserve">, moving things to better placement, and trying again with the </w:t>
+      </w:r>
+      <w:proofErr w:type="spellStart"/>
+      <w:r>
+        <w:rPr>
+          <w:rFonts w:ascii="Lucida Sans Unicode" w:hAnsi="Lucida Sans Unicode" w:cs="Lucida Sans Unicode"/>
+        </w:rPr>
+        <w:t>autorouter</w:t>
+      </w:r>
+      <w:proofErr w:type="spellEnd"/>
+      <w:r>
+        <w:rPr>
+          <w:rFonts w:ascii="Lucida Sans Unicode" w:hAnsi="Lucida Sans Unicode" w:cs="Lucida Sans Unicode"/>
+        </w:rPr>
+        <w:t xml:space="preserve"> until things get as good as possible. And I think I’ve about gotten to that point. There are no trace failures, and overall everything looks pretty good.</w:t>
+      </w:r>
+    </w:p>
+    <w:p>
+      <w:pPr>
+        <w:spacing w:after="0" w:line="240" w:lineRule="auto"/>
+        <w:rPr>
+          <w:rFonts w:ascii="Lucida Sans Unicode" w:hAnsi="Lucida Sans Unicode" w:cs="Lucida Sans Unicode"/>
+        </w:rPr>
+      </w:pPr>
+    </w:p>
+    <w:p>
+      <w:pPr>
+        <w:spacing w:after="0" w:line="240" w:lineRule="auto"/>
+        <w:rPr>
+          <w:rFonts w:ascii="Lucida Sans Unicode" w:hAnsi="Lucida Sans Unicode" w:cs="Lucida Sans Unicode"/>
+        </w:rPr>
+      </w:pPr>
+      <w:r>
+        <w:rPr>
+          <w:rFonts w:ascii="Lucida Sans Unicode" w:hAnsi="Lucida Sans Unicode" w:cs="Lucida Sans Unicode"/>
+        </w:rPr>
+        <w:t xml:space="preserve">I’m going to do a quick </w:t>
+      </w:r>
+      <w:proofErr w:type="spellStart"/>
+      <w:r>
+        <w:rPr>
+          <w:rFonts w:ascii="Lucida Sans Unicode" w:hAnsi="Lucida Sans Unicode" w:cs="Lucida Sans Unicode"/>
+        </w:rPr>
+        <w:t>git</w:t>
+      </w:r>
+      <w:proofErr w:type="spellEnd"/>
+      <w:r>
+        <w:rPr>
+          <w:rFonts w:ascii="Lucida Sans Unicode" w:hAnsi="Lucida Sans Unicode" w:cs="Lucida Sans Unicode"/>
+        </w:rPr>
+        <w:t xml:space="preserve"> push, though, before I Back Import the Spectra Session file from </w:t>
+      </w:r>
+      <w:proofErr w:type="spellStart"/>
+      <w:r>
+        <w:rPr>
+          <w:rFonts w:ascii="Lucida Sans Unicode" w:hAnsi="Lucida Sans Unicode" w:cs="Lucida Sans Unicode"/>
+        </w:rPr>
+        <w:t>FreeRoute</w:t>
+      </w:r>
+      <w:proofErr w:type="spellEnd"/>
+      <w:r>
+        <w:rPr>
+          <w:rFonts w:ascii="Lucida Sans Unicode" w:hAnsi="Lucida Sans Unicode" w:cs="Lucida Sans Unicode"/>
+        </w:rPr>
+        <w:t xml:space="preserve"> to </w:t>
+      </w:r>
+      <w:proofErr w:type="spellStart"/>
+      <w:r>
+        <w:rPr>
+          <w:rFonts w:ascii="Lucida Sans Unicode" w:hAnsi="Lucida Sans Unicode" w:cs="Lucida Sans Unicode"/>
+        </w:rPr>
+        <w:t>PCBNew</w:t>
+      </w:r>
+      <w:proofErr w:type="spellEnd"/>
+      <w:r>
+        <w:rPr>
+          <w:rFonts w:ascii="Lucida Sans Unicode" w:hAnsi="Lucida Sans Unicode" w:cs="Lucida Sans Unicode"/>
+        </w:rPr>
+        <w:t>. That way, I notice a problem in the future, I can go back to this point and easily correct it, rather than having to rip up all the traces and start from scratch.</w:t>
+      </w:r>
+    </w:p>
+    <w:p>
+      <w:pPr>
+        <w:spacing w:after="0" w:line="240" w:lineRule="auto"/>
+        <w:rPr>
+          <w:rFonts w:ascii="Lucida Sans Unicode" w:hAnsi="Lucida Sans Unicode" w:cs="Lucida Sans Unicode"/>
+        </w:rPr>
+      </w:pPr>
+    </w:p>
+    <w:p>
+      <w:pPr>
+        <w:spacing w:after="0" w:line="240" w:lineRule="auto"/>
+        <w:rPr>
+          <w:rFonts w:ascii="Lucida Sans Unicode" w:hAnsi="Lucida Sans Unicode" w:cs="Lucida Sans Unicode"/>
+        </w:rPr>
+      </w:pPr>
+      <w:r>
+        <w:rPr>
+          <w:rFonts w:ascii="Lucida Sans Unicode" w:hAnsi="Lucida Sans Unicode" w:cs="Lucida Sans Unicode"/>
+        </w:rPr>
+        <w:t xml:space="preserve">I sent off the Gerber files to </w:t>
+      </w:r>
+      <w:proofErr w:type="spellStart"/>
+      <w:r>
+        <w:rPr>
+          <w:rFonts w:ascii="Lucida Sans Unicode" w:hAnsi="Lucida Sans Unicode" w:cs="Lucida Sans Unicode"/>
+        </w:rPr>
+        <w:t>PCBCart</w:t>
+      </w:r>
+      <w:proofErr w:type="spellEnd"/>
+      <w:r>
+        <w:rPr>
+          <w:rFonts w:ascii="Lucida Sans Unicode" w:hAnsi="Lucida Sans Unicode" w:cs="Lucida Sans Unicode"/>
+        </w:rPr>
+        <w:t xml:space="preserve"> for manufacture today. I ordered a set of prototype boards with the same specifications that the final boards will have. But first I made a few last edits to part placement and routing. Then I did a “Design Rule Check” to ensure all my pads are connected, all of my trace widths are wide enough, nothing’s crossing that shouldn’t be, etc.</w:t>
+      </w:r>
+    </w:p>
+    <w:p>
+      <w:pPr>
+        <w:spacing w:after="0" w:line="240" w:lineRule="auto"/>
+        <w:rPr>
+          <w:rFonts w:ascii="Lucida Sans Unicode" w:hAnsi="Lucida Sans Unicode" w:cs="Lucida Sans Unicode"/>
+        </w:rPr>
+      </w:pPr>
+    </w:p>
+    <w:p>
+      <w:pPr>
+        <w:spacing w:after="0" w:line="240" w:lineRule="auto"/>
+        <w:rPr>
+          <w:rFonts w:ascii="Lucida Sans Unicode" w:hAnsi="Lucida Sans Unicode" w:cs="Lucida Sans Unicode"/>
+        </w:rPr>
+      </w:pPr>
+      <w:r>
+        <w:rPr>
+          <w:rFonts w:ascii="Lucida Sans Unicode" w:hAnsi="Lucida Sans Unicode" w:cs="Lucida Sans Unicode"/>
+        </w:rPr>
+        <w:t xml:space="preserve">Then I plotted the Gerber and Drill files per </w:t>
+      </w:r>
+      <w:proofErr w:type="spellStart"/>
+      <w:r>
+        <w:rPr>
+          <w:rFonts w:ascii="Lucida Sans Unicode" w:hAnsi="Lucida Sans Unicode" w:cs="Lucida Sans Unicode"/>
+        </w:rPr>
+        <w:t>PCBCart’s</w:t>
+      </w:r>
+      <w:proofErr w:type="spellEnd"/>
+      <w:r>
+        <w:rPr>
+          <w:rFonts w:ascii="Lucida Sans Unicode" w:hAnsi="Lucida Sans Unicode" w:cs="Lucida Sans Unicode"/>
+        </w:rPr>
+        <w:t xml:space="preserve"> specifications, reviewed the Gerber’s layer by layer for errors. Finding none, I zipped the </w:t>
+      </w:r>
+      <w:proofErr w:type="spellStart"/>
+      <w:r>
+        <w:rPr>
+          <w:rFonts w:ascii="Lucida Sans Unicode" w:hAnsi="Lucida Sans Unicode" w:cs="Lucida Sans Unicode"/>
+        </w:rPr>
+        <w:t>Gerbers</w:t>
+      </w:r>
+      <w:proofErr w:type="spellEnd"/>
+      <w:r>
+        <w:rPr>
+          <w:rFonts w:ascii="Lucida Sans Unicode" w:hAnsi="Lucida Sans Unicode" w:cs="Lucida Sans Unicode"/>
+        </w:rPr>
+        <w:t xml:space="preserve"> up and sent them away.</w:t>
       </w:r>
     </w:p>
     <w:p>
@@ -4305,7 +4759,21 @@
         <w:rPr>
           <w:rFonts w:ascii="Lucida Sans Unicode" w:hAnsi="Lucida Sans Unicode" w:cs="Lucida Sans Unicode"/>
         </w:rPr>
-        <w:t>I installed Atmel Studio 6 and used the QTouch Project Builder to generate the skeleton for this project. It almost feels like cheating. You input how many sensors, which microcontroller you’ll be using, and which pins you</w:t>
+        <w:t xml:space="preserve">I installed Atmel Studio 6 and used the </w:t>
+      </w:r>
+      <w:proofErr w:type="spellStart"/>
+      <w:r>
+        <w:rPr>
+          <w:rFonts w:ascii="Lucida Sans Unicode" w:hAnsi="Lucida Sans Unicode" w:cs="Lucida Sans Unicode"/>
+        </w:rPr>
+        <w:t>QTouch</w:t>
+      </w:r>
+      <w:proofErr w:type="spellEnd"/>
+      <w:r>
+        <w:rPr>
+          <w:rFonts w:ascii="Lucida Sans Unicode" w:hAnsi="Lucida Sans Unicode" w:cs="Lucida Sans Unicode"/>
+        </w:rPr>
+        <w:t xml:space="preserve"> Project Builder to generate the skeleton for this project. It almost feels like cheating. You input how many sensors, which microcontroller you’ll be using, and which pins you</w:t>
       </w:r>
       <w:r>
         <w:rPr>
@@ -4368,7 +4836,21 @@
         <w:rPr>
           <w:rFonts w:ascii="Lucida Sans Unicode" w:hAnsi="Lucida Sans Unicode" w:cs="Lucida Sans Unicode"/>
         </w:rPr>
-        <w:t>I’ve received the initial prototype boards from PCBCart, and they look fantastic. I assembled the first board, and have applied power, and nothing burnt up. That’s always a good start.</w:t>
+        <w:t xml:space="preserve">I’ve received the initial prototype boards from </w:t>
+      </w:r>
+      <w:proofErr w:type="spellStart"/>
+      <w:r>
+        <w:rPr>
+          <w:rFonts w:ascii="Lucida Sans Unicode" w:hAnsi="Lucida Sans Unicode" w:cs="Lucida Sans Unicode"/>
+        </w:rPr>
+        <w:t>PCBCart</w:t>
+      </w:r>
+      <w:proofErr w:type="spellEnd"/>
+      <w:r>
+        <w:rPr>
+          <w:rFonts w:ascii="Lucida Sans Unicode" w:hAnsi="Lucida Sans Unicode" w:cs="Lucida Sans Unicode"/>
+        </w:rPr>
+        <w:t>, and they look fantastic. I assembled the first board, and have applied power, and nothing burnt up. That’s always a good start.</w:t>
       </w:r>
     </w:p>
     <w:p>
@@ -4409,7 +4891,21 @@
         <w:rPr>
           <w:rFonts w:ascii="Lucida Sans Unicode" w:hAnsi="Lucida Sans Unicode" w:cs="Lucida Sans Unicode"/>
         </w:rPr>
-        <w:t>The sensor should be placed on the board opposite the SMT components, so that the sensor is flush against the top of the enclosure. This should be very simple to do. Place on opposite side, use 2 vias, and mirror the sensor so that no other movement of traces or parts is required.</w:t>
+        <w:t xml:space="preserve">The sensor should be placed on the board opposite the SMT components, so that the sensor is flush against the top of the enclosure. This should be very simple to do. Place on opposite side, use 2 </w:t>
+      </w:r>
+      <w:proofErr w:type="spellStart"/>
+      <w:r>
+        <w:rPr>
+          <w:rFonts w:ascii="Lucida Sans Unicode" w:hAnsi="Lucida Sans Unicode" w:cs="Lucida Sans Unicode"/>
+        </w:rPr>
+        <w:t>vias</w:t>
+      </w:r>
+      <w:proofErr w:type="spellEnd"/>
+      <w:r>
+        <w:rPr>
+          <w:rFonts w:ascii="Lucida Sans Unicode" w:hAnsi="Lucida Sans Unicode" w:cs="Lucida Sans Unicode"/>
+        </w:rPr>
+        <w:t>, and mirror the sensor so that no other movement of traces or parts is required.</w:t>
       </w:r>
     </w:p>
     <w:p>
@@ -4732,7 +5228,21 @@
         <w:rPr>
           <w:rFonts w:ascii="Lucida Sans Unicode" w:hAnsi="Lucida Sans Unicode" w:cs="Lucida Sans Unicode"/>
         </w:rPr>
-        <w:t>D1, the schottky diode used in the power regulation block, is incorrectly placed on the PCB. The schematic uses a 2-pin representation of the diode, since a diode only actually has two parts, and anode and a cathode. The actual device used, though, has three pins, one of which has no electrical connection. Basically, the cathode was unconnected, which caused some significant problems. I corrected this in the prototype by canting the diode to the side so that the anode and cathode are both connected. The only real problem with this, other than aesthetics, is that that third pin provides additional physical stability for the chip. I don’t foresee this being a problem with the prototyping, but it will clearly need to be corrected in the final product.</w:t>
+        <w:t xml:space="preserve">D1, the </w:t>
+      </w:r>
+      <w:proofErr w:type="spellStart"/>
+      <w:r>
+        <w:rPr>
+          <w:rFonts w:ascii="Lucida Sans Unicode" w:hAnsi="Lucida Sans Unicode" w:cs="Lucida Sans Unicode"/>
+        </w:rPr>
+        <w:t>schottky</w:t>
+      </w:r>
+      <w:proofErr w:type="spellEnd"/>
+      <w:r>
+        <w:rPr>
+          <w:rFonts w:ascii="Lucida Sans Unicode" w:hAnsi="Lucida Sans Unicode" w:cs="Lucida Sans Unicode"/>
+        </w:rPr>
+        <w:t xml:space="preserve"> diode used in the power regulation block, is incorrectly placed on the PCB. The schematic uses a 2-pin representation of the diode, since a diode only actually has two parts, and anode and a cathode. The actual device used, though, has three pins, one of which has no electrical connection. Basically, the cathode was unconnected, which caused some significant problems. I corrected this in the prototype by canting the diode to the side so that the anode and cathode are both connected. The only real problem with this, other than aesthetics, is that that third pin provides additional physical stability for the chip. I don’t foresee this being a problem with the prototyping, but it will clearly need to be corrected in the final product.</w:t>
       </w:r>
     </w:p>
     <w:p>
@@ -4846,7 +5356,21 @@
         <w:rPr>
           <w:rFonts w:ascii="Lucida Sans Unicode" w:hAnsi="Lucida Sans Unicode" w:cs="Lucida Sans Unicode"/>
         </w:rPr>
-        <w:t>Another trip-up: QMatrix can be used with ATTiny44</w:t>
+        <w:t xml:space="preserve">Another trip-up: </w:t>
+      </w:r>
+      <w:proofErr w:type="spellStart"/>
+      <w:r>
+        <w:rPr>
+          <w:rFonts w:ascii="Lucida Sans Unicode" w:hAnsi="Lucida Sans Unicode" w:cs="Lucida Sans Unicode"/>
+        </w:rPr>
+        <w:t>QMatrix</w:t>
+      </w:r>
+      <w:proofErr w:type="spellEnd"/>
+      <w:r>
+        <w:rPr>
+          <w:rFonts w:ascii="Lucida Sans Unicode" w:hAnsi="Lucida Sans Unicode" w:cs="Lucida Sans Unicode"/>
+        </w:rPr>
+        <w:t xml:space="preserve"> can be used with ATTiny44</w:t>
       </w:r>
       <w:r>
         <w:rPr>
@@ -4859,8 +5383,16 @@
         <w:rPr>
           <w:rFonts w:ascii="Lucida Sans Unicode" w:hAnsi="Lucida Sans Unicode" w:cs="Lucida Sans Unicode"/>
         </w:rPr>
-        <w:t>, or ATTiny84, but not ATTiny44, which is what I ordered. Whoops. New chip on the way.</w:t>
-      </w:r>
+        <w:t xml:space="preserve">, or ATTiny84, but not ATTiny44, which is what I ordered. Whoops. </w:t>
+      </w:r>
+      <w:proofErr w:type="gramStart"/>
+      <w:r>
+        <w:rPr>
+          <w:rFonts w:ascii="Lucida Sans Unicode" w:hAnsi="Lucida Sans Unicode" w:cs="Lucida Sans Unicode"/>
+        </w:rPr>
+        <w:t>New chip on the way.</w:t>
+      </w:r>
+      <w:proofErr w:type="gramEnd"/>
     </w:p>
     <w:p>
       <w:pPr>
@@ -4889,7 +5421,39 @@
           <w:rFonts w:ascii="Lucida Sans Unicode" w:hAnsi="Lucida Sans Unicode" w:cs="Lucida Sans Unicode"/>
           <w:b/>
         </w:rPr>
-        <w:t>: Contacted Atmel, and this is untrue. ATTiny44 and ATTiny44A are drop-in replaceable in touch applications.</w:t>
+        <w:t xml:space="preserve">: Contacted </w:t>
+      </w:r>
+      <w:proofErr w:type="gramStart"/>
+      <w:r>
+        <w:rPr>
+          <w:rFonts w:ascii="Lucida Sans Unicode" w:hAnsi="Lucida Sans Unicode" w:cs="Lucida Sans Unicode"/>
+          <w:b/>
+        </w:rPr>
+        <w:t>Atmel,</w:t>
+      </w:r>
+      <w:proofErr w:type="gramEnd"/>
+      <w:r>
+        <w:rPr>
+          <w:rFonts w:ascii="Lucida Sans Unicode" w:hAnsi="Lucida Sans Unicode" w:cs="Lucida Sans Unicode"/>
+          <w:b/>
+        </w:rPr>
+        <w:t xml:space="preserve"> and this is untrue. ATTiny44 and ATTiny44A </w:t>
+      </w:r>
+      <w:proofErr w:type="gramStart"/>
+      <w:r>
+        <w:rPr>
+          <w:rFonts w:ascii="Lucida Sans Unicode" w:hAnsi="Lucida Sans Unicode" w:cs="Lucida Sans Unicode"/>
+          <w:b/>
+        </w:rPr>
+        <w:t>are</w:t>
+      </w:r>
+      <w:proofErr w:type="gramEnd"/>
+      <w:r>
+        <w:rPr>
+          <w:rFonts w:ascii="Lucida Sans Unicode" w:hAnsi="Lucida Sans Unicode" w:cs="Lucida Sans Unicode"/>
+          <w:b/>
+        </w:rPr>
+        <w:t xml:space="preserve"> drop-in replaceable in touch applications.</w:t>
       </w:r>
       <w:r>
         <w:rPr>
@@ -5050,8 +5614,16 @@
         <w:rPr>
           <w:rFonts w:ascii="Lucida Sans Unicode" w:hAnsi="Lucida Sans Unicode" w:cs="Lucida Sans Unicode"/>
         </w:rPr>
-        <w:t>It has been a busy few weeks at work, which has prevented much work on this project. Getting back to it now.</w:t>
-      </w:r>
+        <w:t xml:space="preserve">It has been a busy few weeks at work, which has prevented much work on this project. </w:t>
+      </w:r>
+      <w:proofErr w:type="gramStart"/>
+      <w:r>
+        <w:rPr>
+          <w:rFonts w:ascii="Lucida Sans Unicode" w:hAnsi="Lucida Sans Unicode" w:cs="Lucida Sans Unicode"/>
+        </w:rPr>
+        <w:t>Getting back to it now.</w:t>
+      </w:r>
+      <w:proofErr w:type="gramEnd"/>
     </w:p>
     <w:p>
       <w:pPr>
@@ -5163,29 +5735,57 @@
           <w:rFonts w:ascii="Lucida Sans Unicode" w:hAnsi="Lucida Sans Unicode" w:cs="Lucida Sans Unicode"/>
         </w:rPr>
         <w:lastRenderedPageBreak/>
-        <w:t>0805 resistors from Adafruit to try different values (0805, because finding books of 1205 or 1210 seems about impossible).</w:t>
-      </w:r>
-    </w:p>
-    <w:p>
-      <w:pPr>
-        <w:spacing w:after="0" w:line="240" w:lineRule="auto"/>
-        <w:rPr>
-          <w:rFonts w:ascii="Lucida Sans Unicode" w:hAnsi="Lucida Sans Unicode" w:cs="Lucida Sans Unicode"/>
-        </w:rPr>
-      </w:pPr>
-    </w:p>
-    <w:p>
-      <w:pPr>
-        <w:spacing w:after="0" w:line="240" w:lineRule="auto"/>
-        <w:rPr>
-          <w:rFonts w:ascii="Lucida Sans Unicode" w:hAnsi="Lucida Sans Unicode" w:cs="Lucida Sans Unicode"/>
-        </w:rPr>
-      </w:pPr>
-      <w:r>
-        <w:rPr>
-          <w:rFonts w:ascii="Lucida Sans Unicode" w:hAnsi="Lucida Sans Unicode" w:cs="Lucida Sans Unicode"/>
-        </w:rPr>
-        <w:t>After replacing the 10K resistors with 1.5K resistors, I am finally getting an acknowledge from the PCA9685 when I address it</w:t>
+        <w:t xml:space="preserve">0805 resistors from </w:t>
+      </w:r>
+      <w:proofErr w:type="spellStart"/>
+      <w:r>
+        <w:rPr>
+          <w:rFonts w:ascii="Lucida Sans Unicode" w:hAnsi="Lucida Sans Unicode" w:cs="Lucida Sans Unicode"/>
+        </w:rPr>
+        <w:t>Adafruit</w:t>
+      </w:r>
+      <w:proofErr w:type="spellEnd"/>
+      <w:r>
+        <w:rPr>
+          <w:rFonts w:ascii="Lucida Sans Unicode" w:hAnsi="Lucida Sans Unicode" w:cs="Lucida Sans Unicode"/>
+        </w:rPr>
+        <w:t xml:space="preserve"> to try different values (0805, because finding books of 1205 or 1210 seems about impossible).</w:t>
+      </w:r>
+    </w:p>
+    <w:p>
+      <w:pPr>
+        <w:spacing w:after="0" w:line="240" w:lineRule="auto"/>
+        <w:rPr>
+          <w:rFonts w:ascii="Lucida Sans Unicode" w:hAnsi="Lucida Sans Unicode" w:cs="Lucida Sans Unicode"/>
+        </w:rPr>
+      </w:pPr>
+    </w:p>
+    <w:p>
+      <w:pPr>
+        <w:spacing w:after="0" w:line="240" w:lineRule="auto"/>
+        <w:rPr>
+          <w:rFonts w:ascii="Lucida Sans Unicode" w:hAnsi="Lucida Sans Unicode" w:cs="Lucida Sans Unicode"/>
+        </w:rPr>
+      </w:pPr>
+      <w:r>
+        <w:rPr>
+          <w:rFonts w:ascii="Lucida Sans Unicode" w:hAnsi="Lucida Sans Unicode" w:cs="Lucida Sans Unicode"/>
+        </w:rPr>
+        <w:t xml:space="preserve">After replacing the 10K resistors with 1.5K resistors, I am finally getting </w:t>
+      </w:r>
+      <w:proofErr w:type="gramStart"/>
+      <w:r>
+        <w:rPr>
+          <w:rFonts w:ascii="Lucida Sans Unicode" w:hAnsi="Lucida Sans Unicode" w:cs="Lucida Sans Unicode"/>
+        </w:rPr>
+        <w:t>an acknowledge</w:t>
+      </w:r>
+      <w:proofErr w:type="gramEnd"/>
+      <w:r>
+        <w:rPr>
+          <w:rFonts w:ascii="Lucida Sans Unicode" w:hAnsi="Lucida Sans Unicode" w:cs="Lucida Sans Unicode"/>
+        </w:rPr>
+        <w:t xml:space="preserve"> from the PCA9685 when I address it</w:t>
       </w:r>
       <w:r>
         <w:rPr>
@@ -5417,8 +6017,16 @@
         <w:rPr>
           <w:rFonts w:ascii="Lucida Sans Unicode" w:hAnsi="Lucida Sans Unicode" w:cs="Lucida Sans Unicode"/>
         </w:rPr>
-        <w:t>is that I didn’t place the LEDs in order around the board. So instead of a simple ‘for’ loop counting up, I have to be a bit more creative. Oh well. Will fix in the next version.</w:t>
-      </w:r>
+        <w:t xml:space="preserve">is that I didn’t place the LEDs in order around the board. So instead of a simple ‘for’ loop counting up, I have to be a bit more creative. Oh well. </w:t>
+      </w:r>
+      <w:proofErr w:type="gramStart"/>
+      <w:r>
+        <w:rPr>
+          <w:rFonts w:ascii="Lucida Sans Unicode" w:hAnsi="Lucida Sans Unicode" w:cs="Lucida Sans Unicode"/>
+        </w:rPr>
+        <w:t>Will fix in the next version.</w:t>
+      </w:r>
+      <w:proofErr w:type="gramEnd"/>
       <w:r>
         <w:rPr>
           <w:rFonts w:ascii="Lucida Sans Unicode" w:hAnsi="Lucida Sans Unicode" w:cs="Lucida Sans Unicode"/>
@@ -5513,12 +6121,40 @@
         <w:rPr>
           <w:highlight w:val="lightGray"/>
         </w:rPr>
-        <w:t>Problem synopsis: I've been working on a prototype project built on custom PCBs utilizing the ATTiny84. I have 3 separate prototype boards. Two have external power source (lithium battery with boost converter), one does not. Other than that they are all exactly the same. I have successfully programmed the tiny84's on these boards dozens of times each, and have not had problems. This evening I was writing new code and programmed one board, and there was a mismatch (sadly, didn't get a screenshot, but it was something like 0x00 != 0x01). I started over, and then began getting 'initialization failed' errors, which I was unable to account for or resolve.</w:t>
-      </w:r>
+        <w:t xml:space="preserve">Problem synopsis: I've been working on a prototype project built on custom PCBs utilizing the ATTiny84. I have 3 separate prototype boards. Two have external power source (lithium battery with boost converter), one does not. Other than that they are all exactly the same. I have successfully programmed the tiny84's on these </w:t>
+      </w:r>
+      <w:proofErr w:type="gramStart"/>
       <w:r>
         <w:rPr>
           <w:highlight w:val="lightGray"/>
         </w:rPr>
+        <w:t>boards</w:t>
+      </w:r>
+      <w:proofErr w:type="gramEnd"/>
+      <w:r>
+        <w:rPr>
+          <w:highlight w:val="lightGray"/>
+        </w:rPr>
+        <w:t xml:space="preserve"> dozens of times each, and have not had problems. This evening I was writing new code and programmed one board, and there was a mismatch (sadly, didn't get a screenshot, but it was something like </w:t>
+      </w:r>
+      <w:proofErr w:type="gramStart"/>
+      <w:r>
+        <w:rPr>
+          <w:highlight w:val="lightGray"/>
+        </w:rPr>
+        <w:t>0x00 !</w:t>
+      </w:r>
+      <w:proofErr w:type="gramEnd"/>
+      <w:r>
+        <w:rPr>
+          <w:highlight w:val="lightGray"/>
+        </w:rPr>
+        <w:t>= 0x01). I started over, and then began getting 'initialization failed' errors, which I was unable to account for or resolve.</w:t>
+      </w:r>
+      <w:r>
+        <w:rPr>
+          <w:highlight w:val="lightGray"/>
+        </w:rPr>
         <w:br/>
       </w:r>
       <w:r>
@@ -5526,12 +6162,34 @@
           <w:highlight w:val="lightGray"/>
         </w:rPr>
         <w:br/>
-        <w:t>Considering that my code may have (somehow?) damaged the chip, I switched to another known-good board and tried to simply reach the chip via avrdude with the following command:</w:t>
-      </w:r>
+        <w:t xml:space="preserve">Considering that my code may have (somehow?) damaged the chip, I switched to another known-good board and tried to simply reach the chip via </w:t>
+      </w:r>
+      <w:proofErr w:type="spellStart"/>
       <w:r>
         <w:rPr>
           <w:highlight w:val="lightGray"/>
         </w:rPr>
+        <w:t>avrdude</w:t>
+      </w:r>
+      <w:proofErr w:type="spellEnd"/>
+      <w:r>
+        <w:rPr>
+          <w:highlight w:val="lightGray"/>
+        </w:rPr>
+        <w:t xml:space="preserve"> with the following command</w:t>
+      </w:r>
+      <w:proofErr w:type="gramStart"/>
+      <w:r>
+        <w:rPr>
+          <w:highlight w:val="lightGray"/>
+        </w:rPr>
+        <w:t>:</w:t>
+      </w:r>
+      <w:proofErr w:type="gramEnd"/>
+      <w:r>
+        <w:rPr>
+          <w:highlight w:val="lightGray"/>
+        </w:rPr>
         <w:br/>
       </w:r>
       <w:r>
@@ -5539,12 +6197,39 @@
           <w:highlight w:val="lightGray"/>
         </w:rPr>
         <w:br/>
-        <w:t>avrdude -c usbtiny -p attiny84</w:t>
-      </w:r>
+      </w:r>
+      <w:proofErr w:type="spellStart"/>
       <w:r>
         <w:rPr>
           <w:highlight w:val="lightGray"/>
         </w:rPr>
+        <w:t>avrdude</w:t>
+      </w:r>
+      <w:proofErr w:type="spellEnd"/>
+      <w:r>
+        <w:rPr>
+          <w:highlight w:val="lightGray"/>
+        </w:rPr>
+        <w:t xml:space="preserve"> -c </w:t>
+      </w:r>
+      <w:proofErr w:type="spellStart"/>
+      <w:r>
+        <w:rPr>
+          <w:highlight w:val="lightGray"/>
+        </w:rPr>
+        <w:t>usbtiny</w:t>
+      </w:r>
+      <w:proofErr w:type="spellEnd"/>
+      <w:r>
+        <w:rPr>
+          <w:highlight w:val="lightGray"/>
+        </w:rPr>
+        <w:t xml:space="preserve"> -p attiny84</w:t>
+      </w:r>
+      <w:r>
+        <w:rPr>
+          <w:highlight w:val="lightGray"/>
+        </w:rPr>
         <w:br/>
       </w:r>
       <w:r>
@@ -5552,12 +6237,26 @@
           <w:highlight w:val="lightGray"/>
         </w:rPr>
         <w:br/>
-        <w:t>I got 'initialization failed' on this board as well. Both boards are externally powered. So, moving on, I applied the jumper to my USBtinyISP and tried reaching the non-externally-powered prototype board. Same result. All three of these boards were able to accept programming earlier in the day, and no physical changes had been made since.</w:t>
-      </w:r>
+        <w:t xml:space="preserve">I got 'initialization failed' on this board as well. Both boards are externally powered. So, moving on, I applied the jumper to my </w:t>
+      </w:r>
+      <w:proofErr w:type="spellStart"/>
       <w:r>
         <w:rPr>
           <w:highlight w:val="lightGray"/>
         </w:rPr>
+        <w:t>USBtinyISP</w:t>
+      </w:r>
+      <w:proofErr w:type="spellEnd"/>
+      <w:r>
+        <w:rPr>
+          <w:highlight w:val="lightGray"/>
+        </w:rPr>
+        <w:t xml:space="preserve"> and tried reaching the non-externally-powered prototype board. Same result. All three of these boards were able to accept programming earlier in the day, and no physical changes had been made since.</w:t>
+      </w:r>
+      <w:r>
+        <w:rPr>
+          <w:highlight w:val="lightGray"/>
+        </w:rPr>
         <w:br/>
       </w:r>
       <w:r>
@@ -5565,7 +6264,21 @@
           <w:highlight w:val="lightGray"/>
         </w:rPr>
         <w:br/>
-        <w:t>I have on hand some boards from a different project which use the ATTiny44, so I tried the same thing with these, and AVRDude was able to talk to this chip no problem. Likewise, I was able to communicate with an ATMega16 on another board.</w:t>
+        <w:t xml:space="preserve">I have on hand some boards from a different project which use the ATTiny44, so I tried the same thing with these, and </w:t>
+      </w:r>
+      <w:proofErr w:type="spellStart"/>
+      <w:r>
+        <w:rPr>
+          <w:highlight w:val="lightGray"/>
+        </w:rPr>
+        <w:t>AVRDude</w:t>
+      </w:r>
+      <w:proofErr w:type="spellEnd"/>
+      <w:r>
+        <w:rPr>
+          <w:highlight w:val="lightGray"/>
+        </w:rPr>
+        <w:t xml:space="preserve"> was able to talk to this chip no problem. Likewise, I was able to communicate with an ATMega16 on another board.</w:t>
       </w:r>
       <w:r>
         <w:rPr>
@@ -5591,7 +6304,21 @@
           <w:highlight w:val="lightGray"/>
         </w:rPr>
         <w:br/>
-        <w:t>1. USBtiny from kit. I've used it hundreds of times successfully.</w:t>
+        <w:t xml:space="preserve">1. </w:t>
+      </w:r>
+      <w:proofErr w:type="spellStart"/>
+      <w:r>
+        <w:rPr>
+          <w:highlight w:val="lightGray"/>
+        </w:rPr>
+        <w:t>USBtiny</w:t>
+      </w:r>
+      <w:proofErr w:type="spellEnd"/>
+      <w:r>
+        <w:rPr>
+          <w:highlight w:val="lightGray"/>
+        </w:rPr>
+        <w:t xml:space="preserve"> from kit. I've used it hundreds of times successfully.</w:t>
       </w:r>
       <w:r>
         <w:rPr>
@@ -5617,12 +6344,26 @@
           <w:highlight w:val="lightGray"/>
         </w:rPr>
         <w:br/>
-        <w:t>3. I'm using Atmel Studio 6, but programming via AVRDude. The target chip is ATTiny84.</w:t>
-      </w:r>
+        <w:t xml:space="preserve">3. I'm using Atmel Studio 6, but programming via </w:t>
+      </w:r>
+      <w:proofErr w:type="spellStart"/>
       <w:r>
         <w:rPr>
           <w:highlight w:val="lightGray"/>
         </w:rPr>
+        <w:t>AVRDude</w:t>
+      </w:r>
+      <w:proofErr w:type="spellEnd"/>
+      <w:r>
+        <w:rPr>
+          <w:highlight w:val="lightGray"/>
+        </w:rPr>
+        <w:t>. The target chip is ATTiny84.</w:t>
+      </w:r>
+      <w:r>
+        <w:rPr>
+          <w:highlight w:val="lightGray"/>
+        </w:rPr>
         <w:br/>
       </w:r>
       <w:r>
@@ -5630,7 +6371,21 @@
           <w:highlight w:val="lightGray"/>
         </w:rPr>
         <w:br/>
-        <w:t>4. The USBtinyISP has worked without problem for a few years (since 2007!)</w:t>
+        <w:t xml:space="preserve">4. The </w:t>
+      </w:r>
+      <w:proofErr w:type="spellStart"/>
+      <w:r>
+        <w:rPr>
+          <w:highlight w:val="lightGray"/>
+        </w:rPr>
+        <w:t>USBtinyISP</w:t>
+      </w:r>
+      <w:proofErr w:type="spellEnd"/>
+      <w:r>
+        <w:rPr>
+          <w:highlight w:val="lightGray"/>
+        </w:rPr>
+        <w:t xml:space="preserve"> has worked without problem for a few years (since 2007!)</w:t>
       </w:r>
       <w:r>
         <w:rPr>
@@ -5663,12 +6418,26 @@
           <w:highlight w:val="lightGray"/>
         </w:rPr>
         <w:br/>
-        <w:t>6. I don't have a camera on hand, but the kit has worked without problem for years, and there is no visible damage or faults. The USBtinyISP can currently program an ATTiny44 or ATMega16, but not an ATTiny84.</w:t>
-      </w:r>
+        <w:t xml:space="preserve">6. I don't have a camera on hand, but the kit has worked without problem for years, and there is no visible damage or faults. The </w:t>
+      </w:r>
+      <w:proofErr w:type="spellStart"/>
       <w:r>
         <w:rPr>
           <w:highlight w:val="lightGray"/>
         </w:rPr>
+        <w:t>USBtinyISP</w:t>
+      </w:r>
+      <w:proofErr w:type="spellEnd"/>
+      <w:r>
+        <w:rPr>
+          <w:highlight w:val="lightGray"/>
+        </w:rPr>
+        <w:t xml:space="preserve"> can currently program an ATTiny44 or ATMega16, but not an ATTiny84.</w:t>
+      </w:r>
+      <w:r>
+        <w:rPr>
+          <w:highlight w:val="lightGray"/>
+        </w:rPr>
         <w:br/>
       </w:r>
       <w:r>
@@ -5676,7 +6445,20 @@
           <w:highlight w:val="lightGray"/>
         </w:rPr>
         <w:br/>
-        <w:t xml:space="preserve">Any ideas? I was on such a roll tonight, and then this came up </w:t>
+      </w:r>
+      <w:proofErr w:type="gramStart"/>
+      <w:r>
+        <w:rPr>
+          <w:highlight w:val="lightGray"/>
+        </w:rPr>
+        <w:t>Any ideas?</w:t>
+      </w:r>
+      <w:proofErr w:type="gramEnd"/>
+      <w:r>
+        <w:rPr>
+          <w:highlight w:val="lightGray"/>
+        </w:rPr>
+        <w:t xml:space="preserve"> I was on such a roll tonight, and then this came up </w:t>
       </w:r>
       <w:r>
         <w:rPr>
@@ -5743,8 +6525,16 @@
           <w:highlight w:val="lightGray"/>
         </w:rPr>
         <w:br/>
-        <w:t>Thanks,</w:t>
-      </w:r>
+        <w:t>Thanks</w:t>
+      </w:r>
+      <w:proofErr w:type="gramStart"/>
+      <w:r>
+        <w:rPr>
+          <w:highlight w:val="lightGray"/>
+        </w:rPr>
+        <w:t>,</w:t>
+      </w:r>
+      <w:proofErr w:type="gramEnd"/>
       <w:r>
         <w:rPr>
           <w:highlight w:val="lightGray"/>
@@ -5880,7 +6670,21 @@
         <w:rPr>
           <w:rFonts w:ascii="Lucida Sans Unicode" w:hAnsi="Lucida Sans Unicode" w:cs="Lucida Sans Unicode"/>
         </w:rPr>
-        <w:t>LED current limiting resistors -&gt; At the current values of 150 and 220 Ohms the LEDs are brighter than necessary. Event at 1% Pulse Width Modulation they’re pretty bright. The best solution seems to be to dim them via the resistors, so that I get a more widely useable range of brightness.</w:t>
+        <w:t xml:space="preserve">LED current limiting resistors -&gt; </w:t>
+      </w:r>
+      <w:proofErr w:type="gramStart"/>
+      <w:r>
+        <w:rPr>
+          <w:rFonts w:ascii="Lucida Sans Unicode" w:hAnsi="Lucida Sans Unicode" w:cs="Lucida Sans Unicode"/>
+        </w:rPr>
+        <w:t>At</w:t>
+      </w:r>
+      <w:proofErr w:type="gramEnd"/>
+      <w:r>
+        <w:rPr>
+          <w:rFonts w:ascii="Lucida Sans Unicode" w:hAnsi="Lucida Sans Unicode" w:cs="Lucida Sans Unicode"/>
+        </w:rPr>
+        <w:t xml:space="preserve"> the current values of 150 and 220 Ohms the LEDs are brighter than necessary. Event at 1% Pulse Width Modulation they’re pretty bright. The best solution seems to be to dim them via the resistors, so that I get a more widely useable range of brightness.</w:t>
       </w:r>
       <w:r>
         <w:rPr>
@@ -6078,7 +6882,21 @@
         <w:rPr>
           <w:rFonts w:ascii="Lucida Sans Unicode" w:hAnsi="Lucida Sans Unicode" w:cs="Lucida Sans Unicode"/>
         </w:rPr>
-        <w:t>I’ll work on routing shortly, but for now I’ll make a quick Git push.</w:t>
+        <w:t xml:space="preserve">I’ll work on routing shortly, but for now I’ll make a quick </w:t>
+      </w:r>
+      <w:proofErr w:type="spellStart"/>
+      <w:r>
+        <w:rPr>
+          <w:rFonts w:ascii="Lucida Sans Unicode" w:hAnsi="Lucida Sans Unicode" w:cs="Lucida Sans Unicode"/>
+        </w:rPr>
+        <w:t>Git</w:t>
+      </w:r>
+      <w:proofErr w:type="spellEnd"/>
+      <w:r>
+        <w:rPr>
+          <w:rFonts w:ascii="Lucida Sans Unicode" w:hAnsi="Lucida Sans Unicode" w:cs="Lucida Sans Unicode"/>
+        </w:rPr>
+        <w:t xml:space="preserve"> push.</w:t>
       </w:r>
     </w:p>
     <w:p>
@@ -6158,8 +6976,6 @@
         </w:rPr>
         <w:t>. Perhaps the PCA9685 is interfering with programming the ATTiny84 in some way</w:t>
       </w:r>
-      <w:bookmarkStart w:id="17" w:name="_GoBack"/>
-      <w:bookmarkEnd w:id="17"/>
       <w:r>
         <w:rPr>
           <w:rFonts w:ascii="Lucida Sans Unicode" w:hAnsi="Lucida Sans Unicode" w:cs="Lucida Sans Unicode"/>
@@ -6330,6 +7146,7 @@
         <w:t xml:space="preserve">Unfortunately, while a diagram is provided, no values are given for the series resistors. Some research online at the </w:t>
       </w:r>
       <w:hyperlink r:id="rId11" w:history="1">
+        <w:proofErr w:type="spellStart"/>
         <w:r>
           <w:rPr>
             <w:rStyle w:val="Hyperlink"/>
@@ -6337,6 +7154,7 @@
           </w:rPr>
           <w:t>AVRFreaks</w:t>
         </w:r>
+        <w:proofErr w:type="spellEnd"/>
       </w:hyperlink>
       <w:r>
         <w:rPr>
@@ -6378,6 +7196,137 @@
         </w:rPr>
         <w:t>Hopefully that will correct the issue.</w:t>
       </w:r>
+    </w:p>
+    <w:p>
+      <w:pPr>
+        <w:spacing w:after="0" w:line="240" w:lineRule="auto"/>
+        <w:rPr>
+          <w:rFonts w:ascii="Lucida Sans Unicode" w:hAnsi="Lucida Sans Unicode" w:cs="Lucida Sans Unicode"/>
+        </w:rPr>
+      </w:pPr>
+    </w:p>
+    <w:p>
+      <w:pPr>
+        <w:pStyle w:val="Heading1"/>
+        <w:spacing w:before="0" w:line="240" w:lineRule="auto"/>
+        <w:rPr>
+          <w:rFonts w:ascii="Lucida Sans Unicode" w:hAnsi="Lucida Sans Unicode" w:cs="Lucida Sans Unicode"/>
+        </w:rPr>
+      </w:pPr>
+      <w:r>
+        <w:rPr>
+          <w:rFonts w:ascii="Lucida Sans Unicode" w:hAnsi="Lucida Sans Unicode" w:cs="Lucida Sans Unicode"/>
+        </w:rPr>
+        <w:t>2012/09/09</w:t>
+      </w:r>
+    </w:p>
+    <w:p>
+      <w:pPr>
+        <w:spacing w:after="0" w:line="240" w:lineRule="auto"/>
+        <w:rPr>
+          <w:rFonts w:ascii="Lucida Sans Unicode" w:hAnsi="Lucida Sans Unicode" w:cs="Lucida Sans Unicode"/>
+        </w:rPr>
+      </w:pPr>
+      <w:r>
+        <w:rPr>
+          <w:rFonts w:ascii="Lucida Sans Unicode" w:hAnsi="Lucida Sans Unicode" w:cs="Lucida Sans Unicode"/>
+        </w:rPr>
+        <w:t>After some additional research, I’ve made some additional changes on the pull-up and series resistors on SCK and MOSI. Since I have a resistor kit, I can test these changes and make adjustments as needed in the next version of the prototypes.</w:t>
+      </w:r>
+    </w:p>
+    <w:p>
+      <w:pPr>
+        <w:spacing w:after="0" w:line="240" w:lineRule="auto"/>
+        <w:rPr>
+          <w:rFonts w:ascii="Lucida Sans Unicode" w:hAnsi="Lucida Sans Unicode" w:cs="Lucida Sans Unicode"/>
+        </w:rPr>
+      </w:pPr>
+    </w:p>
+    <w:p>
+      <w:pPr>
+        <w:spacing w:after="0" w:line="240" w:lineRule="auto"/>
+        <w:rPr>
+          <w:rFonts w:ascii="Lucida Sans Unicode" w:hAnsi="Lucida Sans Unicode" w:cs="Lucida Sans Unicode"/>
+        </w:rPr>
+      </w:pPr>
+      <w:r>
+        <w:rPr>
+          <w:rFonts w:ascii="Lucida Sans Unicode" w:hAnsi="Lucida Sans Unicode" w:cs="Lucida Sans Unicode"/>
+        </w:rPr>
+        <w:t>I found that the ideal resistor values for pull-ups allow for no more than 3mA of current. I’ll look for a good reference for this value, but several knowledgeable people quoted this number as the ideal. Since I’m working with 5V</w:t>
+      </w:r>
+      <w:proofErr w:type="gramStart"/>
+      <w:r>
+        <w:rPr>
+          <w:rFonts w:ascii="Lucida Sans Unicode" w:hAnsi="Lucida Sans Unicode" w:cs="Lucida Sans Unicode"/>
+        </w:rPr>
+        <w:t xml:space="preserve">, </w:t>
+      </w:r>
+      <w:proofErr w:type="gramEnd"/>
+      <m:oMath>
+        <m:f>
+          <m:fPr>
+            <m:ctrlPr>
+              <w:rPr>
+                <w:rFonts w:ascii="Cambria Math" w:hAnsi="Cambria Math" w:cs="Lucida Sans Unicode"/>
+                <w:i/>
+              </w:rPr>
+            </m:ctrlPr>
+          </m:fPr>
+          <m:num>
+            <m:r>
+              <w:rPr>
+                <w:rFonts w:ascii="Cambria Math" w:hAnsi="Cambria Math" w:cs="Lucida Sans Unicode"/>
+              </w:rPr>
+              <m:t>5V</m:t>
+            </m:r>
+          </m:num>
+          <m:den>
+            <m:r>
+              <w:rPr>
+                <w:rFonts w:ascii="Cambria Math" w:hAnsi="Cambria Math" w:cs="Lucida Sans Unicode"/>
+              </w:rPr>
+              <m:t>0.003</m:t>
+            </m:r>
+          </m:den>
+        </m:f>
+        <m:r>
+          <w:rPr>
+            <w:rFonts w:ascii="Cambria Math" w:hAnsi="Cambria Math" w:cs="Lucida Sans Unicode"/>
+          </w:rPr>
+          <m:t>≈1.7k</m:t>
+        </m:r>
+      </m:oMath>
+      <w:r>
+        <w:rPr>
+          <w:rFonts w:ascii="Lucida Sans Unicode" w:hAnsi="Lucida Sans Unicode" w:cs="Lucida Sans Unicode"/>
+        </w:rPr>
+        <w:t>. Since 1.7k is the minimum value, and I know I don’t want to go much higher than the minimum, I searched for resistors with values from 1.8k to 2.1k, and found a 1.8k that fit my needs.</w:t>
+      </w:r>
+    </w:p>
+    <w:p>
+      <w:pPr>
+        <w:spacing w:after="0" w:line="240" w:lineRule="auto"/>
+        <w:rPr>
+          <w:rFonts w:ascii="Lucida Sans Unicode" w:hAnsi="Lucida Sans Unicode" w:cs="Lucida Sans Unicode"/>
+        </w:rPr>
+      </w:pPr>
+    </w:p>
+    <w:p>
+      <w:pPr>
+        <w:spacing w:after="0" w:line="240" w:lineRule="auto"/>
+        <w:rPr>
+          <w:rFonts w:ascii="Lucida Sans Unicode" w:hAnsi="Lucida Sans Unicode" w:cs="Lucida Sans Unicode"/>
+        </w:rPr>
+      </w:pPr>
+      <w:r>
+        <w:rPr>
+          <w:rFonts w:ascii="Lucida Sans Unicode" w:hAnsi="Lucida Sans Unicode" w:cs="Lucida Sans Unicode"/>
+        </w:rPr>
+        <w:t>Similarly, I found that when using I2C, a series resistor value of 80-100 ohms is recommended. I might try a higher value. Some people suggested 300, but the consensus seems to be 100 is a good value, so that’s what I’m using.</w:t>
+      </w:r>
+      <w:bookmarkStart w:id="17" w:name="_GoBack"/>
+      <w:bookmarkEnd w:id="17"/>
     </w:p>
     <w:sectPr>
       <w:pgSz w:w="12240" w:h="15840"/>
@@ -7668,6 +8617,523 @@
 </w:styles>
 </file>
 
+<file path=word/glossary/document.xml><?xml version="1.0" encoding="utf-8"?>
+<w:glossaryDocument xmlns:wpc="http://schemas.microsoft.com/office/word/2010/wordprocessingCanvas" xmlns:mc="http://schemas.openxmlformats.org/markup-compatibility/2006" xmlns:o="urn:schemas-microsoft-com:office:office" xmlns:r="http://schemas.openxmlformats.org/officeDocument/2006/relationships" xmlns:m="http://schemas.openxmlformats.org/officeDocument/2006/math" xmlns:v="urn:schemas-microsoft-com:vml" xmlns:wp14="http://schemas.microsoft.com/office/word/2010/wordprocessingDrawing" xmlns:wp="http://schemas.openxmlformats.org/drawingml/2006/wordprocessingDrawing" xmlns:w10="urn:schemas-microsoft-com:office:word" xmlns:w="http://schemas.openxmlformats.org/wordprocessingml/2006/main" xmlns:w14="http://schemas.microsoft.com/office/word/2010/wordml" xmlns:wpg="http://schemas.microsoft.com/office/word/2010/wordprocessingGroup" xmlns:wpi="http://schemas.microsoft.com/office/word/2010/wordprocessingInk" xmlns:wne="http://schemas.microsoft.com/office/word/2006/wordml" xmlns:wps="http://schemas.microsoft.com/office/word/2010/wordprocessingShape" mc:Ignorable="w14 wp14"/>
+</file>
+
+<file path=word/glossary/fontTable.xml><?xml version="1.0" encoding="utf-8"?>
+<w:fonts xmlns:mc="http://schemas.openxmlformats.org/markup-compatibility/2006" xmlns:r="http://schemas.openxmlformats.org/officeDocument/2006/relationships" xmlns:w="http://schemas.openxmlformats.org/wordprocessingml/2006/main" xmlns:w14="http://schemas.microsoft.com/office/word/2010/wordml" mc:Ignorable="w14">
+  <w:font w:name="Lucida Sans Unicode">
+    <w:panose1 w:val="020B0602030504020204"/>
+    <w:charset w:val="00"/>
+    <w:family w:val="swiss"/>
+    <w:pitch w:val="variable"/>
+    <w:sig w:usb0="80000AFF" w:usb1="0000396B" w:usb2="00000000" w:usb3="00000000" w:csb0="000000BF" w:csb1="00000000"/>
+  </w:font>
+  <w:font w:name="Calibri">
+    <w:panose1 w:val="020F0502020204030204"/>
+    <w:charset w:val="00"/>
+    <w:family w:val="swiss"/>
+    <w:pitch w:val="variable"/>
+    <w:sig w:usb0="E10002FF" w:usb1="4000ACFF" w:usb2="00000009" w:usb3="00000000" w:csb0="0000019F" w:csb1="00000000"/>
+  </w:font>
+  <w:font w:name="Courier New">
+    <w:panose1 w:val="02070309020205020404"/>
+    <w:charset w:val="00"/>
+    <w:family w:val="modern"/>
+    <w:pitch w:val="fixed"/>
+    <w:sig w:usb0="E0002AFF" w:usb1="C0007843" w:usb2="00000009" w:usb3="00000000" w:csb0="000001FF" w:csb1="00000000"/>
+  </w:font>
+  <w:font w:name="Times New Roman">
+    <w:panose1 w:val="02020603050405020304"/>
+    <w:charset w:val="00"/>
+    <w:family w:val="roman"/>
+    <w:pitch w:val="variable"/>
+    <w:sig w:usb0="E0002AFF" w:usb1="C0007841" w:usb2="00000009" w:usb3="00000000" w:csb0="000001FF" w:csb1="00000000"/>
+  </w:font>
+  <w:font w:name="Wingdings">
+    <w:panose1 w:val="05000000000000000000"/>
+    <w:charset w:val="02"/>
+    <w:family w:val="auto"/>
+    <w:pitch w:val="variable"/>
+    <w:sig w:usb0="00000000" w:usb1="10000000" w:usb2="00000000" w:usb3="00000000" w:csb0="80000000" w:csb1="00000000"/>
+  </w:font>
+  <w:font w:name="Symbol">
+    <w:panose1 w:val="05050102010706020507"/>
+    <w:charset w:val="02"/>
+    <w:family w:val="roman"/>
+    <w:pitch w:val="variable"/>
+    <w:sig w:usb0="00000000" w:usb1="10000000" w:usb2="00000000" w:usb3="00000000" w:csb0="80000000" w:csb1="00000000"/>
+  </w:font>
+  <w:font w:name="Cambria">
+    <w:panose1 w:val="02040503050406030204"/>
+    <w:charset w:val="00"/>
+    <w:family w:val="roman"/>
+    <w:pitch w:val="variable"/>
+    <w:sig w:usb0="E00002FF" w:usb1="400004FF" w:usb2="00000000" w:usb3="00000000" w:csb0="0000019F" w:csb1="00000000"/>
+  </w:font>
+  <w:font w:name="Tahoma">
+    <w:panose1 w:val="020B0604030504040204"/>
+    <w:charset w:val="00"/>
+    <w:family w:val="swiss"/>
+    <w:notTrueType/>
+    <w:pitch w:val="variable"/>
+    <w:sig w:usb0="00000003" w:usb1="00000000" w:usb2="00000000" w:usb3="00000000" w:csb0="00000001" w:csb1="00000000"/>
+  </w:font>
+  <w:font w:name="Cambria Math">
+    <w:panose1 w:val="02040503050406030204"/>
+    <w:charset w:val="00"/>
+    <w:family w:val="roman"/>
+    <w:pitch w:val="variable"/>
+    <w:sig w:usb0="E00002FF" w:usb1="420024FF" w:usb2="00000000" w:usb3="00000000" w:csb0="0000019F" w:csb1="00000000"/>
+  </w:font>
+</w:fonts>
+</file>
+
+<file path=word/glossary/settings.xml><?xml version="1.0" encoding="utf-8"?>
+<w:settings xmlns:mc="http://schemas.openxmlformats.org/markup-compatibility/2006" xmlns:o="urn:schemas-microsoft-com:office:office" xmlns:r="http://schemas.openxmlformats.org/officeDocument/2006/relationships" xmlns:m="http://schemas.openxmlformats.org/officeDocument/2006/math" xmlns:v="urn:schemas-microsoft-com:vml" xmlns:w10="urn:schemas-microsoft-com:office:word" xmlns:w="http://schemas.openxmlformats.org/wordprocessingml/2006/main" xmlns:w14="http://schemas.microsoft.com/office/word/2010/wordml" xmlns:sl="http://schemas.openxmlformats.org/schemaLibrary/2006/main" mc:Ignorable="w14">
+  <w:view w:val="normal"/>
+  <w:defaultTabStop w:val="720"/>
+  <w:characterSpacingControl w:val="doNotCompress"/>
+  <w:compat>
+    <w:useFELayout/>
+    <w:compatSetting w:name="compatibilityMode" w:uri="http://schemas.microsoft.com/office/word" w:val="14"/>
+    <w:compatSetting w:name="overrideTableStyleFontSizeAndJustification" w:uri="http://schemas.microsoft.com/office/word" w:val="1"/>
+    <w:compatSetting w:name="enableOpenTypeFeatures" w:uri="http://schemas.microsoft.com/office/word" w:val="1"/>
+    <w:compatSetting w:name="doNotFlipMirrorIndents" w:uri="http://schemas.microsoft.com/office/word" w:val="1"/>
+  </w:compat>
+  <w:rsids>
+    <w:rsidRoot w:val="00163C73"/>
+    <w:rsid w:val="00163C73"/>
+    <w:rsid w:val="00BA573A"/>
+  </w:rsids>
+  <m:mathPr>
+    <m:mathFont m:val="Cambria Math"/>
+    <m:brkBin m:val="before"/>
+    <m:brkBinSub m:val="--"/>
+    <m:smallFrac m:val="0"/>
+    <m:dispDef/>
+    <m:lMargin m:val="0"/>
+    <m:rMargin m:val="0"/>
+    <m:defJc m:val="centerGroup"/>
+    <m:wrapIndent m:val="1440"/>
+    <m:intLim m:val="subSup"/>
+    <m:naryLim m:val="undOvr"/>
+  </m:mathPr>
+  <w:themeFontLang w:val="en-US"/>
+  <w:clrSchemeMapping w:bg1="light1" w:t1="dark1" w:bg2="light2" w:t2="dark2" w:accent1="accent1" w:accent2="accent2" w:accent3="accent3" w:accent4="accent4" w:accent5="accent5" w:accent6="accent6" w:hyperlink="hyperlink" w:followedHyperlink="followedHyperlink"/>
+  <w:decimalSymbol w:val="."/>
+  <w:listSeparator w:val=","/>
+</w:settings>
+</file>
+
+<file path=word/glossary/styles.xml><?xml version="1.0" encoding="utf-8"?>
+<w:styles xmlns:mc="http://schemas.openxmlformats.org/markup-compatibility/2006" xmlns:r="http://schemas.openxmlformats.org/officeDocument/2006/relationships" xmlns:w="http://schemas.openxmlformats.org/wordprocessingml/2006/main" xmlns:w14="http://schemas.microsoft.com/office/word/2010/wordml" mc:Ignorable="w14">
+  <w:docDefaults>
+    <w:rPrDefault>
+      <w:rPr>
+        <w:rFonts w:asciiTheme="minorHAnsi" w:eastAsiaTheme="minorEastAsia" w:hAnsiTheme="minorHAnsi" w:cstheme="minorBidi"/>
+        <w:sz w:val="22"/>
+        <w:szCs w:val="22"/>
+        <w:lang w:val="en-US" w:eastAsia="en-US" w:bidi="ar-SA"/>
+      </w:rPr>
+    </w:rPrDefault>
+    <w:pPrDefault>
+      <w:pPr>
+        <w:spacing w:after="200" w:line="276" w:lineRule="auto"/>
+      </w:pPr>
+    </w:pPrDefault>
+  </w:docDefaults>
+  <w:latentStyles w:defLockedState="0" w:defUIPriority="99" w:defSemiHidden="1" w:defUnhideWhenUsed="1" w:defQFormat="0" w:count="267">
+    <w:lsdException w:name="Normal" w:semiHidden="0" w:uiPriority="0" w:unhideWhenUsed="0" w:qFormat="1"/>
+    <w:lsdException w:name="heading 1" w:semiHidden="0" w:uiPriority="9" w:unhideWhenUsed="0" w:qFormat="1"/>
+    <w:lsdException w:name="heading 2" w:uiPriority="9" w:qFormat="1"/>
+    <w:lsdException w:name="heading 3" w:uiPriority="9" w:qFormat="1"/>
+    <w:lsdException w:name="heading 4" w:uiPriority="9" w:qFormat="1"/>
+    <w:lsdException w:name="heading 5" w:uiPriority="9" w:qFormat="1"/>
+    <w:lsdException w:name="heading 6" w:uiPriority="9" w:qFormat="1"/>
+    <w:lsdException w:name="heading 7" w:uiPriority="9" w:qFormat="1"/>
+    <w:lsdException w:name="heading 8" w:uiPriority="9" w:qFormat="1"/>
+    <w:lsdException w:name="heading 9" w:uiPriority="9" w:qFormat="1"/>
+    <w:lsdException w:name="toc 1" w:uiPriority="39"/>
+    <w:lsdException w:name="toc 2" w:uiPriority="39"/>
+    <w:lsdException w:name="toc 3" w:uiPriority="39"/>
+    <w:lsdException w:name="toc 4" w:uiPriority="39"/>
+    <w:lsdException w:name="toc 5" w:uiPriority="39"/>
+    <w:lsdException w:name="toc 6" w:uiPriority="39"/>
+    <w:lsdException w:name="toc 7" w:uiPriority="39"/>
+    <w:lsdException w:name="toc 8" w:uiPriority="39"/>
+    <w:lsdException w:name="toc 9" w:uiPriority="39"/>
+    <w:lsdException w:name="caption" w:uiPriority="35" w:qFormat="1"/>
+    <w:lsdException w:name="Title" w:semiHidden="0" w:uiPriority="10" w:unhideWhenUsed="0" w:qFormat="1"/>
+    <w:lsdException w:name="Default Paragraph Font" w:uiPriority="1"/>
+    <w:lsdException w:name="Subtitle" w:semiHidden="0" w:uiPriority="11" w:unhideWhenUsed="0" w:qFormat="1"/>
+    <w:lsdException w:name="Strong" w:semiHidden="0" w:uiPriority="22" w:unhideWhenUsed="0" w:qFormat="1"/>
+    <w:lsdException w:name="Emphasis" w:semiHidden="0" w:uiPriority="20" w:unhideWhenUsed="0" w:qFormat="1"/>
+    <w:lsdException w:name="Table Grid" w:semiHidden="0" w:uiPriority="59" w:unhideWhenUsed="0"/>
+    <w:lsdException w:name="Placeholder Text" w:unhideWhenUsed="0"/>
+    <w:lsdException w:name="No Spacing" w:semiHidden="0" w:uiPriority="1" w:unhideWhenUsed="0" w:qFormat="1"/>
+    <w:lsdException w:name="Light Shading" w:semiHidden="0" w:uiPriority="60" w:unhideWhenUsed="0"/>
+    <w:lsdException w:name="Light List" w:semiHidden="0" w:uiPriority="61" w:unhideWhenUsed="0"/>
+    <w:lsdException w:name="Light Grid" w:semiHidden="0" w:uiPriority="62" w:unhideWhenUsed="0"/>
+    <w:lsdException w:name="Medium Shading 1" w:semiHidden="0" w:uiPriority="63" w:unhideWhenUsed="0"/>
+    <w:lsdException w:name="Medium Shading 2" w:semiHidden="0" w:uiPriority="64" w:unhideWhenUsed="0"/>
+    <w:lsdException w:name="Medium List 1" w:semiHidden="0" w:uiPriority="65" w:unhideWhenUsed="0"/>
+    <w:lsdException w:name="Medium List 2" w:semiHidden="0" w:uiPriority="66" w:unhideWhenUsed="0"/>
+    <w:lsdException w:name="Medium Grid 1" w:semiHidden="0" w:uiPriority="67" w:unhideWhenUsed="0"/>
+    <w:lsdException w:name="Medium Grid 2" w:semiHidden="0" w:uiPriority="68" w:unhideWhenUsed="0"/>
+    <w:lsdException w:name="Medium Grid 3" w:semiHidden="0" w:uiPriority="69" w:unhideWhenUsed="0"/>
+    <w:lsdException w:name="Dark List" w:semiHidden="0" w:uiPriority="70" w:unhideWhenUsed="0"/>
+    <w:lsdException w:name="Colorful Shading" w:semiHidden="0" w:uiPriority="71" w:unhideWhenUsed="0"/>
+    <w:lsdException w:name="Colorful List" w:semiHidden="0" w:uiPriority="72" w:unhideWhenUsed="0"/>
+    <w:lsdException w:name="Colorful Grid" w:semiHidden="0" w:uiPriority="73" w:unhideWhenUsed="0"/>
+    <w:lsdException w:name="Light Shading Accent 1" w:semiHidden="0" w:uiPriority="60" w:unhideWhenUsed="0"/>
+    <w:lsdException w:name="Light List Accent 1" w:semiHidden="0" w:uiPriority="61" w:unhideWhenUsed="0"/>
+    <w:lsdException w:name="Light Grid Accent 1" w:semiHidden="0" w:uiPriority="62" w:unhideWhenUsed="0"/>
+    <w:lsdException w:name="Medium Shading 1 Accent 1" w:semiHidden="0" w:uiPriority="63" w:unhideWhenUsed="0"/>
+    <w:lsdException w:name="Medium Shading 2 Accent 1" w:semiHidden="0" w:uiPriority="64" w:unhideWhenUsed="0"/>
+    <w:lsdException w:name="Medium List 1 Accent 1" w:semiHidden="0" w:uiPriority="65" w:unhideWhenUsed="0"/>
+    <w:lsdException w:name="Revision" w:unhideWhenUsed="0"/>
+    <w:lsdException w:name="List Paragraph" w:semiHidden="0" w:uiPriority="34" w:unhideWhenUsed="0" w:qFormat="1"/>
+    <w:lsdException w:name="Quote" w:semiHidden="0" w:uiPriority="29" w:unhideWhenUsed="0" w:qFormat="1"/>
+    <w:lsdException w:name="Intense Quote" w:semiHidden="0" w:uiPriority="30" w:unhideWhenUsed="0" w:qFormat="1"/>
+    <w:lsdException w:name="Medium List 2 Accent 1" w:semiHidden="0" w:uiPriority="66" w:unhideWhenUsed="0"/>
+    <w:lsdException w:name="Medium Grid 1 Accent 1" w:semiHidden="0" w:uiPriority="67" w:unhideWhenUsed="0"/>
+    <w:lsdException w:name="Medium Grid 2 Accent 1" w:semiHidden="0" w:uiPriority="68" w:unhideWhenUsed="0"/>
+    <w:lsdException w:name="Medium Grid 3 Accent 1" w:semiHidden="0" w:uiPriority="69" w:unhideWhenUsed="0"/>
+    <w:lsdException w:name="Dark List Accent 1" w:semiHidden="0" w:uiPriority="70" w:unhideWhenUsed="0"/>
+    <w:lsdException w:name="Colorful Shading Accent 1" w:semiHidden="0" w:uiPriority="71" w:unhideWhenUsed="0"/>
+    <w:lsdException w:name="Colorful List Accent 1" w:semiHidden="0" w:uiPriority="72" w:unhideWhenUsed="0"/>
+    <w:lsdException w:name="Colorful Grid Accent 1" w:semiHidden="0" w:uiPriority="73" w:unhideWhenUsed="0"/>
+    <w:lsdException w:name="Light Shading Accent 2" w:semiHidden="0" w:uiPriority="60" w:unhideWhenUsed="0"/>
+    <w:lsdException w:name="Light List Accent 2" w:semiHidden="0" w:uiPriority="61" w:unhideWhenUsed="0"/>
+    <w:lsdException w:name="Light Grid Accent 2" w:semiHidden="0" w:uiPriority="62" w:unhideWhenUsed="0"/>
+    <w:lsdException w:name="Medium Shading 1 Accent 2" w:semiHidden="0" w:uiPriority="63" w:unhideWhenUsed="0"/>
+    <w:lsdException w:name="Medium Shading 2 Accent 2" w:semiHidden="0" w:uiPriority="64" w:unhideWhenUsed="0"/>
+    <w:lsdException w:name="Medium List 1 Accent 2" w:semiHidden="0" w:uiPriority="65" w:unhideWhenUsed="0"/>
+    <w:lsdException w:name="Medium List 2 Accent 2" w:semiHidden="0" w:uiPriority="66" w:unhideWhenUsed="0"/>
+    <w:lsdException w:name="Medium Grid 1 Accent 2" w:semiHidden="0" w:uiPriority="67" w:unhideWhenUsed="0"/>
+    <w:lsdException w:name="Medium Grid 2 Accent 2" w:semiHidden="0" w:uiPriority="68" w:unhideWhenUsed="0"/>
+    <w:lsdException w:name="Medium Grid 3 Accent 2" w:semiHidden="0" w:uiPriority="69" w:unhideWhenUsed="0"/>
+    <w:lsdException w:name="Dark List Accent 2" w:semiHidden="0" w:uiPriority="70" w:unhideWhenUsed="0"/>
+    <w:lsdException w:name="Colorful Shading Accent 2" w:semiHidden="0" w:uiPriority="71" w:unhideWhenUsed="0"/>
+    <w:lsdException w:name="Colorful List Accent 2" w:semiHidden="0" w:uiPriority="72" w:unhideWhenUsed="0"/>
+    <w:lsdException w:name="Colorful Grid Accent 2" w:semiHidden="0" w:uiPriority="73" w:unhideWhenUsed="0"/>
+    <w:lsdException w:name="Light Shading Accent 3" w:semiHidden="0" w:uiPriority="60" w:unhideWhenUsed="0"/>
+    <w:lsdException w:name="Light List Accent 3" w:semiHidden="0" w:uiPriority="61" w:unhideWhenUsed="0"/>
+    <w:lsdException w:name="Light Grid Accent 3" w:semiHidden="0" w:uiPriority="62" w:unhideWhenUsed="0"/>
+    <w:lsdException w:name="Medium Shading 1 Accent 3" w:semiHidden="0" w:uiPriority="63" w:unhideWhenUsed="0"/>
+    <w:lsdException w:name="Medium Shading 2 Accent 3" w:semiHidden="0" w:uiPriority="64" w:unhideWhenUsed="0"/>
+    <w:lsdException w:name="Medium List 1 Accent 3" w:semiHidden="0" w:uiPriority="65" w:unhideWhenUsed="0"/>
+    <w:lsdException w:name="Medium List 2 Accent 3" w:semiHidden="0" w:uiPriority="66" w:unhideWhenUsed="0"/>
+    <w:lsdException w:name="Medium Grid 1 Accent 3" w:semiHidden="0" w:uiPriority="67" w:unhideWhenUsed="0"/>
+    <w:lsdException w:name="Medium Grid 2 Accent 3" w:semiHidden="0" w:uiPriority="68" w:unhideWhenUsed="0"/>
+    <w:lsdException w:name="Medium Grid 3 Accent 3" w:semiHidden="0" w:uiPriority="69" w:unhideWhenUsed="0"/>
+    <w:lsdException w:name="Dark List Accent 3" w:semiHidden="0" w:uiPriority="70" w:unhideWhenUsed="0"/>
+    <w:lsdException w:name="Colorful Shading Accent 3" w:semiHidden="0" w:uiPriority="71" w:unhideWhenUsed="0"/>
+    <w:lsdException w:name="Colorful List Accent 3" w:semiHidden="0" w:uiPriority="72" w:unhideWhenUsed="0"/>
+    <w:lsdException w:name="Colorful Grid Accent 3" w:semiHidden="0" w:uiPriority="73" w:unhideWhenUsed="0"/>
+    <w:lsdException w:name="Light Shading Accent 4" w:semiHidden="0" w:uiPriority="60" w:unhideWhenUsed="0"/>
+    <w:lsdException w:name="Light List Accent 4" w:semiHidden="0" w:uiPriority="61" w:unhideWhenUsed="0"/>
+    <w:lsdException w:name="Light Grid Accent 4" w:semiHidden="0" w:uiPriority="62" w:unhideWhenUsed="0"/>
+    <w:lsdException w:name="Medium Shading 1 Accent 4" w:semiHidden="0" w:uiPriority="63" w:unhideWhenUsed="0"/>
+    <w:lsdException w:name="Medium Shading 2 Accent 4" w:semiHidden="0" w:uiPriority="64" w:unhideWhenUsed="0"/>
+    <w:lsdException w:name="Medium List 1 Accent 4" w:semiHidden="0" w:uiPriority="65" w:unhideWhenUsed="0"/>
+    <w:lsdException w:name="Medium List 2 Accent 4" w:semiHidden="0" w:uiPriority="66" w:unhideWhenUsed="0"/>
+    <w:lsdException w:name="Medium Grid 1 Accent 4" w:semiHidden="0" w:uiPriority="67" w:unhideWhenUsed="0"/>
+    <w:lsdException w:name="Medium Grid 2 Accent 4" w:semiHidden="0" w:uiPriority="68" w:unhideWhenUsed="0"/>
+    <w:lsdException w:name="Medium Grid 3 Accent 4" w:semiHidden="0" w:uiPriority="69" w:unhideWhenUsed="0"/>
+    <w:lsdException w:name="Dark List Accent 4" w:semiHidden="0" w:uiPriority="70" w:unhideWhenUsed="0"/>
+    <w:lsdException w:name="Colorful Shading Accent 4" w:semiHidden="0" w:uiPriority="71" w:unhideWhenUsed="0"/>
+    <w:lsdException w:name="Colorful List Accent 4" w:semiHidden="0" w:uiPriority="72" w:unhideWhenUsed="0"/>
+    <w:lsdException w:name="Colorful Grid Accent 4" w:semiHidden="0" w:uiPriority="73" w:unhideWhenUsed="0"/>
+    <w:lsdException w:name="Light Shading Accent 5" w:semiHidden="0" w:uiPriority="60" w:unhideWhenUsed="0"/>
+    <w:lsdException w:name="Light List Accent 5" w:semiHidden="0" w:uiPriority="61" w:unhideWhenUsed="0"/>
+    <w:lsdException w:name="Light Grid Accent 5" w:semiHidden="0" w:uiPriority="62" w:unhideWhenUsed="0"/>
+    <w:lsdException w:name="Medium Shading 1 Accent 5" w:semiHidden="0" w:uiPriority="63" w:unhideWhenUsed="0"/>
+    <w:lsdException w:name="Medium Shading 2 Accent 5" w:semiHidden="0" w:uiPriority="64" w:unhideWhenUsed="0"/>
+    <w:lsdException w:name="Medium List 1 Accent 5" w:semiHidden="0" w:uiPriority="65" w:unhideWhenUsed="0"/>
+    <w:lsdException w:name="Medium List 2 Accent 5" w:semiHidden="0" w:uiPriority="66" w:unhideWhenUsed="0"/>
+    <w:lsdException w:name="Medium Grid 1 Accent 5" w:semiHidden="0" w:uiPriority="67" w:unhideWhenUsed="0"/>
+    <w:lsdException w:name="Medium Grid 2 Accent 5" w:semiHidden="0" w:uiPriority="68" w:unhideWhenUsed="0"/>
+    <w:lsdException w:name="Medium Grid 3 Accent 5" w:semiHidden="0" w:uiPriority="69" w:unhideWhenUsed="0"/>
+    <w:lsdException w:name="Dark List Accent 5" w:semiHidden="0" w:uiPriority="70" w:unhideWhenUsed="0"/>
+    <w:lsdException w:name="Colorful Shading Accent 5" w:semiHidden="0" w:uiPriority="71" w:unhideWhenUsed="0"/>
+    <w:lsdException w:name="Colorful List Accent 5" w:semiHidden="0" w:uiPriority="72" w:unhideWhenUsed="0"/>
+    <w:lsdException w:name="Colorful Grid Accent 5" w:semiHidden="0" w:uiPriority="73" w:unhideWhenUsed="0"/>
+    <w:lsdException w:name="Light Shading Accent 6" w:semiHidden="0" w:uiPriority="60" w:unhideWhenUsed="0"/>
+    <w:lsdException w:name="Light List Accent 6" w:semiHidden="0" w:uiPriority="61" w:unhideWhenUsed="0"/>
+    <w:lsdException w:name="Light Grid Accent 6" w:semiHidden="0" w:uiPriority="62" w:unhideWhenUsed="0"/>
+    <w:lsdException w:name="Medium Shading 1 Accent 6" w:semiHidden="0" w:uiPriority="63" w:unhideWhenUsed="0"/>
+    <w:lsdException w:name="Medium Shading 2 Accent 6" w:semiHidden="0" w:uiPriority="64" w:unhideWhenUsed="0"/>
+    <w:lsdException w:name="Medium List 1 Accent 6" w:semiHidden="0" w:uiPriority="65" w:unhideWhenUsed="0"/>
+    <w:lsdException w:name="Medium List 2 Accent 6" w:semiHidden="0" w:uiPriority="66" w:unhideWhenUsed="0"/>
+    <w:lsdException w:name="Medium Grid 1 Accent 6" w:semiHidden="0" w:uiPriority="67" w:unhideWhenUsed="0"/>
+    <w:lsdException w:name="Medium Grid 2 Accent 6" w:semiHidden="0" w:uiPriority="68" w:unhideWhenUsed="0"/>
+    <w:lsdException w:name="Medium Grid 3 Accent 6" w:semiHidden="0" w:uiPriority="69" w:unhideWhenUsed="0"/>
+    <w:lsdException w:name="Dark List Accent 6" w:semiHidden="0" w:uiPriority="70" w:unhideWhenUsed="0"/>
+    <w:lsdException w:name="Colorful Shading Accent 6" w:semiHidden="0" w:uiPriority="71" w:unhideWhenUsed="0"/>
+    <w:lsdException w:name="Colorful List Accent 6" w:semiHidden="0" w:uiPriority="72" w:unhideWhenUsed="0"/>
+    <w:lsdException w:name="Colorful Grid Accent 6" w:semiHidden="0" w:uiPriority="73" w:unhideWhenUsed="0"/>
+    <w:lsdException w:name="Subtle Emphasis" w:semiHidden="0" w:uiPriority="19" w:unhideWhenUsed="0" w:qFormat="1"/>
+    <w:lsdException w:name="Intense Emphasis" w:semiHidden="0" w:uiPriority="21" w:unhideWhenUsed="0" w:qFormat="1"/>
+    <w:lsdException w:name="Subtle Reference" w:semiHidden="0" w:uiPriority="31" w:unhideWhenUsed="0" w:qFormat="1"/>
+    <w:lsdException w:name="Intense Reference" w:semiHidden="0" w:uiPriority="32" w:unhideWhenUsed="0" w:qFormat="1"/>
+    <w:lsdException w:name="Book Title" w:semiHidden="0" w:uiPriority="33" w:unhideWhenUsed="0" w:qFormat="1"/>
+    <w:lsdException w:name="Bibliography" w:uiPriority="37"/>
+    <w:lsdException w:name="TOC Heading" w:uiPriority="39" w:qFormat="1"/>
+  </w:latentStyles>
+  <w:style w:type="paragraph" w:default="1" w:styleId="Normal">
+    <w:name w:val="Normal"/>
+    <w:qFormat/>
+  </w:style>
+  <w:style w:type="character" w:default="1" w:styleId="DefaultParagraphFont">
+    <w:name w:val="Default Paragraph Font"/>
+    <w:uiPriority w:val="1"/>
+    <w:semiHidden/>
+    <w:unhideWhenUsed/>
+  </w:style>
+  <w:style w:type="table" w:default="1" w:styleId="TableNormal">
+    <w:name w:val="Normal Table"/>
+    <w:uiPriority w:val="99"/>
+    <w:semiHidden/>
+    <w:unhideWhenUsed/>
+    <w:tblPr>
+      <w:tblInd w:w="0" w:type="dxa"/>
+      <w:tblCellMar>
+        <w:top w:w="0" w:type="dxa"/>
+        <w:left w:w="108" w:type="dxa"/>
+        <w:bottom w:w="0" w:type="dxa"/>
+        <w:right w:w="108" w:type="dxa"/>
+      </w:tblCellMar>
+    </w:tblPr>
+  </w:style>
+  <w:style w:type="numbering" w:default="1" w:styleId="NoList">
+    <w:name w:val="No List"/>
+    <w:uiPriority w:val="99"/>
+    <w:semiHidden/>
+    <w:unhideWhenUsed/>
+  </w:style>
+  <w:style w:type="character" w:styleId="PlaceholderText">
+    <w:name w:val="Placeholder Text"/>
+    <w:basedOn w:val="DefaultParagraphFont"/>
+    <w:uiPriority w:val="99"/>
+    <w:semiHidden/>
+    <w:rsid w:val="00163C73"/>
+    <w:rPr>
+      <w:color w:val="808080"/>
+    </w:rPr>
+  </w:style>
+</w:styles>
+</file>
+
+<file path=word/glossary/stylesWithEffects.xml><?xml version="1.0" encoding="utf-8"?>
+<w:styles xmlns:wpc="http://schemas.microsoft.com/office/word/2010/wordprocessingCanvas" xmlns:mc="http://schemas.openxmlformats.org/markup-compatibility/2006" xmlns:o="urn:schemas-microsoft-com:office:office" xmlns:r="http://schemas.openxmlformats.org/officeDocument/2006/relationships" xmlns:m="http://schemas.openxmlformats.org/officeDocument/2006/math" xmlns:v="urn:schemas-microsoft-com:vml" xmlns:wp14="http://schemas.microsoft.com/office/word/2010/wordprocessingDrawing" xmlns:wp="http://schemas.openxmlformats.org/drawingml/2006/wordprocessingDrawing" xmlns:w10="urn:schemas-microsoft-com:office:word" xmlns:w="http://schemas.openxmlformats.org/wordprocessingml/2006/main" xmlns:w14="http://schemas.microsoft.com/office/word/2010/wordml" xmlns:wpg="http://schemas.microsoft.com/office/word/2010/wordprocessingGroup" xmlns:wpi="http://schemas.microsoft.com/office/word/2010/wordprocessingInk" xmlns:wne="http://schemas.microsoft.com/office/word/2006/wordml" xmlns:wps="http://schemas.microsoft.com/office/word/2010/wordprocessingShape" mc:Ignorable="w14 wp14">
+  <w:docDefaults>
+    <w:rPrDefault>
+      <w:rPr>
+        <w:rFonts w:asciiTheme="minorHAnsi" w:eastAsiaTheme="minorEastAsia" w:hAnsiTheme="minorHAnsi" w:cstheme="minorBidi"/>
+        <w:sz w:val="22"/>
+        <w:szCs w:val="22"/>
+        <w:lang w:val="en-US" w:eastAsia="en-US" w:bidi="ar-SA"/>
+      </w:rPr>
+    </w:rPrDefault>
+    <w:pPrDefault>
+      <w:pPr>
+        <w:spacing w:after="200" w:line="276" w:lineRule="auto"/>
+      </w:pPr>
+    </w:pPrDefault>
+  </w:docDefaults>
+  <w:latentStyles w:defLockedState="0" w:defUIPriority="99" w:defSemiHidden="1" w:defUnhideWhenUsed="1" w:defQFormat="0" w:count="267">
+    <w:lsdException w:name="Normal" w:semiHidden="0" w:uiPriority="0" w:unhideWhenUsed="0" w:qFormat="1"/>
+    <w:lsdException w:name="heading 1" w:semiHidden="0" w:uiPriority="9" w:unhideWhenUsed="0" w:qFormat="1"/>
+    <w:lsdException w:name="heading 2" w:uiPriority="9" w:qFormat="1"/>
+    <w:lsdException w:name="heading 3" w:uiPriority="9" w:qFormat="1"/>
+    <w:lsdException w:name="heading 4" w:uiPriority="9" w:qFormat="1"/>
+    <w:lsdException w:name="heading 5" w:uiPriority="9" w:qFormat="1"/>
+    <w:lsdException w:name="heading 6" w:uiPriority="9" w:qFormat="1"/>
+    <w:lsdException w:name="heading 7" w:uiPriority="9" w:qFormat="1"/>
+    <w:lsdException w:name="heading 8" w:uiPriority="9" w:qFormat="1"/>
+    <w:lsdException w:name="heading 9" w:uiPriority="9" w:qFormat="1"/>
+    <w:lsdException w:name="toc 1" w:uiPriority="39"/>
+    <w:lsdException w:name="toc 2" w:uiPriority="39"/>
+    <w:lsdException w:name="toc 3" w:uiPriority="39"/>
+    <w:lsdException w:name="toc 4" w:uiPriority="39"/>
+    <w:lsdException w:name="toc 5" w:uiPriority="39"/>
+    <w:lsdException w:name="toc 6" w:uiPriority="39"/>
+    <w:lsdException w:name="toc 7" w:uiPriority="39"/>
+    <w:lsdException w:name="toc 8" w:uiPriority="39"/>
+    <w:lsdException w:name="toc 9" w:uiPriority="39"/>
+    <w:lsdException w:name="caption" w:uiPriority="35" w:qFormat="1"/>
+    <w:lsdException w:name="Title" w:semiHidden="0" w:uiPriority="10" w:unhideWhenUsed="0" w:qFormat="1"/>
+    <w:lsdException w:name="Default Paragraph Font" w:uiPriority="1"/>
+    <w:lsdException w:name="Subtitle" w:semiHidden="0" w:uiPriority="11" w:unhideWhenUsed="0" w:qFormat="1"/>
+    <w:lsdException w:name="Strong" w:semiHidden="0" w:uiPriority="22" w:unhideWhenUsed="0" w:qFormat="1"/>
+    <w:lsdException w:name="Emphasis" w:semiHidden="0" w:uiPriority="20" w:unhideWhenUsed="0" w:qFormat="1"/>
+    <w:lsdException w:name="Table Grid" w:semiHidden="0" w:uiPriority="59" w:unhideWhenUsed="0"/>
+    <w:lsdException w:name="Placeholder Text" w:unhideWhenUsed="0"/>
+    <w:lsdException w:name="No Spacing" w:semiHidden="0" w:uiPriority="1" w:unhideWhenUsed="0" w:qFormat="1"/>
+    <w:lsdException w:name="Light Shading" w:semiHidden="0" w:uiPriority="60" w:unhideWhenUsed="0"/>
+    <w:lsdException w:name="Light List" w:semiHidden="0" w:uiPriority="61" w:unhideWhenUsed="0"/>
+    <w:lsdException w:name="Light Grid" w:semiHidden="0" w:uiPriority="62" w:unhideWhenUsed="0"/>
+    <w:lsdException w:name="Medium Shading 1" w:semiHidden="0" w:uiPriority="63" w:unhideWhenUsed="0"/>
+    <w:lsdException w:name="Medium Shading 2" w:semiHidden="0" w:uiPriority="64" w:unhideWhenUsed="0"/>
+    <w:lsdException w:name="Medium List 1" w:semiHidden="0" w:uiPriority="65" w:unhideWhenUsed="0"/>
+    <w:lsdException w:name="Medium List 2" w:semiHidden="0" w:uiPriority="66" w:unhideWhenUsed="0"/>
+    <w:lsdException w:name="Medium Grid 1" w:semiHidden="0" w:uiPriority="67" w:unhideWhenUsed="0"/>
+    <w:lsdException w:name="Medium Grid 2" w:semiHidden="0" w:uiPriority="68" w:unhideWhenUsed="0"/>
+    <w:lsdException w:name="Medium Grid 3" w:semiHidden="0" w:uiPriority="69" w:unhideWhenUsed="0"/>
+    <w:lsdException w:name="Dark List" w:semiHidden="0" w:uiPriority="70" w:unhideWhenUsed="0"/>
+    <w:lsdException w:name="Colorful Shading" w:semiHidden="0" w:uiPriority="71" w:unhideWhenUsed="0"/>
+    <w:lsdException w:name="Colorful List" w:semiHidden="0" w:uiPriority="72" w:unhideWhenUsed="0"/>
+    <w:lsdException w:name="Colorful Grid" w:semiHidden="0" w:uiPriority="73" w:unhideWhenUsed="0"/>
+    <w:lsdException w:name="Light Shading Accent 1" w:semiHidden="0" w:uiPriority="60" w:unhideWhenUsed="0"/>
+    <w:lsdException w:name="Light List Accent 1" w:semiHidden="0" w:uiPriority="61" w:unhideWhenUsed="0"/>
+    <w:lsdException w:name="Light Grid Accent 1" w:semiHidden="0" w:uiPriority="62" w:unhideWhenUsed="0"/>
+    <w:lsdException w:name="Medium Shading 1 Accent 1" w:semiHidden="0" w:uiPriority="63" w:unhideWhenUsed="0"/>
+    <w:lsdException w:name="Medium Shading 2 Accent 1" w:semiHidden="0" w:uiPriority="64" w:unhideWhenUsed="0"/>
+    <w:lsdException w:name="Medium List 1 Accent 1" w:semiHidden="0" w:uiPriority="65" w:unhideWhenUsed="0"/>
+    <w:lsdException w:name="Revision" w:unhideWhenUsed="0"/>
+    <w:lsdException w:name="List Paragraph" w:semiHidden="0" w:uiPriority="34" w:unhideWhenUsed="0" w:qFormat="1"/>
+    <w:lsdException w:name="Quote" w:semiHidden="0" w:uiPriority="29" w:unhideWhenUsed="0" w:qFormat="1"/>
+    <w:lsdException w:name="Intense Quote" w:semiHidden="0" w:uiPriority="30" w:unhideWhenUsed="0" w:qFormat="1"/>
+    <w:lsdException w:name="Medium List 2 Accent 1" w:semiHidden="0" w:uiPriority="66" w:unhideWhenUsed="0"/>
+    <w:lsdException w:name="Medium Grid 1 Accent 1" w:semiHidden="0" w:uiPriority="67" w:unhideWhenUsed="0"/>
+    <w:lsdException w:name="Medium Grid 2 Accent 1" w:semiHidden="0" w:uiPriority="68" w:unhideWhenUsed="0"/>
+    <w:lsdException w:name="Medium Grid 3 Accent 1" w:semiHidden="0" w:uiPriority="69" w:unhideWhenUsed="0"/>
+    <w:lsdException w:name="Dark List Accent 1" w:semiHidden="0" w:uiPriority="70" w:unhideWhenUsed="0"/>
+    <w:lsdException w:name="Colorful Shading Accent 1" w:semiHidden="0" w:uiPriority="71" w:unhideWhenUsed="0"/>
+    <w:lsdException w:name="Colorful List Accent 1" w:semiHidden="0" w:uiPriority="72" w:unhideWhenUsed="0"/>
+    <w:lsdException w:name="Colorful Grid Accent 1" w:semiHidden="0" w:uiPriority="73" w:unhideWhenUsed="0"/>
+    <w:lsdException w:name="Light Shading Accent 2" w:semiHidden="0" w:uiPriority="60" w:unhideWhenUsed="0"/>
+    <w:lsdException w:name="Light List Accent 2" w:semiHidden="0" w:uiPriority="61" w:unhideWhenUsed="0"/>
+    <w:lsdException w:name="Light Grid Accent 2" w:semiHidden="0" w:uiPriority="62" w:unhideWhenUsed="0"/>
+    <w:lsdException w:name="Medium Shading 1 Accent 2" w:semiHidden="0" w:uiPriority="63" w:unhideWhenUsed="0"/>
+    <w:lsdException w:name="Medium Shading 2 Accent 2" w:semiHidden="0" w:uiPriority="64" w:unhideWhenUsed="0"/>
+    <w:lsdException w:name="Medium List 1 Accent 2" w:semiHidden="0" w:uiPriority="65" w:unhideWhenUsed="0"/>
+    <w:lsdException w:name="Medium List 2 Accent 2" w:semiHidden="0" w:uiPriority="66" w:unhideWhenUsed="0"/>
+    <w:lsdException w:name="Medium Grid 1 Accent 2" w:semiHidden="0" w:uiPriority="67" w:unhideWhenUsed="0"/>
+    <w:lsdException w:name="Medium Grid 2 Accent 2" w:semiHidden="0" w:uiPriority="68" w:unhideWhenUsed="0"/>
+    <w:lsdException w:name="Medium Grid 3 Accent 2" w:semiHidden="0" w:uiPriority="69" w:unhideWhenUsed="0"/>
+    <w:lsdException w:name="Dark List Accent 2" w:semiHidden="0" w:uiPriority="70" w:unhideWhenUsed="0"/>
+    <w:lsdException w:name="Colorful Shading Accent 2" w:semiHidden="0" w:uiPriority="71" w:unhideWhenUsed="0"/>
+    <w:lsdException w:name="Colorful List Accent 2" w:semiHidden="0" w:uiPriority="72" w:unhideWhenUsed="0"/>
+    <w:lsdException w:name="Colorful Grid Accent 2" w:semiHidden="0" w:uiPriority="73" w:unhideWhenUsed="0"/>
+    <w:lsdException w:name="Light Shading Accent 3" w:semiHidden="0" w:uiPriority="60" w:unhideWhenUsed="0"/>
+    <w:lsdException w:name="Light List Accent 3" w:semiHidden="0" w:uiPriority="61" w:unhideWhenUsed="0"/>
+    <w:lsdException w:name="Light Grid Accent 3" w:semiHidden="0" w:uiPriority="62" w:unhideWhenUsed="0"/>
+    <w:lsdException w:name="Medium Shading 1 Accent 3" w:semiHidden="0" w:uiPriority="63" w:unhideWhenUsed="0"/>
+    <w:lsdException w:name="Medium Shading 2 Accent 3" w:semiHidden="0" w:uiPriority="64" w:unhideWhenUsed="0"/>
+    <w:lsdException w:name="Medium List 1 Accent 3" w:semiHidden="0" w:uiPriority="65" w:unhideWhenUsed="0"/>
+    <w:lsdException w:name="Medium List 2 Accent 3" w:semiHidden="0" w:uiPriority="66" w:unhideWhenUsed="0"/>
+    <w:lsdException w:name="Medium Grid 1 Accent 3" w:semiHidden="0" w:uiPriority="67" w:unhideWhenUsed="0"/>
+    <w:lsdException w:name="Medium Grid 2 Accent 3" w:semiHidden="0" w:uiPriority="68" w:unhideWhenUsed="0"/>
+    <w:lsdException w:name="Medium Grid 3 Accent 3" w:semiHidden="0" w:uiPriority="69" w:unhideWhenUsed="0"/>
+    <w:lsdException w:name="Dark List Accent 3" w:semiHidden="0" w:uiPriority="70" w:unhideWhenUsed="0"/>
+    <w:lsdException w:name="Colorful Shading Accent 3" w:semiHidden="0" w:uiPriority="71" w:unhideWhenUsed="0"/>
+    <w:lsdException w:name="Colorful List Accent 3" w:semiHidden="0" w:uiPriority="72" w:unhideWhenUsed="0"/>
+    <w:lsdException w:name="Colorful Grid Accent 3" w:semiHidden="0" w:uiPriority="73" w:unhideWhenUsed="0"/>
+    <w:lsdException w:name="Light Shading Accent 4" w:semiHidden="0" w:uiPriority="60" w:unhideWhenUsed="0"/>
+    <w:lsdException w:name="Light List Accent 4" w:semiHidden="0" w:uiPriority="61" w:unhideWhenUsed="0"/>
+    <w:lsdException w:name="Light Grid Accent 4" w:semiHidden="0" w:uiPriority="62" w:unhideWhenUsed="0"/>
+    <w:lsdException w:name="Medium Shading 1 Accent 4" w:semiHidden="0" w:uiPriority="63" w:unhideWhenUsed="0"/>
+    <w:lsdException w:name="Medium Shading 2 Accent 4" w:semiHidden="0" w:uiPriority="64" w:unhideWhenUsed="0"/>
+    <w:lsdException w:name="Medium List 1 Accent 4" w:semiHidden="0" w:uiPriority="65" w:unhideWhenUsed="0"/>
+    <w:lsdException w:name="Medium List 2 Accent 4" w:semiHidden="0" w:uiPriority="66" w:unhideWhenUsed="0"/>
+    <w:lsdException w:name="Medium Grid 1 Accent 4" w:semiHidden="0" w:uiPriority="67" w:unhideWhenUsed="0"/>
+    <w:lsdException w:name="Medium Grid 2 Accent 4" w:semiHidden="0" w:uiPriority="68" w:unhideWhenUsed="0"/>
+    <w:lsdException w:name="Medium Grid 3 Accent 4" w:semiHidden="0" w:uiPriority="69" w:unhideWhenUsed="0"/>
+    <w:lsdException w:name="Dark List Accent 4" w:semiHidden="0" w:uiPriority="70" w:unhideWhenUsed="0"/>
+    <w:lsdException w:name="Colorful Shading Accent 4" w:semiHidden="0" w:uiPriority="71" w:unhideWhenUsed="0"/>
+    <w:lsdException w:name="Colorful List Accent 4" w:semiHidden="0" w:uiPriority="72" w:unhideWhenUsed="0"/>
+    <w:lsdException w:name="Colorful Grid Accent 4" w:semiHidden="0" w:uiPriority="73" w:unhideWhenUsed="0"/>
+    <w:lsdException w:name="Light Shading Accent 5" w:semiHidden="0" w:uiPriority="60" w:unhideWhenUsed="0"/>
+    <w:lsdException w:name="Light List Accent 5" w:semiHidden="0" w:uiPriority="61" w:unhideWhenUsed="0"/>
+    <w:lsdException w:name="Light Grid Accent 5" w:semiHidden="0" w:uiPriority="62" w:unhideWhenUsed="0"/>
+    <w:lsdException w:name="Medium Shading 1 Accent 5" w:semiHidden="0" w:uiPriority="63" w:unhideWhenUsed="0"/>
+    <w:lsdException w:name="Medium Shading 2 Accent 5" w:semiHidden="0" w:uiPriority="64" w:unhideWhenUsed="0"/>
+    <w:lsdException w:name="Medium List 1 Accent 5" w:semiHidden="0" w:uiPriority="65" w:unhideWhenUsed="0"/>
+    <w:lsdException w:name="Medium List 2 Accent 5" w:semiHidden="0" w:uiPriority="66" w:unhideWhenUsed="0"/>
+    <w:lsdException w:name="Medium Grid 1 Accent 5" w:semiHidden="0" w:uiPriority="67" w:unhideWhenUsed="0"/>
+    <w:lsdException w:name="Medium Grid 2 Accent 5" w:semiHidden="0" w:uiPriority="68" w:unhideWhenUsed="0"/>
+    <w:lsdException w:name="Medium Grid 3 Accent 5" w:semiHidden="0" w:uiPriority="69" w:unhideWhenUsed="0"/>
+    <w:lsdException w:name="Dark List Accent 5" w:semiHidden="0" w:uiPriority="70" w:unhideWhenUsed="0"/>
+    <w:lsdException w:name="Colorful Shading Accent 5" w:semiHidden="0" w:uiPriority="71" w:unhideWhenUsed="0"/>
+    <w:lsdException w:name="Colorful List Accent 5" w:semiHidden="0" w:uiPriority="72" w:unhideWhenUsed="0"/>
+    <w:lsdException w:name="Colorful Grid Accent 5" w:semiHidden="0" w:uiPriority="73" w:unhideWhenUsed="0"/>
+    <w:lsdException w:name="Light Shading Accent 6" w:semiHidden="0" w:uiPriority="60" w:unhideWhenUsed="0"/>
+    <w:lsdException w:name="Light List Accent 6" w:semiHidden="0" w:uiPriority="61" w:unhideWhenUsed="0"/>
+    <w:lsdException w:name="Light Grid Accent 6" w:semiHidden="0" w:uiPriority="62" w:unhideWhenUsed="0"/>
+    <w:lsdException w:name="Medium Shading 1 Accent 6" w:semiHidden="0" w:uiPriority="63" w:unhideWhenUsed="0"/>
+    <w:lsdException w:name="Medium Shading 2 Accent 6" w:semiHidden="0" w:uiPriority="64" w:unhideWhenUsed="0"/>
+    <w:lsdException w:name="Medium List 1 Accent 6" w:semiHidden="0" w:uiPriority="65" w:unhideWhenUsed="0"/>
+    <w:lsdException w:name="Medium List 2 Accent 6" w:semiHidden="0" w:uiPriority="66" w:unhideWhenUsed="0"/>
+    <w:lsdException w:name="Medium Grid 1 Accent 6" w:semiHidden="0" w:uiPriority="67" w:unhideWhenUsed="0"/>
+    <w:lsdException w:name="Medium Grid 2 Accent 6" w:semiHidden="0" w:uiPriority="68" w:unhideWhenUsed="0"/>
+    <w:lsdException w:name="Medium Grid 3 Accent 6" w:semiHidden="0" w:uiPriority="69" w:unhideWhenUsed="0"/>
+    <w:lsdException w:name="Dark List Accent 6" w:semiHidden="0" w:uiPriority="70" w:unhideWhenUsed="0"/>
+    <w:lsdException w:name="Colorful Shading Accent 6" w:semiHidden="0" w:uiPriority="71" w:unhideWhenUsed="0"/>
+    <w:lsdException w:name="Colorful List Accent 6" w:semiHidden="0" w:uiPriority="72" w:unhideWhenUsed="0"/>
+    <w:lsdException w:name="Colorful Grid Accent 6" w:semiHidden="0" w:uiPriority="73" w:unhideWhenUsed="0"/>
+    <w:lsdException w:name="Subtle Emphasis" w:semiHidden="0" w:uiPriority="19" w:unhideWhenUsed="0" w:qFormat="1"/>
+    <w:lsdException w:name="Intense Emphasis" w:semiHidden="0" w:uiPriority="21" w:unhideWhenUsed="0" w:qFormat="1"/>
+    <w:lsdException w:name="Subtle Reference" w:semiHidden="0" w:uiPriority="31" w:unhideWhenUsed="0" w:qFormat="1"/>
+    <w:lsdException w:name="Intense Reference" w:semiHidden="0" w:uiPriority="32" w:unhideWhenUsed="0" w:qFormat="1"/>
+    <w:lsdException w:name="Book Title" w:semiHidden="0" w:uiPriority="33" w:unhideWhenUsed="0" w:qFormat="1"/>
+    <w:lsdException w:name="Bibliography" w:uiPriority="37"/>
+    <w:lsdException w:name="TOC Heading" w:uiPriority="39" w:qFormat="1"/>
+  </w:latentStyles>
+  <w:style w:type="paragraph" w:default="1" w:styleId="Normal">
+    <w:name w:val="Normal"/>
+    <w:qFormat/>
+  </w:style>
+  <w:style w:type="character" w:default="1" w:styleId="DefaultParagraphFont">
+    <w:name w:val="Default Paragraph Font"/>
+    <w:uiPriority w:val="1"/>
+    <w:semiHidden/>
+    <w:unhideWhenUsed/>
+  </w:style>
+  <w:style w:type="table" w:default="1" w:styleId="TableNormal">
+    <w:name w:val="Normal Table"/>
+    <w:uiPriority w:val="99"/>
+    <w:semiHidden/>
+    <w:unhideWhenUsed/>
+    <w:tblPr>
+      <w:tblInd w:w="0" w:type="dxa"/>
+      <w:tblCellMar>
+        <w:top w:w="0" w:type="dxa"/>
+        <w:left w:w="108" w:type="dxa"/>
+        <w:bottom w:w="0" w:type="dxa"/>
+        <w:right w:w="108" w:type="dxa"/>
+      </w:tblCellMar>
+    </w:tblPr>
+  </w:style>
+  <w:style w:type="numbering" w:default="1" w:styleId="NoList">
+    <w:name w:val="No List"/>
+    <w:uiPriority w:val="99"/>
+    <w:semiHidden/>
+    <w:unhideWhenUsed/>
+  </w:style>
+  <w:style w:type="character" w:styleId="PlaceholderText">
+    <w:name w:val="Placeholder Text"/>
+    <w:basedOn w:val="DefaultParagraphFont"/>
+    <w:uiPriority w:val="99"/>
+    <w:semiHidden/>
+    <w:rsid w:val="00163C73"/>
+    <w:rPr>
+      <w:color w:val="808080"/>
+    </w:rPr>
+  </w:style>
+</w:styles>
+</file>
+
+<file path=word/glossary/webSettings.xml><?xml version="1.0" encoding="utf-8"?>
+<w:webSettings xmlns:mc="http://schemas.openxmlformats.org/markup-compatibility/2006" xmlns:r="http://schemas.openxmlformats.org/officeDocument/2006/relationships" xmlns:w="http://schemas.openxmlformats.org/wordprocessingml/2006/main" xmlns:w14="http://schemas.microsoft.com/office/word/2010/wordml" mc:Ignorable="w14">
+  <w:optimizeForBrowser/>
+  <w:allowPNG/>
+</w:webSettings>
+</file>
+
 <file path=word/theme/theme1.xml><?xml version="1.0" encoding="utf-8"?>
 <a:theme xmlns:a="http://schemas.openxmlformats.org/drawingml/2006/main" name="Office Theme">
   <a:themeElements>
@@ -7956,7 +9422,7 @@
 </file>
 
 <file path=customXml/itemProps1.xml><?xml version="1.0" encoding="utf-8"?>
-<ds:datastoreItem xmlns:ds="http://schemas.openxmlformats.org/officeDocument/2006/customXml" ds:itemID="{9F2DCF18-D703-4C2D-AA74-9E87629664A7}">
+<ds:datastoreItem xmlns:ds="http://schemas.openxmlformats.org/officeDocument/2006/customXml" ds:itemID="{B3FE359D-56F3-4745-9296-25D1E4CD969D}">
   <ds:schemaRefs>
     <ds:schemaRef ds:uri="http://schemas.openxmlformats.org/officeDocument/2006/bibliography"/>
   </ds:schemaRefs>

</xml_diff>

<commit_message>
Added basic case prototype
</commit_message>
<xml_diff>
--- a/Notes/Chameleon Project Log.docx
+++ b/Notes/Chameleon Project Log.docx
@@ -251,6 +251,8 @@
             <w:t>Contents</w:t>
           </w:r>
         </w:p>
+        <w:bookmarkStart w:id="0" w:name="_GoBack"/>
+        <w:bookmarkEnd w:id="0"/>
         <w:p>
           <w:pPr>
             <w:pStyle w:val="TOC1"/>
@@ -280,7 +282,7 @@
             </w:rPr>
             <w:fldChar w:fldCharType="separate"/>
           </w:r>
-          <w:hyperlink w:anchor="_Toc333867394" w:history="1">
+          <w:hyperlink w:anchor="_Toc343803635" w:history="1">
             <w:r>
               <w:rPr>
                 <w:rStyle w:val="Hyperlink"/>
@@ -308,7 +310,7 @@
                 <w:noProof/>
                 <w:webHidden/>
               </w:rPr>
-              <w:instrText xml:space="preserve"> PAGEREF _Toc333867394 \h </w:instrText>
+              <w:instrText xml:space="preserve"> PAGEREF _Toc343803635 \h </w:instrText>
             </w:r>
             <w:r>
               <w:rPr>
@@ -350,7 +352,7 @@
               <w:noProof/>
             </w:rPr>
           </w:pPr>
-          <w:hyperlink w:anchor="_Toc333867395" w:history="1">
+          <w:hyperlink w:anchor="_Toc343803636" w:history="1">
             <w:r>
               <w:rPr>
                 <w:rStyle w:val="Hyperlink"/>
@@ -378,7 +380,7 @@
                 <w:noProof/>
                 <w:webHidden/>
               </w:rPr>
-              <w:instrText xml:space="preserve"> PAGEREF _Toc333867395 \h </w:instrText>
+              <w:instrText xml:space="preserve"> PAGEREF _Toc343803636 \h </w:instrText>
             </w:r>
             <w:r>
               <w:rPr>
@@ -420,7 +422,7 @@
               <w:noProof/>
             </w:rPr>
           </w:pPr>
-          <w:hyperlink w:anchor="_Toc333867396" w:history="1">
+          <w:hyperlink w:anchor="_Toc343803637" w:history="1">
             <w:r>
               <w:rPr>
                 <w:rStyle w:val="Hyperlink"/>
@@ -448,7 +450,7 @@
                 <w:noProof/>
                 <w:webHidden/>
               </w:rPr>
-              <w:instrText xml:space="preserve"> PAGEREF _Toc333867396 \h </w:instrText>
+              <w:instrText xml:space="preserve"> PAGEREF _Toc343803637 \h </w:instrText>
             </w:r>
             <w:r>
               <w:rPr>
@@ -490,7 +492,7 @@
               <w:noProof/>
             </w:rPr>
           </w:pPr>
-          <w:hyperlink w:anchor="_Toc333867397" w:history="1">
+          <w:hyperlink w:anchor="_Toc343803638" w:history="1">
             <w:r>
               <w:rPr>
                 <w:rStyle w:val="Hyperlink"/>
@@ -518,7 +520,7 @@
                 <w:noProof/>
                 <w:webHidden/>
               </w:rPr>
-              <w:instrText xml:space="preserve"> PAGEREF _Toc333867397 \h </w:instrText>
+              <w:instrText xml:space="preserve"> PAGEREF _Toc343803638 \h </w:instrText>
             </w:r>
             <w:r>
               <w:rPr>
@@ -560,7 +562,7 @@
               <w:noProof/>
             </w:rPr>
           </w:pPr>
-          <w:hyperlink w:anchor="_Toc333867398" w:history="1">
+          <w:hyperlink w:anchor="_Toc343803639" w:history="1">
             <w:r>
               <w:rPr>
                 <w:rStyle w:val="Hyperlink"/>
@@ -588,7 +590,7 @@
                 <w:noProof/>
                 <w:webHidden/>
               </w:rPr>
-              <w:instrText xml:space="preserve"> PAGEREF _Toc333867398 \h </w:instrText>
+              <w:instrText xml:space="preserve"> PAGEREF _Toc343803639 \h </w:instrText>
             </w:r>
             <w:r>
               <w:rPr>
@@ -630,7 +632,7 @@
               <w:noProof/>
             </w:rPr>
           </w:pPr>
-          <w:hyperlink w:anchor="_Toc333867399" w:history="1">
+          <w:hyperlink w:anchor="_Toc343803640" w:history="1">
             <w:r>
               <w:rPr>
                 <w:rStyle w:val="Hyperlink"/>
@@ -658,7 +660,7 @@
                 <w:noProof/>
                 <w:webHidden/>
               </w:rPr>
-              <w:instrText xml:space="preserve"> PAGEREF _Toc333867399 \h </w:instrText>
+              <w:instrText xml:space="preserve"> PAGEREF _Toc343803640 \h </w:instrText>
             </w:r>
             <w:r>
               <w:rPr>
@@ -700,7 +702,7 @@
               <w:noProof/>
             </w:rPr>
           </w:pPr>
-          <w:hyperlink w:anchor="_Toc333867400" w:history="1">
+          <w:hyperlink w:anchor="_Toc343803641" w:history="1">
             <w:r>
               <w:rPr>
                 <w:rStyle w:val="Hyperlink"/>
@@ -728,7 +730,7 @@
                 <w:noProof/>
                 <w:webHidden/>
               </w:rPr>
-              <w:instrText xml:space="preserve"> PAGEREF _Toc333867400 \h </w:instrText>
+              <w:instrText xml:space="preserve"> PAGEREF _Toc343803641 \h </w:instrText>
             </w:r>
             <w:r>
               <w:rPr>
@@ -770,7 +772,7 @@
               <w:noProof/>
             </w:rPr>
           </w:pPr>
-          <w:hyperlink w:anchor="_Toc333867401" w:history="1">
+          <w:hyperlink w:anchor="_Toc343803642" w:history="1">
             <w:r>
               <w:rPr>
                 <w:rStyle w:val="Hyperlink"/>
@@ -798,7 +800,7 @@
                 <w:noProof/>
                 <w:webHidden/>
               </w:rPr>
-              <w:instrText xml:space="preserve"> PAGEREF _Toc333867401 \h </w:instrText>
+              <w:instrText xml:space="preserve"> PAGEREF _Toc343803642 \h </w:instrText>
             </w:r>
             <w:r>
               <w:rPr>
@@ -840,7 +842,7 @@
               <w:noProof/>
             </w:rPr>
           </w:pPr>
-          <w:hyperlink w:anchor="_Toc333867402" w:history="1">
+          <w:hyperlink w:anchor="_Toc343803643" w:history="1">
             <w:r>
               <w:rPr>
                 <w:rStyle w:val="Hyperlink"/>
@@ -868,7 +870,7 @@
                 <w:noProof/>
                 <w:webHidden/>
               </w:rPr>
-              <w:instrText xml:space="preserve"> PAGEREF _Toc333867402 \h </w:instrText>
+              <w:instrText xml:space="preserve"> PAGEREF _Toc343803643 \h </w:instrText>
             </w:r>
             <w:r>
               <w:rPr>
@@ -910,7 +912,7 @@
               <w:noProof/>
             </w:rPr>
           </w:pPr>
-          <w:hyperlink w:anchor="_Toc333867403" w:history="1">
+          <w:hyperlink w:anchor="_Toc343803644" w:history="1">
             <w:r>
               <w:rPr>
                 <w:rStyle w:val="Hyperlink"/>
@@ -938,7 +940,7 @@
                 <w:noProof/>
                 <w:webHidden/>
               </w:rPr>
-              <w:instrText xml:space="preserve"> PAGEREF _Toc333867403 \h </w:instrText>
+              <w:instrText xml:space="preserve"> PAGEREF _Toc343803644 \h </w:instrText>
             </w:r>
             <w:r>
               <w:rPr>
@@ -980,7 +982,7 @@
               <w:noProof/>
             </w:rPr>
           </w:pPr>
-          <w:hyperlink w:anchor="_Toc333867404" w:history="1">
+          <w:hyperlink w:anchor="_Toc343803645" w:history="1">
             <w:r>
               <w:rPr>
                 <w:rStyle w:val="Hyperlink"/>
@@ -1008,7 +1010,7 @@
                 <w:noProof/>
                 <w:webHidden/>
               </w:rPr>
-              <w:instrText xml:space="preserve"> PAGEREF _Toc333867404 \h </w:instrText>
+              <w:instrText xml:space="preserve"> PAGEREF _Toc343803645 \h </w:instrText>
             </w:r>
             <w:r>
               <w:rPr>
@@ -1050,7 +1052,7 @@
               <w:noProof/>
             </w:rPr>
           </w:pPr>
-          <w:hyperlink w:anchor="_Toc333867405" w:history="1">
+          <w:hyperlink w:anchor="_Toc343803646" w:history="1">
             <w:r>
               <w:rPr>
                 <w:rStyle w:val="Hyperlink"/>
@@ -1078,7 +1080,7 @@
                 <w:noProof/>
                 <w:webHidden/>
               </w:rPr>
-              <w:instrText xml:space="preserve"> PAGEREF _Toc333867405 \h </w:instrText>
+              <w:instrText xml:space="preserve"> PAGEREF _Toc343803646 \h </w:instrText>
             </w:r>
             <w:r>
               <w:rPr>
@@ -1120,7 +1122,7 @@
               <w:noProof/>
             </w:rPr>
           </w:pPr>
-          <w:hyperlink w:anchor="_Toc333867406" w:history="1">
+          <w:hyperlink w:anchor="_Toc343803647" w:history="1">
             <w:r>
               <w:rPr>
                 <w:rStyle w:val="Hyperlink"/>
@@ -1148,7 +1150,7 @@
                 <w:noProof/>
                 <w:webHidden/>
               </w:rPr>
-              <w:instrText xml:space="preserve"> PAGEREF _Toc333867406 \h </w:instrText>
+              <w:instrText xml:space="preserve"> PAGEREF _Toc343803647 \h </w:instrText>
             </w:r>
             <w:r>
               <w:rPr>
@@ -1190,7 +1192,7 @@
               <w:noProof/>
             </w:rPr>
           </w:pPr>
-          <w:hyperlink w:anchor="_Toc333867407" w:history="1">
+          <w:hyperlink w:anchor="_Toc343803648" w:history="1">
             <w:r>
               <w:rPr>
                 <w:rStyle w:val="Hyperlink"/>
@@ -1218,7 +1220,7 @@
                 <w:noProof/>
                 <w:webHidden/>
               </w:rPr>
-              <w:instrText xml:space="preserve"> PAGEREF _Toc333867407 \h </w:instrText>
+              <w:instrText xml:space="preserve"> PAGEREF _Toc343803648 \h </w:instrText>
             </w:r>
             <w:r>
               <w:rPr>
@@ -1260,7 +1262,7 @@
               <w:noProof/>
             </w:rPr>
           </w:pPr>
-          <w:hyperlink w:anchor="_Toc333867408" w:history="1">
+          <w:hyperlink w:anchor="_Toc343803649" w:history="1">
             <w:r>
               <w:rPr>
                 <w:rStyle w:val="Hyperlink"/>
@@ -1288,7 +1290,7 @@
                 <w:noProof/>
                 <w:webHidden/>
               </w:rPr>
-              <w:instrText xml:space="preserve"> PAGEREF _Toc333867408 \h </w:instrText>
+              <w:instrText xml:space="preserve"> PAGEREF _Toc343803649 \h </w:instrText>
             </w:r>
             <w:r>
               <w:rPr>
@@ -1330,7 +1332,7 @@
               <w:noProof/>
             </w:rPr>
           </w:pPr>
-          <w:hyperlink w:anchor="_Toc333867409" w:history="1">
+          <w:hyperlink w:anchor="_Toc343803650" w:history="1">
             <w:r>
               <w:rPr>
                 <w:rStyle w:val="Hyperlink"/>
@@ -1358,7 +1360,7 @@
                 <w:noProof/>
                 <w:webHidden/>
               </w:rPr>
-              <w:instrText xml:space="preserve"> PAGEREF _Toc333867409 \h </w:instrText>
+              <w:instrText xml:space="preserve"> PAGEREF _Toc343803650 \h </w:instrText>
             </w:r>
             <w:r>
               <w:rPr>
@@ -1400,7 +1402,7 @@
               <w:noProof/>
             </w:rPr>
           </w:pPr>
-          <w:hyperlink w:anchor="_Toc333867410" w:history="1">
+          <w:hyperlink w:anchor="_Toc343803651" w:history="1">
             <w:r>
               <w:rPr>
                 <w:rStyle w:val="Hyperlink"/>
@@ -1428,7 +1430,7 @@
                 <w:noProof/>
                 <w:webHidden/>
               </w:rPr>
-              <w:instrText xml:space="preserve"> PAGEREF _Toc333867410 \h </w:instrText>
+              <w:instrText xml:space="preserve"> PAGEREF _Toc343803651 \h </w:instrText>
             </w:r>
             <w:r>
               <w:rPr>
@@ -1449,6 +1451,146 @@
                 <w:webHidden/>
               </w:rPr>
               <w:t>16</w:t>
+            </w:r>
+            <w:r>
+              <w:rPr>
+                <w:noProof/>
+                <w:webHidden/>
+              </w:rPr>
+              <w:fldChar w:fldCharType="end"/>
+            </w:r>
+          </w:hyperlink>
+        </w:p>
+        <w:p>
+          <w:pPr>
+            <w:pStyle w:val="TOC1"/>
+            <w:tabs>
+              <w:tab w:val="right" w:leader="dot" w:pos="9350"/>
+            </w:tabs>
+            <w:rPr>
+              <w:rFonts w:asciiTheme="minorHAnsi" w:eastAsiaTheme="minorEastAsia" w:hAnsiTheme="minorHAnsi" w:cstheme="minorBidi"/>
+              <w:noProof/>
+            </w:rPr>
+          </w:pPr>
+          <w:hyperlink w:anchor="_Toc343803652" w:history="1">
+            <w:r>
+              <w:rPr>
+                <w:rStyle w:val="Hyperlink"/>
+                <w:rFonts w:ascii="Lucida Sans Unicode" w:hAnsi="Lucida Sans Unicode" w:cs="Lucida Sans Unicode"/>
+                <w:noProof/>
+              </w:rPr>
+              <w:t>2012/09/09</w:t>
+            </w:r>
+            <w:r>
+              <w:rPr>
+                <w:noProof/>
+                <w:webHidden/>
+              </w:rPr>
+              <w:tab/>
+            </w:r>
+            <w:r>
+              <w:rPr>
+                <w:noProof/>
+                <w:webHidden/>
+              </w:rPr>
+              <w:fldChar w:fldCharType="begin"/>
+            </w:r>
+            <w:r>
+              <w:rPr>
+                <w:noProof/>
+                <w:webHidden/>
+              </w:rPr>
+              <w:instrText xml:space="preserve"> PAGEREF _Toc343803652 \h </w:instrText>
+            </w:r>
+            <w:r>
+              <w:rPr>
+                <w:noProof/>
+                <w:webHidden/>
+              </w:rPr>
+            </w:r>
+            <w:r>
+              <w:rPr>
+                <w:noProof/>
+                <w:webHidden/>
+              </w:rPr>
+              <w:fldChar w:fldCharType="separate"/>
+            </w:r>
+            <w:r>
+              <w:rPr>
+                <w:noProof/>
+                <w:webHidden/>
+              </w:rPr>
+              <w:t>17</w:t>
+            </w:r>
+            <w:r>
+              <w:rPr>
+                <w:noProof/>
+                <w:webHidden/>
+              </w:rPr>
+              <w:fldChar w:fldCharType="end"/>
+            </w:r>
+          </w:hyperlink>
+        </w:p>
+        <w:p>
+          <w:pPr>
+            <w:pStyle w:val="TOC1"/>
+            <w:tabs>
+              <w:tab w:val="right" w:leader="dot" w:pos="9350"/>
+            </w:tabs>
+            <w:rPr>
+              <w:rFonts w:asciiTheme="minorHAnsi" w:eastAsiaTheme="minorEastAsia" w:hAnsiTheme="minorHAnsi" w:cstheme="minorBidi"/>
+              <w:noProof/>
+            </w:rPr>
+          </w:pPr>
+          <w:hyperlink w:anchor="_Toc343803653" w:history="1">
+            <w:r>
+              <w:rPr>
+                <w:rStyle w:val="Hyperlink"/>
+                <w:rFonts w:ascii="Lucida Sans Unicode" w:hAnsi="Lucida Sans Unicode" w:cs="Lucida Sans Unicode"/>
+                <w:noProof/>
+              </w:rPr>
+              <w:t>2012/12/20</w:t>
+            </w:r>
+            <w:r>
+              <w:rPr>
+                <w:noProof/>
+                <w:webHidden/>
+              </w:rPr>
+              <w:tab/>
+            </w:r>
+            <w:r>
+              <w:rPr>
+                <w:noProof/>
+                <w:webHidden/>
+              </w:rPr>
+              <w:fldChar w:fldCharType="begin"/>
+            </w:r>
+            <w:r>
+              <w:rPr>
+                <w:noProof/>
+                <w:webHidden/>
+              </w:rPr>
+              <w:instrText xml:space="preserve"> PAGEREF _Toc343803653 \h </w:instrText>
+            </w:r>
+            <w:r>
+              <w:rPr>
+                <w:noProof/>
+                <w:webHidden/>
+              </w:rPr>
+            </w:r>
+            <w:r>
+              <w:rPr>
+                <w:noProof/>
+                <w:webHidden/>
+              </w:rPr>
+              <w:fldChar w:fldCharType="separate"/>
+            </w:r>
+            <w:r>
+              <w:rPr>
+                <w:noProof/>
+                <w:webHidden/>
+              </w:rPr>
+              <w:t>17</w:t>
             </w:r>
             <w:r>
               <w:rPr>
@@ -1504,7 +1646,7 @@
           <w:rFonts w:ascii="Lucida Sans Unicode" w:hAnsi="Lucida Sans Unicode" w:cs="Lucida Sans Unicode"/>
         </w:rPr>
       </w:pPr>
-      <w:bookmarkStart w:id="0" w:name="_Toc333867394"/>
+      <w:bookmarkStart w:id="1" w:name="_Toc343803635"/>
       <w:r>
         <w:rPr>
           <w:rFonts w:ascii="Lucida Sans Unicode" w:hAnsi="Lucida Sans Unicode" w:cs="Lucida Sans Unicode"/>
@@ -1530,7 +1672,7 @@
         </w:rPr>
         <w:t>06</w:t>
       </w:r>
-      <w:bookmarkEnd w:id="0"/>
+      <w:bookmarkEnd w:id="1"/>
     </w:p>
     <w:p>
       <w:pPr>
@@ -1557,19 +1699,11 @@
         </w:rPr>
         <w:t xml:space="preserve">p the bare-bones of the project, starting with creating a new </w:t>
       </w:r>
-      <w:proofErr w:type="spellStart"/>
-      <w:r>
-        <w:rPr>
-          <w:rFonts w:ascii="Lucida Sans Unicode" w:hAnsi="Lucida Sans Unicode" w:cs="Lucida Sans Unicode"/>
-        </w:rPr>
-        <w:t>Git</w:t>
-      </w:r>
-      <w:proofErr w:type="spellEnd"/>
-      <w:r>
-        <w:rPr>
-          <w:rFonts w:ascii="Lucida Sans Unicode" w:hAnsi="Lucida Sans Unicode" w:cs="Lucida Sans Unicode"/>
-        </w:rPr>
-        <w:t xml:space="preserve"> repository. </w:t>
+      <w:r>
+        <w:rPr>
+          <w:rFonts w:ascii="Lucida Sans Unicode" w:hAnsi="Lucida Sans Unicode" w:cs="Lucida Sans Unicode"/>
+        </w:rPr>
+        <w:t xml:space="preserve">Git repository. </w:t>
       </w:r>
       <w:r>
         <w:rPr>
@@ -1689,14 +1823,14 @@
           <w:rFonts w:ascii="Lucida Sans Unicode" w:hAnsi="Lucida Sans Unicode" w:cs="Lucida Sans Unicode"/>
         </w:rPr>
       </w:pPr>
-      <w:bookmarkStart w:id="1" w:name="_Toc333867395"/>
+      <w:bookmarkStart w:id="2" w:name="_Toc343803636"/>
       <w:r>
         <w:rPr>
           <w:rFonts w:ascii="Lucida Sans Unicode" w:hAnsi="Lucida Sans Unicode" w:cs="Lucida Sans Unicode"/>
         </w:rPr>
         <w:t>2012/05/07</w:t>
       </w:r>
-      <w:bookmarkEnd w:id="1"/>
+      <w:bookmarkEnd w:id="2"/>
     </w:p>
     <w:p>
       <w:pPr>
@@ -2502,7 +2636,7 @@
           <w:rFonts w:ascii="Lucida Sans Unicode" w:hAnsi="Lucida Sans Unicode" w:cs="Lucida Sans Unicode"/>
         </w:rPr>
       </w:pPr>
-      <w:bookmarkStart w:id="2" w:name="_Toc333867396"/>
+      <w:bookmarkStart w:id="3" w:name="_Toc343803637"/>
       <w:r>
         <w:rPr>
           <w:rFonts w:ascii="Lucida Sans Unicode" w:hAnsi="Lucida Sans Unicode" w:cs="Lucida Sans Unicode"/>
@@ -2533,7 +2667,7 @@
         </w:rPr>
         <w:t>12</w:t>
       </w:r>
-      <w:bookmarkEnd w:id="2"/>
+      <w:bookmarkEnd w:id="3"/>
     </w:p>
     <w:p>
       <w:pPr>
@@ -3544,21 +3678,7 @@
         <w:rPr>
           <w:rFonts w:ascii="Lucida Sans Unicode" w:hAnsi="Lucida Sans Unicode" w:cs="Lucida Sans Unicode"/>
         </w:rPr>
-        <w:t xml:space="preserve">ausing at this point to upload my current progress via </w:t>
-      </w:r>
-      <w:proofErr w:type="spellStart"/>
-      <w:r>
-        <w:rPr>
-          <w:rFonts w:ascii="Lucida Sans Unicode" w:hAnsi="Lucida Sans Unicode" w:cs="Lucida Sans Unicode"/>
-        </w:rPr>
-        <w:t>Git</w:t>
-      </w:r>
-      <w:proofErr w:type="spellEnd"/>
-      <w:r>
-        <w:rPr>
-          <w:rFonts w:ascii="Lucida Sans Unicode" w:hAnsi="Lucida Sans Unicode" w:cs="Lucida Sans Unicode"/>
-        </w:rPr>
-        <w:t>.</w:t>
+        <w:t>ausing at this point to upload my current progress via Git.</w:t>
       </w:r>
     </w:p>
     <w:p>
@@ -3920,7 +4040,7 @@
           <w:rFonts w:ascii="Lucida Sans Unicode" w:hAnsi="Lucida Sans Unicode" w:cs="Lucida Sans Unicode"/>
         </w:rPr>
       </w:pPr>
-      <w:bookmarkStart w:id="3" w:name="_Toc333867397"/>
+      <w:bookmarkStart w:id="4" w:name="_Toc343803638"/>
       <w:r>
         <w:rPr>
           <w:rFonts w:ascii="Lucida Sans Unicode" w:hAnsi="Lucida Sans Unicode" w:cs="Lucida Sans Unicode"/>
@@ -3928,7 +4048,7 @@
         <w:lastRenderedPageBreak/>
         <w:t>2012/05/13</w:t>
       </w:r>
-      <w:bookmarkEnd w:id="3"/>
+      <w:bookmarkEnd w:id="4"/>
     </w:p>
     <w:p>
       <w:pPr>
@@ -4067,14 +4187,14 @@
           <w:rFonts w:ascii="Lucida Sans Unicode" w:hAnsi="Lucida Sans Unicode" w:cs="Lucida Sans Unicode"/>
         </w:rPr>
       </w:pPr>
-      <w:bookmarkStart w:id="4" w:name="_Toc333867398"/>
+      <w:bookmarkStart w:id="5" w:name="_Toc343803639"/>
       <w:r>
         <w:rPr>
           <w:rFonts w:ascii="Lucida Sans Unicode" w:hAnsi="Lucida Sans Unicode" w:cs="Lucida Sans Unicode"/>
         </w:rPr>
         <w:t>2012/05/15</w:t>
       </w:r>
-      <w:bookmarkEnd w:id="4"/>
+      <w:bookmarkEnd w:id="5"/>
     </w:p>
     <w:p>
       <w:pPr>
@@ -4499,14 +4619,14 @@
           <w:rFonts w:ascii="Lucida Sans Unicode" w:hAnsi="Lucida Sans Unicode" w:cs="Lucida Sans Unicode"/>
         </w:rPr>
       </w:pPr>
-      <w:bookmarkStart w:id="5" w:name="_Toc333867399"/>
+      <w:bookmarkStart w:id="6" w:name="_Toc343803640"/>
       <w:r>
         <w:rPr>
           <w:rFonts w:ascii="Lucida Sans Unicode" w:hAnsi="Lucida Sans Unicode" w:cs="Lucida Sans Unicode"/>
         </w:rPr>
         <w:t>2012/05/16</w:t>
       </w:r>
-      <w:bookmarkEnd w:id="5"/>
+      <w:bookmarkEnd w:id="6"/>
     </w:p>
     <w:p>
       <w:pPr>
@@ -4569,21 +4689,7 @@
         <w:rPr>
           <w:rFonts w:ascii="Lucida Sans Unicode" w:hAnsi="Lucida Sans Unicode" w:cs="Lucida Sans Unicode"/>
         </w:rPr>
-        <w:t xml:space="preserve">I’m going to do a quick </w:t>
-      </w:r>
-      <w:proofErr w:type="spellStart"/>
-      <w:r>
-        <w:rPr>
-          <w:rFonts w:ascii="Lucida Sans Unicode" w:hAnsi="Lucida Sans Unicode" w:cs="Lucida Sans Unicode"/>
-        </w:rPr>
-        <w:t>git</w:t>
-      </w:r>
-      <w:proofErr w:type="spellEnd"/>
-      <w:r>
-        <w:rPr>
-          <w:rFonts w:ascii="Lucida Sans Unicode" w:hAnsi="Lucida Sans Unicode" w:cs="Lucida Sans Unicode"/>
-        </w:rPr>
-        <w:t xml:space="preserve"> push, though, before I Back Import the Spectra Session file from </w:t>
+        <w:t xml:space="preserve">I’m going to do a quick git push, though, before I Back Import the Spectra Session file from </w:t>
       </w:r>
       <w:proofErr w:type="spellStart"/>
       <w:r>
@@ -4738,7 +4844,7 @@
           <w:rFonts w:ascii="Lucida Sans Unicode" w:hAnsi="Lucida Sans Unicode" w:cs="Lucida Sans Unicode"/>
         </w:rPr>
       </w:pPr>
-      <w:bookmarkStart w:id="6" w:name="_Toc333867400"/>
+      <w:bookmarkStart w:id="7" w:name="_Toc343803641"/>
       <w:r>
         <w:rPr>
           <w:rFonts w:ascii="Lucida Sans Unicode" w:hAnsi="Lucida Sans Unicode" w:cs="Lucida Sans Unicode"/>
@@ -4746,7 +4852,7 @@
         <w:lastRenderedPageBreak/>
         <w:t>2012/05/19</w:t>
       </w:r>
-      <w:bookmarkEnd w:id="6"/>
+      <w:bookmarkEnd w:id="7"/>
     </w:p>
     <w:p>
       <w:pPr>
@@ -4816,14 +4922,14 @@
           <w:rFonts w:ascii="Lucida Sans Unicode" w:hAnsi="Lucida Sans Unicode" w:cs="Lucida Sans Unicode"/>
         </w:rPr>
       </w:pPr>
-      <w:bookmarkStart w:id="7" w:name="_Toc333867401"/>
+      <w:bookmarkStart w:id="8" w:name="_Toc343803642"/>
       <w:r>
         <w:rPr>
           <w:rFonts w:ascii="Lucida Sans Unicode" w:hAnsi="Lucida Sans Unicode" w:cs="Lucida Sans Unicode"/>
         </w:rPr>
         <w:t>2012/06/06</w:t>
       </w:r>
-      <w:bookmarkEnd w:id="7"/>
+      <w:bookmarkEnd w:id="8"/>
     </w:p>
     <w:p>
       <w:pPr>
@@ -4990,14 +5096,14 @@
           <w:rFonts w:ascii="Lucida Sans Unicode" w:hAnsi="Lucida Sans Unicode" w:cs="Lucida Sans Unicode"/>
         </w:rPr>
       </w:pPr>
-      <w:bookmarkStart w:id="8" w:name="_Toc333867402"/>
+      <w:bookmarkStart w:id="9" w:name="_Toc343803643"/>
       <w:r>
         <w:rPr>
           <w:rFonts w:ascii="Lucida Sans Unicode" w:hAnsi="Lucida Sans Unicode" w:cs="Lucida Sans Unicode"/>
         </w:rPr>
         <w:t>2012/06/10</w:t>
       </w:r>
-      <w:bookmarkEnd w:id="8"/>
+      <w:bookmarkEnd w:id="9"/>
     </w:p>
     <w:p>
       <w:pPr>
@@ -5594,14 +5700,14 @@
           <w:rFonts w:ascii="Lucida Sans Unicode" w:hAnsi="Lucida Sans Unicode" w:cs="Lucida Sans Unicode"/>
         </w:rPr>
       </w:pPr>
-      <w:bookmarkStart w:id="9" w:name="_Toc333867403"/>
+      <w:bookmarkStart w:id="10" w:name="_Toc343803644"/>
       <w:r>
         <w:rPr>
           <w:rFonts w:ascii="Lucida Sans Unicode" w:hAnsi="Lucida Sans Unicode" w:cs="Lucida Sans Unicode"/>
         </w:rPr>
         <w:t>2012/07/03</w:t>
       </w:r>
-      <w:bookmarkEnd w:id="9"/>
+      <w:bookmarkEnd w:id="10"/>
     </w:p>
     <w:p>
       <w:pPr>
@@ -5641,14 +5747,14 @@
           <w:rFonts w:ascii="Lucida Sans Unicode" w:hAnsi="Lucida Sans Unicode" w:cs="Lucida Sans Unicode"/>
         </w:rPr>
       </w:pPr>
-      <w:bookmarkStart w:id="10" w:name="_Toc333867404"/>
+      <w:bookmarkStart w:id="11" w:name="_Toc343803645"/>
       <w:r>
         <w:rPr>
           <w:rFonts w:ascii="Lucida Sans Unicode" w:hAnsi="Lucida Sans Unicode" w:cs="Lucida Sans Unicode"/>
         </w:rPr>
         <w:t>2012/07/04</w:t>
       </w:r>
-      <w:bookmarkEnd w:id="10"/>
+      <w:bookmarkEnd w:id="11"/>
     </w:p>
     <w:p>
       <w:pPr>
@@ -5686,14 +5792,14 @@
           <w:rFonts w:ascii="Lucida Sans Unicode" w:hAnsi="Lucida Sans Unicode" w:cs="Lucida Sans Unicode"/>
         </w:rPr>
       </w:pPr>
-      <w:bookmarkStart w:id="11" w:name="_Toc333867405"/>
+      <w:bookmarkStart w:id="12" w:name="_Toc343803646"/>
       <w:r>
         <w:rPr>
           <w:rFonts w:ascii="Lucida Sans Unicode" w:hAnsi="Lucida Sans Unicode" w:cs="Lucida Sans Unicode"/>
         </w:rPr>
         <w:t>2012/07/24</w:t>
       </w:r>
-      <w:bookmarkEnd w:id="11"/>
+      <w:bookmarkEnd w:id="12"/>
     </w:p>
     <w:p>
       <w:pPr>
@@ -5866,14 +5972,14 @@
           <w:rFonts w:ascii="Lucida Sans Unicode" w:hAnsi="Lucida Sans Unicode" w:cs="Lucida Sans Unicode"/>
         </w:rPr>
       </w:pPr>
-      <w:bookmarkStart w:id="12" w:name="_Toc333867406"/>
+      <w:bookmarkStart w:id="13" w:name="_Toc343803647"/>
       <w:r>
         <w:rPr>
           <w:rFonts w:ascii="Lucida Sans Unicode" w:hAnsi="Lucida Sans Unicode" w:cs="Lucida Sans Unicode"/>
         </w:rPr>
         <w:t>2012/07/30</w:t>
       </w:r>
-      <w:bookmarkEnd w:id="12"/>
+      <w:bookmarkEnd w:id="13"/>
     </w:p>
     <w:p>
       <w:pPr>
@@ -5991,14 +6097,14 @@
           <w:rFonts w:ascii="Lucida Sans Unicode" w:hAnsi="Lucida Sans Unicode" w:cs="Lucida Sans Unicode"/>
         </w:rPr>
       </w:pPr>
-      <w:bookmarkStart w:id="13" w:name="_Toc333867407"/>
+      <w:bookmarkStart w:id="14" w:name="_Toc343803648"/>
       <w:r>
         <w:rPr>
           <w:rFonts w:ascii="Lucida Sans Unicode" w:hAnsi="Lucida Sans Unicode" w:cs="Lucida Sans Unicode"/>
         </w:rPr>
         <w:t>2012/07/31</w:t>
       </w:r>
-      <w:bookmarkEnd w:id="13"/>
+      <w:bookmarkEnd w:id="14"/>
     </w:p>
     <w:p>
       <w:pPr>
@@ -6073,14 +6179,14 @@
           <w:rFonts w:ascii="Lucida Sans Unicode" w:hAnsi="Lucida Sans Unicode" w:cs="Lucida Sans Unicode"/>
         </w:rPr>
       </w:pPr>
-      <w:bookmarkStart w:id="14" w:name="_Toc333867408"/>
+      <w:bookmarkStart w:id="15" w:name="_Toc343803649"/>
       <w:r>
         <w:rPr>
           <w:rFonts w:ascii="Lucida Sans Unicode" w:hAnsi="Lucida Sans Unicode" w:cs="Lucida Sans Unicode"/>
         </w:rPr>
         <w:t>2012/08/05</w:t>
       </w:r>
-      <w:bookmarkEnd w:id="14"/>
+      <w:bookmarkEnd w:id="15"/>
     </w:p>
     <w:p>
       <w:pPr>
@@ -6623,14 +6729,14 @@
           <w:rFonts w:ascii="Lucida Sans Unicode" w:hAnsi="Lucida Sans Unicode" w:cs="Lucida Sans Unicode"/>
         </w:rPr>
       </w:pPr>
-      <w:bookmarkStart w:id="15" w:name="_Toc333867409"/>
+      <w:bookmarkStart w:id="16" w:name="_Toc343803650"/>
       <w:r>
         <w:rPr>
           <w:rFonts w:ascii="Lucida Sans Unicode" w:hAnsi="Lucida Sans Unicode" w:cs="Lucida Sans Unicode"/>
         </w:rPr>
         <w:t>2012/08/13</w:t>
       </w:r>
-      <w:bookmarkEnd w:id="15"/>
+      <w:bookmarkEnd w:id="16"/>
     </w:p>
     <w:p>
       <w:pPr>
@@ -6882,21 +6988,7 @@
         <w:rPr>
           <w:rFonts w:ascii="Lucida Sans Unicode" w:hAnsi="Lucida Sans Unicode" w:cs="Lucida Sans Unicode"/>
         </w:rPr>
-        <w:t xml:space="preserve">I’ll work on routing shortly, but for now I’ll make a quick </w:t>
-      </w:r>
-      <w:proofErr w:type="spellStart"/>
-      <w:r>
-        <w:rPr>
-          <w:rFonts w:ascii="Lucida Sans Unicode" w:hAnsi="Lucida Sans Unicode" w:cs="Lucida Sans Unicode"/>
-        </w:rPr>
-        <w:t>Git</w:t>
-      </w:r>
-      <w:proofErr w:type="spellEnd"/>
-      <w:r>
-        <w:rPr>
-          <w:rFonts w:ascii="Lucida Sans Unicode" w:hAnsi="Lucida Sans Unicode" w:cs="Lucida Sans Unicode"/>
-        </w:rPr>
-        <w:t xml:space="preserve"> push.</w:t>
+        <w:t>I’ll work on routing shortly, but for now I’ll make a quick Git push.</w:t>
       </w:r>
     </w:p>
     <w:p>
@@ -6948,14 +7040,14 @@
           <w:rFonts w:ascii="Lucida Sans Unicode" w:hAnsi="Lucida Sans Unicode" w:cs="Lucida Sans Unicode"/>
         </w:rPr>
       </w:pPr>
-      <w:bookmarkStart w:id="16" w:name="_Toc333867410"/>
+      <w:bookmarkStart w:id="17" w:name="_Toc343803651"/>
       <w:r>
         <w:rPr>
           <w:rFonts w:ascii="Lucida Sans Unicode" w:hAnsi="Lucida Sans Unicode" w:cs="Lucida Sans Unicode"/>
         </w:rPr>
         <w:t>2012/08/27</w:t>
       </w:r>
-      <w:bookmarkEnd w:id="16"/>
+      <w:bookmarkEnd w:id="17"/>
     </w:p>
     <w:p>
       <w:pPr>
@@ -7213,12 +7305,14 @@
           <w:rFonts w:ascii="Lucida Sans Unicode" w:hAnsi="Lucida Sans Unicode" w:cs="Lucida Sans Unicode"/>
         </w:rPr>
       </w:pPr>
+      <w:bookmarkStart w:id="18" w:name="_Toc343803652"/>
       <w:r>
         <w:rPr>
           <w:rFonts w:ascii="Lucida Sans Unicode" w:hAnsi="Lucida Sans Unicode" w:cs="Lucida Sans Unicode"/>
         </w:rPr>
         <w:t>2012/09/09</w:t>
       </w:r>
+      <w:bookmarkEnd w:id="18"/>
     </w:p>
     <w:p>
       <w:pPr>
@@ -7325,8 +7419,67 @@
         </w:rPr>
         <w:t>Similarly, I found that when using I2C, a series resistor value of 80-100 ohms is recommended. I might try a higher value. Some people suggested 300, but the consensus seems to be 100 is a good value, so that’s what I’m using.</w:t>
       </w:r>
-      <w:bookmarkStart w:id="17" w:name="_GoBack"/>
-      <w:bookmarkEnd w:id="17"/>
+    </w:p>
+    <w:p>
+      <w:pPr>
+        <w:spacing w:after="0" w:line="240" w:lineRule="auto"/>
+        <w:rPr>
+          <w:rFonts w:ascii="Lucida Sans Unicode" w:hAnsi="Lucida Sans Unicode" w:cs="Lucida Sans Unicode"/>
+        </w:rPr>
+      </w:pPr>
+    </w:p>
+    <w:p>
+      <w:pPr>
+        <w:pStyle w:val="Heading1"/>
+        <w:spacing w:before="0" w:line="240" w:lineRule="auto"/>
+        <w:rPr>
+          <w:rFonts w:ascii="Lucida Sans Unicode" w:hAnsi="Lucida Sans Unicode" w:cs="Lucida Sans Unicode"/>
+        </w:rPr>
+      </w:pPr>
+      <w:bookmarkStart w:id="19" w:name="_Toc343803653"/>
+      <w:r>
+        <w:rPr>
+          <w:rFonts w:ascii="Lucida Sans Unicode" w:hAnsi="Lucida Sans Unicode" w:cs="Lucida Sans Unicode"/>
+        </w:rPr>
+        <w:t>2012/12/20</w:t>
+      </w:r>
+      <w:bookmarkEnd w:id="19"/>
+    </w:p>
+    <w:p>
+      <w:pPr>
+        <w:spacing w:after="0" w:line="240" w:lineRule="auto"/>
+        <w:rPr>
+          <w:rFonts w:ascii="Lucida Sans Unicode" w:hAnsi="Lucida Sans Unicode" w:cs="Lucida Sans Unicode"/>
+        </w:rPr>
+      </w:pPr>
+      <w:r>
+        <w:rPr>
+          <w:rFonts w:ascii="Lucida Sans Unicode" w:hAnsi="Lucida Sans Unicode" w:cs="Lucida Sans Unicode"/>
+        </w:rPr>
+        <w:t>This evening I designed a basic case prototype. I still need to determine the best way of waterproofing the USB connector, or finding a new way to charge the device.</w:t>
+      </w:r>
+    </w:p>
+    <w:p>
+      <w:pPr>
+        <w:spacing w:after="0" w:line="240" w:lineRule="auto"/>
+        <w:rPr>
+          <w:rFonts w:ascii="Lucida Sans Unicode" w:hAnsi="Lucida Sans Unicode" w:cs="Lucida Sans Unicode"/>
+        </w:rPr>
+      </w:pPr>
+    </w:p>
+    <w:p>
+      <w:pPr>
+        <w:spacing w:after="0" w:line="240" w:lineRule="auto"/>
+        <w:rPr>
+          <w:rFonts w:ascii="Lucida Sans Unicode" w:hAnsi="Lucida Sans Unicode" w:cs="Lucida Sans Unicode"/>
+        </w:rPr>
+      </w:pPr>
+      <w:r>
+        <w:rPr>
+          <w:rFonts w:ascii="Lucida Sans Unicode" w:hAnsi="Lucida Sans Unicode" w:cs="Lucida Sans Unicode"/>
+        </w:rPr>
+        <w:t>The prototype has a lip, but the project may benefit from adding a gasket as well.</w:t>
+      </w:r>
     </w:p>
     <w:sectPr>
       <w:pgSz w:w="12240" w:h="15840"/>
@@ -8617,523 +8770,6 @@
 </w:styles>
 </file>
 
-<file path=word/glossary/document.xml><?xml version="1.0" encoding="utf-8"?>
-<w:glossaryDocument xmlns:wpc="http://schemas.microsoft.com/office/word/2010/wordprocessingCanvas" xmlns:mc="http://schemas.openxmlformats.org/markup-compatibility/2006" xmlns:o="urn:schemas-microsoft-com:office:office" xmlns:r="http://schemas.openxmlformats.org/officeDocument/2006/relationships" xmlns:m="http://schemas.openxmlformats.org/officeDocument/2006/math" xmlns:v="urn:schemas-microsoft-com:vml" xmlns:wp14="http://schemas.microsoft.com/office/word/2010/wordprocessingDrawing" xmlns:wp="http://schemas.openxmlformats.org/drawingml/2006/wordprocessingDrawing" xmlns:w10="urn:schemas-microsoft-com:office:word" xmlns:w="http://schemas.openxmlformats.org/wordprocessingml/2006/main" xmlns:w14="http://schemas.microsoft.com/office/word/2010/wordml" xmlns:wpg="http://schemas.microsoft.com/office/word/2010/wordprocessingGroup" xmlns:wpi="http://schemas.microsoft.com/office/word/2010/wordprocessingInk" xmlns:wne="http://schemas.microsoft.com/office/word/2006/wordml" xmlns:wps="http://schemas.microsoft.com/office/word/2010/wordprocessingShape" mc:Ignorable="w14 wp14"/>
-</file>
-
-<file path=word/glossary/fontTable.xml><?xml version="1.0" encoding="utf-8"?>
-<w:fonts xmlns:mc="http://schemas.openxmlformats.org/markup-compatibility/2006" xmlns:r="http://schemas.openxmlformats.org/officeDocument/2006/relationships" xmlns:w="http://schemas.openxmlformats.org/wordprocessingml/2006/main" xmlns:w14="http://schemas.microsoft.com/office/word/2010/wordml" mc:Ignorable="w14">
-  <w:font w:name="Lucida Sans Unicode">
-    <w:panose1 w:val="020B0602030504020204"/>
-    <w:charset w:val="00"/>
-    <w:family w:val="swiss"/>
-    <w:pitch w:val="variable"/>
-    <w:sig w:usb0="80000AFF" w:usb1="0000396B" w:usb2="00000000" w:usb3="00000000" w:csb0="000000BF" w:csb1="00000000"/>
-  </w:font>
-  <w:font w:name="Calibri">
-    <w:panose1 w:val="020F0502020204030204"/>
-    <w:charset w:val="00"/>
-    <w:family w:val="swiss"/>
-    <w:pitch w:val="variable"/>
-    <w:sig w:usb0="E10002FF" w:usb1="4000ACFF" w:usb2="00000009" w:usb3="00000000" w:csb0="0000019F" w:csb1="00000000"/>
-  </w:font>
-  <w:font w:name="Courier New">
-    <w:panose1 w:val="02070309020205020404"/>
-    <w:charset w:val="00"/>
-    <w:family w:val="modern"/>
-    <w:pitch w:val="fixed"/>
-    <w:sig w:usb0="E0002AFF" w:usb1="C0007843" w:usb2="00000009" w:usb3="00000000" w:csb0="000001FF" w:csb1="00000000"/>
-  </w:font>
-  <w:font w:name="Times New Roman">
-    <w:panose1 w:val="02020603050405020304"/>
-    <w:charset w:val="00"/>
-    <w:family w:val="roman"/>
-    <w:pitch w:val="variable"/>
-    <w:sig w:usb0="E0002AFF" w:usb1="C0007841" w:usb2="00000009" w:usb3="00000000" w:csb0="000001FF" w:csb1="00000000"/>
-  </w:font>
-  <w:font w:name="Wingdings">
-    <w:panose1 w:val="05000000000000000000"/>
-    <w:charset w:val="02"/>
-    <w:family w:val="auto"/>
-    <w:pitch w:val="variable"/>
-    <w:sig w:usb0="00000000" w:usb1="10000000" w:usb2="00000000" w:usb3="00000000" w:csb0="80000000" w:csb1="00000000"/>
-  </w:font>
-  <w:font w:name="Symbol">
-    <w:panose1 w:val="05050102010706020507"/>
-    <w:charset w:val="02"/>
-    <w:family w:val="roman"/>
-    <w:pitch w:val="variable"/>
-    <w:sig w:usb0="00000000" w:usb1="10000000" w:usb2="00000000" w:usb3="00000000" w:csb0="80000000" w:csb1="00000000"/>
-  </w:font>
-  <w:font w:name="Cambria">
-    <w:panose1 w:val="02040503050406030204"/>
-    <w:charset w:val="00"/>
-    <w:family w:val="roman"/>
-    <w:pitch w:val="variable"/>
-    <w:sig w:usb0="E00002FF" w:usb1="400004FF" w:usb2="00000000" w:usb3="00000000" w:csb0="0000019F" w:csb1="00000000"/>
-  </w:font>
-  <w:font w:name="Tahoma">
-    <w:panose1 w:val="020B0604030504040204"/>
-    <w:charset w:val="00"/>
-    <w:family w:val="swiss"/>
-    <w:notTrueType/>
-    <w:pitch w:val="variable"/>
-    <w:sig w:usb0="00000003" w:usb1="00000000" w:usb2="00000000" w:usb3="00000000" w:csb0="00000001" w:csb1="00000000"/>
-  </w:font>
-  <w:font w:name="Cambria Math">
-    <w:panose1 w:val="02040503050406030204"/>
-    <w:charset w:val="00"/>
-    <w:family w:val="roman"/>
-    <w:pitch w:val="variable"/>
-    <w:sig w:usb0="E00002FF" w:usb1="420024FF" w:usb2="00000000" w:usb3="00000000" w:csb0="0000019F" w:csb1="00000000"/>
-  </w:font>
-</w:fonts>
-</file>
-
-<file path=word/glossary/settings.xml><?xml version="1.0" encoding="utf-8"?>
-<w:settings xmlns:mc="http://schemas.openxmlformats.org/markup-compatibility/2006" xmlns:o="urn:schemas-microsoft-com:office:office" xmlns:r="http://schemas.openxmlformats.org/officeDocument/2006/relationships" xmlns:m="http://schemas.openxmlformats.org/officeDocument/2006/math" xmlns:v="urn:schemas-microsoft-com:vml" xmlns:w10="urn:schemas-microsoft-com:office:word" xmlns:w="http://schemas.openxmlformats.org/wordprocessingml/2006/main" xmlns:w14="http://schemas.microsoft.com/office/word/2010/wordml" xmlns:sl="http://schemas.openxmlformats.org/schemaLibrary/2006/main" mc:Ignorable="w14">
-  <w:view w:val="normal"/>
-  <w:defaultTabStop w:val="720"/>
-  <w:characterSpacingControl w:val="doNotCompress"/>
-  <w:compat>
-    <w:useFELayout/>
-    <w:compatSetting w:name="compatibilityMode" w:uri="http://schemas.microsoft.com/office/word" w:val="14"/>
-    <w:compatSetting w:name="overrideTableStyleFontSizeAndJustification" w:uri="http://schemas.microsoft.com/office/word" w:val="1"/>
-    <w:compatSetting w:name="enableOpenTypeFeatures" w:uri="http://schemas.microsoft.com/office/word" w:val="1"/>
-    <w:compatSetting w:name="doNotFlipMirrorIndents" w:uri="http://schemas.microsoft.com/office/word" w:val="1"/>
-  </w:compat>
-  <w:rsids>
-    <w:rsidRoot w:val="00163C73"/>
-    <w:rsid w:val="00163C73"/>
-    <w:rsid w:val="00BA573A"/>
-  </w:rsids>
-  <m:mathPr>
-    <m:mathFont m:val="Cambria Math"/>
-    <m:brkBin m:val="before"/>
-    <m:brkBinSub m:val="--"/>
-    <m:smallFrac m:val="0"/>
-    <m:dispDef/>
-    <m:lMargin m:val="0"/>
-    <m:rMargin m:val="0"/>
-    <m:defJc m:val="centerGroup"/>
-    <m:wrapIndent m:val="1440"/>
-    <m:intLim m:val="subSup"/>
-    <m:naryLim m:val="undOvr"/>
-  </m:mathPr>
-  <w:themeFontLang w:val="en-US"/>
-  <w:clrSchemeMapping w:bg1="light1" w:t1="dark1" w:bg2="light2" w:t2="dark2" w:accent1="accent1" w:accent2="accent2" w:accent3="accent3" w:accent4="accent4" w:accent5="accent5" w:accent6="accent6" w:hyperlink="hyperlink" w:followedHyperlink="followedHyperlink"/>
-  <w:decimalSymbol w:val="."/>
-  <w:listSeparator w:val=","/>
-</w:settings>
-</file>
-
-<file path=word/glossary/styles.xml><?xml version="1.0" encoding="utf-8"?>
-<w:styles xmlns:mc="http://schemas.openxmlformats.org/markup-compatibility/2006" xmlns:r="http://schemas.openxmlformats.org/officeDocument/2006/relationships" xmlns:w="http://schemas.openxmlformats.org/wordprocessingml/2006/main" xmlns:w14="http://schemas.microsoft.com/office/word/2010/wordml" mc:Ignorable="w14">
-  <w:docDefaults>
-    <w:rPrDefault>
-      <w:rPr>
-        <w:rFonts w:asciiTheme="minorHAnsi" w:eastAsiaTheme="minorEastAsia" w:hAnsiTheme="minorHAnsi" w:cstheme="minorBidi"/>
-        <w:sz w:val="22"/>
-        <w:szCs w:val="22"/>
-        <w:lang w:val="en-US" w:eastAsia="en-US" w:bidi="ar-SA"/>
-      </w:rPr>
-    </w:rPrDefault>
-    <w:pPrDefault>
-      <w:pPr>
-        <w:spacing w:after="200" w:line="276" w:lineRule="auto"/>
-      </w:pPr>
-    </w:pPrDefault>
-  </w:docDefaults>
-  <w:latentStyles w:defLockedState="0" w:defUIPriority="99" w:defSemiHidden="1" w:defUnhideWhenUsed="1" w:defQFormat="0" w:count="267">
-    <w:lsdException w:name="Normal" w:semiHidden="0" w:uiPriority="0" w:unhideWhenUsed="0" w:qFormat="1"/>
-    <w:lsdException w:name="heading 1" w:semiHidden="0" w:uiPriority="9" w:unhideWhenUsed="0" w:qFormat="1"/>
-    <w:lsdException w:name="heading 2" w:uiPriority="9" w:qFormat="1"/>
-    <w:lsdException w:name="heading 3" w:uiPriority="9" w:qFormat="1"/>
-    <w:lsdException w:name="heading 4" w:uiPriority="9" w:qFormat="1"/>
-    <w:lsdException w:name="heading 5" w:uiPriority="9" w:qFormat="1"/>
-    <w:lsdException w:name="heading 6" w:uiPriority="9" w:qFormat="1"/>
-    <w:lsdException w:name="heading 7" w:uiPriority="9" w:qFormat="1"/>
-    <w:lsdException w:name="heading 8" w:uiPriority="9" w:qFormat="1"/>
-    <w:lsdException w:name="heading 9" w:uiPriority="9" w:qFormat="1"/>
-    <w:lsdException w:name="toc 1" w:uiPriority="39"/>
-    <w:lsdException w:name="toc 2" w:uiPriority="39"/>
-    <w:lsdException w:name="toc 3" w:uiPriority="39"/>
-    <w:lsdException w:name="toc 4" w:uiPriority="39"/>
-    <w:lsdException w:name="toc 5" w:uiPriority="39"/>
-    <w:lsdException w:name="toc 6" w:uiPriority="39"/>
-    <w:lsdException w:name="toc 7" w:uiPriority="39"/>
-    <w:lsdException w:name="toc 8" w:uiPriority="39"/>
-    <w:lsdException w:name="toc 9" w:uiPriority="39"/>
-    <w:lsdException w:name="caption" w:uiPriority="35" w:qFormat="1"/>
-    <w:lsdException w:name="Title" w:semiHidden="0" w:uiPriority="10" w:unhideWhenUsed="0" w:qFormat="1"/>
-    <w:lsdException w:name="Default Paragraph Font" w:uiPriority="1"/>
-    <w:lsdException w:name="Subtitle" w:semiHidden="0" w:uiPriority="11" w:unhideWhenUsed="0" w:qFormat="1"/>
-    <w:lsdException w:name="Strong" w:semiHidden="0" w:uiPriority="22" w:unhideWhenUsed="0" w:qFormat="1"/>
-    <w:lsdException w:name="Emphasis" w:semiHidden="0" w:uiPriority="20" w:unhideWhenUsed="0" w:qFormat="1"/>
-    <w:lsdException w:name="Table Grid" w:semiHidden="0" w:uiPriority="59" w:unhideWhenUsed="0"/>
-    <w:lsdException w:name="Placeholder Text" w:unhideWhenUsed="0"/>
-    <w:lsdException w:name="No Spacing" w:semiHidden="0" w:uiPriority="1" w:unhideWhenUsed="0" w:qFormat="1"/>
-    <w:lsdException w:name="Light Shading" w:semiHidden="0" w:uiPriority="60" w:unhideWhenUsed="0"/>
-    <w:lsdException w:name="Light List" w:semiHidden="0" w:uiPriority="61" w:unhideWhenUsed="0"/>
-    <w:lsdException w:name="Light Grid" w:semiHidden="0" w:uiPriority="62" w:unhideWhenUsed="0"/>
-    <w:lsdException w:name="Medium Shading 1" w:semiHidden="0" w:uiPriority="63" w:unhideWhenUsed="0"/>
-    <w:lsdException w:name="Medium Shading 2" w:semiHidden="0" w:uiPriority="64" w:unhideWhenUsed="0"/>
-    <w:lsdException w:name="Medium List 1" w:semiHidden="0" w:uiPriority="65" w:unhideWhenUsed="0"/>
-    <w:lsdException w:name="Medium List 2" w:semiHidden="0" w:uiPriority="66" w:unhideWhenUsed="0"/>
-    <w:lsdException w:name="Medium Grid 1" w:semiHidden="0" w:uiPriority="67" w:unhideWhenUsed="0"/>
-    <w:lsdException w:name="Medium Grid 2" w:semiHidden="0" w:uiPriority="68" w:unhideWhenUsed="0"/>
-    <w:lsdException w:name="Medium Grid 3" w:semiHidden="0" w:uiPriority="69" w:unhideWhenUsed="0"/>
-    <w:lsdException w:name="Dark List" w:semiHidden="0" w:uiPriority="70" w:unhideWhenUsed="0"/>
-    <w:lsdException w:name="Colorful Shading" w:semiHidden="0" w:uiPriority="71" w:unhideWhenUsed="0"/>
-    <w:lsdException w:name="Colorful List" w:semiHidden="0" w:uiPriority="72" w:unhideWhenUsed="0"/>
-    <w:lsdException w:name="Colorful Grid" w:semiHidden="0" w:uiPriority="73" w:unhideWhenUsed="0"/>
-    <w:lsdException w:name="Light Shading Accent 1" w:semiHidden="0" w:uiPriority="60" w:unhideWhenUsed="0"/>
-    <w:lsdException w:name="Light List Accent 1" w:semiHidden="0" w:uiPriority="61" w:unhideWhenUsed="0"/>
-    <w:lsdException w:name="Light Grid Accent 1" w:semiHidden="0" w:uiPriority="62" w:unhideWhenUsed="0"/>
-    <w:lsdException w:name="Medium Shading 1 Accent 1" w:semiHidden="0" w:uiPriority="63" w:unhideWhenUsed="0"/>
-    <w:lsdException w:name="Medium Shading 2 Accent 1" w:semiHidden="0" w:uiPriority="64" w:unhideWhenUsed="0"/>
-    <w:lsdException w:name="Medium List 1 Accent 1" w:semiHidden="0" w:uiPriority="65" w:unhideWhenUsed="0"/>
-    <w:lsdException w:name="Revision" w:unhideWhenUsed="0"/>
-    <w:lsdException w:name="List Paragraph" w:semiHidden="0" w:uiPriority="34" w:unhideWhenUsed="0" w:qFormat="1"/>
-    <w:lsdException w:name="Quote" w:semiHidden="0" w:uiPriority="29" w:unhideWhenUsed="0" w:qFormat="1"/>
-    <w:lsdException w:name="Intense Quote" w:semiHidden="0" w:uiPriority="30" w:unhideWhenUsed="0" w:qFormat="1"/>
-    <w:lsdException w:name="Medium List 2 Accent 1" w:semiHidden="0" w:uiPriority="66" w:unhideWhenUsed="0"/>
-    <w:lsdException w:name="Medium Grid 1 Accent 1" w:semiHidden="0" w:uiPriority="67" w:unhideWhenUsed="0"/>
-    <w:lsdException w:name="Medium Grid 2 Accent 1" w:semiHidden="0" w:uiPriority="68" w:unhideWhenUsed="0"/>
-    <w:lsdException w:name="Medium Grid 3 Accent 1" w:semiHidden="0" w:uiPriority="69" w:unhideWhenUsed="0"/>
-    <w:lsdException w:name="Dark List Accent 1" w:semiHidden="0" w:uiPriority="70" w:unhideWhenUsed="0"/>
-    <w:lsdException w:name="Colorful Shading Accent 1" w:semiHidden="0" w:uiPriority="71" w:unhideWhenUsed="0"/>
-    <w:lsdException w:name="Colorful List Accent 1" w:semiHidden="0" w:uiPriority="72" w:unhideWhenUsed="0"/>
-    <w:lsdException w:name="Colorful Grid Accent 1" w:semiHidden="0" w:uiPriority="73" w:unhideWhenUsed="0"/>
-    <w:lsdException w:name="Light Shading Accent 2" w:semiHidden="0" w:uiPriority="60" w:unhideWhenUsed="0"/>
-    <w:lsdException w:name="Light List Accent 2" w:semiHidden="0" w:uiPriority="61" w:unhideWhenUsed="0"/>
-    <w:lsdException w:name="Light Grid Accent 2" w:semiHidden="0" w:uiPriority="62" w:unhideWhenUsed="0"/>
-    <w:lsdException w:name="Medium Shading 1 Accent 2" w:semiHidden="0" w:uiPriority="63" w:unhideWhenUsed="0"/>
-    <w:lsdException w:name="Medium Shading 2 Accent 2" w:semiHidden="0" w:uiPriority="64" w:unhideWhenUsed="0"/>
-    <w:lsdException w:name="Medium List 1 Accent 2" w:semiHidden="0" w:uiPriority="65" w:unhideWhenUsed="0"/>
-    <w:lsdException w:name="Medium List 2 Accent 2" w:semiHidden="0" w:uiPriority="66" w:unhideWhenUsed="0"/>
-    <w:lsdException w:name="Medium Grid 1 Accent 2" w:semiHidden="0" w:uiPriority="67" w:unhideWhenUsed="0"/>
-    <w:lsdException w:name="Medium Grid 2 Accent 2" w:semiHidden="0" w:uiPriority="68" w:unhideWhenUsed="0"/>
-    <w:lsdException w:name="Medium Grid 3 Accent 2" w:semiHidden="0" w:uiPriority="69" w:unhideWhenUsed="0"/>
-    <w:lsdException w:name="Dark List Accent 2" w:semiHidden="0" w:uiPriority="70" w:unhideWhenUsed="0"/>
-    <w:lsdException w:name="Colorful Shading Accent 2" w:semiHidden="0" w:uiPriority="71" w:unhideWhenUsed="0"/>
-    <w:lsdException w:name="Colorful List Accent 2" w:semiHidden="0" w:uiPriority="72" w:unhideWhenUsed="0"/>
-    <w:lsdException w:name="Colorful Grid Accent 2" w:semiHidden="0" w:uiPriority="73" w:unhideWhenUsed="0"/>
-    <w:lsdException w:name="Light Shading Accent 3" w:semiHidden="0" w:uiPriority="60" w:unhideWhenUsed="0"/>
-    <w:lsdException w:name="Light List Accent 3" w:semiHidden="0" w:uiPriority="61" w:unhideWhenUsed="0"/>
-    <w:lsdException w:name="Light Grid Accent 3" w:semiHidden="0" w:uiPriority="62" w:unhideWhenUsed="0"/>
-    <w:lsdException w:name="Medium Shading 1 Accent 3" w:semiHidden="0" w:uiPriority="63" w:unhideWhenUsed="0"/>
-    <w:lsdException w:name="Medium Shading 2 Accent 3" w:semiHidden="0" w:uiPriority="64" w:unhideWhenUsed="0"/>
-    <w:lsdException w:name="Medium List 1 Accent 3" w:semiHidden="0" w:uiPriority="65" w:unhideWhenUsed="0"/>
-    <w:lsdException w:name="Medium List 2 Accent 3" w:semiHidden="0" w:uiPriority="66" w:unhideWhenUsed="0"/>
-    <w:lsdException w:name="Medium Grid 1 Accent 3" w:semiHidden="0" w:uiPriority="67" w:unhideWhenUsed="0"/>
-    <w:lsdException w:name="Medium Grid 2 Accent 3" w:semiHidden="0" w:uiPriority="68" w:unhideWhenUsed="0"/>
-    <w:lsdException w:name="Medium Grid 3 Accent 3" w:semiHidden="0" w:uiPriority="69" w:unhideWhenUsed="0"/>
-    <w:lsdException w:name="Dark List Accent 3" w:semiHidden="0" w:uiPriority="70" w:unhideWhenUsed="0"/>
-    <w:lsdException w:name="Colorful Shading Accent 3" w:semiHidden="0" w:uiPriority="71" w:unhideWhenUsed="0"/>
-    <w:lsdException w:name="Colorful List Accent 3" w:semiHidden="0" w:uiPriority="72" w:unhideWhenUsed="0"/>
-    <w:lsdException w:name="Colorful Grid Accent 3" w:semiHidden="0" w:uiPriority="73" w:unhideWhenUsed="0"/>
-    <w:lsdException w:name="Light Shading Accent 4" w:semiHidden="0" w:uiPriority="60" w:unhideWhenUsed="0"/>
-    <w:lsdException w:name="Light List Accent 4" w:semiHidden="0" w:uiPriority="61" w:unhideWhenUsed="0"/>
-    <w:lsdException w:name="Light Grid Accent 4" w:semiHidden="0" w:uiPriority="62" w:unhideWhenUsed="0"/>
-    <w:lsdException w:name="Medium Shading 1 Accent 4" w:semiHidden="0" w:uiPriority="63" w:unhideWhenUsed="0"/>
-    <w:lsdException w:name="Medium Shading 2 Accent 4" w:semiHidden="0" w:uiPriority="64" w:unhideWhenUsed="0"/>
-    <w:lsdException w:name="Medium List 1 Accent 4" w:semiHidden="0" w:uiPriority="65" w:unhideWhenUsed="0"/>
-    <w:lsdException w:name="Medium List 2 Accent 4" w:semiHidden="0" w:uiPriority="66" w:unhideWhenUsed="0"/>
-    <w:lsdException w:name="Medium Grid 1 Accent 4" w:semiHidden="0" w:uiPriority="67" w:unhideWhenUsed="0"/>
-    <w:lsdException w:name="Medium Grid 2 Accent 4" w:semiHidden="0" w:uiPriority="68" w:unhideWhenUsed="0"/>
-    <w:lsdException w:name="Medium Grid 3 Accent 4" w:semiHidden="0" w:uiPriority="69" w:unhideWhenUsed="0"/>
-    <w:lsdException w:name="Dark List Accent 4" w:semiHidden="0" w:uiPriority="70" w:unhideWhenUsed="0"/>
-    <w:lsdException w:name="Colorful Shading Accent 4" w:semiHidden="0" w:uiPriority="71" w:unhideWhenUsed="0"/>
-    <w:lsdException w:name="Colorful List Accent 4" w:semiHidden="0" w:uiPriority="72" w:unhideWhenUsed="0"/>
-    <w:lsdException w:name="Colorful Grid Accent 4" w:semiHidden="0" w:uiPriority="73" w:unhideWhenUsed="0"/>
-    <w:lsdException w:name="Light Shading Accent 5" w:semiHidden="0" w:uiPriority="60" w:unhideWhenUsed="0"/>
-    <w:lsdException w:name="Light List Accent 5" w:semiHidden="0" w:uiPriority="61" w:unhideWhenUsed="0"/>
-    <w:lsdException w:name="Light Grid Accent 5" w:semiHidden="0" w:uiPriority="62" w:unhideWhenUsed="0"/>
-    <w:lsdException w:name="Medium Shading 1 Accent 5" w:semiHidden="0" w:uiPriority="63" w:unhideWhenUsed="0"/>
-    <w:lsdException w:name="Medium Shading 2 Accent 5" w:semiHidden="0" w:uiPriority="64" w:unhideWhenUsed="0"/>
-    <w:lsdException w:name="Medium List 1 Accent 5" w:semiHidden="0" w:uiPriority="65" w:unhideWhenUsed="0"/>
-    <w:lsdException w:name="Medium List 2 Accent 5" w:semiHidden="0" w:uiPriority="66" w:unhideWhenUsed="0"/>
-    <w:lsdException w:name="Medium Grid 1 Accent 5" w:semiHidden="0" w:uiPriority="67" w:unhideWhenUsed="0"/>
-    <w:lsdException w:name="Medium Grid 2 Accent 5" w:semiHidden="0" w:uiPriority="68" w:unhideWhenUsed="0"/>
-    <w:lsdException w:name="Medium Grid 3 Accent 5" w:semiHidden="0" w:uiPriority="69" w:unhideWhenUsed="0"/>
-    <w:lsdException w:name="Dark List Accent 5" w:semiHidden="0" w:uiPriority="70" w:unhideWhenUsed="0"/>
-    <w:lsdException w:name="Colorful Shading Accent 5" w:semiHidden="0" w:uiPriority="71" w:unhideWhenUsed="0"/>
-    <w:lsdException w:name="Colorful List Accent 5" w:semiHidden="0" w:uiPriority="72" w:unhideWhenUsed="0"/>
-    <w:lsdException w:name="Colorful Grid Accent 5" w:semiHidden="0" w:uiPriority="73" w:unhideWhenUsed="0"/>
-    <w:lsdException w:name="Light Shading Accent 6" w:semiHidden="0" w:uiPriority="60" w:unhideWhenUsed="0"/>
-    <w:lsdException w:name="Light List Accent 6" w:semiHidden="0" w:uiPriority="61" w:unhideWhenUsed="0"/>
-    <w:lsdException w:name="Light Grid Accent 6" w:semiHidden="0" w:uiPriority="62" w:unhideWhenUsed="0"/>
-    <w:lsdException w:name="Medium Shading 1 Accent 6" w:semiHidden="0" w:uiPriority="63" w:unhideWhenUsed="0"/>
-    <w:lsdException w:name="Medium Shading 2 Accent 6" w:semiHidden="0" w:uiPriority="64" w:unhideWhenUsed="0"/>
-    <w:lsdException w:name="Medium List 1 Accent 6" w:semiHidden="0" w:uiPriority="65" w:unhideWhenUsed="0"/>
-    <w:lsdException w:name="Medium List 2 Accent 6" w:semiHidden="0" w:uiPriority="66" w:unhideWhenUsed="0"/>
-    <w:lsdException w:name="Medium Grid 1 Accent 6" w:semiHidden="0" w:uiPriority="67" w:unhideWhenUsed="0"/>
-    <w:lsdException w:name="Medium Grid 2 Accent 6" w:semiHidden="0" w:uiPriority="68" w:unhideWhenUsed="0"/>
-    <w:lsdException w:name="Medium Grid 3 Accent 6" w:semiHidden="0" w:uiPriority="69" w:unhideWhenUsed="0"/>
-    <w:lsdException w:name="Dark List Accent 6" w:semiHidden="0" w:uiPriority="70" w:unhideWhenUsed="0"/>
-    <w:lsdException w:name="Colorful Shading Accent 6" w:semiHidden="0" w:uiPriority="71" w:unhideWhenUsed="0"/>
-    <w:lsdException w:name="Colorful List Accent 6" w:semiHidden="0" w:uiPriority="72" w:unhideWhenUsed="0"/>
-    <w:lsdException w:name="Colorful Grid Accent 6" w:semiHidden="0" w:uiPriority="73" w:unhideWhenUsed="0"/>
-    <w:lsdException w:name="Subtle Emphasis" w:semiHidden="0" w:uiPriority="19" w:unhideWhenUsed="0" w:qFormat="1"/>
-    <w:lsdException w:name="Intense Emphasis" w:semiHidden="0" w:uiPriority="21" w:unhideWhenUsed="0" w:qFormat="1"/>
-    <w:lsdException w:name="Subtle Reference" w:semiHidden="0" w:uiPriority="31" w:unhideWhenUsed="0" w:qFormat="1"/>
-    <w:lsdException w:name="Intense Reference" w:semiHidden="0" w:uiPriority="32" w:unhideWhenUsed="0" w:qFormat="1"/>
-    <w:lsdException w:name="Book Title" w:semiHidden="0" w:uiPriority="33" w:unhideWhenUsed="0" w:qFormat="1"/>
-    <w:lsdException w:name="Bibliography" w:uiPriority="37"/>
-    <w:lsdException w:name="TOC Heading" w:uiPriority="39" w:qFormat="1"/>
-  </w:latentStyles>
-  <w:style w:type="paragraph" w:default="1" w:styleId="Normal">
-    <w:name w:val="Normal"/>
-    <w:qFormat/>
-  </w:style>
-  <w:style w:type="character" w:default="1" w:styleId="DefaultParagraphFont">
-    <w:name w:val="Default Paragraph Font"/>
-    <w:uiPriority w:val="1"/>
-    <w:semiHidden/>
-    <w:unhideWhenUsed/>
-  </w:style>
-  <w:style w:type="table" w:default="1" w:styleId="TableNormal">
-    <w:name w:val="Normal Table"/>
-    <w:uiPriority w:val="99"/>
-    <w:semiHidden/>
-    <w:unhideWhenUsed/>
-    <w:tblPr>
-      <w:tblInd w:w="0" w:type="dxa"/>
-      <w:tblCellMar>
-        <w:top w:w="0" w:type="dxa"/>
-        <w:left w:w="108" w:type="dxa"/>
-        <w:bottom w:w="0" w:type="dxa"/>
-        <w:right w:w="108" w:type="dxa"/>
-      </w:tblCellMar>
-    </w:tblPr>
-  </w:style>
-  <w:style w:type="numbering" w:default="1" w:styleId="NoList">
-    <w:name w:val="No List"/>
-    <w:uiPriority w:val="99"/>
-    <w:semiHidden/>
-    <w:unhideWhenUsed/>
-  </w:style>
-  <w:style w:type="character" w:styleId="PlaceholderText">
-    <w:name w:val="Placeholder Text"/>
-    <w:basedOn w:val="DefaultParagraphFont"/>
-    <w:uiPriority w:val="99"/>
-    <w:semiHidden/>
-    <w:rsid w:val="00163C73"/>
-    <w:rPr>
-      <w:color w:val="808080"/>
-    </w:rPr>
-  </w:style>
-</w:styles>
-</file>
-
-<file path=word/glossary/stylesWithEffects.xml><?xml version="1.0" encoding="utf-8"?>
-<w:styles xmlns:wpc="http://schemas.microsoft.com/office/word/2010/wordprocessingCanvas" xmlns:mc="http://schemas.openxmlformats.org/markup-compatibility/2006" xmlns:o="urn:schemas-microsoft-com:office:office" xmlns:r="http://schemas.openxmlformats.org/officeDocument/2006/relationships" xmlns:m="http://schemas.openxmlformats.org/officeDocument/2006/math" xmlns:v="urn:schemas-microsoft-com:vml" xmlns:wp14="http://schemas.microsoft.com/office/word/2010/wordprocessingDrawing" xmlns:wp="http://schemas.openxmlformats.org/drawingml/2006/wordprocessingDrawing" xmlns:w10="urn:schemas-microsoft-com:office:word" xmlns:w="http://schemas.openxmlformats.org/wordprocessingml/2006/main" xmlns:w14="http://schemas.microsoft.com/office/word/2010/wordml" xmlns:wpg="http://schemas.microsoft.com/office/word/2010/wordprocessingGroup" xmlns:wpi="http://schemas.microsoft.com/office/word/2010/wordprocessingInk" xmlns:wne="http://schemas.microsoft.com/office/word/2006/wordml" xmlns:wps="http://schemas.microsoft.com/office/word/2010/wordprocessingShape" mc:Ignorable="w14 wp14">
-  <w:docDefaults>
-    <w:rPrDefault>
-      <w:rPr>
-        <w:rFonts w:asciiTheme="minorHAnsi" w:eastAsiaTheme="minorEastAsia" w:hAnsiTheme="minorHAnsi" w:cstheme="minorBidi"/>
-        <w:sz w:val="22"/>
-        <w:szCs w:val="22"/>
-        <w:lang w:val="en-US" w:eastAsia="en-US" w:bidi="ar-SA"/>
-      </w:rPr>
-    </w:rPrDefault>
-    <w:pPrDefault>
-      <w:pPr>
-        <w:spacing w:after="200" w:line="276" w:lineRule="auto"/>
-      </w:pPr>
-    </w:pPrDefault>
-  </w:docDefaults>
-  <w:latentStyles w:defLockedState="0" w:defUIPriority="99" w:defSemiHidden="1" w:defUnhideWhenUsed="1" w:defQFormat="0" w:count="267">
-    <w:lsdException w:name="Normal" w:semiHidden="0" w:uiPriority="0" w:unhideWhenUsed="0" w:qFormat="1"/>
-    <w:lsdException w:name="heading 1" w:semiHidden="0" w:uiPriority="9" w:unhideWhenUsed="0" w:qFormat="1"/>
-    <w:lsdException w:name="heading 2" w:uiPriority="9" w:qFormat="1"/>
-    <w:lsdException w:name="heading 3" w:uiPriority="9" w:qFormat="1"/>
-    <w:lsdException w:name="heading 4" w:uiPriority="9" w:qFormat="1"/>
-    <w:lsdException w:name="heading 5" w:uiPriority="9" w:qFormat="1"/>
-    <w:lsdException w:name="heading 6" w:uiPriority="9" w:qFormat="1"/>
-    <w:lsdException w:name="heading 7" w:uiPriority="9" w:qFormat="1"/>
-    <w:lsdException w:name="heading 8" w:uiPriority="9" w:qFormat="1"/>
-    <w:lsdException w:name="heading 9" w:uiPriority="9" w:qFormat="1"/>
-    <w:lsdException w:name="toc 1" w:uiPriority="39"/>
-    <w:lsdException w:name="toc 2" w:uiPriority="39"/>
-    <w:lsdException w:name="toc 3" w:uiPriority="39"/>
-    <w:lsdException w:name="toc 4" w:uiPriority="39"/>
-    <w:lsdException w:name="toc 5" w:uiPriority="39"/>
-    <w:lsdException w:name="toc 6" w:uiPriority="39"/>
-    <w:lsdException w:name="toc 7" w:uiPriority="39"/>
-    <w:lsdException w:name="toc 8" w:uiPriority="39"/>
-    <w:lsdException w:name="toc 9" w:uiPriority="39"/>
-    <w:lsdException w:name="caption" w:uiPriority="35" w:qFormat="1"/>
-    <w:lsdException w:name="Title" w:semiHidden="0" w:uiPriority="10" w:unhideWhenUsed="0" w:qFormat="1"/>
-    <w:lsdException w:name="Default Paragraph Font" w:uiPriority="1"/>
-    <w:lsdException w:name="Subtitle" w:semiHidden="0" w:uiPriority="11" w:unhideWhenUsed="0" w:qFormat="1"/>
-    <w:lsdException w:name="Strong" w:semiHidden="0" w:uiPriority="22" w:unhideWhenUsed="0" w:qFormat="1"/>
-    <w:lsdException w:name="Emphasis" w:semiHidden="0" w:uiPriority="20" w:unhideWhenUsed="0" w:qFormat="1"/>
-    <w:lsdException w:name="Table Grid" w:semiHidden="0" w:uiPriority="59" w:unhideWhenUsed="0"/>
-    <w:lsdException w:name="Placeholder Text" w:unhideWhenUsed="0"/>
-    <w:lsdException w:name="No Spacing" w:semiHidden="0" w:uiPriority="1" w:unhideWhenUsed="0" w:qFormat="1"/>
-    <w:lsdException w:name="Light Shading" w:semiHidden="0" w:uiPriority="60" w:unhideWhenUsed="0"/>
-    <w:lsdException w:name="Light List" w:semiHidden="0" w:uiPriority="61" w:unhideWhenUsed="0"/>
-    <w:lsdException w:name="Light Grid" w:semiHidden="0" w:uiPriority="62" w:unhideWhenUsed="0"/>
-    <w:lsdException w:name="Medium Shading 1" w:semiHidden="0" w:uiPriority="63" w:unhideWhenUsed="0"/>
-    <w:lsdException w:name="Medium Shading 2" w:semiHidden="0" w:uiPriority="64" w:unhideWhenUsed="0"/>
-    <w:lsdException w:name="Medium List 1" w:semiHidden="0" w:uiPriority="65" w:unhideWhenUsed="0"/>
-    <w:lsdException w:name="Medium List 2" w:semiHidden="0" w:uiPriority="66" w:unhideWhenUsed="0"/>
-    <w:lsdException w:name="Medium Grid 1" w:semiHidden="0" w:uiPriority="67" w:unhideWhenUsed="0"/>
-    <w:lsdException w:name="Medium Grid 2" w:semiHidden="0" w:uiPriority="68" w:unhideWhenUsed="0"/>
-    <w:lsdException w:name="Medium Grid 3" w:semiHidden="0" w:uiPriority="69" w:unhideWhenUsed="0"/>
-    <w:lsdException w:name="Dark List" w:semiHidden="0" w:uiPriority="70" w:unhideWhenUsed="0"/>
-    <w:lsdException w:name="Colorful Shading" w:semiHidden="0" w:uiPriority="71" w:unhideWhenUsed="0"/>
-    <w:lsdException w:name="Colorful List" w:semiHidden="0" w:uiPriority="72" w:unhideWhenUsed="0"/>
-    <w:lsdException w:name="Colorful Grid" w:semiHidden="0" w:uiPriority="73" w:unhideWhenUsed="0"/>
-    <w:lsdException w:name="Light Shading Accent 1" w:semiHidden="0" w:uiPriority="60" w:unhideWhenUsed="0"/>
-    <w:lsdException w:name="Light List Accent 1" w:semiHidden="0" w:uiPriority="61" w:unhideWhenUsed="0"/>
-    <w:lsdException w:name="Light Grid Accent 1" w:semiHidden="0" w:uiPriority="62" w:unhideWhenUsed="0"/>
-    <w:lsdException w:name="Medium Shading 1 Accent 1" w:semiHidden="0" w:uiPriority="63" w:unhideWhenUsed="0"/>
-    <w:lsdException w:name="Medium Shading 2 Accent 1" w:semiHidden="0" w:uiPriority="64" w:unhideWhenUsed="0"/>
-    <w:lsdException w:name="Medium List 1 Accent 1" w:semiHidden="0" w:uiPriority="65" w:unhideWhenUsed="0"/>
-    <w:lsdException w:name="Revision" w:unhideWhenUsed="0"/>
-    <w:lsdException w:name="List Paragraph" w:semiHidden="0" w:uiPriority="34" w:unhideWhenUsed="0" w:qFormat="1"/>
-    <w:lsdException w:name="Quote" w:semiHidden="0" w:uiPriority="29" w:unhideWhenUsed="0" w:qFormat="1"/>
-    <w:lsdException w:name="Intense Quote" w:semiHidden="0" w:uiPriority="30" w:unhideWhenUsed="0" w:qFormat="1"/>
-    <w:lsdException w:name="Medium List 2 Accent 1" w:semiHidden="0" w:uiPriority="66" w:unhideWhenUsed="0"/>
-    <w:lsdException w:name="Medium Grid 1 Accent 1" w:semiHidden="0" w:uiPriority="67" w:unhideWhenUsed="0"/>
-    <w:lsdException w:name="Medium Grid 2 Accent 1" w:semiHidden="0" w:uiPriority="68" w:unhideWhenUsed="0"/>
-    <w:lsdException w:name="Medium Grid 3 Accent 1" w:semiHidden="0" w:uiPriority="69" w:unhideWhenUsed="0"/>
-    <w:lsdException w:name="Dark List Accent 1" w:semiHidden="0" w:uiPriority="70" w:unhideWhenUsed="0"/>
-    <w:lsdException w:name="Colorful Shading Accent 1" w:semiHidden="0" w:uiPriority="71" w:unhideWhenUsed="0"/>
-    <w:lsdException w:name="Colorful List Accent 1" w:semiHidden="0" w:uiPriority="72" w:unhideWhenUsed="0"/>
-    <w:lsdException w:name="Colorful Grid Accent 1" w:semiHidden="0" w:uiPriority="73" w:unhideWhenUsed="0"/>
-    <w:lsdException w:name="Light Shading Accent 2" w:semiHidden="0" w:uiPriority="60" w:unhideWhenUsed="0"/>
-    <w:lsdException w:name="Light List Accent 2" w:semiHidden="0" w:uiPriority="61" w:unhideWhenUsed="0"/>
-    <w:lsdException w:name="Light Grid Accent 2" w:semiHidden="0" w:uiPriority="62" w:unhideWhenUsed="0"/>
-    <w:lsdException w:name="Medium Shading 1 Accent 2" w:semiHidden="0" w:uiPriority="63" w:unhideWhenUsed="0"/>
-    <w:lsdException w:name="Medium Shading 2 Accent 2" w:semiHidden="0" w:uiPriority="64" w:unhideWhenUsed="0"/>
-    <w:lsdException w:name="Medium List 1 Accent 2" w:semiHidden="0" w:uiPriority="65" w:unhideWhenUsed="0"/>
-    <w:lsdException w:name="Medium List 2 Accent 2" w:semiHidden="0" w:uiPriority="66" w:unhideWhenUsed="0"/>
-    <w:lsdException w:name="Medium Grid 1 Accent 2" w:semiHidden="0" w:uiPriority="67" w:unhideWhenUsed="0"/>
-    <w:lsdException w:name="Medium Grid 2 Accent 2" w:semiHidden="0" w:uiPriority="68" w:unhideWhenUsed="0"/>
-    <w:lsdException w:name="Medium Grid 3 Accent 2" w:semiHidden="0" w:uiPriority="69" w:unhideWhenUsed="0"/>
-    <w:lsdException w:name="Dark List Accent 2" w:semiHidden="0" w:uiPriority="70" w:unhideWhenUsed="0"/>
-    <w:lsdException w:name="Colorful Shading Accent 2" w:semiHidden="0" w:uiPriority="71" w:unhideWhenUsed="0"/>
-    <w:lsdException w:name="Colorful List Accent 2" w:semiHidden="0" w:uiPriority="72" w:unhideWhenUsed="0"/>
-    <w:lsdException w:name="Colorful Grid Accent 2" w:semiHidden="0" w:uiPriority="73" w:unhideWhenUsed="0"/>
-    <w:lsdException w:name="Light Shading Accent 3" w:semiHidden="0" w:uiPriority="60" w:unhideWhenUsed="0"/>
-    <w:lsdException w:name="Light List Accent 3" w:semiHidden="0" w:uiPriority="61" w:unhideWhenUsed="0"/>
-    <w:lsdException w:name="Light Grid Accent 3" w:semiHidden="0" w:uiPriority="62" w:unhideWhenUsed="0"/>
-    <w:lsdException w:name="Medium Shading 1 Accent 3" w:semiHidden="0" w:uiPriority="63" w:unhideWhenUsed="0"/>
-    <w:lsdException w:name="Medium Shading 2 Accent 3" w:semiHidden="0" w:uiPriority="64" w:unhideWhenUsed="0"/>
-    <w:lsdException w:name="Medium List 1 Accent 3" w:semiHidden="0" w:uiPriority="65" w:unhideWhenUsed="0"/>
-    <w:lsdException w:name="Medium List 2 Accent 3" w:semiHidden="0" w:uiPriority="66" w:unhideWhenUsed="0"/>
-    <w:lsdException w:name="Medium Grid 1 Accent 3" w:semiHidden="0" w:uiPriority="67" w:unhideWhenUsed="0"/>
-    <w:lsdException w:name="Medium Grid 2 Accent 3" w:semiHidden="0" w:uiPriority="68" w:unhideWhenUsed="0"/>
-    <w:lsdException w:name="Medium Grid 3 Accent 3" w:semiHidden="0" w:uiPriority="69" w:unhideWhenUsed="0"/>
-    <w:lsdException w:name="Dark List Accent 3" w:semiHidden="0" w:uiPriority="70" w:unhideWhenUsed="0"/>
-    <w:lsdException w:name="Colorful Shading Accent 3" w:semiHidden="0" w:uiPriority="71" w:unhideWhenUsed="0"/>
-    <w:lsdException w:name="Colorful List Accent 3" w:semiHidden="0" w:uiPriority="72" w:unhideWhenUsed="0"/>
-    <w:lsdException w:name="Colorful Grid Accent 3" w:semiHidden="0" w:uiPriority="73" w:unhideWhenUsed="0"/>
-    <w:lsdException w:name="Light Shading Accent 4" w:semiHidden="0" w:uiPriority="60" w:unhideWhenUsed="0"/>
-    <w:lsdException w:name="Light List Accent 4" w:semiHidden="0" w:uiPriority="61" w:unhideWhenUsed="0"/>
-    <w:lsdException w:name="Light Grid Accent 4" w:semiHidden="0" w:uiPriority="62" w:unhideWhenUsed="0"/>
-    <w:lsdException w:name="Medium Shading 1 Accent 4" w:semiHidden="0" w:uiPriority="63" w:unhideWhenUsed="0"/>
-    <w:lsdException w:name="Medium Shading 2 Accent 4" w:semiHidden="0" w:uiPriority="64" w:unhideWhenUsed="0"/>
-    <w:lsdException w:name="Medium List 1 Accent 4" w:semiHidden="0" w:uiPriority="65" w:unhideWhenUsed="0"/>
-    <w:lsdException w:name="Medium List 2 Accent 4" w:semiHidden="0" w:uiPriority="66" w:unhideWhenUsed="0"/>
-    <w:lsdException w:name="Medium Grid 1 Accent 4" w:semiHidden="0" w:uiPriority="67" w:unhideWhenUsed="0"/>
-    <w:lsdException w:name="Medium Grid 2 Accent 4" w:semiHidden="0" w:uiPriority="68" w:unhideWhenUsed="0"/>
-    <w:lsdException w:name="Medium Grid 3 Accent 4" w:semiHidden="0" w:uiPriority="69" w:unhideWhenUsed="0"/>
-    <w:lsdException w:name="Dark List Accent 4" w:semiHidden="0" w:uiPriority="70" w:unhideWhenUsed="0"/>
-    <w:lsdException w:name="Colorful Shading Accent 4" w:semiHidden="0" w:uiPriority="71" w:unhideWhenUsed="0"/>
-    <w:lsdException w:name="Colorful List Accent 4" w:semiHidden="0" w:uiPriority="72" w:unhideWhenUsed="0"/>
-    <w:lsdException w:name="Colorful Grid Accent 4" w:semiHidden="0" w:uiPriority="73" w:unhideWhenUsed="0"/>
-    <w:lsdException w:name="Light Shading Accent 5" w:semiHidden="0" w:uiPriority="60" w:unhideWhenUsed="0"/>
-    <w:lsdException w:name="Light List Accent 5" w:semiHidden="0" w:uiPriority="61" w:unhideWhenUsed="0"/>
-    <w:lsdException w:name="Light Grid Accent 5" w:semiHidden="0" w:uiPriority="62" w:unhideWhenUsed="0"/>
-    <w:lsdException w:name="Medium Shading 1 Accent 5" w:semiHidden="0" w:uiPriority="63" w:unhideWhenUsed="0"/>
-    <w:lsdException w:name="Medium Shading 2 Accent 5" w:semiHidden="0" w:uiPriority="64" w:unhideWhenUsed="0"/>
-    <w:lsdException w:name="Medium List 1 Accent 5" w:semiHidden="0" w:uiPriority="65" w:unhideWhenUsed="0"/>
-    <w:lsdException w:name="Medium List 2 Accent 5" w:semiHidden="0" w:uiPriority="66" w:unhideWhenUsed="0"/>
-    <w:lsdException w:name="Medium Grid 1 Accent 5" w:semiHidden="0" w:uiPriority="67" w:unhideWhenUsed="0"/>
-    <w:lsdException w:name="Medium Grid 2 Accent 5" w:semiHidden="0" w:uiPriority="68" w:unhideWhenUsed="0"/>
-    <w:lsdException w:name="Medium Grid 3 Accent 5" w:semiHidden="0" w:uiPriority="69" w:unhideWhenUsed="0"/>
-    <w:lsdException w:name="Dark List Accent 5" w:semiHidden="0" w:uiPriority="70" w:unhideWhenUsed="0"/>
-    <w:lsdException w:name="Colorful Shading Accent 5" w:semiHidden="0" w:uiPriority="71" w:unhideWhenUsed="0"/>
-    <w:lsdException w:name="Colorful List Accent 5" w:semiHidden="0" w:uiPriority="72" w:unhideWhenUsed="0"/>
-    <w:lsdException w:name="Colorful Grid Accent 5" w:semiHidden="0" w:uiPriority="73" w:unhideWhenUsed="0"/>
-    <w:lsdException w:name="Light Shading Accent 6" w:semiHidden="0" w:uiPriority="60" w:unhideWhenUsed="0"/>
-    <w:lsdException w:name="Light List Accent 6" w:semiHidden="0" w:uiPriority="61" w:unhideWhenUsed="0"/>
-    <w:lsdException w:name="Light Grid Accent 6" w:semiHidden="0" w:uiPriority="62" w:unhideWhenUsed="0"/>
-    <w:lsdException w:name="Medium Shading 1 Accent 6" w:semiHidden="0" w:uiPriority="63" w:unhideWhenUsed="0"/>
-    <w:lsdException w:name="Medium Shading 2 Accent 6" w:semiHidden="0" w:uiPriority="64" w:unhideWhenUsed="0"/>
-    <w:lsdException w:name="Medium List 1 Accent 6" w:semiHidden="0" w:uiPriority="65" w:unhideWhenUsed="0"/>
-    <w:lsdException w:name="Medium List 2 Accent 6" w:semiHidden="0" w:uiPriority="66" w:unhideWhenUsed="0"/>
-    <w:lsdException w:name="Medium Grid 1 Accent 6" w:semiHidden="0" w:uiPriority="67" w:unhideWhenUsed="0"/>
-    <w:lsdException w:name="Medium Grid 2 Accent 6" w:semiHidden="0" w:uiPriority="68" w:unhideWhenUsed="0"/>
-    <w:lsdException w:name="Medium Grid 3 Accent 6" w:semiHidden="0" w:uiPriority="69" w:unhideWhenUsed="0"/>
-    <w:lsdException w:name="Dark List Accent 6" w:semiHidden="0" w:uiPriority="70" w:unhideWhenUsed="0"/>
-    <w:lsdException w:name="Colorful Shading Accent 6" w:semiHidden="0" w:uiPriority="71" w:unhideWhenUsed="0"/>
-    <w:lsdException w:name="Colorful List Accent 6" w:semiHidden="0" w:uiPriority="72" w:unhideWhenUsed="0"/>
-    <w:lsdException w:name="Colorful Grid Accent 6" w:semiHidden="0" w:uiPriority="73" w:unhideWhenUsed="0"/>
-    <w:lsdException w:name="Subtle Emphasis" w:semiHidden="0" w:uiPriority="19" w:unhideWhenUsed="0" w:qFormat="1"/>
-    <w:lsdException w:name="Intense Emphasis" w:semiHidden="0" w:uiPriority="21" w:unhideWhenUsed="0" w:qFormat="1"/>
-    <w:lsdException w:name="Subtle Reference" w:semiHidden="0" w:uiPriority="31" w:unhideWhenUsed="0" w:qFormat="1"/>
-    <w:lsdException w:name="Intense Reference" w:semiHidden="0" w:uiPriority="32" w:unhideWhenUsed="0" w:qFormat="1"/>
-    <w:lsdException w:name="Book Title" w:semiHidden="0" w:uiPriority="33" w:unhideWhenUsed="0" w:qFormat="1"/>
-    <w:lsdException w:name="Bibliography" w:uiPriority="37"/>
-    <w:lsdException w:name="TOC Heading" w:uiPriority="39" w:qFormat="1"/>
-  </w:latentStyles>
-  <w:style w:type="paragraph" w:default="1" w:styleId="Normal">
-    <w:name w:val="Normal"/>
-    <w:qFormat/>
-  </w:style>
-  <w:style w:type="character" w:default="1" w:styleId="DefaultParagraphFont">
-    <w:name w:val="Default Paragraph Font"/>
-    <w:uiPriority w:val="1"/>
-    <w:semiHidden/>
-    <w:unhideWhenUsed/>
-  </w:style>
-  <w:style w:type="table" w:default="1" w:styleId="TableNormal">
-    <w:name w:val="Normal Table"/>
-    <w:uiPriority w:val="99"/>
-    <w:semiHidden/>
-    <w:unhideWhenUsed/>
-    <w:tblPr>
-      <w:tblInd w:w="0" w:type="dxa"/>
-      <w:tblCellMar>
-        <w:top w:w="0" w:type="dxa"/>
-        <w:left w:w="108" w:type="dxa"/>
-        <w:bottom w:w="0" w:type="dxa"/>
-        <w:right w:w="108" w:type="dxa"/>
-      </w:tblCellMar>
-    </w:tblPr>
-  </w:style>
-  <w:style w:type="numbering" w:default="1" w:styleId="NoList">
-    <w:name w:val="No List"/>
-    <w:uiPriority w:val="99"/>
-    <w:semiHidden/>
-    <w:unhideWhenUsed/>
-  </w:style>
-  <w:style w:type="character" w:styleId="PlaceholderText">
-    <w:name w:val="Placeholder Text"/>
-    <w:basedOn w:val="DefaultParagraphFont"/>
-    <w:uiPriority w:val="99"/>
-    <w:semiHidden/>
-    <w:rsid w:val="00163C73"/>
-    <w:rPr>
-      <w:color w:val="808080"/>
-    </w:rPr>
-  </w:style>
-</w:styles>
-</file>
-
-<file path=word/glossary/webSettings.xml><?xml version="1.0" encoding="utf-8"?>
-<w:webSettings xmlns:mc="http://schemas.openxmlformats.org/markup-compatibility/2006" xmlns:r="http://schemas.openxmlformats.org/officeDocument/2006/relationships" xmlns:w="http://schemas.openxmlformats.org/wordprocessingml/2006/main" xmlns:w14="http://schemas.microsoft.com/office/word/2010/wordml" mc:Ignorable="w14">
-  <w:optimizeForBrowser/>
-  <w:allowPNG/>
-</w:webSettings>
-</file>
-
 <file path=word/theme/theme1.xml><?xml version="1.0" encoding="utf-8"?>
 <a:theme xmlns:a="http://schemas.openxmlformats.org/drawingml/2006/main" name="Office Theme">
   <a:themeElements>
@@ -9422,7 +9058,7 @@
 </file>
 
 <file path=customXml/itemProps1.xml><?xml version="1.0" encoding="utf-8"?>
-<ds:datastoreItem xmlns:ds="http://schemas.openxmlformats.org/officeDocument/2006/customXml" ds:itemID="{B3FE359D-56F3-4745-9296-25D1E4CD969D}">
+<ds:datastoreItem xmlns:ds="http://schemas.openxmlformats.org/officeDocument/2006/customXml" ds:itemID="{EE479CDF-CFDE-451C-9A56-C7DD054742BA}">
   <ds:schemaRefs>
     <ds:schemaRef ds:uri="http://schemas.openxmlformats.org/officeDocument/2006/bibliography"/>
   </ds:schemaRefs>

</xml_diff>

<commit_message>
Routed board (with LEDs corrected) and updated Project Log
</commit_message>
<xml_diff>
--- a/Notes/Chameleon Project Log.docx
+++ b/Notes/Chameleon Project Log.docx
@@ -251,8 +251,6 @@
             <w:t>Contents</w:t>
           </w:r>
         </w:p>
-        <w:bookmarkStart w:id="0" w:name="_GoBack"/>
-        <w:bookmarkEnd w:id="0"/>
         <w:p>
           <w:pPr>
             <w:pStyle w:val="TOC1"/>
@@ -1646,7 +1644,7 @@
           <w:rFonts w:ascii="Lucida Sans Unicode" w:hAnsi="Lucida Sans Unicode" w:cs="Lucida Sans Unicode"/>
         </w:rPr>
       </w:pPr>
-      <w:bookmarkStart w:id="1" w:name="_Toc343803635"/>
+      <w:bookmarkStart w:id="0" w:name="_Toc343803635"/>
       <w:r>
         <w:rPr>
           <w:rFonts w:ascii="Lucida Sans Unicode" w:hAnsi="Lucida Sans Unicode" w:cs="Lucida Sans Unicode"/>
@@ -1672,7 +1670,7 @@
         </w:rPr>
         <w:t>06</w:t>
       </w:r>
-      <w:bookmarkEnd w:id="1"/>
+      <w:bookmarkEnd w:id="0"/>
     </w:p>
     <w:p>
       <w:pPr>
@@ -1823,14 +1821,14 @@
           <w:rFonts w:ascii="Lucida Sans Unicode" w:hAnsi="Lucida Sans Unicode" w:cs="Lucida Sans Unicode"/>
         </w:rPr>
       </w:pPr>
-      <w:bookmarkStart w:id="2" w:name="_Toc343803636"/>
+      <w:bookmarkStart w:id="1" w:name="_Toc343803636"/>
       <w:r>
         <w:rPr>
           <w:rFonts w:ascii="Lucida Sans Unicode" w:hAnsi="Lucida Sans Unicode" w:cs="Lucida Sans Unicode"/>
         </w:rPr>
         <w:t>2012/05/07</w:t>
       </w:r>
-      <w:bookmarkEnd w:id="2"/>
+      <w:bookmarkEnd w:id="1"/>
     </w:p>
     <w:p>
       <w:pPr>
@@ -2499,35 +2497,7 @@
         <w:rPr>
           <w:rFonts w:ascii="Lucida Sans Unicode" w:hAnsi="Lucida Sans Unicode" w:cs="Lucida Sans Unicode"/>
         </w:rPr>
-        <w:t xml:space="preserve">I also added the ATTiny44 as the brains for this device. The ATTiny44 is completely swappable with the ATTiny84 if you need more memory (8k vice 4k). It’s a microcontroller I’ve used in past projects as well. It is compatible with Atmel’s </w:t>
-      </w:r>
-      <w:proofErr w:type="spellStart"/>
-      <w:r>
-        <w:rPr>
-          <w:rFonts w:ascii="Lucida Sans Unicode" w:hAnsi="Lucida Sans Unicode" w:cs="Lucida Sans Unicode"/>
-        </w:rPr>
-        <w:t>QTouch</w:t>
-      </w:r>
-      <w:proofErr w:type="spellEnd"/>
-      <w:r>
-        <w:rPr>
-          <w:rFonts w:ascii="Lucida Sans Unicode" w:hAnsi="Lucida Sans Unicode" w:cs="Lucida Sans Unicode"/>
-        </w:rPr>
-        <w:t xml:space="preserve"> library, and can control up to 4 </w:t>
-      </w:r>
-      <w:proofErr w:type="spellStart"/>
-      <w:r>
-        <w:rPr>
-          <w:rFonts w:ascii="Lucida Sans Unicode" w:hAnsi="Lucida Sans Unicode" w:cs="Lucida Sans Unicode"/>
-        </w:rPr>
-        <w:t>QMatrix</w:t>
-      </w:r>
-      <w:proofErr w:type="spellEnd"/>
-      <w:r>
-        <w:rPr>
-          <w:rFonts w:ascii="Lucida Sans Unicode" w:hAnsi="Lucida Sans Unicode" w:cs="Lucida Sans Unicode"/>
-        </w:rPr>
-        <w:t xml:space="preserve"> capacitive sensors. In this case, I only need to control 1.</w:t>
+        <w:t>I also added the ATTiny44 as the brains for this device. The ATTiny44 is completely swappable with the ATTiny84 if you need more memory (8k vice 4k). It’s a microcontroller I’ve used in past projects as well. It is compatible with Atmel’s QTouch library, and can control up to 4 QMatrix capacitive sensors. In this case, I only need to control 1.</w:t>
       </w:r>
     </w:p>
     <w:p>
@@ -2603,21 +2573,7 @@
         <w:rPr>
           <w:rFonts w:ascii="Lucida Sans Unicode" w:hAnsi="Lucida Sans Unicode" w:cs="Lucida Sans Unicode"/>
         </w:rPr>
-        <w:t>. I’ll have to read more into this, but as long as the outputs are pulled high or low (and not high-impedance)</w:t>
-      </w:r>
-      <w:proofErr w:type="gramStart"/>
-      <w:r>
-        <w:rPr>
-          <w:rFonts w:ascii="Lucida Sans Unicode" w:hAnsi="Lucida Sans Unicode" w:cs="Lucida Sans Unicode"/>
-        </w:rPr>
-        <w:t>,</w:t>
-      </w:r>
-      <w:proofErr w:type="gramEnd"/>
-      <w:r>
-        <w:rPr>
-          <w:rFonts w:ascii="Lucida Sans Unicode" w:hAnsi="Lucida Sans Unicode" w:cs="Lucida Sans Unicode"/>
-        </w:rPr>
-        <w:t xml:space="preserve"> it shouldn’t have negative effects on the sensor. The other key thing is to keep the LEDs as far away from the sensor as possible.</w:t>
+        <w:t>. I’ll have to read more into this, but as long as the outputs are pulled high or low (and not high-impedance), it shouldn’t have negative effects on the sensor. The other key thing is to keep the LEDs as far away from the sensor as possible.</w:t>
       </w:r>
     </w:p>
     <w:p>
@@ -2636,7 +2592,7 @@
           <w:rFonts w:ascii="Lucida Sans Unicode" w:hAnsi="Lucida Sans Unicode" w:cs="Lucida Sans Unicode"/>
         </w:rPr>
       </w:pPr>
-      <w:bookmarkStart w:id="3" w:name="_Toc343803637"/>
+      <w:bookmarkStart w:id="2" w:name="_Toc343803637"/>
       <w:r>
         <w:rPr>
           <w:rFonts w:ascii="Lucida Sans Unicode" w:hAnsi="Lucida Sans Unicode" w:cs="Lucida Sans Unicode"/>
@@ -2667,7 +2623,7 @@
         </w:rPr>
         <w:t>12</w:t>
       </w:r>
-      <w:bookmarkEnd w:id="3"/>
+      <w:bookmarkEnd w:id="2"/>
     </w:p>
     <w:p>
       <w:pPr>
@@ -3253,21 +3209,7 @@
         <w:rPr>
           <w:rFonts w:ascii="Lucida Sans Unicode" w:hAnsi="Lucida Sans Unicode" w:cs="Lucida Sans Unicode"/>
         </w:rPr>
-        <w:t xml:space="preserve">So it’s really a matter of finding a good balance. I performed a search on </w:t>
-      </w:r>
-      <w:proofErr w:type="spellStart"/>
-      <w:r>
-        <w:rPr>
-          <w:rFonts w:ascii="Lucida Sans Unicode" w:hAnsi="Lucida Sans Unicode" w:cs="Lucida Sans Unicode"/>
-        </w:rPr>
-        <w:t>Digikey</w:t>
-      </w:r>
-      <w:proofErr w:type="spellEnd"/>
-      <w:r>
-        <w:rPr>
-          <w:rFonts w:ascii="Lucida Sans Unicode" w:hAnsi="Lucida Sans Unicode" w:cs="Lucida Sans Unicode"/>
-        </w:rPr>
-        <w:t xml:space="preserve"> for surface mount inductors between 29uH and 33uH, and with a c</w:t>
+        <w:t>So it’s really a matter of finding a good balance. I performed a search on Digikey for surface mount inductors between 29uH and 33uH, and with a c</w:t>
       </w:r>
       <w:r>
         <w:rPr>
@@ -3460,21 +3402,7 @@
         <w:rPr>
           <w:rFonts w:ascii="Lucida Sans Unicode" w:hAnsi="Lucida Sans Unicode" w:cs="Lucida Sans Unicode"/>
         </w:rPr>
-        <w:t xml:space="preserve">I was able to find one, using </w:t>
-      </w:r>
-      <w:proofErr w:type="spellStart"/>
-      <w:r>
-        <w:rPr>
-          <w:rFonts w:ascii="Lucida Sans Unicode" w:hAnsi="Lucida Sans Unicode" w:cs="Lucida Sans Unicode"/>
-        </w:rPr>
-        <w:t>Digikey's</w:t>
-      </w:r>
-      <w:proofErr w:type="spellEnd"/>
-      <w:r>
-        <w:rPr>
-          <w:rFonts w:ascii="Lucida Sans Unicode" w:hAnsi="Lucida Sans Unicode" w:cs="Lucida Sans Unicode"/>
-        </w:rPr>
-        <w:t xml:space="preserve"> parametric search, with the following characteristics, perfectly in line with what's needed:</w:t>
+        <w:t>I was able to find one, using Digikey's parametric search, with the following characteristics, perfectly in line with what's needed:</w:t>
       </w:r>
     </w:p>
     <w:p>
@@ -3619,21 +3547,7 @@
         <w:rPr>
           <w:rFonts w:ascii="Lucida Sans Unicode" w:hAnsi="Lucida Sans Unicode" w:cs="Lucida Sans Unicode"/>
         </w:rPr>
-        <w:t xml:space="preserve">The output capacitor requirements are a bit </w:t>
-      </w:r>
-      <w:proofErr w:type="gramStart"/>
-      <w:r>
-        <w:rPr>
-          <w:rFonts w:ascii="Lucida Sans Unicode" w:hAnsi="Lucida Sans Unicode" w:cs="Lucida Sans Unicode"/>
-        </w:rPr>
-        <w:t>more strict</w:t>
-      </w:r>
-      <w:proofErr w:type="gramEnd"/>
-      <w:r>
-        <w:rPr>
-          <w:rFonts w:ascii="Lucida Sans Unicode" w:hAnsi="Lucida Sans Unicode" w:cs="Lucida Sans Unicode"/>
-        </w:rPr>
-        <w:t>. The datasheet recommends a tantalum capacitor around 47uF to 68uF (or using smaller value capacitors in series to achieve the same overall capacitance). A low ESR is also important. I found a 47uF capacitor with an ESR of 90mOhms, well below the specifications recommended.</w:t>
+        <w:t>The output capacitor requirements are a bit more strict. The datasheet recommends a tantalum capacitor around 47uF to 68uF (or using smaller value capacitors in series to achieve the same overall capacitance). A low ESR is also important. I found a 47uF capacitor with an ESR of 90mOhms, well below the specifications recommended.</w:t>
       </w:r>
     </w:p>
     <w:p>
@@ -3985,7 +3899,6 @@
           <w:rFonts w:ascii="Lucida Sans Unicode" w:hAnsi="Lucida Sans Unicode" w:cs="Lucida Sans Unicode"/>
         </w:rPr>
       </w:pPr>
-      <w:proofErr w:type="gramStart"/>
       <w:r>
         <w:rPr>
           <w:rFonts w:ascii="Lucida Sans Unicode" w:hAnsi="Lucida Sans Unicode" w:cs="Lucida Sans Unicode"/>
@@ -4016,7 +3929,6 @@
         </w:rPr>
         <w:t xml:space="preserve"> per board.</w:t>
       </w:r>
-      <w:proofErr w:type="gramEnd"/>
       <w:r>
         <w:rPr>
           <w:rFonts w:ascii="Lucida Sans Unicode" w:hAnsi="Lucida Sans Unicode" w:cs="Lucida Sans Unicode"/>
@@ -4040,7 +3952,7 @@
           <w:rFonts w:ascii="Lucida Sans Unicode" w:hAnsi="Lucida Sans Unicode" w:cs="Lucida Sans Unicode"/>
         </w:rPr>
       </w:pPr>
-      <w:bookmarkStart w:id="4" w:name="_Toc343803638"/>
+      <w:bookmarkStart w:id="3" w:name="_Toc343803638"/>
       <w:r>
         <w:rPr>
           <w:rFonts w:ascii="Lucida Sans Unicode" w:hAnsi="Lucida Sans Unicode" w:cs="Lucida Sans Unicode"/>
@@ -4048,62 +3960,26 @@
         <w:lastRenderedPageBreak/>
         <w:t>2012/05/13</w:t>
       </w:r>
-      <w:bookmarkEnd w:id="4"/>
-    </w:p>
-    <w:p>
-      <w:pPr>
-        <w:spacing w:after="0" w:line="240" w:lineRule="auto"/>
-        <w:rPr>
-          <w:rFonts w:ascii="Lucida Sans Unicode" w:hAnsi="Lucida Sans Unicode" w:cs="Lucida Sans Unicode"/>
-        </w:rPr>
-      </w:pPr>
-      <w:proofErr w:type="spellStart"/>
-      <w:r>
-        <w:rPr>
-          <w:rFonts w:ascii="Lucida Sans Unicode" w:hAnsi="Lucida Sans Unicode" w:cs="Lucida Sans Unicode"/>
-        </w:rPr>
-        <w:t>KiCad</w:t>
-      </w:r>
-      <w:proofErr w:type="spellEnd"/>
-      <w:r>
-        <w:rPr>
-          <w:rFonts w:ascii="Lucida Sans Unicode" w:hAnsi="Lucida Sans Unicode" w:cs="Lucida Sans Unicode"/>
-        </w:rPr>
-        <w:t xml:space="preserve"> can be tricky sometimes. One issue I’ve had in the past is that when I use </w:t>
-      </w:r>
-      <w:proofErr w:type="spellStart"/>
-      <w:r>
-        <w:rPr>
-          <w:rFonts w:ascii="Lucida Sans Unicode" w:hAnsi="Lucida Sans Unicode" w:cs="Lucida Sans Unicode"/>
-        </w:rPr>
-        <w:t>FreeRoute</w:t>
-      </w:r>
-      <w:proofErr w:type="spellEnd"/>
-      <w:r>
-        <w:rPr>
-          <w:rFonts w:ascii="Lucida Sans Unicode" w:hAnsi="Lucida Sans Unicode" w:cs="Lucida Sans Unicode"/>
-        </w:rPr>
-        <w:t>, there doesn’t seem to be a good way to tell the router what areas to avoid</w:t>
-      </w:r>
-      <w:r>
-        <w:rPr>
-          <w:rFonts w:ascii="Lucida Sans Unicode" w:hAnsi="Lucida Sans Unicode" w:cs="Lucida Sans Unicode"/>
-        </w:rPr>
-        <w:t xml:space="preserve"> (AKA, </w:t>
-      </w:r>
-      <w:proofErr w:type="spellStart"/>
-      <w:r>
-        <w:rPr>
-          <w:rFonts w:ascii="Lucida Sans Unicode" w:hAnsi="Lucida Sans Unicode" w:cs="Lucida Sans Unicode"/>
-        </w:rPr>
-        <w:t>Keepout</w:t>
-      </w:r>
-      <w:proofErr w:type="spellEnd"/>
-      <w:r>
-        <w:rPr>
-          <w:rFonts w:ascii="Lucida Sans Unicode" w:hAnsi="Lucida Sans Unicode" w:cs="Lucida Sans Unicode"/>
-        </w:rPr>
-        <w:t xml:space="preserve"> regions)</w:t>
+      <w:bookmarkEnd w:id="3"/>
+    </w:p>
+    <w:p>
+      <w:pPr>
+        <w:spacing w:after="0" w:line="240" w:lineRule="auto"/>
+        <w:rPr>
+          <w:rFonts w:ascii="Lucida Sans Unicode" w:hAnsi="Lucida Sans Unicode" w:cs="Lucida Sans Unicode"/>
+        </w:rPr>
+      </w:pPr>
+      <w:r>
+        <w:rPr>
+          <w:rFonts w:ascii="Lucida Sans Unicode" w:hAnsi="Lucida Sans Unicode" w:cs="Lucida Sans Unicode"/>
+        </w:rPr>
+        <w:t>KiCad can be tricky sometimes. One issue I’ve had in the past is that when I use FreeRoute, there doesn’t seem to be a good way to tell the router what areas to avoid</w:t>
+      </w:r>
+      <w:r>
+        <w:rPr>
+          <w:rFonts w:ascii="Lucida Sans Unicode" w:hAnsi="Lucida Sans Unicode" w:cs="Lucida Sans Unicode"/>
+        </w:rPr>
+        <w:t xml:space="preserve"> (AKA, Keepout regions)</w:t>
       </w:r>
       <w:r>
         <w:rPr>
@@ -4131,35 +4007,7 @@
         <w:rPr>
           <w:rFonts w:ascii="Lucida Sans Unicode" w:hAnsi="Lucida Sans Unicode" w:cs="Lucida Sans Unicode"/>
         </w:rPr>
-        <w:t xml:space="preserve">The workaround is to create fill zones, not attached to any net, in areas you want to keep traces away from. Then, when you export a Spectra Design File for use in </w:t>
-      </w:r>
-      <w:proofErr w:type="spellStart"/>
-      <w:r>
-        <w:rPr>
-          <w:rFonts w:ascii="Lucida Sans Unicode" w:hAnsi="Lucida Sans Unicode" w:cs="Lucida Sans Unicode"/>
-        </w:rPr>
-        <w:t>FreeRoute</w:t>
-      </w:r>
-      <w:proofErr w:type="spellEnd"/>
-      <w:r>
-        <w:rPr>
-          <w:rFonts w:ascii="Lucida Sans Unicode" w:hAnsi="Lucida Sans Unicode" w:cs="Lucida Sans Unicode"/>
-        </w:rPr>
-        <w:t xml:space="preserve">, you edit the file prior to opening </w:t>
-      </w:r>
-      <w:proofErr w:type="spellStart"/>
-      <w:r>
-        <w:rPr>
-          <w:rFonts w:ascii="Lucida Sans Unicode" w:hAnsi="Lucida Sans Unicode" w:cs="Lucida Sans Unicode"/>
-        </w:rPr>
-        <w:t>FreeRoute</w:t>
-      </w:r>
-      <w:proofErr w:type="spellEnd"/>
-      <w:r>
-        <w:rPr>
-          <w:rFonts w:ascii="Lucida Sans Unicode" w:hAnsi="Lucida Sans Unicode" w:cs="Lucida Sans Unicode"/>
-        </w:rPr>
-        <w:t xml:space="preserve">. Here’s a short description of the process: </w:t>
+        <w:t xml:space="preserve">The workaround is to create fill zones, not attached to any net, in areas you want to keep traces away from. Then, when you export a Spectra Design File for use in FreeRoute, you edit the file prior to opening FreeRoute. Here’s a short description of the process: </w:t>
       </w:r>
       <w:hyperlink r:id="rId9" w:history="1">
         <w:r>
@@ -4187,14 +4035,14 @@
           <w:rFonts w:ascii="Lucida Sans Unicode" w:hAnsi="Lucida Sans Unicode" w:cs="Lucida Sans Unicode"/>
         </w:rPr>
       </w:pPr>
-      <w:bookmarkStart w:id="5" w:name="_Toc343803639"/>
+      <w:bookmarkStart w:id="4" w:name="_Toc343803639"/>
       <w:r>
         <w:rPr>
           <w:rFonts w:ascii="Lucida Sans Unicode" w:hAnsi="Lucida Sans Unicode" w:cs="Lucida Sans Unicode"/>
         </w:rPr>
         <w:t>2012/05/15</w:t>
       </w:r>
-      <w:bookmarkEnd w:id="5"/>
+      <w:bookmarkEnd w:id="4"/>
     </w:p>
     <w:p>
       <w:pPr>
@@ -4267,77 +4115,35 @@
         <w:rPr>
           <w:rFonts w:ascii="Lucida Sans Unicode" w:hAnsi="Lucida Sans Unicode" w:cs="Lucida Sans Unicode"/>
         </w:rPr>
-        <w:t xml:space="preserve">I’ve been routing many of the easy traces, and most important traces by hand. While it doesn’t look as neat, I turned off the automatic 45 degree trace bends for hand-routing. Otherwise it’s simply too restricting on this particular board. I’m turning it back on for </w:t>
-      </w:r>
-      <w:proofErr w:type="spellStart"/>
-      <w:r>
-        <w:rPr>
-          <w:rFonts w:ascii="Lucida Sans Unicode" w:hAnsi="Lucida Sans Unicode" w:cs="Lucida Sans Unicode"/>
-        </w:rPr>
-        <w:t>autorouting</w:t>
-      </w:r>
-      <w:proofErr w:type="spellEnd"/>
-      <w:r>
-        <w:rPr>
-          <w:rFonts w:ascii="Lucida Sans Unicode" w:hAnsi="Lucida Sans Unicode" w:cs="Lucida Sans Unicode"/>
-        </w:rPr>
-        <w:t>.</w:t>
-      </w:r>
-    </w:p>
-    <w:p>
-      <w:pPr>
-        <w:spacing w:after="0" w:line="240" w:lineRule="auto"/>
-        <w:rPr>
-          <w:rFonts w:ascii="Lucida Sans Unicode" w:hAnsi="Lucida Sans Unicode" w:cs="Lucida Sans Unicode"/>
-        </w:rPr>
-      </w:pPr>
-    </w:p>
-    <w:p>
-      <w:pPr>
-        <w:spacing w:after="0" w:line="240" w:lineRule="auto"/>
-        <w:rPr>
-          <w:rFonts w:ascii="Lucida Sans Unicode" w:hAnsi="Lucida Sans Unicode" w:cs="Lucida Sans Unicode"/>
-        </w:rPr>
-      </w:pPr>
-      <w:r>
-        <w:rPr>
-          <w:rFonts w:ascii="Lucida Sans Unicode" w:hAnsi="Lucida Sans Unicode" w:cs="Lucida Sans Unicode"/>
-        </w:rPr>
-        <w:t xml:space="preserve">If the </w:t>
-      </w:r>
-      <w:proofErr w:type="spellStart"/>
-      <w:r>
-        <w:rPr>
-          <w:rFonts w:ascii="Lucida Sans Unicode" w:hAnsi="Lucida Sans Unicode" w:cs="Lucida Sans Unicode"/>
-        </w:rPr>
-        <w:t>autorouter</w:t>
-      </w:r>
-      <w:proofErr w:type="spellEnd"/>
-      <w:r>
-        <w:rPr>
-          <w:rFonts w:ascii="Lucida Sans Unicode" w:hAnsi="Lucida Sans Unicode" w:cs="Lucida Sans Unicode"/>
-        </w:rPr>
-        <w:t xml:space="preserve"> has problems in a particular area after several passes, I’ll stop the program, move components or route by hand, and then restart. It’s getting there, but this is slow work.</w:t>
-      </w:r>
-      <w:r>
-        <w:rPr>
-          <w:rFonts w:ascii="Lucida Sans Unicode" w:hAnsi="Lucida Sans Unicode" w:cs="Lucida Sans Unicode"/>
-        </w:rPr>
-        <w:t xml:space="preserve"> You simply cannot leave everything up to an </w:t>
-      </w:r>
-      <w:proofErr w:type="spellStart"/>
-      <w:r>
-        <w:rPr>
-          <w:rFonts w:ascii="Lucida Sans Unicode" w:hAnsi="Lucida Sans Unicode" w:cs="Lucida Sans Unicode"/>
-        </w:rPr>
-        <w:t>autorouter</w:t>
-      </w:r>
-      <w:proofErr w:type="spellEnd"/>
-      <w:r>
-        <w:rPr>
-          <w:rFonts w:ascii="Lucida Sans Unicode" w:hAnsi="Lucida Sans Unicode" w:cs="Lucida Sans Unicode"/>
-        </w:rPr>
-        <w:t xml:space="preserve"> and expect it all to work perfectly.</w:t>
+        <w:t>I’ve been routing many of the easy traces, and most important traces by hand. While it doesn’t look as neat, I turned off the automatic 45 degree trace bends for hand-routing. Otherwise it’s simply too restricting on this particular board. I’m turning it back on for autorouting.</w:t>
+      </w:r>
+    </w:p>
+    <w:p>
+      <w:pPr>
+        <w:spacing w:after="0" w:line="240" w:lineRule="auto"/>
+        <w:rPr>
+          <w:rFonts w:ascii="Lucida Sans Unicode" w:hAnsi="Lucida Sans Unicode" w:cs="Lucida Sans Unicode"/>
+        </w:rPr>
+      </w:pPr>
+    </w:p>
+    <w:p>
+      <w:pPr>
+        <w:spacing w:after="0" w:line="240" w:lineRule="auto"/>
+        <w:rPr>
+          <w:rFonts w:ascii="Lucida Sans Unicode" w:hAnsi="Lucida Sans Unicode" w:cs="Lucida Sans Unicode"/>
+        </w:rPr>
+      </w:pPr>
+      <w:r>
+        <w:rPr>
+          <w:rFonts w:ascii="Lucida Sans Unicode" w:hAnsi="Lucida Sans Unicode" w:cs="Lucida Sans Unicode"/>
+        </w:rPr>
+        <w:t>If the autorouter has problems in a particular area after several passes, I’ll stop the program, move components or route by hand, and then restart. It’s getting there, but this is slow work.</w:t>
+      </w:r>
+      <w:r>
+        <w:rPr>
+          <w:rFonts w:ascii="Lucida Sans Unicode" w:hAnsi="Lucida Sans Unicode" w:cs="Lucida Sans Unicode"/>
+        </w:rPr>
+        <w:t xml:space="preserve"> You simply cannot leave everything up to an autorouter and expect it all to work perfectly.</w:t>
       </w:r>
     </w:p>
     <w:p>
@@ -4361,19 +4167,11 @@
         </w:rPr>
         <w:t xml:space="preserve">One thing I’ve found very useful is this: make all the critical routes by hand. Go through the process several times of letting </w:t>
       </w:r>
-      <w:proofErr w:type="spellStart"/>
-      <w:r>
-        <w:rPr>
-          <w:rFonts w:ascii="Lucida Sans Unicode" w:hAnsi="Lucida Sans Unicode" w:cs="Lucida Sans Unicode"/>
-        </w:rPr>
-        <w:t>FreeRoute</w:t>
-      </w:r>
-      <w:proofErr w:type="spellEnd"/>
-      <w:r>
-        <w:rPr>
-          <w:rFonts w:ascii="Lucida Sans Unicode" w:hAnsi="Lucida Sans Unicode" w:cs="Lucida Sans Unicode"/>
-        </w:rPr>
-        <w:t xml:space="preserve"> </w:t>
+      <w:r>
+        <w:rPr>
+          <w:rFonts w:ascii="Lucida Sans Unicode" w:hAnsi="Lucida Sans Unicode" w:cs="Lucida Sans Unicode"/>
+        </w:rPr>
+        <w:t xml:space="preserve">FreeRoute </w:t>
       </w:r>
       <w:r>
         <w:rPr>
@@ -4381,39 +4179,17 @@
         </w:rPr>
         <w:t xml:space="preserve">work for a bit and then adjusting by hand until </w:t>
       </w:r>
-      <w:proofErr w:type="spellStart"/>
-      <w:r>
-        <w:rPr>
-          <w:rFonts w:ascii="Lucida Sans Unicode" w:hAnsi="Lucida Sans Unicode" w:cs="Lucida Sans Unicode"/>
-        </w:rPr>
-        <w:t>FreeRoute</w:t>
-      </w:r>
-      <w:proofErr w:type="spellEnd"/>
-      <w:r>
-        <w:rPr>
-          <w:rFonts w:ascii="Lucida Sans Unicode" w:hAnsi="Lucida Sans Unicode" w:cs="Lucida Sans Unicode"/>
-        </w:rPr>
-        <w:t xml:space="preserve"> </w:t>
-      </w:r>
-      <w:r>
-        <w:rPr>
-          <w:rFonts w:ascii="Lucida Sans Unicode" w:hAnsi="Lucida Sans Unicode" w:cs="Lucida Sans Unicode"/>
-        </w:rPr>
-        <w:t xml:space="preserve">can complete all of the routes. Then let </w:t>
-      </w:r>
-      <w:proofErr w:type="spellStart"/>
-      <w:r>
-        <w:rPr>
-          <w:rFonts w:ascii="Lucida Sans Unicode" w:hAnsi="Lucida Sans Unicode" w:cs="Lucida Sans Unicode"/>
-        </w:rPr>
-        <w:t>FreeRoute</w:t>
-      </w:r>
-      <w:proofErr w:type="spellEnd"/>
-      <w:r>
-        <w:rPr>
-          <w:rFonts w:ascii="Lucida Sans Unicode" w:hAnsi="Lucida Sans Unicode" w:cs="Lucida Sans Unicode"/>
-        </w:rPr>
-        <w:t xml:space="preserve"> run overnight on a reasonably powerful computer. The “Batch Optimizer” will run in several passes, and slowly will make things better and better. For instance, in this project, after </w:t>
+      <w:r>
+        <w:rPr>
+          <w:rFonts w:ascii="Lucida Sans Unicode" w:hAnsi="Lucida Sans Unicode" w:cs="Lucida Sans Unicode"/>
+        </w:rPr>
+        <w:t xml:space="preserve">FreeRoute </w:t>
+      </w:r>
+      <w:r>
+        <w:rPr>
+          <w:rFonts w:ascii="Lucida Sans Unicode" w:hAnsi="Lucida Sans Unicode" w:cs="Lucida Sans Unicode"/>
+        </w:rPr>
+        <w:t xml:space="preserve">can complete all of the routes. Then let FreeRoute run overnight on a reasonably powerful computer. The “Batch Optimizer” will run in several passes, and slowly will make things better and better. For instance, in this project, after </w:t>
       </w:r>
       <w:r>
         <w:rPr>
@@ -4449,35 +4225,7 @@
         <w:rPr>
           <w:rFonts w:ascii="Lucida Sans Unicode" w:hAnsi="Lucida Sans Unicode" w:cs="Lucida Sans Unicode"/>
         </w:rPr>
-        <w:t xml:space="preserve"> </w:t>
-      </w:r>
-      <w:proofErr w:type="spellStart"/>
-      <w:r>
-        <w:rPr>
-          <w:rFonts w:ascii="Lucida Sans Unicode" w:hAnsi="Lucida Sans Unicode" w:cs="Lucida Sans Unicode"/>
-        </w:rPr>
-        <w:t>vias</w:t>
-      </w:r>
-      <w:proofErr w:type="spellEnd"/>
-      <w:r>
-        <w:rPr>
-          <w:rFonts w:ascii="Lucida Sans Unicode" w:hAnsi="Lucida Sans Unicode" w:cs="Lucida Sans Unicode"/>
-        </w:rPr>
-        <w:t xml:space="preserve">. </w:t>
-      </w:r>
-      <w:proofErr w:type="spellStart"/>
-      <w:r>
-        <w:rPr>
-          <w:rFonts w:ascii="Lucida Sans Unicode" w:hAnsi="Lucida Sans Unicode" w:cs="Lucida Sans Unicode"/>
-        </w:rPr>
-        <w:t>Vias</w:t>
-      </w:r>
-      <w:proofErr w:type="spellEnd"/>
-      <w:r>
-        <w:rPr>
-          <w:rFonts w:ascii="Lucida Sans Unicode" w:hAnsi="Lucida Sans Unicode" w:cs="Lucida Sans Unicode"/>
-        </w:rPr>
-        <w:t xml:space="preserve"> are a small plated hole that transfers a signal from the front of the board to the back (or to other layers on multi-layer boards), and they’re one of those things that are </w:t>
+        <w:t xml:space="preserve"> vias. Vias are a small plated hole that transfers a signal from the front of the board to the back (or to other layers on multi-layer boards), and they’re one of those things that are </w:t>
       </w:r>
       <w:r>
         <w:rPr>
@@ -4490,21 +4238,7 @@
         <w:rPr>
           <w:rFonts w:ascii="Lucida Sans Unicode" w:hAnsi="Lucida Sans Unicode" w:cs="Lucida Sans Unicode"/>
         </w:rPr>
-        <w:t xml:space="preserve">10, </w:t>
-      </w:r>
-      <w:proofErr w:type="gramStart"/>
-      <w:r>
-        <w:rPr>
-          <w:rFonts w:ascii="Lucida Sans Unicode" w:hAnsi="Lucida Sans Unicode" w:cs="Lucida Sans Unicode"/>
-        </w:rPr>
-        <w:t>the via</w:t>
-      </w:r>
-      <w:proofErr w:type="gramEnd"/>
-      <w:r>
-        <w:rPr>
-          <w:rFonts w:ascii="Lucida Sans Unicode" w:hAnsi="Lucida Sans Unicode" w:cs="Lucida Sans Unicode"/>
-        </w:rPr>
-        <w:t xml:space="preserve"> count was down to </w:t>
+        <w:t xml:space="preserve">10, the via count was down to </w:t>
       </w:r>
       <w:r>
         <w:rPr>
@@ -4544,63 +4278,7 @@
         <w:rPr>
           <w:rFonts w:ascii="Lucida Sans Unicode" w:hAnsi="Lucida Sans Unicode" w:cs="Lucida Sans Unicode"/>
         </w:rPr>
-        <w:t xml:space="preserve">The last thing to keep in mind is that by this point, you should better than the </w:t>
-      </w:r>
-      <w:proofErr w:type="spellStart"/>
-      <w:r>
-        <w:rPr>
-          <w:rFonts w:ascii="Lucida Sans Unicode" w:hAnsi="Lucida Sans Unicode" w:cs="Lucida Sans Unicode"/>
-        </w:rPr>
-        <w:t>autorouter</w:t>
-      </w:r>
-      <w:proofErr w:type="spellEnd"/>
-      <w:r>
-        <w:rPr>
-          <w:rFonts w:ascii="Lucida Sans Unicode" w:hAnsi="Lucida Sans Unicode" w:cs="Lucida Sans Unicode"/>
-        </w:rPr>
-        <w:t xml:space="preserve"> which important traces should go where, and what unusual circumstances need to be taken into account on your board. For instance, once </w:t>
-      </w:r>
-      <w:proofErr w:type="spellStart"/>
-      <w:r>
-        <w:rPr>
-          <w:rFonts w:ascii="Lucida Sans Unicode" w:hAnsi="Lucida Sans Unicode" w:cs="Lucida Sans Unicode"/>
-        </w:rPr>
-        <w:t>autorouting</w:t>
-      </w:r>
-      <w:proofErr w:type="spellEnd"/>
-      <w:r>
-        <w:rPr>
-          <w:rFonts w:ascii="Lucida Sans Unicode" w:hAnsi="Lucida Sans Unicode" w:cs="Lucida Sans Unicode"/>
-        </w:rPr>
-        <w:t xml:space="preserve"> was done on this project, there were two traces running under the “Y” </w:t>
-      </w:r>
-      <w:proofErr w:type="spellStart"/>
-      <w:r>
-        <w:rPr>
-          <w:rFonts w:ascii="Lucida Sans Unicode" w:hAnsi="Lucida Sans Unicode" w:cs="Lucida Sans Unicode"/>
-        </w:rPr>
-        <w:t>QMatrix</w:t>
-      </w:r>
-      <w:proofErr w:type="spellEnd"/>
-      <w:r>
-        <w:rPr>
-          <w:rFonts w:ascii="Lucida Sans Unicode" w:hAnsi="Lucida Sans Unicode" w:cs="Lucida Sans Unicode"/>
-        </w:rPr>
-        <w:t xml:space="preserve"> line of my capacitive sensor, as it routed to the AVR microcontroller. Ideally, you don’t want anything running under “Y” lines, as they tend to greatly decrease sensitivity of the sensors. So, once </w:t>
-      </w:r>
-      <w:proofErr w:type="spellStart"/>
-      <w:r>
-        <w:rPr>
-          <w:rFonts w:ascii="Lucida Sans Unicode" w:hAnsi="Lucida Sans Unicode" w:cs="Lucida Sans Unicode"/>
-        </w:rPr>
-        <w:t>autorouting</w:t>
-      </w:r>
-      <w:proofErr w:type="spellEnd"/>
-      <w:r>
-        <w:rPr>
-          <w:rFonts w:ascii="Lucida Sans Unicode" w:hAnsi="Lucida Sans Unicode" w:cs="Lucida Sans Unicode"/>
-        </w:rPr>
-        <w:t xml:space="preserve"> was complete and the optimizer had done about as well as it could, I stopped it and pushed those two traces away from the “Y” line.</w:t>
+        <w:t>The last thing to keep in mind is that by this point, you should better than the autorouter which important traces should go where, and what unusual circumstances need to be taken into account on your board. For instance, once autorouting was done on this project, there were two traces running under the “Y” QMatrix line of my capacitive sensor, as it routed to the AVR microcontroller. Ideally, you don’t want anything running under “Y” lines, as they tend to greatly decrease sensitivity of the sensors. So, once autorouting was complete and the optimizer had done about as well as it could, I stopped it and pushed those two traces away from the “Y” line.</w:t>
       </w:r>
     </w:p>
     <w:p>
@@ -4619,191 +4297,93 @@
           <w:rFonts w:ascii="Lucida Sans Unicode" w:hAnsi="Lucida Sans Unicode" w:cs="Lucida Sans Unicode"/>
         </w:rPr>
       </w:pPr>
-      <w:bookmarkStart w:id="6" w:name="_Toc343803640"/>
+      <w:bookmarkStart w:id="5" w:name="_Toc343803640"/>
       <w:r>
         <w:rPr>
           <w:rFonts w:ascii="Lucida Sans Unicode" w:hAnsi="Lucida Sans Unicode" w:cs="Lucida Sans Unicode"/>
         </w:rPr>
         <w:t>2012/05/16</w:t>
       </w:r>
-      <w:bookmarkEnd w:id="6"/>
-    </w:p>
-    <w:p>
-      <w:pPr>
-        <w:spacing w:after="0" w:line="240" w:lineRule="auto"/>
-        <w:rPr>
-          <w:rFonts w:ascii="Lucida Sans Unicode" w:hAnsi="Lucida Sans Unicode" w:cs="Lucida Sans Unicode"/>
-        </w:rPr>
-      </w:pPr>
-      <w:r>
-        <w:rPr>
-          <w:rFonts w:ascii="Lucida Sans Unicode" w:hAnsi="Lucida Sans Unicode" w:cs="Lucida Sans Unicode"/>
-        </w:rPr>
-        <w:t xml:space="preserve">Today was another day of routing. It’s a repetitive process of testing the </w:t>
-      </w:r>
-      <w:proofErr w:type="spellStart"/>
-      <w:r>
-        <w:rPr>
-          <w:rFonts w:ascii="Lucida Sans Unicode" w:hAnsi="Lucida Sans Unicode" w:cs="Lucida Sans Unicode"/>
-        </w:rPr>
-        <w:t>autorouter</w:t>
-      </w:r>
-      <w:proofErr w:type="spellEnd"/>
-      <w:r>
-        <w:rPr>
-          <w:rFonts w:ascii="Lucida Sans Unicode" w:hAnsi="Lucida Sans Unicode" w:cs="Lucida Sans Unicode"/>
-        </w:rPr>
-        <w:t xml:space="preserve">, moving things to better placement, and trying again with the </w:t>
-      </w:r>
-      <w:proofErr w:type="spellStart"/>
-      <w:r>
-        <w:rPr>
-          <w:rFonts w:ascii="Lucida Sans Unicode" w:hAnsi="Lucida Sans Unicode" w:cs="Lucida Sans Unicode"/>
-        </w:rPr>
-        <w:t>autorouter</w:t>
-      </w:r>
-      <w:proofErr w:type="spellEnd"/>
-      <w:r>
-        <w:rPr>
-          <w:rFonts w:ascii="Lucida Sans Unicode" w:hAnsi="Lucida Sans Unicode" w:cs="Lucida Sans Unicode"/>
-        </w:rPr>
-        <w:t xml:space="preserve"> until things get as good as possible. And I think I’ve about gotten to that point. There are no trace failures, and overall everything looks pretty good.</w:t>
-      </w:r>
-    </w:p>
-    <w:p>
-      <w:pPr>
-        <w:spacing w:after="0" w:line="240" w:lineRule="auto"/>
-        <w:rPr>
-          <w:rFonts w:ascii="Lucida Sans Unicode" w:hAnsi="Lucida Sans Unicode" w:cs="Lucida Sans Unicode"/>
-        </w:rPr>
-      </w:pPr>
-    </w:p>
-    <w:p>
-      <w:pPr>
-        <w:spacing w:after="0" w:line="240" w:lineRule="auto"/>
-        <w:rPr>
-          <w:rFonts w:ascii="Lucida Sans Unicode" w:hAnsi="Lucida Sans Unicode" w:cs="Lucida Sans Unicode"/>
-        </w:rPr>
-      </w:pPr>
-      <w:r>
-        <w:rPr>
-          <w:rFonts w:ascii="Lucida Sans Unicode" w:hAnsi="Lucida Sans Unicode" w:cs="Lucida Sans Unicode"/>
-        </w:rPr>
-        <w:t xml:space="preserve">I’m going to do a quick git push, though, before I Back Import the Spectra Session file from </w:t>
-      </w:r>
-      <w:proofErr w:type="spellStart"/>
-      <w:r>
-        <w:rPr>
-          <w:rFonts w:ascii="Lucida Sans Unicode" w:hAnsi="Lucida Sans Unicode" w:cs="Lucida Sans Unicode"/>
-        </w:rPr>
-        <w:t>FreeRoute</w:t>
-      </w:r>
-      <w:proofErr w:type="spellEnd"/>
-      <w:r>
-        <w:rPr>
-          <w:rFonts w:ascii="Lucida Sans Unicode" w:hAnsi="Lucida Sans Unicode" w:cs="Lucida Sans Unicode"/>
-        </w:rPr>
-        <w:t xml:space="preserve"> to </w:t>
-      </w:r>
-      <w:proofErr w:type="spellStart"/>
-      <w:r>
-        <w:rPr>
-          <w:rFonts w:ascii="Lucida Sans Unicode" w:hAnsi="Lucida Sans Unicode" w:cs="Lucida Sans Unicode"/>
-        </w:rPr>
-        <w:t>PCBNew</w:t>
-      </w:r>
-      <w:proofErr w:type="spellEnd"/>
-      <w:r>
-        <w:rPr>
-          <w:rFonts w:ascii="Lucida Sans Unicode" w:hAnsi="Lucida Sans Unicode" w:cs="Lucida Sans Unicode"/>
-        </w:rPr>
-        <w:t>. That way, I notice a problem in the future, I can go back to this point and easily correct it, rather than having to rip up all the traces and start from scratch.</w:t>
-      </w:r>
-    </w:p>
-    <w:p>
-      <w:pPr>
-        <w:spacing w:after="0" w:line="240" w:lineRule="auto"/>
-        <w:rPr>
-          <w:rFonts w:ascii="Lucida Sans Unicode" w:hAnsi="Lucida Sans Unicode" w:cs="Lucida Sans Unicode"/>
-        </w:rPr>
-      </w:pPr>
-    </w:p>
-    <w:p>
-      <w:pPr>
-        <w:spacing w:after="0" w:line="240" w:lineRule="auto"/>
-        <w:rPr>
-          <w:rFonts w:ascii="Lucida Sans Unicode" w:hAnsi="Lucida Sans Unicode" w:cs="Lucida Sans Unicode"/>
-        </w:rPr>
-      </w:pPr>
-      <w:r>
-        <w:rPr>
-          <w:rFonts w:ascii="Lucida Sans Unicode" w:hAnsi="Lucida Sans Unicode" w:cs="Lucida Sans Unicode"/>
-        </w:rPr>
-        <w:t xml:space="preserve">I sent off the Gerber files to </w:t>
-      </w:r>
-      <w:proofErr w:type="spellStart"/>
-      <w:r>
-        <w:rPr>
-          <w:rFonts w:ascii="Lucida Sans Unicode" w:hAnsi="Lucida Sans Unicode" w:cs="Lucida Sans Unicode"/>
-        </w:rPr>
-        <w:t>PCBCart</w:t>
-      </w:r>
-      <w:proofErr w:type="spellEnd"/>
-      <w:r>
-        <w:rPr>
-          <w:rFonts w:ascii="Lucida Sans Unicode" w:hAnsi="Lucida Sans Unicode" w:cs="Lucida Sans Unicode"/>
-        </w:rPr>
-        <w:t xml:space="preserve"> for manufacture today. I ordered a set of prototype boards with the same specifications that the final boards will have. But first I made a few last edits to part placement and routing. Then I did a “Design Rule Check” to ensure all my pads are connected, all of my trace widths are wide enough, nothing’s crossing that shouldn’t be, etc.</w:t>
-      </w:r>
-    </w:p>
-    <w:p>
-      <w:pPr>
-        <w:spacing w:after="0" w:line="240" w:lineRule="auto"/>
-        <w:rPr>
-          <w:rFonts w:ascii="Lucida Sans Unicode" w:hAnsi="Lucida Sans Unicode" w:cs="Lucida Sans Unicode"/>
-        </w:rPr>
-      </w:pPr>
-    </w:p>
-    <w:p>
-      <w:pPr>
-        <w:spacing w:after="0" w:line="240" w:lineRule="auto"/>
-        <w:rPr>
-          <w:rFonts w:ascii="Lucida Sans Unicode" w:hAnsi="Lucida Sans Unicode" w:cs="Lucida Sans Unicode"/>
-        </w:rPr>
-      </w:pPr>
-      <w:r>
-        <w:rPr>
-          <w:rFonts w:ascii="Lucida Sans Unicode" w:hAnsi="Lucida Sans Unicode" w:cs="Lucida Sans Unicode"/>
-        </w:rPr>
-        <w:t xml:space="preserve">Then I plotted the Gerber and Drill files per </w:t>
-      </w:r>
-      <w:proofErr w:type="spellStart"/>
-      <w:r>
-        <w:rPr>
-          <w:rFonts w:ascii="Lucida Sans Unicode" w:hAnsi="Lucida Sans Unicode" w:cs="Lucida Sans Unicode"/>
-        </w:rPr>
-        <w:t>PCBCart’s</w:t>
-      </w:r>
-      <w:proofErr w:type="spellEnd"/>
-      <w:r>
-        <w:rPr>
-          <w:rFonts w:ascii="Lucida Sans Unicode" w:hAnsi="Lucida Sans Unicode" w:cs="Lucida Sans Unicode"/>
-        </w:rPr>
-        <w:t xml:space="preserve"> specifications, reviewed the Gerber’s layer by layer for errors. Finding none, I zipped the </w:t>
-      </w:r>
-      <w:proofErr w:type="spellStart"/>
-      <w:r>
-        <w:rPr>
-          <w:rFonts w:ascii="Lucida Sans Unicode" w:hAnsi="Lucida Sans Unicode" w:cs="Lucida Sans Unicode"/>
-        </w:rPr>
-        <w:t>Gerbers</w:t>
-      </w:r>
-      <w:proofErr w:type="spellEnd"/>
-      <w:r>
-        <w:rPr>
-          <w:rFonts w:ascii="Lucida Sans Unicode" w:hAnsi="Lucida Sans Unicode" w:cs="Lucida Sans Unicode"/>
-        </w:rPr>
-        <w:t xml:space="preserve"> up and sent them away.</w:t>
+      <w:bookmarkEnd w:id="5"/>
+    </w:p>
+    <w:p>
+      <w:pPr>
+        <w:spacing w:after="0" w:line="240" w:lineRule="auto"/>
+        <w:rPr>
+          <w:rFonts w:ascii="Lucida Sans Unicode" w:hAnsi="Lucida Sans Unicode" w:cs="Lucida Sans Unicode"/>
+        </w:rPr>
+      </w:pPr>
+      <w:r>
+        <w:rPr>
+          <w:rFonts w:ascii="Lucida Sans Unicode" w:hAnsi="Lucida Sans Unicode" w:cs="Lucida Sans Unicode"/>
+        </w:rPr>
+        <w:t>Today was another day of routing. It’s a repetitive process of testing the autorouter, moving things to better placement, and trying again with the autorouter until things get as good as possible. And I think I’ve about gotten to that point. There are no trace failures, and overall everything looks pretty good.</w:t>
+      </w:r>
+    </w:p>
+    <w:p>
+      <w:pPr>
+        <w:spacing w:after="0" w:line="240" w:lineRule="auto"/>
+        <w:rPr>
+          <w:rFonts w:ascii="Lucida Sans Unicode" w:hAnsi="Lucida Sans Unicode" w:cs="Lucida Sans Unicode"/>
+        </w:rPr>
+      </w:pPr>
+    </w:p>
+    <w:p>
+      <w:pPr>
+        <w:spacing w:after="0" w:line="240" w:lineRule="auto"/>
+        <w:rPr>
+          <w:rFonts w:ascii="Lucida Sans Unicode" w:hAnsi="Lucida Sans Unicode" w:cs="Lucida Sans Unicode"/>
+        </w:rPr>
+      </w:pPr>
+      <w:r>
+        <w:rPr>
+          <w:rFonts w:ascii="Lucida Sans Unicode" w:hAnsi="Lucida Sans Unicode" w:cs="Lucida Sans Unicode"/>
+        </w:rPr>
+        <w:t>I’m going to do a quick git push, though, before I Back Import the Spectra Session file from FreeRoute to PCBNew. That way, I notice a problem in the future, I can go back to this point and easily correct it, rather than having to rip up all the traces and start from scratch.</w:t>
+      </w:r>
+    </w:p>
+    <w:p>
+      <w:pPr>
+        <w:spacing w:after="0" w:line="240" w:lineRule="auto"/>
+        <w:rPr>
+          <w:rFonts w:ascii="Lucida Sans Unicode" w:hAnsi="Lucida Sans Unicode" w:cs="Lucida Sans Unicode"/>
+        </w:rPr>
+      </w:pPr>
+    </w:p>
+    <w:p>
+      <w:pPr>
+        <w:spacing w:after="0" w:line="240" w:lineRule="auto"/>
+        <w:rPr>
+          <w:rFonts w:ascii="Lucida Sans Unicode" w:hAnsi="Lucida Sans Unicode" w:cs="Lucida Sans Unicode"/>
+        </w:rPr>
+      </w:pPr>
+      <w:r>
+        <w:rPr>
+          <w:rFonts w:ascii="Lucida Sans Unicode" w:hAnsi="Lucida Sans Unicode" w:cs="Lucida Sans Unicode"/>
+        </w:rPr>
+        <w:t>I sent off the Gerber files to PCBCart for manufacture today. I ordered a set of prototype boards with the same specifications that the final boards will have. But first I made a few last edits to part placement and routing. Then I did a “Design Rule Check” to ensure all my pads are connected, all of my trace widths are wide enough, nothing’s crossing that shouldn’t be, etc.</w:t>
+      </w:r>
+    </w:p>
+    <w:p>
+      <w:pPr>
+        <w:spacing w:after="0" w:line="240" w:lineRule="auto"/>
+        <w:rPr>
+          <w:rFonts w:ascii="Lucida Sans Unicode" w:hAnsi="Lucida Sans Unicode" w:cs="Lucida Sans Unicode"/>
+        </w:rPr>
+      </w:pPr>
+    </w:p>
+    <w:p>
+      <w:pPr>
+        <w:spacing w:after="0" w:line="240" w:lineRule="auto"/>
+        <w:rPr>
+          <w:rFonts w:ascii="Lucida Sans Unicode" w:hAnsi="Lucida Sans Unicode" w:cs="Lucida Sans Unicode"/>
+        </w:rPr>
+      </w:pPr>
+      <w:r>
+        <w:rPr>
+          <w:rFonts w:ascii="Lucida Sans Unicode" w:hAnsi="Lucida Sans Unicode" w:cs="Lucida Sans Unicode"/>
+        </w:rPr>
+        <w:t>Then I plotted the Gerber and Drill files per PCBCart’s specifications, reviewed the Gerber’s layer by layer for errors. Finding none, I zipped the Gerbers up and sent them away.</w:t>
       </w:r>
     </w:p>
     <w:p>
@@ -4844,7 +4424,7 @@
           <w:rFonts w:ascii="Lucida Sans Unicode" w:hAnsi="Lucida Sans Unicode" w:cs="Lucida Sans Unicode"/>
         </w:rPr>
       </w:pPr>
-      <w:bookmarkStart w:id="7" w:name="_Toc343803641"/>
+      <w:bookmarkStart w:id="6" w:name="_Toc343803641"/>
       <w:r>
         <w:rPr>
           <w:rFonts w:ascii="Lucida Sans Unicode" w:hAnsi="Lucida Sans Unicode" w:cs="Lucida Sans Unicode"/>
@@ -4852,34 +4432,20 @@
         <w:lastRenderedPageBreak/>
         <w:t>2012/05/19</w:t>
       </w:r>
-      <w:bookmarkEnd w:id="7"/>
-    </w:p>
-    <w:p>
-      <w:pPr>
-        <w:spacing w:after="0" w:line="240" w:lineRule="auto"/>
-        <w:rPr>
-          <w:rFonts w:ascii="Lucida Sans Unicode" w:hAnsi="Lucida Sans Unicode" w:cs="Lucida Sans Unicode"/>
-        </w:rPr>
-      </w:pPr>
-      <w:r>
-        <w:rPr>
-          <w:rFonts w:ascii="Lucida Sans Unicode" w:hAnsi="Lucida Sans Unicode" w:cs="Lucida Sans Unicode"/>
-        </w:rPr>
-        <w:t xml:space="preserve">I installed Atmel Studio 6 and used the </w:t>
-      </w:r>
-      <w:proofErr w:type="spellStart"/>
-      <w:r>
-        <w:rPr>
-          <w:rFonts w:ascii="Lucida Sans Unicode" w:hAnsi="Lucida Sans Unicode" w:cs="Lucida Sans Unicode"/>
-        </w:rPr>
-        <w:t>QTouch</w:t>
-      </w:r>
-      <w:proofErr w:type="spellEnd"/>
-      <w:r>
-        <w:rPr>
-          <w:rFonts w:ascii="Lucida Sans Unicode" w:hAnsi="Lucida Sans Unicode" w:cs="Lucida Sans Unicode"/>
-        </w:rPr>
-        <w:t xml:space="preserve"> Project Builder to generate the skeleton for this project. It almost feels like cheating. You input how many sensors, which microcontroller you’ll be using, and which pins you</w:t>
+      <w:bookmarkEnd w:id="6"/>
+    </w:p>
+    <w:p>
+      <w:pPr>
+        <w:spacing w:after="0" w:line="240" w:lineRule="auto"/>
+        <w:rPr>
+          <w:rFonts w:ascii="Lucida Sans Unicode" w:hAnsi="Lucida Sans Unicode" w:cs="Lucida Sans Unicode"/>
+        </w:rPr>
+      </w:pPr>
+      <w:r>
+        <w:rPr>
+          <w:rFonts w:ascii="Lucida Sans Unicode" w:hAnsi="Lucida Sans Unicode" w:cs="Lucida Sans Unicode"/>
+        </w:rPr>
+        <w:t>I installed Atmel Studio 6 and used the QTouch Project Builder to generate the skeleton for this project. It almost feels like cheating. You input how many sensors, which microcontroller you’ll be using, and which pins you</w:t>
       </w:r>
       <w:r>
         <w:rPr>
@@ -4922,41 +4488,27 @@
           <w:rFonts w:ascii="Lucida Sans Unicode" w:hAnsi="Lucida Sans Unicode" w:cs="Lucida Sans Unicode"/>
         </w:rPr>
       </w:pPr>
-      <w:bookmarkStart w:id="8" w:name="_Toc343803642"/>
+      <w:bookmarkStart w:id="7" w:name="_Toc343803642"/>
       <w:r>
         <w:rPr>
           <w:rFonts w:ascii="Lucida Sans Unicode" w:hAnsi="Lucida Sans Unicode" w:cs="Lucida Sans Unicode"/>
         </w:rPr>
         <w:t>2012/06/06</w:t>
       </w:r>
-      <w:bookmarkEnd w:id="8"/>
-    </w:p>
-    <w:p>
-      <w:pPr>
-        <w:spacing w:after="0" w:line="240" w:lineRule="auto"/>
-        <w:rPr>
-          <w:rFonts w:ascii="Lucida Sans Unicode" w:hAnsi="Lucida Sans Unicode" w:cs="Lucida Sans Unicode"/>
-        </w:rPr>
-      </w:pPr>
-      <w:r>
-        <w:rPr>
-          <w:rFonts w:ascii="Lucida Sans Unicode" w:hAnsi="Lucida Sans Unicode" w:cs="Lucida Sans Unicode"/>
-        </w:rPr>
-        <w:t xml:space="preserve">I’ve received the initial prototype boards from </w:t>
-      </w:r>
-      <w:proofErr w:type="spellStart"/>
-      <w:r>
-        <w:rPr>
-          <w:rFonts w:ascii="Lucida Sans Unicode" w:hAnsi="Lucida Sans Unicode" w:cs="Lucida Sans Unicode"/>
-        </w:rPr>
-        <w:t>PCBCart</w:t>
-      </w:r>
-      <w:proofErr w:type="spellEnd"/>
-      <w:r>
-        <w:rPr>
-          <w:rFonts w:ascii="Lucida Sans Unicode" w:hAnsi="Lucida Sans Unicode" w:cs="Lucida Sans Unicode"/>
-        </w:rPr>
-        <w:t>, and they look fantastic. I assembled the first board, and have applied power, and nothing burnt up. That’s always a good start.</w:t>
+      <w:bookmarkEnd w:id="7"/>
+    </w:p>
+    <w:p>
+      <w:pPr>
+        <w:spacing w:after="0" w:line="240" w:lineRule="auto"/>
+        <w:rPr>
+          <w:rFonts w:ascii="Lucida Sans Unicode" w:hAnsi="Lucida Sans Unicode" w:cs="Lucida Sans Unicode"/>
+        </w:rPr>
+      </w:pPr>
+      <w:r>
+        <w:rPr>
+          <w:rFonts w:ascii="Lucida Sans Unicode" w:hAnsi="Lucida Sans Unicode" w:cs="Lucida Sans Unicode"/>
+        </w:rPr>
+        <w:t>I’ve received the initial prototype boards from PCBCart, and they look fantastic. I assembled the first board, and have applied power, and nothing burnt up. That’s always a good start.</w:t>
       </w:r>
     </w:p>
     <w:p>
@@ -4997,21 +4549,7 @@
         <w:rPr>
           <w:rFonts w:ascii="Lucida Sans Unicode" w:hAnsi="Lucida Sans Unicode" w:cs="Lucida Sans Unicode"/>
         </w:rPr>
-        <w:t xml:space="preserve">The sensor should be placed on the board opposite the SMT components, so that the sensor is flush against the top of the enclosure. This should be very simple to do. Place on opposite side, use 2 </w:t>
-      </w:r>
-      <w:proofErr w:type="spellStart"/>
-      <w:r>
-        <w:rPr>
-          <w:rFonts w:ascii="Lucida Sans Unicode" w:hAnsi="Lucida Sans Unicode" w:cs="Lucida Sans Unicode"/>
-        </w:rPr>
-        <w:t>vias</w:t>
-      </w:r>
-      <w:proofErr w:type="spellEnd"/>
-      <w:r>
-        <w:rPr>
-          <w:rFonts w:ascii="Lucida Sans Unicode" w:hAnsi="Lucida Sans Unicode" w:cs="Lucida Sans Unicode"/>
-        </w:rPr>
-        <w:t>, and mirror the sensor so that no other movement of traces or parts is required.</w:t>
+        <w:t>The sensor should be placed on the board opposite the SMT components, so that the sensor is flush against the top of the enclosure. This should be very simple to do. Place on opposite side, use 2 vias, and mirror the sensor so that no other movement of traces or parts is required.</w:t>
       </w:r>
     </w:p>
     <w:p>
@@ -5096,14 +4634,14 @@
           <w:rFonts w:ascii="Lucida Sans Unicode" w:hAnsi="Lucida Sans Unicode" w:cs="Lucida Sans Unicode"/>
         </w:rPr>
       </w:pPr>
-      <w:bookmarkStart w:id="9" w:name="_Toc343803643"/>
+      <w:bookmarkStart w:id="8" w:name="_Toc343803643"/>
       <w:r>
         <w:rPr>
           <w:rFonts w:ascii="Lucida Sans Unicode" w:hAnsi="Lucida Sans Unicode" w:cs="Lucida Sans Unicode"/>
         </w:rPr>
         <w:t>2012/06/10</w:t>
       </w:r>
-      <w:bookmarkEnd w:id="9"/>
+      <w:bookmarkEnd w:id="8"/>
     </w:p>
     <w:p>
       <w:pPr>
@@ -5334,21 +4872,7 @@
         <w:rPr>
           <w:rFonts w:ascii="Lucida Sans Unicode" w:hAnsi="Lucida Sans Unicode" w:cs="Lucida Sans Unicode"/>
         </w:rPr>
-        <w:t xml:space="preserve">D1, the </w:t>
-      </w:r>
-      <w:proofErr w:type="spellStart"/>
-      <w:r>
-        <w:rPr>
-          <w:rFonts w:ascii="Lucida Sans Unicode" w:hAnsi="Lucida Sans Unicode" w:cs="Lucida Sans Unicode"/>
-        </w:rPr>
-        <w:t>schottky</w:t>
-      </w:r>
-      <w:proofErr w:type="spellEnd"/>
-      <w:r>
-        <w:rPr>
-          <w:rFonts w:ascii="Lucida Sans Unicode" w:hAnsi="Lucida Sans Unicode" w:cs="Lucida Sans Unicode"/>
-        </w:rPr>
-        <w:t xml:space="preserve"> diode used in the power regulation block, is incorrectly placed on the PCB. The schematic uses a 2-pin representation of the diode, since a diode only actually has two parts, and anode and a cathode. The actual device used, though, has three pins, one of which has no electrical connection. Basically, the cathode was unconnected, which caused some significant problems. I corrected this in the prototype by canting the diode to the side so that the anode and cathode are both connected. The only real problem with this, other than aesthetics, is that that third pin provides additional physical stability for the chip. I don’t foresee this being a problem with the prototyping, but it will clearly need to be corrected in the final product.</w:t>
+        <w:t>D1, the schottky diode used in the power regulation block, is incorrectly placed on the PCB. The schematic uses a 2-pin representation of the diode, since a diode only actually has two parts, and anode and a cathode. The actual device used, though, has three pins, one of which has no electrical connection. Basically, the cathode was unconnected, which caused some significant problems. I corrected this in the prototype by canting the diode to the side so that the anode and cathode are both connected. The only real problem with this, other than aesthetics, is that that third pin provides additional physical stability for the chip. I don’t foresee this being a problem with the prototyping, but it will clearly need to be corrected in the final product.</w:t>
       </w:r>
     </w:p>
     <w:p>
@@ -5462,21 +4986,7 @@
         <w:rPr>
           <w:rFonts w:ascii="Lucida Sans Unicode" w:hAnsi="Lucida Sans Unicode" w:cs="Lucida Sans Unicode"/>
         </w:rPr>
-        <w:t xml:space="preserve">Another trip-up: </w:t>
-      </w:r>
-      <w:proofErr w:type="spellStart"/>
-      <w:r>
-        <w:rPr>
-          <w:rFonts w:ascii="Lucida Sans Unicode" w:hAnsi="Lucida Sans Unicode" w:cs="Lucida Sans Unicode"/>
-        </w:rPr>
-        <w:t>QMatrix</w:t>
-      </w:r>
-      <w:proofErr w:type="spellEnd"/>
-      <w:r>
-        <w:rPr>
-          <w:rFonts w:ascii="Lucida Sans Unicode" w:hAnsi="Lucida Sans Unicode" w:cs="Lucida Sans Unicode"/>
-        </w:rPr>
-        <w:t xml:space="preserve"> can be used with ATTiny44</w:t>
+        <w:t>Another trip-up: QMatrix can be used with ATTiny44</w:t>
       </w:r>
       <w:r>
         <w:rPr>
@@ -5489,16 +4999,8 @@
         <w:rPr>
           <w:rFonts w:ascii="Lucida Sans Unicode" w:hAnsi="Lucida Sans Unicode" w:cs="Lucida Sans Unicode"/>
         </w:rPr>
-        <w:t xml:space="preserve">, or ATTiny84, but not ATTiny44, which is what I ordered. Whoops. </w:t>
-      </w:r>
-      <w:proofErr w:type="gramStart"/>
-      <w:r>
-        <w:rPr>
-          <w:rFonts w:ascii="Lucida Sans Unicode" w:hAnsi="Lucida Sans Unicode" w:cs="Lucida Sans Unicode"/>
-        </w:rPr>
-        <w:t>New chip on the way.</w:t>
-      </w:r>
-      <w:proofErr w:type="gramEnd"/>
+        <w:t>, or ATTiny84, but not ATTiny44, which is what I ordered. Whoops. New chip on the way.</w:t>
+      </w:r>
     </w:p>
     <w:p>
       <w:pPr>
@@ -5527,39 +5029,7 @@
           <w:rFonts w:ascii="Lucida Sans Unicode" w:hAnsi="Lucida Sans Unicode" w:cs="Lucida Sans Unicode"/>
           <w:b/>
         </w:rPr>
-        <w:t xml:space="preserve">: Contacted </w:t>
-      </w:r>
-      <w:proofErr w:type="gramStart"/>
-      <w:r>
-        <w:rPr>
-          <w:rFonts w:ascii="Lucida Sans Unicode" w:hAnsi="Lucida Sans Unicode" w:cs="Lucida Sans Unicode"/>
-          <w:b/>
-        </w:rPr>
-        <w:t>Atmel,</w:t>
-      </w:r>
-      <w:proofErr w:type="gramEnd"/>
-      <w:r>
-        <w:rPr>
-          <w:rFonts w:ascii="Lucida Sans Unicode" w:hAnsi="Lucida Sans Unicode" w:cs="Lucida Sans Unicode"/>
-          <w:b/>
-        </w:rPr>
-        <w:t xml:space="preserve"> and this is untrue. ATTiny44 and ATTiny44A </w:t>
-      </w:r>
-      <w:proofErr w:type="gramStart"/>
-      <w:r>
-        <w:rPr>
-          <w:rFonts w:ascii="Lucida Sans Unicode" w:hAnsi="Lucida Sans Unicode" w:cs="Lucida Sans Unicode"/>
-          <w:b/>
-        </w:rPr>
-        <w:t>are</w:t>
-      </w:r>
-      <w:proofErr w:type="gramEnd"/>
-      <w:r>
-        <w:rPr>
-          <w:rFonts w:ascii="Lucida Sans Unicode" w:hAnsi="Lucida Sans Unicode" w:cs="Lucida Sans Unicode"/>
-          <w:b/>
-        </w:rPr>
-        <w:t xml:space="preserve"> drop-in replaceable in touch applications.</w:t>
+        <w:t>: Contacted Atmel, and this is untrue. ATTiny44 and ATTiny44A are drop-in replaceable in touch applications.</w:t>
       </w:r>
       <w:r>
         <w:rPr>
@@ -5700,36 +5170,28 @@
           <w:rFonts w:ascii="Lucida Sans Unicode" w:hAnsi="Lucida Sans Unicode" w:cs="Lucida Sans Unicode"/>
         </w:rPr>
       </w:pPr>
-      <w:bookmarkStart w:id="10" w:name="_Toc343803644"/>
+      <w:bookmarkStart w:id="9" w:name="_Toc343803644"/>
       <w:r>
         <w:rPr>
           <w:rFonts w:ascii="Lucida Sans Unicode" w:hAnsi="Lucida Sans Unicode" w:cs="Lucida Sans Unicode"/>
         </w:rPr>
         <w:t>2012/07/03</w:t>
       </w:r>
-      <w:bookmarkEnd w:id="10"/>
-    </w:p>
-    <w:p>
-      <w:pPr>
-        <w:spacing w:after="0" w:line="240" w:lineRule="auto"/>
-        <w:rPr>
-          <w:rFonts w:ascii="Lucida Sans Unicode" w:hAnsi="Lucida Sans Unicode" w:cs="Lucida Sans Unicode"/>
-        </w:rPr>
-      </w:pPr>
-      <w:r>
-        <w:rPr>
-          <w:rFonts w:ascii="Lucida Sans Unicode" w:hAnsi="Lucida Sans Unicode" w:cs="Lucida Sans Unicode"/>
-        </w:rPr>
-        <w:t xml:space="preserve">It has been a busy few weeks at work, which has prevented much work on this project. </w:t>
-      </w:r>
-      <w:proofErr w:type="gramStart"/>
-      <w:r>
-        <w:rPr>
-          <w:rFonts w:ascii="Lucida Sans Unicode" w:hAnsi="Lucida Sans Unicode" w:cs="Lucida Sans Unicode"/>
-        </w:rPr>
-        <w:t>Getting back to it now.</w:t>
-      </w:r>
-      <w:proofErr w:type="gramEnd"/>
+      <w:bookmarkEnd w:id="9"/>
+    </w:p>
+    <w:p>
+      <w:pPr>
+        <w:spacing w:after="0" w:line="240" w:lineRule="auto"/>
+        <w:rPr>
+          <w:rFonts w:ascii="Lucida Sans Unicode" w:hAnsi="Lucida Sans Unicode" w:cs="Lucida Sans Unicode"/>
+        </w:rPr>
+      </w:pPr>
+      <w:r>
+        <w:rPr>
+          <w:rFonts w:ascii="Lucida Sans Unicode" w:hAnsi="Lucida Sans Unicode" w:cs="Lucida Sans Unicode"/>
+        </w:rPr>
+        <w:t>It has been a busy few weeks at work, which has prevented much work on this project. Getting back to it now.</w:t>
+      </w:r>
     </w:p>
     <w:p>
       <w:pPr>
@@ -5747,14 +5209,14 @@
           <w:rFonts w:ascii="Lucida Sans Unicode" w:hAnsi="Lucida Sans Unicode" w:cs="Lucida Sans Unicode"/>
         </w:rPr>
       </w:pPr>
-      <w:bookmarkStart w:id="11" w:name="_Toc343803645"/>
+      <w:bookmarkStart w:id="10" w:name="_Toc343803645"/>
       <w:r>
         <w:rPr>
           <w:rFonts w:ascii="Lucida Sans Unicode" w:hAnsi="Lucida Sans Unicode" w:cs="Lucida Sans Unicode"/>
         </w:rPr>
         <w:t>2012/07/04</w:t>
       </w:r>
-      <w:bookmarkEnd w:id="11"/>
+      <w:bookmarkEnd w:id="10"/>
     </w:p>
     <w:p>
       <w:pPr>
@@ -5792,14 +5254,14 @@
           <w:rFonts w:ascii="Lucida Sans Unicode" w:hAnsi="Lucida Sans Unicode" w:cs="Lucida Sans Unicode"/>
         </w:rPr>
       </w:pPr>
-      <w:bookmarkStart w:id="12" w:name="_Toc343803646"/>
+      <w:bookmarkStart w:id="11" w:name="_Toc343803646"/>
       <w:r>
         <w:rPr>
           <w:rFonts w:ascii="Lucida Sans Unicode" w:hAnsi="Lucida Sans Unicode" w:cs="Lucida Sans Unicode"/>
         </w:rPr>
         <w:t>2012/07/24</w:t>
       </w:r>
-      <w:bookmarkEnd w:id="12"/>
+      <w:bookmarkEnd w:id="11"/>
     </w:p>
     <w:p>
       <w:pPr>
@@ -5841,57 +5303,29 @@
           <w:rFonts w:ascii="Lucida Sans Unicode" w:hAnsi="Lucida Sans Unicode" w:cs="Lucida Sans Unicode"/>
         </w:rPr>
         <w:lastRenderedPageBreak/>
-        <w:t xml:space="preserve">0805 resistors from </w:t>
-      </w:r>
-      <w:proofErr w:type="spellStart"/>
-      <w:r>
-        <w:rPr>
-          <w:rFonts w:ascii="Lucida Sans Unicode" w:hAnsi="Lucida Sans Unicode" w:cs="Lucida Sans Unicode"/>
-        </w:rPr>
-        <w:t>Adafruit</w:t>
-      </w:r>
-      <w:proofErr w:type="spellEnd"/>
-      <w:r>
-        <w:rPr>
-          <w:rFonts w:ascii="Lucida Sans Unicode" w:hAnsi="Lucida Sans Unicode" w:cs="Lucida Sans Unicode"/>
-        </w:rPr>
-        <w:t xml:space="preserve"> to try different values (0805, because finding books of 1205 or 1210 seems about impossible).</w:t>
-      </w:r>
-    </w:p>
-    <w:p>
-      <w:pPr>
-        <w:spacing w:after="0" w:line="240" w:lineRule="auto"/>
-        <w:rPr>
-          <w:rFonts w:ascii="Lucida Sans Unicode" w:hAnsi="Lucida Sans Unicode" w:cs="Lucida Sans Unicode"/>
-        </w:rPr>
-      </w:pPr>
-    </w:p>
-    <w:p>
-      <w:pPr>
-        <w:spacing w:after="0" w:line="240" w:lineRule="auto"/>
-        <w:rPr>
-          <w:rFonts w:ascii="Lucida Sans Unicode" w:hAnsi="Lucida Sans Unicode" w:cs="Lucida Sans Unicode"/>
-        </w:rPr>
-      </w:pPr>
-      <w:r>
-        <w:rPr>
-          <w:rFonts w:ascii="Lucida Sans Unicode" w:hAnsi="Lucida Sans Unicode" w:cs="Lucida Sans Unicode"/>
-        </w:rPr>
-        <w:t xml:space="preserve">After replacing the 10K resistors with 1.5K resistors, I am finally getting </w:t>
-      </w:r>
-      <w:proofErr w:type="gramStart"/>
-      <w:r>
-        <w:rPr>
-          <w:rFonts w:ascii="Lucida Sans Unicode" w:hAnsi="Lucida Sans Unicode" w:cs="Lucida Sans Unicode"/>
-        </w:rPr>
-        <w:t>an acknowledge</w:t>
-      </w:r>
-      <w:proofErr w:type="gramEnd"/>
-      <w:r>
-        <w:rPr>
-          <w:rFonts w:ascii="Lucida Sans Unicode" w:hAnsi="Lucida Sans Unicode" w:cs="Lucida Sans Unicode"/>
-        </w:rPr>
-        <w:t xml:space="preserve"> from the PCA9685 when I address it</w:t>
+        <w:t>0805 resistors from Adafruit to try different values (0805, because finding books of 1205 or 1210 seems about impossible).</w:t>
+      </w:r>
+    </w:p>
+    <w:p>
+      <w:pPr>
+        <w:spacing w:after="0" w:line="240" w:lineRule="auto"/>
+        <w:rPr>
+          <w:rFonts w:ascii="Lucida Sans Unicode" w:hAnsi="Lucida Sans Unicode" w:cs="Lucida Sans Unicode"/>
+        </w:rPr>
+      </w:pPr>
+    </w:p>
+    <w:p>
+      <w:pPr>
+        <w:spacing w:after="0" w:line="240" w:lineRule="auto"/>
+        <w:rPr>
+          <w:rFonts w:ascii="Lucida Sans Unicode" w:hAnsi="Lucida Sans Unicode" w:cs="Lucida Sans Unicode"/>
+        </w:rPr>
+      </w:pPr>
+      <w:r>
+        <w:rPr>
+          <w:rFonts w:ascii="Lucida Sans Unicode" w:hAnsi="Lucida Sans Unicode" w:cs="Lucida Sans Unicode"/>
+        </w:rPr>
+        <w:t>After replacing the 10K resistors with 1.5K resistors, I am finally getting an acknowledge from the PCA9685 when I address it</w:t>
       </w:r>
       <w:r>
         <w:rPr>
@@ -5972,14 +5406,14 @@
           <w:rFonts w:ascii="Lucida Sans Unicode" w:hAnsi="Lucida Sans Unicode" w:cs="Lucida Sans Unicode"/>
         </w:rPr>
       </w:pPr>
-      <w:bookmarkStart w:id="13" w:name="_Toc343803647"/>
+      <w:bookmarkStart w:id="12" w:name="_Toc343803647"/>
       <w:r>
         <w:rPr>
           <w:rFonts w:ascii="Lucida Sans Unicode" w:hAnsi="Lucida Sans Unicode" w:cs="Lucida Sans Unicode"/>
         </w:rPr>
         <w:t>2012/07/30</w:t>
       </w:r>
-      <w:bookmarkEnd w:id="13"/>
+      <w:bookmarkEnd w:id="12"/>
     </w:p>
     <w:p>
       <w:pPr>
@@ -6097,14 +5531,14 @@
           <w:rFonts w:ascii="Lucida Sans Unicode" w:hAnsi="Lucida Sans Unicode" w:cs="Lucida Sans Unicode"/>
         </w:rPr>
       </w:pPr>
-      <w:bookmarkStart w:id="14" w:name="_Toc343803648"/>
+      <w:bookmarkStart w:id="13" w:name="_Toc343803648"/>
       <w:r>
         <w:rPr>
           <w:rFonts w:ascii="Lucida Sans Unicode" w:hAnsi="Lucida Sans Unicode" w:cs="Lucida Sans Unicode"/>
         </w:rPr>
         <w:t>2012/07/31</w:t>
       </w:r>
-      <w:bookmarkEnd w:id="14"/>
+      <w:bookmarkEnd w:id="13"/>
     </w:p>
     <w:p>
       <w:pPr>
@@ -6123,16 +5557,8 @@
         <w:rPr>
           <w:rFonts w:ascii="Lucida Sans Unicode" w:hAnsi="Lucida Sans Unicode" w:cs="Lucida Sans Unicode"/>
         </w:rPr>
-        <w:t xml:space="preserve">is that I didn’t place the LEDs in order around the board. So instead of a simple ‘for’ loop counting up, I have to be a bit more creative. Oh well. </w:t>
-      </w:r>
-      <w:proofErr w:type="gramStart"/>
-      <w:r>
-        <w:rPr>
-          <w:rFonts w:ascii="Lucida Sans Unicode" w:hAnsi="Lucida Sans Unicode" w:cs="Lucida Sans Unicode"/>
-        </w:rPr>
-        <w:t>Will fix in the next version.</w:t>
-      </w:r>
-      <w:proofErr w:type="gramEnd"/>
+        <w:t>is that I didn’t place the LEDs in order around the board. So instead of a simple ‘for’ loop counting up, I have to be a bit more creative. Oh well. Will fix in the next version.</w:t>
+      </w:r>
       <w:r>
         <w:rPr>
           <w:rFonts w:ascii="Lucida Sans Unicode" w:hAnsi="Lucida Sans Unicode" w:cs="Lucida Sans Unicode"/>
@@ -6179,14 +5605,14 @@
           <w:rFonts w:ascii="Lucida Sans Unicode" w:hAnsi="Lucida Sans Unicode" w:cs="Lucida Sans Unicode"/>
         </w:rPr>
       </w:pPr>
-      <w:bookmarkStart w:id="15" w:name="_Toc343803649"/>
+      <w:bookmarkStart w:id="14" w:name="_Toc343803649"/>
       <w:r>
         <w:rPr>
           <w:rFonts w:ascii="Lucida Sans Unicode" w:hAnsi="Lucida Sans Unicode" w:cs="Lucida Sans Unicode"/>
         </w:rPr>
         <w:t>2012/08/05</w:t>
       </w:r>
-      <w:bookmarkEnd w:id="15"/>
+      <w:bookmarkEnd w:id="14"/>
     </w:p>
     <w:p>
       <w:pPr>
@@ -6227,35 +5653,33 @@
         <w:rPr>
           <w:highlight w:val="lightGray"/>
         </w:rPr>
-        <w:t xml:space="preserve">Problem synopsis: I've been working on a prototype project built on custom PCBs utilizing the ATTiny84. I have 3 separate prototype boards. Two have external power source (lithium battery with boost converter), one does not. Other than that they are all exactly the same. I have successfully programmed the tiny84's on these </w:t>
-      </w:r>
-      <w:proofErr w:type="gramStart"/>
+        <w:t>Problem synopsis: I've been working on a prototype project built on custom PCBs utilizing the ATTiny84. I have 3 separate prototype boards. Two have external power source (lithium battery with boost converter), one does not. Other than that they are all exactly the same. I have successfully programmed the tiny84's on these boards dozens of times each, and have not had problems. This evening I was writing new code and programmed one board, and there was a mismatch (sadly, didn't get a screenshot, but it was something like 0x00 != 0x01). I started over, and then began getting 'initialization failed' errors, which I was unable to account for or resolve.</w:t>
+      </w:r>
       <w:r>
         <w:rPr>
           <w:highlight w:val="lightGray"/>
         </w:rPr>
-        <w:t>boards</w:t>
-      </w:r>
-      <w:proofErr w:type="gramEnd"/>
+        <w:br/>
+      </w:r>
       <w:r>
         <w:rPr>
           <w:highlight w:val="lightGray"/>
         </w:rPr>
-        <w:t xml:space="preserve"> dozens of times each, and have not had problems. This evening I was writing new code and programmed one board, and there was a mismatch (sadly, didn't get a screenshot, but it was something like </w:t>
-      </w:r>
-      <w:proofErr w:type="gramStart"/>
+        <w:br/>
+        <w:t>Considering that my code may have (somehow?) damaged the chip, I switched to another known-good board and tried to simply reach the chip via avrdude with the following command:</w:t>
+      </w:r>
       <w:r>
         <w:rPr>
           <w:highlight w:val="lightGray"/>
         </w:rPr>
-        <w:t>0x00 !</w:t>
-      </w:r>
-      <w:proofErr w:type="gramEnd"/>
+        <w:br/>
+      </w:r>
       <w:r>
         <w:rPr>
           <w:highlight w:val="lightGray"/>
         </w:rPr>
-        <w:t>= 0x01). I started over, and then began getting 'initialization failed' errors, which I was unable to account for or resolve.</w:t>
+        <w:br/>
+        <w:t>avrdude -c usbtiny -p attiny84</w:t>
       </w:r>
       <w:r>
         <w:rPr>
@@ -6268,123 +5692,20 @@
           <w:highlight w:val="lightGray"/>
         </w:rPr>
         <w:br/>
-        <w:t xml:space="preserve">Considering that my code may have (somehow?) damaged the chip, I switched to another known-good board and tried to simply reach the chip via </w:t>
-      </w:r>
-      <w:proofErr w:type="spellStart"/>
+        <w:t>I got 'initialization failed' on this board as well. Both boards are externally powered. So, moving on, I applied the jumper to my USBtinyISP and tried reaching the non-externally-powered prototype board. Same result. All three of these boards were able to accept programming earlier in the day, and no physical changes had been made since.</w:t>
+      </w:r>
       <w:r>
         <w:rPr>
           <w:highlight w:val="lightGray"/>
         </w:rPr>
-        <w:t>avrdude</w:t>
-      </w:r>
-      <w:proofErr w:type="spellEnd"/>
+        <w:br/>
+      </w:r>
       <w:r>
         <w:rPr>
           <w:highlight w:val="lightGray"/>
         </w:rPr>
-        <w:t xml:space="preserve"> with the following command</w:t>
-      </w:r>
-      <w:proofErr w:type="gramStart"/>
-      <w:r>
-        <w:rPr>
-          <w:highlight w:val="lightGray"/>
-        </w:rPr>
-        <w:t>:</w:t>
-      </w:r>
-      <w:proofErr w:type="gramEnd"/>
-      <w:r>
-        <w:rPr>
-          <w:highlight w:val="lightGray"/>
-        </w:rPr>
         <w:br/>
-      </w:r>
-      <w:r>
-        <w:rPr>
-          <w:highlight w:val="lightGray"/>
-        </w:rPr>
-        <w:br/>
-      </w:r>
-      <w:proofErr w:type="spellStart"/>
-      <w:r>
-        <w:rPr>
-          <w:highlight w:val="lightGray"/>
-        </w:rPr>
-        <w:t>avrdude</w:t>
-      </w:r>
-      <w:proofErr w:type="spellEnd"/>
-      <w:r>
-        <w:rPr>
-          <w:highlight w:val="lightGray"/>
-        </w:rPr>
-        <w:t xml:space="preserve"> -c </w:t>
-      </w:r>
-      <w:proofErr w:type="spellStart"/>
-      <w:r>
-        <w:rPr>
-          <w:highlight w:val="lightGray"/>
-        </w:rPr>
-        <w:t>usbtiny</w:t>
-      </w:r>
-      <w:proofErr w:type="spellEnd"/>
-      <w:r>
-        <w:rPr>
-          <w:highlight w:val="lightGray"/>
-        </w:rPr>
-        <w:t xml:space="preserve"> -p attiny84</w:t>
-      </w:r>
-      <w:r>
-        <w:rPr>
-          <w:highlight w:val="lightGray"/>
-        </w:rPr>
-        <w:br/>
-      </w:r>
-      <w:r>
-        <w:rPr>
-          <w:highlight w:val="lightGray"/>
-        </w:rPr>
-        <w:br/>
-        <w:t xml:space="preserve">I got 'initialization failed' on this board as well. Both boards are externally powered. So, moving on, I applied the jumper to my </w:t>
-      </w:r>
-      <w:proofErr w:type="spellStart"/>
-      <w:r>
-        <w:rPr>
-          <w:highlight w:val="lightGray"/>
-        </w:rPr>
-        <w:t>USBtinyISP</w:t>
-      </w:r>
-      <w:proofErr w:type="spellEnd"/>
-      <w:r>
-        <w:rPr>
-          <w:highlight w:val="lightGray"/>
-        </w:rPr>
-        <w:t xml:space="preserve"> and tried reaching the non-externally-powered prototype board. Same result. All three of these boards were able to accept programming earlier in the day, and no physical changes had been made since.</w:t>
-      </w:r>
-      <w:r>
-        <w:rPr>
-          <w:highlight w:val="lightGray"/>
-        </w:rPr>
-        <w:br/>
-      </w:r>
-      <w:r>
-        <w:rPr>
-          <w:highlight w:val="lightGray"/>
-        </w:rPr>
-        <w:br/>
-        <w:t xml:space="preserve">I have on hand some boards from a different project which use the ATTiny44, so I tried the same thing with these, and </w:t>
-      </w:r>
-      <w:proofErr w:type="spellStart"/>
-      <w:r>
-        <w:rPr>
-          <w:highlight w:val="lightGray"/>
-        </w:rPr>
-        <w:t>AVRDude</w:t>
-      </w:r>
-      <w:proofErr w:type="spellEnd"/>
-      <w:r>
-        <w:rPr>
-          <w:highlight w:val="lightGray"/>
-        </w:rPr>
-        <w:t xml:space="preserve"> was able to talk to this chip no problem. Likewise, I was able to communicate with an ATMega16 on another board.</w:t>
+        <w:t>I have on hand some boards from a different project which use the ATTiny44, so I tried the same thing with these, and AVRDude was able to talk to this chip no problem. Likewise, I was able to communicate with an ATMega16 on another board.</w:t>
       </w:r>
       <w:r>
         <w:rPr>
@@ -6410,21 +5731,7 @@
           <w:highlight w:val="lightGray"/>
         </w:rPr>
         <w:br/>
-        <w:t xml:space="preserve">1. </w:t>
-      </w:r>
-      <w:proofErr w:type="spellStart"/>
-      <w:r>
-        <w:rPr>
-          <w:highlight w:val="lightGray"/>
-        </w:rPr>
-        <w:t>USBtiny</w:t>
-      </w:r>
-      <w:proofErr w:type="spellEnd"/>
-      <w:r>
-        <w:rPr>
-          <w:highlight w:val="lightGray"/>
-        </w:rPr>
-        <w:t xml:space="preserve"> from kit. I've used it hundreds of times successfully.</w:t>
+        <w:t>1. USBtiny from kit. I've used it hundreds of times successfully.</w:t>
       </w:r>
       <w:r>
         <w:rPr>
@@ -6450,48 +5757,20 @@
           <w:highlight w:val="lightGray"/>
         </w:rPr>
         <w:br/>
-        <w:t xml:space="preserve">3. I'm using Atmel Studio 6, but programming via </w:t>
-      </w:r>
-      <w:proofErr w:type="spellStart"/>
+        <w:t>3. I'm using Atmel Studio 6, but programming via AVRDude. The target chip is ATTiny84.</w:t>
+      </w:r>
       <w:r>
         <w:rPr>
           <w:highlight w:val="lightGray"/>
         </w:rPr>
-        <w:t>AVRDude</w:t>
-      </w:r>
-      <w:proofErr w:type="spellEnd"/>
+        <w:br/>
+      </w:r>
       <w:r>
         <w:rPr>
           <w:highlight w:val="lightGray"/>
         </w:rPr>
-        <w:t>. The target chip is ATTiny84.</w:t>
-      </w:r>
-      <w:r>
-        <w:rPr>
-          <w:highlight w:val="lightGray"/>
-        </w:rPr>
         <w:br/>
-      </w:r>
-      <w:r>
-        <w:rPr>
-          <w:highlight w:val="lightGray"/>
-        </w:rPr>
-        <w:br/>
-        <w:t xml:space="preserve">4. The </w:t>
-      </w:r>
-      <w:proofErr w:type="spellStart"/>
-      <w:r>
-        <w:rPr>
-          <w:highlight w:val="lightGray"/>
-        </w:rPr>
-        <w:t>USBtinyISP</w:t>
-      </w:r>
-      <w:proofErr w:type="spellEnd"/>
-      <w:r>
-        <w:rPr>
-          <w:highlight w:val="lightGray"/>
-        </w:rPr>
-        <w:t xml:space="preserve"> has worked without problem for a few years (since 2007!)</w:t>
+        <w:t>4. The USBtinyISP has worked without problem for a few years (since 2007!)</w:t>
       </w:r>
       <w:r>
         <w:rPr>
@@ -6524,47 +5803,20 @@
           <w:highlight w:val="lightGray"/>
         </w:rPr>
         <w:br/>
-        <w:t xml:space="preserve">6. I don't have a camera on hand, but the kit has worked without problem for years, and there is no visible damage or faults. The </w:t>
-      </w:r>
-      <w:proofErr w:type="spellStart"/>
+        <w:t>6. I don't have a camera on hand, but the kit has worked without problem for years, and there is no visible damage or faults. The USBtinyISP can currently program an ATTiny44 or ATMega16, but not an ATTiny84.</w:t>
+      </w:r>
       <w:r>
         <w:rPr>
           <w:highlight w:val="lightGray"/>
         </w:rPr>
-        <w:t>USBtinyISP</w:t>
-      </w:r>
-      <w:proofErr w:type="spellEnd"/>
+        <w:br/>
+      </w:r>
       <w:r>
         <w:rPr>
           <w:highlight w:val="lightGray"/>
         </w:rPr>
-        <w:t xml:space="preserve"> can currently program an ATTiny44 or ATMega16, but not an ATTiny84.</w:t>
-      </w:r>
-      <w:r>
-        <w:rPr>
-          <w:highlight w:val="lightGray"/>
-        </w:rPr>
         <w:br/>
-      </w:r>
-      <w:r>
-        <w:rPr>
-          <w:highlight w:val="lightGray"/>
-        </w:rPr>
-        <w:br/>
-      </w:r>
-      <w:proofErr w:type="gramStart"/>
-      <w:r>
-        <w:rPr>
-          <w:highlight w:val="lightGray"/>
-        </w:rPr>
-        <w:t>Any ideas?</w:t>
-      </w:r>
-      <w:proofErr w:type="gramEnd"/>
-      <w:r>
-        <w:rPr>
-          <w:highlight w:val="lightGray"/>
-        </w:rPr>
-        <w:t xml:space="preserve"> I was on such a roll tonight, and then this came up </w:t>
+        <w:t xml:space="preserve">Any ideas? I was on such a roll tonight, and then this came up </w:t>
       </w:r>
       <w:r>
         <w:rPr>
@@ -6631,16 +5883,8 @@
           <w:highlight w:val="lightGray"/>
         </w:rPr>
         <w:br/>
-        <w:t>Thanks</w:t>
-      </w:r>
-      <w:proofErr w:type="gramStart"/>
-      <w:r>
-        <w:rPr>
-          <w:highlight w:val="lightGray"/>
-        </w:rPr>
-        <w:t>,</w:t>
-      </w:r>
-      <w:proofErr w:type="gramEnd"/>
+        <w:t>Thanks,</w:t>
+      </w:r>
       <w:r>
         <w:rPr>
           <w:highlight w:val="lightGray"/>
@@ -6729,14 +5973,14 @@
           <w:rFonts w:ascii="Lucida Sans Unicode" w:hAnsi="Lucida Sans Unicode" w:cs="Lucida Sans Unicode"/>
         </w:rPr>
       </w:pPr>
-      <w:bookmarkStart w:id="16" w:name="_Toc343803650"/>
+      <w:bookmarkStart w:id="15" w:name="_Toc343803650"/>
       <w:r>
         <w:rPr>
           <w:rFonts w:ascii="Lucida Sans Unicode" w:hAnsi="Lucida Sans Unicode" w:cs="Lucida Sans Unicode"/>
         </w:rPr>
         <w:t>2012/08/13</w:t>
       </w:r>
-      <w:bookmarkEnd w:id="16"/>
+      <w:bookmarkEnd w:id="15"/>
     </w:p>
     <w:p>
       <w:pPr>
@@ -6776,21 +6020,7 @@
         <w:rPr>
           <w:rFonts w:ascii="Lucida Sans Unicode" w:hAnsi="Lucida Sans Unicode" w:cs="Lucida Sans Unicode"/>
         </w:rPr>
-        <w:t xml:space="preserve">LED current limiting resistors -&gt; </w:t>
-      </w:r>
-      <w:proofErr w:type="gramStart"/>
-      <w:r>
-        <w:rPr>
-          <w:rFonts w:ascii="Lucida Sans Unicode" w:hAnsi="Lucida Sans Unicode" w:cs="Lucida Sans Unicode"/>
-        </w:rPr>
-        <w:t>At</w:t>
-      </w:r>
-      <w:proofErr w:type="gramEnd"/>
-      <w:r>
-        <w:rPr>
-          <w:rFonts w:ascii="Lucida Sans Unicode" w:hAnsi="Lucida Sans Unicode" w:cs="Lucida Sans Unicode"/>
-        </w:rPr>
-        <w:t xml:space="preserve"> the current values of 150 and 220 Ohms the LEDs are brighter than necessary. Event at 1% Pulse Width Modulation they’re pretty bright. The best solution seems to be to dim them via the resistors, so that I get a more widely useable range of brightness.</w:t>
+        <w:t>LED current limiting resistors -&gt; At the current values of 150 and 220 Ohms the LEDs are brighter than necessary. Event at 1% Pulse Width Modulation they’re pretty bright. The best solution seems to be to dim them via the resistors, so that I get a more widely useable range of brightness.</w:t>
       </w:r>
       <w:r>
         <w:rPr>
@@ -7040,14 +6270,14 @@
           <w:rFonts w:ascii="Lucida Sans Unicode" w:hAnsi="Lucida Sans Unicode" w:cs="Lucida Sans Unicode"/>
         </w:rPr>
       </w:pPr>
-      <w:bookmarkStart w:id="17" w:name="_Toc343803651"/>
+      <w:bookmarkStart w:id="16" w:name="_Toc343803651"/>
       <w:r>
         <w:rPr>
           <w:rFonts w:ascii="Lucida Sans Unicode" w:hAnsi="Lucida Sans Unicode" w:cs="Lucida Sans Unicode"/>
         </w:rPr>
         <w:t>2012/08/27</w:t>
       </w:r>
-      <w:bookmarkEnd w:id="17"/>
+      <w:bookmarkEnd w:id="16"/>
     </w:p>
     <w:p>
       <w:pPr>
@@ -7238,7 +6468,6 @@
         <w:t xml:space="preserve">Unfortunately, while a diagram is provided, no values are given for the series resistors. Some research online at the </w:t>
       </w:r>
       <w:hyperlink r:id="rId11" w:history="1">
-        <w:proofErr w:type="spellStart"/>
         <w:r>
           <w:rPr>
             <w:rStyle w:val="Hyperlink"/>
@@ -7246,7 +6475,6 @@
           </w:rPr>
           <w:t>AVRFreaks</w:t>
         </w:r>
-        <w:proofErr w:type="spellEnd"/>
       </w:hyperlink>
       <w:r>
         <w:rPr>
@@ -7305,14 +6533,14 @@
           <w:rFonts w:ascii="Lucida Sans Unicode" w:hAnsi="Lucida Sans Unicode" w:cs="Lucida Sans Unicode"/>
         </w:rPr>
       </w:pPr>
-      <w:bookmarkStart w:id="18" w:name="_Toc343803652"/>
+      <w:bookmarkStart w:id="17" w:name="_Toc343803652"/>
       <w:r>
         <w:rPr>
           <w:rFonts w:ascii="Lucida Sans Unicode" w:hAnsi="Lucida Sans Unicode" w:cs="Lucida Sans Unicode"/>
         </w:rPr>
         <w:t>2012/09/09</w:t>
       </w:r>
-      <w:bookmarkEnd w:id="18"/>
+      <w:bookmarkEnd w:id="17"/>
     </w:p>
     <w:p>
       <w:pPr>
@@ -7347,16 +6575,8 @@
         <w:rPr>
           <w:rFonts w:ascii="Lucida Sans Unicode" w:hAnsi="Lucida Sans Unicode" w:cs="Lucida Sans Unicode"/>
         </w:rPr>
-        <w:t>I found that the ideal resistor values for pull-ups allow for no more than 3mA of current. I’ll look for a good reference for this value, but several knowledgeable people quoted this number as the ideal. Since I’m working with 5V</w:t>
-      </w:r>
-      <w:proofErr w:type="gramStart"/>
-      <w:r>
-        <w:rPr>
-          <w:rFonts w:ascii="Lucida Sans Unicode" w:hAnsi="Lucida Sans Unicode" w:cs="Lucida Sans Unicode"/>
-        </w:rPr>
-        <w:t xml:space="preserve">, </w:t>
-      </w:r>
-      <w:proofErr w:type="gramEnd"/>
+        <w:t xml:space="preserve">I found that the ideal resistor values for pull-ups allow for no more than 3mA of current. I’ll look for a good reference for this value, but several knowledgeable people quoted this number as the ideal. Since I’m working with 5V, </w:t>
+      </w:r>
       <m:oMath>
         <m:f>
           <m:fPr>
@@ -7436,51 +6656,120 @@
           <w:rFonts w:ascii="Lucida Sans Unicode" w:hAnsi="Lucida Sans Unicode" w:cs="Lucida Sans Unicode"/>
         </w:rPr>
       </w:pPr>
-      <w:bookmarkStart w:id="19" w:name="_Toc343803653"/>
+      <w:bookmarkStart w:id="18" w:name="_Toc343803653"/>
       <w:r>
         <w:rPr>
           <w:rFonts w:ascii="Lucida Sans Unicode" w:hAnsi="Lucida Sans Unicode" w:cs="Lucida Sans Unicode"/>
         </w:rPr>
         <w:t>2012/12/20</w:t>
       </w:r>
+      <w:bookmarkEnd w:id="18"/>
+    </w:p>
+    <w:p>
+      <w:pPr>
+        <w:spacing w:after="0" w:line="240" w:lineRule="auto"/>
+        <w:rPr>
+          <w:rFonts w:ascii="Lucida Sans Unicode" w:hAnsi="Lucida Sans Unicode" w:cs="Lucida Sans Unicode"/>
+        </w:rPr>
+      </w:pPr>
+      <w:r>
+        <w:rPr>
+          <w:rFonts w:ascii="Lucida Sans Unicode" w:hAnsi="Lucida Sans Unicode" w:cs="Lucida Sans Unicode"/>
+        </w:rPr>
+        <w:t>This evening I designed a basic case prototype. I still need to determine the best way of waterproofing the USB connector, or finding a new way to charge the device.</w:t>
+      </w:r>
+    </w:p>
+    <w:p>
+      <w:pPr>
+        <w:spacing w:after="0" w:line="240" w:lineRule="auto"/>
+        <w:rPr>
+          <w:rFonts w:ascii="Lucida Sans Unicode" w:hAnsi="Lucida Sans Unicode" w:cs="Lucida Sans Unicode"/>
+        </w:rPr>
+      </w:pPr>
+    </w:p>
+    <w:p>
+      <w:pPr>
+        <w:spacing w:after="0" w:line="240" w:lineRule="auto"/>
+        <w:rPr>
+          <w:rFonts w:ascii="Lucida Sans Unicode" w:hAnsi="Lucida Sans Unicode" w:cs="Lucida Sans Unicode"/>
+        </w:rPr>
+      </w:pPr>
+      <w:r>
+        <w:rPr>
+          <w:rFonts w:ascii="Lucida Sans Unicode" w:hAnsi="Lucida Sans Unicode" w:cs="Lucida Sans Unicode"/>
+        </w:rPr>
+        <w:t>The prototype has a lip, but the project may benefit from adding a gasket as well.</w:t>
+      </w:r>
+    </w:p>
+    <w:p>
+      <w:pPr>
+        <w:pStyle w:val="Heading1"/>
+        <w:spacing w:before="0" w:line="240" w:lineRule="auto"/>
+        <w:rPr>
+          <w:rFonts w:ascii="Lucida Sans Unicode" w:hAnsi="Lucida Sans Unicode" w:cs="Lucida Sans Unicode"/>
+        </w:rPr>
+      </w:pPr>
+    </w:p>
+    <w:p>
+      <w:pPr>
+        <w:pStyle w:val="Heading1"/>
+        <w:spacing w:before="0" w:line="240" w:lineRule="auto"/>
+        <w:rPr>
+          <w:rFonts w:ascii="Lucida Sans Unicode" w:hAnsi="Lucida Sans Unicode" w:cs="Lucida Sans Unicode"/>
+        </w:rPr>
+      </w:pPr>
+      <w:r>
+        <w:rPr>
+          <w:rFonts w:ascii="Lucida Sans Unicode" w:hAnsi="Lucida Sans Unicode" w:cs="Lucida Sans Unicode"/>
+        </w:rPr>
+        <w:t>2012/12/</w:t>
+      </w:r>
+      <w:r>
+        <w:rPr>
+          <w:rFonts w:ascii="Lucida Sans Unicode" w:hAnsi="Lucida Sans Unicode" w:cs="Lucida Sans Unicode"/>
+        </w:rPr>
+        <w:t>30</w:t>
+      </w:r>
+    </w:p>
+    <w:p>
+      <w:pPr>
+        <w:spacing w:after="0" w:line="240" w:lineRule="auto"/>
+        <w:rPr>
+          <w:rFonts w:ascii="Lucida Sans Unicode" w:hAnsi="Lucida Sans Unicode" w:cs="Lucida Sans Unicode"/>
+        </w:rPr>
+      </w:pPr>
+      <w:r>
+        <w:rPr>
+          <w:rFonts w:ascii="Lucida Sans Unicode" w:hAnsi="Lucida Sans Unicode" w:cs="Lucida Sans Unicode"/>
+        </w:rPr>
+        <w:t>I corrected the LED order. Instead of moving the various components on the PCB, which would have been a lot of work, I modified the schematics, switching the connections for LED3 and LED5 (including the related resistors).</w:t>
+      </w:r>
+    </w:p>
+    <w:p>
+      <w:pPr>
+        <w:spacing w:after="0" w:line="240" w:lineRule="auto"/>
+        <w:rPr>
+          <w:rFonts w:ascii="Lucida Sans Unicode" w:hAnsi="Lucida Sans Unicode" w:cs="Lucida Sans Unicode"/>
+        </w:rPr>
+      </w:pPr>
+    </w:p>
+    <w:p>
+      <w:pPr>
+        <w:spacing w:after="0" w:line="240" w:lineRule="auto"/>
+        <w:rPr>
+          <w:rFonts w:ascii="Lucida Sans Unicode" w:hAnsi="Lucida Sans Unicode" w:cs="Lucida Sans Unicode"/>
+        </w:rPr>
+      </w:pPr>
+      <w:r>
+        <w:rPr>
+          <w:rFonts w:ascii="Lucida Sans Unicode" w:hAnsi="Lucida Sans Unicode" w:cs="Lucida Sans Unicode"/>
+        </w:rPr>
+        <w:t>Began and completed board routing this evening.</w:t>
+      </w:r>
+      <w:bookmarkStart w:id="19" w:name="_GoBack"/>
       <w:bookmarkEnd w:id="19"/>
     </w:p>
-    <w:p>
-      <w:pPr>
-        <w:spacing w:after="0" w:line="240" w:lineRule="auto"/>
-        <w:rPr>
-          <w:rFonts w:ascii="Lucida Sans Unicode" w:hAnsi="Lucida Sans Unicode" w:cs="Lucida Sans Unicode"/>
-        </w:rPr>
-      </w:pPr>
-      <w:r>
-        <w:rPr>
-          <w:rFonts w:ascii="Lucida Sans Unicode" w:hAnsi="Lucida Sans Unicode" w:cs="Lucida Sans Unicode"/>
-        </w:rPr>
-        <w:t>This evening I designed a basic case prototype. I still need to determine the best way of waterproofing the USB connector, or finding a new way to charge the device.</w:t>
-      </w:r>
-    </w:p>
-    <w:p>
-      <w:pPr>
-        <w:spacing w:after="0" w:line="240" w:lineRule="auto"/>
-        <w:rPr>
-          <w:rFonts w:ascii="Lucida Sans Unicode" w:hAnsi="Lucida Sans Unicode" w:cs="Lucida Sans Unicode"/>
-        </w:rPr>
-      </w:pPr>
-    </w:p>
-    <w:p>
-      <w:pPr>
-        <w:spacing w:after="0" w:line="240" w:lineRule="auto"/>
-        <w:rPr>
-          <w:rFonts w:ascii="Lucida Sans Unicode" w:hAnsi="Lucida Sans Unicode" w:cs="Lucida Sans Unicode"/>
-        </w:rPr>
-      </w:pPr>
-      <w:r>
-        <w:rPr>
-          <w:rFonts w:ascii="Lucida Sans Unicode" w:hAnsi="Lucida Sans Unicode" w:cs="Lucida Sans Unicode"/>
-        </w:rPr>
-        <w:t>The prototype has a lip, but the project may benefit from adding a gasket as well.</w:t>
-      </w:r>
-    </w:p>
+    <w:p/>
     <w:sectPr>
       <w:pgSz w:w="12240" w:h="15840"/>
       <w:pgMar w:top="1440" w:right="1440" w:bottom="1440" w:left="1440" w:header="720" w:footer="720" w:gutter="0"/>
@@ -9058,7 +8347,7 @@
 </file>
 
 <file path=customXml/itemProps1.xml><?xml version="1.0" encoding="utf-8"?>
-<ds:datastoreItem xmlns:ds="http://schemas.openxmlformats.org/officeDocument/2006/customXml" ds:itemID="{EE479CDF-CFDE-451C-9A56-C7DD054742BA}">
+<ds:datastoreItem xmlns:ds="http://schemas.openxmlformats.org/officeDocument/2006/customXml" ds:itemID="{81675551-DB8B-4313-84CB-7FF095C5D595}">
   <ds:schemaRefs>
     <ds:schemaRef ds:uri="http://schemas.openxmlformats.org/officeDocument/2006/bibliography"/>
   </ds:schemaRefs>

</xml_diff>